<commit_message>
testing deployed + recording
</commit_message>
<xml_diff>
--- a/QualiMasterApplication/documentation/QM-IConf Testing Scenarios.docx
+++ b/QualiMasterApplication/documentation/QM-IConf Testing Scenarios.docx
@@ -267,6 +267,23 @@
           <w:lang w:val="en-GB"/>
         </w:rPr>
         <w:t>ult – what is the actual result</w:t>
+      </w:r>
+    </w:p>
+    <w:p>
+      <w:pPr>
+        <w:spacing w:line="240" w:lineRule="auto"/>
+        <w:jc w:val="both"/>
+        <w:rPr>
+          <w:i/>
+          <w:lang w:val="en-GB"/>
+        </w:rPr>
+      </w:pPr>
+      <w:r>
+        <w:rPr>
+          <w:i/>
+          <w:lang w:val="en-GB"/>
+        </w:rPr>
+        <w:t>Please test the Eclipse-based version first, then at least one of the deployed versions. Note the results of the individual tests for each version / date in an excel sheet and commit the sheet.</w:t>
       </w:r>
     </w:p>
     <w:p>
@@ -929,6 +946,7 @@
           <w:b/>
           <w:lang w:val="en-GB"/>
         </w:rPr>
+        <w:lastRenderedPageBreak/>
         <w:t>Prerequisite:</w:t>
       </w:r>
       <w:r>
@@ -1025,7 +1043,6 @@
         <w:rPr>
           <w:lang w:val="en-GB"/>
         </w:rPr>
-        <w:lastRenderedPageBreak/>
         <w:t xml:space="preserve">Switching </w:t>
       </w:r>
       <w:r>
@@ -1918,6 +1935,7 @@
           <w:b/>
           <w:lang w:val="en-GB"/>
         </w:rPr>
+        <w:lastRenderedPageBreak/>
         <w:t>Process:</w:t>
       </w:r>
       <w:r>
@@ -2019,7 +2037,6 @@
         <w:rPr>
           <w:lang w:val="en-GB"/>
         </w:rPr>
-        <w:lastRenderedPageBreak/>
         <w:t xml:space="preserve">Press the </w:t>
       </w:r>
       <w:r>
@@ -2561,6 +2578,7 @@
         <w:rPr>
           <w:lang w:val="en-GB"/>
         </w:rPr>
+        <w:lastRenderedPageBreak/>
         <w:t>Store the change to see the update of the model. Change the artifact specification also manually.</w:t>
       </w:r>
     </w:p>
@@ -2627,7 +2645,6 @@
         <w:rPr>
           <w:lang w:val="en-GB"/>
         </w:rPr>
-        <w:lastRenderedPageBreak/>
         <w:t>Reverting all changes</w:t>
       </w:r>
     </w:p>
@@ -3520,6 +3537,7 @@
           <w:noProof/>
           <w:lang w:eastAsia="de-DE"/>
         </w:rPr>
+        <w:lastRenderedPageBreak/>
         <w:drawing>
           <wp:inline distT="0" distB="0" distL="0" distR="0">
             <wp:extent cx="3706789" cy="1125577"/>
@@ -3579,7 +3597,6 @@
           <w:b/>
           <w:lang w:val="en-GB"/>
         </w:rPr>
-        <w:lastRenderedPageBreak/>
         <w:t>Result:</w:t>
       </w:r>
       <w:r>
@@ -9167,7 +9184,7 @@
 </file>
 
 <file path=customXml/itemProps1.xml><?xml version="1.0" encoding="utf-8"?>
-<ds:datastoreItem xmlns:ds="http://schemas.openxmlformats.org/officeDocument/2006/customXml" ds:itemID="{4570F375-ADA6-4918-B3BB-9B79ECDAC561}">
+<ds:datastoreItem xmlns:ds="http://schemas.openxmlformats.org/officeDocument/2006/customXml" ds:itemID="{8C3C7C97-A000-4A2F-8694-FAB828756079}">
   <ds:schemaRefs>
     <ds:schemaRef ds:uri="http://schemas.openxmlformats.org/officeDocument/2006/bibliography"/>
   </ds:schemaRefs>

</xml_diff>

<commit_message>
hint regarding grayed out button
</commit_message>
<xml_diff>
--- a/QualiMasterApplication/documentation/QM-IConf Testing Scenarios.docx
+++ b/QualiMasterApplication/documentation/QM-IConf Testing Scenarios.docx
@@ -31,7 +31,6 @@
         </w:rPr>
         <w:t>-</w:t>
       </w:r>
-      <w:proofErr w:type="spellStart"/>
       <w:r>
         <w:rPr>
           <w:b/>
@@ -39,9 +38,8 @@
           <w:szCs w:val="28"/>
           <w:lang w:val="en-GB"/>
         </w:rPr>
-        <w:t>IConf</w:t>
-      </w:r>
-      <w:proofErr w:type="spellEnd"/>
+        <w:t xml:space="preserve">IConf </w:t>
+      </w:r>
       <w:r>
         <w:rPr>
           <w:b/>
@@ -49,16 +47,24 @@
           <w:szCs w:val="28"/>
           <w:lang w:val="en-GB"/>
         </w:rPr>
-        <w:t xml:space="preserve"> </w:t>
-      </w:r>
-      <w:r>
+        <w:t>Testing Scenarios</w:t>
+      </w:r>
+    </w:p>
+    <w:p>
+      <w:pPr>
+        <w:spacing w:after="0" w:line="240" w:lineRule="auto"/>
+        <w:jc w:val="both"/>
         <w:rPr>
           <w:b/>
-          <w:sz w:val="28"/>
-          <w:szCs w:val="28"/>
-          <w:lang w:val="en-GB"/>
-        </w:rPr>
-        <w:t>Testing Scenarios</w:t>
+          <w:lang w:val="en-GB"/>
+        </w:rPr>
+      </w:pPr>
+      <w:r>
+        <w:rPr>
+          <w:b/>
+          <w:lang w:val="en-GB"/>
+        </w:rPr>
+        <w:t>Description:</w:t>
       </w:r>
     </w:p>
     <w:p>
@@ -66,23 +72,6 @@
         <w:spacing w:after="0" w:line="240" w:lineRule="auto"/>
         <w:jc w:val="both"/>
         <w:rPr>
-          <w:b/>
-          <w:lang w:val="en-GB"/>
-        </w:rPr>
-      </w:pPr>
-      <w:r>
-        <w:rPr>
-          <w:b/>
-          <w:lang w:val="en-GB"/>
-        </w:rPr>
-        <w:t>Description:</w:t>
-      </w:r>
-    </w:p>
-    <w:p>
-      <w:pPr>
-        <w:spacing w:after="0" w:line="240" w:lineRule="auto"/>
-        <w:jc w:val="both"/>
-        <w:rPr>
           <w:lang w:val="en-GB"/>
         </w:rPr>
       </w:pPr>
@@ -104,7 +93,6 @@
         </w:rPr>
         <w:t>-</w:t>
       </w:r>
-      <w:proofErr w:type="spellStart"/>
       <w:r>
         <w:rPr>
           <w:lang w:val="en-GB"/>
@@ -115,14 +103,7 @@
         <w:rPr>
           <w:lang w:val="en-GB"/>
         </w:rPr>
-        <w:t>onfig</w:t>
-      </w:r>
-      <w:proofErr w:type="spellEnd"/>
-      <w:r>
-        <w:rPr>
-          <w:lang w:val="en-GB"/>
-        </w:rPr>
-        <w:t xml:space="preserve"> Tools</w:t>
+        <w:t>onfig Tools</w:t>
       </w:r>
       <w:r>
         <w:rPr>
@@ -313,21 +294,12 @@
         </w:rPr>
         <w:t xml:space="preserve"> font to denote program elements or commands. Further, we use the notation </w:t>
       </w:r>
-      <w:proofErr w:type="spellStart"/>
       <w:r>
         <w:rPr>
           <w:rFonts w:ascii="Consolas" w:hAnsi="Consolas" w:cs="Consolas"/>
           <w:lang w:val="en-GB"/>
         </w:rPr>
-        <w:t>Menu|Sub</w:t>
-      </w:r>
-      <w:proofErr w:type="spellEnd"/>
-      <w:r>
-        <w:rPr>
-          <w:rFonts w:ascii="Consolas" w:hAnsi="Consolas" w:cs="Consolas"/>
-          <w:lang w:val="en-GB"/>
-        </w:rPr>
-        <w:t>-Menu</w:t>
+        <w:t>Menu|Sub-Menu</w:t>
       </w:r>
       <w:r>
         <w:rPr>
@@ -335,14 +307,12 @@
         </w:rPr>
         <w:t xml:space="preserve"> to refer to menu </w:t>
       </w:r>
-      <w:proofErr w:type="spellStart"/>
       <w:r>
         <w:rPr>
           <w:lang w:val="en-GB"/>
         </w:rPr>
         <w:t>entires</w:t>
       </w:r>
-      <w:proofErr w:type="spellEnd"/>
       <w:r>
         <w:rPr>
           <w:lang w:val="en-GB"/>
@@ -368,25 +338,7 @@
           <w:i/>
           <w:lang w:val="en-GB"/>
         </w:rPr>
-        <w:t>&lt;</w:t>
-      </w:r>
-      <w:proofErr w:type="spellStart"/>
-      <w:r>
-        <w:rPr>
-          <w:rFonts w:ascii="Consolas" w:hAnsi="Consolas" w:cs="Consolas"/>
-          <w:i/>
-          <w:lang w:val="en-GB"/>
-        </w:rPr>
-        <w:t>PipelineName</w:t>
-      </w:r>
-      <w:proofErr w:type="spellEnd"/>
-      <w:r>
-        <w:rPr>
-          <w:rFonts w:ascii="Consolas" w:hAnsi="Consolas" w:cs="Consolas"/>
-          <w:i/>
-          <w:lang w:val="en-GB"/>
-        </w:rPr>
-        <w:t>&gt;</w:t>
+        <w:t>&lt;PipelineName&gt;</w:t>
       </w:r>
       <w:r>
         <w:rPr>
@@ -1055,14 +1007,7 @@
         <w:rPr>
           <w:lang w:val="en-GB"/>
         </w:rPr>
-        <w:t xml:space="preserve"> no login (local data) to </w:t>
-      </w:r>
-      <w:proofErr w:type="gramStart"/>
-      <w:r>
-        <w:rPr>
-          <w:lang w:val="en-GB"/>
-        </w:rPr>
-        <w:t>lo</w:t>
+        <w:t xml:space="preserve"> no login (local data) to lo</w:t>
       </w:r>
       <w:r>
         <w:rPr>
@@ -1074,14 +1019,7 @@
         <w:rPr>
           <w:lang w:val="en-GB"/>
         </w:rPr>
-        <w:t>in(</w:t>
-      </w:r>
-      <w:proofErr w:type="gramEnd"/>
-      <w:r>
-        <w:rPr>
-          <w:lang w:val="en-GB"/>
-        </w:rPr>
-        <w:t>repository connection)</w:t>
+        <w:t>in(repository connection)</w:t>
       </w:r>
     </w:p>
     <w:p>
@@ -1356,7 +1294,6 @@
         </w:rPr>
         <w:t xml:space="preserve">If </w:t>
       </w:r>
-      <w:proofErr w:type="gramStart"/>
       <w:r>
         <w:rPr>
           <w:rFonts w:ascii="Consolas" w:hAnsi="Consolas" w:cs="Consolas"/>
@@ -1364,14 +1301,12 @@
         </w:rPr>
         <w:t>Yes</w:t>
       </w:r>
-      <w:proofErr w:type="gramEnd"/>
       <w:r>
         <w:rPr>
           <w:lang w:val="en-GB"/>
         </w:rPr>
         <w:t xml:space="preserve"> changes are kept, if </w:t>
       </w:r>
-      <w:proofErr w:type="spellStart"/>
       <w:r>
         <w:rPr>
           <w:rFonts w:ascii="Consolas" w:hAnsi="Consolas" w:cs="Consolas"/>
@@ -1379,7 +1314,6 @@
         </w:rPr>
         <w:t>No</w:t>
       </w:r>
-      <w:proofErr w:type="spellEnd"/>
       <w:r>
         <w:rPr>
           <w:lang w:val="en-GB"/>
@@ -1428,14 +1362,7 @@
         <w:rPr>
           <w:lang w:val="en-GB"/>
         </w:rPr>
-        <w:t xml:space="preserve">+S and </w:t>
-      </w:r>
-      <w:proofErr w:type="spellStart"/>
-      <w:r>
-        <w:rPr>
-          <w:lang w:val="en-GB"/>
-        </w:rPr>
-        <w:t>Model</w:t>
+        <w:t>+S and Model</w:t>
       </w:r>
       <w:r>
         <w:rPr>
@@ -1447,14 +1374,7 @@
         <w:rPr>
           <w:lang w:val="en-GB"/>
         </w:rPr>
-        <w:t>Save</w:t>
-      </w:r>
-      <w:proofErr w:type="spellEnd"/>
-      <w:r>
-        <w:rPr>
-          <w:lang w:val="en-GB"/>
-        </w:rPr>
-        <w:t xml:space="preserve"> All</w:t>
+        <w:t>Save All</w:t>
       </w:r>
     </w:p>
     <w:p>
@@ -1599,16 +1519,8 @@
         <w:rPr>
           <w:lang w:val="en-GB"/>
         </w:rPr>
-        <w:t xml:space="preserve"> to save changes. </w:t>
-      </w:r>
-      <w:proofErr w:type="gramStart"/>
-      <w:r>
-        <w:rPr>
-          <w:lang w:val="en-GB"/>
-        </w:rPr>
-        <w:t xml:space="preserve">Repeat with </w:t>
-      </w:r>
-      <w:proofErr w:type="spellStart"/>
+        <w:t xml:space="preserve"> to save changes. Repeat with </w:t>
+      </w:r>
       <w:r>
         <w:rPr>
           <w:rFonts w:ascii="Consolas" w:hAnsi="Consolas" w:cs="Consolas"/>
@@ -1630,7 +1542,6 @@
         </w:rPr>
         <w:t>Save</w:t>
       </w:r>
-      <w:proofErr w:type="spellEnd"/>
       <w:r>
         <w:rPr>
           <w:rFonts w:ascii="Consolas" w:hAnsi="Consolas" w:cs="Consolas"/>
@@ -1644,7 +1555,6 @@
         </w:rPr>
         <w:t>.</w:t>
       </w:r>
-      <w:proofErr w:type="gramEnd"/>
     </w:p>
     <w:p>
       <w:pPr>
@@ -1728,7 +1638,6 @@
         </w:rPr>
         <w:t xml:space="preserve"> </w:t>
       </w:r>
-      <w:proofErr w:type="spellStart"/>
       <w:r>
         <w:rPr>
           <w:rFonts w:ascii="Consolas" w:hAnsi="Consolas" w:cs="Consolas"/>
@@ -1736,14 +1645,12 @@
         </w:rPr>
         <w:t>Ctrl+S</w:t>
       </w:r>
-      <w:proofErr w:type="spellEnd"/>
       <w:r>
         <w:rPr>
           <w:lang w:val="en-GB"/>
         </w:rPr>
         <w:t xml:space="preserve"> saves currently opened tab (single). </w:t>
       </w:r>
-      <w:proofErr w:type="spellStart"/>
       <w:r>
         <w:rPr>
           <w:rFonts w:ascii="Consolas" w:hAnsi="Consolas" w:cs="Consolas"/>
@@ -1756,15 +1663,7 @@
           <w:rFonts w:ascii="Consolas" w:hAnsi="Consolas" w:cs="Consolas"/>
           <w:lang w:val="en-GB"/>
         </w:rPr>
-        <w:t>Save</w:t>
-      </w:r>
-      <w:proofErr w:type="spellEnd"/>
-      <w:r>
-        <w:rPr>
-          <w:rFonts w:ascii="Consolas" w:hAnsi="Consolas" w:cs="Consolas"/>
-          <w:lang w:val="en-GB"/>
-        </w:rPr>
-        <w:t xml:space="preserve"> All</w:t>
+        <w:t>Save All</w:t>
       </w:r>
       <w:r>
         <w:rPr>
@@ -1942,21 +1841,7 @@
         <w:rPr>
           <w:lang w:val="en-GB"/>
         </w:rPr>
-        <w:t xml:space="preserve"> Open one of the editors which require an artifact (data source, data sink, algorithm, </w:t>
-      </w:r>
-      <w:proofErr w:type="gramStart"/>
-      <w:r>
-        <w:rPr>
-          <w:lang w:val="en-GB"/>
-        </w:rPr>
-        <w:t>infrastructure</w:t>
-      </w:r>
-      <w:proofErr w:type="gramEnd"/>
-      <w:r>
-        <w:rPr>
-          <w:lang w:val="en-GB"/>
-        </w:rPr>
-        <w:t>). The actual artifact specification sha</w:t>
+        <w:t xml:space="preserve"> Open one of the editors which require an artifact (data source, data sink, algorithm, infrastructure). The actual artifact specification sha</w:t>
       </w:r>
       <w:r>
         <w:rPr>
@@ -2050,7 +1935,48 @@
         <w:rPr>
           <w:lang w:val="en-GB"/>
         </w:rPr>
-        <w:t xml:space="preserve"> button directly right to the editor field. Upon first opening the selector, </w:t>
+        <w:t xml:space="preserve"> button directly right to the editor field. </w:t>
+      </w:r>
+      <w:r>
+        <w:rPr>
+          <w:lang w:val="en-GB"/>
+        </w:rPr>
+        <w:t xml:space="preserve">In case that the </w:t>
+      </w:r>
+      <w:r>
+        <w:rPr>
+          <w:rFonts w:ascii="Consolas" w:hAnsi="Consolas" w:cs="Consolas"/>
+          <w:lang w:val="en-GB"/>
+        </w:rPr>
+        <w:t>Browse...</w:t>
+      </w:r>
+      <w:r>
+        <w:rPr>
+          <w:rFonts w:ascii="Consolas" w:hAnsi="Consolas" w:cs="Consolas"/>
+          <w:lang w:val="en-GB"/>
+        </w:rPr>
+        <w:t xml:space="preserve"> </w:t>
+      </w:r>
+      <w:r>
+        <w:rPr>
+          <w:lang w:val="en-GB"/>
+        </w:rPr>
+        <w:t>button is greyed out, please check the repository settings in the infrastructure configuration.</w:t>
+      </w:r>
+    </w:p>
+    <w:p>
+      <w:pPr>
+        <w:spacing w:line="240" w:lineRule="auto"/>
+        <w:jc w:val="both"/>
+        <w:rPr>
+          <w:lang w:val="en-GB"/>
+        </w:rPr>
+      </w:pPr>
+      <w:r>
+        <w:rPr>
+          <w:lang w:val="en-GB"/>
+        </w:rPr>
+        <w:t xml:space="preserve">Upon first opening the selector, </w:t>
       </w:r>
       <w:r>
         <w:rPr>
@@ -2544,7 +2470,14 @@
         <w:rPr>
           <w:lang w:val="en-GB"/>
         </w:rPr>
-        <w:t xml:space="preserve"> shall close the dialog without modification of the actual artifact. </w:t>
+        <w:t xml:space="preserve"> shall close the </w:t>
+      </w:r>
+      <w:r>
+        <w:rPr>
+          <w:lang w:val="en-GB"/>
+        </w:rPr>
+        <w:lastRenderedPageBreak/>
+        <w:t xml:space="preserve">dialog without modification of the actual artifact. </w:t>
       </w:r>
       <w:r>
         <w:rPr>
@@ -2578,7 +2511,6 @@
         <w:rPr>
           <w:lang w:val="en-GB"/>
         </w:rPr>
-        <w:lastRenderedPageBreak/>
         <w:t>Store the change to see the update of the model. Change the artifact specification also manually.</w:t>
       </w:r>
     </w:p>
@@ -2739,7 +2671,6 @@
         </w:rPr>
         <w:t xml:space="preserve"> Select </w:t>
       </w:r>
-      <w:proofErr w:type="spellStart"/>
       <w:r>
         <w:rPr>
           <w:rFonts w:ascii="Consolas" w:hAnsi="Consolas" w:cs="Consolas"/>
@@ -2759,15 +2690,7 @@
           <w:rFonts w:ascii="Consolas" w:hAnsi="Consolas" w:cs="Consolas"/>
           <w:lang w:val="en-GB"/>
         </w:rPr>
-        <w:t>Revert</w:t>
-      </w:r>
-      <w:proofErr w:type="spellEnd"/>
-      <w:r>
-        <w:rPr>
-          <w:rFonts w:ascii="Consolas" w:hAnsi="Consolas" w:cs="Consolas"/>
-          <w:lang w:val="en-GB"/>
-        </w:rPr>
-        <w:t xml:space="preserve"> all</w:t>
+        <w:t>Revert all</w:t>
       </w:r>
     </w:p>
     <w:p>
@@ -2842,21 +2765,7 @@
         <w:rPr>
           <w:lang w:val="en-GB"/>
         </w:rPr>
-        <w:t xml:space="preserve">A message will appear stating that in order to </w:t>
-      </w:r>
-      <w:proofErr w:type="gramStart"/>
-      <w:r>
-        <w:rPr>
-          <w:lang w:val="en-GB"/>
-        </w:rPr>
-        <w:t>revert</w:t>
-      </w:r>
-      <w:proofErr w:type="gramEnd"/>
-      <w:r>
-        <w:rPr>
-          <w:lang w:val="en-GB"/>
-        </w:rPr>
-        <w:t xml:space="preserve"> all changes the application will be restarted.</w:t>
+        <w:t>A message will appear stating that in order to revert all changes the application will be restarted.</w:t>
       </w:r>
     </w:p>
     <w:p>
@@ -2940,7 +2849,6 @@
         </w:rPr>
         <w:t xml:space="preserve"> If selected </w:t>
       </w:r>
-      <w:proofErr w:type="gramStart"/>
       <w:r>
         <w:rPr>
           <w:rFonts w:ascii="Consolas" w:hAnsi="Consolas" w:cs="Consolas"/>
@@ -2948,7 +2856,6 @@
         </w:rPr>
         <w:t>Yes</w:t>
       </w:r>
-      <w:proofErr w:type="gramEnd"/>
       <w:r>
         <w:rPr>
           <w:lang w:val="en-GB"/>
@@ -4829,27 +4736,13 @@
         <w:rPr>
           <w:lang w:val="en-GB"/>
         </w:rPr>
-        <w:t xml:space="preserve">ipeline is </w:t>
-      </w:r>
-      <w:proofErr w:type="gramStart"/>
-      <w:r>
-        <w:rPr>
-          <w:lang w:val="en-GB"/>
-        </w:rPr>
-        <w:t>deleted</w:t>
-      </w:r>
-      <w:r>
-        <w:rPr>
-          <w:lang w:val="en-GB"/>
-        </w:rPr>
-        <w:t>,</w:t>
-      </w:r>
-      <w:proofErr w:type="gramEnd"/>
-      <w:r>
-        <w:rPr>
-          <w:lang w:val="en-GB"/>
-        </w:rPr>
-        <w:t xml:space="preserve"> in particular a new pipeline (Scenario </w:t>
+        <w:t>ipeline is deleted</w:t>
+      </w:r>
+      <w:r>
+        <w:rPr>
+          <w:lang w:val="en-GB"/>
+        </w:rPr>
+        <w:t xml:space="preserve">, in particular a new pipeline (Scenario </w:t>
       </w:r>
       <w:fldSimple w:instr=" REF _Ref433874934 \r \h  \* MERGEFORMAT ">
         <w:r>
@@ -5582,21 +5475,7 @@
         <w:rPr>
           <w:lang w:val="en-GB"/>
         </w:rPr>
-        <w:t xml:space="preserve"> Constraint can be defined, stored, modified, </w:t>
-      </w:r>
-      <w:proofErr w:type="gramStart"/>
-      <w:r>
-        <w:rPr>
-          <w:lang w:val="en-GB"/>
-        </w:rPr>
-        <w:t>deleted</w:t>
-      </w:r>
-      <w:proofErr w:type="gramEnd"/>
-      <w:r>
-        <w:rPr>
-          <w:lang w:val="en-GB"/>
-        </w:rPr>
-        <w:t xml:space="preserve">. </w:t>
+        <w:t xml:space="preserve"> Constraint can be defined, stored, modified, deleted. </w:t>
       </w:r>
     </w:p>
     <w:p>
@@ -5715,7 +5594,6 @@
         </w:rPr>
         <w:t xml:space="preserve"> Select </w:t>
       </w:r>
-      <w:proofErr w:type="spellStart"/>
       <w:r>
         <w:rPr>
           <w:rFonts w:ascii="Consolas" w:hAnsi="Consolas" w:cs="Consolas"/>
@@ -5735,15 +5613,7 @@
           <w:rFonts w:ascii="Consolas" w:hAnsi="Consolas" w:cs="Consolas"/>
           <w:lang w:val="en-GB"/>
         </w:rPr>
-        <w:t>Validate</w:t>
-      </w:r>
-      <w:proofErr w:type="spellEnd"/>
-      <w:r>
-        <w:rPr>
-          <w:rFonts w:ascii="Consolas" w:hAnsi="Consolas" w:cs="Consolas"/>
-          <w:lang w:val="en-GB"/>
-        </w:rPr>
-        <w:t xml:space="preserve"> All</w:t>
+        <w:t>Validate All</w:t>
       </w:r>
       <w:r>
         <w:rPr>
@@ -6332,21 +6202,7 @@
         <w:rPr>
           <w:lang w:val="en-GB"/>
         </w:rPr>
-        <w:t xml:space="preserve">e set to 6700, 6701, 6702, </w:t>
-      </w:r>
-      <w:proofErr w:type="gramStart"/>
-      <w:r>
-        <w:rPr>
-          <w:lang w:val="en-GB"/>
-        </w:rPr>
-        <w:t>6703</w:t>
-      </w:r>
-      <w:proofErr w:type="gramEnd"/>
-      <w:r>
-        <w:rPr>
-          <w:lang w:val="en-GB"/>
-        </w:rPr>
-        <w:t xml:space="preserve">. Ports field in </w:t>
+        <w:t xml:space="preserve">e set to 6700, 6701, 6702, 6703. Ports field in </w:t>
       </w:r>
       <w:r>
         <w:rPr>
@@ -6564,47 +6420,17 @@
         </w:rPr>
         <w:t xml:space="preserve"> Select </w:t>
       </w:r>
-      <w:proofErr w:type="spellStart"/>
       <w:r>
         <w:rPr>
           <w:lang w:val="en-GB"/>
         </w:rPr>
         <w:t>fPreprocessor</w:t>
       </w:r>
-      <w:proofErr w:type="spellEnd"/>
-      <w:r>
-        <w:rPr>
-          <w:lang w:val="en-GB"/>
-        </w:rPr>
-        <w:t xml:space="preserve"> from Algorithm Families. In the output field change the field name from “</w:t>
-      </w:r>
-      <w:proofErr w:type="spellStart"/>
-      <w:r>
-        <w:rPr>
-          <w:lang w:val="en-GB"/>
-        </w:rPr>
-        <w:t>symbolId</w:t>
-      </w:r>
-      <w:proofErr w:type="spellEnd"/>
-      <w:r>
-        <w:rPr>
-          <w:lang w:val="en-GB"/>
-        </w:rPr>
-        <w:t xml:space="preserve">” </w:t>
-      </w:r>
-      <w:proofErr w:type="gramStart"/>
-      <w:r>
-        <w:rPr>
-          <w:lang w:val="en-GB"/>
-        </w:rPr>
-        <w:t>to ”</w:t>
-      </w:r>
-      <w:proofErr w:type="gramEnd"/>
-      <w:r>
-        <w:rPr>
-          <w:lang w:val="en-GB"/>
-        </w:rPr>
-        <w:t>symbolId111” (marked with green). Save and validate the model.</w:t>
+      <w:r>
+        <w:rPr>
+          <w:lang w:val="en-GB"/>
+        </w:rPr>
+        <w:t xml:space="preserve"> from Algorithm Families. In the output field change the field name from “symbolId” to ”symbolId111” (marked with green). Save and validate the model.</w:t>
       </w:r>
     </w:p>
     <w:p>
@@ -6858,49 +6684,7 @@
         <w:rPr>
           <w:lang w:val="en-GB"/>
         </w:rPr>
-        <w:t xml:space="preserve"> Select </w:t>
-      </w:r>
-      <w:proofErr w:type="spellStart"/>
-      <w:r>
-        <w:rPr>
-          <w:lang w:val="en-GB"/>
-        </w:rPr>
-        <w:t>PriorityPip</w:t>
-      </w:r>
-      <w:proofErr w:type="spellEnd"/>
-      <w:r>
-        <w:rPr>
-          <w:lang w:val="en-GB"/>
-        </w:rPr>
-        <w:t xml:space="preserve"> from Pipelines. In the pipeline designer add a Flow between </w:t>
-      </w:r>
-      <w:proofErr w:type="spellStart"/>
-      <w:r>
-        <w:rPr>
-          <w:lang w:val="en-GB"/>
-        </w:rPr>
-        <w:t>Preprocessor</w:t>
-      </w:r>
-      <w:proofErr w:type="spellEnd"/>
-      <w:r>
-        <w:rPr>
-          <w:lang w:val="en-GB"/>
-        </w:rPr>
-        <w:t xml:space="preserve"> and </w:t>
-      </w:r>
-      <w:proofErr w:type="spellStart"/>
-      <w:r>
-        <w:rPr>
-          <w:lang w:val="en-GB"/>
-        </w:rPr>
-        <w:t>SentimentAnalysis</w:t>
-      </w:r>
-      <w:proofErr w:type="spellEnd"/>
-      <w:r>
-        <w:rPr>
-          <w:lang w:val="en-GB"/>
-        </w:rPr>
-        <w:t xml:space="preserve"> family elements (marked green). Save and validate the model.</w:t>
+        <w:t xml:space="preserve"> Select PriorityPip from Pipelines. In the pipeline designer add a Flow between Preprocessor and SentimentAnalysis family elements (marked green). Save and validate the model.</w:t>
       </w:r>
     </w:p>
     <w:p>
@@ -7155,7 +6939,6 @@
         </w:rPr>
         <w:t xml:space="preserve"> Select </w:t>
       </w:r>
-      <w:proofErr w:type="spellStart"/>
       <w:r>
         <w:rPr>
           <w:rFonts w:ascii="Consolas" w:hAnsi="Consolas" w:cs="Consolas"/>
@@ -7175,15 +6958,7 @@
           <w:rFonts w:ascii="Consolas" w:hAnsi="Consolas" w:cs="Consolas"/>
           <w:lang w:val="en-GB"/>
         </w:rPr>
-        <w:t>Instantiate</w:t>
-      </w:r>
-      <w:proofErr w:type="spellEnd"/>
-      <w:r>
-        <w:rPr>
-          <w:rFonts w:ascii="Consolas" w:hAnsi="Consolas" w:cs="Consolas"/>
-          <w:lang w:val="en-GB"/>
-        </w:rPr>
-        <w:t xml:space="preserve"> local</w:t>
+        <w:t>Instantiate local</w:t>
       </w:r>
       <w:r>
         <w:rPr>
@@ -7690,22 +7465,14 @@
         <w:rPr>
           <w:lang w:val="en-US"/>
         </w:rPr>
-        <w:t xml:space="preserve">Which settings must be </w:t>
-      </w:r>
-      <w:proofErr w:type="gramStart"/>
+        <w:t xml:space="preserve">Which settings must be done </w:t>
+      </w:r>
       <w:r>
         <w:rPr>
           <w:lang w:val="en-US"/>
         </w:rPr>
-        <w:t xml:space="preserve">done </w:t>
-      </w:r>
-      <w:r>
-        <w:rPr>
-          <w:lang w:val="en-US"/>
-        </w:rPr>
         <w:t>???</w:t>
       </w:r>
-      <w:proofErr w:type="gramEnd"/>
     </w:p>
   </w:comment>
   <w:comment w:id="8" w:author="Holger Eichelberger" w:date="2015-10-29T09:51:00Z" w:initials="he">
@@ -7778,21 +7545,7 @@
         <w:rPr>
           <w:lang w:val="en-US"/>
         </w:rPr>
-        <w:t xml:space="preserve">(violation of </w:t>
-      </w:r>
-      <w:proofErr w:type="spellStart"/>
-      <w:r>
-        <w:rPr>
-          <w:lang w:val="en-US"/>
-        </w:rPr>
-        <w:t>typedefs</w:t>
-      </w:r>
-      <w:proofErr w:type="spellEnd"/>
-      <w:r>
-        <w:rPr>
-          <w:lang w:val="en-US"/>
-        </w:rPr>
-        <w:t xml:space="preserve">, algorithm does not fit into family, pipeline broken) </w:t>
+        <w:t xml:space="preserve">(violation of typedefs, algorithm does not fit into family, pipeline broken) </w:t>
       </w:r>
       <w:r>
         <w:rPr>
@@ -9184,7 +8937,7 @@
 </file>
 
 <file path=customXml/itemProps1.xml><?xml version="1.0" encoding="utf-8"?>
-<ds:datastoreItem xmlns:ds="http://schemas.openxmlformats.org/officeDocument/2006/customXml" ds:itemID="{8C3C7C97-A000-4A2F-8694-FAB828756079}">
+<ds:datastoreItem xmlns:ds="http://schemas.openxmlformats.org/officeDocument/2006/customXml" ds:itemID="{C04F2EA1-55EF-41D0-ADFF-A839E2C0334E}">
   <ds:schemaRefs>
     <ds:schemaRef ds:uri="http://schemas.openxmlformats.org/officeDocument/2006/bibliography"/>
   </ds:schemaRefs>

</xml_diff>

<commit_message>
cleanup + updated docu
</commit_message>
<xml_diff>
--- a/QualiMasterApplication/documentation/QM-IConf Testing Scenarios.docx
+++ b/QualiMasterApplication/documentation/QM-IConf Testing Scenarios.docx
@@ -31,6 +31,7 @@
         </w:rPr>
         <w:t>-</w:t>
       </w:r>
+      <w:proofErr w:type="spellStart"/>
       <w:r>
         <w:rPr>
           <w:b/>
@@ -38,8 +39,9 @@
           <w:szCs w:val="28"/>
           <w:lang w:val="en-GB"/>
         </w:rPr>
-        <w:t xml:space="preserve">IConf </w:t>
-      </w:r>
+        <w:t>IConf</w:t>
+      </w:r>
+      <w:proofErr w:type="spellEnd"/>
       <w:r>
         <w:rPr>
           <w:b/>
@@ -47,6 +49,15 @@
           <w:szCs w:val="28"/>
           <w:lang w:val="en-GB"/>
         </w:rPr>
+        <w:t xml:space="preserve"> </w:t>
+      </w:r>
+      <w:r>
+        <w:rPr>
+          <w:b/>
+          <w:sz w:val="28"/>
+          <w:szCs w:val="28"/>
+          <w:lang w:val="en-GB"/>
+        </w:rPr>
         <w:t>Testing Scenarios</w:t>
       </w:r>
     </w:p>
@@ -93,6 +104,7 @@
         </w:rPr>
         <w:t>-</w:t>
       </w:r>
+      <w:proofErr w:type="spellStart"/>
       <w:r>
         <w:rPr>
           <w:lang w:val="en-GB"/>
@@ -103,7 +115,14 @@
         <w:rPr>
           <w:lang w:val="en-GB"/>
         </w:rPr>
-        <w:t>onfig Tools</w:t>
+        <w:t>onfig</w:t>
+      </w:r>
+      <w:proofErr w:type="spellEnd"/>
+      <w:r>
+        <w:rPr>
+          <w:lang w:val="en-GB"/>
+        </w:rPr>
+        <w:t xml:space="preserve"> Tools</w:t>
       </w:r>
       <w:r>
         <w:rPr>
@@ -294,12 +313,21 @@
         </w:rPr>
         <w:t xml:space="preserve"> font to denote program elements or commands. Further, we use the notation </w:t>
       </w:r>
+      <w:proofErr w:type="spellStart"/>
       <w:r>
         <w:rPr>
           <w:rFonts w:ascii="Consolas" w:hAnsi="Consolas" w:cs="Consolas"/>
           <w:lang w:val="en-GB"/>
         </w:rPr>
-        <w:t>Menu|Sub-Menu</w:t>
+        <w:t>Menu|Sub</w:t>
+      </w:r>
+      <w:proofErr w:type="spellEnd"/>
+      <w:r>
+        <w:rPr>
+          <w:rFonts w:ascii="Consolas" w:hAnsi="Consolas" w:cs="Consolas"/>
+          <w:lang w:val="en-GB"/>
+        </w:rPr>
+        <w:t>-Menu</w:t>
       </w:r>
       <w:r>
         <w:rPr>
@@ -307,12 +335,14 @@
         </w:rPr>
         <w:t xml:space="preserve"> to refer to menu </w:t>
       </w:r>
+      <w:proofErr w:type="spellStart"/>
       <w:r>
         <w:rPr>
           <w:lang w:val="en-GB"/>
         </w:rPr>
         <w:t>entires</w:t>
       </w:r>
+      <w:proofErr w:type="spellEnd"/>
       <w:r>
         <w:rPr>
           <w:lang w:val="en-GB"/>
@@ -338,7 +368,25 @@
           <w:i/>
           <w:lang w:val="en-GB"/>
         </w:rPr>
-        <w:t>&lt;PipelineName&gt;</w:t>
+        <w:t>&lt;</w:t>
+      </w:r>
+      <w:proofErr w:type="spellStart"/>
+      <w:r>
+        <w:rPr>
+          <w:rFonts w:ascii="Consolas" w:hAnsi="Consolas" w:cs="Consolas"/>
+          <w:i/>
+          <w:lang w:val="en-GB"/>
+        </w:rPr>
+        <w:t>PipelineName</w:t>
+      </w:r>
+      <w:proofErr w:type="spellEnd"/>
+      <w:r>
+        <w:rPr>
+          <w:rFonts w:ascii="Consolas" w:hAnsi="Consolas" w:cs="Consolas"/>
+          <w:i/>
+          <w:lang w:val="en-GB"/>
+        </w:rPr>
+        <w:t>&gt;</w:t>
       </w:r>
       <w:r>
         <w:rPr>
@@ -1007,7 +1055,14 @@
         <w:rPr>
           <w:lang w:val="en-GB"/>
         </w:rPr>
-        <w:t xml:space="preserve"> no login (local data) to lo</w:t>
+        <w:t xml:space="preserve"> no login (local data) to </w:t>
+      </w:r>
+      <w:proofErr w:type="gramStart"/>
+      <w:r>
+        <w:rPr>
+          <w:lang w:val="en-GB"/>
+        </w:rPr>
+        <w:t>lo</w:t>
       </w:r>
       <w:r>
         <w:rPr>
@@ -1019,7 +1074,14 @@
         <w:rPr>
           <w:lang w:val="en-GB"/>
         </w:rPr>
-        <w:t>in(repository connection)</w:t>
+        <w:t>in(</w:t>
+      </w:r>
+      <w:proofErr w:type="gramEnd"/>
+      <w:r>
+        <w:rPr>
+          <w:lang w:val="en-GB"/>
+        </w:rPr>
+        <w:t>repository connection)</w:t>
       </w:r>
     </w:p>
     <w:p>
@@ -1294,6 +1356,7 @@
         </w:rPr>
         <w:t xml:space="preserve">If </w:t>
       </w:r>
+      <w:proofErr w:type="gramStart"/>
       <w:r>
         <w:rPr>
           <w:rFonts w:ascii="Consolas" w:hAnsi="Consolas" w:cs="Consolas"/>
@@ -1301,12 +1364,14 @@
         </w:rPr>
         <w:t>Yes</w:t>
       </w:r>
+      <w:proofErr w:type="gramEnd"/>
       <w:r>
         <w:rPr>
           <w:lang w:val="en-GB"/>
         </w:rPr>
         <w:t xml:space="preserve"> changes are kept, if </w:t>
       </w:r>
+      <w:proofErr w:type="spellStart"/>
       <w:r>
         <w:rPr>
           <w:rFonts w:ascii="Consolas" w:hAnsi="Consolas" w:cs="Consolas"/>
@@ -1314,6 +1379,7 @@
         </w:rPr>
         <w:t>No</w:t>
       </w:r>
+      <w:proofErr w:type="spellEnd"/>
       <w:r>
         <w:rPr>
           <w:lang w:val="en-GB"/>
@@ -1362,7 +1428,14 @@
         <w:rPr>
           <w:lang w:val="en-GB"/>
         </w:rPr>
-        <w:t>+S and Model</w:t>
+        <w:t xml:space="preserve">+S and </w:t>
+      </w:r>
+      <w:proofErr w:type="spellStart"/>
+      <w:r>
+        <w:rPr>
+          <w:lang w:val="en-GB"/>
+        </w:rPr>
+        <w:t>Model</w:t>
       </w:r>
       <w:r>
         <w:rPr>
@@ -1374,7 +1447,14 @@
         <w:rPr>
           <w:lang w:val="en-GB"/>
         </w:rPr>
-        <w:t>Save All</w:t>
+        <w:t>Save</w:t>
+      </w:r>
+      <w:proofErr w:type="spellEnd"/>
+      <w:r>
+        <w:rPr>
+          <w:lang w:val="en-GB"/>
+        </w:rPr>
+        <w:t xml:space="preserve"> All</w:t>
       </w:r>
     </w:p>
     <w:p>
@@ -1519,8 +1599,16 @@
         <w:rPr>
           <w:lang w:val="en-GB"/>
         </w:rPr>
-        <w:t xml:space="preserve"> to save changes. Repeat with </w:t>
-      </w:r>
+        <w:t xml:space="preserve"> to save changes. </w:t>
+      </w:r>
+      <w:proofErr w:type="gramStart"/>
+      <w:r>
+        <w:rPr>
+          <w:lang w:val="en-GB"/>
+        </w:rPr>
+        <w:t xml:space="preserve">Repeat with </w:t>
+      </w:r>
+      <w:proofErr w:type="spellStart"/>
       <w:r>
         <w:rPr>
           <w:rFonts w:ascii="Consolas" w:hAnsi="Consolas" w:cs="Consolas"/>
@@ -1542,6 +1630,7 @@
         </w:rPr>
         <w:t>Save</w:t>
       </w:r>
+      <w:proofErr w:type="spellEnd"/>
       <w:r>
         <w:rPr>
           <w:rFonts w:ascii="Consolas" w:hAnsi="Consolas" w:cs="Consolas"/>
@@ -1555,6 +1644,7 @@
         </w:rPr>
         <w:t>.</w:t>
       </w:r>
+      <w:proofErr w:type="gramEnd"/>
     </w:p>
     <w:p>
       <w:pPr>
@@ -1638,6 +1728,7 @@
         </w:rPr>
         <w:t xml:space="preserve"> </w:t>
       </w:r>
+      <w:proofErr w:type="spellStart"/>
       <w:r>
         <w:rPr>
           <w:rFonts w:ascii="Consolas" w:hAnsi="Consolas" w:cs="Consolas"/>
@@ -1645,12 +1736,14 @@
         </w:rPr>
         <w:t>Ctrl+S</w:t>
       </w:r>
+      <w:proofErr w:type="spellEnd"/>
       <w:r>
         <w:rPr>
           <w:lang w:val="en-GB"/>
         </w:rPr>
         <w:t xml:space="preserve"> saves currently opened tab (single). </w:t>
       </w:r>
+      <w:proofErr w:type="spellStart"/>
       <w:r>
         <w:rPr>
           <w:rFonts w:ascii="Consolas" w:hAnsi="Consolas" w:cs="Consolas"/>
@@ -1663,7 +1756,15 @@
           <w:rFonts w:ascii="Consolas" w:hAnsi="Consolas" w:cs="Consolas"/>
           <w:lang w:val="en-GB"/>
         </w:rPr>
-        <w:t>Save All</w:t>
+        <w:t>Save</w:t>
+      </w:r>
+      <w:proofErr w:type="spellEnd"/>
+      <w:r>
+        <w:rPr>
+          <w:rFonts w:ascii="Consolas" w:hAnsi="Consolas" w:cs="Consolas"/>
+          <w:lang w:val="en-GB"/>
+        </w:rPr>
+        <w:t xml:space="preserve"> All</w:t>
       </w:r>
       <w:r>
         <w:rPr>
@@ -1841,7 +1942,21 @@
         <w:rPr>
           <w:lang w:val="en-GB"/>
         </w:rPr>
-        <w:t xml:space="preserve"> Open one of the editors which require an artifact (data source, data sink, algorithm, infrastructure). The actual artifact specification sha</w:t>
+        <w:t xml:space="preserve"> Open one of the editors which require an artifact (data source, data sink, algorithm, </w:t>
+      </w:r>
+      <w:proofErr w:type="gramStart"/>
+      <w:r>
+        <w:rPr>
+          <w:lang w:val="en-GB"/>
+        </w:rPr>
+        <w:t>infrastructure</w:t>
+      </w:r>
+      <w:proofErr w:type="gramEnd"/>
+      <w:r>
+        <w:rPr>
+          <w:lang w:val="en-GB"/>
+        </w:rPr>
+        <w:t>). The actual artifact specification sha</w:t>
       </w:r>
       <w:r>
         <w:rPr>
@@ -2671,6 +2786,7 @@
         </w:rPr>
         <w:t xml:space="preserve"> Select </w:t>
       </w:r>
+      <w:proofErr w:type="spellStart"/>
       <w:r>
         <w:rPr>
           <w:rFonts w:ascii="Consolas" w:hAnsi="Consolas" w:cs="Consolas"/>
@@ -2690,7 +2806,15 @@
           <w:rFonts w:ascii="Consolas" w:hAnsi="Consolas" w:cs="Consolas"/>
           <w:lang w:val="en-GB"/>
         </w:rPr>
-        <w:t>Revert all</w:t>
+        <w:t>Revert</w:t>
+      </w:r>
+      <w:proofErr w:type="spellEnd"/>
+      <w:r>
+        <w:rPr>
+          <w:rFonts w:ascii="Consolas" w:hAnsi="Consolas" w:cs="Consolas"/>
+          <w:lang w:val="en-GB"/>
+        </w:rPr>
+        <w:t xml:space="preserve"> all</w:t>
       </w:r>
     </w:p>
     <w:p>
@@ -2765,7 +2889,21 @@
         <w:rPr>
           <w:lang w:val="en-GB"/>
         </w:rPr>
-        <w:t>A message will appear stating that in order to revert all changes the application will be restarted.</w:t>
+        <w:t xml:space="preserve">A message will appear stating that in order to </w:t>
+      </w:r>
+      <w:proofErr w:type="gramStart"/>
+      <w:r>
+        <w:rPr>
+          <w:lang w:val="en-GB"/>
+        </w:rPr>
+        <w:t>revert</w:t>
+      </w:r>
+      <w:proofErr w:type="gramEnd"/>
+      <w:r>
+        <w:rPr>
+          <w:lang w:val="en-GB"/>
+        </w:rPr>
+        <w:t xml:space="preserve"> all changes the application will be restarted.</w:t>
       </w:r>
     </w:p>
     <w:p>
@@ -2849,6 +2987,7 @@
         </w:rPr>
         <w:t xml:space="preserve"> If selected </w:t>
       </w:r>
+      <w:proofErr w:type="gramStart"/>
       <w:r>
         <w:rPr>
           <w:rFonts w:ascii="Consolas" w:hAnsi="Consolas" w:cs="Consolas"/>
@@ -2856,6 +2995,7 @@
         </w:rPr>
         <w:t>Yes</w:t>
       </w:r>
+      <w:proofErr w:type="gramEnd"/>
       <w:r>
         <w:rPr>
           <w:lang w:val="en-GB"/>
@@ -2955,6 +3095,7 @@
     <w:p>
       <w:pPr>
         <w:spacing w:after="0" w:line="240" w:lineRule="auto"/>
+        <w:jc w:val="both"/>
         <w:rPr>
           <w:lang w:val="en-GB"/>
         </w:rPr>
@@ -3032,6 +3173,7 @@
     <w:p>
       <w:pPr>
         <w:spacing w:line="240" w:lineRule="auto"/>
+        <w:jc w:val="both"/>
         <w:rPr>
           <w:lang w:val="en-GB"/>
         </w:rPr>
@@ -3165,6 +3307,7 @@
     <w:p>
       <w:pPr>
         <w:spacing w:line="240" w:lineRule="auto"/>
+        <w:jc w:val="both"/>
         <w:rPr>
           <w:lang w:val="en-GB"/>
         </w:rPr>
@@ -3226,35 +3369,24 @@
           <w:lang w:val="en-GB"/>
         </w:rPr>
       </w:pPr>
-      <w:r>
-        <w:rPr>
-          <w:lang w:val="en-GB"/>
-        </w:rPr>
-        <w:t>Deleting a</w:t>
-      </w:r>
-      <w:r>
-        <w:rPr>
-          <w:lang w:val="en-GB"/>
-        </w:rPr>
-        <w:t xml:space="preserve"> </w:t>
-      </w:r>
-      <w:r>
-        <w:rPr>
-          <w:lang w:val="en-GB"/>
-        </w:rPr>
-        <w:t>Type, Genera</w:t>
-      </w:r>
-      <w:r>
-        <w:rPr>
-          <w:lang w:val="en-GB"/>
-        </w:rPr>
-        <w:t>l</w:t>
-      </w:r>
-      <w:r>
-        <w:rPr>
-          <w:lang w:val="en-GB"/>
-        </w:rPr>
-        <w:t xml:space="preserve">-purpose </w:t>
+      <w:bookmarkStart w:id="4" w:name="_Ref439264313"/>
+      <w:r>
+        <w:rPr>
+          <w:lang w:val="en-GB"/>
+        </w:rPr>
+        <w:t>Configuring</w:t>
+      </w:r>
+      <w:r>
+        <w:rPr>
+          <w:lang w:val="en-GB"/>
+        </w:rPr>
+        <w:t xml:space="preserve"> a new </w:t>
+      </w:r>
+      <w:r>
+        <w:rPr>
+          <w:lang w:val="en-GB"/>
+        </w:rPr>
+        <w:t xml:space="preserve">Type, General-purpose </w:t>
       </w:r>
       <w:r>
         <w:rPr>
@@ -3286,10 +3418,12 @@
         </w:rPr>
         <w:t>Algorithm</w:t>
       </w:r>
+      <w:bookmarkEnd w:id="4"/>
     </w:p>
     <w:p>
       <w:pPr>
         <w:spacing w:after="0" w:line="240" w:lineRule="auto"/>
+        <w:jc w:val="both"/>
         <w:rPr>
           <w:lang w:val="en-GB"/>
         </w:rPr>
@@ -3305,25 +3439,19 @@
         <w:rPr>
           <w:lang w:val="en-GB"/>
         </w:rPr>
-        <w:t xml:space="preserve"> </w:t>
-      </w:r>
-      <w:r>
-        <w:rPr>
-          <w:lang w:val="en-GB"/>
-        </w:rPr>
-        <w:t>Deleting a</w:t>
-      </w:r>
-      <w:r>
-        <w:rPr>
-          <w:lang w:val="en-GB"/>
-        </w:rPr>
-        <w:t xml:space="preserve"> configurable element</w:t>
-      </w:r>
-      <w:r>
-        <w:rPr>
-          <w:lang w:val="en-GB"/>
-        </w:rPr>
-        <w:t>.</w:t>
+        <w:t xml:space="preserve"> Configure </w:t>
+      </w:r>
+      <w:r>
+        <w:rPr>
+          <w:lang w:val="en-GB"/>
+        </w:rPr>
+        <w:t xml:space="preserve">a new </w:t>
+      </w:r>
+      <w:r>
+        <w:rPr>
+          <w:lang w:val="en-GB"/>
+        </w:rPr>
+        <w:t>configurable element by individual settings.</w:t>
       </w:r>
     </w:p>
     <w:p>
@@ -3373,6 +3501,543 @@
         <w:rPr>
           <w:lang w:val="en-GB"/>
         </w:rPr>
+        <w:t xml:space="preserve">), the respective element has been created (Section </w:t>
+      </w:r>
+      <w:fldSimple w:instr=" REF _Ref433874984 \r \h  \* MERGEFORMAT ">
+        <w:r>
+          <w:rPr>
+            <w:lang w:val="en-GB"/>
+          </w:rPr>
+          <w:t>9</w:t>
+        </w:r>
+      </w:fldSimple>
+      <w:r>
+        <w:rPr>
+          <w:lang w:val="en-GB"/>
+        </w:rPr>
+        <w:t>).</w:t>
+      </w:r>
+    </w:p>
+    <w:p>
+      <w:pPr>
+        <w:spacing w:after="0" w:line="240" w:lineRule="auto"/>
+        <w:jc w:val="both"/>
+        <w:rPr>
+          <w:lang w:val="en-GB"/>
+        </w:rPr>
+      </w:pPr>
+      <w:r>
+        <w:rPr>
+          <w:b/>
+          <w:lang w:val="en-GB"/>
+        </w:rPr>
+        <w:t>Process:</w:t>
+      </w:r>
+      <w:r>
+        <w:rPr>
+          <w:lang w:val="en-GB"/>
+        </w:rPr>
+        <w:t xml:space="preserve"> </w:t>
+      </w:r>
+      <w:r>
+        <w:rPr>
+          <w:lang w:val="en-GB"/>
+        </w:rPr>
+        <w:t xml:space="preserve">After creating new elements according to Section </w:t>
+      </w:r>
+      <w:fldSimple w:instr=" REF _Ref433874984 \r \h  \* MERGEFORMAT ">
+        <w:r>
+          <w:rPr>
+            <w:lang w:val="en-GB"/>
+          </w:rPr>
+          <w:t>9</w:t>
+        </w:r>
+      </w:fldSimple>
+      <w:r>
+        <w:rPr>
+          <w:lang w:val="en-GB"/>
+        </w:rPr>
+        <w:t>, directly edit the individual settings, store the settings, close the editor and re-open the editor.</w:t>
+      </w:r>
+      <w:r>
+        <w:rPr>
+          <w:lang w:val="en-GB"/>
+        </w:rPr>
+        <w:t xml:space="preserve"> </w:t>
+      </w:r>
+      <w:r>
+        <w:rPr>
+          <w:i/>
+          <w:lang w:val="en-GB"/>
+        </w:rPr>
+        <w:t xml:space="preserve">Please note that selecting an </w:t>
+      </w:r>
+      <w:r>
+        <w:rPr>
+          <w:i/>
+          <w:lang w:val="en-GB"/>
+        </w:rPr>
+        <w:lastRenderedPageBreak/>
+        <w:t>implementing class requires the capabilities to update the configuration according to the algorithm / component manifest, which is currently not fully integrated</w:t>
+      </w:r>
+      <w:r>
+        <w:rPr>
+          <w:i/>
+          <w:lang w:val="en-GB"/>
+        </w:rPr>
+        <w:t xml:space="preserve"> and, thus, the respective Browse-Button may be deactivated</w:t>
+      </w:r>
+      <w:r>
+        <w:rPr>
+          <w:i/>
+          <w:lang w:val="en-GB"/>
+        </w:rPr>
+        <w:t>.</w:t>
+      </w:r>
+    </w:p>
+    <w:p>
+      <w:pPr>
+        <w:spacing w:line="240" w:lineRule="auto"/>
+        <w:jc w:val="both"/>
+        <w:rPr>
+          <w:lang w:val="en-GB"/>
+        </w:rPr>
+      </w:pPr>
+      <w:r>
+        <w:rPr>
+          <w:b/>
+          <w:lang w:val="en-GB"/>
+        </w:rPr>
+        <w:t>Result:</w:t>
+      </w:r>
+      <w:r>
+        <w:rPr>
+          <w:lang w:val="en-GB"/>
+        </w:rPr>
+        <w:t xml:space="preserve"> </w:t>
+      </w:r>
+      <w:r>
+        <w:rPr>
+          <w:lang w:val="en-GB"/>
+        </w:rPr>
+        <w:t>The settings are correctly stored and displayed correctly after re-opening the respective editor</w:t>
+      </w:r>
+      <w:r>
+        <w:rPr>
+          <w:lang w:val="en-GB"/>
+        </w:rPr>
+        <w:t>.</w:t>
+      </w:r>
+    </w:p>
+    <w:p>
+      <w:pPr>
+        <w:pStyle w:val="Heading2"/>
+        <w:rPr>
+          <w:lang w:val="en-GB"/>
+        </w:rPr>
+      </w:pPr>
+      <w:r>
+        <w:rPr>
+          <w:lang w:val="en-GB"/>
+        </w:rPr>
+        <w:t>Editing</w:t>
+      </w:r>
+      <w:r>
+        <w:rPr>
+          <w:lang w:val="en-GB"/>
+        </w:rPr>
+        <w:t xml:space="preserve"> a </w:t>
+      </w:r>
+      <w:r>
+        <w:rPr>
+          <w:lang w:val="en-GB"/>
+        </w:rPr>
+        <w:t xml:space="preserve">Type, General-purpose </w:t>
+      </w:r>
+      <w:r>
+        <w:rPr>
+          <w:lang w:val="en-GB"/>
+        </w:rPr>
+        <w:t xml:space="preserve">Machine, </w:t>
+      </w:r>
+      <w:r>
+        <w:rPr>
+          <w:lang w:val="en-GB"/>
+        </w:rPr>
+        <w:t xml:space="preserve">Reconfigurable Hardware Machine, Data Management, </w:t>
+      </w:r>
+      <w:r>
+        <w:rPr>
+          <w:lang w:val="en-GB"/>
+        </w:rPr>
+        <w:t xml:space="preserve">Algorithm Family, </w:t>
+      </w:r>
+      <w:r>
+        <w:rPr>
+          <w:lang w:val="en-GB"/>
+        </w:rPr>
+        <w:t xml:space="preserve">or </w:t>
+      </w:r>
+      <w:r>
+        <w:rPr>
+          <w:lang w:val="en-GB"/>
+        </w:rPr>
+        <w:t>Algorithm</w:t>
+      </w:r>
+    </w:p>
+    <w:p>
+      <w:pPr>
+        <w:spacing w:after="0" w:line="240" w:lineRule="auto"/>
+        <w:jc w:val="both"/>
+        <w:rPr>
+          <w:lang w:val="en-GB"/>
+        </w:rPr>
+      </w:pPr>
+      <w:r>
+        <w:rPr>
+          <w:b/>
+          <w:lang w:val="en-GB"/>
+        </w:rPr>
+        <w:t>Goal:</w:t>
+      </w:r>
+      <w:r>
+        <w:rPr>
+          <w:lang w:val="en-GB"/>
+        </w:rPr>
+        <w:t xml:space="preserve"> Configure </w:t>
+      </w:r>
+      <w:r>
+        <w:rPr>
+          <w:lang w:val="en-GB"/>
+        </w:rPr>
+        <w:t xml:space="preserve">an existing </w:t>
+      </w:r>
+      <w:r>
+        <w:rPr>
+          <w:lang w:val="en-GB"/>
+        </w:rPr>
+        <w:t>configurable element by individual settings.</w:t>
+      </w:r>
+    </w:p>
+    <w:p>
+      <w:pPr>
+        <w:spacing w:after="0" w:line="240" w:lineRule="auto"/>
+        <w:jc w:val="both"/>
+        <w:rPr>
+          <w:lang w:val="en-GB"/>
+        </w:rPr>
+      </w:pPr>
+      <w:r>
+        <w:rPr>
+          <w:b/>
+          <w:lang w:val="en-GB"/>
+        </w:rPr>
+        <w:t>Prerequisite:</w:t>
+      </w:r>
+      <w:r>
+        <w:rPr>
+          <w:lang w:val="en-GB"/>
+        </w:rPr>
+        <w:t xml:space="preserve"> Tool is open and ready (Scenario </w:t>
+      </w:r>
+      <w:fldSimple w:instr=" REF _Ref433871930 \r \h  \* MERGEFORMAT ">
+        <w:r>
+          <w:rPr>
+            <w:lang w:val="en-GB"/>
+          </w:rPr>
+          <w:t>1</w:t>
+        </w:r>
+      </w:fldSimple>
+      <w:r>
+        <w:rPr>
+          <w:lang w:val="en-GB"/>
+        </w:rPr>
+        <w:t xml:space="preserve"> or </w:t>
+      </w:r>
+      <w:fldSimple w:instr=" REF _Ref433871784 \r \h  \* MERGEFORMAT ">
+        <w:r>
+          <w:rPr>
+            <w:lang w:val="en-GB"/>
+          </w:rPr>
+          <w:t>2</w:t>
+        </w:r>
+      </w:fldSimple>
+      <w:r>
+        <w:rPr>
+          <w:lang w:val="en-GB"/>
+        </w:rPr>
+        <w:t xml:space="preserve">), the respective element </w:t>
+      </w:r>
+      <w:r>
+        <w:rPr>
+          <w:lang w:val="en-GB"/>
+        </w:rPr>
+        <w:t xml:space="preserve">is available </w:t>
+      </w:r>
+      <w:r>
+        <w:rPr>
+          <w:lang w:val="en-GB"/>
+        </w:rPr>
+        <w:t>(Section</w:t>
+      </w:r>
+      <w:r>
+        <w:rPr>
+          <w:lang w:val="en-GB"/>
+        </w:rPr>
+        <w:t xml:space="preserve"> </w:t>
+      </w:r>
+      <w:fldSimple w:instr=" REF _Ref439264313 \r \h  \* MERGEFORMAT ">
+        <w:r>
+          <w:rPr>
+            <w:lang w:val="en-GB"/>
+          </w:rPr>
+          <w:t>10</w:t>
+        </w:r>
+      </w:fldSimple>
+      <w:r>
+        <w:rPr>
+          <w:lang w:val="en-GB"/>
+        </w:rPr>
+        <w:t>).</w:t>
+      </w:r>
+    </w:p>
+    <w:p>
+      <w:pPr>
+        <w:spacing w:after="0" w:line="240" w:lineRule="auto"/>
+        <w:jc w:val="both"/>
+        <w:rPr>
+          <w:lang w:val="en-GB"/>
+        </w:rPr>
+      </w:pPr>
+      <w:r>
+        <w:rPr>
+          <w:b/>
+          <w:lang w:val="en-GB"/>
+        </w:rPr>
+        <w:t>Process:</w:t>
+      </w:r>
+      <w:r>
+        <w:rPr>
+          <w:lang w:val="en-GB"/>
+        </w:rPr>
+        <w:t xml:space="preserve"> After </w:t>
+      </w:r>
+      <w:r>
+        <w:rPr>
+          <w:lang w:val="en-GB"/>
+        </w:rPr>
+        <w:t>opening the editor of the respective element</w:t>
+      </w:r>
+      <w:r>
+        <w:rPr>
+          <w:lang w:val="en-GB"/>
+        </w:rPr>
+        <w:t>, edit the individual settings, store the settings, close the editor and re-open the editor.</w:t>
+      </w:r>
+      <w:r>
+        <w:rPr>
+          <w:lang w:val="en-GB"/>
+        </w:rPr>
+        <w:t xml:space="preserve"> </w:t>
+      </w:r>
+      <w:r>
+        <w:rPr>
+          <w:i/>
+          <w:lang w:val="en-GB"/>
+        </w:rPr>
+        <w:t>Please note that selecting an implementing class requires the capabilities to update the configuration according to the algorithm / component manifest, which is currently not fully integrated</w:t>
+      </w:r>
+      <w:r>
+        <w:rPr>
+          <w:i/>
+          <w:lang w:val="en-GB"/>
+        </w:rPr>
+        <w:t xml:space="preserve"> and, thus, the respective Browse-Button may be deactivated</w:t>
+      </w:r>
+      <w:r>
+        <w:rPr>
+          <w:i/>
+          <w:lang w:val="en-GB"/>
+        </w:rPr>
+        <w:t>.</w:t>
+      </w:r>
+    </w:p>
+    <w:p>
+      <w:pPr>
+        <w:spacing w:line="240" w:lineRule="auto"/>
+        <w:jc w:val="both"/>
+        <w:rPr>
+          <w:lang w:val="en-GB"/>
+        </w:rPr>
+      </w:pPr>
+      <w:r>
+        <w:rPr>
+          <w:b/>
+          <w:lang w:val="en-GB"/>
+        </w:rPr>
+        <w:t>Result:</w:t>
+      </w:r>
+      <w:r>
+        <w:rPr>
+          <w:lang w:val="en-GB"/>
+        </w:rPr>
+        <w:t xml:space="preserve"> The settings are correctly stored and displayed correctly after re-opening the respective editor.</w:t>
+      </w:r>
+    </w:p>
+    <w:p>
+      <w:pPr>
+        <w:pStyle w:val="Heading2"/>
+        <w:rPr>
+          <w:lang w:val="en-GB"/>
+        </w:rPr>
+      </w:pPr>
+      <w:r>
+        <w:rPr>
+          <w:lang w:val="en-GB"/>
+        </w:rPr>
+        <w:t>Deleting a</w:t>
+      </w:r>
+      <w:r>
+        <w:rPr>
+          <w:lang w:val="en-GB"/>
+        </w:rPr>
+        <w:t xml:space="preserve"> </w:t>
+      </w:r>
+      <w:r>
+        <w:rPr>
+          <w:lang w:val="en-GB"/>
+        </w:rPr>
+        <w:t>Type, Genera</w:t>
+      </w:r>
+      <w:r>
+        <w:rPr>
+          <w:lang w:val="en-GB"/>
+        </w:rPr>
+        <w:t>l</w:t>
+      </w:r>
+      <w:r>
+        <w:rPr>
+          <w:lang w:val="en-GB"/>
+        </w:rPr>
+        <w:t xml:space="preserve">-purpose </w:t>
+      </w:r>
+      <w:r>
+        <w:rPr>
+          <w:lang w:val="en-GB"/>
+        </w:rPr>
+        <w:t xml:space="preserve">Machine, </w:t>
+      </w:r>
+      <w:r>
+        <w:rPr>
+          <w:lang w:val="en-GB"/>
+        </w:rPr>
+        <w:t xml:space="preserve">Reconfigurable Hardware Machine, Data Management, </w:t>
+      </w:r>
+      <w:r>
+        <w:rPr>
+          <w:lang w:val="en-GB"/>
+        </w:rPr>
+        <w:t xml:space="preserve">Algorithm Family, </w:t>
+      </w:r>
+      <w:r>
+        <w:rPr>
+          <w:lang w:val="en-GB"/>
+        </w:rPr>
+        <w:t xml:space="preserve">or </w:t>
+      </w:r>
+      <w:r>
+        <w:rPr>
+          <w:lang w:val="en-GB"/>
+        </w:rPr>
+        <w:t>Algorithm</w:t>
+      </w:r>
+    </w:p>
+    <w:p>
+      <w:pPr>
+        <w:spacing w:after="0" w:line="240" w:lineRule="auto"/>
+        <w:rPr>
+          <w:lang w:val="en-GB"/>
+        </w:rPr>
+      </w:pPr>
+      <w:r>
+        <w:rPr>
+          <w:b/>
+          <w:lang w:val="en-GB"/>
+        </w:rPr>
+        <w:t>Goal:</w:t>
+      </w:r>
+      <w:r>
+        <w:rPr>
+          <w:lang w:val="en-GB"/>
+        </w:rPr>
+        <w:t xml:space="preserve"> </w:t>
+      </w:r>
+      <w:r>
+        <w:rPr>
+          <w:lang w:val="en-GB"/>
+        </w:rPr>
+        <w:t>Deleting a</w:t>
+      </w:r>
+      <w:r>
+        <w:rPr>
+          <w:lang w:val="en-GB"/>
+        </w:rPr>
+        <w:t xml:space="preserve"> configurable element</w:t>
+      </w:r>
+      <w:r>
+        <w:rPr>
+          <w:lang w:val="en-GB"/>
+        </w:rPr>
+        <w:t>.</w:t>
+      </w:r>
+    </w:p>
+    <w:p>
+      <w:pPr>
+        <w:spacing w:after="0" w:line="240" w:lineRule="auto"/>
+        <w:jc w:val="both"/>
+        <w:rPr>
+          <w:lang w:val="en-GB"/>
+        </w:rPr>
+      </w:pPr>
+      <w:r>
+        <w:rPr>
+          <w:b/>
+          <w:lang w:val="en-GB"/>
+        </w:rPr>
+        <w:t>Prerequisite:</w:t>
+      </w:r>
+      <w:r>
+        <w:rPr>
+          <w:lang w:val="en-GB"/>
+        </w:rPr>
+        <w:t xml:space="preserve"> Tool is open and ready (Scenario </w:t>
+      </w:r>
+      <w:fldSimple w:instr=" REF _Ref433871930 \r \h  \* MERGEFORMAT ">
+        <w:r>
+          <w:rPr>
+            <w:lang w:val="en-GB"/>
+          </w:rPr>
+          <w:t>1</w:t>
+        </w:r>
+      </w:fldSimple>
+      <w:r>
+        <w:rPr>
+          <w:lang w:val="en-GB"/>
+        </w:rPr>
+        <w:t xml:space="preserve"> or </w:t>
+      </w:r>
+      <w:fldSimple w:instr=" REF _Ref433871784 \r \h  \* MERGEFORMAT ">
+        <w:r>
+          <w:rPr>
+            <w:lang w:val="en-GB"/>
+          </w:rPr>
+          <w:t>2</w:t>
+        </w:r>
+      </w:fldSimple>
+      <w:r>
+        <w:rPr>
+          <w:lang w:val="en-GB"/>
+        </w:rPr>
         <w:t>) and there is an element to be deleted.</w:t>
       </w:r>
     </w:p>
@@ -3444,7 +4109,6 @@
           <w:noProof/>
           <w:lang w:eastAsia="de-DE"/>
         </w:rPr>
-        <w:lastRenderedPageBreak/>
         <w:drawing>
           <wp:inline distT="0" distB="0" distL="0" distR="0">
             <wp:extent cx="3706789" cy="1125577"/>
@@ -3868,6 +4532,7 @@
           <w:noProof/>
           <w:lang w:eastAsia="de-DE"/>
         </w:rPr>
+        <w:lastRenderedPageBreak/>
         <w:drawing>
           <wp:inline distT="0" distB="0" distL="0" distR="0">
             <wp:extent cx="3952875" cy="896596"/>
@@ -4017,7 +4682,7 @@
           <w:lang w:val="en-GB"/>
         </w:rPr>
       </w:pPr>
-      <w:bookmarkStart w:id="4" w:name="_Ref433874934"/>
+      <w:bookmarkStart w:id="5" w:name="_Ref433874934"/>
       <w:r>
         <w:rPr>
           <w:lang w:val="en-GB"/>
@@ -4147,7 +4812,6 @@
           <w:noProof/>
           <w:lang w:eastAsia="de-DE"/>
         </w:rPr>
-        <w:lastRenderedPageBreak/>
         <w:drawing>
           <wp:inline distT="0" distB="0" distL="0" distR="0">
             <wp:extent cx="3438410" cy="2859206"/>
@@ -4230,7 +4894,7 @@
         </w:rPr>
         <w:t>Adding a pipeline</w:t>
       </w:r>
-      <w:bookmarkEnd w:id="4"/>
+      <w:bookmarkEnd w:id="5"/>
     </w:p>
     <w:p>
       <w:pPr>
@@ -4521,6 +5185,7 @@
         <w:rPr>
           <w:lang w:val="en-GB"/>
         </w:rPr>
+        <w:lastRenderedPageBreak/>
         <w:t>Deleting a pipeline</w:t>
       </w:r>
     </w:p>
@@ -4736,13 +5401,27 @@
         <w:rPr>
           <w:lang w:val="en-GB"/>
         </w:rPr>
-        <w:t>ipeline is deleted</w:t>
-      </w:r>
-      <w:r>
-        <w:rPr>
-          <w:lang w:val="en-GB"/>
-        </w:rPr>
-        <w:t xml:space="preserve">, in particular a new pipeline (Scenario </w:t>
+        <w:t xml:space="preserve">ipeline is </w:t>
+      </w:r>
+      <w:proofErr w:type="gramStart"/>
+      <w:r>
+        <w:rPr>
+          <w:lang w:val="en-GB"/>
+        </w:rPr>
+        <w:t>deleted</w:t>
+      </w:r>
+      <w:r>
+        <w:rPr>
+          <w:lang w:val="en-GB"/>
+        </w:rPr>
+        <w:t>,</w:t>
+      </w:r>
+      <w:proofErr w:type="gramEnd"/>
+      <w:r>
+        <w:rPr>
+          <w:lang w:val="en-GB"/>
+        </w:rPr>
+        <w:t xml:space="preserve"> in particular a new pipeline (Scenario </w:t>
       </w:r>
       <w:fldSimple w:instr=" REF _Ref433874934 \r \h  \* MERGEFORMAT ">
         <w:r>
@@ -4856,7 +5535,6 @@
           <w:b/>
           <w:lang w:val="en-GB"/>
         </w:rPr>
-        <w:lastRenderedPageBreak/>
         <w:t>Prerequisite:</w:t>
       </w:r>
       <w:r>
@@ -5043,19 +5721,19 @@
         </w:rPr>
         <w:t xml:space="preserve">ipeline should not break </w:t>
       </w:r>
-      <w:commentRangeStart w:id="5"/>
+      <w:commentRangeStart w:id="6"/>
       <w:r>
         <w:rPr>
           <w:lang w:val="en-GB"/>
         </w:rPr>
         <w:t>apart</w:t>
       </w:r>
-      <w:commentRangeEnd w:id="5"/>
+      <w:commentRangeEnd w:id="6"/>
       <w:r>
         <w:rPr>
           <w:rStyle w:val="CommentReference"/>
         </w:rPr>
-        <w:commentReference w:id="5"/>
+        <w:commentReference w:id="6"/>
       </w:r>
       <w:r>
         <w:rPr>
@@ -5077,6 +5755,7 @@
           <w:noProof/>
           <w:lang w:eastAsia="de-DE"/>
         </w:rPr>
+        <w:lastRenderedPageBreak/>
         <w:drawing>
           <wp:inline distT="0" distB="0" distL="0" distR="0">
             <wp:extent cx="2071515" cy="2386524"/>
@@ -5138,19 +5817,19 @@
         </w:rPr>
         <w:t xml:space="preserve">Try adding a new </w:t>
       </w:r>
-      <w:commentRangeStart w:id="6"/>
+      <w:commentRangeStart w:id="7"/>
       <w:r>
         <w:rPr>
           <w:lang w:val="en-GB"/>
         </w:rPr>
         <w:t xml:space="preserve">family </w:t>
       </w:r>
-      <w:commentRangeEnd w:id="6"/>
+      <w:commentRangeEnd w:id="7"/>
       <w:r>
         <w:rPr>
           <w:rStyle w:val="CommentReference"/>
         </w:rPr>
-        <w:commentReference w:id="6"/>
+        <w:commentReference w:id="7"/>
       </w:r>
       <w:r>
         <w:rPr>
@@ -5172,19 +5851,19 @@
         </w:rPr>
         <w:t xml:space="preserve">To edit properties of the element go to the properties </w:t>
       </w:r>
-      <w:commentRangeStart w:id="7"/>
+      <w:commentRangeStart w:id="8"/>
       <w:r>
         <w:rPr>
           <w:lang w:val="en-GB"/>
         </w:rPr>
         <w:t>tab</w:t>
       </w:r>
-      <w:commentRangeEnd w:id="7"/>
+      <w:commentRangeEnd w:id="8"/>
       <w:r>
         <w:rPr>
           <w:rStyle w:val="CommentReference"/>
         </w:rPr>
-        <w:commentReference w:id="7"/>
+        <w:commentReference w:id="8"/>
       </w:r>
       <w:r>
         <w:rPr>
@@ -5292,7 +5971,6 @@
         <w:rPr>
           <w:lang w:val="en-GB"/>
         </w:rPr>
-        <w:lastRenderedPageBreak/>
         <w:t>Defining / changing constraints</w:t>
       </w:r>
     </w:p>
@@ -5409,6 +6087,7 @@
           <w:noProof/>
           <w:lang w:eastAsia="de-DE"/>
         </w:rPr>
+        <w:lastRenderedPageBreak/>
         <w:drawing>
           <wp:inline distT="0" distB="0" distL="0" distR="0">
             <wp:extent cx="3002249" cy="3875964"/>
@@ -5475,7 +6154,21 @@
         <w:rPr>
           <w:lang w:val="en-GB"/>
         </w:rPr>
-        <w:t xml:space="preserve"> Constraint can be defined, stored, modified, deleted. </w:t>
+        <w:t xml:space="preserve"> Constraint can be defined, stored, modified, </w:t>
+      </w:r>
+      <w:proofErr w:type="gramStart"/>
+      <w:r>
+        <w:rPr>
+          <w:lang w:val="en-GB"/>
+        </w:rPr>
+        <w:t>deleted</w:t>
+      </w:r>
+      <w:proofErr w:type="gramEnd"/>
+      <w:r>
+        <w:rPr>
+          <w:lang w:val="en-GB"/>
+        </w:rPr>
+        <w:t xml:space="preserve">. </w:t>
       </w:r>
     </w:p>
     <w:p>
@@ -5594,6 +6287,7 @@
         </w:rPr>
         <w:t xml:space="preserve"> Select </w:t>
       </w:r>
+      <w:proofErr w:type="spellStart"/>
       <w:r>
         <w:rPr>
           <w:rFonts w:ascii="Consolas" w:hAnsi="Consolas" w:cs="Consolas"/>
@@ -5613,7 +6307,15 @@
           <w:rFonts w:ascii="Consolas" w:hAnsi="Consolas" w:cs="Consolas"/>
           <w:lang w:val="en-GB"/>
         </w:rPr>
-        <w:t>Validate All</w:t>
+        <w:t>Validate</w:t>
+      </w:r>
+      <w:proofErr w:type="spellEnd"/>
+      <w:r>
+        <w:rPr>
+          <w:rFonts w:ascii="Consolas" w:hAnsi="Consolas" w:cs="Consolas"/>
+          <w:lang w:val="en-GB"/>
+        </w:rPr>
+        <w:t xml:space="preserve"> All</w:t>
       </w:r>
       <w:r>
         <w:rPr>
@@ -5701,19 +6403,19 @@
         </w:rPr>
         <w:t xml:space="preserve">el is </w:t>
       </w:r>
-      <w:commentRangeStart w:id="8"/>
+      <w:commentRangeStart w:id="9"/>
       <w:r>
         <w:rPr>
           <w:lang w:val="en-GB"/>
         </w:rPr>
         <w:t>valid</w:t>
       </w:r>
-      <w:commentRangeEnd w:id="8"/>
+      <w:commentRangeEnd w:id="9"/>
       <w:r>
         <w:rPr>
           <w:rStyle w:val="CommentReference"/>
         </w:rPr>
-        <w:commentReference w:id="8"/>
+        <w:commentReference w:id="9"/>
       </w:r>
       <w:r>
         <w:rPr>
@@ -5766,7 +6468,6 @@
           <w:noProof/>
           <w:lang w:eastAsia="de-DE"/>
         </w:rPr>
-        <w:lastRenderedPageBreak/>
         <w:drawing>
           <wp:inline distT="0" distB="0" distL="0" distR="0">
             <wp:extent cx="1304925" cy="1162199"/>
@@ -5827,19 +6528,19 @@
         </w:rPr>
         <w:t xml:space="preserve">If </w:t>
       </w:r>
-      <w:commentRangeStart w:id="9"/>
+      <w:commentRangeStart w:id="10"/>
       <w:r>
         <w:rPr>
           <w:lang w:val="en-GB"/>
         </w:rPr>
         <w:t xml:space="preserve">model </w:t>
       </w:r>
-      <w:commentRangeEnd w:id="9"/>
+      <w:commentRangeEnd w:id="10"/>
       <w:r>
         <w:rPr>
           <w:rStyle w:val="CommentReference"/>
         </w:rPr>
-        <w:commentReference w:id="9"/>
+        <w:commentReference w:id="10"/>
       </w:r>
       <w:r>
         <w:rPr>
@@ -5960,6 +6661,7 @@
           <w:noProof/>
           <w:lang w:eastAsia="de-DE"/>
         </w:rPr>
+        <w:lastRenderedPageBreak/>
         <w:drawing>
           <wp:inline distT="0" distB="0" distL="0" distR="0">
             <wp:extent cx="5753100" cy="1685925"/>
@@ -6202,7 +6904,21 @@
         <w:rPr>
           <w:lang w:val="en-GB"/>
         </w:rPr>
-        <w:t xml:space="preserve">e set to 6700, 6701, 6702, 6703. Ports field in </w:t>
+        <w:t xml:space="preserve">e set to 6700, 6701, 6702, </w:t>
+      </w:r>
+      <w:proofErr w:type="gramStart"/>
+      <w:r>
+        <w:rPr>
+          <w:lang w:val="en-GB"/>
+        </w:rPr>
+        <w:t>6703</w:t>
+      </w:r>
+      <w:proofErr w:type="gramEnd"/>
+      <w:r>
+        <w:rPr>
+          <w:lang w:val="en-GB"/>
+        </w:rPr>
+        <w:t xml:space="preserve">. Ports field in </w:t>
       </w:r>
       <w:r>
         <w:rPr>
@@ -6239,7 +6955,6 @@
           <w:noProof/>
           <w:lang w:eastAsia="de-DE"/>
         </w:rPr>
-        <w:lastRenderedPageBreak/>
         <w:drawing>
           <wp:inline distT="0" distB="0" distL="0" distR="0">
             <wp:extent cx="5762625" cy="3067050"/>
@@ -6420,17 +7135,47 @@
         </w:rPr>
         <w:t xml:space="preserve"> Select </w:t>
       </w:r>
+      <w:proofErr w:type="spellStart"/>
       <w:r>
         <w:rPr>
           <w:lang w:val="en-GB"/>
         </w:rPr>
         <w:t>fPreprocessor</w:t>
       </w:r>
-      <w:r>
-        <w:rPr>
-          <w:lang w:val="en-GB"/>
-        </w:rPr>
-        <w:t xml:space="preserve"> from Algorithm Families. In the output field change the field name from “symbolId” to ”symbolId111” (marked with green). Save and validate the model.</w:t>
+      <w:proofErr w:type="spellEnd"/>
+      <w:r>
+        <w:rPr>
+          <w:lang w:val="en-GB"/>
+        </w:rPr>
+        <w:t xml:space="preserve"> from Algorithm Families. In the output field change the field name from “</w:t>
+      </w:r>
+      <w:proofErr w:type="spellStart"/>
+      <w:r>
+        <w:rPr>
+          <w:lang w:val="en-GB"/>
+        </w:rPr>
+        <w:t>symbolId</w:t>
+      </w:r>
+      <w:proofErr w:type="spellEnd"/>
+      <w:r>
+        <w:rPr>
+          <w:lang w:val="en-GB"/>
+        </w:rPr>
+        <w:t xml:space="preserve">” </w:t>
+      </w:r>
+      <w:proofErr w:type="gramStart"/>
+      <w:r>
+        <w:rPr>
+          <w:lang w:val="en-GB"/>
+        </w:rPr>
+        <w:t>to ”</w:t>
+      </w:r>
+      <w:proofErr w:type="gramEnd"/>
+      <w:r>
+        <w:rPr>
+          <w:lang w:val="en-GB"/>
+        </w:rPr>
+        <w:t>symbolId111” (marked with green). Save and validate the model.</w:t>
       </w:r>
     </w:p>
     <w:p>
@@ -6446,6 +7191,7 @@
           <w:b/>
           <w:lang w:val="en-GB"/>
         </w:rPr>
+        <w:lastRenderedPageBreak/>
         <w:t>Result:</w:t>
       </w:r>
       <w:r>
@@ -6565,7 +7311,6 @@
           <w:noProof/>
           <w:lang w:eastAsia="de-DE"/>
         </w:rPr>
-        <w:lastRenderedPageBreak/>
         <w:drawing>
           <wp:inline distT="0" distB="0" distL="0" distR="0">
             <wp:extent cx="2983136" cy="2962275"/>
@@ -6684,7 +7429,49 @@
         <w:rPr>
           <w:lang w:val="en-GB"/>
         </w:rPr>
-        <w:t xml:space="preserve"> Select PriorityPip from Pipelines. In the pipeline designer add a Flow between Preprocessor and SentimentAnalysis family elements (marked green). Save and validate the model.</w:t>
+        <w:t xml:space="preserve"> Select </w:t>
+      </w:r>
+      <w:proofErr w:type="spellStart"/>
+      <w:r>
+        <w:rPr>
+          <w:lang w:val="en-GB"/>
+        </w:rPr>
+        <w:t>PriorityPip</w:t>
+      </w:r>
+      <w:proofErr w:type="spellEnd"/>
+      <w:r>
+        <w:rPr>
+          <w:lang w:val="en-GB"/>
+        </w:rPr>
+        <w:t xml:space="preserve"> from Pipelines. In the pipeline designer add a Flow between </w:t>
+      </w:r>
+      <w:proofErr w:type="spellStart"/>
+      <w:r>
+        <w:rPr>
+          <w:lang w:val="en-GB"/>
+        </w:rPr>
+        <w:t>Preprocessor</w:t>
+      </w:r>
+      <w:proofErr w:type="spellEnd"/>
+      <w:r>
+        <w:rPr>
+          <w:lang w:val="en-GB"/>
+        </w:rPr>
+        <w:t xml:space="preserve"> and </w:t>
+      </w:r>
+      <w:proofErr w:type="spellStart"/>
+      <w:r>
+        <w:rPr>
+          <w:lang w:val="en-GB"/>
+        </w:rPr>
+        <w:t>SentimentAnalysis</w:t>
+      </w:r>
+      <w:proofErr w:type="spellEnd"/>
+      <w:r>
+        <w:rPr>
+          <w:lang w:val="en-GB"/>
+        </w:rPr>
+        <w:t xml:space="preserve"> family elements (marked green). Save and validate the model.</w:t>
       </w:r>
     </w:p>
     <w:p>
@@ -6721,19 +7508,19 @@
         </w:rPr>
         <w:t xml:space="preserve">Input and output types should be the </w:t>
       </w:r>
-      <w:commentRangeStart w:id="10"/>
+      <w:commentRangeStart w:id="11"/>
       <w:r>
         <w:rPr>
           <w:lang w:val="en-GB"/>
         </w:rPr>
         <w:t>same</w:t>
       </w:r>
-      <w:commentRangeEnd w:id="10"/>
+      <w:commentRangeEnd w:id="11"/>
       <w:r>
         <w:rPr>
           <w:rStyle w:val="CommentReference"/>
         </w:rPr>
-        <w:commentReference w:id="10"/>
+        <w:commentReference w:id="11"/>
       </w:r>
       <w:r>
         <w:rPr>
@@ -6764,6 +7551,7 @@
           <w:noProof/>
           <w:lang w:eastAsia="de-DE"/>
         </w:rPr>
+        <w:lastRenderedPageBreak/>
         <w:drawing>
           <wp:inline distT="0" distB="0" distL="0" distR="0">
             <wp:extent cx="2794504" cy="2800350"/>
@@ -6939,6 +7727,7 @@
         </w:rPr>
         <w:t xml:space="preserve"> Select </w:t>
       </w:r>
+      <w:proofErr w:type="spellStart"/>
       <w:r>
         <w:rPr>
           <w:rFonts w:ascii="Consolas" w:hAnsi="Consolas" w:cs="Consolas"/>
@@ -6958,7 +7747,15 @@
           <w:rFonts w:ascii="Consolas" w:hAnsi="Consolas" w:cs="Consolas"/>
           <w:lang w:val="en-GB"/>
         </w:rPr>
-        <w:t>Instantiate local</w:t>
+        <w:t>Instantiate</w:t>
+      </w:r>
+      <w:proofErr w:type="spellEnd"/>
+      <w:r>
+        <w:rPr>
+          <w:rFonts w:ascii="Consolas" w:hAnsi="Consolas" w:cs="Consolas"/>
+          <w:lang w:val="en-GB"/>
+        </w:rPr>
+        <w:t xml:space="preserve"> local</w:t>
       </w:r>
       <w:r>
         <w:rPr>
@@ -7054,7 +7851,6 @@
           <w:noProof/>
           <w:lang w:eastAsia="de-DE"/>
         </w:rPr>
-        <w:lastRenderedPageBreak/>
         <w:drawing>
           <wp:inline distT="0" distB="0" distL="0" distR="0">
             <wp:extent cx="1276350" cy="1494438"/>
@@ -7189,6 +7985,7 @@
           <w:b/>
           <w:lang w:val="en-GB"/>
         </w:rPr>
+        <w:lastRenderedPageBreak/>
         <w:t>Result:</w:t>
       </w:r>
       <w:r>
@@ -7397,7 +8194,7 @@
 
 <file path=word/comments.xml><?xml version="1.0" encoding="utf-8"?>
 <w:comments xmlns:ve="http://schemas.openxmlformats.org/markup-compatibility/2006" xmlns:o="urn:schemas-microsoft-com:office:office" xmlns:r="http://schemas.openxmlformats.org/officeDocument/2006/relationships" xmlns:m="http://schemas.openxmlformats.org/officeDocument/2006/math" xmlns:v="urn:schemas-microsoft-com:vml" xmlns:wp="http://schemas.openxmlformats.org/drawingml/2006/wordprocessingDrawing" xmlns:w10="urn:schemas-microsoft-com:office:word" xmlns:w="http://schemas.openxmlformats.org/wordprocessingml/2006/main" xmlns:wne="http://schemas.microsoft.com/office/word/2006/wordml">
-  <w:comment w:id="5" w:author="Holger Eichelberger" w:date="2015-10-29T09:52:00Z" w:initials="he">
+  <w:comment w:id="6" w:author="Holger Eichelberger" w:date="2015-10-29T09:52:00Z" w:initials="he">
     <w:p>
       <w:pPr>
         <w:pStyle w:val="CommentText"/>
@@ -7422,28 +8219,6 @@
           <w:lang w:val="en-US"/>
         </w:rPr>
         <w:t>TRL+S, validation?</w:t>
-      </w:r>
-    </w:p>
-  </w:comment>
-  <w:comment w:id="6" w:author="Holger Eichelberger" w:date="2015-10-29T09:51:00Z" w:initials="he">
-    <w:p>
-      <w:pPr>
-        <w:pStyle w:val="CommentText"/>
-        <w:rPr>
-          <w:lang w:val="en-US"/>
-        </w:rPr>
-      </w:pPr>
-      <w:r>
-        <w:rPr>
-          <w:rStyle w:val="CommentReference"/>
-        </w:rPr>
-        <w:annotationRef/>
-      </w:r>
-      <w:r>
-        <w:rPr>
-          <w:lang w:val="en-US"/>
-        </w:rPr>
-        <w:t>No flows?</w:t>
       </w:r>
     </w:p>
   </w:comment>
@@ -7465,13 +8240,7 @@
         <w:rPr>
           <w:lang w:val="en-US"/>
         </w:rPr>
-        <w:t xml:space="preserve">Which settings must be done </w:t>
-      </w:r>
-      <w:r>
-        <w:rPr>
-          <w:lang w:val="en-US"/>
-        </w:rPr>
-        <w:t>???</w:t>
+        <w:t>No flows?</w:t>
       </w:r>
     </w:p>
   </w:comment>
@@ -7493,14 +8262,22 @@
         <w:rPr>
           <w:lang w:val="en-US"/>
         </w:rPr>
-        <w:t xml:space="preserve">Shall any of the scenarios before break the validity? </w:t>
-      </w:r>
+        <w:t xml:space="preserve">Which settings must be </w:t>
+      </w:r>
+      <w:proofErr w:type="gramStart"/>
       <w:r>
         <w:rPr>
           <w:lang w:val="en-US"/>
         </w:rPr>
-        <w:t>No, or?</w:t>
-      </w:r>
+        <w:t xml:space="preserve">done </w:t>
+      </w:r>
+      <w:r>
+        <w:rPr>
+          <w:lang w:val="en-US"/>
+        </w:rPr>
+        <w:t>???</w:t>
+      </w:r>
+      <w:proofErr w:type="gramEnd"/>
     </w:p>
   </w:comment>
   <w:comment w:id="9" w:author="Holger Eichelberger" w:date="2015-10-29T09:51:00Z" w:initials="he">
@@ -7521,6 +8298,34 @@
         <w:rPr>
           <w:lang w:val="en-US"/>
         </w:rPr>
+        <w:t xml:space="preserve">Shall any of the scenarios before break the validity? </w:t>
+      </w:r>
+      <w:r>
+        <w:rPr>
+          <w:lang w:val="en-US"/>
+        </w:rPr>
+        <w:t>No, or?</w:t>
+      </w:r>
+    </w:p>
+  </w:comment>
+  <w:comment w:id="10" w:author="Holger Eichelberger" w:date="2015-10-29T09:51:00Z" w:initials="he">
+    <w:p>
+      <w:pPr>
+        <w:pStyle w:val="CommentText"/>
+        <w:rPr>
+          <w:lang w:val="en-US"/>
+        </w:rPr>
+      </w:pPr>
+      <w:r>
+        <w:rPr>
+          <w:rStyle w:val="CommentReference"/>
+        </w:rPr>
+        <w:annotationRef/>
+      </w:r>
+      <w:r>
+        <w:rPr>
+          <w:lang w:val="en-US"/>
+        </w:rPr>
         <w:t>There shall be a</w:t>
       </w:r>
       <w:r>
@@ -7545,17 +8350,31 @@
         <w:rPr>
           <w:lang w:val="en-US"/>
         </w:rPr>
-        <w:t xml:space="preserve">(violation of typedefs, algorithm does not fit into family, pipeline broken) </w:t>
-      </w:r>
+        <w:t xml:space="preserve">(violation of </w:t>
+      </w:r>
+      <w:proofErr w:type="spellStart"/>
       <w:r>
         <w:rPr>
           <w:lang w:val="en-US"/>
         </w:rPr>
+        <w:t>typedefs</w:t>
+      </w:r>
+      <w:proofErr w:type="spellEnd"/>
+      <w:r>
+        <w:rPr>
+          <w:lang w:val="en-US"/>
+        </w:rPr>
+        <w:t xml:space="preserve">, algorithm does not fit into family, pipeline broken) </w:t>
+      </w:r>
+      <w:r>
+        <w:rPr>
+          <w:lang w:val="en-US"/>
+        </w:rPr>
         <w:t>causing validation errors. Without a dedicated scenario, the following cannot be tested.</w:t>
       </w:r>
     </w:p>
   </w:comment>
-  <w:comment w:id="10" w:author="Romans Sizonenko" w:date="2015-10-29T16:44:00Z" w:initials="RS">
+  <w:comment w:id="11" w:author="Romans Sizonenko" w:date="2015-10-29T16:44:00Z" w:initials="RS">
     <w:p>
       <w:pPr>
         <w:pStyle w:val="CommentText"/>
@@ -8937,7 +9756,7 @@
 </file>
 
 <file path=customXml/itemProps1.xml><?xml version="1.0" encoding="utf-8"?>
-<ds:datastoreItem xmlns:ds="http://schemas.openxmlformats.org/officeDocument/2006/customXml" ds:itemID="{C04F2EA1-55EF-41D0-ADFF-A839E2C0334E}">
+<ds:datastoreItem xmlns:ds="http://schemas.openxmlformats.org/officeDocument/2006/customXml" ds:itemID="{C8E6A25C-164F-4895-A4DA-1C172184BDF2}">
   <ds:schemaRefs>
     <ds:schemaRef ds:uri="http://schemas.openxmlformats.org/officeDocument/2006/bibliography"/>
   </ds:schemaRefs>

</xml_diff>

<commit_message>
re-starting the tool as part of the test scenarios
</commit_message>
<xml_diff>
--- a/QualiMasterApplication/documentation/QM-IConf Testing Scenarios.docx
+++ b/QualiMasterApplication/documentation/QM-IConf Testing Scenarios.docx
@@ -1671,6 +1671,12 @@
         </w:rPr>
         <w:t xml:space="preserve"> informs about which tabs where modified and offers to save the changes.</w:t>
       </w:r>
+      <w:r>
+        <w:rPr>
+          <w:lang w:val="en-GB"/>
+        </w:rPr>
+        <w:t xml:space="preserve"> Restart QM-IConf to see whether the model was written / read correctly.</w:t>
+      </w:r>
     </w:p>
     <w:p>
       <w:pPr>
@@ -2549,6 +2555,12 @@
         </w:rPr>
         <w:t>Store the change to see the update of the model. Change the artifact specification also manually.</w:t>
       </w:r>
+      <w:r>
+        <w:rPr>
+          <w:lang w:val="en-GB"/>
+        </w:rPr>
+        <w:t xml:space="preserve"> Restart QM-IConf to see whether the model was written / read correctly.</w:t>
+      </w:r>
     </w:p>
     <w:p>
       <w:pPr>
@@ -2634,7 +2646,13 @@
         <w:rPr>
           <w:lang w:val="en-GB"/>
         </w:rPr>
-        <w:t xml:space="preserve"> To revert all made changes</w:t>
+        <w:t xml:space="preserve"> To revert all changes</w:t>
+      </w:r>
+      <w:r>
+        <w:rPr>
+          <w:lang w:val="en-GB"/>
+        </w:rPr>
+        <w:t xml:space="preserve"> made</w:t>
       </w:r>
     </w:p>
     <w:p>
@@ -2656,7 +2674,19 @@
         <w:rPr>
           <w:lang w:val="en-GB"/>
         </w:rPr>
-        <w:t xml:space="preserve"> Tool is open and ready (Scenario </w:t>
+        <w:t xml:space="preserve"> Tool is open</w:t>
+      </w:r>
+      <w:r>
+        <w:rPr>
+          <w:lang w:val="en-GB"/>
+        </w:rPr>
+        <w:t>,</w:t>
+      </w:r>
+      <w:r>
+        <w:rPr>
+          <w:lang w:val="en-GB"/>
+        </w:rPr>
+        <w:t xml:space="preserve"> ready (Scenario </w:t>
       </w:r>
       <w:fldSimple w:instr=" REF _Ref433871930 \r \h  \* MERGEFORMAT ">
         <w:r>
@@ -2685,6 +2715,12 @@
           <w:lang w:val="en-GB"/>
         </w:rPr>
         <w:t>)</w:t>
+      </w:r>
+      <w:r>
+        <w:rPr>
+          <w:lang w:val="en-GB"/>
+        </w:rPr>
+        <w:t xml:space="preserve"> and running in DEMO mode</w:t>
       </w:r>
     </w:p>
     <w:p>
@@ -3464,6 +3500,12 @@
       </w:r>
       <w:r>
         <w:rPr>
+          <w:lang w:val="en-GB"/>
+        </w:rPr>
+        <w:t xml:space="preserve">Restart QM-IConf to see whether the model was written / read correctly. </w:t>
+      </w:r>
+      <w:r>
+        <w:rPr>
           <w:i/>
           <w:lang w:val="en-GB"/>
         </w:rPr>
@@ -3517,6 +3559,12 @@
           <w:lang w:val="en-GB"/>
         </w:rPr>
         <w:t>The settings are correctly stored and displayed correctly after re-opening the respective editor</w:t>
+      </w:r>
+      <w:r>
+        <w:rPr>
+          <w:lang w:val="en-GB"/>
+        </w:rPr>
+        <w:t xml:space="preserve"> / QM-IConf</w:t>
       </w:r>
       <w:r>
         <w:rPr>
@@ -3738,6 +3786,12 @@
       </w:r>
       <w:r>
         <w:rPr>
+          <w:lang w:val="en-GB"/>
+        </w:rPr>
+        <w:t xml:space="preserve">Restart QM-IConf to see whether the model was written / read correctly. </w:t>
+      </w:r>
+      <w:r>
+        <w:rPr>
           <w:i/>
           <w:lang w:val="en-GB"/>
         </w:rPr>
@@ -3784,7 +3838,19 @@
         <w:rPr>
           <w:lang w:val="en-GB"/>
         </w:rPr>
-        <w:t xml:space="preserve"> The settings are correctly stored and displayed correctly after re-opening the respective editor.</w:t>
+        <w:t xml:space="preserve"> The settings are correctly stored and displayed correctly after re-opening the respective editor</w:t>
+      </w:r>
+      <w:r>
+        <w:rPr>
+          <w:lang w:val="en-GB"/>
+        </w:rPr>
+        <w:t xml:space="preserve"> / QM-IConf</w:t>
+      </w:r>
+      <w:r>
+        <w:rPr>
+          <w:lang w:val="en-GB"/>
+        </w:rPr>
+        <w:t>.</w:t>
       </w:r>
     </w:p>
     <w:p>
@@ -3997,6 +4063,20 @@
           <w:lang w:val="en-GB"/>
         </w:rPr>
         <w:t>&lt;element name&gt;</w:t>
+      </w:r>
+      <w:r>
+        <w:rPr>
+          <w:rFonts w:ascii="Consolas" w:hAnsi="Consolas" w:cs="Consolas"/>
+          <w:i/>
+          <w:lang w:val="en-GB"/>
+        </w:rPr>
+        <w:t xml:space="preserve">. </w:t>
+      </w:r>
+      <w:r>
+        <w:rPr>
+          <w:lang w:val="en-GB"/>
+        </w:rPr>
+        <w:t>Re-add an element immediately. Restart QM-IConf to see whether the model was written / read correctly.</w:t>
       </w:r>
     </w:p>
     <w:p>
@@ -4310,6 +4390,7 @@
           <w:noProof/>
           <w:lang w:eastAsia="de-DE"/>
         </w:rPr>
+        <w:lastRenderedPageBreak/>
         <w:drawing>
           <wp:inline distT="0" distB="0" distL="0" distR="0">
             <wp:extent cx="3156756" cy="1106491"/>
@@ -4386,14 +4467,7 @@
         <w:rPr>
           <w:lang w:val="en-GB"/>
         </w:rPr>
-        <w:t xml:space="preserve"> </w:t>
-      </w:r>
-      <w:r>
-        <w:rPr>
-          <w:lang w:val="en-GB"/>
-        </w:rPr>
-        <w:lastRenderedPageBreak/>
-        <w:t xml:space="preserve">After pressing </w:t>
+        <w:t xml:space="preserve"> After pressing </w:t>
       </w:r>
       <w:r>
         <w:rPr>
@@ -4846,6 +4920,7 @@
           <w:b/>
           <w:lang w:val="en-GB"/>
         </w:rPr>
+        <w:lastRenderedPageBreak/>
         <w:t>Prerequisite:</w:t>
       </w:r>
       <w:r>
@@ -5032,7 +5107,6 @@
           <w:b/>
           <w:lang w:val="en-GB"/>
         </w:rPr>
-        <w:lastRenderedPageBreak/>
         <w:t>Result:</w:t>
       </w:r>
       <w:r>
@@ -5614,27 +5688,7 @@
         <w:rPr>
           <w:lang w:val="en-GB"/>
         </w:rPr>
-        <w:t xml:space="preserve">ipeline should not break </w:t>
-      </w:r>
-      <w:commentRangeStart w:id="6"/>
-      <w:r>
-        <w:rPr>
-          <w:lang w:val="en-GB"/>
-        </w:rPr>
-        <w:t>apart</w:t>
-      </w:r>
-      <w:commentRangeEnd w:id="6"/>
-      <w:r>
-        <w:rPr>
-          <w:rStyle w:val="CommentReference"/>
-        </w:rPr>
-        <w:commentReference w:id="6"/>
-      </w:r>
-      <w:r>
-        <w:rPr>
-          <w:lang w:val="en-GB"/>
-        </w:rPr>
-        <w:t>.</w:t>
+        <w:t>ipeline should not break apart.</w:t>
       </w:r>
     </w:p>
     <w:p>
@@ -5669,7 +5723,7 @@
                     </pic:cNvPicPr>
                   </pic:nvPicPr>
                   <pic:blipFill>
-                    <a:blip r:embed="rId25" cstate="print"/>
+                    <a:blip r:embed="rId24" cstate="print"/>
                     <a:srcRect/>
                     <a:stretch>
                       <a:fillRect/>
@@ -5712,53 +5766,35 @@
         </w:rPr>
         <w:t xml:space="preserve">Try adding a new </w:t>
       </w:r>
-      <w:commentRangeStart w:id="7"/>
       <w:r>
         <w:rPr>
           <w:lang w:val="en-GB"/>
         </w:rPr>
         <w:t xml:space="preserve">family </w:t>
       </w:r>
-      <w:commentRangeEnd w:id="7"/>
-      <w:r>
-        <w:rPr>
-          <w:rStyle w:val="CommentReference"/>
-        </w:rPr>
-        <w:commentReference w:id="7"/>
-      </w:r>
       <w:r>
         <w:rPr>
           <w:lang w:val="en-GB"/>
         </w:rPr>
         <w:t>element by selecting it in the palette and clicking on the editor. When element appears you will be asked to name the element, if no name is given by you a default name will appear.</w:t>
       </w:r>
-    </w:p>
-    <w:p>
-      <w:pPr>
-        <w:spacing w:after="0" w:line="240" w:lineRule="auto"/>
-        <w:rPr>
-          <w:lang w:val="en-GB"/>
-        </w:rPr>
-      </w:pPr>
-      <w:r>
-        <w:rPr>
-          <w:lang w:val="en-GB"/>
-        </w:rPr>
-        <w:t xml:space="preserve">To edit properties of the element go to the properties </w:t>
-      </w:r>
-      <w:commentRangeStart w:id="8"/>
-      <w:r>
-        <w:rPr>
-          <w:lang w:val="en-GB"/>
-        </w:rPr>
-        <w:t>tab</w:t>
-      </w:r>
-      <w:commentRangeEnd w:id="8"/>
-      <w:r>
-        <w:rPr>
-          <w:rStyle w:val="CommentReference"/>
-        </w:rPr>
-        <w:commentReference w:id="8"/>
+      <w:r>
+        <w:rPr>
+          <w:lang w:val="en-GB"/>
+        </w:rPr>
+        <w:t xml:space="preserve"> </w:t>
+      </w:r>
+      <w:r>
+        <w:rPr>
+          <w:lang w:val="en-GB"/>
+        </w:rPr>
+        <w:t>To edit properties of the element go to the properties tab</w:t>
+      </w:r>
+      <w:r>
+        <w:rPr>
+          <w:lang w:val="en-GB"/>
+        </w:rPr>
+        <w:t xml:space="preserve"> and enter the shown settings</w:t>
       </w:r>
       <w:r>
         <w:rPr>
@@ -5798,7 +5834,7 @@
                     </pic:cNvPicPr>
                   </pic:nvPicPr>
                   <pic:blipFill>
-                    <a:blip r:embed="rId26" cstate="print"/>
+                    <a:blip r:embed="rId25" cstate="print"/>
                     <a:srcRect/>
                     <a:stretch>
                       <a:fillRect/>
@@ -5832,6 +5868,35 @@
         <w:spacing w:line="240" w:lineRule="auto"/>
         <w:jc w:val="both"/>
         <w:rPr>
+          <w:b/>
+          <w:lang w:val="en-GB"/>
+        </w:rPr>
+      </w:pPr>
+      <w:r>
+        <w:rPr>
+          <w:lang w:val="en-GB"/>
+        </w:rPr>
+        <w:t>Connect the element by flows to the remaining pipeline</w:t>
+      </w:r>
+      <w:r>
+        <w:rPr>
+          <w:b/>
+          <w:lang w:val="en-GB"/>
+        </w:rPr>
+        <w:t xml:space="preserve"> </w:t>
+      </w:r>
+      <w:r>
+        <w:rPr>
+          <w:lang w:val="en-GB"/>
+        </w:rPr>
+        <w:t>and name the flows appropriately.</w:t>
+      </w:r>
+    </w:p>
+    <w:p>
+      <w:pPr>
+        <w:spacing w:line="240" w:lineRule="auto"/>
+        <w:jc w:val="both"/>
+        <w:rPr>
           <w:lang w:val="en-GB"/>
         </w:rPr>
       </w:pPr>
@@ -6001,7 +6066,7 @@
                     </pic:cNvPicPr>
                   </pic:nvPicPr>
                   <pic:blipFill>
-                    <a:blip r:embed="rId27" cstate="print"/>
+                    <a:blip r:embed="rId26" cstate="print"/>
                     <a:srcRect/>
                     <a:stretch>
                       <a:fillRect/>
@@ -6227,7 +6292,7 @@
                     </pic:cNvPicPr>
                   </pic:nvPicPr>
                   <pic:blipFill>
-                    <a:blip r:embed="rId28" cstate="print"/>
+                    <a:blip r:embed="rId27" cstate="print"/>
                     <a:srcRect/>
                     <a:stretch>
                       <a:fillRect/>
@@ -6273,21 +6338,25 @@
         <w:rPr>
           <w:lang w:val="en-GB"/>
         </w:rPr>
-        <w:t xml:space="preserve">el is </w:t>
-      </w:r>
-      <w:commentRangeStart w:id="9"/>
-      <w:r>
-        <w:rPr>
-          <w:lang w:val="en-GB"/>
-        </w:rPr>
-        <w:t>valid</w:t>
-      </w:r>
-      <w:commentRangeEnd w:id="9"/>
-      <w:r>
-        <w:rPr>
-          <w:rStyle w:val="CommentReference"/>
-        </w:rPr>
-        <w:commentReference w:id="9"/>
+        <w:t>el is valid</w:t>
+      </w:r>
+      <w:r>
+        <w:rPr>
+          <w:lang w:val="en-GB"/>
+        </w:rPr>
+        <w:t xml:space="preserve"> (this shall be the case if all </w:t>
+      </w:r>
+      <w:r>
+        <w:rPr>
+          <w:lang w:val="en-GB"/>
+        </w:rPr>
+        <w:t>preceding</w:t>
+      </w:r>
+      <w:r>
+        <w:rPr>
+          <w:lang w:val="en-GB"/>
+        </w:rPr>
+        <w:t xml:space="preserve"> scenarios are completed successfully)</w:t>
       </w:r>
       <w:r>
         <w:rPr>
@@ -6358,7 +6427,7 @@
                     </pic:cNvPicPr>
                   </pic:nvPicPr>
                   <pic:blipFill>
-                    <a:blip r:embed="rId29" cstate="print"/>
+                    <a:blip r:embed="rId28" cstate="print"/>
                     <a:srcRect/>
                     <a:stretch>
                       <a:fillRect/>
@@ -6400,19 +6469,19 @@
         </w:rPr>
         <w:t xml:space="preserve">If </w:t>
       </w:r>
-      <w:commentRangeStart w:id="10"/>
+      <w:commentRangeStart w:id="6"/>
       <w:r>
         <w:rPr>
           <w:lang w:val="en-GB"/>
         </w:rPr>
         <w:t xml:space="preserve">model </w:t>
       </w:r>
-      <w:commentRangeEnd w:id="10"/>
+      <w:commentRangeEnd w:id="6"/>
       <w:r>
         <w:rPr>
           <w:rStyle w:val="CommentReference"/>
         </w:rPr>
-        <w:commentReference w:id="10"/>
+        <w:commentReference w:id="6"/>
       </w:r>
       <w:r>
         <w:rPr>
@@ -7294,19 +7363,19 @@
         </w:rPr>
         <w:t xml:space="preserve">Input and output types should be the </w:t>
       </w:r>
-      <w:commentRangeStart w:id="11"/>
+      <w:commentRangeStart w:id="7"/>
       <w:r>
         <w:rPr>
           <w:lang w:val="en-GB"/>
         </w:rPr>
         <w:t>same</w:t>
       </w:r>
-      <w:commentRangeEnd w:id="11"/>
+      <w:commentRangeEnd w:id="7"/>
       <w:r>
         <w:rPr>
           <w:rStyle w:val="CommentReference"/>
         </w:rPr>
-        <w:commentReference w:id="11"/>
+        <w:commentReference w:id="7"/>
       </w:r>
       <w:r>
         <w:rPr>
@@ -7971,7 +8040,7 @@
 
 <file path=word/comments.xml><?xml version="1.0" encoding="utf-8"?>
 <w:comments xmlns:ve="http://schemas.openxmlformats.org/markup-compatibility/2006" xmlns:o="urn:schemas-microsoft-com:office:office" xmlns:r="http://schemas.openxmlformats.org/officeDocument/2006/relationships" xmlns:m="http://schemas.openxmlformats.org/officeDocument/2006/math" xmlns:v="urn:schemas-microsoft-com:vml" xmlns:wp="http://schemas.openxmlformats.org/drawingml/2006/wordprocessingDrawing" xmlns:w10="urn:schemas-microsoft-com:office:word" xmlns:w="http://schemas.openxmlformats.org/wordprocessingml/2006/main" xmlns:wne="http://schemas.microsoft.com/office/word/2006/wordml">
-  <w:comment w:id="6" w:author="Holger Eichelberger" w:date="2015-10-29T09:52:00Z" w:initials="he">
+  <w:comment w:id="6" w:author="Holger Eichelberger" w:date="2015-10-29T09:51:00Z" w:initials="he">
     <w:p>
       <w:pPr>
         <w:pStyle w:val="CommentText"/>
@@ -7989,17 +8058,41 @@
         <w:rPr>
           <w:lang w:val="en-US"/>
         </w:rPr>
-        <w:t>How to test this? C</w:t>
+        <w:t>There shall be a</w:t>
       </w:r>
       <w:r>
         <w:rPr>
           <w:lang w:val="en-US"/>
         </w:rPr>
-        <w:t>TRL+S, validation?</w:t>
+        <w:t>t least one</w:t>
+      </w:r>
+      <w:r>
+        <w:rPr>
+          <w:lang w:val="en-US"/>
+        </w:rPr>
+        <w:t xml:space="preserve"> sp</w:t>
+      </w:r>
+      <w:r>
+        <w:rPr>
+          <w:lang w:val="en-US"/>
+        </w:rPr>
+        <w:t xml:space="preserve">ecific scenario for the most important classes of model modifications </w:t>
+      </w:r>
+      <w:r>
+        <w:rPr>
+          <w:lang w:val="en-US"/>
+        </w:rPr>
+        <w:t xml:space="preserve">(violation of typedefs, algorithm does not fit into family, pipeline broken) </w:t>
+      </w:r>
+      <w:r>
+        <w:rPr>
+          <w:lang w:val="en-US"/>
+        </w:rPr>
+        <w:t>causing validation errors. Without a dedicated scenario, the following cannot be tested.</w:t>
       </w:r>
     </w:p>
   </w:comment>
-  <w:comment w:id="7" w:author="Holger Eichelberger" w:date="2015-10-29T09:51:00Z" w:initials="he">
+  <w:comment w:id="7" w:author="Romans Sizonenko" w:date="2016-01-04T16:48:00Z" w:initials="RS">
     <w:p>
       <w:pPr>
         <w:pStyle w:val="CommentText"/>
@@ -8017,11 +8110,9 @@
         <w:rPr>
           <w:lang w:val="en-US"/>
         </w:rPr>
-        <w:t>No flows?</w:t>
-      </w:r>
-    </w:p>
-  </w:comment>
-  <w:comment w:id="8" w:author="Holger Eichelberger" w:date="2015-10-29T09:51:00Z" w:initials="he">
+        <w:t>Comment in the txt file could be more specific.</w:t>
+      </w:r>
+    </w:p>
     <w:p>
       <w:pPr>
         <w:pStyle w:val="CommentText"/>
@@ -8031,123 +8122,9 @@
       </w:pPr>
       <w:r>
         <w:rPr>
-          <w:rStyle w:val="CommentReference"/>
-        </w:rPr>
-        <w:annotationRef/>
-      </w:r>
-      <w:r>
-        <w:rPr>
           <w:lang w:val="en-US"/>
         </w:rPr>
-        <w:t xml:space="preserve">Which settings must be done </w:t>
-      </w:r>
-      <w:r>
-        <w:rPr>
-          <w:lang w:val="en-US"/>
-        </w:rPr>
-        <w:t>???</w:t>
-      </w:r>
-    </w:p>
-  </w:comment>
-  <w:comment w:id="9" w:author="Holger Eichelberger" w:date="2015-10-29T09:51:00Z" w:initials="he">
-    <w:p>
-      <w:pPr>
-        <w:pStyle w:val="CommentText"/>
-        <w:rPr>
-          <w:lang w:val="en-US"/>
-        </w:rPr>
-      </w:pPr>
-      <w:r>
-        <w:rPr>
-          <w:rStyle w:val="CommentReference"/>
-        </w:rPr>
-        <w:annotationRef/>
-      </w:r>
-      <w:r>
-        <w:rPr>
-          <w:lang w:val="en-US"/>
-        </w:rPr>
-        <w:t xml:space="preserve">Shall any of the scenarios before break the validity? </w:t>
-      </w:r>
-      <w:r>
-        <w:rPr>
-          <w:lang w:val="en-US"/>
-        </w:rPr>
-        <w:t>No, or?</w:t>
-      </w:r>
-    </w:p>
-  </w:comment>
-  <w:comment w:id="10" w:author="Holger Eichelberger" w:date="2015-10-29T09:51:00Z" w:initials="he">
-    <w:p>
-      <w:pPr>
-        <w:pStyle w:val="CommentText"/>
-        <w:rPr>
-          <w:lang w:val="en-US"/>
-        </w:rPr>
-      </w:pPr>
-      <w:r>
-        <w:rPr>
-          <w:rStyle w:val="CommentReference"/>
-        </w:rPr>
-        <w:annotationRef/>
-      </w:r>
-      <w:r>
-        <w:rPr>
-          <w:lang w:val="en-US"/>
-        </w:rPr>
-        <w:t>There shall be a</w:t>
-      </w:r>
-      <w:r>
-        <w:rPr>
-          <w:lang w:val="en-US"/>
-        </w:rPr>
-        <w:t>t least one</w:t>
-      </w:r>
-      <w:r>
-        <w:rPr>
-          <w:lang w:val="en-US"/>
-        </w:rPr>
-        <w:t xml:space="preserve"> sp</w:t>
-      </w:r>
-      <w:r>
-        <w:rPr>
-          <w:lang w:val="en-US"/>
-        </w:rPr>
-        <w:t xml:space="preserve">ecific scenario for the most important classes of model modifications </w:t>
-      </w:r>
-      <w:r>
-        <w:rPr>
-          <w:lang w:val="en-US"/>
-        </w:rPr>
-        <w:t xml:space="preserve">(violation of typedefs, algorithm does not fit into family, pipeline broken) </w:t>
-      </w:r>
-      <w:r>
-        <w:rPr>
-          <w:lang w:val="en-US"/>
-        </w:rPr>
-        <w:t>causing validation errors. Without a dedicated scenario, the following cannot be tested.</w:t>
-      </w:r>
-    </w:p>
-  </w:comment>
-  <w:comment w:id="11" w:author="Romans Sizonenko" w:date="2015-10-29T16:44:00Z" w:initials="RS">
-    <w:p>
-      <w:pPr>
-        <w:pStyle w:val="CommentText"/>
-        <w:rPr>
-          <w:lang w:val="en-US"/>
-        </w:rPr>
-      </w:pPr>
-      <w:r>
-        <w:rPr>
-          <w:rStyle w:val="CommentReference"/>
-        </w:rPr>
-        <w:annotationRef/>
-      </w:r>
-      <w:r>
-        <w:rPr>
-          <w:lang w:val="en-US"/>
-        </w:rPr>
-        <w:t>Comment in the txt file could be more specific.</w:t>
+        <w:t>HE: Please feel free to provide a more specific text.</w:t>
       </w:r>
     </w:p>
   </w:comment>
@@ -9511,7 +9488,7 @@
 </file>
 
 <file path=customXml/itemProps1.xml><?xml version="1.0" encoding="utf-8"?>
-<ds:datastoreItem xmlns:ds="http://schemas.openxmlformats.org/officeDocument/2006/customXml" ds:itemID="{FD5202DA-3840-4373-BC33-87E6214EB99F}">
+<ds:datastoreItem xmlns:ds="http://schemas.openxmlformats.org/officeDocument/2006/customXml" ds:itemID="{EFBBEFD5-EF98-4696-B849-F805DF9851AA}">
   <ds:schemaRefs>
     <ds:schemaRef ds:uri="http://schemas.openxmlformats.org/officeDocument/2006/bibliography"/>
   </ds:schemaRefs>

</xml_diff>

<commit_message>
using only the status line for help texts to unify behavior
</commit_message>
<xml_diff>
--- a/QualiMasterApplication/documentation/QM-IConf Testing Scenarios.docx
+++ b/QualiMasterApplication/documentation/QM-IConf Testing Scenarios.docx
@@ -6265,7 +6265,19 @@
         <w:rPr>
           <w:lang w:val="en-GB"/>
         </w:rPr>
-        <w:t xml:space="preserve"> Open the editor of the element and open the constraint editor. In case of the pipeline editor, this will be in the properties tab with a specific ... button. In case of the other editors, this happens by right-clicking the respective constraint. The constraint editor shall open and you shall be able to define (simple) constraints. Verify the constraints are taken over, stored, can be modified and deleted.</w:t>
+        <w:t xml:space="preserve"> Open the editor of the element and open the constraint editor. In case of the pipeline editor, this will be in the properties tab with a specific ... button. In case of the other editors, this happens by right-clicking the respective constraint. The constraint editor shall open and you shall be able to define (simple) constraints. </w:t>
+      </w:r>
+      <w:r>
+        <w:rPr>
+          <w:lang w:val="en-GB"/>
+        </w:rPr>
+        <w:t xml:space="preserve">The variables available in the actual context shall be shown by their variable name, their display name and help text in the table above the input field. </w:t>
+      </w:r>
+      <w:r>
+        <w:rPr>
+          <w:lang w:val="en-GB"/>
+        </w:rPr>
+        <w:t>Verify the constraints are taken over, stored, can be modified and deleted.</w:t>
       </w:r>
       <w:r>
         <w:rPr>
@@ -6474,61 +6486,25 @@
           <w:b/>
           <w:lang w:val="en-GB"/>
         </w:rPr>
-        <w:t xml:space="preserve"> Go through the individual editors and check whether appropriate</w:t>
-      </w:r>
-    </w:p>
-    <w:p>
-      <w:pPr>
-        <w:pStyle w:val="ListParagraph"/>
-        <w:numPr>
-          <w:ilvl w:val="0"/>
-          <w:numId w:val="6"/>
-        </w:numPr>
-        <w:rPr>
-          <w:lang w:val="en-GB"/>
-        </w:rPr>
-      </w:pPr>
-      <w:r>
-        <w:rPr>
-          <w:lang w:val="en-GB"/>
-        </w:rPr>
-        <w:t>Tool tips are shown for the labels.</w:t>
-      </w:r>
-    </w:p>
-    <w:p>
-      <w:pPr>
-        <w:pStyle w:val="ListParagraph"/>
-        <w:numPr>
-          <w:ilvl w:val="0"/>
-          <w:numId w:val="6"/>
-        </w:numPr>
-        <w:rPr>
-          <w:lang w:val="en-GB"/>
-        </w:rPr>
-      </w:pPr>
-      <w:r>
-        <w:rPr>
-          <w:lang w:val="en-GB"/>
-        </w:rPr>
-        <w:t>Tool tips are shown for the input fields and selectors (not for table-based input fields)</w:t>
-      </w:r>
-    </w:p>
-    <w:p>
-      <w:pPr>
-        <w:pStyle w:val="ListParagraph"/>
-        <w:numPr>
-          <w:ilvl w:val="0"/>
-          <w:numId w:val="6"/>
-        </w:numPr>
-        <w:rPr>
-          <w:lang w:val="en-GB"/>
-        </w:rPr>
-      </w:pPr>
-      <w:r>
-        <w:rPr>
-          <w:lang w:val="en-GB"/>
-        </w:rPr>
-        <w:t>Status messages are shown for the properties of the pipeline elements in the graphical pipeline editor (status messages are due to technical limitations of Eclipse/GMF).</w:t>
+        <w:t xml:space="preserve"> </w:t>
+      </w:r>
+      <w:r>
+        <w:rPr>
+          <w:lang w:val="en-GB"/>
+        </w:rPr>
+        <w:t>Go through the individual editors and check whether appropriate</w:t>
+      </w:r>
+      <w:r>
+        <w:rPr>
+          <w:lang w:val="en-GB"/>
+        </w:rPr>
+        <w:t xml:space="preserve"> help messages are shown in the status bar if the mouse is placed </w:t>
+      </w:r>
+      <w:r>
+        <w:rPr>
+          <w:lang w:val="en-US"/>
+        </w:rPr>
+        <w:t>for a certain time over the element or (in case of table-based editors only) over its label.</w:t>
       </w:r>
     </w:p>
     <w:p>
@@ -6852,7 +6828,6 @@
           <w:noProof/>
           <w:lang w:eastAsia="de-DE"/>
         </w:rPr>
-        <w:lastRenderedPageBreak/>
         <w:drawing>
           <wp:inline distT="0" distB="0" distL="0" distR="0">
             <wp:extent cx="1304925" cy="1162199"/>
@@ -6911,6 +6886,7 @@
         <w:rPr>
           <w:lang w:val="en-GB"/>
         </w:rPr>
+        <w:lastRenderedPageBreak/>
         <w:t xml:space="preserve">If </w:t>
       </w:r>
       <w:commentRangeStart w:id="6"/>
@@ -7339,7 +7315,6 @@
           <w:noProof/>
           <w:lang w:eastAsia="de-DE"/>
         </w:rPr>
-        <w:lastRenderedPageBreak/>
         <w:drawing>
           <wp:inline distT="0" distB="0" distL="0" distR="0">
             <wp:extent cx="5762625" cy="3067050"/>
@@ -7400,6 +7375,7 @@
           <w:noProof/>
           <w:lang w:eastAsia="de-DE"/>
         </w:rPr>
+        <w:lastRenderedPageBreak/>
         <w:drawing>
           <wp:inline distT="0" distB="0" distL="0" distR="0">
             <wp:extent cx="3476625" cy="1261978"/>
@@ -7695,7 +7671,6 @@
           <w:noProof/>
           <w:lang w:eastAsia="de-DE"/>
         </w:rPr>
-        <w:lastRenderedPageBreak/>
         <w:drawing>
           <wp:inline distT="0" distB="0" distL="0" distR="0">
             <wp:extent cx="2983136" cy="2962275"/>
@@ -7768,6 +7743,7 @@
           <w:color w:val="4F81BD" w:themeColor="accent1"/>
           <w:lang w:val="en-GB"/>
         </w:rPr>
+        <w:lastRenderedPageBreak/>
         <w:t>15.</w:t>
       </w:r>
       <w:r>
@@ -8235,7 +8211,6 @@
           <w:noProof/>
           <w:lang w:eastAsia="de-DE"/>
         </w:rPr>
-        <w:lastRenderedPageBreak/>
         <w:drawing>
           <wp:inline distT="0" distB="0" distL="0" distR="0">
             <wp:extent cx="1276350" cy="1494438"/>
@@ -8310,6 +8285,7 @@
           <w:noProof/>
           <w:lang w:eastAsia="de-DE"/>
         </w:rPr>
+        <w:lastRenderedPageBreak/>
         <w:drawing>
           <wp:inline distT="0" distB="0" distL="0" distR="0">
             <wp:extent cx="1491783" cy="2028825"/>
@@ -10040,7 +10016,7 @@
 </file>
 
 <file path=customXml/itemProps1.xml><?xml version="1.0" encoding="utf-8"?>
-<ds:datastoreItem xmlns:ds="http://schemas.openxmlformats.org/officeDocument/2006/customXml" ds:itemID="{D1A2A4C5-707C-4411-8646-BDA692EADEA5}">
+<ds:datastoreItem xmlns:ds="http://schemas.openxmlformats.org/officeDocument/2006/customXml" ds:itemID="{D0EEC361-19CC-42CD-9763-2FC6AF61B99E}">
   <ds:schemaRefs>
     <ds:schemaRef ds:uri="http://schemas.openxmlformats.org/officeDocument/2006/bibliography"/>
   </ds:schemaRefs>

</xml_diff>

<commit_message>
Changed test case description
</commit_message>
<xml_diff>
--- a/QualiMasterApplication/documentation/QM-IConf Testing Scenarios.docx
+++ b/QualiMasterApplication/documentation/QM-IConf Testing Scenarios.docx
@@ -31,6 +31,7 @@
         </w:rPr>
         <w:t>-</w:t>
       </w:r>
+      <w:proofErr w:type="spellStart"/>
       <w:r>
         <w:rPr>
           <w:b/>
@@ -38,8 +39,9 @@
           <w:szCs w:val="28"/>
           <w:lang w:val="en-GB"/>
         </w:rPr>
-        <w:t xml:space="preserve">IConf </w:t>
-      </w:r>
+        <w:t>IConf</w:t>
+      </w:r>
+      <w:proofErr w:type="spellEnd"/>
       <w:r>
         <w:rPr>
           <w:b/>
@@ -47,6 +49,15 @@
           <w:szCs w:val="28"/>
           <w:lang w:val="en-GB"/>
         </w:rPr>
+        <w:t xml:space="preserve"> </w:t>
+      </w:r>
+      <w:r>
+        <w:rPr>
+          <w:b/>
+          <w:sz w:val="28"/>
+          <w:szCs w:val="28"/>
+          <w:lang w:val="en-GB"/>
+        </w:rPr>
         <w:t>Testing Scenarios</w:t>
       </w:r>
     </w:p>
@@ -93,6 +104,7 @@
         </w:rPr>
         <w:t>-</w:t>
       </w:r>
+      <w:proofErr w:type="spellStart"/>
       <w:r>
         <w:rPr>
           <w:lang w:val="en-GB"/>
@@ -103,7 +115,14 @@
         <w:rPr>
           <w:lang w:val="en-GB"/>
         </w:rPr>
-        <w:t>onfig Tools</w:t>
+        <w:t>onfig</w:t>
+      </w:r>
+      <w:proofErr w:type="spellEnd"/>
+      <w:r>
+        <w:rPr>
+          <w:lang w:val="en-GB"/>
+        </w:rPr>
+        <w:t xml:space="preserve"> Tools</w:t>
       </w:r>
       <w:r>
         <w:rPr>
@@ -294,12 +313,21 @@
         </w:rPr>
         <w:t xml:space="preserve"> font to denote program elements or commands. Further, we use the notation </w:t>
       </w:r>
+      <w:proofErr w:type="spellStart"/>
       <w:r>
         <w:rPr>
           <w:rFonts w:ascii="Consolas" w:hAnsi="Consolas" w:cs="Consolas"/>
           <w:lang w:val="en-GB"/>
         </w:rPr>
-        <w:t>Menu|Sub-Menu</w:t>
+        <w:t>Menu|Sub</w:t>
+      </w:r>
+      <w:proofErr w:type="spellEnd"/>
+      <w:r>
+        <w:rPr>
+          <w:rFonts w:ascii="Consolas" w:hAnsi="Consolas" w:cs="Consolas"/>
+          <w:lang w:val="en-GB"/>
+        </w:rPr>
+        <w:t>-Menu</w:t>
       </w:r>
       <w:r>
         <w:rPr>
@@ -307,12 +335,14 @@
         </w:rPr>
         <w:t xml:space="preserve"> to refer to menu </w:t>
       </w:r>
+      <w:proofErr w:type="spellStart"/>
       <w:r>
         <w:rPr>
           <w:lang w:val="en-GB"/>
         </w:rPr>
         <w:t>entires</w:t>
       </w:r>
+      <w:proofErr w:type="spellEnd"/>
       <w:r>
         <w:rPr>
           <w:lang w:val="en-GB"/>
@@ -338,7 +368,25 @@
           <w:i/>
           <w:lang w:val="en-GB"/>
         </w:rPr>
-        <w:t>&lt;PipelineName&gt;</w:t>
+        <w:t>&lt;</w:t>
+      </w:r>
+      <w:proofErr w:type="spellStart"/>
+      <w:r>
+        <w:rPr>
+          <w:rFonts w:ascii="Consolas" w:hAnsi="Consolas" w:cs="Consolas"/>
+          <w:i/>
+          <w:lang w:val="en-GB"/>
+        </w:rPr>
+        <w:t>PipelineName</w:t>
+      </w:r>
+      <w:proofErr w:type="spellEnd"/>
+      <w:r>
+        <w:rPr>
+          <w:rFonts w:ascii="Consolas" w:hAnsi="Consolas" w:cs="Consolas"/>
+          <w:i/>
+          <w:lang w:val="en-GB"/>
+        </w:rPr>
+        <w:t>&gt;</w:t>
       </w:r>
       <w:r>
         <w:rPr>
@@ -485,7 +533,187 @@
         <w:rPr>
           <w:lang w:val="en-GB"/>
         </w:rPr>
-        <w:t xml:space="preserve"> Use your login </w:t>
+        <w:t xml:space="preserve"> </w:t>
+      </w:r>
+      <w:r>
+        <w:rPr>
+          <w:lang w:val="en-GB"/>
+        </w:rPr>
+        <w:t xml:space="preserve">Follow the wizard. </w:t>
+      </w:r>
+      <w:proofErr w:type="gramStart"/>
+      <w:r>
+        <w:rPr>
+          <w:lang w:val="en-GB"/>
+        </w:rPr>
+        <w:t>Press “Next”.</w:t>
+      </w:r>
+      <w:proofErr w:type="gramEnd"/>
+    </w:p>
+    <w:p>
+      <w:pPr>
+        <w:spacing w:after="0" w:line="240" w:lineRule="auto"/>
+        <w:jc w:val="center"/>
+        <w:rPr>
+          <w:lang w:val="en-GB"/>
+        </w:rPr>
+      </w:pPr>
+      <w:r>
+        <w:rPr>
+          <w:noProof/>
+          <w:lang w:eastAsia="de-DE"/>
+        </w:rPr>
+        <w:drawing>
+          <wp:inline distT="0" distB="0" distL="0" distR="0">
+            <wp:extent cx="2699067" cy="1866900"/>
+            <wp:effectExtent l="19050" t="0" r="6033" b="0"/>
+            <wp:docPr id="33" name="Picture 1"/>
+            <wp:cNvGraphicFramePr>
+              <a:graphicFrameLocks xmlns:a="http://schemas.openxmlformats.org/drawingml/2006/main" noChangeAspect="1"/>
+            </wp:cNvGraphicFramePr>
+            <a:graphic xmlns:a="http://schemas.openxmlformats.org/drawingml/2006/main">
+              <a:graphicData uri="http://schemas.openxmlformats.org/drawingml/2006/picture">
+                <pic:pic xmlns:pic="http://schemas.openxmlformats.org/drawingml/2006/picture">
+                  <pic:nvPicPr>
+                    <pic:cNvPr id="0" name="Picture 1"/>
+                    <pic:cNvPicPr>
+                      <a:picLocks noChangeAspect="1" noChangeArrowheads="1"/>
+                    </pic:cNvPicPr>
+                  </pic:nvPicPr>
+                  <pic:blipFill>
+                    <a:blip r:embed="rId6" cstate="print"/>
+                    <a:srcRect/>
+                    <a:stretch>
+                      <a:fillRect/>
+                    </a:stretch>
+                  </pic:blipFill>
+                  <pic:spPr bwMode="auto">
+                    <a:xfrm>
+                      <a:off x="0" y="0"/>
+                      <a:ext cx="2702663" cy="1869388"/>
+                    </a:xfrm>
+                    <a:prstGeom prst="rect">
+                      <a:avLst/>
+                    </a:prstGeom>
+                    <a:noFill/>
+                    <a:ln w="9525">
+                      <a:noFill/>
+                      <a:miter lim="800000"/>
+                      <a:headEnd/>
+                      <a:tailEnd/>
+                    </a:ln>
+                  </pic:spPr>
+                </pic:pic>
+              </a:graphicData>
+            </a:graphic>
+          </wp:inline>
+        </w:drawing>
+      </w:r>
+    </w:p>
+    <w:p>
+      <w:pPr>
+        <w:spacing w:after="0" w:line="240" w:lineRule="auto"/>
+        <w:rPr>
+          <w:lang w:val="en-GB"/>
+        </w:rPr>
+      </w:pPr>
+    </w:p>
+    <w:p>
+      <w:pPr>
+        <w:spacing w:after="0" w:line="240" w:lineRule="auto"/>
+        <w:rPr>
+          <w:lang w:val="en-GB"/>
+        </w:rPr>
+      </w:pPr>
+      <w:r>
+        <w:rPr>
+          <w:lang w:val="en-GB"/>
+        </w:rPr>
+        <w:t>Select “Repository”</w:t>
+      </w:r>
+    </w:p>
+    <w:p>
+      <w:pPr>
+        <w:spacing w:after="0" w:line="240" w:lineRule="auto"/>
+        <w:jc w:val="center"/>
+        <w:rPr>
+          <w:lang w:val="en-GB"/>
+        </w:rPr>
+      </w:pPr>
+      <w:r>
+        <w:rPr>
+          <w:noProof/>
+          <w:lang w:eastAsia="de-DE"/>
+        </w:rPr>
+        <w:drawing>
+          <wp:inline distT="0" distB="0" distL="0" distR="0">
+            <wp:extent cx="3057525" cy="2118649"/>
+            <wp:effectExtent l="19050" t="0" r="9525" b="0"/>
+            <wp:docPr id="37" name="Picture 2"/>
+            <wp:cNvGraphicFramePr>
+              <a:graphicFrameLocks xmlns:a="http://schemas.openxmlformats.org/drawingml/2006/main" noChangeAspect="1"/>
+            </wp:cNvGraphicFramePr>
+            <a:graphic xmlns:a="http://schemas.openxmlformats.org/drawingml/2006/main">
+              <a:graphicData uri="http://schemas.openxmlformats.org/drawingml/2006/picture">
+                <pic:pic xmlns:pic="http://schemas.openxmlformats.org/drawingml/2006/picture">
+                  <pic:nvPicPr>
+                    <pic:cNvPr id="0" name="Picture 2"/>
+                    <pic:cNvPicPr>
+                      <a:picLocks noChangeAspect="1" noChangeArrowheads="1"/>
+                    </pic:cNvPicPr>
+                  </pic:nvPicPr>
+                  <pic:blipFill>
+                    <a:blip r:embed="rId7" cstate="print"/>
+                    <a:srcRect/>
+                    <a:stretch>
+                      <a:fillRect/>
+                    </a:stretch>
+                  </pic:blipFill>
+                  <pic:spPr bwMode="auto">
+                    <a:xfrm>
+                      <a:off x="0" y="0"/>
+                      <a:ext cx="3057525" cy="2118649"/>
+                    </a:xfrm>
+                    <a:prstGeom prst="rect">
+                      <a:avLst/>
+                    </a:prstGeom>
+                    <a:noFill/>
+                    <a:ln w="9525">
+                      <a:noFill/>
+                      <a:miter lim="800000"/>
+                      <a:headEnd/>
+                      <a:tailEnd/>
+                    </a:ln>
+                  </pic:spPr>
+                </pic:pic>
+              </a:graphicData>
+            </a:graphic>
+          </wp:inline>
+        </w:drawing>
+      </w:r>
+    </w:p>
+    <w:p>
+      <w:pPr>
+        <w:spacing w:after="0" w:line="240" w:lineRule="auto"/>
+        <w:jc w:val="both"/>
+        <w:rPr>
+          <w:lang w:val="en-GB"/>
+        </w:rPr>
+      </w:pPr>
+    </w:p>
+    <w:p>
+      <w:pPr>
+        <w:spacing w:after="0" w:line="240" w:lineRule="auto"/>
+        <w:jc w:val="both"/>
+        <w:rPr>
+          <w:lang w:val="en-GB"/>
+        </w:rPr>
+      </w:pPr>
+      <w:r>
+        <w:rPr>
+          <w:lang w:val="en-GB"/>
+        </w:rPr>
+        <w:t xml:space="preserve">Use your login </w:t>
       </w:r>
       <w:r>
         <w:rPr>
@@ -528,7 +756,7 @@
                     </pic:cNvPicPr>
                   </pic:nvPicPr>
                   <pic:blipFill>
-                    <a:blip r:embed="rId6" cstate="print"/>
+                    <a:blip r:embed="rId8" cstate="print"/>
                     <a:srcRect/>
                     <a:stretch>
                       <a:fillRect/>
@@ -756,7 +984,7 @@
                     </pic:cNvPicPr>
                   </pic:nvPicPr>
                   <pic:blipFill>
-                    <a:blip r:embed="rId7" cstate="print"/>
+                    <a:blip r:embed="rId9" cstate="print"/>
                     <a:srcRect/>
                     <a:stretch>
                       <a:fillRect/>
@@ -898,7 +1126,6 @@
           <w:b/>
           <w:lang w:val="en-GB"/>
         </w:rPr>
-        <w:lastRenderedPageBreak/>
         <w:t>Prerequisite:</w:t>
       </w:r>
       <w:r>
@@ -1007,7 +1234,14 @@
         <w:rPr>
           <w:lang w:val="en-GB"/>
         </w:rPr>
-        <w:t xml:space="preserve"> no login (local data) to lo</w:t>
+        <w:t xml:space="preserve"> no login (local data) to </w:t>
+      </w:r>
+      <w:proofErr w:type="gramStart"/>
+      <w:r>
+        <w:rPr>
+          <w:lang w:val="en-GB"/>
+        </w:rPr>
+        <w:t>lo</w:t>
       </w:r>
       <w:r>
         <w:rPr>
@@ -1019,7 +1253,14 @@
         <w:rPr>
           <w:lang w:val="en-GB"/>
         </w:rPr>
-        <w:t>in(repository connection)</w:t>
+        <w:t>in(</w:t>
+      </w:r>
+      <w:proofErr w:type="gramEnd"/>
+      <w:r>
+        <w:rPr>
+          <w:lang w:val="en-GB"/>
+        </w:rPr>
+        <w:t>repository connection)</w:t>
       </w:r>
     </w:p>
     <w:p>
@@ -1222,9 +1463,9 @@
         </w:rPr>
         <w:drawing>
           <wp:inline distT="0" distB="0" distL="0" distR="0">
-            <wp:extent cx="3352800" cy="1156374"/>
-            <wp:effectExtent l="19050" t="0" r="0" b="0"/>
-            <wp:docPr id="11" name="Picture 1"/>
+            <wp:extent cx="3313719" cy="1388088"/>
+            <wp:effectExtent l="19050" t="0" r="981" b="0"/>
+            <wp:docPr id="38" name="Picture 1"/>
             <wp:cNvGraphicFramePr>
               <a:graphicFrameLocks xmlns:a="http://schemas.openxmlformats.org/drawingml/2006/main" noChangeAspect="1"/>
             </wp:cNvGraphicFramePr>
@@ -1238,7 +1479,7 @@
                     </pic:cNvPicPr>
                   </pic:nvPicPr>
                   <pic:blipFill>
-                    <a:blip r:embed="rId8" cstate="print"/>
+                    <a:blip r:embed="rId10" cstate="print"/>
                     <a:srcRect/>
                     <a:stretch>
                       <a:fillRect/>
@@ -1247,7 +1488,7 @@
                   <pic:spPr bwMode="auto">
                     <a:xfrm>
                       <a:off x="0" y="0"/>
-                      <a:ext cx="3352800" cy="1156374"/>
+                      <a:ext cx="3314586" cy="1388451"/>
                     </a:xfrm>
                     <a:prstGeom prst="rect">
                       <a:avLst/>
@@ -1294,6 +1535,7 @@
         </w:rPr>
         <w:t xml:space="preserve">If </w:t>
       </w:r>
+      <w:proofErr w:type="gramStart"/>
       <w:r>
         <w:rPr>
           <w:rFonts w:ascii="Consolas" w:hAnsi="Consolas" w:cs="Consolas"/>
@@ -1301,12 +1543,14 @@
         </w:rPr>
         <w:t>Yes</w:t>
       </w:r>
+      <w:proofErr w:type="gramEnd"/>
       <w:r>
         <w:rPr>
           <w:lang w:val="en-GB"/>
         </w:rPr>
         <w:t xml:space="preserve"> changes are kept, if </w:t>
       </w:r>
+      <w:proofErr w:type="spellStart"/>
       <w:r>
         <w:rPr>
           <w:rFonts w:ascii="Consolas" w:hAnsi="Consolas" w:cs="Consolas"/>
@@ -1314,6 +1558,7 @@
         </w:rPr>
         <w:t>No</w:t>
       </w:r>
+      <w:proofErr w:type="spellEnd"/>
       <w:r>
         <w:rPr>
           <w:lang w:val="en-GB"/>
@@ -1362,7 +1607,14 @@
         <w:rPr>
           <w:lang w:val="en-GB"/>
         </w:rPr>
-        <w:t>+S and Model</w:t>
+        <w:t xml:space="preserve">+S and </w:t>
+      </w:r>
+      <w:proofErr w:type="spellStart"/>
+      <w:r>
+        <w:rPr>
+          <w:lang w:val="en-GB"/>
+        </w:rPr>
+        <w:t>Model</w:t>
       </w:r>
       <w:r>
         <w:rPr>
@@ -1374,7 +1626,14 @@
         <w:rPr>
           <w:lang w:val="en-GB"/>
         </w:rPr>
-        <w:t>Save All</w:t>
+        <w:t>Save</w:t>
+      </w:r>
+      <w:proofErr w:type="spellEnd"/>
+      <w:r>
+        <w:rPr>
+          <w:lang w:val="en-GB"/>
+        </w:rPr>
+        <w:t xml:space="preserve"> All</w:t>
       </w:r>
     </w:p>
     <w:p>
@@ -1519,8 +1778,16 @@
         <w:rPr>
           <w:lang w:val="en-GB"/>
         </w:rPr>
-        <w:t xml:space="preserve"> to save changes. Repeat with </w:t>
-      </w:r>
+        <w:t xml:space="preserve"> to save changes. </w:t>
+      </w:r>
+      <w:proofErr w:type="gramStart"/>
+      <w:r>
+        <w:rPr>
+          <w:lang w:val="en-GB"/>
+        </w:rPr>
+        <w:t xml:space="preserve">Repeat with </w:t>
+      </w:r>
+      <w:proofErr w:type="spellStart"/>
       <w:r>
         <w:rPr>
           <w:rFonts w:ascii="Consolas" w:hAnsi="Consolas" w:cs="Consolas"/>
@@ -1542,6 +1809,7 @@
         </w:rPr>
         <w:t>Save</w:t>
       </w:r>
+      <w:proofErr w:type="spellEnd"/>
       <w:r>
         <w:rPr>
           <w:rFonts w:ascii="Consolas" w:hAnsi="Consolas" w:cs="Consolas"/>
@@ -1555,6 +1823,7 @@
         </w:rPr>
         <w:t>.</w:t>
       </w:r>
+      <w:proofErr w:type="gramEnd"/>
     </w:p>
     <w:p>
       <w:pPr>
@@ -1588,7 +1857,7 @@
                     </pic:cNvPicPr>
                   </pic:nvPicPr>
                   <pic:blipFill>
-                    <a:blip r:embed="rId9" cstate="print"/>
+                    <a:blip r:embed="rId11" cstate="print"/>
                     <a:srcRect/>
                     <a:stretch>
                       <a:fillRect/>
@@ -1638,6 +1907,7 @@
         </w:rPr>
         <w:t xml:space="preserve"> </w:t>
       </w:r>
+      <w:proofErr w:type="spellStart"/>
       <w:r>
         <w:rPr>
           <w:rFonts w:ascii="Consolas" w:hAnsi="Consolas" w:cs="Consolas"/>
@@ -1645,12 +1915,14 @@
         </w:rPr>
         <w:t>Ctrl+S</w:t>
       </w:r>
+      <w:proofErr w:type="spellEnd"/>
       <w:r>
         <w:rPr>
           <w:lang w:val="en-GB"/>
         </w:rPr>
         <w:t xml:space="preserve"> saves currently opened tab (single). </w:t>
       </w:r>
+      <w:proofErr w:type="spellStart"/>
       <w:r>
         <w:rPr>
           <w:rFonts w:ascii="Consolas" w:hAnsi="Consolas" w:cs="Consolas"/>
@@ -1663,7 +1935,15 @@
           <w:rFonts w:ascii="Consolas" w:hAnsi="Consolas" w:cs="Consolas"/>
           <w:lang w:val="en-GB"/>
         </w:rPr>
-        <w:t>Save All</w:t>
+        <w:t>Save</w:t>
+      </w:r>
+      <w:proofErr w:type="spellEnd"/>
+      <w:r>
+        <w:rPr>
+          <w:rFonts w:ascii="Consolas" w:hAnsi="Consolas" w:cs="Consolas"/>
+          <w:lang w:val="en-GB"/>
+        </w:rPr>
+        <w:t xml:space="preserve"> All</w:t>
       </w:r>
       <w:r>
         <w:rPr>
@@ -1675,7 +1955,21 @@
         <w:rPr>
           <w:lang w:val="en-GB"/>
         </w:rPr>
-        <w:t xml:space="preserve"> Restart QM-IConf to see whether the model was written / read correctly.</w:t>
+        <w:t xml:space="preserve"> Restart QM-</w:t>
+      </w:r>
+      <w:proofErr w:type="spellStart"/>
+      <w:r>
+        <w:rPr>
+          <w:lang w:val="en-GB"/>
+        </w:rPr>
+        <w:t>IConf</w:t>
+      </w:r>
+      <w:proofErr w:type="spellEnd"/>
+      <w:r>
+        <w:rPr>
+          <w:lang w:val="en-GB"/>
+        </w:rPr>
+        <w:t xml:space="preserve"> to see whether the model was written / read correctly.</w:t>
       </w:r>
     </w:p>
     <w:p>
@@ -1710,7 +2004,7 @@
                     </pic:cNvPicPr>
                   </pic:nvPicPr>
                   <pic:blipFill>
-                    <a:blip r:embed="rId10" cstate="print"/>
+                    <a:blip r:embed="rId12" cstate="print"/>
                     <a:srcRect/>
                     <a:stretch>
                       <a:fillRect/>
@@ -1751,9 +2045,17 @@
         <w:rPr>
           <w:lang w:val="en-GB"/>
         </w:rPr>
-        <w:t>Selecting an Artifact</w:t>
+        <w:t xml:space="preserve">Selecting an </w:t>
+      </w:r>
+      <w:proofErr w:type="spellStart"/>
+      <w:r>
+        <w:rPr>
+          <w:lang w:val="en-GB"/>
+        </w:rPr>
+        <w:t>Artifact</w:t>
       </w:r>
       <w:bookmarkEnd w:id="2"/>
+      <w:proofErr w:type="spellEnd"/>
     </w:p>
     <w:p>
       <w:pPr>
@@ -1774,7 +2076,21 @@
         <w:rPr>
           <w:lang w:val="en-GB"/>
         </w:rPr>
-        <w:t xml:space="preserve"> Select the artifact specification from the user interface rather than entering it directly.</w:t>
+        <w:t xml:space="preserve"> Select the </w:t>
+      </w:r>
+      <w:proofErr w:type="spellStart"/>
+      <w:r>
+        <w:rPr>
+          <w:lang w:val="en-GB"/>
+        </w:rPr>
+        <w:t>artifact</w:t>
+      </w:r>
+      <w:proofErr w:type="spellEnd"/>
+      <w:r>
+        <w:rPr>
+          <w:lang w:val="en-GB"/>
+        </w:rPr>
+        <w:t xml:space="preserve"> specification from the user interface rather than entering it directly.</w:t>
       </w:r>
     </w:p>
     <w:p>
@@ -1840,14 +2156,41 @@
           <w:b/>
           <w:lang w:val="en-GB"/>
         </w:rPr>
-        <w:lastRenderedPageBreak/>
         <w:t>Process:</w:t>
       </w:r>
       <w:r>
         <w:rPr>
           <w:lang w:val="en-GB"/>
         </w:rPr>
-        <w:t xml:space="preserve"> Open one of the editors which require an artifact (data source, data sink, algorithm, infrastructure). The actual artifact specification sha</w:t>
+        <w:t xml:space="preserve"> Open one of the editors which require an </w:t>
+      </w:r>
+      <w:proofErr w:type="spellStart"/>
+      <w:r>
+        <w:rPr>
+          <w:lang w:val="en-GB"/>
+        </w:rPr>
+        <w:t>artifact</w:t>
+      </w:r>
+      <w:proofErr w:type="spellEnd"/>
+      <w:r>
+        <w:rPr>
+          <w:lang w:val="en-GB"/>
+        </w:rPr>
+        <w:t xml:space="preserve"> (data source, data sink, algorithm, infrastructure). The actual </w:t>
+      </w:r>
+      <w:proofErr w:type="spellStart"/>
+      <w:r>
+        <w:rPr>
+          <w:lang w:val="en-GB"/>
+        </w:rPr>
+        <w:t>artifact</w:t>
+      </w:r>
+      <w:proofErr w:type="spellEnd"/>
+      <w:r>
+        <w:rPr>
+          <w:lang w:val="en-GB"/>
+        </w:rPr>
+        <w:t xml:space="preserve"> specification sha</w:t>
       </w:r>
       <w:r>
         <w:rPr>
@@ -1887,7 +2230,7 @@
                     </pic:cNvPicPr>
                   </pic:nvPicPr>
                   <pic:blipFill>
-                    <a:blip r:embed="rId11" cstate="print"/>
+                    <a:blip r:embed="rId13" cstate="print"/>
                     <a:srcRect/>
                     <a:stretch>
                       <a:fillRect/>
@@ -2042,7 +2385,21 @@
         <w:rPr>
           <w:lang w:val="en-GB"/>
         </w:rPr>
-        <w:t>the actual artifact specification fr</w:t>
+        <w:t xml:space="preserve">the actual </w:t>
+      </w:r>
+      <w:proofErr w:type="spellStart"/>
+      <w:r>
+        <w:rPr>
+          <w:lang w:val="en-GB"/>
+        </w:rPr>
+        <w:t>artifact</w:t>
+      </w:r>
+      <w:proofErr w:type="spellEnd"/>
+      <w:r>
+        <w:rPr>
+          <w:lang w:val="en-GB"/>
+        </w:rPr>
+        <w:t xml:space="preserve"> specification fr</w:t>
       </w:r>
       <w:r>
         <w:rPr>
@@ -2082,7 +2439,7 @@
                     </pic:cNvPicPr>
                   </pic:nvPicPr>
                   <pic:blipFill>
-                    <a:blip r:embed="rId12" cstate="print"/>
+                    <a:blip r:embed="rId14" cstate="print"/>
                     <a:srcRect/>
                     <a:stretch>
                       <a:fillRect/>
@@ -2123,7 +2480,21 @@
         <w:rPr>
           <w:lang w:val="en-GB"/>
         </w:rPr>
-        <w:t xml:space="preserve">Modify the specification either by selecting another artifact from the tree view or by changing the entries manually. Press </w:t>
+        <w:t xml:space="preserve">Modify the specification either by selecting another </w:t>
+      </w:r>
+      <w:proofErr w:type="spellStart"/>
+      <w:r>
+        <w:rPr>
+          <w:lang w:val="en-GB"/>
+        </w:rPr>
+        <w:t>artifact</w:t>
+      </w:r>
+      <w:proofErr w:type="spellEnd"/>
+      <w:r>
+        <w:rPr>
+          <w:lang w:val="en-GB"/>
+        </w:rPr>
+        <w:t xml:space="preserve"> from the tree view or by changing the entries manually. Press </w:t>
       </w:r>
       <w:r>
         <w:rPr>
@@ -2156,13 +2527,34 @@
           <w:rFonts w:ascii="Consolas" w:hAnsi="Consolas" w:cs="Consolas"/>
           <w:lang w:val="en-GB"/>
         </w:rPr>
-        <w:t>Close</w:t>
-      </w:r>
-      <w:r>
-        <w:rPr>
-          <w:lang w:val="en-GB"/>
-        </w:rPr>
-        <w:t xml:space="preserve"> shall close the dialog without modification of the actual artifact. </w:t>
+        <w:t>C</w:t>
+      </w:r>
+      <w:r>
+        <w:rPr>
+          <w:rFonts w:ascii="Consolas" w:hAnsi="Consolas" w:cs="Consolas"/>
+          <w:lang w:val="en-GB"/>
+        </w:rPr>
+        <w:t>ancel</w:t>
+      </w:r>
+      <w:r>
+        <w:rPr>
+          <w:lang w:val="en-GB"/>
+        </w:rPr>
+        <w:t xml:space="preserve"> shall close the dialog without modification of the actual </w:t>
+      </w:r>
+      <w:proofErr w:type="spellStart"/>
+      <w:r>
+        <w:rPr>
+          <w:lang w:val="en-GB"/>
+        </w:rPr>
+        <w:t>artifact</w:t>
+      </w:r>
+      <w:proofErr w:type="spellEnd"/>
+      <w:r>
+        <w:rPr>
+          <w:lang w:val="en-GB"/>
+        </w:rPr>
+        <w:t xml:space="preserve">. </w:t>
       </w:r>
       <w:r>
         <w:rPr>
@@ -2197,7 +2589,21 @@
         <w:rPr>
           <w:lang w:val="en-GB"/>
         </w:rPr>
-        <w:t xml:space="preserve"> The selected / entered artifact specification shall now occur in the editor ready for saving.</w:t>
+        <w:t xml:space="preserve"> The selected / entered </w:t>
+      </w:r>
+      <w:proofErr w:type="spellStart"/>
+      <w:r>
+        <w:rPr>
+          <w:lang w:val="en-GB"/>
+        </w:rPr>
+        <w:t>artifact</w:t>
+      </w:r>
+      <w:proofErr w:type="spellEnd"/>
+      <w:r>
+        <w:rPr>
+          <w:lang w:val="en-GB"/>
+        </w:rPr>
+        <w:t xml:space="preserve"> specification shall now occur in the editor ready for saving.</w:t>
       </w:r>
     </w:p>
     <w:p>
@@ -2211,7 +2617,21 @@
         <w:rPr>
           <w:lang w:val="en-GB"/>
         </w:rPr>
-        <w:t>Selecting an Artifact (Pipeline Editor)</w:t>
+        <w:t xml:space="preserve">Selecting an </w:t>
+      </w:r>
+      <w:proofErr w:type="spellStart"/>
+      <w:r>
+        <w:rPr>
+          <w:lang w:val="en-GB"/>
+        </w:rPr>
+        <w:t>Artifact</w:t>
+      </w:r>
+      <w:proofErr w:type="spellEnd"/>
+      <w:r>
+        <w:rPr>
+          <w:lang w:val="en-GB"/>
+        </w:rPr>
+        <w:t xml:space="preserve"> (Pipeline Editor)</w:t>
       </w:r>
     </w:p>
     <w:p>
@@ -2233,7 +2653,21 @@
         <w:rPr>
           <w:lang w:val="en-GB"/>
         </w:rPr>
-        <w:t xml:space="preserve"> Select the artifact specification from the user interface </w:t>
+        <w:t xml:space="preserve"> Select the </w:t>
+      </w:r>
+      <w:proofErr w:type="spellStart"/>
+      <w:r>
+        <w:rPr>
+          <w:lang w:val="en-GB"/>
+        </w:rPr>
+        <w:t>artifact</w:t>
+      </w:r>
+      <w:proofErr w:type="spellEnd"/>
+      <w:r>
+        <w:rPr>
+          <w:lang w:val="en-GB"/>
+        </w:rPr>
+        <w:t xml:space="preserve"> specification from the user interface </w:t>
       </w:r>
       <w:r>
         <w:rPr>
@@ -2317,7 +2751,21 @@
         <w:rPr>
           <w:lang w:val="en-GB"/>
         </w:rPr>
-        <w:t xml:space="preserve"> Open one of the defined pipelines, select the pipeline background, i.e., the pipeline itself and ensure that the properties view is visible. The actual artifact specification shall be show in the editor field. </w:t>
+        <w:t xml:space="preserve"> Open one of the defined pipelines, select the pipeline background, i.e., the pipeline itself and ensure that the properties view is visible. The actual </w:t>
+      </w:r>
+      <w:proofErr w:type="spellStart"/>
+      <w:r>
+        <w:rPr>
+          <w:lang w:val="en-GB"/>
+        </w:rPr>
+        <w:t>artifact</w:t>
+      </w:r>
+      <w:proofErr w:type="spellEnd"/>
+      <w:r>
+        <w:rPr>
+          <w:lang w:val="en-GB"/>
+        </w:rPr>
+        <w:t xml:space="preserve"> specification shall be show in the editor field. </w:t>
       </w:r>
     </w:p>
     <w:p>
@@ -2351,7 +2799,7 @@
                     </pic:cNvPicPr>
                   </pic:nvPicPr>
                   <pic:blipFill>
-                    <a:blip r:embed="rId13" cstate="print"/>
+                    <a:blip r:embed="rId15" cstate="print"/>
                     <a:srcRect/>
                     <a:stretch>
                       <a:fillRect/>
@@ -2392,7 +2840,21 @@
         <w:rPr>
           <w:lang w:val="en-GB"/>
         </w:rPr>
-        <w:t>Click the artifact cell and press the</w:t>
+        <w:t xml:space="preserve">Click the </w:t>
+      </w:r>
+      <w:proofErr w:type="spellStart"/>
+      <w:r>
+        <w:rPr>
+          <w:lang w:val="en-GB"/>
+        </w:rPr>
+        <w:t>artifact</w:t>
+      </w:r>
+      <w:proofErr w:type="spellEnd"/>
+      <w:r>
+        <w:rPr>
+          <w:lang w:val="en-GB"/>
+        </w:rPr>
+        <w:t xml:space="preserve"> cell and press the</w:t>
       </w:r>
       <w:r>
         <w:rPr>
@@ -2417,7 +2879,21 @@
         <w:rPr>
           <w:lang w:val="en-GB"/>
         </w:rPr>
-        <w:t xml:space="preserve"> (which shall also contain the actual artifact specification)</w:t>
+        <w:t xml:space="preserve"> (which shall also contain the actual </w:t>
+      </w:r>
+      <w:proofErr w:type="spellStart"/>
+      <w:r>
+        <w:rPr>
+          <w:lang w:val="en-GB"/>
+        </w:rPr>
+        <w:t>artifact</w:t>
+      </w:r>
+      <w:proofErr w:type="spellEnd"/>
+      <w:r>
+        <w:rPr>
+          <w:lang w:val="en-GB"/>
+        </w:rPr>
+        <w:t xml:space="preserve"> specification)</w:t>
       </w:r>
       <w:r>
         <w:rPr>
@@ -2473,14 +2949,35 @@
         <w:rPr>
           <w:lang w:val="en-GB"/>
         </w:rPr>
-        <w:t xml:space="preserve"> the actual artifact specification from the editor where we started. Modify the specification either by selecting another </w:t>
-      </w:r>
-      <w:r>
-        <w:rPr>
-          <w:lang w:val="en-GB"/>
-        </w:rPr>
-        <w:lastRenderedPageBreak/>
-        <w:t xml:space="preserve">artifact from the tree view or by changing the entries manually. Press </w:t>
+        <w:t xml:space="preserve"> the actual </w:t>
+      </w:r>
+      <w:proofErr w:type="spellStart"/>
+      <w:r>
+        <w:rPr>
+          <w:lang w:val="en-GB"/>
+        </w:rPr>
+        <w:t>artifact</w:t>
+      </w:r>
+      <w:proofErr w:type="spellEnd"/>
+      <w:r>
+        <w:rPr>
+          <w:lang w:val="en-GB"/>
+        </w:rPr>
+        <w:t xml:space="preserve"> specification from the editor where we started. Modify the specification either by selecting another </w:t>
+      </w:r>
+      <w:proofErr w:type="spellStart"/>
+      <w:r>
+        <w:rPr>
+          <w:lang w:val="en-GB"/>
+        </w:rPr>
+        <w:t>artifact</w:t>
+      </w:r>
+      <w:proofErr w:type="spellEnd"/>
+      <w:r>
+        <w:rPr>
+          <w:lang w:val="en-GB"/>
+        </w:rPr>
+        <w:t xml:space="preserve"> from the tree view or by changing the entries manually. Press </w:t>
       </w:r>
       <w:r>
         <w:rPr>
@@ -2519,7 +3016,21 @@
         <w:rPr>
           <w:lang w:val="en-GB"/>
         </w:rPr>
-        <w:t xml:space="preserve"> shall close the dialog without modification of the actual artifact. </w:t>
+        <w:t xml:space="preserve"> shall close the dialog without modification of the actual </w:t>
+      </w:r>
+      <w:proofErr w:type="spellStart"/>
+      <w:r>
+        <w:rPr>
+          <w:lang w:val="en-GB"/>
+        </w:rPr>
+        <w:t>artifact</w:t>
+      </w:r>
+      <w:proofErr w:type="spellEnd"/>
+      <w:r>
+        <w:rPr>
+          <w:lang w:val="en-GB"/>
+        </w:rPr>
+        <w:t xml:space="preserve">. </w:t>
       </w:r>
       <w:r>
         <w:rPr>
@@ -2553,13 +3064,41 @@
         <w:rPr>
           <w:lang w:val="en-GB"/>
         </w:rPr>
-        <w:t>Store the change to see the update of the model. Change the artifact specification also manually.</w:t>
-      </w:r>
-      <w:r>
-        <w:rPr>
-          <w:lang w:val="en-GB"/>
-        </w:rPr>
-        <w:t xml:space="preserve"> Restart QM-IConf to see whether the model was written / read correctly.</w:t>
+        <w:t xml:space="preserve">Store the change to see the update of the model. Change the </w:t>
+      </w:r>
+      <w:proofErr w:type="spellStart"/>
+      <w:r>
+        <w:rPr>
+          <w:lang w:val="en-GB"/>
+        </w:rPr>
+        <w:t>artifact</w:t>
+      </w:r>
+      <w:proofErr w:type="spellEnd"/>
+      <w:r>
+        <w:rPr>
+          <w:lang w:val="en-GB"/>
+        </w:rPr>
+        <w:t xml:space="preserve"> specification also manually.</w:t>
+      </w:r>
+      <w:r>
+        <w:rPr>
+          <w:lang w:val="en-GB"/>
+        </w:rPr>
+        <w:t xml:space="preserve"> Restart QM-</w:t>
+      </w:r>
+      <w:proofErr w:type="spellStart"/>
+      <w:r>
+        <w:rPr>
+          <w:lang w:val="en-GB"/>
+        </w:rPr>
+        <w:t>IConf</w:t>
+      </w:r>
+      <w:proofErr w:type="spellEnd"/>
+      <w:r>
+        <w:rPr>
+          <w:lang w:val="en-GB"/>
+        </w:rPr>
+        <w:t xml:space="preserve"> to see whether the model was written / read correctly.</w:t>
       </w:r>
     </w:p>
     <w:p>
@@ -2581,7 +3120,21 @@
         <w:rPr>
           <w:lang w:val="en-GB"/>
         </w:rPr>
-        <w:t xml:space="preserve"> The selected / entered artifact specification shall now occur in the </w:t>
+        <w:t xml:space="preserve"> The selected / entered </w:t>
+      </w:r>
+      <w:proofErr w:type="spellStart"/>
+      <w:r>
+        <w:rPr>
+          <w:lang w:val="en-GB"/>
+        </w:rPr>
+        <w:t>artifact</w:t>
+      </w:r>
+      <w:proofErr w:type="spellEnd"/>
+      <w:r>
+        <w:rPr>
+          <w:lang w:val="en-GB"/>
+        </w:rPr>
+        <w:t xml:space="preserve"> specification shall now occur in the </w:t>
       </w:r>
       <w:r>
         <w:rPr>
@@ -2599,7 +3152,48 @@
         <w:rPr>
           <w:lang w:val="en-GB"/>
         </w:rPr>
-        <w:t xml:space="preserve"> (editor shall be dirty)</w:t>
+        <w:t xml:space="preserve"> (</w:t>
+      </w:r>
+      <w:r>
+        <w:rPr>
+          <w:b/>
+          <w:lang w:val="en-GB"/>
+        </w:rPr>
+        <w:t xml:space="preserve">For now </w:t>
+      </w:r>
+      <w:r>
+        <w:rPr>
+          <w:b/>
+          <w:lang w:val="en-GB"/>
+        </w:rPr>
+        <w:t xml:space="preserve">editor </w:t>
+      </w:r>
+      <w:r>
+        <w:rPr>
+          <w:b/>
+          <w:lang w:val="en-GB"/>
+        </w:rPr>
+        <w:t>is not set</w:t>
+      </w:r>
+      <w:r>
+        <w:rPr>
+          <w:b/>
+          <w:lang w:val="en-GB"/>
+        </w:rPr>
+        <w:t xml:space="preserve"> dirty</w:t>
+      </w:r>
+      <w:r>
+        <w:rPr>
+          <w:b/>
+          <w:lang w:val="en-GB"/>
+        </w:rPr>
+        <w:t>, so as workaround make a change to other properties field and then save</w:t>
+      </w:r>
+      <w:r>
+        <w:rPr>
+          <w:lang w:val="en-GB"/>
+        </w:rPr>
+        <w:t>)</w:t>
       </w:r>
       <w:r>
         <w:rPr>
@@ -2743,6 +3337,7 @@
         </w:rPr>
         <w:t xml:space="preserve"> Select </w:t>
       </w:r>
+      <w:proofErr w:type="spellStart"/>
       <w:r>
         <w:rPr>
           <w:rFonts w:ascii="Consolas" w:hAnsi="Consolas" w:cs="Consolas"/>
@@ -2762,7 +3357,15 @@
           <w:rFonts w:ascii="Consolas" w:hAnsi="Consolas" w:cs="Consolas"/>
           <w:lang w:val="en-GB"/>
         </w:rPr>
-        <w:t>Revert all</w:t>
+        <w:t>Revert</w:t>
+      </w:r>
+      <w:proofErr w:type="spellEnd"/>
+      <w:r>
+        <w:rPr>
+          <w:rFonts w:ascii="Consolas" w:hAnsi="Consolas" w:cs="Consolas"/>
+          <w:lang w:val="en-GB"/>
+        </w:rPr>
+        <w:t xml:space="preserve"> all</w:t>
       </w:r>
     </w:p>
     <w:p>
@@ -2797,7 +3400,7 @@
                     </pic:cNvPicPr>
                   </pic:nvPicPr>
                   <pic:blipFill>
-                    <a:blip r:embed="rId14" cstate="print"/>
+                    <a:blip r:embed="rId16" cstate="print"/>
                     <a:srcRect/>
                     <a:stretch>
                       <a:fillRect/>
@@ -2837,7 +3440,21 @@
         <w:rPr>
           <w:lang w:val="en-GB"/>
         </w:rPr>
-        <w:t>A message will appear stating that in order to revert all changes the application will be restarted.</w:t>
+        <w:t xml:space="preserve">A message will appear stating that in order to </w:t>
+      </w:r>
+      <w:proofErr w:type="gramStart"/>
+      <w:r>
+        <w:rPr>
+          <w:lang w:val="en-GB"/>
+        </w:rPr>
+        <w:t>revert</w:t>
+      </w:r>
+      <w:proofErr w:type="gramEnd"/>
+      <w:r>
+        <w:rPr>
+          <w:lang w:val="en-GB"/>
+        </w:rPr>
+        <w:t xml:space="preserve"> all changes the application will be restarted.</w:t>
       </w:r>
     </w:p>
     <w:p>
@@ -2872,7 +3489,7 @@
                     </pic:cNvPicPr>
                   </pic:nvPicPr>
                   <pic:blipFill>
-                    <a:blip r:embed="rId15" cstate="print"/>
+                    <a:blip r:embed="rId17" cstate="print"/>
                     <a:srcRect/>
                     <a:stretch>
                       <a:fillRect/>
@@ -2921,6 +3538,7 @@
         </w:rPr>
         <w:t xml:space="preserve"> If selected </w:t>
       </w:r>
+      <w:proofErr w:type="gramStart"/>
       <w:r>
         <w:rPr>
           <w:rFonts w:ascii="Consolas" w:hAnsi="Consolas" w:cs="Consolas"/>
@@ -2928,6 +3546,7 @@
         </w:rPr>
         <w:t>Yes</w:t>
       </w:r>
+      <w:proofErr w:type="gramEnd"/>
       <w:r>
         <w:rPr>
           <w:lang w:val="en-GB"/>
@@ -3207,7 +3826,7 @@
                     </pic:cNvPicPr>
                   </pic:nvPicPr>
                   <pic:blipFill>
-                    <a:blip r:embed="rId16" cstate="print"/>
+                    <a:blip r:embed="rId18" cstate="print"/>
                     <a:srcRect/>
                     <a:stretch>
                       <a:fillRect/>
@@ -3463,7 +4082,6 @@
           <w:b/>
           <w:lang w:val="en-GB"/>
         </w:rPr>
-        <w:lastRenderedPageBreak/>
         <w:t>Process:</w:t>
       </w:r>
       <w:r>
@@ -3502,7 +4120,21 @@
         <w:rPr>
           <w:lang w:val="en-GB"/>
         </w:rPr>
-        <w:t xml:space="preserve">Restart QM-IConf to see whether the model was written / read correctly. </w:t>
+        <w:t>Restart QM-</w:t>
+      </w:r>
+      <w:proofErr w:type="spellStart"/>
+      <w:r>
+        <w:rPr>
+          <w:lang w:val="en-GB"/>
+        </w:rPr>
+        <w:t>IConf</w:t>
+      </w:r>
+      <w:proofErr w:type="spellEnd"/>
+      <w:r>
+        <w:rPr>
+          <w:lang w:val="en-GB"/>
+        </w:rPr>
+        <w:t xml:space="preserve"> to see whether the model was written / read correctly. </w:t>
       </w:r>
       <w:r>
         <w:rPr>
@@ -3564,8 +4196,16 @@
         <w:rPr>
           <w:lang w:val="en-GB"/>
         </w:rPr>
-        <w:t xml:space="preserve"> / QM-IConf</w:t>
-      </w:r>
+        <w:t xml:space="preserve"> / QM-</w:t>
+      </w:r>
+      <w:proofErr w:type="spellStart"/>
+      <w:r>
+        <w:rPr>
+          <w:lang w:val="en-GB"/>
+        </w:rPr>
+        <w:t>IConf</w:t>
+      </w:r>
+      <w:proofErr w:type="spellEnd"/>
       <w:r>
         <w:rPr>
           <w:lang w:val="en-GB"/>
@@ -3788,7 +4428,21 @@
         <w:rPr>
           <w:lang w:val="en-GB"/>
         </w:rPr>
-        <w:t xml:space="preserve">Restart QM-IConf to see whether the model was written / read correctly. </w:t>
+        <w:t>Restart QM-</w:t>
+      </w:r>
+      <w:proofErr w:type="spellStart"/>
+      <w:r>
+        <w:rPr>
+          <w:lang w:val="en-GB"/>
+        </w:rPr>
+        <w:t>IConf</w:t>
+      </w:r>
+      <w:proofErr w:type="spellEnd"/>
+      <w:r>
+        <w:rPr>
+          <w:lang w:val="en-GB"/>
+        </w:rPr>
+        <w:t xml:space="preserve"> to see whether the model was written / read correctly. </w:t>
       </w:r>
       <w:r>
         <w:rPr>
@@ -3844,8 +4498,16 @@
         <w:rPr>
           <w:lang w:val="en-GB"/>
         </w:rPr>
-        <w:t xml:space="preserve"> / QM-IConf</w:t>
-      </w:r>
+        <w:t xml:space="preserve"> / QM-</w:t>
+      </w:r>
+      <w:proofErr w:type="spellStart"/>
+      <w:r>
+        <w:rPr>
+          <w:lang w:val="en-GB"/>
+        </w:rPr>
+        <w:t>IConf</w:t>
+      </w:r>
+      <w:proofErr w:type="spellEnd"/>
       <w:r>
         <w:rPr>
           <w:lang w:val="en-GB"/>
@@ -4076,7 +4738,21 @@
         <w:rPr>
           <w:lang w:val="en-GB"/>
         </w:rPr>
-        <w:t>Re-add an element immediately. Restart QM-IConf to see whether the model was written / read correctly.</w:t>
+        <w:t>Re-add an element immediately. Restart QM-</w:t>
+      </w:r>
+      <w:proofErr w:type="spellStart"/>
+      <w:r>
+        <w:rPr>
+          <w:lang w:val="en-GB"/>
+        </w:rPr>
+        <w:t>IConf</w:t>
+      </w:r>
+      <w:proofErr w:type="spellEnd"/>
+      <w:r>
+        <w:rPr>
+          <w:lang w:val="en-GB"/>
+        </w:rPr>
+        <w:t xml:space="preserve"> to see whether the model was written / read correctly.</w:t>
       </w:r>
     </w:p>
     <w:p>
@@ -4110,7 +4786,7 @@
                     </pic:cNvPicPr>
                   </pic:nvPicPr>
                   <pic:blipFill>
-                    <a:blip r:embed="rId17" cstate="print"/>
+                    <a:blip r:embed="rId19" cstate="print"/>
                     <a:srcRect/>
                     <a:stretch>
                       <a:fillRect/>
@@ -4390,7 +5066,6 @@
           <w:noProof/>
           <w:lang w:eastAsia="de-DE"/>
         </w:rPr>
-        <w:lastRenderedPageBreak/>
         <w:drawing>
           <wp:inline distT="0" distB="0" distL="0" distR="0">
             <wp:extent cx="3156756" cy="1106491"/>
@@ -4409,7 +5084,7 @@
                     </pic:cNvPicPr>
                   </pic:nvPicPr>
                   <pic:blipFill>
-                    <a:blip r:embed="rId18" cstate="print"/>
+                    <a:blip r:embed="rId20" cstate="print"/>
                     <a:srcRect/>
                     <a:stretch>
                       <a:fillRect/>
@@ -4534,7 +5209,7 @@
                     </pic:cNvPicPr>
                   </pic:nvPicPr>
                   <pic:blipFill>
-                    <a:blip r:embed="rId19" cstate="print"/>
+                    <a:blip r:embed="rId21" cstate="print"/>
                     <a:srcRect/>
                     <a:stretch>
                       <a:fillRect/>
@@ -4813,7 +5488,7 @@
                     </pic:cNvPicPr>
                   </pic:nvPicPr>
                   <pic:blipFill>
-                    <a:blip r:embed="rId20" cstate="print"/>
+                    <a:blip r:embed="rId22" cstate="print"/>
                     <a:srcRect/>
                     <a:stretch>
                       <a:fillRect/>
@@ -4920,7 +5595,6 @@
           <w:b/>
           <w:lang w:val="en-GB"/>
         </w:rPr>
-        <w:lastRenderedPageBreak/>
         <w:t>Prerequisite:</w:t>
       </w:r>
       <w:r>
@@ -5066,7 +5740,7 @@
                     </pic:cNvPicPr>
                   </pic:nvPicPr>
                   <pic:blipFill>
-                    <a:blip r:embed="rId21" cstate="print"/>
+                    <a:blip r:embed="rId23" cstate="print"/>
                     <a:srcRect/>
                     <a:stretch>
                       <a:fillRect/>
@@ -5324,7 +5998,7 @@
                     </pic:cNvPicPr>
                   </pic:nvPicPr>
                   <pic:blipFill>
-                    <a:blip r:embed="rId22" cstate="print"/>
+                    <a:blip r:embed="rId24" cstate="print"/>
                     <a:srcRect/>
                     <a:stretch>
                       <a:fillRect/>
@@ -5384,20 +6058,34 @@
         <w:rPr>
           <w:lang w:val="en-GB"/>
         </w:rPr>
-        <w:t>ipeline is deleted</w:t>
-      </w:r>
-      <w:r>
-        <w:rPr>
-          <w:lang w:val="en-GB"/>
-        </w:rPr>
-        <w:t xml:space="preserve">, in particular a new pipeline (Scenario </w:t>
+        <w:t xml:space="preserve">ipeline is </w:t>
+      </w:r>
+      <w:proofErr w:type="gramStart"/>
+      <w:r>
+        <w:rPr>
+          <w:lang w:val="en-GB"/>
+        </w:rPr>
+        <w:t>deleted</w:t>
+      </w:r>
+      <w:r>
+        <w:rPr>
+          <w:lang w:val="en-GB"/>
+        </w:rPr>
+        <w:t>,</w:t>
+      </w:r>
+      <w:proofErr w:type="gramEnd"/>
+      <w:r>
+        <w:rPr>
+          <w:lang w:val="en-GB"/>
+        </w:rPr>
+        <w:t xml:space="preserve"> in particular a new pipeline (Scenario </w:t>
       </w:r>
       <w:fldSimple w:instr=" REF _Ref433874934 \r \h  \* MERGEFORMAT ">
         <w:r>
           <w:rPr>
             <w:lang w:val="en-GB"/>
           </w:rPr>
-          <w:t>12</w:t>
+          <w:t>14</w:t>
         </w:r>
       </w:fldSimple>
       <w:r>
@@ -5642,7 +6330,7 @@
                     </pic:cNvPicPr>
                   </pic:nvPicPr>
                   <pic:blipFill>
-                    <a:blip r:embed="rId23" cstate="print"/>
+                    <a:blip r:embed="rId25" cstate="print"/>
                     <a:srcRect/>
                     <a:stretch>
                       <a:fillRect/>
@@ -5704,7 +6392,6 @@
           <w:noProof/>
           <w:lang w:eastAsia="de-DE"/>
         </w:rPr>
-        <w:lastRenderedPageBreak/>
         <w:drawing>
           <wp:inline distT="0" distB="0" distL="0" distR="0">
             <wp:extent cx="2071515" cy="2386524"/>
@@ -5723,7 +6410,7 @@
                     </pic:cNvPicPr>
                   </pic:nvPicPr>
                   <pic:blipFill>
-                    <a:blip r:embed="rId24" cstate="print"/>
+                    <a:blip r:embed="rId26" cstate="print"/>
                     <a:srcRect/>
                     <a:stretch>
                       <a:fillRect/>
@@ -5834,7 +6521,7 @@
                     </pic:cNvPicPr>
                   </pic:nvPicPr>
                   <pic:blipFill>
-                    <a:blip r:embed="rId25" cstate="print"/>
+                    <a:blip r:embed="rId27" cstate="print"/>
                     <a:srcRect/>
                     <a:stretch>
                       <a:fillRect/>
@@ -6059,7 +6746,6 @@
           <w:noProof/>
           <w:lang w:eastAsia="de-DE"/>
         </w:rPr>
-        <w:lastRenderedPageBreak/>
         <w:drawing>
           <wp:inline distT="0" distB="0" distL="0" distR="0">
             <wp:extent cx="3500650" cy="3695701"/>
@@ -6078,7 +6764,7 @@
                     </pic:cNvPicPr>
                   </pic:nvPicPr>
                   <pic:blipFill>
-                    <a:blip r:embed="rId26" cstate="print"/>
+                    <a:blip r:embed="rId28" cstate="print"/>
                     <a:srcRect/>
                     <a:stretch>
                       <a:fillRect/>
@@ -6126,7 +6812,21 @@
         <w:rPr>
           <w:lang w:val="en-GB"/>
         </w:rPr>
-        <w:t xml:space="preserve"> Constraint can be defined, stored, modified, deleted. </w:t>
+        <w:t xml:space="preserve"> Constraint can be defined, stored, modified, </w:t>
+      </w:r>
+      <w:proofErr w:type="gramStart"/>
+      <w:r>
+        <w:rPr>
+          <w:lang w:val="en-GB"/>
+        </w:rPr>
+        <w:t>deleted</w:t>
+      </w:r>
+      <w:proofErr w:type="gramEnd"/>
+      <w:r>
+        <w:rPr>
+          <w:lang w:val="en-GB"/>
+        </w:rPr>
+        <w:t xml:space="preserve">. </w:t>
       </w:r>
     </w:p>
     <w:p>
@@ -6289,7 +6989,7 @@
                     </pic:cNvPicPr>
                   </pic:nvPicPr>
                   <pic:blipFill>
-                    <a:blip r:embed="rId27" cstate="print"/>
+                    <a:blip r:embed="rId29" cstate="print"/>
                     <a:srcRect/>
                     <a:stretch>
                       <a:fillRect/>
@@ -6329,7 +7029,6 @@
           <w:b/>
           <w:lang w:val="en-GB"/>
         </w:rPr>
-        <w:lastRenderedPageBreak/>
         <w:t>Result:</w:t>
       </w:r>
       <w:r>
@@ -6453,7 +7152,21 @@
         <w:rPr>
           <w:lang w:val="en-GB"/>
         </w:rPr>
-        <w:t xml:space="preserve">sections of the configuration tree and open the top-level element. Except for the infrastructure settings, for all sections with nested elements there shall be a summary of the configuration settings and their help texts (rather than the EASy configuration editor). </w:t>
+        <w:t xml:space="preserve">sections of the configuration tree and open the top-level element. Except for the infrastructure settings, for all sections with nested elements there shall be a summary of the configuration settings and their help texts (rather than the </w:t>
+      </w:r>
+      <w:proofErr w:type="spellStart"/>
+      <w:r>
+        <w:rPr>
+          <w:lang w:val="en-GB"/>
+        </w:rPr>
+        <w:t>EASy</w:t>
+      </w:r>
+      <w:proofErr w:type="spellEnd"/>
+      <w:r>
+        <w:rPr>
+          <w:lang w:val="en-GB"/>
+        </w:rPr>
+        <w:t xml:space="preserve"> configuration editor). </w:t>
       </w:r>
     </w:p>
     <w:p>
@@ -6487,7 +7200,7 @@
                     </pic:cNvPicPr>
                   </pic:nvPicPr>
                   <pic:blipFill>
-                    <a:blip r:embed="rId28" cstate="print"/>
+                    <a:blip r:embed="rId30" cstate="print"/>
                     <a:srcRect/>
                     <a:stretch>
                       <a:fillRect/>
@@ -6652,6 +7365,7 @@
         </w:rPr>
         <w:t xml:space="preserve"> Select </w:t>
       </w:r>
+      <w:proofErr w:type="spellStart"/>
       <w:r>
         <w:rPr>
           <w:rFonts w:ascii="Consolas" w:hAnsi="Consolas" w:cs="Consolas"/>
@@ -6671,7 +7385,15 @@
           <w:rFonts w:ascii="Consolas" w:hAnsi="Consolas" w:cs="Consolas"/>
           <w:lang w:val="en-GB"/>
         </w:rPr>
-        <w:t>Validate All</w:t>
+        <w:t>Validate</w:t>
+      </w:r>
+      <w:proofErr w:type="spellEnd"/>
+      <w:r>
+        <w:rPr>
+          <w:rFonts w:ascii="Consolas" w:hAnsi="Consolas" w:cs="Consolas"/>
+          <w:lang w:val="en-GB"/>
+        </w:rPr>
+        <w:t xml:space="preserve"> All</w:t>
       </w:r>
       <w:r>
         <w:rPr>
@@ -6711,7 +7433,7 @@
                     </pic:cNvPicPr>
                   </pic:nvPicPr>
                   <pic:blipFill>
-                    <a:blip r:embed="rId29" cstate="print"/>
+                    <a:blip r:embed="rId31" cstate="print"/>
                     <a:srcRect/>
                     <a:stretch>
                       <a:fillRect/>
@@ -6846,7 +7568,7 @@
                     </pic:cNvPicPr>
                   </pic:nvPicPr>
                   <pic:blipFill>
-                    <a:blip r:embed="rId30" cstate="print"/>
+                    <a:blip r:embed="rId32" cstate="print"/>
                     <a:srcRect/>
                     <a:stretch>
                       <a:fillRect/>
@@ -6935,7 +7657,6 @@
           <w:noProof/>
           <w:lang w:eastAsia="de-DE"/>
         </w:rPr>
-        <w:lastRenderedPageBreak/>
         <w:drawing>
           <wp:inline distT="0" distB="0" distL="0" distR="0">
             <wp:extent cx="1514475" cy="848106"/>
@@ -6954,7 +7675,7 @@
                     </pic:cNvPicPr>
                   </pic:nvPicPr>
                   <pic:blipFill>
-                    <a:blip r:embed="rId32" cstate="print"/>
+                    <a:blip r:embed="rId34" cstate="print"/>
                     <a:srcRect/>
                     <a:stretch>
                       <a:fillRect/>
@@ -7040,7 +7761,7 @@
                     </pic:cNvPicPr>
                   </pic:nvPicPr>
                   <pic:blipFill>
-                    <a:blip r:embed="rId33" cstate="print"/>
+                    <a:blip r:embed="rId35" cstate="print"/>
                     <a:srcRect/>
                     <a:stretch>
                       <a:fillRect/>
@@ -7163,7 +7884,47 @@
           <w:color w:val="4F81BD" w:themeColor="accent1"/>
           <w:lang w:val="en-GB"/>
         </w:rPr>
-        <w:t>.1 No manager is assigned in Machines</w:t>
+        <w:t xml:space="preserve">.1 </w:t>
+      </w:r>
+      <w:r>
+        <w:rPr>
+          <w:rFonts w:asciiTheme="majorHAnsi" w:hAnsiTheme="majorHAnsi"/>
+          <w:color w:val="4F81BD" w:themeColor="accent1"/>
+          <w:lang w:val="en-GB"/>
+        </w:rPr>
+        <w:t xml:space="preserve">Worker </w:t>
+      </w:r>
+      <w:r>
+        <w:rPr>
+          <w:rFonts w:asciiTheme="majorHAnsi" w:hAnsiTheme="majorHAnsi"/>
+          <w:color w:val="4F81BD" w:themeColor="accent1"/>
+          <w:lang w:val="en-GB"/>
+        </w:rPr>
+        <w:t>Machine</w:t>
+      </w:r>
+      <w:r>
+        <w:rPr>
+          <w:rFonts w:asciiTheme="majorHAnsi" w:hAnsiTheme="majorHAnsi"/>
+          <w:color w:val="4F81BD" w:themeColor="accent1"/>
+          <w:lang w:val="en-GB"/>
+        </w:rPr>
+        <w:t xml:space="preserve"> has no ports</w:t>
+      </w:r>
+      <w:r>
+        <w:rPr>
+          <w:rFonts w:asciiTheme="majorHAnsi" w:hAnsiTheme="majorHAnsi"/>
+          <w:color w:val="4F81BD" w:themeColor="accent1"/>
+          <w:lang w:val="en-GB"/>
+        </w:rPr>
+        <w:t xml:space="preserve"> </w:t>
+      </w:r>
+      <w:r>
+        <w:rPr>
+          <w:rFonts w:asciiTheme="majorHAnsi" w:hAnsiTheme="majorHAnsi"/>
+          <w:color w:val="4F81BD" w:themeColor="accent1"/>
+          <w:lang w:val="en-GB"/>
+        </w:rPr>
+        <w:t>assigned</w:t>
       </w:r>
     </w:p>
     <w:p>
@@ -7226,7 +7987,25 @@
         <w:rPr>
           <w:lang w:val="en-GB"/>
         </w:rPr>
-        <w:t xml:space="preserve">2 errors are found </w:t>
+        <w:t>1</w:t>
+      </w:r>
+      <w:r>
+        <w:rPr>
+          <w:lang w:val="en-GB"/>
+        </w:rPr>
+        <w:t xml:space="preserve"> errors </w:t>
+      </w:r>
+      <w:r>
+        <w:rPr>
+          <w:lang w:val="en-GB"/>
+        </w:rPr>
+        <w:t>is</w:t>
+      </w:r>
+      <w:r>
+        <w:rPr>
+          <w:lang w:val="en-GB"/>
+        </w:rPr>
+        <w:t xml:space="preserve"> found </w:t>
       </w:r>
     </w:p>
     <w:p>
@@ -7246,13 +8025,43 @@
         <w:rPr>
           <w:lang w:val="en-GB"/>
         </w:rPr>
-        <w:t>At least one manager should be assigned</w:t>
-      </w:r>
-      <w:r>
-        <w:rPr>
-          <w:lang w:val="en-GB"/>
-        </w:rPr>
-        <w:t>. All role fields of all machines in the UI are coloured red.</w:t>
+        <w:t>If Machines role is set to Worker, no ports must b</w:t>
+      </w:r>
+      <w:r>
+        <w:rPr>
+          <w:lang w:val="en-GB"/>
+        </w:rPr>
+        <w:t xml:space="preserve">e set to 6700, 6701, 6702, 6703. </w:t>
+      </w:r>
+      <w:r>
+        <w:rPr>
+          <w:lang w:val="en-GB"/>
+        </w:rPr>
+        <w:t>Role and p</w:t>
+      </w:r>
+      <w:r>
+        <w:rPr>
+          <w:lang w:val="en-GB"/>
+        </w:rPr>
+        <w:t>orts field</w:t>
+      </w:r>
+      <w:r>
+        <w:rPr>
+          <w:lang w:val="en-GB"/>
+        </w:rPr>
+        <w:t>s</w:t>
+      </w:r>
+      <w:r>
+        <w:rPr>
+          <w:lang w:val="en-GB"/>
+        </w:rPr>
+        <w:t xml:space="preserve"> in </w:t>
+      </w:r>
+      <w:r>
+        <w:rPr>
+          <w:lang w:val="en-GB"/>
+        </w:rPr>
+        <w:t>snf-618466.vm.okeanos.grnet.gr</w:t>
       </w:r>
       <w:r>
         <w:rPr>
@@ -7260,56 +8069,51 @@
         </w:rPr>
         <w:t xml:space="preserve"> </w:t>
       </w:r>
-    </w:p>
-    <w:p>
-      <w:pPr>
-        <w:pStyle w:val="ListParagraph"/>
-        <w:numPr>
-          <w:ilvl w:val="0"/>
-          <w:numId w:val="7"/>
-        </w:numPr>
+      <w:r>
+        <w:rPr>
+          <w:lang w:val="en-GB"/>
+        </w:rPr>
+        <w:t>are marked</w:t>
+      </w:r>
+      <w:r>
+        <w:rPr>
+          <w:lang w:val="en-GB"/>
+        </w:rPr>
+        <w:t xml:space="preserve"> by a </w:t>
+      </w:r>
+      <w:r>
+        <w:rPr>
+          <w:lang w:val="en-GB"/>
+        </w:rPr>
+        <w:t xml:space="preserve">red </w:t>
+      </w:r>
+      <w:r>
+        <w:rPr>
+          <w:lang w:val="en-GB"/>
+        </w:rPr>
+        <w:t>decorator</w:t>
+      </w:r>
+      <w:r>
+        <w:rPr>
+          <w:lang w:val="en-GB"/>
+        </w:rPr>
+        <w:t>.</w:t>
+      </w:r>
+      <w:r>
+        <w:rPr>
+          <w:lang w:val="en-GB"/>
+        </w:rPr>
+        <w:t xml:space="preserve"> Same machine is marked in the View as well</w:t>
+      </w:r>
+    </w:p>
+    <w:p>
+      <w:pPr>
         <w:spacing w:after="0" w:line="240" w:lineRule="auto"/>
         <w:jc w:val="both"/>
         <w:rPr>
           <w:lang w:val="en-GB"/>
         </w:rPr>
       </w:pPr>
-      <w:r>
-        <w:rPr>
-          <w:lang w:val="en-GB"/>
-        </w:rPr>
-        <w:t>If Machines role is set to Worker, no ports must b</w:t>
-      </w:r>
-      <w:r>
-        <w:rPr>
-          <w:lang w:val="en-GB"/>
-        </w:rPr>
-        <w:t xml:space="preserve">e set to 6700, 6701, 6702, 6703. Ports field in </w:t>
-      </w:r>
-      <w:r>
-        <w:rPr>
-          <w:lang w:val="en-GB"/>
-        </w:rPr>
-        <w:t>snf-618466.vm.okeanos.grnet.gr</w:t>
-      </w:r>
-      <w:r>
-        <w:rPr>
-          <w:lang w:val="en-GB"/>
-        </w:rPr>
-        <w:t xml:space="preserve"> is coloured red</w:t>
-      </w:r>
-      <w:r>
-        <w:rPr>
-          <w:lang w:val="en-GB"/>
-        </w:rPr>
-        <w:t xml:space="preserve"> (now by a decorator rather than a rectangle)</w:t>
-      </w:r>
-      <w:r>
-        <w:rPr>
-          <w:lang w:val="en-GB"/>
-        </w:rPr>
-        <w:t>.</w:t>
-      </w:r>
     </w:p>
     <w:p>
       <w:pPr>
@@ -7319,15 +8123,6 @@
           <w:lang w:val="en-GB"/>
         </w:rPr>
       </w:pPr>
-    </w:p>
-    <w:p>
-      <w:pPr>
-        <w:spacing w:after="0" w:line="240" w:lineRule="auto"/>
-        <w:jc w:val="both"/>
-        <w:rPr>
-          <w:lang w:val="en-GB"/>
-        </w:rPr>
-      </w:pPr>
       <w:r>
         <w:rPr>
           <w:noProof/>
@@ -7335,9 +8130,9 @@
         </w:rPr>
         <w:drawing>
           <wp:inline distT="0" distB="0" distL="0" distR="0">
-            <wp:extent cx="5762625" cy="3067050"/>
+            <wp:extent cx="5762625" cy="3000375"/>
             <wp:effectExtent l="19050" t="0" r="9525" b="0"/>
-            <wp:docPr id="1" name="Picture 1"/>
+            <wp:docPr id="39" name="Picture 2"/>
             <wp:cNvGraphicFramePr>
               <a:graphicFrameLocks xmlns:a="http://schemas.openxmlformats.org/drawingml/2006/main" noChangeAspect="1"/>
             </wp:cNvGraphicFramePr>
@@ -7345,13 +8140,13 @@
               <a:graphicData uri="http://schemas.openxmlformats.org/drawingml/2006/picture">
                 <pic:pic xmlns:pic="http://schemas.openxmlformats.org/drawingml/2006/picture">
                   <pic:nvPicPr>
-                    <pic:cNvPr id="0" name="Picture 1"/>
+                    <pic:cNvPr id="0" name="Picture 2"/>
                     <pic:cNvPicPr>
                       <a:picLocks noChangeAspect="1" noChangeArrowheads="1"/>
                     </pic:cNvPicPr>
                   </pic:nvPicPr>
                   <pic:blipFill>
-                    <a:blip r:embed="rId34" cstate="print"/>
+                    <a:blip r:embed="rId36" cstate="print"/>
                     <a:srcRect/>
                     <a:stretch>
                       <a:fillRect/>
@@ -7360,7 +8155,7 @@
                   <pic:spPr bwMode="auto">
                     <a:xfrm>
                       <a:off x="0" y="0"/>
-                      <a:ext cx="5762625" cy="3067050"/>
+                      <a:ext cx="5762625" cy="3000375"/>
                     </a:xfrm>
                     <a:prstGeom prst="rect">
                       <a:avLst/>
@@ -7385,61 +8180,19 @@
         <w:spacing w:after="0" w:line="240" w:lineRule="auto"/>
         <w:jc w:val="center"/>
         <w:rPr>
-          <w:lang w:val="en-GB"/>
-        </w:rPr>
-      </w:pPr>
-      <w:r>
-        <w:rPr>
           <w:noProof/>
           <w:lang w:eastAsia="de-DE"/>
         </w:rPr>
-        <w:lastRenderedPageBreak/>
-        <w:drawing>
-          <wp:inline distT="0" distB="0" distL="0" distR="0">
-            <wp:extent cx="3476625" cy="1261978"/>
-            <wp:effectExtent l="19050" t="0" r="9525" b="0"/>
-            <wp:docPr id="2" name="Picture 2"/>
-            <wp:cNvGraphicFramePr>
-              <a:graphicFrameLocks xmlns:a="http://schemas.openxmlformats.org/drawingml/2006/main" noChangeAspect="1"/>
-            </wp:cNvGraphicFramePr>
-            <a:graphic xmlns:a="http://schemas.openxmlformats.org/drawingml/2006/main">
-              <a:graphicData uri="http://schemas.openxmlformats.org/drawingml/2006/picture">
-                <pic:pic xmlns:pic="http://schemas.openxmlformats.org/drawingml/2006/picture">
-                  <pic:nvPicPr>
-                    <pic:cNvPr id="0" name="Picture 2"/>
-                    <pic:cNvPicPr>
-                      <a:picLocks noChangeAspect="1" noChangeArrowheads="1"/>
-                    </pic:cNvPicPr>
-                  </pic:nvPicPr>
-                  <pic:blipFill>
-                    <a:blip r:embed="rId35" cstate="print"/>
-                    <a:srcRect/>
-                    <a:stretch>
-                      <a:fillRect/>
-                    </a:stretch>
-                  </pic:blipFill>
-                  <pic:spPr bwMode="auto">
-                    <a:xfrm>
-                      <a:off x="0" y="0"/>
-                      <a:ext cx="3476625" cy="1261978"/>
-                    </a:xfrm>
-                    <a:prstGeom prst="rect">
-                      <a:avLst/>
-                    </a:prstGeom>
-                    <a:noFill/>
-                    <a:ln w="9525">
-                      <a:noFill/>
-                      <a:miter lim="800000"/>
-                      <a:headEnd/>
-                      <a:tailEnd/>
-                    </a:ln>
-                  </pic:spPr>
-                </pic:pic>
-              </a:graphicData>
-            </a:graphic>
-          </wp:inline>
-        </w:drawing>
-      </w:r>
+      </w:pPr>
+    </w:p>
+    <w:p>
+      <w:pPr>
+        <w:spacing w:after="0" w:line="240" w:lineRule="auto"/>
+        <w:jc w:val="center"/>
+        <w:rPr>
+          <w:lang w:val="en-GB"/>
+        </w:rPr>
+      </w:pPr>
     </w:p>
     <w:p>
       <w:pPr>
@@ -7522,17 +8275,47 @@
         </w:rPr>
         <w:t xml:space="preserve"> Select </w:t>
       </w:r>
+      <w:proofErr w:type="spellStart"/>
       <w:r>
         <w:rPr>
           <w:lang w:val="en-GB"/>
         </w:rPr>
         <w:t>fPreprocessor</w:t>
       </w:r>
-      <w:r>
-        <w:rPr>
-          <w:lang w:val="en-GB"/>
-        </w:rPr>
-        <w:t xml:space="preserve"> from Algorithm Families. In the output field change the field name from “symbolId” to ”symbolId111” (marked with green). Save and validate the model.</w:t>
+      <w:proofErr w:type="spellEnd"/>
+      <w:r>
+        <w:rPr>
+          <w:lang w:val="en-GB"/>
+        </w:rPr>
+        <w:t xml:space="preserve"> from Algorithm Families. In the output field change the field name from “</w:t>
+      </w:r>
+      <w:proofErr w:type="spellStart"/>
+      <w:r>
+        <w:rPr>
+          <w:lang w:val="en-GB"/>
+        </w:rPr>
+        <w:t>symbolId</w:t>
+      </w:r>
+      <w:proofErr w:type="spellEnd"/>
+      <w:r>
+        <w:rPr>
+          <w:lang w:val="en-GB"/>
+        </w:rPr>
+        <w:t xml:space="preserve">” </w:t>
+      </w:r>
+      <w:proofErr w:type="gramStart"/>
+      <w:r>
+        <w:rPr>
+          <w:lang w:val="en-GB"/>
+        </w:rPr>
+        <w:t>to ”</w:t>
+      </w:r>
+      <w:proofErr w:type="gramEnd"/>
+      <w:r>
+        <w:rPr>
+          <w:lang w:val="en-GB"/>
+        </w:rPr>
+        <w:t>symbolId111” (marked with green). Save and validate the model.</w:t>
       </w:r>
     </w:p>
     <w:p>
@@ -7628,7 +8411,7 @@
                     </pic:cNvPicPr>
                   </pic:nvPicPr>
                   <pic:blipFill>
-                    <a:blip r:embed="rId36" cstate="print"/>
+                    <a:blip r:embed="rId37" cstate="print"/>
                     <a:srcRect/>
                     <a:stretch>
                       <a:fillRect/>
@@ -7697,7 +8480,7 @@
                     </pic:cNvPicPr>
                   </pic:nvPicPr>
                   <pic:blipFill>
-                    <a:blip r:embed="rId37" cstate="print"/>
+                    <a:blip r:embed="rId38" cstate="print"/>
                     <a:srcRect/>
                     <a:stretch>
                       <a:fillRect/>
@@ -7751,7 +8534,6 @@
           <w:color w:val="4F81BD" w:themeColor="accent1"/>
           <w:lang w:val="en-GB"/>
         </w:rPr>
-        <w:lastRenderedPageBreak/>
         <w:t>21</w:t>
       </w:r>
       <w:r>
@@ -7806,7 +8588,49 @@
         <w:rPr>
           <w:lang w:val="en-GB"/>
         </w:rPr>
-        <w:t xml:space="preserve"> Select PriorityPip from Pipelines. In the pipeline designer add a Flow between Preprocessor and SentimentAnalysis family elements (marked</w:t>
+        <w:t xml:space="preserve"> Select </w:t>
+      </w:r>
+      <w:proofErr w:type="spellStart"/>
+      <w:r>
+        <w:rPr>
+          <w:lang w:val="en-GB"/>
+        </w:rPr>
+        <w:t>PriorityPip</w:t>
+      </w:r>
+      <w:proofErr w:type="spellEnd"/>
+      <w:r>
+        <w:rPr>
+          <w:lang w:val="en-GB"/>
+        </w:rPr>
+        <w:t xml:space="preserve"> from Pipelines. In the pipeline designer add a Flow between </w:t>
+      </w:r>
+      <w:proofErr w:type="spellStart"/>
+      <w:r>
+        <w:rPr>
+          <w:lang w:val="en-GB"/>
+        </w:rPr>
+        <w:t>Preprocessor</w:t>
+      </w:r>
+      <w:proofErr w:type="spellEnd"/>
+      <w:r>
+        <w:rPr>
+          <w:lang w:val="en-GB"/>
+        </w:rPr>
+        <w:t xml:space="preserve"> and </w:t>
+      </w:r>
+      <w:proofErr w:type="spellStart"/>
+      <w:r>
+        <w:rPr>
+          <w:lang w:val="en-GB"/>
+        </w:rPr>
+        <w:t>SentimentAnalysis</w:t>
+      </w:r>
+      <w:proofErr w:type="spellEnd"/>
+      <w:r>
+        <w:rPr>
+          <w:lang w:val="en-GB"/>
+        </w:rPr>
+        <w:t xml:space="preserve"> family elements (marked</w:t>
       </w:r>
       <w:r>
         <w:rPr>
@@ -7824,7 +8648,49 @@
         <w:rPr>
           <w:lang w:val="en-GB"/>
         </w:rPr>
-        <w:t xml:space="preserve">The corresponding elements (SentimentAnalysis, falseFlow, pre-processor, f2, FinancialCorreltation) shall be marked by red shapes in the pipeline editor. </w:t>
+        <w:t>The corresponding elements (</w:t>
+      </w:r>
+      <w:proofErr w:type="spellStart"/>
+      <w:r>
+        <w:rPr>
+          <w:lang w:val="en-GB"/>
+        </w:rPr>
+        <w:t>SentimentAnalysis</w:t>
+      </w:r>
+      <w:proofErr w:type="spellEnd"/>
+      <w:r>
+        <w:rPr>
+          <w:lang w:val="en-GB"/>
+        </w:rPr>
+        <w:t xml:space="preserve">, </w:t>
+      </w:r>
+      <w:proofErr w:type="spellStart"/>
+      <w:r>
+        <w:rPr>
+          <w:lang w:val="en-GB"/>
+        </w:rPr>
+        <w:t>falseFlow</w:t>
+      </w:r>
+      <w:proofErr w:type="spellEnd"/>
+      <w:r>
+        <w:rPr>
+          <w:lang w:val="en-GB"/>
+        </w:rPr>
+        <w:t xml:space="preserve">, pre-processor, f2, </w:t>
+      </w:r>
+      <w:proofErr w:type="spellStart"/>
+      <w:r>
+        <w:rPr>
+          <w:lang w:val="en-GB"/>
+        </w:rPr>
+        <w:t>FinancialCorreltation</w:t>
+      </w:r>
+      <w:proofErr w:type="spellEnd"/>
+      <w:r>
+        <w:rPr>
+          <w:lang w:val="en-GB"/>
+        </w:rPr>
+        <w:t xml:space="preserve">) shall be marked by red shapes in the pipeline editor. </w:t>
       </w:r>
       <w:r>
         <w:rPr>
@@ -7928,7 +8794,7 @@
                     </pic:cNvPicPr>
                   </pic:nvPicPr>
                   <pic:blipFill>
-                    <a:blip r:embed="rId38" cstate="print"/>
+                    <a:blip r:embed="rId39" cstate="print"/>
                     <a:srcRect/>
                     <a:stretch>
                       <a:fillRect/>
@@ -8085,6 +8951,7 @@
         </w:rPr>
         <w:t xml:space="preserve"> Select </w:t>
       </w:r>
+      <w:proofErr w:type="spellStart"/>
       <w:r>
         <w:rPr>
           <w:rFonts w:ascii="Consolas" w:hAnsi="Consolas" w:cs="Consolas"/>
@@ -8104,7 +8971,15 @@
           <w:rFonts w:ascii="Consolas" w:hAnsi="Consolas" w:cs="Consolas"/>
           <w:lang w:val="en-GB"/>
         </w:rPr>
-        <w:t>Instantiate local</w:t>
+        <w:t>Instantiate</w:t>
+      </w:r>
+      <w:proofErr w:type="spellEnd"/>
+      <w:r>
+        <w:rPr>
+          <w:rFonts w:ascii="Consolas" w:hAnsi="Consolas" w:cs="Consolas"/>
+          <w:lang w:val="en-GB"/>
+        </w:rPr>
+        <w:t xml:space="preserve"> local</w:t>
       </w:r>
       <w:r>
         <w:rPr>
@@ -8144,7 +9019,7 @@
                     </pic:cNvPicPr>
                   </pic:nvPicPr>
                   <pic:blipFill>
-                    <a:blip r:embed="rId39" cstate="print"/>
+                    <a:blip r:embed="rId40" cstate="print"/>
                     <a:srcRect/>
                     <a:stretch>
                       <a:fillRect/>
@@ -8218,7 +9093,7 @@
                     </pic:cNvPicPr>
                   </pic:nvPicPr>
                   <pic:blipFill>
-                    <a:blip r:embed="rId40" cstate="print"/>
+                    <a:blip r:embed="rId41" cstate="print"/>
                     <a:srcRect/>
                     <a:stretch>
                       <a:fillRect/>
@@ -8274,7 +9149,6 @@
           <w:noProof/>
           <w:lang w:eastAsia="de-DE"/>
         </w:rPr>
-        <w:lastRenderedPageBreak/>
         <w:drawing>
           <wp:inline distT="0" distB="0" distL="0" distR="0">
             <wp:extent cx="1491783" cy="2028825"/>
@@ -8293,7 +9167,7 @@
                     </pic:cNvPicPr>
                   </pic:nvPicPr>
                   <pic:blipFill>
-                    <a:blip r:embed="rId41" cstate="print"/>
+                    <a:blip r:embed="rId42" cstate="print"/>
                     <a:srcRect/>
                     <a:stretch>
                       <a:fillRect/>
@@ -8414,8 +9288,16 @@
         <w:rPr>
           <w:lang w:val="en-GB"/>
         </w:rPr>
-        <w:t xml:space="preserve"> -&gt; unmatchedFamily</w:t>
-      </w:r>
+        <w:t xml:space="preserve"> -&gt; </w:t>
+      </w:r>
+      <w:proofErr w:type="spellStart"/>
+      <w:r>
+        <w:rPr>
+          <w:lang w:val="en-GB"/>
+        </w:rPr>
+        <w:t>unmatchedFamily</w:t>
+      </w:r>
+      <w:proofErr w:type="spellEnd"/>
       <w:r>
         <w:rPr>
           <w:lang w:val="en-GB"/>
@@ -8597,7 +9479,21 @@
         <w:rPr>
           <w:lang w:val="en-US"/>
         </w:rPr>
-        <w:t xml:space="preserve">(violation of typedefs, algorithm does not fit into family, pipeline broken) </w:t>
+        <w:t xml:space="preserve">(violation of </w:t>
+      </w:r>
+      <w:proofErr w:type="spellStart"/>
+      <w:r>
+        <w:rPr>
+          <w:lang w:val="en-US"/>
+        </w:rPr>
+        <w:t>typedefs</w:t>
+      </w:r>
+      <w:proofErr w:type="spellEnd"/>
+      <w:r>
+        <w:rPr>
+          <w:lang w:val="en-US"/>
+        </w:rPr>
+        <w:t xml:space="preserve">, algorithm does not fit into family, pipeline broken) </w:t>
       </w:r>
       <w:r>
         <w:rPr>
@@ -10003,7 +10899,7 @@
 </file>
 
 <file path=customXml/itemProps1.xml><?xml version="1.0" encoding="utf-8"?>
-<ds:datastoreItem xmlns:ds="http://schemas.openxmlformats.org/officeDocument/2006/customXml" ds:itemID="{2F3076A6-2EF1-4A66-A5C9-1670A69E75AB}">
+<ds:datastoreItem xmlns:ds="http://schemas.openxmlformats.org/officeDocument/2006/customXml" ds:itemID="{11D3AE44-8B64-4F31-A03E-990117A6EE9B}">
   <ds:schemaRefs>
     <ds:schemaRef ds:uri="http://schemas.openxmlformats.org/officeDocument/2006/bibliography"/>
   </ds:schemaRefs>

</xml_diff>

<commit_message>
Changes to document and new test results in the protocol
</commit_message>
<xml_diff>
--- a/QualiMasterApplication/documentation/QM-IConf Testing Scenarios.docx
+++ b/QualiMasterApplication/documentation/QM-IConf Testing Scenarios.docx
@@ -565,9 +565,9 @@
         </w:rPr>
         <w:drawing>
           <wp:inline distT="0" distB="0" distL="0" distR="0">
-            <wp:extent cx="2699067" cy="1866900"/>
-            <wp:effectExtent l="19050" t="0" r="6033" b="0"/>
-            <wp:docPr id="33" name="Picture 1"/>
+            <wp:extent cx="2619349" cy="1827485"/>
+            <wp:effectExtent l="19050" t="0" r="0" b="0"/>
+            <wp:docPr id="1" name="Picture 1"/>
             <wp:cNvGraphicFramePr>
               <a:graphicFrameLocks xmlns:a="http://schemas.openxmlformats.org/drawingml/2006/main" noChangeAspect="1"/>
             </wp:cNvGraphicFramePr>
@@ -590,7 +590,7 @@
                   <pic:spPr bwMode="auto">
                     <a:xfrm>
                       <a:off x="0" y="0"/>
-                      <a:ext cx="2702663" cy="1869388"/>
+                      <a:ext cx="2617617" cy="1826276"/>
                     </a:xfrm>
                     <a:prstGeom prst="rect">
                       <a:avLst/>
@@ -647,9 +647,9 @@
         </w:rPr>
         <w:drawing>
           <wp:inline distT="0" distB="0" distL="0" distR="0">
-            <wp:extent cx="3057525" cy="2118649"/>
-            <wp:effectExtent l="19050" t="0" r="9525" b="0"/>
-            <wp:docPr id="37" name="Picture 2"/>
+            <wp:extent cx="2563242" cy="1774209"/>
+            <wp:effectExtent l="19050" t="0" r="8508" b="0"/>
+            <wp:docPr id="2" name="Picture 2"/>
             <wp:cNvGraphicFramePr>
               <a:graphicFrameLocks xmlns:a="http://schemas.openxmlformats.org/drawingml/2006/main" noChangeAspect="1"/>
             </wp:cNvGraphicFramePr>
@@ -672,7 +672,7 @@
                   <pic:spPr bwMode="auto">
                     <a:xfrm>
                       <a:off x="0" y="0"/>
-                      <a:ext cx="3057525" cy="2118649"/>
+                      <a:ext cx="2565992" cy="1776113"/>
                     </a:xfrm>
                     <a:prstGeom prst="rect">
                       <a:avLst/>
@@ -696,6 +696,90 @@
       <w:pPr>
         <w:spacing w:after="0" w:line="240" w:lineRule="auto"/>
         <w:jc w:val="both"/>
+        <w:rPr>
+          <w:lang w:val="en-GB"/>
+        </w:rPr>
+      </w:pPr>
+    </w:p>
+    <w:p>
+      <w:pPr>
+        <w:spacing w:after="0" w:line="240" w:lineRule="auto"/>
+        <w:jc w:val="both"/>
+        <w:rPr>
+          <w:lang w:val="en-GB"/>
+        </w:rPr>
+      </w:pPr>
+      <w:r>
+        <w:rPr>
+          <w:lang w:val="en-GB"/>
+        </w:rPr>
+        <w:t>Select “Use default repository”</w:t>
+      </w:r>
+    </w:p>
+    <w:p>
+      <w:pPr>
+        <w:spacing w:after="0" w:line="240" w:lineRule="auto"/>
+        <w:jc w:val="center"/>
+        <w:rPr>
+          <w:lang w:val="en-GB"/>
+        </w:rPr>
+      </w:pPr>
+      <w:r>
+        <w:rPr>
+          <w:noProof/>
+          <w:lang w:eastAsia="de-DE"/>
+        </w:rPr>
+        <w:drawing>
+          <wp:inline distT="0" distB="0" distL="0" distR="0">
+            <wp:extent cx="2539179" cy="1760561"/>
+            <wp:effectExtent l="19050" t="0" r="0" b="0"/>
+            <wp:docPr id="11" name="Picture 3"/>
+            <wp:cNvGraphicFramePr>
+              <a:graphicFrameLocks xmlns:a="http://schemas.openxmlformats.org/drawingml/2006/main" noChangeAspect="1"/>
+            </wp:cNvGraphicFramePr>
+            <a:graphic xmlns:a="http://schemas.openxmlformats.org/drawingml/2006/main">
+              <a:graphicData uri="http://schemas.openxmlformats.org/drawingml/2006/picture">
+                <pic:pic xmlns:pic="http://schemas.openxmlformats.org/drawingml/2006/picture">
+                  <pic:nvPicPr>
+                    <pic:cNvPr id="0" name="Picture 3"/>
+                    <pic:cNvPicPr>
+                      <a:picLocks noChangeAspect="1" noChangeArrowheads="1"/>
+                    </pic:cNvPicPr>
+                  </pic:nvPicPr>
+                  <pic:blipFill>
+                    <a:blip r:embed="rId8" cstate="print"/>
+                    <a:srcRect/>
+                    <a:stretch>
+                      <a:fillRect/>
+                    </a:stretch>
+                  </pic:blipFill>
+                  <pic:spPr bwMode="auto">
+                    <a:xfrm>
+                      <a:off x="0" y="0"/>
+                      <a:ext cx="2541352" cy="1762068"/>
+                    </a:xfrm>
+                    <a:prstGeom prst="rect">
+                      <a:avLst/>
+                    </a:prstGeom>
+                    <a:noFill/>
+                    <a:ln w="9525">
+                      <a:noFill/>
+                      <a:miter lim="800000"/>
+                      <a:headEnd/>
+                      <a:tailEnd/>
+                    </a:ln>
+                  </pic:spPr>
+                </pic:pic>
+              </a:graphicData>
+            </a:graphic>
+          </wp:inline>
+        </w:drawing>
+      </w:r>
+    </w:p>
+    <w:p>
+      <w:pPr>
+        <w:spacing w:after="0" w:line="240" w:lineRule="auto"/>
+        <w:jc w:val="center"/>
         <w:rPr>
           <w:lang w:val="en-GB"/>
         </w:rPr>
@@ -756,7 +840,7 @@
                     </pic:cNvPicPr>
                   </pic:nvPicPr>
                   <pic:blipFill>
-                    <a:blip r:embed="rId8" cstate="print"/>
+                    <a:blip r:embed="rId9" cstate="print"/>
                     <a:srcRect/>
                     <a:stretch>
                       <a:fillRect/>
@@ -984,7 +1068,7 @@
                     </pic:cNvPicPr>
                   </pic:nvPicPr>
                   <pic:blipFill>
-                    <a:blip r:embed="rId9" cstate="print"/>
+                    <a:blip r:embed="rId10" cstate="print"/>
                     <a:srcRect/>
                     <a:stretch>
                       <a:fillRect/>
@@ -1479,7 +1563,7 @@
                     </pic:cNvPicPr>
                   </pic:nvPicPr>
                   <pic:blipFill>
-                    <a:blip r:embed="rId10" cstate="print"/>
+                    <a:blip r:embed="rId11" cstate="print"/>
                     <a:srcRect/>
                     <a:stretch>
                       <a:fillRect/>
@@ -1857,7 +1941,7 @@
                     </pic:cNvPicPr>
                   </pic:nvPicPr>
                   <pic:blipFill>
-                    <a:blip r:embed="rId11" cstate="print"/>
+                    <a:blip r:embed="rId12" cstate="print"/>
                     <a:srcRect/>
                     <a:stretch>
                       <a:fillRect/>
@@ -2004,7 +2088,7 @@
                     </pic:cNvPicPr>
                   </pic:nvPicPr>
                   <pic:blipFill>
-                    <a:blip r:embed="rId12" cstate="print"/>
+                    <a:blip r:embed="rId13" cstate="print"/>
                     <a:srcRect/>
                     <a:stretch>
                       <a:fillRect/>
@@ -2230,7 +2314,7 @@
                     </pic:cNvPicPr>
                   </pic:nvPicPr>
                   <pic:blipFill>
-                    <a:blip r:embed="rId13" cstate="print"/>
+                    <a:blip r:embed="rId14" cstate="print"/>
                     <a:srcRect/>
                     <a:stretch>
                       <a:fillRect/>
@@ -2439,7 +2523,7 @@
                     </pic:cNvPicPr>
                   </pic:nvPicPr>
                   <pic:blipFill>
-                    <a:blip r:embed="rId14" cstate="print"/>
+                    <a:blip r:embed="rId15" cstate="print"/>
                     <a:srcRect/>
                     <a:stretch>
                       <a:fillRect/>
@@ -2799,7 +2883,7 @@
                     </pic:cNvPicPr>
                   </pic:nvPicPr>
                   <pic:blipFill>
-                    <a:blip r:embed="rId15" cstate="print"/>
+                    <a:blip r:embed="rId16" cstate="print"/>
                     <a:srcRect/>
                     <a:stretch>
                       <a:fillRect/>
@@ -3187,7 +3271,21 @@
           <w:b/>
           <w:lang w:val="en-GB"/>
         </w:rPr>
-        <w:t>, so as workaround make a change to other properties field and then save</w:t>
+        <w:t xml:space="preserve">, so as workaround make </w:t>
+      </w:r>
+      <w:r>
+        <w:rPr>
+          <w:b/>
+          <w:lang w:val="en-GB"/>
+        </w:rPr>
+        <w:t>some other change</w:t>
+      </w:r>
+      <w:r>
+        <w:rPr>
+          <w:b/>
+          <w:lang w:val="en-GB"/>
+        </w:rPr>
+        <w:t xml:space="preserve"> and then save</w:t>
       </w:r>
       <w:r>
         <w:rPr>
@@ -3400,7 +3498,7 @@
                     </pic:cNvPicPr>
                   </pic:nvPicPr>
                   <pic:blipFill>
-                    <a:blip r:embed="rId16" cstate="print"/>
+                    <a:blip r:embed="rId17" cstate="print"/>
                     <a:srcRect/>
                     <a:stretch>
                       <a:fillRect/>
@@ -3489,7 +3587,7 @@
                     </pic:cNvPicPr>
                   </pic:nvPicPr>
                   <pic:blipFill>
-                    <a:blip r:embed="rId17" cstate="print"/>
+                    <a:blip r:embed="rId18" cstate="print"/>
                     <a:srcRect/>
                     <a:stretch>
                       <a:fillRect/>
@@ -3810,9 +3908,9 @@
         </w:rPr>
         <w:drawing>
           <wp:inline distT="0" distB="0" distL="0" distR="0">
-            <wp:extent cx="3238500" cy="1018617"/>
+            <wp:extent cx="3924300" cy="556375"/>
             <wp:effectExtent l="19050" t="0" r="0" b="0"/>
-            <wp:docPr id="6" name="Picture 5"/>
+            <wp:docPr id="33" name="Picture 1"/>
             <wp:cNvGraphicFramePr>
               <a:graphicFrameLocks xmlns:a="http://schemas.openxmlformats.org/drawingml/2006/main" noChangeAspect="1"/>
             </wp:cNvGraphicFramePr>
@@ -3820,13 +3918,13 @@
               <a:graphicData uri="http://schemas.openxmlformats.org/drawingml/2006/picture">
                 <pic:pic xmlns:pic="http://schemas.openxmlformats.org/drawingml/2006/picture">
                   <pic:nvPicPr>
-                    <pic:cNvPr id="0" name="Picture 5"/>
+                    <pic:cNvPr id="0" name="Picture 1"/>
                     <pic:cNvPicPr>
                       <a:picLocks noChangeAspect="1" noChangeArrowheads="1"/>
                     </pic:cNvPicPr>
                   </pic:nvPicPr>
                   <pic:blipFill>
-                    <a:blip r:embed="rId18" cstate="print"/>
+                    <a:blip r:embed="rId19" cstate="print"/>
                     <a:srcRect/>
                     <a:stretch>
                       <a:fillRect/>
@@ -3835,7 +3933,7 @@
                   <pic:spPr bwMode="auto">
                     <a:xfrm>
                       <a:off x="0" y="0"/>
-                      <a:ext cx="3238500" cy="1018617"/>
+                      <a:ext cx="3924300" cy="556375"/>
                     </a:xfrm>
                     <a:prstGeom prst="rect">
                       <a:avLst/>
@@ -4786,7 +4884,7 @@
                     </pic:cNvPicPr>
                   </pic:nvPicPr>
                   <pic:blipFill>
-                    <a:blip r:embed="rId19" cstate="print"/>
+                    <a:blip r:embed="rId20" cstate="print"/>
                     <a:srcRect/>
                     <a:stretch>
                       <a:fillRect/>
@@ -5084,7 +5182,7 @@
                     </pic:cNvPicPr>
                   </pic:nvPicPr>
                   <pic:blipFill>
-                    <a:blip r:embed="rId20" cstate="print"/>
+                    <a:blip r:embed="rId21" cstate="print"/>
                     <a:srcRect/>
                     <a:stretch>
                       <a:fillRect/>
@@ -5209,7 +5307,7 @@
                     </pic:cNvPicPr>
                   </pic:nvPicPr>
                   <pic:blipFill>
-                    <a:blip r:embed="rId21" cstate="print"/>
+                    <a:blip r:embed="rId22" cstate="print"/>
                     <a:srcRect/>
                     <a:stretch>
                       <a:fillRect/>
@@ -5488,7 +5586,7 @@
                     </pic:cNvPicPr>
                   </pic:nvPicPr>
                   <pic:blipFill>
-                    <a:blip r:embed="rId22" cstate="print"/>
+                    <a:blip r:embed="rId23" cstate="print"/>
                     <a:srcRect/>
                     <a:stretch>
                       <a:fillRect/>
@@ -5740,7 +5838,7 @@
                     </pic:cNvPicPr>
                   </pic:nvPicPr>
                   <pic:blipFill>
-                    <a:blip r:embed="rId23" cstate="print"/>
+                    <a:blip r:embed="rId24" cstate="print"/>
                     <a:srcRect/>
                     <a:stretch>
                       <a:fillRect/>
@@ -5998,7 +6096,7 @@
                     </pic:cNvPicPr>
                   </pic:nvPicPr>
                   <pic:blipFill>
-                    <a:blip r:embed="rId24" cstate="print"/>
+                    <a:blip r:embed="rId25" cstate="print"/>
                     <a:srcRect/>
                     <a:stretch>
                       <a:fillRect/>
@@ -6078,16 +6176,14 @@
         <w:rPr>
           <w:lang w:val="en-GB"/>
         </w:rPr>
-        <w:t xml:space="preserve"> in particular a new pipeline (Scenario </w:t>
-      </w:r>
-      <w:fldSimple w:instr=" REF _Ref433874934 \r \h  \* MERGEFORMAT ">
-        <w:r>
-          <w:rPr>
-            <w:lang w:val="en-GB"/>
-          </w:rPr>
-          <w:t>14</w:t>
-        </w:r>
-      </w:fldSimple>
+        <w:t xml:space="preserve"> in particular a new pipeline (</w:t>
+      </w:r>
+      <w:r>
+        <w:rPr>
+          <w:lang w:val="en-GB"/>
+        </w:rPr>
+        <w:t>Scenario 15</w:t>
+      </w:r>
       <w:r>
         <w:rPr>
           <w:lang w:val="en-GB"/>
@@ -6330,7 +6426,7 @@
                     </pic:cNvPicPr>
                   </pic:nvPicPr>
                   <pic:blipFill>
-                    <a:blip r:embed="rId25" cstate="print"/>
+                    <a:blip r:embed="rId26" cstate="print"/>
                     <a:srcRect/>
                     <a:stretch>
                       <a:fillRect/>
@@ -6410,7 +6506,7 @@
                     </pic:cNvPicPr>
                   </pic:nvPicPr>
                   <pic:blipFill>
-                    <a:blip r:embed="rId26" cstate="print"/>
+                    <a:blip r:embed="rId27" cstate="print"/>
                     <a:srcRect/>
                     <a:stretch>
                       <a:fillRect/>
@@ -6505,9 +6601,9 @@
         </w:rPr>
         <w:drawing>
           <wp:inline distT="0" distB="0" distL="0" distR="0">
-            <wp:extent cx="2809875" cy="1790700"/>
-            <wp:effectExtent l="19050" t="0" r="9525" b="0"/>
-            <wp:docPr id="16" name="Picture 6"/>
+            <wp:extent cx="3333750" cy="1676400"/>
+            <wp:effectExtent l="19050" t="0" r="0" b="0"/>
+            <wp:docPr id="37" name="Picture 2"/>
             <wp:cNvGraphicFramePr>
               <a:graphicFrameLocks xmlns:a="http://schemas.openxmlformats.org/drawingml/2006/main" noChangeAspect="1"/>
             </wp:cNvGraphicFramePr>
@@ -6515,13 +6611,13 @@
               <a:graphicData uri="http://schemas.openxmlformats.org/drawingml/2006/picture">
                 <pic:pic xmlns:pic="http://schemas.openxmlformats.org/drawingml/2006/picture">
                   <pic:nvPicPr>
-                    <pic:cNvPr id="0" name="Picture 6"/>
+                    <pic:cNvPr id="0" name="Picture 2"/>
                     <pic:cNvPicPr>
                       <a:picLocks noChangeAspect="1" noChangeArrowheads="1"/>
                     </pic:cNvPicPr>
                   </pic:nvPicPr>
                   <pic:blipFill>
-                    <a:blip r:embed="rId27" cstate="print"/>
+                    <a:blip r:embed="rId28" cstate="print"/>
                     <a:srcRect/>
                     <a:stretch>
                       <a:fillRect/>
@@ -6530,7 +6626,7 @@
                   <pic:spPr bwMode="auto">
                     <a:xfrm>
                       <a:off x="0" y="0"/>
-                      <a:ext cx="2809875" cy="1790700"/>
+                      <a:ext cx="3333750" cy="1676400"/>
                     </a:xfrm>
                     <a:prstGeom prst="rect">
                       <a:avLst/>
@@ -6640,7 +6736,19 @@
         <w:rPr>
           <w:lang w:val="en-GB"/>
         </w:rPr>
-        <w:t xml:space="preserve"> Define user constraints on runtime variables as boundaries for adaptation on Source, Sink, Algorithm Family or Pipeline elements.</w:t>
+        <w:t xml:space="preserve"> Define user constraints on runtime variables as boundaries </w:t>
+      </w:r>
+      <w:r>
+        <w:rPr>
+          <w:lang w:val="en-GB"/>
+        </w:rPr>
+        <w:t xml:space="preserve">for adaptation on Source, Sink </w:t>
+      </w:r>
+      <w:r>
+        <w:rPr>
+          <w:lang w:val="en-GB"/>
+        </w:rPr>
+        <w:t>or Pipeline elements.</w:t>
       </w:r>
     </w:p>
     <w:p>
@@ -6712,7 +6820,31 @@
         <w:rPr>
           <w:lang w:val="en-GB"/>
         </w:rPr>
-        <w:t xml:space="preserve"> Open the editor of the element and open the constraint editor. In case of the pipeline editor, this will be in the properties tab with a specific ... button. In case of the other editors, this happens by right-clicking the respective constraint. The constraint editor shall open and you shall be able to define (simple) constraints. </w:t>
+        <w:t xml:space="preserve"> Open the editor of the element</w:t>
+      </w:r>
+      <w:r>
+        <w:rPr>
+          <w:lang w:val="en-GB"/>
+        </w:rPr>
+        <w:t xml:space="preserve"> (Source or Sink)</w:t>
+      </w:r>
+      <w:r>
+        <w:rPr>
+          <w:lang w:val="en-GB"/>
+        </w:rPr>
+        <w:t xml:space="preserve"> and open the constraint editor</w:t>
+      </w:r>
+      <w:r>
+        <w:rPr>
+          <w:lang w:val="en-GB"/>
+        </w:rPr>
+        <w:t xml:space="preserve"> (SLA constraints field)</w:t>
+      </w:r>
+      <w:r>
+        <w:rPr>
+          <w:lang w:val="en-GB"/>
+        </w:rPr>
+        <w:t xml:space="preserve">. In case of the pipeline editor, this will be in the properties tab with a specific ... button. In case of the other editors, this happens by right-clicking the respective constraint. The constraint editor shall open and you shall be able to define (simple) constraints. </w:t>
       </w:r>
       <w:r>
         <w:rPr>
@@ -6764,7 +6896,7 @@
                     </pic:cNvPicPr>
                   </pic:nvPicPr>
                   <pic:blipFill>
-                    <a:blip r:embed="rId28" cstate="print"/>
+                    <a:blip r:embed="rId29" cstate="print"/>
                     <a:srcRect/>
                     <a:stretch>
                       <a:fillRect/>
@@ -6989,7 +7121,7 @@
                     </pic:cNvPicPr>
                   </pic:nvPicPr>
                   <pic:blipFill>
-                    <a:blip r:embed="rId29" cstate="print"/>
+                    <a:blip r:embed="rId30" cstate="print"/>
                     <a:srcRect/>
                     <a:stretch>
                       <a:fillRect/>
@@ -7200,7 +7332,7 @@
                     </pic:cNvPicPr>
                   </pic:nvPicPr>
                   <pic:blipFill>
-                    <a:blip r:embed="rId30" cstate="print"/>
+                    <a:blip r:embed="rId31" cstate="print"/>
                     <a:srcRect/>
                     <a:stretch>
                       <a:fillRect/>
@@ -7433,7 +7565,7 @@
                     </pic:cNvPicPr>
                   </pic:nvPicPr>
                   <pic:blipFill>
-                    <a:blip r:embed="rId31" cstate="print"/>
+                    <a:blip r:embed="rId32" cstate="print"/>
                     <a:srcRect/>
                     <a:stretch>
                       <a:fillRect/>
@@ -7568,7 +7700,7 @@
                     </pic:cNvPicPr>
                   </pic:nvPicPr>
                   <pic:blipFill>
-                    <a:blip r:embed="rId32" cstate="print"/>
+                    <a:blip r:embed="rId33" cstate="print"/>
                     <a:srcRect/>
                     <a:stretch>
                       <a:fillRect/>
@@ -7675,7 +7807,7 @@
                     </pic:cNvPicPr>
                   </pic:nvPicPr>
                   <pic:blipFill>
-                    <a:blip r:embed="rId34" cstate="print"/>
+                    <a:blip r:embed="rId35" cstate="print"/>
                     <a:srcRect/>
                     <a:stretch>
                       <a:fillRect/>
@@ -7761,7 +7893,7 @@
                     </pic:cNvPicPr>
                   </pic:nvPicPr>
                   <pic:blipFill>
-                    <a:blip r:embed="rId35" cstate="print"/>
+                    <a:blip r:embed="rId36" cstate="print"/>
                     <a:srcRect/>
                     <a:stretch>
                       <a:fillRect/>
@@ -8146,7 +8278,7 @@
                     </pic:cNvPicPr>
                   </pic:nvPicPr>
                   <pic:blipFill>
-                    <a:blip r:embed="rId36" cstate="print"/>
+                    <a:blip r:embed="rId37" cstate="print"/>
                     <a:srcRect/>
                     <a:stretch>
                       <a:fillRect/>
@@ -8301,21 +8433,7 @@
         <w:rPr>
           <w:lang w:val="en-GB"/>
         </w:rPr>
-        <w:t xml:space="preserve">” </w:t>
-      </w:r>
-      <w:proofErr w:type="gramStart"/>
-      <w:r>
-        <w:rPr>
-          <w:lang w:val="en-GB"/>
-        </w:rPr>
-        <w:t>to ”</w:t>
-      </w:r>
-      <w:proofErr w:type="gramEnd"/>
-      <w:r>
-        <w:rPr>
-          <w:lang w:val="en-GB"/>
-        </w:rPr>
-        <w:t>symbolId111” (marked with green). Save and validate the model.</w:t>
+        <w:t>” to ”symbolId111” (marked with green). Save and validate the model.</w:t>
       </w:r>
     </w:p>
     <w:p>
@@ -8411,7 +8529,7 @@
                     </pic:cNvPicPr>
                   </pic:nvPicPr>
                   <pic:blipFill>
-                    <a:blip r:embed="rId37" cstate="print"/>
+                    <a:blip r:embed="rId38" cstate="print"/>
                     <a:srcRect/>
                     <a:stretch>
                       <a:fillRect/>
@@ -8480,7 +8598,7 @@
                     </pic:cNvPicPr>
                   </pic:nvPicPr>
                   <pic:blipFill>
-                    <a:blip r:embed="rId38" cstate="print"/>
+                    <a:blip r:embed="rId39" cstate="print"/>
                     <a:srcRect/>
                     <a:stretch>
                       <a:fillRect/>
@@ -8794,7 +8912,7 @@
                     </pic:cNvPicPr>
                   </pic:nvPicPr>
                   <pic:blipFill>
-                    <a:blip r:embed="rId39" cstate="print"/>
+                    <a:blip r:embed="rId40" cstate="print"/>
                     <a:srcRect/>
                     <a:stretch>
                       <a:fillRect/>
@@ -8979,7 +9097,14 @@
           <w:rFonts w:ascii="Consolas" w:hAnsi="Consolas" w:cs="Consolas"/>
           <w:lang w:val="en-GB"/>
         </w:rPr>
-        <w:t xml:space="preserve"> local</w:t>
+        <w:t xml:space="preserve"> </w:t>
+      </w:r>
+      <w:r>
+        <w:rPr>
+          <w:rFonts w:ascii="Consolas" w:hAnsi="Consolas" w:cs="Consolas"/>
+          <w:lang w:val="en-GB"/>
+        </w:rPr>
+        <w:t>platform</w:t>
       </w:r>
       <w:r>
         <w:rPr>
@@ -9003,9 +9128,9 @@
         </w:rPr>
         <w:drawing>
           <wp:inline distT="0" distB="0" distL="0" distR="0">
-            <wp:extent cx="1628775" cy="628360"/>
-            <wp:effectExtent l="19050" t="0" r="9525" b="0"/>
-            <wp:docPr id="21" name="Picture 11"/>
+            <wp:extent cx="1847850" cy="685800"/>
+            <wp:effectExtent l="19050" t="0" r="0" b="0"/>
+            <wp:docPr id="40" name="Picture 3"/>
             <wp:cNvGraphicFramePr>
               <a:graphicFrameLocks xmlns:a="http://schemas.openxmlformats.org/drawingml/2006/main" noChangeAspect="1"/>
             </wp:cNvGraphicFramePr>
@@ -9013,13 +9138,13 @@
               <a:graphicData uri="http://schemas.openxmlformats.org/drawingml/2006/picture">
                 <pic:pic xmlns:pic="http://schemas.openxmlformats.org/drawingml/2006/picture">
                   <pic:nvPicPr>
-                    <pic:cNvPr id="0" name="Picture 11"/>
+                    <pic:cNvPr id="0" name="Picture 3"/>
                     <pic:cNvPicPr>
                       <a:picLocks noChangeAspect="1" noChangeArrowheads="1"/>
                     </pic:cNvPicPr>
                   </pic:nvPicPr>
                   <pic:blipFill>
-                    <a:blip r:embed="rId40" cstate="print"/>
+                    <a:blip r:embed="rId41" cstate="print"/>
                     <a:srcRect/>
                     <a:stretch>
                       <a:fillRect/>
@@ -9028,7 +9153,7 @@
                   <pic:spPr bwMode="auto">
                     <a:xfrm>
                       <a:off x="0" y="0"/>
-                      <a:ext cx="1628775" cy="628360"/>
+                      <a:ext cx="1847850" cy="685800"/>
                     </a:xfrm>
                     <a:prstGeom prst="rect">
                       <a:avLst/>
@@ -9093,7 +9218,7 @@
                     </pic:cNvPicPr>
                   </pic:nvPicPr>
                   <pic:blipFill>
-                    <a:blip r:embed="rId41" cstate="print"/>
+                    <a:blip r:embed="rId42" cstate="print"/>
                     <a:srcRect/>
                     <a:stretch>
                       <a:fillRect/>
@@ -9133,6 +9258,94 @@
         <w:rPr>
           <w:lang w:val="en-GB"/>
         </w:rPr>
+        <w:t xml:space="preserve">If selected folder is not empty a message asking if you would </w:t>
+      </w:r>
+      <w:proofErr w:type="spellStart"/>
+      <w:r>
+        <w:rPr>
+          <w:lang w:val="en-GB"/>
+        </w:rPr>
+        <w:t>liketo</w:t>
+      </w:r>
+      <w:proofErr w:type="spellEnd"/>
+      <w:r>
+        <w:rPr>
+          <w:lang w:val="en-GB"/>
+        </w:rPr>
+        <w:t xml:space="preserve"> clean the folder before will appear. To clean the folder press “Yes”.</w:t>
+      </w:r>
+    </w:p>
+    <w:p>
+      <w:pPr>
+        <w:spacing w:line="240" w:lineRule="auto"/>
+        <w:jc w:val="center"/>
+        <w:rPr>
+          <w:lang w:val="en-GB"/>
+        </w:rPr>
+      </w:pPr>
+      <w:r>
+        <w:rPr>
+          <w:noProof/>
+          <w:lang w:eastAsia="de-DE"/>
+        </w:rPr>
+        <w:drawing>
+          <wp:inline distT="0" distB="0" distL="0" distR="0">
+            <wp:extent cx="2943225" cy="1843631"/>
+            <wp:effectExtent l="19050" t="0" r="9525" b="0"/>
+            <wp:docPr id="41" name="Picture 4"/>
+            <wp:cNvGraphicFramePr>
+              <a:graphicFrameLocks xmlns:a="http://schemas.openxmlformats.org/drawingml/2006/main" noChangeAspect="1"/>
+            </wp:cNvGraphicFramePr>
+            <a:graphic xmlns:a="http://schemas.openxmlformats.org/drawingml/2006/main">
+              <a:graphicData uri="http://schemas.openxmlformats.org/drawingml/2006/picture">
+                <pic:pic xmlns:pic="http://schemas.openxmlformats.org/drawingml/2006/picture">
+                  <pic:nvPicPr>
+                    <pic:cNvPr id="0" name="Picture 4"/>
+                    <pic:cNvPicPr>
+                      <a:picLocks noChangeAspect="1" noChangeArrowheads="1"/>
+                    </pic:cNvPicPr>
+                  </pic:nvPicPr>
+                  <pic:blipFill>
+                    <a:blip r:embed="rId43" cstate="print"/>
+                    <a:srcRect/>
+                    <a:stretch>
+                      <a:fillRect/>
+                    </a:stretch>
+                  </pic:blipFill>
+                  <pic:spPr bwMode="auto">
+                    <a:xfrm>
+                      <a:off x="0" y="0"/>
+                      <a:ext cx="2943225" cy="1843631"/>
+                    </a:xfrm>
+                    <a:prstGeom prst="rect">
+                      <a:avLst/>
+                    </a:prstGeom>
+                    <a:noFill/>
+                    <a:ln w="9525">
+                      <a:noFill/>
+                      <a:miter lim="800000"/>
+                      <a:headEnd/>
+                      <a:tailEnd/>
+                    </a:ln>
+                  </pic:spPr>
+                </pic:pic>
+              </a:graphicData>
+            </a:graphic>
+          </wp:inline>
+        </w:drawing>
+      </w:r>
+    </w:p>
+    <w:p>
+      <w:pPr>
+        <w:spacing w:line="240" w:lineRule="auto"/>
+        <w:rPr>
+          <w:lang w:val="en-GB"/>
+        </w:rPr>
+      </w:pPr>
+      <w:r>
+        <w:rPr>
+          <w:lang w:val="en-GB"/>
+        </w:rPr>
         <w:t>You can observe the progress in the Console tab. It will also notify if the build was successful or not.</w:t>
       </w:r>
     </w:p>
@@ -9167,7 +9380,7 @@
                     </pic:cNvPicPr>
                   </pic:nvPicPr>
                   <pic:blipFill>
-                    <a:blip r:embed="rId42" cstate="print"/>
+                    <a:blip r:embed="rId44" cstate="print"/>
                     <a:srcRect/>
                     <a:stretch>
                       <a:fillRect/>
@@ -9201,6 +9414,7 @@
         <w:spacing w:after="0" w:line="240" w:lineRule="auto"/>
         <w:jc w:val="both"/>
         <w:rPr>
+          <w:rFonts w:ascii="Consolas" w:hAnsi="Consolas" w:cs="Consolas"/>
           <w:lang w:val="en-GB"/>
         </w:rPr>
       </w:pPr>
@@ -9223,6 +9437,83 @@
           <w:lang w:val="en-GB"/>
         </w:rPr>
         <w:t>BUILD SUCCESS</w:t>
+      </w:r>
+      <w:r>
+        <w:rPr>
+          <w:rFonts w:ascii="Consolas" w:hAnsi="Consolas" w:cs="Consolas"/>
+          <w:lang w:val="en-GB"/>
+        </w:rPr>
+        <w:t xml:space="preserve"> and appropriate message will popup</w:t>
+      </w:r>
+    </w:p>
+    <w:p>
+      <w:pPr>
+        <w:spacing w:after="0" w:line="240" w:lineRule="auto"/>
+        <w:jc w:val="both"/>
+        <w:rPr>
+          <w:rFonts w:ascii="Consolas" w:hAnsi="Consolas" w:cs="Consolas"/>
+          <w:lang w:val="en-GB"/>
+        </w:rPr>
+      </w:pPr>
+    </w:p>
+    <w:p>
+      <w:pPr>
+        <w:spacing w:after="0" w:line="240" w:lineRule="auto"/>
+        <w:jc w:val="center"/>
+        <w:rPr>
+          <w:lang w:val="en-GB"/>
+        </w:rPr>
+      </w:pPr>
+      <w:r>
+        <w:rPr>
+          <w:noProof/>
+          <w:lang w:eastAsia="de-DE"/>
+        </w:rPr>
+        <w:drawing>
+          <wp:inline distT="0" distB="0" distL="0" distR="0">
+            <wp:extent cx="1943100" cy="902351"/>
+            <wp:effectExtent l="19050" t="0" r="0" b="0"/>
+            <wp:docPr id="42" name="Picture 5"/>
+            <wp:cNvGraphicFramePr>
+              <a:graphicFrameLocks xmlns:a="http://schemas.openxmlformats.org/drawingml/2006/main" noChangeAspect="1"/>
+            </wp:cNvGraphicFramePr>
+            <a:graphic xmlns:a="http://schemas.openxmlformats.org/drawingml/2006/main">
+              <a:graphicData uri="http://schemas.openxmlformats.org/drawingml/2006/picture">
+                <pic:pic xmlns:pic="http://schemas.openxmlformats.org/drawingml/2006/picture">
+                  <pic:nvPicPr>
+                    <pic:cNvPr id="0" name="Picture 5"/>
+                    <pic:cNvPicPr>
+                      <a:picLocks noChangeAspect="1" noChangeArrowheads="1"/>
+                    </pic:cNvPicPr>
+                  </pic:nvPicPr>
+                  <pic:blipFill>
+                    <a:blip r:embed="rId45" cstate="print"/>
+                    <a:srcRect/>
+                    <a:stretch>
+                      <a:fillRect/>
+                    </a:stretch>
+                  </pic:blipFill>
+                  <pic:spPr bwMode="auto">
+                    <a:xfrm>
+                      <a:off x="0" y="0"/>
+                      <a:ext cx="1943100" cy="902351"/>
+                    </a:xfrm>
+                    <a:prstGeom prst="rect">
+                      <a:avLst/>
+                    </a:prstGeom>
+                    <a:noFill/>
+                    <a:ln w="9525">
+                      <a:noFill/>
+                      <a:miter lim="800000"/>
+                      <a:headEnd/>
+                      <a:tailEnd/>
+                    </a:ln>
+                  </pic:spPr>
+                </pic:pic>
+              </a:graphicData>
+            </a:graphic>
+          </wp:inline>
+        </w:drawing>
       </w:r>
       <w:r>
         <w:rPr>
@@ -10899,7 +11190,7 @@
 </file>
 
 <file path=customXml/itemProps1.xml><?xml version="1.0" encoding="utf-8"?>
-<ds:datastoreItem xmlns:ds="http://schemas.openxmlformats.org/officeDocument/2006/customXml" ds:itemID="{11D3AE44-8B64-4F31-A03E-990117A6EE9B}">
+<ds:datastoreItem xmlns:ds="http://schemas.openxmlformats.org/officeDocument/2006/customXml" ds:itemID="{697EE9E8-D7DF-41D3-9429-A9FDF78D3AA4}">
   <ds:schemaRefs>
     <ds:schemaRef ds:uri="http://schemas.openxmlformats.org/officeDocument/2006/bibliography"/>
   </ds:schemaRefs>

</xml_diff>

<commit_message>
fix NPE (sub-element nesting) and extend test case for #35
</commit_message>
<xml_diff>
--- a/QualiMasterApplication/documentation/QM-IConf Testing Scenarios.docx
+++ b/QualiMasterApplication/documentation/QM-IConf Testing Scenarios.docx
@@ -729,6 +729,7 @@
           <w:noProof/>
           <w:lang w:eastAsia="de-DE"/>
         </w:rPr>
+        <w:lastRenderedPageBreak/>
         <w:drawing>
           <wp:inline distT="0" distB="0" distL="0" distR="0">
             <wp:extent cx="2539179" cy="1760561"/>
@@ -1545,6 +1546,7 @@
           <w:noProof/>
           <w:lang w:eastAsia="de-DE"/>
         </w:rPr>
+        <w:lastRenderedPageBreak/>
         <w:drawing>
           <wp:inline distT="0" distB="0" distL="0" distR="0">
             <wp:extent cx="3313719" cy="1388088"/>
@@ -2129,17 +2131,9 @@
         <w:rPr>
           <w:lang w:val="en-GB"/>
         </w:rPr>
-        <w:t xml:space="preserve">Selecting an </w:t>
-      </w:r>
-      <w:proofErr w:type="spellStart"/>
-      <w:r>
-        <w:rPr>
-          <w:lang w:val="en-GB"/>
-        </w:rPr>
-        <w:t>Artifact</w:t>
+        <w:t>Selecting an Artifact</w:t>
       </w:r>
       <w:bookmarkEnd w:id="2"/>
-      <w:proofErr w:type="spellEnd"/>
     </w:p>
     <w:p>
       <w:pPr>
@@ -2160,21 +2154,7 @@
         <w:rPr>
           <w:lang w:val="en-GB"/>
         </w:rPr>
-        <w:t xml:space="preserve"> Select the </w:t>
-      </w:r>
-      <w:proofErr w:type="spellStart"/>
-      <w:r>
-        <w:rPr>
-          <w:lang w:val="en-GB"/>
-        </w:rPr>
-        <w:t>artifact</w:t>
-      </w:r>
-      <w:proofErr w:type="spellEnd"/>
-      <w:r>
-        <w:rPr>
-          <w:lang w:val="en-GB"/>
-        </w:rPr>
-        <w:t xml:space="preserve"> specification from the user interface rather than entering it directly.</w:t>
+        <w:t xml:space="preserve"> Select the artifact specification from the user interface rather than entering it directly.</w:t>
       </w:r>
     </w:p>
     <w:p>
@@ -2246,35 +2226,7 @@
         <w:rPr>
           <w:lang w:val="en-GB"/>
         </w:rPr>
-        <w:t xml:space="preserve"> Open one of the editors which require an </w:t>
-      </w:r>
-      <w:proofErr w:type="spellStart"/>
-      <w:r>
-        <w:rPr>
-          <w:lang w:val="en-GB"/>
-        </w:rPr>
-        <w:t>artifact</w:t>
-      </w:r>
-      <w:proofErr w:type="spellEnd"/>
-      <w:r>
-        <w:rPr>
-          <w:lang w:val="en-GB"/>
-        </w:rPr>
-        <w:t xml:space="preserve"> (data source, data sink, algorithm, infrastructure). The actual </w:t>
-      </w:r>
-      <w:proofErr w:type="spellStart"/>
-      <w:r>
-        <w:rPr>
-          <w:lang w:val="en-GB"/>
-        </w:rPr>
-        <w:t>artifact</w:t>
-      </w:r>
-      <w:proofErr w:type="spellEnd"/>
-      <w:r>
-        <w:rPr>
-          <w:lang w:val="en-GB"/>
-        </w:rPr>
-        <w:t xml:space="preserve"> specification sha</w:t>
+        <w:t xml:space="preserve"> Open one of the editors which require an artifact (data source, data sink, algorithm, infrastructure). The actual artifact specification sha</w:t>
       </w:r>
       <w:r>
         <w:rPr>
@@ -2409,6 +2361,7 @@
         <w:rPr>
           <w:lang w:val="en-GB"/>
         </w:rPr>
+        <w:lastRenderedPageBreak/>
         <w:t xml:space="preserve">Upon first opening the selector, </w:t>
       </w:r>
       <w:r>
@@ -2469,21 +2422,7 @@
         <w:rPr>
           <w:lang w:val="en-GB"/>
         </w:rPr>
-        <w:t xml:space="preserve">the actual </w:t>
-      </w:r>
-      <w:proofErr w:type="spellStart"/>
-      <w:r>
-        <w:rPr>
-          <w:lang w:val="en-GB"/>
-        </w:rPr>
-        <w:t>artifact</w:t>
-      </w:r>
-      <w:proofErr w:type="spellEnd"/>
-      <w:r>
-        <w:rPr>
-          <w:lang w:val="en-GB"/>
-        </w:rPr>
-        <w:t xml:space="preserve"> specification fr</w:t>
+        <w:t>the actual artifact specification fr</w:t>
       </w:r>
       <w:r>
         <w:rPr>
@@ -2564,21 +2503,7 @@
         <w:rPr>
           <w:lang w:val="en-GB"/>
         </w:rPr>
-        <w:t xml:space="preserve">Modify the specification either by selecting another </w:t>
-      </w:r>
-      <w:proofErr w:type="spellStart"/>
-      <w:r>
-        <w:rPr>
-          <w:lang w:val="en-GB"/>
-        </w:rPr>
-        <w:t>artifact</w:t>
-      </w:r>
-      <w:proofErr w:type="spellEnd"/>
-      <w:r>
-        <w:rPr>
-          <w:lang w:val="en-GB"/>
-        </w:rPr>
-        <w:t xml:space="preserve"> from the tree view or by changing the entries manually. Press </w:t>
+        <w:t xml:space="preserve">Modify the specification either by selecting another artifact from the tree view or by changing the entries manually. Press </w:t>
       </w:r>
       <w:r>
         <w:rPr>
@@ -2624,21 +2549,7 @@
         <w:rPr>
           <w:lang w:val="en-GB"/>
         </w:rPr>
-        <w:t xml:space="preserve"> shall close the dialog without modification of the actual </w:t>
-      </w:r>
-      <w:proofErr w:type="spellStart"/>
-      <w:r>
-        <w:rPr>
-          <w:lang w:val="en-GB"/>
-        </w:rPr>
-        <w:t>artifact</w:t>
-      </w:r>
-      <w:proofErr w:type="spellEnd"/>
-      <w:r>
-        <w:rPr>
-          <w:lang w:val="en-GB"/>
-        </w:rPr>
-        <w:t xml:space="preserve">. </w:t>
+        <w:t xml:space="preserve"> shall close the dialog without modification of the actual artifact. </w:t>
       </w:r>
       <w:r>
         <w:rPr>
@@ -2673,21 +2584,7 @@
         <w:rPr>
           <w:lang w:val="en-GB"/>
         </w:rPr>
-        <w:t xml:space="preserve"> The selected / entered </w:t>
-      </w:r>
-      <w:proofErr w:type="spellStart"/>
-      <w:r>
-        <w:rPr>
-          <w:lang w:val="en-GB"/>
-        </w:rPr>
-        <w:t>artifact</w:t>
-      </w:r>
-      <w:proofErr w:type="spellEnd"/>
-      <w:r>
-        <w:rPr>
-          <w:lang w:val="en-GB"/>
-        </w:rPr>
-        <w:t xml:space="preserve"> specification shall now occur in the editor ready for saving.</w:t>
+        <w:t xml:space="preserve"> The selected / entered artifact specification shall now occur in the editor ready for saving.</w:t>
       </w:r>
     </w:p>
     <w:p>
@@ -2701,21 +2598,7 @@
         <w:rPr>
           <w:lang w:val="en-GB"/>
         </w:rPr>
-        <w:t xml:space="preserve">Selecting an </w:t>
-      </w:r>
-      <w:proofErr w:type="spellStart"/>
-      <w:r>
-        <w:rPr>
-          <w:lang w:val="en-GB"/>
-        </w:rPr>
-        <w:t>Artifact</w:t>
-      </w:r>
-      <w:proofErr w:type="spellEnd"/>
-      <w:r>
-        <w:rPr>
-          <w:lang w:val="en-GB"/>
-        </w:rPr>
-        <w:t xml:space="preserve"> (Pipeline Editor)</w:t>
+        <w:t>Selecting an Artifact (Pipeline Editor)</w:t>
       </w:r>
     </w:p>
     <w:p>
@@ -2737,21 +2620,7 @@
         <w:rPr>
           <w:lang w:val="en-GB"/>
         </w:rPr>
-        <w:t xml:space="preserve"> Select the </w:t>
-      </w:r>
-      <w:proofErr w:type="spellStart"/>
-      <w:r>
-        <w:rPr>
-          <w:lang w:val="en-GB"/>
-        </w:rPr>
-        <w:t>artifact</w:t>
-      </w:r>
-      <w:proofErr w:type="spellEnd"/>
-      <w:r>
-        <w:rPr>
-          <w:lang w:val="en-GB"/>
-        </w:rPr>
-        <w:t xml:space="preserve"> specification from the user interface </w:t>
+        <w:t xml:space="preserve"> Select the artifact specification from the user interface </w:t>
       </w:r>
       <w:r>
         <w:rPr>
@@ -2835,21 +2704,7 @@
         <w:rPr>
           <w:lang w:val="en-GB"/>
         </w:rPr>
-        <w:t xml:space="preserve"> Open one of the defined pipelines, select the pipeline background, i.e., the pipeline itself and ensure that the properties view is visible. The actual </w:t>
-      </w:r>
-      <w:proofErr w:type="spellStart"/>
-      <w:r>
-        <w:rPr>
-          <w:lang w:val="en-GB"/>
-        </w:rPr>
-        <w:t>artifact</w:t>
-      </w:r>
-      <w:proofErr w:type="spellEnd"/>
-      <w:r>
-        <w:rPr>
-          <w:lang w:val="en-GB"/>
-        </w:rPr>
-        <w:t xml:space="preserve"> specification shall be show in the editor field. </w:t>
+        <w:t xml:space="preserve"> Open one of the defined pipelines, select the pipeline background, i.e., the pipeline itself and ensure that the properties view is visible. The actual artifact specification shall be show in the editor field. </w:t>
       </w:r>
     </w:p>
     <w:p>
@@ -2924,21 +2779,7 @@
         <w:rPr>
           <w:lang w:val="en-GB"/>
         </w:rPr>
-        <w:t xml:space="preserve">Click the </w:t>
-      </w:r>
-      <w:proofErr w:type="spellStart"/>
-      <w:r>
-        <w:rPr>
-          <w:lang w:val="en-GB"/>
-        </w:rPr>
-        <w:t>artifact</w:t>
-      </w:r>
-      <w:proofErr w:type="spellEnd"/>
-      <w:r>
-        <w:rPr>
-          <w:lang w:val="en-GB"/>
-        </w:rPr>
-        <w:t xml:space="preserve"> cell and press the</w:t>
+        <w:t>Click the artifact cell and press the</w:t>
       </w:r>
       <w:r>
         <w:rPr>
@@ -2963,21 +2804,7 @@
         <w:rPr>
           <w:lang w:val="en-GB"/>
         </w:rPr>
-        <w:t xml:space="preserve"> (which shall also contain the actual </w:t>
-      </w:r>
-      <w:proofErr w:type="spellStart"/>
-      <w:r>
-        <w:rPr>
-          <w:lang w:val="en-GB"/>
-        </w:rPr>
-        <w:t>artifact</w:t>
-      </w:r>
-      <w:proofErr w:type="spellEnd"/>
-      <w:r>
-        <w:rPr>
-          <w:lang w:val="en-GB"/>
-        </w:rPr>
-        <w:t xml:space="preserve"> specification)</w:t>
+        <w:t xml:space="preserve"> (which shall also contain the actual artifact specification)</w:t>
       </w:r>
       <w:r>
         <w:rPr>
@@ -3033,35 +2860,7 @@
         <w:rPr>
           <w:lang w:val="en-GB"/>
         </w:rPr>
-        <w:t xml:space="preserve"> the actual </w:t>
-      </w:r>
-      <w:proofErr w:type="spellStart"/>
-      <w:r>
-        <w:rPr>
-          <w:lang w:val="en-GB"/>
-        </w:rPr>
-        <w:t>artifact</w:t>
-      </w:r>
-      <w:proofErr w:type="spellEnd"/>
-      <w:r>
-        <w:rPr>
-          <w:lang w:val="en-GB"/>
-        </w:rPr>
-        <w:t xml:space="preserve"> specification from the editor where we started. Modify the specification either by selecting another </w:t>
-      </w:r>
-      <w:proofErr w:type="spellStart"/>
-      <w:r>
-        <w:rPr>
-          <w:lang w:val="en-GB"/>
-        </w:rPr>
-        <w:t>artifact</w:t>
-      </w:r>
-      <w:proofErr w:type="spellEnd"/>
-      <w:r>
-        <w:rPr>
-          <w:lang w:val="en-GB"/>
-        </w:rPr>
-        <w:t xml:space="preserve"> from the tree view or by changing the entries manually. Press </w:t>
+        <w:t xml:space="preserve"> the actual artifact specification from the editor where we started. Modify the specification either by selecting another artifact from the tree view or by changing the entries manually. Press </w:t>
       </w:r>
       <w:r>
         <w:rPr>
@@ -3100,21 +2899,7 @@
         <w:rPr>
           <w:lang w:val="en-GB"/>
         </w:rPr>
-        <w:t xml:space="preserve"> shall close the dialog without modification of the actual </w:t>
-      </w:r>
-      <w:proofErr w:type="spellStart"/>
-      <w:r>
-        <w:rPr>
-          <w:lang w:val="en-GB"/>
-        </w:rPr>
-        <w:t>artifact</w:t>
-      </w:r>
-      <w:proofErr w:type="spellEnd"/>
-      <w:r>
-        <w:rPr>
-          <w:lang w:val="en-GB"/>
-        </w:rPr>
-        <w:t xml:space="preserve">. </w:t>
+        <w:t xml:space="preserve"> shall close the dialog without modification of the actual artifact. </w:t>
       </w:r>
       <w:r>
         <w:rPr>
@@ -3148,21 +2933,7 @@
         <w:rPr>
           <w:lang w:val="en-GB"/>
         </w:rPr>
-        <w:t xml:space="preserve">Store the change to see the update of the model. Change the </w:t>
-      </w:r>
-      <w:proofErr w:type="spellStart"/>
-      <w:r>
-        <w:rPr>
-          <w:lang w:val="en-GB"/>
-        </w:rPr>
-        <w:t>artifact</w:t>
-      </w:r>
-      <w:proofErr w:type="spellEnd"/>
-      <w:r>
-        <w:rPr>
-          <w:lang w:val="en-GB"/>
-        </w:rPr>
-        <w:t xml:space="preserve"> specification also manually.</w:t>
+        <w:t>Store the change to see the update of the model. Change the artifact specification also manually.</w:t>
       </w:r>
       <w:r>
         <w:rPr>
@@ -3198,27 +2969,14 @@
           <w:b/>
           <w:lang w:val="en-GB"/>
         </w:rPr>
+        <w:lastRenderedPageBreak/>
         <w:t>Result:</w:t>
       </w:r>
       <w:r>
         <w:rPr>
           <w:lang w:val="en-GB"/>
         </w:rPr>
-        <w:t xml:space="preserve"> The selected / entered </w:t>
-      </w:r>
-      <w:proofErr w:type="spellStart"/>
-      <w:r>
-        <w:rPr>
-          <w:lang w:val="en-GB"/>
-        </w:rPr>
-        <w:t>artifact</w:t>
-      </w:r>
-      <w:proofErr w:type="spellEnd"/>
-      <w:r>
-        <w:rPr>
-          <w:lang w:val="en-GB"/>
-        </w:rPr>
-        <w:t xml:space="preserve"> specification shall now occur in the </w:t>
+        <w:t xml:space="preserve"> The selected / entered artifact specification shall now occur in the </w:t>
       </w:r>
       <w:r>
         <w:rPr>
@@ -4276,6 +4034,7 @@
           <w:b/>
           <w:lang w:val="en-GB"/>
         </w:rPr>
+        <w:lastRenderedPageBreak/>
         <w:t>Result:</w:t>
       </w:r>
       <w:r>
@@ -5289,6 +5048,7 @@
           <w:noProof/>
           <w:lang w:eastAsia="de-DE"/>
         </w:rPr>
+        <w:lastRenderedPageBreak/>
         <w:drawing>
           <wp:inline distT="0" distB="0" distL="0" distR="0">
             <wp:extent cx="3952875" cy="896596"/>
@@ -5941,6 +5701,7 @@
         <w:rPr>
           <w:lang w:val="en-GB"/>
         </w:rPr>
+        <w:lastRenderedPageBreak/>
         <w:t>Deleting a pipeline</w:t>
       </w:r>
     </w:p>
@@ -6488,6 +6249,7 @@
           <w:noProof/>
           <w:lang w:eastAsia="de-DE"/>
         </w:rPr>
+        <w:lastRenderedPageBreak/>
         <w:drawing>
           <wp:inline distT="0" distB="0" distL="0" distR="0">
             <wp:extent cx="2071515" cy="2386524"/>
@@ -6878,6 +6640,7 @@
           <w:noProof/>
           <w:lang w:eastAsia="de-DE"/>
         </w:rPr>
+        <w:lastRenderedPageBreak/>
         <w:drawing>
           <wp:inline distT="0" distB="0" distL="0" distR="0">
             <wp:extent cx="3500650" cy="3695701"/>
@@ -7161,6 +6924,7 @@
           <w:b/>
           <w:lang w:val="en-GB"/>
         </w:rPr>
+        <w:lastRenderedPageBreak/>
         <w:t>Result:</w:t>
       </w:r>
       <w:r>
@@ -7284,21 +7048,7 @@
         <w:rPr>
           <w:lang w:val="en-GB"/>
         </w:rPr>
-        <w:t xml:space="preserve">sections of the configuration tree and open the top-level element. Except for the infrastructure settings, for all sections with nested elements there shall be a summary of the configuration settings and their help texts (rather than the </w:t>
-      </w:r>
-      <w:proofErr w:type="spellStart"/>
-      <w:r>
-        <w:rPr>
-          <w:lang w:val="en-GB"/>
-        </w:rPr>
-        <w:t>EASy</w:t>
-      </w:r>
-      <w:proofErr w:type="spellEnd"/>
-      <w:r>
-        <w:rPr>
-          <w:lang w:val="en-GB"/>
-        </w:rPr>
-        <w:t xml:space="preserve"> configuration editor). </w:t>
+        <w:t xml:space="preserve">sections of the configuration tree and open the top-level element. Except for the infrastructure settings, for all sections with nested elements there shall be a summary of the configuration settings and their help texts (rather than the EASy configuration editor). </w:t>
       </w:r>
     </w:p>
     <w:p>
@@ -7789,6 +7539,7 @@
           <w:noProof/>
           <w:lang w:eastAsia="de-DE"/>
         </w:rPr>
+        <w:lastRenderedPageBreak/>
         <w:drawing>
           <wp:inline distT="0" distB="0" distL="0" distR="0">
             <wp:extent cx="1514475" cy="848106"/>
@@ -8351,6 +8102,7 @@
           <w:color w:val="4F81BD" w:themeColor="accent1"/>
           <w:lang w:val="en-GB"/>
         </w:rPr>
+        <w:lastRenderedPageBreak/>
         <w:t>21</w:t>
       </w:r>
       <w:r>
@@ -8760,61 +8512,7 @@
         <w:rPr>
           <w:lang w:val="en-GB"/>
         </w:rPr>
-        <w:t xml:space="preserve">green). </w:t>
-      </w:r>
-      <w:r>
-        <w:rPr>
-          <w:lang w:val="en-GB"/>
-        </w:rPr>
-        <w:t>The corresponding elements (</w:t>
-      </w:r>
-      <w:proofErr w:type="spellStart"/>
-      <w:r>
-        <w:rPr>
-          <w:lang w:val="en-GB"/>
-        </w:rPr>
-        <w:t>SentimentAnalysis</w:t>
-      </w:r>
-      <w:proofErr w:type="spellEnd"/>
-      <w:r>
-        <w:rPr>
-          <w:lang w:val="en-GB"/>
-        </w:rPr>
-        <w:t xml:space="preserve">, </w:t>
-      </w:r>
-      <w:proofErr w:type="spellStart"/>
-      <w:r>
-        <w:rPr>
-          <w:lang w:val="en-GB"/>
-        </w:rPr>
-        <w:t>falseFlow</w:t>
-      </w:r>
-      <w:proofErr w:type="spellEnd"/>
-      <w:r>
-        <w:rPr>
-          <w:lang w:val="en-GB"/>
-        </w:rPr>
-        <w:t xml:space="preserve">, pre-processor, f2, </w:t>
-      </w:r>
-      <w:proofErr w:type="spellStart"/>
-      <w:r>
-        <w:rPr>
-          <w:lang w:val="en-GB"/>
-        </w:rPr>
-        <w:t>FinancialCorreltation</w:t>
-      </w:r>
-      <w:proofErr w:type="spellEnd"/>
-      <w:r>
-        <w:rPr>
-          <w:lang w:val="en-GB"/>
-        </w:rPr>
-        <w:t xml:space="preserve">) shall be marked by red shapes in the pipeline editor. </w:t>
-      </w:r>
-      <w:r>
-        <w:rPr>
-          <w:lang w:val="en-GB"/>
-        </w:rPr>
-        <w:t>Save and validate the model.</w:t>
+        <w:t>green). Save and validate the model.</w:t>
       </w:r>
     </w:p>
     <w:p>
@@ -8849,27 +8547,61 @@
         <w:rPr>
           <w:lang w:val="en-GB"/>
         </w:rPr>
-        <w:t xml:space="preserve">Input and output types should be the </w:t>
-      </w:r>
-      <w:commentRangeStart w:id="7"/>
-      <w:r>
-        <w:rPr>
-          <w:lang w:val="en-GB"/>
-        </w:rPr>
-        <w:t>same</w:t>
-      </w:r>
-      <w:commentRangeEnd w:id="7"/>
-      <w:r>
-        <w:rPr>
-          <w:rStyle w:val="CommentReference"/>
-        </w:rPr>
-        <w:commentReference w:id="7"/>
+        <w:t>Input and output types should be the same</w:t>
       </w:r>
       <w:r>
         <w:rPr>
           <w:lang w:val="en-GB"/>
         </w:rPr>
         <w:t>.</w:t>
+      </w:r>
+      <w:r>
+        <w:rPr>
+          <w:lang w:val="en-GB"/>
+        </w:rPr>
+        <w:t xml:space="preserve"> The corresponding elements (</w:t>
+      </w:r>
+      <w:proofErr w:type="spellStart"/>
+      <w:r>
+        <w:rPr>
+          <w:lang w:val="en-GB"/>
+        </w:rPr>
+        <w:t>SentimentAnalysis</w:t>
+      </w:r>
+      <w:proofErr w:type="spellEnd"/>
+      <w:r>
+        <w:rPr>
+          <w:lang w:val="en-GB"/>
+        </w:rPr>
+        <w:t xml:space="preserve">, </w:t>
+      </w:r>
+      <w:proofErr w:type="spellStart"/>
+      <w:r>
+        <w:rPr>
+          <w:lang w:val="en-GB"/>
+        </w:rPr>
+        <w:t>falseFlow</w:t>
+      </w:r>
+      <w:proofErr w:type="spellEnd"/>
+      <w:r>
+        <w:rPr>
+          <w:lang w:val="en-GB"/>
+        </w:rPr>
+        <w:t xml:space="preserve">, pre-processor, f2, </w:t>
+      </w:r>
+      <w:proofErr w:type="spellStart"/>
+      <w:r>
+        <w:rPr>
+          <w:lang w:val="en-GB"/>
+        </w:rPr>
+        <w:t>FinancialCorrelation</w:t>
+      </w:r>
+      <w:proofErr w:type="spellEnd"/>
+      <w:r>
+        <w:rPr>
+          <w:lang w:val="en-GB"/>
+        </w:rPr>
+        <w:t>) shall be marked by red shapes in the pipeline editor.</w:t>
       </w:r>
     </w:p>
     <w:p>
@@ -8894,6 +8626,7 @@
           <w:noProof/>
           <w:lang w:eastAsia="de-DE"/>
         </w:rPr>
+        <w:lastRenderedPageBreak/>
         <w:drawing>
           <wp:inline distT="0" distB="0" distL="0" distR="0">
             <wp:extent cx="2794504" cy="2800350"/>
@@ -8955,9 +8688,239 @@
         <w:spacing w:after="0" w:line="240" w:lineRule="auto"/>
         <w:jc w:val="both"/>
         <w:rPr>
-          <w:lang w:val="en-GB"/>
-        </w:rPr>
-      </w:pPr>
+          <w:rFonts w:asciiTheme="majorHAnsi" w:hAnsiTheme="majorHAnsi"/>
+          <w:color w:val="4F81BD" w:themeColor="accent1"/>
+          <w:lang w:val="en-GB"/>
+        </w:rPr>
+      </w:pPr>
+      <w:r>
+        <w:rPr>
+          <w:rFonts w:asciiTheme="majorHAnsi" w:hAnsiTheme="majorHAnsi"/>
+          <w:color w:val="4F81BD" w:themeColor="accent1"/>
+          <w:lang w:val="en-GB"/>
+        </w:rPr>
+        <w:t>21</w:t>
+      </w:r>
+      <w:r>
+        <w:rPr>
+          <w:rFonts w:asciiTheme="majorHAnsi" w:hAnsiTheme="majorHAnsi"/>
+          <w:color w:val="4F81BD" w:themeColor="accent1"/>
+          <w:lang w:val="en-GB"/>
+        </w:rPr>
+        <w:t>.</w:t>
+      </w:r>
+      <w:r>
+        <w:rPr>
+          <w:rFonts w:asciiTheme="majorHAnsi" w:hAnsiTheme="majorHAnsi"/>
+          <w:color w:val="4F81BD" w:themeColor="accent1"/>
+          <w:lang w:val="en-GB"/>
+        </w:rPr>
+        <w:t>3</w:t>
+      </w:r>
+      <w:r>
+        <w:rPr>
+          <w:rFonts w:asciiTheme="majorHAnsi" w:hAnsiTheme="majorHAnsi"/>
+          <w:color w:val="4F81BD" w:themeColor="accent1"/>
+          <w:lang w:val="en-GB"/>
+        </w:rPr>
+        <w:t xml:space="preserve"> </w:t>
+      </w:r>
+      <w:r>
+        <w:rPr>
+          <w:rFonts w:asciiTheme="majorHAnsi" w:hAnsiTheme="majorHAnsi"/>
+          <w:color w:val="4F81BD" w:themeColor="accent1"/>
+          <w:lang w:val="en-GB"/>
+        </w:rPr>
+        <w:t>Input/output mismatch between Family Elements</w:t>
+      </w:r>
+    </w:p>
+    <w:p>
+      <w:pPr>
+        <w:spacing w:after="0" w:line="240" w:lineRule="auto"/>
+        <w:jc w:val="both"/>
+        <w:rPr>
+          <w:lang w:val="en-GB"/>
+        </w:rPr>
+      </w:pPr>
+      <w:r>
+        <w:rPr>
+          <w:b/>
+          <w:lang w:val="en-GB"/>
+        </w:rPr>
+        <w:t>Process:</w:t>
+      </w:r>
+      <w:r>
+        <w:rPr>
+          <w:lang w:val="en-GB"/>
+        </w:rPr>
+        <w:t xml:space="preserve"> Select </w:t>
+      </w:r>
+      <w:proofErr w:type="spellStart"/>
+      <w:r>
+        <w:rPr>
+          <w:lang w:val="en-GB"/>
+        </w:rPr>
+        <w:t>PriorityPip</w:t>
+      </w:r>
+      <w:proofErr w:type="spellEnd"/>
+      <w:r>
+        <w:rPr>
+          <w:lang w:val="en-GB"/>
+        </w:rPr>
+        <w:t xml:space="preserve"> from Pipelines. In the pipeline designer add a Family Element “mismatch” with family “</w:t>
+      </w:r>
+      <w:proofErr w:type="spellStart"/>
+      <w:r>
+        <w:rPr>
+          <w:lang w:val="en-GB"/>
+        </w:rPr>
+        <w:t>fMismatchedFamily</w:t>
+      </w:r>
+      <w:proofErr w:type="spellEnd"/>
+      <w:r>
+        <w:rPr>
+          <w:lang w:val="en-GB"/>
+        </w:rPr>
+        <w:t>”. Create a Flow between “</w:t>
+      </w:r>
+      <w:proofErr w:type="spellStart"/>
+      <w:r>
+        <w:rPr>
+          <w:lang w:val="en-GB"/>
+        </w:rPr>
+        <w:t>FinancialDataSource</w:t>
+      </w:r>
+      <w:proofErr w:type="spellEnd"/>
+      <w:r>
+        <w:rPr>
+          <w:lang w:val="en-GB"/>
+        </w:rPr>
+        <w:t>” (name “m1”) and “mismatch” as well as “mismatch” and “</w:t>
+      </w:r>
+      <w:proofErr w:type="spellStart"/>
+      <w:r>
+        <w:rPr>
+          <w:lang w:val="en-GB"/>
+        </w:rPr>
+        <w:t>FinancialCorrelation</w:t>
+      </w:r>
+      <w:proofErr w:type="spellEnd"/>
+      <w:r>
+        <w:rPr>
+          <w:lang w:val="en-GB"/>
+        </w:rPr>
+        <w:t xml:space="preserve">” (name “m2”). Save and validate the model. </w:t>
+      </w:r>
+    </w:p>
+    <w:p>
+      <w:pPr>
+        <w:spacing w:after="0" w:line="240" w:lineRule="auto"/>
+        <w:jc w:val="both"/>
+        <w:rPr>
+          <w:lang w:val="en-GB"/>
+        </w:rPr>
+      </w:pPr>
+      <w:r>
+        <w:rPr>
+          <w:b/>
+          <w:lang w:val="en-GB"/>
+        </w:rPr>
+        <w:t>Result:</w:t>
+      </w:r>
+      <w:r>
+        <w:rPr>
+          <w:b/>
+          <w:lang w:val="en-GB"/>
+        </w:rPr>
+        <w:t xml:space="preserve"> </w:t>
+      </w:r>
+      <w:r>
+        <w:rPr>
+          <w:lang w:val="en-GB"/>
+        </w:rPr>
+        <w:t xml:space="preserve">1 error is found - </w:t>
+      </w:r>
+      <w:r>
+        <w:rPr>
+          <w:lang w:val="en-GB"/>
+        </w:rPr>
+        <w:t>Input and output types should be the same</w:t>
+      </w:r>
+      <w:r>
+        <w:rPr>
+          <w:lang w:val="en-GB"/>
+        </w:rPr>
+        <w:t>. The corresponding elements shall be marked by red shapes in the pipeline editor.</w:t>
+      </w:r>
+    </w:p>
+    <w:p>
+      <w:pPr>
+        <w:spacing w:after="0" w:line="240" w:lineRule="auto"/>
+        <w:jc w:val="both"/>
+        <w:rPr>
+          <w:lang w:val="en-GB"/>
+        </w:rPr>
+      </w:pPr>
+    </w:p>
+    <w:p>
+      <w:pPr>
+        <w:spacing w:after="0" w:line="240" w:lineRule="auto"/>
+        <w:jc w:val="center"/>
+        <w:rPr>
+          <w:lang w:val="en-GB"/>
+        </w:rPr>
+      </w:pPr>
+      <w:r>
+        <w:rPr>
+          <w:noProof/>
+          <w:lang w:eastAsia="de-DE"/>
+        </w:rPr>
+        <w:drawing>
+          <wp:inline distT="0" distB="0" distL="0" distR="0">
+            <wp:extent cx="3259720" cy="1929003"/>
+            <wp:effectExtent l="19050" t="0" r="0" b="0"/>
+            <wp:docPr id="6" name="Picture 1"/>
+            <wp:cNvGraphicFramePr>
+              <a:graphicFrameLocks xmlns:a="http://schemas.openxmlformats.org/drawingml/2006/main" noChangeAspect="1"/>
+            </wp:cNvGraphicFramePr>
+            <a:graphic xmlns:a="http://schemas.openxmlformats.org/drawingml/2006/main">
+              <a:graphicData uri="http://schemas.openxmlformats.org/drawingml/2006/picture">
+                <pic:pic xmlns:pic="http://schemas.openxmlformats.org/drawingml/2006/picture">
+                  <pic:nvPicPr>
+                    <pic:cNvPr id="0" name="Picture 1"/>
+                    <pic:cNvPicPr>
+                      <a:picLocks noChangeAspect="1" noChangeArrowheads="1"/>
+                    </pic:cNvPicPr>
+                  </pic:nvPicPr>
+                  <pic:blipFill>
+                    <a:blip r:embed="rId41" cstate="print"/>
+                    <a:srcRect/>
+                    <a:stretch>
+                      <a:fillRect/>
+                    </a:stretch>
+                  </pic:blipFill>
+                  <pic:spPr bwMode="auto">
+                    <a:xfrm>
+                      <a:off x="0" y="0"/>
+                      <a:ext cx="3260062" cy="1929205"/>
+                    </a:xfrm>
+                    <a:prstGeom prst="rect">
+                      <a:avLst/>
+                    </a:prstGeom>
+                    <a:noFill/>
+                    <a:ln w="9525">
+                      <a:noFill/>
+                      <a:miter lim="800000"/>
+                      <a:headEnd/>
+                      <a:tailEnd/>
+                    </a:ln>
+                  </pic:spPr>
+                </pic:pic>
+              </a:graphicData>
+            </a:graphic>
+          </wp:inline>
+        </w:drawing>
+      </w:r>
     </w:p>
     <w:p>
       <w:pPr>
@@ -9144,7 +9107,7 @@
                     </pic:cNvPicPr>
                   </pic:nvPicPr>
                   <pic:blipFill>
-                    <a:blip r:embed="rId41" cstate="print"/>
+                    <a:blip r:embed="rId42" cstate="print"/>
                     <a:srcRect/>
                     <a:stretch>
                       <a:fillRect/>
@@ -9200,6 +9163,7 @@
           <w:noProof/>
           <w:lang w:eastAsia="de-DE"/>
         </w:rPr>
+        <w:lastRenderedPageBreak/>
         <w:drawing>
           <wp:inline distT="0" distB="0" distL="0" distR="0">
             <wp:extent cx="1276350" cy="1494438"/>
@@ -9218,7 +9182,7 @@
                     </pic:cNvPicPr>
                   </pic:nvPicPr>
                   <pic:blipFill>
-                    <a:blip r:embed="rId42" cstate="print"/>
+                    <a:blip r:embed="rId43" cstate="print"/>
                     <a:srcRect/>
                     <a:stretch>
                       <a:fillRect/>
@@ -9306,7 +9270,7 @@
                     </pic:cNvPicPr>
                   </pic:nvPicPr>
                   <pic:blipFill>
-                    <a:blip r:embed="rId43" cstate="print"/>
+                    <a:blip r:embed="rId44" cstate="print"/>
                     <a:srcRect/>
                     <a:stretch>
                       <a:fillRect/>
@@ -9380,7 +9344,7 @@
                     </pic:cNvPicPr>
                   </pic:nvPicPr>
                   <pic:blipFill>
-                    <a:blip r:embed="rId44" cstate="print"/>
+                    <a:blip r:embed="rId45" cstate="print"/>
                     <a:srcRect/>
                     <a:stretch>
                       <a:fillRect/>
@@ -9487,7 +9451,7 @@
                     </pic:cNvPicPr>
                   </pic:nvPicPr>
                   <pic:blipFill>
-                    <a:blip r:embed="rId45" cstate="print"/>
+                    <a:blip r:embed="rId46" cstate="print"/>
                     <a:srcRect/>
                     <a:stretch>
                       <a:fillRect/>
@@ -9611,6 +9575,7 @@
         <w:rPr>
           <w:lang w:val="en-GB"/>
         </w:rPr>
+        <w:lastRenderedPageBreak/>
         <w:t>Change pipeline, instantiate – do we get the right thing?</w:t>
       </w:r>
     </w:p>
@@ -9791,42 +9756,6 @@
           <w:lang w:val="en-US"/>
         </w:rPr>
         <w:t>causing validation errors. Without a dedicated scenario, the following cannot be tested.</w:t>
-      </w:r>
-    </w:p>
-  </w:comment>
-  <w:comment w:id="7" w:author="Romans Sizonenko" w:date="2016-01-04T16:48:00Z" w:initials="RS">
-    <w:p>
-      <w:pPr>
-        <w:pStyle w:val="CommentText"/>
-        <w:rPr>
-          <w:lang w:val="en-US"/>
-        </w:rPr>
-      </w:pPr>
-      <w:r>
-        <w:rPr>
-          <w:rStyle w:val="CommentReference"/>
-        </w:rPr>
-        <w:annotationRef/>
-      </w:r>
-      <w:r>
-        <w:rPr>
-          <w:lang w:val="en-US"/>
-        </w:rPr>
-        <w:t>Comment in the txt file could be more specific.</w:t>
-      </w:r>
-    </w:p>
-    <w:p>
-      <w:pPr>
-        <w:pStyle w:val="CommentText"/>
-        <w:rPr>
-          <w:lang w:val="en-US"/>
-        </w:rPr>
-      </w:pPr>
-      <w:r>
-        <w:rPr>
-          <w:lang w:val="en-US"/>
-        </w:rPr>
-        <w:t>HE: Please feel free to provide a more specific text.</w:t>
       </w:r>
     </w:p>
   </w:comment>
@@ -11190,7 +11119,7 @@
 </file>
 
 <file path=customXml/itemProps1.xml><?xml version="1.0" encoding="utf-8"?>
-<ds:datastoreItem xmlns:ds="http://schemas.openxmlformats.org/officeDocument/2006/customXml" ds:itemID="{697EE9E8-D7DF-41D3-9429-A9FDF78D3AA4}">
+<ds:datastoreItem xmlns:ds="http://schemas.openxmlformats.org/officeDocument/2006/customXml" ds:itemID="{3F0781E1-99E9-4006-A156-501CE2C3C51A}">
   <ds:schemaRefs>
     <ds:schemaRef ds:uri="http://schemas.openxmlformats.org/officeDocument/2006/bibliography"/>
   </ds:schemaRefs>

</xml_diff>

<commit_message>
added #38 as test scenario, close #38
</commit_message>
<xml_diff>
--- a/QualiMasterApplication/documentation/QM-IConf Testing Scenarios.docx
+++ b/QualiMasterApplication/documentation/QM-IConf Testing Scenarios.docx
@@ -7736,78 +7736,127 @@
     </w:p>
     <w:p>
       <w:pPr>
+        <w:pStyle w:val="Heading2"/>
+        <w:numPr>
+          <w:ilvl w:val="0"/>
+          <w:numId w:val="0"/>
+        </w:numPr>
+        <w:ind w:left="357" w:hanging="357"/>
+        <w:rPr>
+          <w:lang w:val="en-GB"/>
+        </w:rPr>
+      </w:pPr>
+      <w:r>
+        <w:rPr>
+          <w:lang w:val="en-GB"/>
+        </w:rPr>
+        <w:t>21</w:t>
+      </w:r>
+      <w:r>
+        <w:rPr>
+          <w:lang w:val="en-GB"/>
+        </w:rPr>
+        <w:t xml:space="preserve">.1 </w:t>
+      </w:r>
+      <w:r>
+        <w:rPr>
+          <w:lang w:val="en-GB"/>
+        </w:rPr>
+        <w:t xml:space="preserve">Worker </w:t>
+      </w:r>
+      <w:r>
+        <w:rPr>
+          <w:lang w:val="en-GB"/>
+        </w:rPr>
+        <w:t>Machine</w:t>
+      </w:r>
+      <w:r>
+        <w:rPr>
+          <w:lang w:val="en-GB"/>
+        </w:rPr>
+        <w:t xml:space="preserve"> has no ports</w:t>
+      </w:r>
+      <w:r>
+        <w:rPr>
+          <w:lang w:val="en-GB"/>
+        </w:rPr>
+        <w:t xml:space="preserve"> </w:t>
+      </w:r>
+      <w:r>
+        <w:rPr>
+          <w:lang w:val="en-GB"/>
+        </w:rPr>
+        <w:t>assigned</w:t>
+      </w:r>
+    </w:p>
+    <w:p>
+      <w:pPr>
         <w:spacing w:after="0" w:line="240" w:lineRule="auto"/>
-        <w:jc w:val="both"/>
-        <w:rPr>
-          <w:lang w:val="en-GB"/>
-        </w:rPr>
-      </w:pPr>
+        <w:rPr>
+          <w:lang w:val="en-GB"/>
+        </w:rPr>
+      </w:pPr>
+      <w:r>
+        <w:rPr>
+          <w:b/>
+          <w:lang w:val="en-GB"/>
+        </w:rPr>
+        <w:t>Goal:</w:t>
+      </w:r>
+      <w:r>
+        <w:rPr>
+          <w:lang w:val="en-GB"/>
+        </w:rPr>
+        <w:t xml:space="preserve"> Validate compound constraints.</w:t>
+      </w:r>
     </w:p>
     <w:p>
       <w:pPr>
         <w:spacing w:after="0" w:line="240" w:lineRule="auto"/>
-        <w:jc w:val="both"/>
-        <w:rPr>
-          <w:rFonts w:asciiTheme="majorHAnsi" w:hAnsiTheme="majorHAnsi"/>
-          <w:color w:val="4F81BD" w:themeColor="accent1"/>
-          <w:lang w:val="en-GB"/>
-        </w:rPr>
-      </w:pPr>
-      <w:r>
-        <w:rPr>
-          <w:rFonts w:asciiTheme="majorHAnsi" w:hAnsiTheme="majorHAnsi"/>
-          <w:color w:val="4F81BD" w:themeColor="accent1"/>
-          <w:lang w:val="en-GB"/>
-        </w:rPr>
-        <w:t>21</w:t>
-      </w:r>
-      <w:r>
-        <w:rPr>
-          <w:rFonts w:asciiTheme="majorHAnsi" w:hAnsiTheme="majorHAnsi"/>
-          <w:color w:val="4F81BD" w:themeColor="accent1"/>
-          <w:lang w:val="en-GB"/>
-        </w:rPr>
-        <w:t xml:space="preserve">.1 </w:t>
-      </w:r>
-      <w:r>
-        <w:rPr>
-          <w:rFonts w:asciiTheme="majorHAnsi" w:hAnsiTheme="majorHAnsi"/>
-          <w:color w:val="4F81BD" w:themeColor="accent1"/>
-          <w:lang w:val="en-GB"/>
-        </w:rPr>
-        <w:t xml:space="preserve">Worker </w:t>
-      </w:r>
-      <w:r>
-        <w:rPr>
-          <w:rFonts w:asciiTheme="majorHAnsi" w:hAnsiTheme="majorHAnsi"/>
-          <w:color w:val="4F81BD" w:themeColor="accent1"/>
-          <w:lang w:val="en-GB"/>
-        </w:rPr>
-        <w:t>Machine</w:t>
-      </w:r>
-      <w:r>
-        <w:rPr>
-          <w:rFonts w:asciiTheme="majorHAnsi" w:hAnsiTheme="majorHAnsi"/>
-          <w:color w:val="4F81BD" w:themeColor="accent1"/>
-          <w:lang w:val="en-GB"/>
-        </w:rPr>
-        <w:t xml:space="preserve"> has no ports</w:t>
-      </w:r>
-      <w:r>
-        <w:rPr>
-          <w:rFonts w:asciiTheme="majorHAnsi" w:hAnsiTheme="majorHAnsi"/>
-          <w:color w:val="4F81BD" w:themeColor="accent1"/>
-          <w:lang w:val="en-GB"/>
-        </w:rPr>
-        <w:t xml:space="preserve"> </w:t>
-      </w:r>
-      <w:r>
-        <w:rPr>
-          <w:rFonts w:asciiTheme="majorHAnsi" w:hAnsiTheme="majorHAnsi"/>
-          <w:color w:val="4F81BD" w:themeColor="accent1"/>
-          <w:lang w:val="en-GB"/>
-        </w:rPr>
-        <w:t>assigned</w:t>
+        <w:rPr>
+          <w:lang w:val="en-GB"/>
+        </w:rPr>
+      </w:pPr>
+      <w:r>
+        <w:rPr>
+          <w:b/>
+          <w:lang w:val="en-GB"/>
+        </w:rPr>
+        <w:t>Prerequisite:</w:t>
+      </w:r>
+      <w:r>
+        <w:rPr>
+          <w:lang w:val="en-GB"/>
+        </w:rPr>
+        <w:t xml:space="preserve"> Tool is open and ready (Scenario </w:t>
+      </w:r>
+      <w:fldSimple w:instr=" REF _Ref433871930 \r \h  \* MERGEFORMAT ">
+        <w:r>
+          <w:rPr>
+            <w:lang w:val="en-GB"/>
+          </w:rPr>
+          <w:t>1</w:t>
+        </w:r>
+      </w:fldSimple>
+      <w:r>
+        <w:rPr>
+          <w:lang w:val="en-GB"/>
+        </w:rPr>
+        <w:t xml:space="preserve"> or </w:t>
+      </w:r>
+      <w:fldSimple w:instr=" REF _Ref433871784 \r \h  \* MERGEFORMAT ">
+        <w:r>
+          <w:rPr>
+            <w:lang w:val="en-GB"/>
+          </w:rPr>
+          <w:t>2</w:t>
+        </w:r>
+      </w:fldSimple>
+      <w:r>
+        <w:rPr>
+          <w:lang w:val="en-GB"/>
+        </w:rPr>
+        <w:t>).</w:t>
       </w:r>
     </w:p>
     <w:p>
@@ -8079,63 +8128,115 @@
     </w:p>
     <w:p>
       <w:pPr>
+        <w:pStyle w:val="Heading2"/>
+        <w:numPr>
+          <w:ilvl w:val="0"/>
+          <w:numId w:val="0"/>
+        </w:numPr>
+        <w:ind w:left="357" w:hanging="357"/>
+        <w:rPr>
+          <w:lang w:val="en-GB"/>
+        </w:rPr>
+      </w:pPr>
+      <w:r>
+        <w:rPr>
+          <w:lang w:val="en-GB"/>
+        </w:rPr>
+        <w:t>21</w:t>
+      </w:r>
+      <w:r>
+        <w:rPr>
+          <w:lang w:val="en-GB"/>
+        </w:rPr>
+        <w:t>.</w:t>
+      </w:r>
+      <w:r>
+        <w:rPr>
+          <w:lang w:val="en-GB"/>
+        </w:rPr>
+        <w:t>2</w:t>
+      </w:r>
+      <w:r>
+        <w:rPr>
+          <w:lang w:val="en-GB"/>
+        </w:rPr>
+        <w:t xml:space="preserve"> </w:t>
+      </w:r>
+      <w:r>
+        <w:rPr>
+          <w:lang w:val="en-GB"/>
+        </w:rPr>
+        <w:t>Input/output mismatch in Algorithm Families and Algorithms</w:t>
+      </w:r>
+    </w:p>
+    <w:p>
+      <w:pPr>
         <w:spacing w:after="0" w:line="240" w:lineRule="auto"/>
-        <w:jc w:val="both"/>
-        <w:rPr>
-          <w:lang w:val="en-GB"/>
-        </w:rPr>
-      </w:pPr>
+        <w:rPr>
+          <w:lang w:val="en-GB"/>
+        </w:rPr>
+      </w:pPr>
+      <w:r>
+        <w:rPr>
+          <w:b/>
+          <w:lang w:val="en-GB"/>
+        </w:rPr>
+        <w:t>Goal:</w:t>
+      </w:r>
+      <w:r>
+        <w:rPr>
+          <w:lang w:val="en-GB"/>
+        </w:rPr>
+        <w:t xml:space="preserve"> Validate link constraint between pipeline model and algorithms.</w:t>
+      </w:r>
     </w:p>
     <w:p>
       <w:pPr>
         <w:spacing w:after="0" w:line="240" w:lineRule="auto"/>
-        <w:jc w:val="both"/>
-        <w:rPr>
-          <w:rFonts w:asciiTheme="majorHAnsi" w:hAnsiTheme="majorHAnsi"/>
-          <w:color w:val="4F81BD" w:themeColor="accent1"/>
-          <w:lang w:val="en-GB"/>
-        </w:rPr>
-      </w:pPr>
-      <w:r>
-        <w:rPr>
-          <w:rFonts w:asciiTheme="majorHAnsi" w:hAnsiTheme="majorHAnsi"/>
-          <w:color w:val="4F81BD" w:themeColor="accent1"/>
-          <w:lang w:val="en-GB"/>
-        </w:rPr>
-        <w:lastRenderedPageBreak/>
-        <w:t>21</w:t>
-      </w:r>
-      <w:r>
-        <w:rPr>
-          <w:rFonts w:asciiTheme="majorHAnsi" w:hAnsiTheme="majorHAnsi"/>
-          <w:color w:val="4F81BD" w:themeColor="accent1"/>
-          <w:lang w:val="en-GB"/>
-        </w:rPr>
-        <w:t>.</w:t>
-      </w:r>
-      <w:r>
-        <w:rPr>
-          <w:rFonts w:asciiTheme="majorHAnsi" w:hAnsiTheme="majorHAnsi"/>
-          <w:color w:val="4F81BD" w:themeColor="accent1"/>
-          <w:lang w:val="en-GB"/>
-        </w:rPr>
-        <w:t>2</w:t>
-      </w:r>
-      <w:r>
-        <w:rPr>
-          <w:rFonts w:asciiTheme="majorHAnsi" w:hAnsiTheme="majorHAnsi"/>
-          <w:color w:val="4F81BD" w:themeColor="accent1"/>
-          <w:lang w:val="en-GB"/>
-        </w:rPr>
-        <w:t xml:space="preserve"> </w:t>
-      </w:r>
-      <w:r>
-        <w:rPr>
-          <w:rFonts w:asciiTheme="majorHAnsi" w:hAnsiTheme="majorHAnsi"/>
-          <w:color w:val="4F81BD" w:themeColor="accent1"/>
-          <w:lang w:val="en-GB"/>
-        </w:rPr>
-        <w:t>Input/output mismatch in Algorithm Families and Algorithms</w:t>
+        <w:rPr>
+          <w:lang w:val="en-GB"/>
+        </w:rPr>
+      </w:pPr>
+      <w:r>
+        <w:rPr>
+          <w:b/>
+          <w:lang w:val="en-GB"/>
+        </w:rPr>
+        <w:t>Prerequisite:</w:t>
+      </w:r>
+      <w:r>
+        <w:rPr>
+          <w:lang w:val="en-GB"/>
+        </w:rPr>
+        <w:t xml:space="preserve"> Tool is open and ready (Scenario </w:t>
+      </w:r>
+      <w:fldSimple w:instr=" REF _Ref433871930 \r \h  \* MERGEFORMAT ">
+        <w:r>
+          <w:rPr>
+            <w:lang w:val="en-GB"/>
+          </w:rPr>
+          <w:t>1</w:t>
+        </w:r>
+      </w:fldSimple>
+      <w:r>
+        <w:rPr>
+          <w:lang w:val="en-GB"/>
+        </w:rPr>
+        <w:t xml:space="preserve"> or </w:t>
+      </w:r>
+      <w:fldSimple w:instr=" REF _Ref433871784 \r \h  \* MERGEFORMAT ">
+        <w:r>
+          <w:rPr>
+            <w:lang w:val="en-GB"/>
+          </w:rPr>
+          <w:t>2</w:t>
+        </w:r>
+      </w:fldSimple>
+      <w:r>
+        <w:rPr>
+          <w:lang w:val="en-GB"/>
+        </w:rPr>
+        <w:t>).</w:t>
       </w:r>
     </w:p>
     <w:p>
@@ -8381,62 +8482,287 @@
     </w:p>
     <w:p>
       <w:pPr>
+        <w:pStyle w:val="Heading2"/>
+        <w:numPr>
+          <w:ilvl w:val="0"/>
+          <w:numId w:val="0"/>
+        </w:numPr>
+        <w:ind w:left="357" w:hanging="357"/>
+        <w:rPr>
+          <w:lang w:val="en-GB"/>
+        </w:rPr>
+      </w:pPr>
+      <w:r>
+        <w:rPr>
+          <w:lang w:val="en-GB"/>
+        </w:rPr>
+        <w:t>21</w:t>
+      </w:r>
+      <w:r>
+        <w:rPr>
+          <w:lang w:val="en-GB"/>
+        </w:rPr>
+        <w:t>.</w:t>
+      </w:r>
+      <w:r>
+        <w:rPr>
+          <w:lang w:val="en-GB"/>
+        </w:rPr>
+        <w:t>3</w:t>
+      </w:r>
+      <w:r>
+        <w:rPr>
+          <w:lang w:val="en-GB"/>
+        </w:rPr>
+        <w:t xml:space="preserve"> </w:t>
+      </w:r>
+      <w:r>
+        <w:rPr>
+          <w:lang w:val="en-GB"/>
+        </w:rPr>
+        <w:t xml:space="preserve">Input/output mismatch </w:t>
+      </w:r>
+      <w:r>
+        <w:rPr>
+          <w:lang w:val="en-GB"/>
+        </w:rPr>
+        <w:t>by an additional Flow</w:t>
+      </w:r>
+    </w:p>
+    <w:p>
+      <w:pPr>
+        <w:spacing w:after="0" w:line="240" w:lineRule="auto"/>
+        <w:rPr>
+          <w:lang w:val="en-GB"/>
+        </w:rPr>
+      </w:pPr>
+      <w:r>
+        <w:rPr>
+          <w:b/>
+          <w:lang w:val="en-GB"/>
+        </w:rPr>
+        <w:t>Goal:</w:t>
+      </w:r>
+      <w:r>
+        <w:rPr>
+          <w:lang w:val="en-GB"/>
+        </w:rPr>
+        <w:t xml:space="preserve"> Validate pipeline constraint by one additional element.</w:t>
+      </w:r>
+    </w:p>
+    <w:p>
+      <w:pPr>
+        <w:spacing w:after="0" w:line="240" w:lineRule="auto"/>
+        <w:rPr>
+          <w:lang w:val="en-GB"/>
+        </w:rPr>
+      </w:pPr>
+      <w:r>
+        <w:rPr>
+          <w:b/>
+          <w:lang w:val="en-GB"/>
+        </w:rPr>
+        <w:t>Prerequisite:</w:t>
+      </w:r>
+      <w:r>
+        <w:rPr>
+          <w:lang w:val="en-GB"/>
+        </w:rPr>
+        <w:t xml:space="preserve"> Tool is open and ready (Scenario </w:t>
+      </w:r>
+      <w:fldSimple w:instr=" REF _Ref433871930 \r \h  \* MERGEFORMAT ">
+        <w:r>
+          <w:rPr>
+            <w:lang w:val="en-GB"/>
+          </w:rPr>
+          <w:t>1</w:t>
+        </w:r>
+      </w:fldSimple>
+      <w:r>
+        <w:rPr>
+          <w:lang w:val="en-GB"/>
+        </w:rPr>
+        <w:t xml:space="preserve"> or </w:t>
+      </w:r>
+      <w:fldSimple w:instr=" REF _Ref433871784 \r \h  \* MERGEFORMAT ">
+        <w:r>
+          <w:rPr>
+            <w:lang w:val="en-GB"/>
+          </w:rPr>
+          <w:t>2</w:t>
+        </w:r>
+      </w:fldSimple>
+      <w:r>
+        <w:rPr>
+          <w:lang w:val="en-GB"/>
+        </w:rPr>
+        <w:t>).</w:t>
+      </w:r>
+    </w:p>
+    <w:p>
+      <w:pPr>
         <w:spacing w:after="0" w:line="240" w:lineRule="auto"/>
         <w:jc w:val="both"/>
         <w:rPr>
           <w:lang w:val="en-GB"/>
         </w:rPr>
       </w:pPr>
+      <w:r>
+        <w:rPr>
+          <w:b/>
+          <w:lang w:val="en-GB"/>
+        </w:rPr>
+        <w:t>Process:</w:t>
+      </w:r>
+      <w:r>
+        <w:rPr>
+          <w:lang w:val="en-GB"/>
+        </w:rPr>
+        <w:t xml:space="preserve"> Select </w:t>
+      </w:r>
+      <w:proofErr w:type="spellStart"/>
+      <w:r>
+        <w:rPr>
+          <w:lang w:val="en-GB"/>
+        </w:rPr>
+        <w:t>PriorityPip</w:t>
+      </w:r>
+      <w:proofErr w:type="spellEnd"/>
+      <w:r>
+        <w:rPr>
+          <w:lang w:val="en-GB"/>
+        </w:rPr>
+        <w:t xml:space="preserve"> from Pipelines. In the pipeline designer add a Flow between </w:t>
+      </w:r>
+      <w:proofErr w:type="spellStart"/>
+      <w:r>
+        <w:rPr>
+          <w:lang w:val="en-GB"/>
+        </w:rPr>
+        <w:t>Preprocessor</w:t>
+      </w:r>
+      <w:proofErr w:type="spellEnd"/>
+      <w:r>
+        <w:rPr>
+          <w:lang w:val="en-GB"/>
+        </w:rPr>
+        <w:t xml:space="preserve"> and </w:t>
+      </w:r>
+      <w:proofErr w:type="spellStart"/>
+      <w:r>
+        <w:rPr>
+          <w:lang w:val="en-GB"/>
+        </w:rPr>
+        <w:t>SentimentAnalysis</w:t>
+      </w:r>
+      <w:proofErr w:type="spellEnd"/>
+      <w:r>
+        <w:rPr>
+          <w:lang w:val="en-GB"/>
+        </w:rPr>
+        <w:t xml:space="preserve"> family elements (marked</w:t>
+      </w:r>
+      <w:r>
+        <w:rPr>
+          <w:lang w:val="en-GB"/>
+        </w:rPr>
+        <w:t xml:space="preserve"> below in </w:t>
+      </w:r>
+      <w:r>
+        <w:rPr>
+          <w:lang w:val="en-GB"/>
+        </w:rPr>
+        <w:t>green). Save and validate the model.</w:t>
+      </w:r>
     </w:p>
     <w:p>
       <w:pPr>
         <w:spacing w:after="0" w:line="240" w:lineRule="auto"/>
         <w:jc w:val="both"/>
         <w:rPr>
-          <w:rFonts w:asciiTheme="majorHAnsi" w:hAnsiTheme="majorHAnsi"/>
-          <w:color w:val="4F81BD" w:themeColor="accent1"/>
-          <w:lang w:val="en-GB"/>
-        </w:rPr>
-      </w:pPr>
-      <w:r>
-        <w:rPr>
-          <w:rFonts w:asciiTheme="majorHAnsi" w:hAnsiTheme="majorHAnsi"/>
-          <w:color w:val="4F81BD" w:themeColor="accent1"/>
-          <w:lang w:val="en-GB"/>
-        </w:rPr>
-        <w:t>21</w:t>
-      </w:r>
-      <w:r>
-        <w:rPr>
-          <w:rFonts w:asciiTheme="majorHAnsi" w:hAnsiTheme="majorHAnsi"/>
-          <w:color w:val="4F81BD" w:themeColor="accent1"/>
+          <w:lang w:val="en-GB"/>
+        </w:rPr>
+      </w:pPr>
+      <w:r>
+        <w:rPr>
+          <w:b/>
+          <w:lang w:val="en-GB"/>
+        </w:rPr>
+        <w:lastRenderedPageBreak/>
+        <w:t>Result:</w:t>
+      </w:r>
+      <w:r>
+        <w:rPr>
+          <w:b/>
+          <w:lang w:val="en-GB"/>
+        </w:rPr>
+        <w:t xml:space="preserve"> </w:t>
+      </w:r>
+      <w:r>
+        <w:rPr>
+          <w:lang w:val="en-GB"/>
+        </w:rPr>
+        <w:t xml:space="preserve">1 error is found - </w:t>
+      </w:r>
+      <w:r>
+        <w:rPr>
+          <w:lang w:val="en-GB"/>
+        </w:rPr>
+        <w:t>Input and output types should be the same</w:t>
+      </w:r>
+      <w:r>
+        <w:rPr>
           <w:lang w:val="en-GB"/>
         </w:rPr>
         <w:t>.</w:t>
       </w:r>
       <w:r>
         <w:rPr>
-          <w:rFonts w:asciiTheme="majorHAnsi" w:hAnsiTheme="majorHAnsi"/>
-          <w:color w:val="4F81BD" w:themeColor="accent1"/>
-          <w:lang w:val="en-GB"/>
-        </w:rPr>
-        <w:t>3</w:t>
-      </w:r>
-      <w:r>
-        <w:rPr>
-          <w:rFonts w:asciiTheme="majorHAnsi" w:hAnsiTheme="majorHAnsi"/>
-          <w:color w:val="4F81BD" w:themeColor="accent1"/>
-          <w:lang w:val="en-GB"/>
-        </w:rPr>
-        <w:t xml:space="preserve"> </w:t>
-      </w:r>
-      <w:r>
-        <w:rPr>
-          <w:rFonts w:asciiTheme="majorHAnsi" w:hAnsiTheme="majorHAnsi"/>
-          <w:color w:val="4F81BD" w:themeColor="accent1"/>
-          <w:lang w:val="en-GB"/>
-        </w:rPr>
-        <w:t>Input/output mismatch between Family Elements</w:t>
+          <w:lang w:val="en-GB"/>
+        </w:rPr>
+        <w:t xml:space="preserve"> The corresponding elements (</w:t>
+      </w:r>
+      <w:proofErr w:type="spellStart"/>
+      <w:r>
+        <w:rPr>
+          <w:lang w:val="en-GB"/>
+        </w:rPr>
+        <w:t>SentimentAnalysis</w:t>
+      </w:r>
+      <w:proofErr w:type="spellEnd"/>
+      <w:r>
+        <w:rPr>
+          <w:lang w:val="en-GB"/>
+        </w:rPr>
+        <w:t xml:space="preserve">, </w:t>
+      </w:r>
+      <w:proofErr w:type="spellStart"/>
+      <w:r>
+        <w:rPr>
+          <w:lang w:val="en-GB"/>
+        </w:rPr>
+        <w:t>falseFlow</w:t>
+      </w:r>
+      <w:proofErr w:type="spellEnd"/>
+      <w:r>
+        <w:rPr>
+          <w:lang w:val="en-GB"/>
+        </w:rPr>
+        <w:t xml:space="preserve">, pre-processor, f2, </w:t>
+      </w:r>
+      <w:proofErr w:type="spellStart"/>
+      <w:r>
+        <w:rPr>
+          <w:lang w:val="en-GB"/>
+        </w:rPr>
+        <w:t>FinancialCorrelation</w:t>
+      </w:r>
+      <w:proofErr w:type="spellEnd"/>
+      <w:r>
+        <w:rPr>
+          <w:lang w:val="en-GB"/>
+        </w:rPr>
+        <w:t>) shall be marked by red shapes in the pipeline editor.</w:t>
       </w:r>
     </w:p>
     <w:p>
@@ -8447,171 +8773,6 @@
           <w:lang w:val="en-GB"/>
         </w:rPr>
       </w:pPr>
-      <w:r>
-        <w:rPr>
-          <w:b/>
-          <w:lang w:val="en-GB"/>
-        </w:rPr>
-        <w:t>Process:</w:t>
-      </w:r>
-      <w:r>
-        <w:rPr>
-          <w:lang w:val="en-GB"/>
-        </w:rPr>
-        <w:t xml:space="preserve"> Select </w:t>
-      </w:r>
-      <w:proofErr w:type="spellStart"/>
-      <w:r>
-        <w:rPr>
-          <w:lang w:val="en-GB"/>
-        </w:rPr>
-        <w:t>PriorityPip</w:t>
-      </w:r>
-      <w:proofErr w:type="spellEnd"/>
-      <w:r>
-        <w:rPr>
-          <w:lang w:val="en-GB"/>
-        </w:rPr>
-        <w:t xml:space="preserve"> from Pipelines. In the pipeline designer add a Flow between </w:t>
-      </w:r>
-      <w:proofErr w:type="spellStart"/>
-      <w:r>
-        <w:rPr>
-          <w:lang w:val="en-GB"/>
-        </w:rPr>
-        <w:t>Preprocessor</w:t>
-      </w:r>
-      <w:proofErr w:type="spellEnd"/>
-      <w:r>
-        <w:rPr>
-          <w:lang w:val="en-GB"/>
-        </w:rPr>
-        <w:t xml:space="preserve"> and </w:t>
-      </w:r>
-      <w:proofErr w:type="spellStart"/>
-      <w:r>
-        <w:rPr>
-          <w:lang w:val="en-GB"/>
-        </w:rPr>
-        <w:t>SentimentAnalysis</w:t>
-      </w:r>
-      <w:proofErr w:type="spellEnd"/>
-      <w:r>
-        <w:rPr>
-          <w:lang w:val="en-GB"/>
-        </w:rPr>
-        <w:t xml:space="preserve"> family elements (marked</w:t>
-      </w:r>
-      <w:r>
-        <w:rPr>
-          <w:lang w:val="en-GB"/>
-        </w:rPr>
-        <w:t xml:space="preserve"> below in </w:t>
-      </w:r>
-      <w:r>
-        <w:rPr>
-          <w:lang w:val="en-GB"/>
-        </w:rPr>
-        <w:t>green). Save and validate the model.</w:t>
-      </w:r>
-    </w:p>
-    <w:p>
-      <w:pPr>
-        <w:spacing w:after="0" w:line="240" w:lineRule="auto"/>
-        <w:jc w:val="both"/>
-        <w:rPr>
-          <w:lang w:val="en-GB"/>
-        </w:rPr>
-      </w:pPr>
-      <w:r>
-        <w:rPr>
-          <w:b/>
-          <w:lang w:val="en-GB"/>
-        </w:rPr>
-        <w:t>Result:</w:t>
-      </w:r>
-      <w:r>
-        <w:rPr>
-          <w:b/>
-          <w:lang w:val="en-GB"/>
-        </w:rPr>
-        <w:t xml:space="preserve"> </w:t>
-      </w:r>
-      <w:r>
-        <w:rPr>
-          <w:lang w:val="en-GB"/>
-        </w:rPr>
-        <w:t xml:space="preserve">1 error is found - </w:t>
-      </w:r>
-      <w:r>
-        <w:rPr>
-          <w:lang w:val="en-GB"/>
-        </w:rPr>
-        <w:t>Input and output types should be the same</w:t>
-      </w:r>
-      <w:r>
-        <w:rPr>
-          <w:lang w:val="en-GB"/>
-        </w:rPr>
-        <w:t>.</w:t>
-      </w:r>
-      <w:r>
-        <w:rPr>
-          <w:lang w:val="en-GB"/>
-        </w:rPr>
-        <w:t xml:space="preserve"> The corresponding elements (</w:t>
-      </w:r>
-      <w:proofErr w:type="spellStart"/>
-      <w:r>
-        <w:rPr>
-          <w:lang w:val="en-GB"/>
-        </w:rPr>
-        <w:t>SentimentAnalysis</w:t>
-      </w:r>
-      <w:proofErr w:type="spellEnd"/>
-      <w:r>
-        <w:rPr>
-          <w:lang w:val="en-GB"/>
-        </w:rPr>
-        <w:t xml:space="preserve">, </w:t>
-      </w:r>
-      <w:proofErr w:type="spellStart"/>
-      <w:r>
-        <w:rPr>
-          <w:lang w:val="en-GB"/>
-        </w:rPr>
-        <w:t>falseFlow</w:t>
-      </w:r>
-      <w:proofErr w:type="spellEnd"/>
-      <w:r>
-        <w:rPr>
-          <w:lang w:val="en-GB"/>
-        </w:rPr>
-        <w:t xml:space="preserve">, pre-processor, f2, </w:t>
-      </w:r>
-      <w:proofErr w:type="spellStart"/>
-      <w:r>
-        <w:rPr>
-          <w:lang w:val="en-GB"/>
-        </w:rPr>
-        <w:t>FinancialCorrelation</w:t>
-      </w:r>
-      <w:proofErr w:type="spellEnd"/>
-      <w:r>
-        <w:rPr>
-          <w:lang w:val="en-GB"/>
-        </w:rPr>
-        <w:t>) shall be marked by red shapes in the pipeline editor.</w:t>
-      </w:r>
-    </w:p>
-    <w:p>
-      <w:pPr>
-        <w:spacing w:after="0" w:line="240" w:lineRule="auto"/>
-        <w:jc w:val="both"/>
-        <w:rPr>
-          <w:lang w:val="en-GB"/>
-        </w:rPr>
-      </w:pPr>
     </w:p>
     <w:p>
       <w:pPr>
@@ -8626,7 +8787,6 @@
           <w:noProof/>
           <w:lang w:eastAsia="de-DE"/>
         </w:rPr>
-        <w:lastRenderedPageBreak/>
         <w:drawing>
           <wp:inline distT="0" distB="0" distL="0" distR="0">
             <wp:extent cx="2794504" cy="2800350"/>
@@ -8676,69 +8836,128 @@
     </w:p>
     <w:p>
       <w:pPr>
+        <w:pStyle w:val="Heading2"/>
+        <w:numPr>
+          <w:ilvl w:val="0"/>
+          <w:numId w:val="0"/>
+        </w:numPr>
+        <w:ind w:left="357" w:hanging="357"/>
+        <w:rPr>
+          <w:lang w:val="en-GB"/>
+        </w:rPr>
+      </w:pPr>
+      <w:r>
+        <w:rPr>
+          <w:lang w:val="en-GB"/>
+        </w:rPr>
+        <w:t>21</w:t>
+      </w:r>
+      <w:r>
+        <w:rPr>
+          <w:lang w:val="en-GB"/>
+        </w:rPr>
+        <w:t>.</w:t>
+      </w:r>
+      <w:r>
+        <w:rPr>
+          <w:lang w:val="en-GB"/>
+        </w:rPr>
+        <w:t>3</w:t>
+      </w:r>
+      <w:r>
+        <w:rPr>
+          <w:lang w:val="en-GB"/>
+        </w:rPr>
+        <w:t xml:space="preserve"> </w:t>
+      </w:r>
+      <w:r>
+        <w:rPr>
+          <w:lang w:val="en-GB"/>
+        </w:rPr>
+        <w:t xml:space="preserve">Input/output mismatch </w:t>
+      </w:r>
+      <w:r>
+        <w:rPr>
+          <w:lang w:val="en-GB"/>
+        </w:rPr>
+        <w:t>by an additional element and two flows</w:t>
+      </w:r>
+    </w:p>
+    <w:p>
+      <w:pPr>
         <w:spacing w:after="0" w:line="240" w:lineRule="auto"/>
-        <w:jc w:val="center"/>
-        <w:rPr>
-          <w:lang w:val="en-GB"/>
-        </w:rPr>
-      </w:pPr>
+        <w:rPr>
+          <w:lang w:val="en-GB"/>
+        </w:rPr>
+      </w:pPr>
+      <w:r>
+        <w:rPr>
+          <w:b/>
+          <w:lang w:val="en-GB"/>
+        </w:rPr>
+        <w:t>Goal:</w:t>
+      </w:r>
+      <w:r>
+        <w:rPr>
+          <w:lang w:val="en-GB"/>
+        </w:rPr>
+        <w:t xml:space="preserve"> Validate pipeline constraint.</w:t>
+      </w:r>
+    </w:p>
+    <w:p>
+      <w:pPr>
+        <w:spacing w:after="0" w:line="240" w:lineRule="auto"/>
+        <w:rPr>
+          <w:lang w:val="en-GB"/>
+        </w:rPr>
+      </w:pPr>
+      <w:r>
+        <w:rPr>
+          <w:b/>
+          <w:lang w:val="en-GB"/>
+        </w:rPr>
+        <w:t>Prerequisite:</w:t>
+      </w:r>
+      <w:r>
+        <w:rPr>
+          <w:lang w:val="en-GB"/>
+        </w:rPr>
+        <w:t xml:space="preserve"> Tool is open and ready (Scenario </w:t>
+      </w:r>
+      <w:fldSimple w:instr=" REF _Ref433871930 \r \h  \* MERGEFORMAT ">
+        <w:r>
+          <w:rPr>
+            <w:lang w:val="en-GB"/>
+          </w:rPr>
+          <w:t>1</w:t>
+        </w:r>
+      </w:fldSimple>
+      <w:r>
+        <w:rPr>
+          <w:lang w:val="en-GB"/>
+        </w:rPr>
+        <w:t xml:space="preserve"> or </w:t>
+      </w:r>
+      <w:fldSimple w:instr=" REF _Ref433871784 \r \h  \* MERGEFORMAT ">
+        <w:r>
+          <w:rPr>
+            <w:lang w:val="en-GB"/>
+          </w:rPr>
+          <w:t>2</w:t>
+        </w:r>
+      </w:fldSimple>
+      <w:r>
+        <w:rPr>
+          <w:lang w:val="en-GB"/>
+        </w:rPr>
+        <w:t>).</w:t>
+      </w:r>
     </w:p>
     <w:p>
       <w:pPr>
         <w:spacing w:after="0" w:line="240" w:lineRule="auto"/>
         <w:jc w:val="both"/>
         <w:rPr>
-          <w:rFonts w:asciiTheme="majorHAnsi" w:hAnsiTheme="majorHAnsi"/>
-          <w:color w:val="4F81BD" w:themeColor="accent1"/>
-          <w:lang w:val="en-GB"/>
-        </w:rPr>
-      </w:pPr>
-      <w:r>
-        <w:rPr>
-          <w:rFonts w:asciiTheme="majorHAnsi" w:hAnsiTheme="majorHAnsi"/>
-          <w:color w:val="4F81BD" w:themeColor="accent1"/>
-          <w:lang w:val="en-GB"/>
-        </w:rPr>
-        <w:t>21</w:t>
-      </w:r>
-      <w:r>
-        <w:rPr>
-          <w:rFonts w:asciiTheme="majorHAnsi" w:hAnsiTheme="majorHAnsi"/>
-          <w:color w:val="4F81BD" w:themeColor="accent1"/>
-          <w:lang w:val="en-GB"/>
-        </w:rPr>
-        <w:t>.</w:t>
-      </w:r>
-      <w:r>
-        <w:rPr>
-          <w:rFonts w:asciiTheme="majorHAnsi" w:hAnsiTheme="majorHAnsi"/>
-          <w:color w:val="4F81BD" w:themeColor="accent1"/>
-          <w:lang w:val="en-GB"/>
-        </w:rPr>
-        <w:t>3</w:t>
-      </w:r>
-      <w:r>
-        <w:rPr>
-          <w:rFonts w:asciiTheme="majorHAnsi" w:hAnsiTheme="majorHAnsi"/>
-          <w:color w:val="4F81BD" w:themeColor="accent1"/>
-          <w:lang w:val="en-GB"/>
-        </w:rPr>
-        <w:t xml:space="preserve"> </w:t>
-      </w:r>
-      <w:r>
-        <w:rPr>
-          <w:rFonts w:asciiTheme="majorHAnsi" w:hAnsiTheme="majorHAnsi"/>
-          <w:color w:val="4F81BD" w:themeColor="accent1"/>
-          <w:lang w:val="en-GB"/>
-        </w:rPr>
-        <w:t>Input/output mismatch between Family Elements</w:t>
-      </w:r>
-    </w:p>
-    <w:p>
-      <w:pPr>
-        <w:spacing w:after="0" w:line="240" w:lineRule="auto"/>
-        <w:jc w:val="both"/>
-        <w:rPr>
           <w:lang w:val="en-GB"/>
         </w:rPr>
       </w:pPr>
@@ -8755,6 +8974,12 @@
         </w:rPr>
         <w:t xml:space="preserve"> Select </w:t>
       </w:r>
+      <w:r>
+        <w:rPr>
+          <w:lang w:val="en-GB"/>
+        </w:rPr>
+        <w:t>“</w:t>
+      </w:r>
       <w:proofErr w:type="spellStart"/>
       <w:r>
         <w:rPr>
@@ -8763,6 +8988,12 @@
         <w:t>PriorityPip</w:t>
       </w:r>
       <w:proofErr w:type="spellEnd"/>
+      <w:r>
+        <w:rPr>
+          <w:lang w:val="en-GB"/>
+        </w:rPr>
+        <w:t>”</w:t>
+      </w:r>
       <w:r>
         <w:rPr>
           <w:lang w:val="en-GB"/>
@@ -8925,6 +9156,316 @@
     <w:p>
       <w:pPr>
         <w:pStyle w:val="Heading2"/>
+        <w:numPr>
+          <w:ilvl w:val="0"/>
+          <w:numId w:val="0"/>
+        </w:numPr>
+        <w:ind w:left="357" w:hanging="357"/>
+        <w:rPr>
+          <w:lang w:val="en-GB"/>
+        </w:rPr>
+      </w:pPr>
+      <w:r>
+        <w:rPr>
+          <w:lang w:val="en-GB"/>
+        </w:rPr>
+        <w:t>21</w:t>
+      </w:r>
+      <w:r>
+        <w:rPr>
+          <w:lang w:val="en-GB"/>
+        </w:rPr>
+        <w:t>.</w:t>
+      </w:r>
+      <w:r>
+        <w:rPr>
+          <w:lang w:val="en-GB"/>
+        </w:rPr>
+        <w:t>3</w:t>
+      </w:r>
+      <w:r>
+        <w:rPr>
+          <w:lang w:val="en-GB"/>
+        </w:rPr>
+        <w:t xml:space="preserve"> </w:t>
+      </w:r>
+      <w:r>
+        <w:rPr>
+          <w:lang w:val="en-GB"/>
+        </w:rPr>
+        <w:t>Input/output mismatch with Data Management Element</w:t>
+      </w:r>
+    </w:p>
+    <w:p>
+      <w:pPr>
+        <w:spacing w:after="0" w:line="240" w:lineRule="auto"/>
+        <w:rPr>
+          <w:lang w:val="en-GB"/>
+        </w:rPr>
+      </w:pPr>
+      <w:r>
+        <w:rPr>
+          <w:b/>
+          <w:lang w:val="en-GB"/>
+        </w:rPr>
+        <w:t>Goal:</w:t>
+      </w:r>
+      <w:r>
+        <w:rPr>
+          <w:lang w:val="en-GB"/>
+        </w:rPr>
+        <w:t xml:space="preserve"> Validate pipeline constraint on transparent pipeline element.</w:t>
+      </w:r>
+    </w:p>
+    <w:p>
+      <w:pPr>
+        <w:spacing w:after="0" w:line="240" w:lineRule="auto"/>
+        <w:rPr>
+          <w:lang w:val="en-GB"/>
+        </w:rPr>
+      </w:pPr>
+      <w:r>
+        <w:rPr>
+          <w:b/>
+          <w:lang w:val="en-GB"/>
+        </w:rPr>
+        <w:t>Prerequisite:</w:t>
+      </w:r>
+      <w:r>
+        <w:rPr>
+          <w:lang w:val="en-GB"/>
+        </w:rPr>
+        <w:t xml:space="preserve"> Tool is open and ready (Scenario </w:t>
+      </w:r>
+      <w:fldSimple w:instr=" REF _Ref433871930 \r \h  \* MERGEFORMAT ">
+        <w:r>
+          <w:rPr>
+            <w:lang w:val="en-GB"/>
+          </w:rPr>
+          <w:t>1</w:t>
+        </w:r>
+      </w:fldSimple>
+      <w:r>
+        <w:rPr>
+          <w:lang w:val="en-GB"/>
+        </w:rPr>
+        <w:t xml:space="preserve"> or </w:t>
+      </w:r>
+      <w:fldSimple w:instr=" REF _Ref433871784 \r \h  \* MERGEFORMAT ">
+        <w:r>
+          <w:rPr>
+            <w:lang w:val="en-GB"/>
+          </w:rPr>
+          <w:t>2</w:t>
+        </w:r>
+      </w:fldSimple>
+      <w:r>
+        <w:rPr>
+          <w:lang w:val="en-GB"/>
+        </w:rPr>
+        <w:t>).</w:t>
+      </w:r>
+    </w:p>
+    <w:p>
+      <w:pPr>
+        <w:spacing w:after="0" w:line="240" w:lineRule="auto"/>
+        <w:jc w:val="both"/>
+        <w:rPr>
+          <w:lang w:val="en-GB"/>
+        </w:rPr>
+      </w:pPr>
+      <w:r>
+        <w:rPr>
+          <w:b/>
+          <w:lang w:val="en-GB"/>
+        </w:rPr>
+        <w:t>Process:</w:t>
+      </w:r>
+      <w:r>
+        <w:rPr>
+          <w:lang w:val="en-GB"/>
+        </w:rPr>
+        <w:t xml:space="preserve"> Select “</w:t>
+      </w:r>
+      <w:proofErr w:type="spellStart"/>
+      <w:r>
+        <w:rPr>
+          <w:lang w:val="en-GB"/>
+        </w:rPr>
+        <w:t>testDMPip</w:t>
+      </w:r>
+      <w:proofErr w:type="spellEnd"/>
+      <w:r>
+        <w:rPr>
+          <w:lang w:val="en-GB"/>
+        </w:rPr>
+        <w:t xml:space="preserve">” from Pipelines. In the pipeline designer change the data sink from “Random Sink” to the mismatching “Priority Data Sink”. Save and validate the model. </w:t>
+      </w:r>
+    </w:p>
+    <w:p>
+      <w:pPr>
+        <w:spacing w:after="0" w:line="240" w:lineRule="auto"/>
+        <w:jc w:val="center"/>
+        <w:rPr>
+          <w:lang w:val="en-GB"/>
+        </w:rPr>
+      </w:pPr>
+      <w:r>
+        <w:rPr>
+          <w:noProof/>
+          <w:lang w:eastAsia="de-DE"/>
+        </w:rPr>
+        <w:drawing>
+          <wp:inline distT="0" distB="0" distL="0" distR="0">
+            <wp:extent cx="3773606" cy="773443"/>
+            <wp:effectExtent l="19050" t="0" r="0" b="0"/>
+            <wp:docPr id="21" name="Picture 2"/>
+            <wp:cNvGraphicFramePr>
+              <a:graphicFrameLocks xmlns:a="http://schemas.openxmlformats.org/drawingml/2006/main" noChangeAspect="1"/>
+            </wp:cNvGraphicFramePr>
+            <a:graphic xmlns:a="http://schemas.openxmlformats.org/drawingml/2006/main">
+              <a:graphicData uri="http://schemas.openxmlformats.org/drawingml/2006/picture">
+                <pic:pic xmlns:pic="http://schemas.openxmlformats.org/drawingml/2006/picture">
+                  <pic:nvPicPr>
+                    <pic:cNvPr id="0" name="Picture 2"/>
+                    <pic:cNvPicPr>
+                      <a:picLocks noChangeAspect="1" noChangeArrowheads="1"/>
+                    </pic:cNvPicPr>
+                  </pic:nvPicPr>
+                  <pic:blipFill>
+                    <a:blip r:embed="rId42" cstate="print"/>
+                    <a:srcRect/>
+                    <a:stretch>
+                      <a:fillRect/>
+                    </a:stretch>
+                  </pic:blipFill>
+                  <pic:spPr bwMode="auto">
+                    <a:xfrm>
+                      <a:off x="0" y="0"/>
+                      <a:ext cx="3772512" cy="773219"/>
+                    </a:xfrm>
+                    <a:prstGeom prst="rect">
+                      <a:avLst/>
+                    </a:prstGeom>
+                    <a:noFill/>
+                    <a:ln w="9525">
+                      <a:noFill/>
+                      <a:miter lim="800000"/>
+                      <a:headEnd/>
+                      <a:tailEnd/>
+                    </a:ln>
+                  </pic:spPr>
+                </pic:pic>
+              </a:graphicData>
+            </a:graphic>
+          </wp:inline>
+        </w:drawing>
+      </w:r>
+    </w:p>
+    <w:p>
+      <w:pPr>
+        <w:spacing w:after="0" w:line="240" w:lineRule="auto"/>
+        <w:jc w:val="both"/>
+        <w:rPr>
+          <w:lang w:val="en-GB"/>
+        </w:rPr>
+      </w:pPr>
+      <w:r>
+        <w:rPr>
+          <w:b/>
+          <w:lang w:val="en-GB"/>
+        </w:rPr>
+        <w:lastRenderedPageBreak/>
+        <w:t>Result:</w:t>
+      </w:r>
+      <w:r>
+        <w:rPr>
+          <w:b/>
+          <w:lang w:val="en-GB"/>
+        </w:rPr>
+        <w:t xml:space="preserve"> </w:t>
+      </w:r>
+      <w:r>
+        <w:rPr>
+          <w:lang w:val="en-GB"/>
+        </w:rPr>
+        <w:t xml:space="preserve">1 error is found - </w:t>
+      </w:r>
+      <w:r>
+        <w:rPr>
+          <w:lang w:val="en-GB"/>
+        </w:rPr>
+        <w:t>Input and output types should be the same</w:t>
+      </w:r>
+      <w:r>
+        <w:rPr>
+          <w:lang w:val="en-GB"/>
+        </w:rPr>
+        <w:t>. The corresponding elements shall be marked by red shapes in the pipeline editor.</w:t>
+      </w:r>
+    </w:p>
+    <w:p>
+      <w:pPr>
+        <w:jc w:val="center"/>
+        <w:rPr>
+          <w:lang w:val="en-GB"/>
+        </w:rPr>
+      </w:pPr>
+      <w:r>
+        <w:rPr>
+          <w:noProof/>
+          <w:lang w:eastAsia="de-DE"/>
+        </w:rPr>
+        <w:drawing>
+          <wp:inline distT="0" distB="0" distL="0" distR="0">
+            <wp:extent cx="4550167" cy="1360178"/>
+            <wp:effectExtent l="19050" t="0" r="2783" b="0"/>
+            <wp:docPr id="16" name="Picture 1"/>
+            <wp:cNvGraphicFramePr>
+              <a:graphicFrameLocks xmlns:a="http://schemas.openxmlformats.org/drawingml/2006/main" noChangeAspect="1"/>
+            </wp:cNvGraphicFramePr>
+            <a:graphic xmlns:a="http://schemas.openxmlformats.org/drawingml/2006/main">
+              <a:graphicData uri="http://schemas.openxmlformats.org/drawingml/2006/picture">
+                <pic:pic xmlns:pic="http://schemas.openxmlformats.org/drawingml/2006/picture">
+                  <pic:nvPicPr>
+                    <pic:cNvPr id="0" name="Picture 1"/>
+                    <pic:cNvPicPr>
+                      <a:picLocks noChangeAspect="1" noChangeArrowheads="1"/>
+                    </pic:cNvPicPr>
+                  </pic:nvPicPr>
+                  <pic:blipFill>
+                    <a:blip r:embed="rId43" cstate="print"/>
+                    <a:srcRect/>
+                    <a:stretch>
+                      <a:fillRect/>
+                    </a:stretch>
+                  </pic:blipFill>
+                  <pic:spPr bwMode="auto">
+                    <a:xfrm>
+                      <a:off x="0" y="0"/>
+                      <a:ext cx="4550066" cy="1360148"/>
+                    </a:xfrm>
+                    <a:prstGeom prst="rect">
+                      <a:avLst/>
+                    </a:prstGeom>
+                    <a:noFill/>
+                    <a:ln w="9525">
+                      <a:noFill/>
+                      <a:miter lim="800000"/>
+                      <a:headEnd/>
+                      <a:tailEnd/>
+                    </a:ln>
+                  </pic:spPr>
+                </pic:pic>
+              </a:graphicData>
+            </a:graphic>
+          </wp:inline>
+        </w:drawing>
+      </w:r>
+    </w:p>
+    <w:p>
+      <w:pPr>
+        <w:pStyle w:val="Heading2"/>
         <w:rPr>
           <w:lang w:val="en-GB"/>
         </w:rPr>
@@ -9107,7 +9648,7 @@
                     </pic:cNvPicPr>
                   </pic:nvPicPr>
                   <pic:blipFill>
-                    <a:blip r:embed="rId42" cstate="print"/>
+                    <a:blip r:embed="rId44" cstate="print"/>
                     <a:srcRect/>
                     <a:stretch>
                       <a:fillRect/>
@@ -9163,7 +9704,6 @@
           <w:noProof/>
           <w:lang w:eastAsia="de-DE"/>
         </w:rPr>
-        <w:lastRenderedPageBreak/>
         <w:drawing>
           <wp:inline distT="0" distB="0" distL="0" distR="0">
             <wp:extent cx="1276350" cy="1494438"/>
@@ -9182,7 +9722,7 @@
                     </pic:cNvPicPr>
                   </pic:nvPicPr>
                   <pic:blipFill>
-                    <a:blip r:embed="rId43" cstate="print"/>
+                    <a:blip r:embed="rId45" cstate="print"/>
                     <a:srcRect/>
                     <a:stretch>
                       <a:fillRect/>
@@ -9270,7 +9810,7 @@
                     </pic:cNvPicPr>
                   </pic:nvPicPr>
                   <pic:blipFill>
-                    <a:blip r:embed="rId44" cstate="print"/>
+                    <a:blip r:embed="rId46" cstate="print"/>
                     <a:srcRect/>
                     <a:stretch>
                       <a:fillRect/>
@@ -9326,6 +9866,7 @@
           <w:noProof/>
           <w:lang w:eastAsia="de-DE"/>
         </w:rPr>
+        <w:lastRenderedPageBreak/>
         <w:drawing>
           <wp:inline distT="0" distB="0" distL="0" distR="0">
             <wp:extent cx="1491783" cy="2028825"/>
@@ -9344,7 +9885,7 @@
                     </pic:cNvPicPr>
                   </pic:nvPicPr>
                   <pic:blipFill>
-                    <a:blip r:embed="rId45" cstate="print"/>
+                    <a:blip r:embed="rId47" cstate="print"/>
                     <a:srcRect/>
                     <a:stretch>
                       <a:fillRect/>
@@ -9451,7 +9992,7 @@
                     </pic:cNvPicPr>
                   </pic:nvPicPr>
                   <pic:blipFill>
-                    <a:blip r:embed="rId46" cstate="print"/>
+                    <a:blip r:embed="rId48" cstate="print"/>
                     <a:srcRect/>
                     <a:stretch>
                       <a:fillRect/>
@@ -9575,7 +10116,6 @@
         <w:rPr>
           <w:lang w:val="en-GB"/>
         </w:rPr>
-        <w:lastRenderedPageBreak/>
         <w:t>Change pipeline, instantiate – do we get the right thing?</w:t>
       </w:r>
     </w:p>
@@ -11119,7 +11659,7 @@
 </file>
 
 <file path=customXml/itemProps1.xml><?xml version="1.0" encoding="utf-8"?>
-<ds:datastoreItem xmlns:ds="http://schemas.openxmlformats.org/officeDocument/2006/customXml" ds:itemID="{3F0781E1-99E9-4006-A156-501CE2C3C51A}">
+<ds:datastoreItem xmlns:ds="http://schemas.openxmlformats.org/officeDocument/2006/customXml" ds:itemID="{B48590E4-B8D8-4709-9442-AE94048DE009}">
   <ds:schemaRefs>
     <ds:schemaRef ds:uri="http://schemas.openxmlformats.org/officeDocument/2006/bibliography"/>
   </ds:schemaRefs>

</xml_diff>

<commit_message>
constant / HW nesting improvements, updated documentation
</commit_message>
<xml_diff>
--- a/QualiMasterApplication/documentation/QM-IConf Testing Scenarios.docx
+++ b/QualiMasterApplication/documentation/QM-IConf Testing Scenarios.docx
@@ -31,7 +31,6 @@
         </w:rPr>
         <w:t>-</w:t>
       </w:r>
-      <w:proofErr w:type="spellStart"/>
       <w:r>
         <w:rPr>
           <w:b/>
@@ -39,9 +38,8 @@
           <w:szCs w:val="28"/>
           <w:lang w:val="en-GB"/>
         </w:rPr>
-        <w:t>IConf</w:t>
-      </w:r>
-      <w:proofErr w:type="spellEnd"/>
+        <w:t xml:space="preserve">IConf </w:t>
+      </w:r>
       <w:r>
         <w:rPr>
           <w:b/>
@@ -49,15 +47,6 @@
           <w:szCs w:val="28"/>
           <w:lang w:val="en-GB"/>
         </w:rPr>
-        <w:t xml:space="preserve"> </w:t>
-      </w:r>
-      <w:r>
-        <w:rPr>
-          <w:b/>
-          <w:sz w:val="28"/>
-          <w:szCs w:val="28"/>
-          <w:lang w:val="en-GB"/>
-        </w:rPr>
         <w:t>Testing Scenarios</w:t>
       </w:r>
     </w:p>
@@ -104,7 +93,6 @@
         </w:rPr>
         <w:t>-</w:t>
       </w:r>
-      <w:proofErr w:type="spellStart"/>
       <w:r>
         <w:rPr>
           <w:lang w:val="en-GB"/>
@@ -115,14 +103,7 @@
         <w:rPr>
           <w:lang w:val="en-GB"/>
         </w:rPr>
-        <w:t>onfig</w:t>
-      </w:r>
-      <w:proofErr w:type="spellEnd"/>
-      <w:r>
-        <w:rPr>
-          <w:lang w:val="en-GB"/>
-        </w:rPr>
-        <w:t xml:space="preserve"> Tools</w:t>
+        <w:t>onfig Tools</w:t>
       </w:r>
       <w:r>
         <w:rPr>
@@ -313,21 +294,12 @@
         </w:rPr>
         <w:t xml:space="preserve"> font to denote program elements or commands. Further, we use the notation </w:t>
       </w:r>
-      <w:proofErr w:type="spellStart"/>
       <w:r>
         <w:rPr>
           <w:rFonts w:ascii="Consolas" w:hAnsi="Consolas" w:cs="Consolas"/>
           <w:lang w:val="en-GB"/>
         </w:rPr>
-        <w:t>Menu|Sub</w:t>
-      </w:r>
-      <w:proofErr w:type="spellEnd"/>
-      <w:r>
-        <w:rPr>
-          <w:rFonts w:ascii="Consolas" w:hAnsi="Consolas" w:cs="Consolas"/>
-          <w:lang w:val="en-GB"/>
-        </w:rPr>
-        <w:t>-Menu</w:t>
+        <w:t>Menu|Sub-Menu</w:t>
       </w:r>
       <w:r>
         <w:rPr>
@@ -335,14 +307,12 @@
         </w:rPr>
         <w:t xml:space="preserve"> to refer to menu </w:t>
       </w:r>
-      <w:proofErr w:type="spellStart"/>
       <w:r>
         <w:rPr>
           <w:lang w:val="en-GB"/>
         </w:rPr>
         <w:t>entires</w:t>
       </w:r>
-      <w:proofErr w:type="spellEnd"/>
       <w:r>
         <w:rPr>
           <w:lang w:val="en-GB"/>
@@ -368,25 +338,7 @@
           <w:i/>
           <w:lang w:val="en-GB"/>
         </w:rPr>
-        <w:t>&lt;</w:t>
-      </w:r>
-      <w:proofErr w:type="spellStart"/>
-      <w:r>
-        <w:rPr>
-          <w:rFonts w:ascii="Consolas" w:hAnsi="Consolas" w:cs="Consolas"/>
-          <w:i/>
-          <w:lang w:val="en-GB"/>
-        </w:rPr>
-        <w:t>PipelineName</w:t>
-      </w:r>
-      <w:proofErr w:type="spellEnd"/>
-      <w:r>
-        <w:rPr>
-          <w:rFonts w:ascii="Consolas" w:hAnsi="Consolas" w:cs="Consolas"/>
-          <w:i/>
-          <w:lang w:val="en-GB"/>
-        </w:rPr>
-        <w:t>&gt;</w:t>
+        <w:t>&lt;PipelineName&gt;</w:t>
       </w:r>
       <w:r>
         <w:rPr>
@@ -539,16 +491,8 @@
         <w:rPr>
           <w:lang w:val="en-GB"/>
         </w:rPr>
-        <w:t xml:space="preserve">Follow the wizard. </w:t>
-      </w:r>
-      <w:proofErr w:type="gramStart"/>
-      <w:r>
-        <w:rPr>
-          <w:lang w:val="en-GB"/>
-        </w:rPr>
-        <w:t>Press “Next”.</w:t>
-      </w:r>
-      <w:proofErr w:type="gramEnd"/>
+        <w:t>Follow the wizard. Press “Next”.</w:t>
+      </w:r>
     </w:p>
     <w:p>
       <w:pPr>
@@ -1319,14 +1263,7 @@
         <w:rPr>
           <w:lang w:val="en-GB"/>
         </w:rPr>
-        <w:t xml:space="preserve"> no login (local data) to </w:t>
-      </w:r>
-      <w:proofErr w:type="gramStart"/>
-      <w:r>
-        <w:rPr>
-          <w:lang w:val="en-GB"/>
-        </w:rPr>
-        <w:t>lo</w:t>
+        <w:t xml:space="preserve"> no login (local data) to lo</w:t>
       </w:r>
       <w:r>
         <w:rPr>
@@ -1338,14 +1275,7 @@
         <w:rPr>
           <w:lang w:val="en-GB"/>
         </w:rPr>
-        <w:t>in(</w:t>
-      </w:r>
-      <w:proofErr w:type="gramEnd"/>
-      <w:r>
-        <w:rPr>
-          <w:lang w:val="en-GB"/>
-        </w:rPr>
-        <w:t>repository connection)</w:t>
+        <w:t>in(repository connection)</w:t>
       </w:r>
     </w:p>
     <w:p>
@@ -1621,7 +1551,6 @@
         </w:rPr>
         <w:t xml:space="preserve">If </w:t>
       </w:r>
-      <w:proofErr w:type="gramStart"/>
       <w:r>
         <w:rPr>
           <w:rFonts w:ascii="Consolas" w:hAnsi="Consolas" w:cs="Consolas"/>
@@ -1629,14 +1558,12 @@
         </w:rPr>
         <w:t>Yes</w:t>
       </w:r>
-      <w:proofErr w:type="gramEnd"/>
       <w:r>
         <w:rPr>
           <w:lang w:val="en-GB"/>
         </w:rPr>
         <w:t xml:space="preserve"> changes are kept, if </w:t>
       </w:r>
-      <w:proofErr w:type="spellStart"/>
       <w:r>
         <w:rPr>
           <w:rFonts w:ascii="Consolas" w:hAnsi="Consolas" w:cs="Consolas"/>
@@ -1644,7 +1571,6 @@
         </w:rPr>
         <w:t>No</w:t>
       </w:r>
-      <w:proofErr w:type="spellEnd"/>
       <w:r>
         <w:rPr>
           <w:lang w:val="en-GB"/>
@@ -1693,14 +1619,7 @@
         <w:rPr>
           <w:lang w:val="en-GB"/>
         </w:rPr>
-        <w:t xml:space="preserve">+S and </w:t>
-      </w:r>
-      <w:proofErr w:type="spellStart"/>
-      <w:r>
-        <w:rPr>
-          <w:lang w:val="en-GB"/>
-        </w:rPr>
-        <w:t>Model</w:t>
+        <w:t>+S and Model</w:t>
       </w:r>
       <w:r>
         <w:rPr>
@@ -1712,14 +1631,7 @@
         <w:rPr>
           <w:lang w:val="en-GB"/>
         </w:rPr>
-        <w:t>Save</w:t>
-      </w:r>
-      <w:proofErr w:type="spellEnd"/>
-      <w:r>
-        <w:rPr>
-          <w:lang w:val="en-GB"/>
-        </w:rPr>
-        <w:t xml:space="preserve"> All</w:t>
+        <w:t>Save All</w:t>
       </w:r>
     </w:p>
     <w:p>
@@ -1864,16 +1776,8 @@
         <w:rPr>
           <w:lang w:val="en-GB"/>
         </w:rPr>
-        <w:t xml:space="preserve"> to save changes. </w:t>
-      </w:r>
-      <w:proofErr w:type="gramStart"/>
-      <w:r>
-        <w:rPr>
-          <w:lang w:val="en-GB"/>
-        </w:rPr>
-        <w:t xml:space="preserve">Repeat with </w:t>
-      </w:r>
-      <w:proofErr w:type="spellStart"/>
+        <w:t xml:space="preserve"> to save changes. Repeat with </w:t>
+      </w:r>
       <w:r>
         <w:rPr>
           <w:rFonts w:ascii="Consolas" w:hAnsi="Consolas" w:cs="Consolas"/>
@@ -1895,7 +1799,6 @@
         </w:rPr>
         <w:t>Save</w:t>
       </w:r>
-      <w:proofErr w:type="spellEnd"/>
       <w:r>
         <w:rPr>
           <w:rFonts w:ascii="Consolas" w:hAnsi="Consolas" w:cs="Consolas"/>
@@ -1909,7 +1812,6 @@
         </w:rPr>
         <w:t>.</w:t>
       </w:r>
-      <w:proofErr w:type="gramEnd"/>
     </w:p>
     <w:p>
       <w:pPr>
@@ -1993,7 +1895,6 @@
         </w:rPr>
         <w:t xml:space="preserve"> </w:t>
       </w:r>
-      <w:proofErr w:type="spellStart"/>
       <w:r>
         <w:rPr>
           <w:rFonts w:ascii="Consolas" w:hAnsi="Consolas" w:cs="Consolas"/>
@@ -2001,14 +1902,12 @@
         </w:rPr>
         <w:t>Ctrl+S</w:t>
       </w:r>
-      <w:proofErr w:type="spellEnd"/>
       <w:r>
         <w:rPr>
           <w:lang w:val="en-GB"/>
         </w:rPr>
         <w:t xml:space="preserve"> saves currently opened tab (single). </w:t>
       </w:r>
-      <w:proofErr w:type="spellStart"/>
       <w:r>
         <w:rPr>
           <w:rFonts w:ascii="Consolas" w:hAnsi="Consolas" w:cs="Consolas"/>
@@ -2021,15 +1920,7 @@
           <w:rFonts w:ascii="Consolas" w:hAnsi="Consolas" w:cs="Consolas"/>
           <w:lang w:val="en-GB"/>
         </w:rPr>
-        <w:t>Save</w:t>
-      </w:r>
-      <w:proofErr w:type="spellEnd"/>
-      <w:r>
-        <w:rPr>
-          <w:rFonts w:ascii="Consolas" w:hAnsi="Consolas" w:cs="Consolas"/>
-          <w:lang w:val="en-GB"/>
-        </w:rPr>
-        <w:t xml:space="preserve"> All</w:t>
+        <w:t>Save All</w:t>
       </w:r>
       <w:r>
         <w:rPr>
@@ -2041,21 +1932,7 @@
         <w:rPr>
           <w:lang w:val="en-GB"/>
         </w:rPr>
-        <w:t xml:space="preserve"> Restart QM-</w:t>
-      </w:r>
-      <w:proofErr w:type="spellStart"/>
-      <w:r>
-        <w:rPr>
-          <w:lang w:val="en-GB"/>
-        </w:rPr>
-        <w:t>IConf</w:t>
-      </w:r>
-      <w:proofErr w:type="spellEnd"/>
-      <w:r>
-        <w:rPr>
-          <w:lang w:val="en-GB"/>
-        </w:rPr>
-        <w:t xml:space="preserve"> to see whether the model was written / read correctly.</w:t>
+        <w:t xml:space="preserve"> Restart QM-IConf to see whether the model was written / read correctly.</w:t>
       </w:r>
     </w:p>
     <w:p>
@@ -2939,21 +2816,7 @@
         <w:rPr>
           <w:lang w:val="en-GB"/>
         </w:rPr>
-        <w:t xml:space="preserve"> Restart QM-</w:t>
-      </w:r>
-      <w:proofErr w:type="spellStart"/>
-      <w:r>
-        <w:rPr>
-          <w:lang w:val="en-GB"/>
-        </w:rPr>
-        <w:t>IConf</w:t>
-      </w:r>
-      <w:proofErr w:type="spellEnd"/>
-      <w:r>
-        <w:rPr>
-          <w:lang w:val="en-GB"/>
-        </w:rPr>
-        <w:t xml:space="preserve"> to see whether the model was written / read correctly.</w:t>
+        <w:t xml:space="preserve"> Restart QM-IConf to see whether the model was written / read correctly.</w:t>
       </w:r>
     </w:p>
     <w:p>
@@ -3193,7 +3056,6 @@
         </w:rPr>
         <w:t xml:space="preserve"> Select </w:t>
       </w:r>
-      <w:proofErr w:type="spellStart"/>
       <w:r>
         <w:rPr>
           <w:rFonts w:ascii="Consolas" w:hAnsi="Consolas" w:cs="Consolas"/>
@@ -3213,15 +3075,7 @@
           <w:rFonts w:ascii="Consolas" w:hAnsi="Consolas" w:cs="Consolas"/>
           <w:lang w:val="en-GB"/>
         </w:rPr>
-        <w:t>Revert</w:t>
-      </w:r>
-      <w:proofErr w:type="spellEnd"/>
-      <w:r>
-        <w:rPr>
-          <w:rFonts w:ascii="Consolas" w:hAnsi="Consolas" w:cs="Consolas"/>
-          <w:lang w:val="en-GB"/>
-        </w:rPr>
-        <w:t xml:space="preserve"> all</w:t>
+        <w:t>Revert all</w:t>
       </w:r>
     </w:p>
     <w:p>
@@ -3296,21 +3150,7 @@
         <w:rPr>
           <w:lang w:val="en-GB"/>
         </w:rPr>
-        <w:t xml:space="preserve">A message will appear stating that in order to </w:t>
-      </w:r>
-      <w:proofErr w:type="gramStart"/>
-      <w:r>
-        <w:rPr>
-          <w:lang w:val="en-GB"/>
-        </w:rPr>
-        <w:t>revert</w:t>
-      </w:r>
-      <w:proofErr w:type="gramEnd"/>
-      <w:r>
-        <w:rPr>
-          <w:lang w:val="en-GB"/>
-        </w:rPr>
-        <w:t xml:space="preserve"> all changes the application will be restarted.</w:t>
+        <w:t>A message will appear stating that in order to revert all changes the application will be restarted.</w:t>
       </w:r>
     </w:p>
     <w:p>
@@ -3394,7 +3234,6 @@
         </w:rPr>
         <w:t xml:space="preserve"> If selected </w:t>
       </w:r>
-      <w:proofErr w:type="gramStart"/>
       <w:r>
         <w:rPr>
           <w:rFonts w:ascii="Consolas" w:hAnsi="Consolas" w:cs="Consolas"/>
@@ -3402,7 +3241,6 @@
         </w:rPr>
         <w:t>Yes</w:t>
       </w:r>
-      <w:proofErr w:type="gramEnd"/>
       <w:r>
         <w:rPr>
           <w:lang w:val="en-GB"/>
@@ -3666,9 +3504,9 @@
         </w:rPr>
         <w:drawing>
           <wp:inline distT="0" distB="0" distL="0" distR="0">
-            <wp:extent cx="3924300" cy="556375"/>
+            <wp:extent cx="3073756" cy="751198"/>
             <wp:effectExtent l="19050" t="0" r="0" b="0"/>
-            <wp:docPr id="33" name="Picture 1"/>
+            <wp:docPr id="43" name="Picture 1"/>
             <wp:cNvGraphicFramePr>
               <a:graphicFrameLocks xmlns:a="http://schemas.openxmlformats.org/drawingml/2006/main" noChangeAspect="1"/>
             </wp:cNvGraphicFramePr>
@@ -3691,7 +3529,7 @@
                   <pic:spPr bwMode="auto">
                     <a:xfrm>
                       <a:off x="0" y="0"/>
-                      <a:ext cx="3924300" cy="556375"/>
+                      <a:ext cx="3080858" cy="752934"/>
                     </a:xfrm>
                     <a:prstGeom prst="rect">
                       <a:avLst/>
@@ -3760,13 +3598,37 @@
         <w:rPr>
           <w:lang w:val="en-GB"/>
         </w:rPr>
-        <w:t xml:space="preserve"> and t</w:t>
-      </w:r>
-      <w:r>
-        <w:rPr>
-          <w:lang w:val="en-GB"/>
-        </w:rPr>
-        <w:t>he respective editor was opened.</w:t>
+        <w:t xml:space="preserve"> </w:t>
+      </w:r>
+      <w:r>
+        <w:rPr>
+          <w:lang w:val="en-GB"/>
+        </w:rPr>
+        <w:t xml:space="preserve">in the correct grouping </w:t>
+      </w:r>
+      <w:r>
+        <w:rPr>
+          <w:lang w:val="en-GB"/>
+        </w:rPr>
+        <w:t>and t</w:t>
+      </w:r>
+      <w:r>
+        <w:rPr>
+          <w:lang w:val="en-GB"/>
+        </w:rPr>
+        <w:t xml:space="preserve">he respective editor </w:t>
+      </w:r>
+      <w:r>
+        <w:rPr>
+          <w:lang w:val="en-GB"/>
+        </w:rPr>
+        <w:t>i</w:t>
+      </w:r>
+      <w:r>
+        <w:rPr>
+          <w:lang w:val="en-GB"/>
+        </w:rPr>
+        <w:t>s opened.</w:t>
       </w:r>
     </w:p>
     <w:p>
@@ -3976,21 +3838,7 @@
         <w:rPr>
           <w:lang w:val="en-GB"/>
         </w:rPr>
-        <w:t>Restart QM-</w:t>
-      </w:r>
-      <w:proofErr w:type="spellStart"/>
-      <w:r>
-        <w:rPr>
-          <w:lang w:val="en-GB"/>
-        </w:rPr>
-        <w:t>IConf</w:t>
-      </w:r>
-      <w:proofErr w:type="spellEnd"/>
-      <w:r>
-        <w:rPr>
-          <w:lang w:val="en-GB"/>
-        </w:rPr>
-        <w:t xml:space="preserve"> to see whether the model was written / read correctly. </w:t>
+        <w:t xml:space="preserve">Restart QM-IConf to see whether the model was written / read correctly. </w:t>
       </w:r>
       <w:r>
         <w:rPr>
@@ -4053,21 +3901,31 @@
         <w:rPr>
           <w:lang w:val="en-GB"/>
         </w:rPr>
-        <w:t xml:space="preserve"> / QM-</w:t>
-      </w:r>
-      <w:proofErr w:type="spellStart"/>
-      <w:r>
-        <w:rPr>
-          <w:lang w:val="en-GB"/>
-        </w:rPr>
-        <w:t>IConf</w:t>
-      </w:r>
-      <w:proofErr w:type="spellEnd"/>
+        <w:t xml:space="preserve"> / QM-IConf</w:t>
+      </w:r>
       <w:r>
         <w:rPr>
           <w:lang w:val="en-GB"/>
         </w:rPr>
         <w:t>.</w:t>
+      </w:r>
+      <w:r>
+        <w:rPr>
+          <w:lang w:val="en-GB"/>
+        </w:rPr>
+        <w:t xml:space="preserve"> In case of general-purpose machines, the machine may dependent on its name either appear under an existing grouping if IP/domain name match, a new grouping or in case of simple </w:t>
+      </w:r>
+      <w:r>
+        <w:rPr>
+          <w:lang w:val="en-GB"/>
+        </w:rPr>
+        <w:t xml:space="preserve">names at the end of the list. A new </w:t>
+      </w:r>
+      <w:r>
+        <w:rPr>
+          <w:lang w:val="en-GB"/>
+        </w:rPr>
+        <w:t>algorithm member in a family shall lead to the right grouping in the algorithm section (unused algorithms shall appear at the end of the list)</w:t>
       </w:r>
     </w:p>
     <w:p>
@@ -4285,21 +4143,7 @@
         <w:rPr>
           <w:lang w:val="en-GB"/>
         </w:rPr>
-        <w:t>Restart QM-</w:t>
-      </w:r>
-      <w:proofErr w:type="spellStart"/>
-      <w:r>
-        <w:rPr>
-          <w:lang w:val="en-GB"/>
-        </w:rPr>
-        <w:t>IConf</w:t>
-      </w:r>
-      <w:proofErr w:type="spellEnd"/>
-      <w:r>
-        <w:rPr>
-          <w:lang w:val="en-GB"/>
-        </w:rPr>
-        <w:t xml:space="preserve"> to see whether the model was written / read correctly. </w:t>
+        <w:t xml:space="preserve">Restart QM-IConf to see whether the model was written / read correctly. </w:t>
       </w:r>
       <w:r>
         <w:rPr>
@@ -4355,21 +4199,31 @@
         <w:rPr>
           <w:lang w:val="en-GB"/>
         </w:rPr>
-        <w:t xml:space="preserve"> / QM-</w:t>
-      </w:r>
-      <w:proofErr w:type="spellStart"/>
-      <w:r>
-        <w:rPr>
-          <w:lang w:val="en-GB"/>
-        </w:rPr>
-        <w:t>IConf</w:t>
-      </w:r>
-      <w:proofErr w:type="spellEnd"/>
+        <w:t xml:space="preserve"> / QM-IConf</w:t>
+      </w:r>
       <w:r>
         <w:rPr>
           <w:lang w:val="en-GB"/>
         </w:rPr>
         <w:t>.</w:t>
+      </w:r>
+      <w:r>
+        <w:rPr>
+          <w:lang w:val="en-GB"/>
+        </w:rPr>
+        <w:t xml:space="preserve"> In case of general-purpose machines, the machine may dependent on its name either change its position in the tree and appear under an existing grouping if IP/domain name match, a new grouping or in case of simple names at the end of the list. A changed algorithm member </w:t>
+      </w:r>
+      <w:r>
+        <w:rPr>
+          <w:lang w:val="en-GB"/>
+        </w:rPr>
+        <w:t xml:space="preserve">shall change its family assignment in the configuration tree accordingly, i.e., </w:t>
+      </w:r>
+      <w:r>
+        <w:rPr>
+          <w:lang w:val="en-GB"/>
+        </w:rPr>
+        <w:t>a family shall lead to the right grouping in the algorithm section (unused algorithms shall appear at the end of the list)</w:t>
       </w:r>
     </w:p>
     <w:p>
@@ -4595,21 +4449,7 @@
         <w:rPr>
           <w:lang w:val="en-GB"/>
         </w:rPr>
-        <w:t>Re-add an element immediately. Restart QM-</w:t>
-      </w:r>
-      <w:proofErr w:type="spellStart"/>
-      <w:r>
-        <w:rPr>
-          <w:lang w:val="en-GB"/>
-        </w:rPr>
-        <w:t>IConf</w:t>
-      </w:r>
-      <w:proofErr w:type="spellEnd"/>
-      <w:r>
-        <w:rPr>
-          <w:lang w:val="en-GB"/>
-        </w:rPr>
-        <w:t xml:space="preserve"> to see whether the model was written / read correctly.</w:t>
+        <w:t>Re-add an element immediately. Restart QM-IConf to see whether the model was written / read correctly.</w:t>
       </w:r>
     </w:p>
     <w:p>
@@ -4627,9 +4467,9 @@
         </w:rPr>
         <w:drawing>
           <wp:inline distT="0" distB="0" distL="0" distR="0">
-            <wp:extent cx="3706789" cy="1125577"/>
-            <wp:effectExtent l="19050" t="0" r="7961" b="0"/>
-            <wp:docPr id="7" name="Picture 6"/>
+            <wp:extent cx="4297140" cy="900547"/>
+            <wp:effectExtent l="19050" t="0" r="8160" b="0"/>
+            <wp:docPr id="44" name="Picture 2"/>
             <wp:cNvGraphicFramePr>
               <a:graphicFrameLocks xmlns:a="http://schemas.openxmlformats.org/drawingml/2006/main" noChangeAspect="1"/>
             </wp:cNvGraphicFramePr>
@@ -4637,7 +4477,7 @@
               <a:graphicData uri="http://schemas.openxmlformats.org/drawingml/2006/picture">
                 <pic:pic xmlns:pic="http://schemas.openxmlformats.org/drawingml/2006/picture">
                   <pic:nvPicPr>
-                    <pic:cNvPr id="0" name="Picture 6"/>
+                    <pic:cNvPr id="0" name="Picture 2"/>
                     <pic:cNvPicPr>
                       <a:picLocks noChangeAspect="1" noChangeArrowheads="1"/>
                     </pic:cNvPicPr>
@@ -4652,7 +4492,7 @@
                   <pic:spPr bwMode="auto">
                     <a:xfrm>
                       <a:off x="0" y="0"/>
-                      <a:ext cx="3707800" cy="1125884"/>
+                      <a:ext cx="4297647" cy="900653"/>
                     </a:xfrm>
                     <a:prstGeom prst="rect">
                       <a:avLst/>
@@ -4751,6 +4591,12 @@
         </w:rPr>
         <w:t>).</w:t>
       </w:r>
+      <w:r>
+        <w:rPr>
+          <w:lang w:val="en-GB"/>
+        </w:rPr>
+        <w:t xml:space="preserve"> A deleted general-purpose machine shall disappear from its respective group. An empty group may remain in the tree (until restart).</w:t>
+      </w:r>
     </w:p>
     <w:p>
       <w:pPr>
@@ -4923,6 +4769,7 @@
           <w:noProof/>
           <w:lang w:eastAsia="de-DE"/>
         </w:rPr>
+        <w:lastRenderedPageBreak/>
         <w:drawing>
           <wp:inline distT="0" distB="0" distL="0" distR="0">
             <wp:extent cx="3156756" cy="1106491"/>
@@ -5048,7 +4895,6 @@
           <w:noProof/>
           <w:lang w:eastAsia="de-DE"/>
         </w:rPr>
-        <w:lastRenderedPageBreak/>
         <w:drawing>
           <wp:inline distT="0" distB="0" distL="0" distR="0">
             <wp:extent cx="3952875" cy="896596"/>
@@ -5190,6 +5036,71 @@
         </w:rPr>
         <w:t xml:space="preserve">. </w:t>
       </w:r>
+      <w:r>
+        <w:rPr>
+          <w:lang w:val="en-GB"/>
+        </w:rPr>
+        <w:t xml:space="preserve">Cloned machines shall occur </w:t>
+      </w:r>
+      <w:r>
+        <w:rPr>
+          <w:lang w:val="en-GB"/>
+        </w:rPr>
+        <w:t>at the end of the list as ungrouped (as described in</w:t>
+      </w:r>
+      <w:r>
+        <w:rPr>
+          <w:lang w:val="en-GB"/>
+        </w:rPr>
+        <w:t xml:space="preserve"> Section </w:t>
+      </w:r>
+      <w:r>
+        <w:rPr>
+          <w:lang w:val="en-GB"/>
+        </w:rPr>
+        <w:fldChar w:fldCharType="begin"/>
+      </w:r>
+      <w:r>
+        <w:rPr>
+          <w:lang w:val="en-GB"/>
+        </w:rPr>
+        <w:instrText xml:space="preserve"> REF _Ref439264313 \r \h </w:instrText>
+      </w:r>
+      <w:r>
+        <w:rPr>
+          <w:lang w:val="en-GB"/>
+        </w:rPr>
+      </w:r>
+      <w:r>
+        <w:rPr>
+          <w:lang w:val="en-GB"/>
+        </w:rPr>
+        <w:fldChar w:fldCharType="separate"/>
+      </w:r>
+      <w:r>
+        <w:rPr>
+          <w:lang w:val="en-GB"/>
+        </w:rPr>
+        <w:t>10</w:t>
+      </w:r>
+      <w:r>
+        <w:rPr>
+          <w:lang w:val="en-GB"/>
+        </w:rPr>
+        <w:fldChar w:fldCharType="end"/>
+      </w:r>
+      <w:r>
+        <w:rPr>
+          <w:lang w:val="en-GB"/>
+        </w:rPr>
+        <w:t>)</w:t>
+      </w:r>
+      <w:r>
+        <w:rPr>
+          <w:lang w:val="en-GB"/>
+        </w:rPr>
+        <w:t>.</w:t>
+      </w:r>
     </w:p>
     <w:p>
       <w:pPr>
@@ -5408,6 +5319,7 @@
         <w:rPr>
           <w:lang w:val="en-GB"/>
         </w:rPr>
+        <w:lastRenderedPageBreak/>
         <w:t>Adding a pipeline</w:t>
       </w:r>
       <w:bookmarkEnd w:id="5"/>
@@ -5701,7 +5613,6 @@
         <w:rPr>
           <w:lang w:val="en-GB"/>
         </w:rPr>
-        <w:lastRenderedPageBreak/>
         <w:t>Deleting a pipeline</w:t>
       </w:r>
     </w:p>
@@ -5917,27 +5828,13 @@
         <w:rPr>
           <w:lang w:val="en-GB"/>
         </w:rPr>
-        <w:t xml:space="preserve">ipeline is </w:t>
-      </w:r>
-      <w:proofErr w:type="gramStart"/>
-      <w:r>
-        <w:rPr>
-          <w:lang w:val="en-GB"/>
-        </w:rPr>
-        <w:t>deleted</w:t>
-      </w:r>
-      <w:r>
-        <w:rPr>
-          <w:lang w:val="en-GB"/>
-        </w:rPr>
-        <w:t>,</w:t>
-      </w:r>
-      <w:proofErr w:type="gramEnd"/>
-      <w:r>
-        <w:rPr>
-          <w:lang w:val="en-GB"/>
-        </w:rPr>
-        <w:t xml:space="preserve"> in particular a new pipeline (</w:t>
+        <w:t>ipeline is deleted</w:t>
+      </w:r>
+      <w:r>
+        <w:rPr>
+          <w:lang w:val="en-GB"/>
+        </w:rPr>
+        <w:t>, in particular a new pipeline (</w:t>
       </w:r>
       <w:r>
         <w:rPr>
@@ -6707,21 +6604,7 @@
         <w:rPr>
           <w:lang w:val="en-GB"/>
         </w:rPr>
-        <w:t xml:space="preserve"> Constraint can be defined, stored, modified, </w:t>
-      </w:r>
-      <w:proofErr w:type="gramStart"/>
-      <w:r>
-        <w:rPr>
-          <w:lang w:val="en-GB"/>
-        </w:rPr>
-        <w:t>deleted</w:t>
-      </w:r>
-      <w:proofErr w:type="gramEnd"/>
-      <w:r>
-        <w:rPr>
-          <w:lang w:val="en-GB"/>
-        </w:rPr>
-        <w:t xml:space="preserve">. </w:t>
+        <w:t xml:space="preserve"> Constraint can be defined, stored, modified, deleted. </w:t>
       </w:r>
     </w:p>
     <w:p>
@@ -7247,7 +7130,6 @@
         </w:rPr>
         <w:t xml:space="preserve"> Select </w:t>
       </w:r>
-      <w:proofErr w:type="spellStart"/>
       <w:r>
         <w:rPr>
           <w:rFonts w:ascii="Consolas" w:hAnsi="Consolas" w:cs="Consolas"/>
@@ -7267,15 +7149,7 @@
           <w:rFonts w:ascii="Consolas" w:hAnsi="Consolas" w:cs="Consolas"/>
           <w:lang w:val="en-GB"/>
         </w:rPr>
-        <w:t>Validate</w:t>
-      </w:r>
-      <w:proofErr w:type="spellEnd"/>
-      <w:r>
-        <w:rPr>
-          <w:rFonts w:ascii="Consolas" w:hAnsi="Consolas" w:cs="Consolas"/>
-          <w:lang w:val="en-GB"/>
-        </w:rPr>
-        <w:t xml:space="preserve"> All</w:t>
+        <w:t>Validate All</w:t>
       </w:r>
       <w:r>
         <w:rPr>
@@ -8260,33 +8134,17 @@
         </w:rPr>
         <w:t xml:space="preserve"> Select </w:t>
       </w:r>
-      <w:proofErr w:type="spellStart"/>
       <w:r>
         <w:rPr>
           <w:lang w:val="en-GB"/>
         </w:rPr>
         <w:t>fPreprocessor</w:t>
       </w:r>
-      <w:proofErr w:type="spellEnd"/>
-      <w:r>
-        <w:rPr>
-          <w:lang w:val="en-GB"/>
-        </w:rPr>
-        <w:t xml:space="preserve"> from Algorithm Families. In the output field change the field name from “</w:t>
-      </w:r>
-      <w:proofErr w:type="spellStart"/>
-      <w:r>
-        <w:rPr>
-          <w:lang w:val="en-GB"/>
-        </w:rPr>
-        <w:t>symbolId</w:t>
-      </w:r>
-      <w:proofErr w:type="spellEnd"/>
-      <w:r>
-        <w:rPr>
-          <w:lang w:val="en-GB"/>
-        </w:rPr>
-        <w:t>” to ”symbolId111” (marked with green). Save and validate the model.</w:t>
+      <w:r>
+        <w:rPr>
+          <w:lang w:val="en-GB"/>
+        </w:rPr>
+        <w:t xml:space="preserve"> from Algorithm Families. In the output field change the field name from “symbolId” to ”symbolId111” (marked with green). Save and validate the model.</w:t>
       </w:r>
     </w:p>
     <w:p>
@@ -8618,49 +8476,7 @@
         <w:rPr>
           <w:lang w:val="en-GB"/>
         </w:rPr>
-        <w:t xml:space="preserve"> Select </w:t>
-      </w:r>
-      <w:proofErr w:type="spellStart"/>
-      <w:r>
-        <w:rPr>
-          <w:lang w:val="en-GB"/>
-        </w:rPr>
-        <w:t>PriorityPip</w:t>
-      </w:r>
-      <w:proofErr w:type="spellEnd"/>
-      <w:r>
-        <w:rPr>
-          <w:lang w:val="en-GB"/>
-        </w:rPr>
-        <w:t xml:space="preserve"> from Pipelines. In the pipeline designer add a Flow between </w:t>
-      </w:r>
-      <w:proofErr w:type="spellStart"/>
-      <w:r>
-        <w:rPr>
-          <w:lang w:val="en-GB"/>
-        </w:rPr>
-        <w:t>Preprocessor</w:t>
-      </w:r>
-      <w:proofErr w:type="spellEnd"/>
-      <w:r>
-        <w:rPr>
-          <w:lang w:val="en-GB"/>
-        </w:rPr>
-        <w:t xml:space="preserve"> and </w:t>
-      </w:r>
-      <w:proofErr w:type="spellStart"/>
-      <w:r>
-        <w:rPr>
-          <w:lang w:val="en-GB"/>
-        </w:rPr>
-        <w:t>SentimentAnalysis</w:t>
-      </w:r>
-      <w:proofErr w:type="spellEnd"/>
-      <w:r>
-        <w:rPr>
-          <w:lang w:val="en-GB"/>
-        </w:rPr>
-        <w:t xml:space="preserve"> family elements (marked</w:t>
+        <w:t xml:space="preserve"> Select PriorityPip from Pipelines. In the pipeline designer add a Flow between Preprocessor and SentimentAnalysis family elements (marked</w:t>
       </w:r>
       <w:r>
         <w:rPr>
@@ -8720,49 +8536,7 @@
         <w:rPr>
           <w:lang w:val="en-GB"/>
         </w:rPr>
-        <w:t xml:space="preserve"> The corresponding elements (</w:t>
-      </w:r>
-      <w:proofErr w:type="spellStart"/>
-      <w:r>
-        <w:rPr>
-          <w:lang w:val="en-GB"/>
-        </w:rPr>
-        <w:t>SentimentAnalysis</w:t>
-      </w:r>
-      <w:proofErr w:type="spellEnd"/>
-      <w:r>
-        <w:rPr>
-          <w:lang w:val="en-GB"/>
-        </w:rPr>
-        <w:t xml:space="preserve">, </w:t>
-      </w:r>
-      <w:proofErr w:type="spellStart"/>
-      <w:r>
-        <w:rPr>
-          <w:lang w:val="en-GB"/>
-        </w:rPr>
-        <w:t>falseFlow</w:t>
-      </w:r>
-      <w:proofErr w:type="spellEnd"/>
-      <w:r>
-        <w:rPr>
-          <w:lang w:val="en-GB"/>
-        </w:rPr>
-        <w:t xml:space="preserve">, pre-processor, f2, </w:t>
-      </w:r>
-      <w:proofErr w:type="spellStart"/>
-      <w:r>
-        <w:rPr>
-          <w:lang w:val="en-GB"/>
-        </w:rPr>
-        <w:t>FinancialCorrelation</w:t>
-      </w:r>
-      <w:proofErr w:type="spellEnd"/>
-      <w:r>
-        <w:rPr>
-          <w:lang w:val="en-GB"/>
-        </w:rPr>
-        <w:t>) shall be marked by red shapes in the pipeline editor.</w:t>
+        <w:t xml:space="preserve"> The corresponding elements (SentimentAnalysis, falseFlow, pre-processor, f2, FinancialCorrelation) shall be marked by red shapes in the pipeline editor.</w:t>
       </w:r>
     </w:p>
     <w:p>
@@ -8980,14 +8754,12 @@
         </w:rPr>
         <w:t>“</w:t>
       </w:r>
-      <w:proofErr w:type="spellStart"/>
       <w:r>
         <w:rPr>
           <w:lang w:val="en-GB"/>
         </w:rPr>
         <w:t>PriorityPip</w:t>
       </w:r>
-      <w:proofErr w:type="spellEnd"/>
       <w:r>
         <w:rPr>
           <w:lang w:val="en-GB"/>
@@ -8998,49 +8770,7 @@
         <w:rPr>
           <w:lang w:val="en-GB"/>
         </w:rPr>
-        <w:t xml:space="preserve"> from Pipelines. In the pipeline designer add a Family Element “mismatch” with family “</w:t>
-      </w:r>
-      <w:proofErr w:type="spellStart"/>
-      <w:r>
-        <w:rPr>
-          <w:lang w:val="en-GB"/>
-        </w:rPr>
-        <w:t>fMismatchedFamily</w:t>
-      </w:r>
-      <w:proofErr w:type="spellEnd"/>
-      <w:r>
-        <w:rPr>
-          <w:lang w:val="en-GB"/>
-        </w:rPr>
-        <w:t>”. Create a Flow between “</w:t>
-      </w:r>
-      <w:proofErr w:type="spellStart"/>
-      <w:r>
-        <w:rPr>
-          <w:lang w:val="en-GB"/>
-        </w:rPr>
-        <w:t>FinancialDataSource</w:t>
-      </w:r>
-      <w:proofErr w:type="spellEnd"/>
-      <w:r>
-        <w:rPr>
-          <w:lang w:val="en-GB"/>
-        </w:rPr>
-        <w:t>” (name “m1”) and “mismatch” as well as “mismatch” and “</w:t>
-      </w:r>
-      <w:proofErr w:type="spellStart"/>
-      <w:r>
-        <w:rPr>
-          <w:lang w:val="en-GB"/>
-        </w:rPr>
-        <w:t>FinancialCorrelation</w:t>
-      </w:r>
-      <w:proofErr w:type="spellEnd"/>
-      <w:r>
-        <w:rPr>
-          <w:lang w:val="en-GB"/>
-        </w:rPr>
-        <w:t xml:space="preserve">” (name “m2”). Save and validate the model. </w:t>
+        <w:t xml:space="preserve"> from Pipelines. In the pipeline designer add a Family Element “mismatch” with family “fMismatchedFamily”. Create a Flow between “FinancialDataSource” (name “m1”) and “mismatch” as well as “mismatch” and “FinancialCorrelation” (name “m2”). Save and validate the model. </w:t>
       </w:r>
     </w:p>
     <w:p>
@@ -9285,21 +9015,7 @@
         <w:rPr>
           <w:lang w:val="en-GB"/>
         </w:rPr>
-        <w:t xml:space="preserve"> Select “</w:t>
-      </w:r>
-      <w:proofErr w:type="spellStart"/>
-      <w:r>
-        <w:rPr>
-          <w:lang w:val="en-GB"/>
-        </w:rPr>
-        <w:t>testDMPip</w:t>
-      </w:r>
-      <w:proofErr w:type="spellEnd"/>
-      <w:r>
-        <w:rPr>
-          <w:lang w:val="en-GB"/>
-        </w:rPr>
-        <w:t xml:space="preserve">” from Pipelines. In the pipeline designer change the data sink from “Random Sink” to the mismatching “Priority Data Sink”. Save and validate the model. </w:t>
+        <w:t xml:space="preserve"> Select “testDMPip” from Pipelines. In the pipeline designer change the data sink from “Random Sink” to the mismatching “Priority Data Sink”. Save and validate the model. </w:t>
       </w:r>
     </w:p>
     <w:p>
@@ -9573,7 +9289,6 @@
         </w:rPr>
         <w:t xml:space="preserve"> Select </w:t>
       </w:r>
-      <w:proofErr w:type="spellStart"/>
       <w:r>
         <w:rPr>
           <w:rFonts w:ascii="Consolas" w:hAnsi="Consolas" w:cs="Consolas"/>
@@ -9593,15 +9308,7 @@
           <w:rFonts w:ascii="Consolas" w:hAnsi="Consolas" w:cs="Consolas"/>
           <w:lang w:val="en-GB"/>
         </w:rPr>
-        <w:t>Instantiate</w:t>
-      </w:r>
-      <w:proofErr w:type="spellEnd"/>
-      <w:r>
-        <w:rPr>
-          <w:rFonts w:ascii="Consolas" w:hAnsi="Consolas" w:cs="Consolas"/>
-          <w:lang w:val="en-GB"/>
-        </w:rPr>
-        <w:t xml:space="preserve"> </w:t>
+        <w:t xml:space="preserve">Instantiate </w:t>
       </w:r>
       <w:r>
         <w:rPr>
@@ -9762,21 +9469,7 @@
         <w:rPr>
           <w:lang w:val="en-GB"/>
         </w:rPr>
-        <w:t xml:space="preserve">If selected folder is not empty a message asking if you would </w:t>
-      </w:r>
-      <w:proofErr w:type="spellStart"/>
-      <w:r>
-        <w:rPr>
-          <w:lang w:val="en-GB"/>
-        </w:rPr>
-        <w:t>liketo</w:t>
-      </w:r>
-      <w:proofErr w:type="spellEnd"/>
-      <w:r>
-        <w:rPr>
-          <w:lang w:val="en-GB"/>
-        </w:rPr>
-        <w:t xml:space="preserve"> clean the folder before will appear. To clean the folder press “Yes”.</w:t>
+        <w:t>If selected folder is not empty a message asking if you would liketo clean the folder before will appear. To clean the folder press “Yes”.</w:t>
       </w:r>
     </w:p>
     <w:p>
@@ -10084,16 +9777,8 @@
         <w:rPr>
           <w:lang w:val="en-GB"/>
         </w:rPr>
-        <w:t xml:space="preserve"> -&gt; </w:t>
-      </w:r>
-      <w:proofErr w:type="spellStart"/>
-      <w:r>
-        <w:rPr>
-          <w:lang w:val="en-GB"/>
-        </w:rPr>
-        <w:t>unmatchedFamily</w:t>
-      </w:r>
-      <w:proofErr w:type="spellEnd"/>
+        <w:t xml:space="preserve"> -&gt; unmatchedFamily</w:t>
+      </w:r>
       <w:r>
         <w:rPr>
           <w:lang w:val="en-GB"/>
@@ -10275,21 +9960,7 @@
         <w:rPr>
           <w:lang w:val="en-US"/>
         </w:rPr>
-        <w:t xml:space="preserve">(violation of </w:t>
-      </w:r>
-      <w:proofErr w:type="spellStart"/>
-      <w:r>
-        <w:rPr>
-          <w:lang w:val="en-US"/>
-        </w:rPr>
-        <w:t>typedefs</w:t>
-      </w:r>
-      <w:proofErr w:type="spellEnd"/>
-      <w:r>
-        <w:rPr>
-          <w:lang w:val="en-US"/>
-        </w:rPr>
-        <w:t xml:space="preserve">, algorithm does not fit into family, pipeline broken) </w:t>
+        <w:t xml:space="preserve">(violation of typedefs, algorithm does not fit into family, pipeline broken) </w:t>
       </w:r>
       <w:r>
         <w:rPr>
@@ -11659,7 +11330,7 @@
 </file>
 
 <file path=customXml/itemProps1.xml><?xml version="1.0" encoding="utf-8"?>
-<ds:datastoreItem xmlns:ds="http://schemas.openxmlformats.org/officeDocument/2006/customXml" ds:itemID="{B48590E4-B8D8-4709-9442-AE94048DE009}">
+<ds:datastoreItem xmlns:ds="http://schemas.openxmlformats.org/officeDocument/2006/customXml" ds:itemID="{E689AAA9-398E-452E-935F-74EA92981D31}">
   <ds:schemaRefs>
     <ds:schemaRef ds:uri="http://schemas.openxmlformats.org/officeDocument/2006/bibliography"/>
   </ds:schemaRefs>

</xml_diff>

<commit_message>
initial user guide documents in help|QM-IConf documentation
</commit_message>
<xml_diff>
--- a/QualiMasterApplication/documentation/QM-IConf Testing Scenarios.docx
+++ b/QualiMasterApplication/documentation/QM-IConf Testing Scenarios.docx
@@ -31,6 +31,7 @@
         </w:rPr>
         <w:t>-</w:t>
       </w:r>
+      <w:proofErr w:type="spellStart"/>
       <w:r>
         <w:rPr>
           <w:b/>
@@ -38,8 +39,9 @@
           <w:szCs w:val="28"/>
           <w:lang w:val="en-GB"/>
         </w:rPr>
-        <w:t xml:space="preserve">IConf </w:t>
-      </w:r>
+        <w:t>IConf</w:t>
+      </w:r>
+      <w:proofErr w:type="spellEnd"/>
       <w:r>
         <w:rPr>
           <w:b/>
@@ -47,6 +49,15 @@
           <w:szCs w:val="28"/>
           <w:lang w:val="en-GB"/>
         </w:rPr>
+        <w:t xml:space="preserve"> </w:t>
+      </w:r>
+      <w:r>
+        <w:rPr>
+          <w:b/>
+          <w:sz w:val="28"/>
+          <w:szCs w:val="28"/>
+          <w:lang w:val="en-GB"/>
+        </w:rPr>
         <w:t>Testing Scenarios</w:t>
       </w:r>
     </w:p>
@@ -93,6 +104,7 @@
         </w:rPr>
         <w:t>-</w:t>
       </w:r>
+      <w:proofErr w:type="spellStart"/>
       <w:r>
         <w:rPr>
           <w:lang w:val="en-GB"/>
@@ -103,7 +115,14 @@
         <w:rPr>
           <w:lang w:val="en-GB"/>
         </w:rPr>
-        <w:t>onfig Tools</w:t>
+        <w:t>onfig</w:t>
+      </w:r>
+      <w:proofErr w:type="spellEnd"/>
+      <w:r>
+        <w:rPr>
+          <w:lang w:val="en-GB"/>
+        </w:rPr>
+        <w:t xml:space="preserve"> Tools</w:t>
       </w:r>
       <w:r>
         <w:rPr>
@@ -294,12 +313,21 @@
         </w:rPr>
         <w:t xml:space="preserve"> font to denote program elements or commands. Further, we use the notation </w:t>
       </w:r>
+      <w:proofErr w:type="spellStart"/>
       <w:r>
         <w:rPr>
           <w:rFonts w:ascii="Consolas" w:hAnsi="Consolas" w:cs="Consolas"/>
           <w:lang w:val="en-GB"/>
         </w:rPr>
-        <w:t>Menu|Sub-Menu</w:t>
+        <w:t>Menu|Sub</w:t>
+      </w:r>
+      <w:proofErr w:type="spellEnd"/>
+      <w:r>
+        <w:rPr>
+          <w:rFonts w:ascii="Consolas" w:hAnsi="Consolas" w:cs="Consolas"/>
+          <w:lang w:val="en-GB"/>
+        </w:rPr>
+        <w:t>-Menu</w:t>
       </w:r>
       <w:r>
         <w:rPr>
@@ -307,12 +335,14 @@
         </w:rPr>
         <w:t xml:space="preserve"> to refer to menu </w:t>
       </w:r>
+      <w:proofErr w:type="spellStart"/>
       <w:r>
         <w:rPr>
           <w:lang w:val="en-GB"/>
         </w:rPr>
         <w:t>entires</w:t>
       </w:r>
+      <w:proofErr w:type="spellEnd"/>
       <w:r>
         <w:rPr>
           <w:lang w:val="en-GB"/>
@@ -338,7 +368,25 @@
           <w:i/>
           <w:lang w:val="en-GB"/>
         </w:rPr>
-        <w:t>&lt;PipelineName&gt;</w:t>
+        <w:t>&lt;</w:t>
+      </w:r>
+      <w:proofErr w:type="spellStart"/>
+      <w:r>
+        <w:rPr>
+          <w:rFonts w:ascii="Consolas" w:hAnsi="Consolas" w:cs="Consolas"/>
+          <w:i/>
+          <w:lang w:val="en-GB"/>
+        </w:rPr>
+        <w:t>PipelineName</w:t>
+      </w:r>
+      <w:proofErr w:type="spellEnd"/>
+      <w:r>
+        <w:rPr>
+          <w:rFonts w:ascii="Consolas" w:hAnsi="Consolas" w:cs="Consolas"/>
+          <w:i/>
+          <w:lang w:val="en-GB"/>
+        </w:rPr>
+        <w:t>&gt;</w:t>
       </w:r>
       <w:r>
         <w:rPr>
@@ -491,8 +539,16 @@
         <w:rPr>
           <w:lang w:val="en-GB"/>
         </w:rPr>
-        <w:t>Follow the wizard. Press “Next”.</w:t>
-      </w:r>
+        <w:t xml:space="preserve">Follow the wizard. </w:t>
+      </w:r>
+      <w:proofErr w:type="gramStart"/>
+      <w:r>
+        <w:rPr>
+          <w:lang w:val="en-GB"/>
+        </w:rPr>
+        <w:t>Press “Next”.</w:t>
+      </w:r>
+      <w:proofErr w:type="gramEnd"/>
     </w:p>
     <w:p>
       <w:pPr>
@@ -1263,7 +1319,14 @@
         <w:rPr>
           <w:lang w:val="en-GB"/>
         </w:rPr>
-        <w:t xml:space="preserve"> no login (local data) to lo</w:t>
+        <w:t xml:space="preserve"> no login (local data) to </w:t>
+      </w:r>
+      <w:proofErr w:type="gramStart"/>
+      <w:r>
+        <w:rPr>
+          <w:lang w:val="en-GB"/>
+        </w:rPr>
+        <w:t>lo</w:t>
       </w:r>
       <w:r>
         <w:rPr>
@@ -1275,7 +1338,14 @@
         <w:rPr>
           <w:lang w:val="en-GB"/>
         </w:rPr>
-        <w:t>in(repository connection)</w:t>
+        <w:t>in(</w:t>
+      </w:r>
+      <w:proofErr w:type="gramEnd"/>
+      <w:r>
+        <w:rPr>
+          <w:lang w:val="en-GB"/>
+        </w:rPr>
+        <w:t>repository connection)</w:t>
       </w:r>
     </w:p>
     <w:p>
@@ -1551,6 +1621,7 @@
         </w:rPr>
         <w:t xml:space="preserve">If </w:t>
       </w:r>
+      <w:proofErr w:type="gramStart"/>
       <w:r>
         <w:rPr>
           <w:rFonts w:ascii="Consolas" w:hAnsi="Consolas" w:cs="Consolas"/>
@@ -1558,12 +1629,14 @@
         </w:rPr>
         <w:t>Yes</w:t>
       </w:r>
+      <w:proofErr w:type="gramEnd"/>
       <w:r>
         <w:rPr>
           <w:lang w:val="en-GB"/>
         </w:rPr>
         <w:t xml:space="preserve"> changes are kept, if </w:t>
       </w:r>
+      <w:proofErr w:type="spellStart"/>
       <w:r>
         <w:rPr>
           <w:rFonts w:ascii="Consolas" w:hAnsi="Consolas" w:cs="Consolas"/>
@@ -1571,6 +1644,7 @@
         </w:rPr>
         <w:t>No</w:t>
       </w:r>
+      <w:proofErr w:type="spellEnd"/>
       <w:r>
         <w:rPr>
           <w:lang w:val="en-GB"/>
@@ -1619,7 +1693,14 @@
         <w:rPr>
           <w:lang w:val="en-GB"/>
         </w:rPr>
-        <w:t>+S and Model</w:t>
+        <w:t xml:space="preserve">+S and </w:t>
+      </w:r>
+      <w:proofErr w:type="spellStart"/>
+      <w:r>
+        <w:rPr>
+          <w:lang w:val="en-GB"/>
+        </w:rPr>
+        <w:t>Model</w:t>
       </w:r>
       <w:r>
         <w:rPr>
@@ -1631,7 +1712,14 @@
         <w:rPr>
           <w:lang w:val="en-GB"/>
         </w:rPr>
-        <w:t>Save All</w:t>
+        <w:t>Save</w:t>
+      </w:r>
+      <w:proofErr w:type="spellEnd"/>
+      <w:r>
+        <w:rPr>
+          <w:lang w:val="en-GB"/>
+        </w:rPr>
+        <w:t xml:space="preserve"> All</w:t>
       </w:r>
     </w:p>
     <w:p>
@@ -1776,8 +1864,16 @@
         <w:rPr>
           <w:lang w:val="en-GB"/>
         </w:rPr>
-        <w:t xml:space="preserve"> to save changes. Repeat with </w:t>
-      </w:r>
+        <w:t xml:space="preserve"> to save changes. </w:t>
+      </w:r>
+      <w:proofErr w:type="gramStart"/>
+      <w:r>
+        <w:rPr>
+          <w:lang w:val="en-GB"/>
+        </w:rPr>
+        <w:t xml:space="preserve">Repeat with </w:t>
+      </w:r>
+      <w:proofErr w:type="spellStart"/>
       <w:r>
         <w:rPr>
           <w:rFonts w:ascii="Consolas" w:hAnsi="Consolas" w:cs="Consolas"/>
@@ -1799,6 +1895,7 @@
         </w:rPr>
         <w:t>Save</w:t>
       </w:r>
+      <w:proofErr w:type="spellEnd"/>
       <w:r>
         <w:rPr>
           <w:rFonts w:ascii="Consolas" w:hAnsi="Consolas" w:cs="Consolas"/>
@@ -1812,6 +1909,7 @@
         </w:rPr>
         <w:t>.</w:t>
       </w:r>
+      <w:proofErr w:type="gramEnd"/>
     </w:p>
     <w:p>
       <w:pPr>
@@ -1895,6 +1993,7 @@
         </w:rPr>
         <w:t xml:space="preserve"> </w:t>
       </w:r>
+      <w:proofErr w:type="spellStart"/>
       <w:r>
         <w:rPr>
           <w:rFonts w:ascii="Consolas" w:hAnsi="Consolas" w:cs="Consolas"/>
@@ -1902,12 +2001,14 @@
         </w:rPr>
         <w:t>Ctrl+S</w:t>
       </w:r>
+      <w:proofErr w:type="spellEnd"/>
       <w:r>
         <w:rPr>
           <w:lang w:val="en-GB"/>
         </w:rPr>
         <w:t xml:space="preserve"> saves currently opened tab (single). </w:t>
       </w:r>
+      <w:proofErr w:type="spellStart"/>
       <w:r>
         <w:rPr>
           <w:rFonts w:ascii="Consolas" w:hAnsi="Consolas" w:cs="Consolas"/>
@@ -1920,7 +2021,15 @@
           <w:rFonts w:ascii="Consolas" w:hAnsi="Consolas" w:cs="Consolas"/>
           <w:lang w:val="en-GB"/>
         </w:rPr>
-        <w:t>Save All</w:t>
+        <w:t>Save</w:t>
+      </w:r>
+      <w:proofErr w:type="spellEnd"/>
+      <w:r>
+        <w:rPr>
+          <w:rFonts w:ascii="Consolas" w:hAnsi="Consolas" w:cs="Consolas"/>
+          <w:lang w:val="en-GB"/>
+        </w:rPr>
+        <w:t xml:space="preserve"> All</w:t>
       </w:r>
       <w:r>
         <w:rPr>
@@ -1932,7 +2041,21 @@
         <w:rPr>
           <w:lang w:val="en-GB"/>
         </w:rPr>
-        <w:t xml:space="preserve"> Restart QM-IConf to see whether the model was written / read correctly.</w:t>
+        <w:t xml:space="preserve"> Restart QM-</w:t>
+      </w:r>
+      <w:proofErr w:type="spellStart"/>
+      <w:r>
+        <w:rPr>
+          <w:lang w:val="en-GB"/>
+        </w:rPr>
+        <w:t>IConf</w:t>
+      </w:r>
+      <w:proofErr w:type="spellEnd"/>
+      <w:r>
+        <w:rPr>
+          <w:lang w:val="en-GB"/>
+        </w:rPr>
+        <w:t xml:space="preserve"> to see whether the model was written / read correctly.</w:t>
       </w:r>
     </w:p>
     <w:p>
@@ -2103,7 +2226,21 @@
         <w:rPr>
           <w:lang w:val="en-GB"/>
         </w:rPr>
-        <w:t xml:space="preserve"> Open one of the editors which require an artifact (data source, data sink, algorithm, infrastructure). The actual artifact specification sha</w:t>
+        <w:t xml:space="preserve"> Open one of the editors which require an artifact (data source, data sink, algorithm, </w:t>
+      </w:r>
+      <w:proofErr w:type="gramStart"/>
+      <w:r>
+        <w:rPr>
+          <w:lang w:val="en-GB"/>
+        </w:rPr>
+        <w:t>infrastructure</w:t>
+      </w:r>
+      <w:proofErr w:type="gramEnd"/>
+      <w:r>
+        <w:rPr>
+          <w:lang w:val="en-GB"/>
+        </w:rPr>
+        <w:t>). The actual artifact specification sha</w:t>
       </w:r>
       <w:r>
         <w:rPr>
@@ -2816,7 +2953,21 @@
         <w:rPr>
           <w:lang w:val="en-GB"/>
         </w:rPr>
-        <w:t xml:space="preserve"> Restart QM-IConf to see whether the model was written / read correctly.</w:t>
+        <w:t xml:space="preserve"> Restart QM-</w:t>
+      </w:r>
+      <w:proofErr w:type="spellStart"/>
+      <w:r>
+        <w:rPr>
+          <w:lang w:val="en-GB"/>
+        </w:rPr>
+        <w:t>IConf</w:t>
+      </w:r>
+      <w:proofErr w:type="spellEnd"/>
+      <w:r>
+        <w:rPr>
+          <w:lang w:val="en-GB"/>
+        </w:rPr>
+        <w:t xml:space="preserve"> to see whether the model was written / read correctly.</w:t>
       </w:r>
     </w:p>
     <w:p>
@@ -3056,6 +3207,7 @@
         </w:rPr>
         <w:t xml:space="preserve"> Select </w:t>
       </w:r>
+      <w:proofErr w:type="spellStart"/>
       <w:r>
         <w:rPr>
           <w:rFonts w:ascii="Consolas" w:hAnsi="Consolas" w:cs="Consolas"/>
@@ -3075,7 +3227,15 @@
           <w:rFonts w:ascii="Consolas" w:hAnsi="Consolas" w:cs="Consolas"/>
           <w:lang w:val="en-GB"/>
         </w:rPr>
-        <w:t>Revert all</w:t>
+        <w:t>Revert</w:t>
+      </w:r>
+      <w:proofErr w:type="spellEnd"/>
+      <w:r>
+        <w:rPr>
+          <w:rFonts w:ascii="Consolas" w:hAnsi="Consolas" w:cs="Consolas"/>
+          <w:lang w:val="en-GB"/>
+        </w:rPr>
+        <w:t xml:space="preserve"> all</w:t>
       </w:r>
     </w:p>
     <w:p>
@@ -3150,7 +3310,21 @@
         <w:rPr>
           <w:lang w:val="en-GB"/>
         </w:rPr>
-        <w:t>A message will appear stating that in order to revert all changes the application will be restarted.</w:t>
+        <w:t xml:space="preserve">A message will appear stating that in order to </w:t>
+      </w:r>
+      <w:proofErr w:type="gramStart"/>
+      <w:r>
+        <w:rPr>
+          <w:lang w:val="en-GB"/>
+        </w:rPr>
+        <w:t>revert</w:t>
+      </w:r>
+      <w:proofErr w:type="gramEnd"/>
+      <w:r>
+        <w:rPr>
+          <w:lang w:val="en-GB"/>
+        </w:rPr>
+        <w:t xml:space="preserve"> all changes the application will be restarted.</w:t>
       </w:r>
     </w:p>
     <w:p>
@@ -3234,6 +3408,7 @@
         </w:rPr>
         <w:t xml:space="preserve"> If selected </w:t>
       </w:r>
+      <w:proofErr w:type="gramStart"/>
       <w:r>
         <w:rPr>
           <w:rFonts w:ascii="Consolas" w:hAnsi="Consolas" w:cs="Consolas"/>
@@ -3241,6 +3416,7 @@
         </w:rPr>
         <w:t>Yes</w:t>
       </w:r>
+      <w:proofErr w:type="gramEnd"/>
       <w:r>
         <w:rPr>
           <w:lang w:val="en-GB"/>
@@ -3838,7 +4014,21 @@
         <w:rPr>
           <w:lang w:val="en-GB"/>
         </w:rPr>
-        <w:t xml:space="preserve">Restart QM-IConf to see whether the model was written / read correctly. </w:t>
+        <w:t>Restart QM-</w:t>
+      </w:r>
+      <w:proofErr w:type="spellStart"/>
+      <w:r>
+        <w:rPr>
+          <w:lang w:val="en-GB"/>
+        </w:rPr>
+        <w:t>IConf</w:t>
+      </w:r>
+      <w:proofErr w:type="spellEnd"/>
+      <w:r>
+        <w:rPr>
+          <w:lang w:val="en-GB"/>
+        </w:rPr>
+        <w:t xml:space="preserve"> to see whether the model was written / read correctly. </w:t>
       </w:r>
       <w:r>
         <w:rPr>
@@ -3901,8 +4091,16 @@
         <w:rPr>
           <w:lang w:val="en-GB"/>
         </w:rPr>
-        <w:t xml:space="preserve"> / QM-IConf</w:t>
-      </w:r>
+        <w:t xml:space="preserve"> / QM-</w:t>
+      </w:r>
+      <w:proofErr w:type="spellStart"/>
+      <w:r>
+        <w:rPr>
+          <w:lang w:val="en-GB"/>
+        </w:rPr>
+        <w:t>IConf</w:t>
+      </w:r>
+      <w:proofErr w:type="spellEnd"/>
       <w:r>
         <w:rPr>
           <w:lang w:val="en-GB"/>
@@ -4143,7 +4341,21 @@
         <w:rPr>
           <w:lang w:val="en-GB"/>
         </w:rPr>
-        <w:t xml:space="preserve">Restart QM-IConf to see whether the model was written / read correctly. </w:t>
+        <w:t>Restart QM-</w:t>
+      </w:r>
+      <w:proofErr w:type="spellStart"/>
+      <w:r>
+        <w:rPr>
+          <w:lang w:val="en-GB"/>
+        </w:rPr>
+        <w:t>IConf</w:t>
+      </w:r>
+      <w:proofErr w:type="spellEnd"/>
+      <w:r>
+        <w:rPr>
+          <w:lang w:val="en-GB"/>
+        </w:rPr>
+        <w:t xml:space="preserve"> to see whether the model was written / read correctly. </w:t>
       </w:r>
       <w:r>
         <w:rPr>
@@ -4199,8 +4411,16 @@
         <w:rPr>
           <w:lang w:val="en-GB"/>
         </w:rPr>
-        <w:t xml:space="preserve"> / QM-IConf</w:t>
-      </w:r>
+        <w:t xml:space="preserve"> / QM-</w:t>
+      </w:r>
+      <w:proofErr w:type="spellStart"/>
+      <w:r>
+        <w:rPr>
+          <w:lang w:val="en-GB"/>
+        </w:rPr>
+        <w:t>IConf</w:t>
+      </w:r>
+      <w:proofErr w:type="spellEnd"/>
       <w:r>
         <w:rPr>
           <w:lang w:val="en-GB"/>
@@ -4449,7 +4669,21 @@
         <w:rPr>
           <w:lang w:val="en-GB"/>
         </w:rPr>
-        <w:t>Re-add an element immediately. Restart QM-IConf to see whether the model was written / read correctly.</w:t>
+        <w:t>Re-add an element immediately. Restart QM-</w:t>
+      </w:r>
+      <w:proofErr w:type="spellStart"/>
+      <w:r>
+        <w:rPr>
+          <w:lang w:val="en-GB"/>
+        </w:rPr>
+        <w:t>IConf</w:t>
+      </w:r>
+      <w:proofErr w:type="spellEnd"/>
+      <w:r>
+        <w:rPr>
+          <w:lang w:val="en-GB"/>
+        </w:rPr>
+        <w:t xml:space="preserve"> to see whether the model was written / read correctly.</w:t>
       </w:r>
     </w:p>
     <w:p>
@@ -5828,13 +6062,27 @@
         <w:rPr>
           <w:lang w:val="en-GB"/>
         </w:rPr>
-        <w:t>ipeline is deleted</w:t>
-      </w:r>
-      <w:r>
-        <w:rPr>
-          <w:lang w:val="en-GB"/>
-        </w:rPr>
-        <w:t>, in particular a new pipeline (</w:t>
+        <w:t xml:space="preserve">ipeline is </w:t>
+      </w:r>
+      <w:proofErr w:type="gramStart"/>
+      <w:r>
+        <w:rPr>
+          <w:lang w:val="en-GB"/>
+        </w:rPr>
+        <w:t>deleted</w:t>
+      </w:r>
+      <w:r>
+        <w:rPr>
+          <w:lang w:val="en-GB"/>
+        </w:rPr>
+        <w:t>,</w:t>
+      </w:r>
+      <w:proofErr w:type="gramEnd"/>
+      <w:r>
+        <w:rPr>
+          <w:lang w:val="en-GB"/>
+        </w:rPr>
+        <w:t xml:space="preserve"> in particular a new pipeline (</w:t>
       </w:r>
       <w:r>
         <w:rPr>
@@ -6604,7 +6852,21 @@
         <w:rPr>
           <w:lang w:val="en-GB"/>
         </w:rPr>
-        <w:t xml:space="preserve"> Constraint can be defined, stored, modified, deleted. </w:t>
+        <w:t xml:space="preserve"> Constraint can be defined, stored, modified, </w:t>
+      </w:r>
+      <w:proofErr w:type="gramStart"/>
+      <w:r>
+        <w:rPr>
+          <w:lang w:val="en-GB"/>
+        </w:rPr>
+        <w:t>deleted</w:t>
+      </w:r>
+      <w:proofErr w:type="gramEnd"/>
+      <w:r>
+        <w:rPr>
+          <w:lang w:val="en-GB"/>
+        </w:rPr>
+        <w:t xml:space="preserve">. </w:t>
       </w:r>
     </w:p>
     <w:p>
@@ -7025,7 +7287,7 @@
         <w:rPr>
           <w:lang w:val="en-GB"/>
         </w:rPr>
-        <w:t>Validating the model</w:t>
+        <w:t>Help documentation</w:t>
       </w:r>
     </w:p>
     <w:p>
@@ -7046,19 +7308,7 @@
         <w:rPr>
           <w:lang w:val="en-GB"/>
         </w:rPr>
-        <w:t xml:space="preserve"> Validate if the configuration is valid (</w:t>
-      </w:r>
-      <w:r>
-        <w:rPr>
-          <w:lang w:val="en-GB"/>
-        </w:rPr>
-        <w:t xml:space="preserve">no </w:t>
-      </w:r>
-      <w:r>
-        <w:rPr>
-          <w:lang w:val="en-GB"/>
-        </w:rPr>
-        <w:t>constraints not violated).</w:t>
+        <w:t xml:space="preserve"> Validate if the help documentation is displayed properly and that all resources are part of the release.</w:t>
       </w:r>
     </w:p>
     <w:p>
@@ -7112,6 +7362,261 @@
     </w:p>
     <w:p>
       <w:pPr>
+        <w:rPr>
+          <w:lang w:val="en-GB"/>
+        </w:rPr>
+      </w:pPr>
+      <w:r>
+        <w:rPr>
+          <w:b/>
+          <w:lang w:val="en-GB"/>
+        </w:rPr>
+        <w:t>Process:</w:t>
+      </w:r>
+      <w:r>
+        <w:rPr>
+          <w:b/>
+          <w:lang w:val="en-GB"/>
+        </w:rPr>
+        <w:t xml:space="preserve"> </w:t>
+      </w:r>
+      <w:r>
+        <w:rPr>
+          <w:lang w:val="en-GB"/>
+        </w:rPr>
+        <w:t xml:space="preserve">Open </w:t>
+      </w:r>
+      <w:proofErr w:type="spellStart"/>
+      <w:r>
+        <w:rPr>
+          <w:rFonts w:ascii="Consolas" w:hAnsi="Consolas" w:cs="Consolas"/>
+          <w:lang w:val="en-GB"/>
+        </w:rPr>
+        <w:t>Help|QM-IConf</w:t>
+      </w:r>
+      <w:proofErr w:type="spellEnd"/>
+      <w:r>
+        <w:rPr>
+          <w:rFonts w:ascii="Consolas" w:hAnsi="Consolas" w:cs="Consolas"/>
+          <w:lang w:val="en-GB"/>
+        </w:rPr>
+        <w:t xml:space="preserve"> Documentation</w:t>
+      </w:r>
+      <w:r>
+        <w:rPr>
+          <w:lang w:val="en-GB"/>
+        </w:rPr>
+        <w:t>.</w:t>
+      </w:r>
+    </w:p>
+    <w:p>
+      <w:pPr>
+        <w:jc w:val="center"/>
+        <w:rPr>
+          <w:lang w:val="en-GB"/>
+        </w:rPr>
+      </w:pPr>
+      <w:r>
+        <w:rPr>
+          <w:noProof/>
+          <w:lang w:eastAsia="de-DE"/>
+        </w:rPr>
+        <w:lastRenderedPageBreak/>
+        <w:drawing>
+          <wp:inline distT="0" distB="0" distL="0" distR="0">
+            <wp:extent cx="4956257" cy="3739487"/>
+            <wp:effectExtent l="19050" t="0" r="0" b="0"/>
+            <wp:docPr id="7" name="Picture 1"/>
+            <wp:cNvGraphicFramePr>
+              <a:graphicFrameLocks xmlns:a="http://schemas.openxmlformats.org/drawingml/2006/main" noChangeAspect="1"/>
+            </wp:cNvGraphicFramePr>
+            <a:graphic xmlns:a="http://schemas.openxmlformats.org/drawingml/2006/main">
+              <a:graphicData uri="http://schemas.openxmlformats.org/drawingml/2006/picture">
+                <pic:pic xmlns:pic="http://schemas.openxmlformats.org/drawingml/2006/picture">
+                  <pic:nvPicPr>
+                    <pic:cNvPr id="0" name="Picture 1"/>
+                    <pic:cNvPicPr>
+                      <a:picLocks noChangeAspect="1" noChangeArrowheads="1"/>
+                    </pic:cNvPicPr>
+                  </pic:nvPicPr>
+                  <pic:blipFill>
+                    <a:blip r:embed="rId32" cstate="print"/>
+                    <a:srcRect/>
+                    <a:stretch>
+                      <a:fillRect/>
+                    </a:stretch>
+                  </pic:blipFill>
+                  <pic:spPr bwMode="auto">
+                    <a:xfrm>
+                      <a:off x="0" y="0"/>
+                      <a:ext cx="4956528" cy="3739691"/>
+                    </a:xfrm>
+                    <a:prstGeom prst="rect">
+                      <a:avLst/>
+                    </a:prstGeom>
+                    <a:noFill/>
+                    <a:ln w="9525">
+                      <a:noFill/>
+                      <a:miter lim="800000"/>
+                      <a:headEnd/>
+                      <a:tailEnd/>
+                    </a:ln>
+                  </pic:spPr>
+                </pic:pic>
+              </a:graphicData>
+            </a:graphic>
+          </wp:inline>
+        </w:drawing>
+      </w:r>
+    </w:p>
+    <w:p>
+      <w:pPr>
+        <w:spacing w:after="0" w:line="240" w:lineRule="auto"/>
+        <w:jc w:val="both"/>
+        <w:rPr>
+          <w:lang w:val="en-GB"/>
+        </w:rPr>
+      </w:pPr>
+      <w:r>
+        <w:rPr>
+          <w:b/>
+          <w:lang w:val="en-GB"/>
+        </w:rPr>
+        <w:t>Result:</w:t>
+      </w:r>
+      <w:r>
+        <w:rPr>
+          <w:lang w:val="en-GB"/>
+        </w:rPr>
+        <w:t xml:space="preserve"> The QM-</w:t>
+      </w:r>
+      <w:proofErr w:type="spellStart"/>
+      <w:r>
+        <w:rPr>
+          <w:lang w:val="en-GB"/>
+        </w:rPr>
+        <w:t>IConf</w:t>
+      </w:r>
+      <w:proofErr w:type="spellEnd"/>
+      <w:r>
+        <w:rPr>
+          <w:lang w:val="en-GB"/>
+        </w:rPr>
+        <w:t xml:space="preserve"> documentation page opens and the documentation links to the user guide / constraint guide are working and the documents are up-to-date. In the tree, also the EASy-Producer documentation and </w:t>
+      </w:r>
+      <w:proofErr w:type="gramStart"/>
+      <w:r>
+        <w:rPr>
+          <w:lang w:val="en-GB"/>
+        </w:rPr>
+        <w:t>it’s</w:t>
+      </w:r>
+      <w:proofErr w:type="gramEnd"/>
+      <w:r>
+        <w:rPr>
+          <w:lang w:val="en-GB"/>
+        </w:rPr>
+        <w:t xml:space="preserve"> documents are accessible.</w:t>
+      </w:r>
+    </w:p>
+    <w:p>
+      <w:pPr>
+        <w:pStyle w:val="Heading2"/>
+        <w:rPr>
+          <w:lang w:val="en-GB"/>
+        </w:rPr>
+      </w:pPr>
+      <w:r>
+        <w:rPr>
+          <w:lang w:val="en-GB"/>
+        </w:rPr>
+        <w:t>Validating the model</w:t>
+      </w:r>
+    </w:p>
+    <w:p>
+      <w:pPr>
+        <w:spacing w:after="0" w:line="240" w:lineRule="auto"/>
+        <w:rPr>
+          <w:lang w:val="en-GB"/>
+        </w:rPr>
+      </w:pPr>
+      <w:r>
+        <w:rPr>
+          <w:b/>
+          <w:lang w:val="en-GB"/>
+        </w:rPr>
+        <w:t>Goal:</w:t>
+      </w:r>
+      <w:r>
+        <w:rPr>
+          <w:lang w:val="en-GB"/>
+        </w:rPr>
+        <w:t xml:space="preserve"> Validate if the configuration is valid (</w:t>
+      </w:r>
+      <w:r>
+        <w:rPr>
+          <w:lang w:val="en-GB"/>
+        </w:rPr>
+        <w:t xml:space="preserve">no </w:t>
+      </w:r>
+      <w:r>
+        <w:rPr>
+          <w:lang w:val="en-GB"/>
+        </w:rPr>
+        <w:t>constraints not violated).</w:t>
+      </w:r>
+    </w:p>
+    <w:p>
+      <w:pPr>
+        <w:spacing w:after="0" w:line="240" w:lineRule="auto"/>
+        <w:rPr>
+          <w:lang w:val="en-GB"/>
+        </w:rPr>
+      </w:pPr>
+      <w:r>
+        <w:rPr>
+          <w:b/>
+          <w:lang w:val="en-GB"/>
+        </w:rPr>
+        <w:t>Prerequisite:</w:t>
+      </w:r>
+      <w:r>
+        <w:rPr>
+          <w:lang w:val="en-GB"/>
+        </w:rPr>
+        <w:t xml:space="preserve"> Tool is open and ready (Scenario </w:t>
+      </w:r>
+      <w:fldSimple w:instr=" REF _Ref433871930 \r \h  \* MERGEFORMAT ">
+        <w:r>
+          <w:rPr>
+            <w:lang w:val="en-GB"/>
+          </w:rPr>
+          <w:t>1</w:t>
+        </w:r>
+      </w:fldSimple>
+      <w:r>
+        <w:rPr>
+          <w:lang w:val="en-GB"/>
+        </w:rPr>
+        <w:t xml:space="preserve"> or </w:t>
+      </w:r>
+      <w:fldSimple w:instr=" REF _Ref433871784 \r \h  \* MERGEFORMAT ">
+        <w:r>
+          <w:rPr>
+            <w:lang w:val="en-GB"/>
+          </w:rPr>
+          <w:t>2</w:t>
+        </w:r>
+      </w:fldSimple>
+      <w:r>
+        <w:rPr>
+          <w:lang w:val="en-GB"/>
+        </w:rPr>
+        <w:t>).</w:t>
+      </w:r>
+    </w:p>
+    <w:p>
+      <w:pPr>
         <w:spacing w:line="240" w:lineRule="auto"/>
         <w:rPr>
           <w:lang w:val="en-GB"/>
@@ -7130,6 +7635,7 @@
         </w:rPr>
         <w:t xml:space="preserve"> Select </w:t>
       </w:r>
+      <w:proofErr w:type="spellStart"/>
       <w:r>
         <w:rPr>
           <w:rFonts w:ascii="Consolas" w:hAnsi="Consolas" w:cs="Consolas"/>
@@ -7149,7 +7655,15 @@
           <w:rFonts w:ascii="Consolas" w:hAnsi="Consolas" w:cs="Consolas"/>
           <w:lang w:val="en-GB"/>
         </w:rPr>
-        <w:t>Validate All</w:t>
+        <w:t>Validate</w:t>
+      </w:r>
+      <w:proofErr w:type="spellEnd"/>
+      <w:r>
+        <w:rPr>
+          <w:rFonts w:ascii="Consolas" w:hAnsi="Consolas" w:cs="Consolas"/>
+          <w:lang w:val="en-GB"/>
+        </w:rPr>
+        <w:t xml:space="preserve"> All</w:t>
       </w:r>
       <w:r>
         <w:rPr>
@@ -7189,7 +7703,7 @@
                     </pic:cNvPicPr>
                   </pic:nvPicPr>
                   <pic:blipFill>
-                    <a:blip r:embed="rId32" cstate="print"/>
+                    <a:blip r:embed="rId33" cstate="print"/>
                     <a:srcRect/>
                     <a:stretch>
                       <a:fillRect/>
@@ -7324,7 +7838,7 @@
                     </pic:cNvPicPr>
                   </pic:nvPicPr>
                   <pic:blipFill>
-                    <a:blip r:embed="rId33" cstate="print"/>
+                    <a:blip r:embed="rId34" cstate="print"/>
                     <a:srcRect/>
                     <a:stretch>
                       <a:fillRect/>
@@ -7413,7 +7927,6 @@
           <w:noProof/>
           <w:lang w:eastAsia="de-DE"/>
         </w:rPr>
-        <w:lastRenderedPageBreak/>
         <w:drawing>
           <wp:inline distT="0" distB="0" distL="0" distR="0">
             <wp:extent cx="1514475" cy="848106"/>
@@ -7432,7 +7945,7 @@
                     </pic:cNvPicPr>
                   </pic:nvPicPr>
                   <pic:blipFill>
-                    <a:blip r:embed="rId35" cstate="print"/>
+                    <a:blip r:embed="rId36" cstate="print"/>
                     <a:srcRect/>
                     <a:stretch>
                       <a:fillRect/>
@@ -7472,6 +7985,7 @@
         <w:rPr>
           <w:lang w:val="en-GB"/>
         </w:rPr>
+        <w:lastRenderedPageBreak/>
         <w:t xml:space="preserve">To get the information about failed constraints go to the </w:t>
       </w:r>
       <w:r>
@@ -7518,7 +8032,7 @@
                     </pic:cNvPicPr>
                   </pic:nvPicPr>
                   <pic:blipFill>
-                    <a:blip r:embed="rId36" cstate="print"/>
+                    <a:blip r:embed="rId37" cstate="print"/>
                     <a:srcRect/>
                     <a:stretch>
                       <a:fillRect/>
@@ -7837,7 +8351,21 @@
         <w:rPr>
           <w:lang w:val="en-GB"/>
         </w:rPr>
-        <w:t xml:space="preserve">e set to 6700, 6701, 6702, 6703. </w:t>
+        <w:t xml:space="preserve">e set to 6700, 6701, 6702, </w:t>
+      </w:r>
+      <w:proofErr w:type="gramStart"/>
+      <w:r>
+        <w:rPr>
+          <w:lang w:val="en-GB"/>
+        </w:rPr>
+        <w:t>6703</w:t>
+      </w:r>
+      <w:proofErr w:type="gramEnd"/>
+      <w:r>
+        <w:rPr>
+          <w:lang w:val="en-GB"/>
+        </w:rPr>
+        <w:t xml:space="preserve">. </w:t>
       </w:r>
       <w:r>
         <w:rPr>
@@ -7952,7 +8480,7 @@
                     </pic:cNvPicPr>
                   </pic:nvPicPr>
                   <pic:blipFill>
-                    <a:blip r:embed="rId37" cstate="print"/>
+                    <a:blip r:embed="rId38" cstate="print"/>
                     <a:srcRect/>
                     <a:stretch>
                       <a:fillRect/>
@@ -8134,17 +8662,47 @@
         </w:rPr>
         <w:t xml:space="preserve"> Select </w:t>
       </w:r>
+      <w:proofErr w:type="spellStart"/>
       <w:r>
         <w:rPr>
           <w:lang w:val="en-GB"/>
         </w:rPr>
         <w:t>fPreprocessor</w:t>
       </w:r>
-      <w:r>
-        <w:rPr>
-          <w:lang w:val="en-GB"/>
-        </w:rPr>
-        <w:t xml:space="preserve"> from Algorithm Families. In the output field change the field name from “symbolId” to ”symbolId111” (marked with green). Save and validate the model.</w:t>
+      <w:proofErr w:type="spellEnd"/>
+      <w:r>
+        <w:rPr>
+          <w:lang w:val="en-GB"/>
+        </w:rPr>
+        <w:t xml:space="preserve"> from Algorithm Families. In the output field change the field name from “</w:t>
+      </w:r>
+      <w:proofErr w:type="spellStart"/>
+      <w:r>
+        <w:rPr>
+          <w:lang w:val="en-GB"/>
+        </w:rPr>
+        <w:t>symbolId</w:t>
+      </w:r>
+      <w:proofErr w:type="spellEnd"/>
+      <w:r>
+        <w:rPr>
+          <w:lang w:val="en-GB"/>
+        </w:rPr>
+        <w:t xml:space="preserve">” </w:t>
+      </w:r>
+      <w:proofErr w:type="gramStart"/>
+      <w:r>
+        <w:rPr>
+          <w:lang w:val="en-GB"/>
+        </w:rPr>
+        <w:t>to ”</w:t>
+      </w:r>
+      <w:proofErr w:type="gramEnd"/>
+      <w:r>
+        <w:rPr>
+          <w:lang w:val="en-GB"/>
+        </w:rPr>
+        <w:t>symbolId111” (marked with green). Save and validate the model.</w:t>
       </w:r>
     </w:p>
     <w:p>
@@ -8160,6 +8718,7 @@
           <w:b/>
           <w:lang w:val="en-GB"/>
         </w:rPr>
+        <w:lastRenderedPageBreak/>
         <w:t>Result:</w:t>
       </w:r>
       <w:r>
@@ -8240,7 +8799,7 @@
                     </pic:cNvPicPr>
                   </pic:nvPicPr>
                   <pic:blipFill>
-                    <a:blip r:embed="rId38" cstate="print"/>
+                    <a:blip r:embed="rId39" cstate="print"/>
                     <a:srcRect/>
                     <a:stretch>
                       <a:fillRect/>
@@ -8309,7 +8868,7 @@
                     </pic:cNvPicPr>
                   </pic:nvPicPr>
                   <pic:blipFill>
-                    <a:blip r:embed="rId39" cstate="print"/>
+                    <a:blip r:embed="rId40" cstate="print"/>
                     <a:srcRect/>
                     <a:stretch>
                       <a:fillRect/>
@@ -8476,7 +9035,49 @@
         <w:rPr>
           <w:lang w:val="en-GB"/>
         </w:rPr>
-        <w:t xml:space="preserve"> Select PriorityPip from Pipelines. In the pipeline designer add a Flow between Preprocessor and SentimentAnalysis family elements (marked</w:t>
+        <w:t xml:space="preserve"> Select </w:t>
+      </w:r>
+      <w:proofErr w:type="spellStart"/>
+      <w:r>
+        <w:rPr>
+          <w:lang w:val="en-GB"/>
+        </w:rPr>
+        <w:t>PriorityPip</w:t>
+      </w:r>
+      <w:proofErr w:type="spellEnd"/>
+      <w:r>
+        <w:rPr>
+          <w:lang w:val="en-GB"/>
+        </w:rPr>
+        <w:t xml:space="preserve"> from Pipelines. In the pipeline designer add a Flow between </w:t>
+      </w:r>
+      <w:proofErr w:type="spellStart"/>
+      <w:r>
+        <w:rPr>
+          <w:lang w:val="en-GB"/>
+        </w:rPr>
+        <w:t>Preprocessor</w:t>
+      </w:r>
+      <w:proofErr w:type="spellEnd"/>
+      <w:r>
+        <w:rPr>
+          <w:lang w:val="en-GB"/>
+        </w:rPr>
+        <w:t xml:space="preserve"> and </w:t>
+      </w:r>
+      <w:proofErr w:type="spellStart"/>
+      <w:r>
+        <w:rPr>
+          <w:lang w:val="en-GB"/>
+        </w:rPr>
+        <w:t>SentimentAnalysis</w:t>
+      </w:r>
+      <w:proofErr w:type="spellEnd"/>
+      <w:r>
+        <w:rPr>
+          <w:lang w:val="en-GB"/>
+        </w:rPr>
+        <w:t xml:space="preserve"> family elements (marked</w:t>
       </w:r>
       <w:r>
         <w:rPr>
@@ -8504,7 +9105,6 @@
           <w:b/>
           <w:lang w:val="en-GB"/>
         </w:rPr>
-        <w:lastRenderedPageBreak/>
         <w:t>Result:</w:t>
       </w:r>
       <w:r>
@@ -8536,7 +9136,49 @@
         <w:rPr>
           <w:lang w:val="en-GB"/>
         </w:rPr>
-        <w:t xml:space="preserve"> The corresponding elements (SentimentAnalysis, falseFlow, pre-processor, f2, FinancialCorrelation) shall be marked by red shapes in the pipeline editor.</w:t>
+        <w:t xml:space="preserve"> The corresponding elements (</w:t>
+      </w:r>
+      <w:proofErr w:type="spellStart"/>
+      <w:r>
+        <w:rPr>
+          <w:lang w:val="en-GB"/>
+        </w:rPr>
+        <w:t>SentimentAnalysis</w:t>
+      </w:r>
+      <w:proofErr w:type="spellEnd"/>
+      <w:r>
+        <w:rPr>
+          <w:lang w:val="en-GB"/>
+        </w:rPr>
+        <w:t xml:space="preserve">, </w:t>
+      </w:r>
+      <w:proofErr w:type="spellStart"/>
+      <w:r>
+        <w:rPr>
+          <w:lang w:val="en-GB"/>
+        </w:rPr>
+        <w:t>falseFlow</w:t>
+      </w:r>
+      <w:proofErr w:type="spellEnd"/>
+      <w:r>
+        <w:rPr>
+          <w:lang w:val="en-GB"/>
+        </w:rPr>
+        <w:t xml:space="preserve">, pre-processor, f2, </w:t>
+      </w:r>
+      <w:proofErr w:type="spellStart"/>
+      <w:r>
+        <w:rPr>
+          <w:lang w:val="en-GB"/>
+        </w:rPr>
+        <w:t>FinancialCorrelation</w:t>
+      </w:r>
+      <w:proofErr w:type="spellEnd"/>
+      <w:r>
+        <w:rPr>
+          <w:lang w:val="en-GB"/>
+        </w:rPr>
+        <w:t>) shall be marked by red shapes in the pipeline editor.</w:t>
       </w:r>
     </w:p>
     <w:p>
@@ -8561,6 +9203,7 @@
           <w:noProof/>
           <w:lang w:eastAsia="de-DE"/>
         </w:rPr>
+        <w:lastRenderedPageBreak/>
         <w:drawing>
           <wp:inline distT="0" distB="0" distL="0" distR="0">
             <wp:extent cx="2794504" cy="2800350"/>
@@ -8579,7 +9222,7 @@
                     </pic:cNvPicPr>
                   </pic:nvPicPr>
                   <pic:blipFill>
-                    <a:blip r:embed="rId40" cstate="print"/>
+                    <a:blip r:embed="rId41" cstate="print"/>
                     <a:srcRect/>
                     <a:stretch>
                       <a:fillRect/>
@@ -8754,12 +9397,14 @@
         </w:rPr>
         <w:t>“</w:t>
       </w:r>
+      <w:proofErr w:type="spellStart"/>
       <w:r>
         <w:rPr>
           <w:lang w:val="en-GB"/>
         </w:rPr>
         <w:t>PriorityPip</w:t>
       </w:r>
+      <w:proofErr w:type="spellEnd"/>
       <w:r>
         <w:rPr>
           <w:lang w:val="en-GB"/>
@@ -8770,7 +9415,49 @@
         <w:rPr>
           <w:lang w:val="en-GB"/>
         </w:rPr>
-        <w:t xml:space="preserve"> from Pipelines. In the pipeline designer add a Family Element “mismatch” with family “fMismatchedFamily”. Create a Flow between “FinancialDataSource” (name “m1”) and “mismatch” as well as “mismatch” and “FinancialCorrelation” (name “m2”). Save and validate the model. </w:t>
+        <w:t xml:space="preserve"> from Pipelines. In the pipeline designer add a Family Element “mismatch” with family “</w:t>
+      </w:r>
+      <w:proofErr w:type="spellStart"/>
+      <w:r>
+        <w:rPr>
+          <w:lang w:val="en-GB"/>
+        </w:rPr>
+        <w:t>fMismatchedFamily</w:t>
+      </w:r>
+      <w:proofErr w:type="spellEnd"/>
+      <w:r>
+        <w:rPr>
+          <w:lang w:val="en-GB"/>
+        </w:rPr>
+        <w:t>”. Create a Flow between “</w:t>
+      </w:r>
+      <w:proofErr w:type="spellStart"/>
+      <w:r>
+        <w:rPr>
+          <w:lang w:val="en-GB"/>
+        </w:rPr>
+        <w:t>FinancialDataSource</w:t>
+      </w:r>
+      <w:proofErr w:type="spellEnd"/>
+      <w:r>
+        <w:rPr>
+          <w:lang w:val="en-GB"/>
+        </w:rPr>
+        <w:t>” (name “m1”) and “mismatch” as well as “mismatch” and “</w:t>
+      </w:r>
+      <w:proofErr w:type="spellStart"/>
+      <w:r>
+        <w:rPr>
+          <w:lang w:val="en-GB"/>
+        </w:rPr>
+        <w:t>FinancialCorrelation</w:t>
+      </w:r>
+      <w:proofErr w:type="spellEnd"/>
+      <w:r>
+        <w:rPr>
+          <w:lang w:val="en-GB"/>
+        </w:rPr>
+        <w:t xml:space="preserve">” (name “m2”). Save and validate the model. </w:t>
       </w:r>
     </w:p>
     <w:p>
@@ -8854,7 +9541,7 @@
                     </pic:cNvPicPr>
                   </pic:nvPicPr>
                   <pic:blipFill>
-                    <a:blip r:embed="rId41" cstate="print"/>
+                    <a:blip r:embed="rId42" cstate="print"/>
                     <a:srcRect/>
                     <a:stretch>
                       <a:fillRect/>
@@ -9015,7 +9702,21 @@
         <w:rPr>
           <w:lang w:val="en-GB"/>
         </w:rPr>
-        <w:t xml:space="preserve"> Select “testDMPip” from Pipelines. In the pipeline designer change the data sink from “Random Sink” to the mismatching “Priority Data Sink”. Save and validate the model. </w:t>
+        <w:t xml:space="preserve"> Select “</w:t>
+      </w:r>
+      <w:proofErr w:type="spellStart"/>
+      <w:r>
+        <w:rPr>
+          <w:lang w:val="en-GB"/>
+        </w:rPr>
+        <w:t>testDMPip</w:t>
+      </w:r>
+      <w:proofErr w:type="spellEnd"/>
+      <w:r>
+        <w:rPr>
+          <w:lang w:val="en-GB"/>
+        </w:rPr>
+        <w:t xml:space="preserve">” from Pipelines. In the pipeline designer change the data sink from “Random Sink” to the mismatching “Priority Data Sink”. Save and validate the model. </w:t>
       </w:r>
     </w:p>
     <w:p>
@@ -9049,7 +9750,7 @@
                     </pic:cNvPicPr>
                   </pic:nvPicPr>
                   <pic:blipFill>
-                    <a:blip r:embed="rId42" cstate="print"/>
+                    <a:blip r:embed="rId43" cstate="print"/>
                     <a:srcRect/>
                     <a:stretch>
                       <a:fillRect/>
@@ -9091,7 +9792,6 @@
           <w:b/>
           <w:lang w:val="en-GB"/>
         </w:rPr>
-        <w:lastRenderedPageBreak/>
         <w:t>Result:</w:t>
       </w:r>
       <w:r>
@@ -9132,6 +9832,7 @@
           <w:noProof/>
           <w:lang w:eastAsia="de-DE"/>
         </w:rPr>
+        <w:lastRenderedPageBreak/>
         <w:drawing>
           <wp:inline distT="0" distB="0" distL="0" distR="0">
             <wp:extent cx="4550167" cy="1360178"/>
@@ -9150,7 +9851,7 @@
                     </pic:cNvPicPr>
                   </pic:nvPicPr>
                   <pic:blipFill>
-                    <a:blip r:embed="rId43" cstate="print"/>
+                    <a:blip r:embed="rId44" cstate="print"/>
                     <a:srcRect/>
                     <a:stretch>
                       <a:fillRect/>
@@ -9289,6 +9990,7 @@
         </w:rPr>
         <w:t xml:space="preserve"> Select </w:t>
       </w:r>
+      <w:proofErr w:type="spellStart"/>
       <w:r>
         <w:rPr>
           <w:rFonts w:ascii="Consolas" w:hAnsi="Consolas" w:cs="Consolas"/>
@@ -9308,7 +10010,15 @@
           <w:rFonts w:ascii="Consolas" w:hAnsi="Consolas" w:cs="Consolas"/>
           <w:lang w:val="en-GB"/>
         </w:rPr>
-        <w:t xml:space="preserve">Instantiate </w:t>
+        <w:t>Instantiate</w:t>
+      </w:r>
+      <w:proofErr w:type="spellEnd"/>
+      <w:r>
+        <w:rPr>
+          <w:rFonts w:ascii="Consolas" w:hAnsi="Consolas" w:cs="Consolas"/>
+          <w:lang w:val="en-GB"/>
+        </w:rPr>
+        <w:t xml:space="preserve"> </w:t>
       </w:r>
       <w:r>
         <w:rPr>
@@ -9355,7 +10065,7 @@
                     </pic:cNvPicPr>
                   </pic:nvPicPr>
                   <pic:blipFill>
-                    <a:blip r:embed="rId44" cstate="print"/>
+                    <a:blip r:embed="rId45" cstate="print"/>
                     <a:srcRect/>
                     <a:stretch>
                       <a:fillRect/>
@@ -9429,7 +10139,7 @@
                     </pic:cNvPicPr>
                   </pic:nvPicPr>
                   <pic:blipFill>
-                    <a:blip r:embed="rId45" cstate="print"/>
+                    <a:blip r:embed="rId46" cstate="print"/>
                     <a:srcRect/>
                     <a:stretch>
                       <a:fillRect/>
@@ -9469,7 +10179,21 @@
         <w:rPr>
           <w:lang w:val="en-GB"/>
         </w:rPr>
-        <w:t>If selected folder is not empty a message asking if you would liketo clean the folder before will appear. To clean the folder press “Yes”.</w:t>
+        <w:t xml:space="preserve">If selected folder is not empty a message asking if you would </w:t>
+      </w:r>
+      <w:proofErr w:type="spellStart"/>
+      <w:r>
+        <w:rPr>
+          <w:lang w:val="en-GB"/>
+        </w:rPr>
+        <w:t>liketo</w:t>
+      </w:r>
+      <w:proofErr w:type="spellEnd"/>
+      <w:r>
+        <w:rPr>
+          <w:lang w:val="en-GB"/>
+        </w:rPr>
+        <w:t xml:space="preserve"> clean the folder before will appear. To clean the folder press “Yes”.</w:t>
       </w:r>
     </w:p>
     <w:p>
@@ -9503,7 +10227,7 @@
                     </pic:cNvPicPr>
                   </pic:nvPicPr>
                   <pic:blipFill>
-                    <a:blip r:embed="rId46" cstate="print"/>
+                    <a:blip r:embed="rId47" cstate="print"/>
                     <a:srcRect/>
                     <a:stretch>
                       <a:fillRect/>
@@ -9578,7 +10302,7 @@
                     </pic:cNvPicPr>
                   </pic:nvPicPr>
                   <pic:blipFill>
-                    <a:blip r:embed="rId47" cstate="print"/>
+                    <a:blip r:embed="rId48" cstate="print"/>
                     <a:srcRect/>
                     <a:stretch>
                       <a:fillRect/>
@@ -9685,7 +10409,7 @@
                     </pic:cNvPicPr>
                   </pic:nvPicPr>
                   <pic:blipFill>
-                    <a:blip r:embed="rId48" cstate="print"/>
+                    <a:blip r:embed="rId49" cstate="print"/>
                     <a:srcRect/>
                     <a:stretch>
                       <a:fillRect/>
@@ -9777,8 +10501,16 @@
         <w:rPr>
           <w:lang w:val="en-GB"/>
         </w:rPr>
-        <w:t xml:space="preserve"> -&gt; unmatchedFamily</w:t>
-      </w:r>
+        <w:t xml:space="preserve"> -&gt; </w:t>
+      </w:r>
+      <w:proofErr w:type="spellStart"/>
+      <w:r>
+        <w:rPr>
+          <w:lang w:val="en-GB"/>
+        </w:rPr>
+        <w:t>unmatchedFamily</w:t>
+      </w:r>
+      <w:proofErr w:type="spellEnd"/>
       <w:r>
         <w:rPr>
           <w:lang w:val="en-GB"/>
@@ -9960,7 +10692,21 @@
         <w:rPr>
           <w:lang w:val="en-US"/>
         </w:rPr>
-        <w:t xml:space="preserve">(violation of typedefs, algorithm does not fit into family, pipeline broken) </w:t>
+        <w:t xml:space="preserve">(violation of </w:t>
+      </w:r>
+      <w:proofErr w:type="spellStart"/>
+      <w:r>
+        <w:rPr>
+          <w:lang w:val="en-US"/>
+        </w:rPr>
+        <w:t>typedefs</w:t>
+      </w:r>
+      <w:proofErr w:type="spellEnd"/>
+      <w:r>
+        <w:rPr>
+          <w:lang w:val="en-US"/>
+        </w:rPr>
+        <w:t xml:space="preserve">, algorithm does not fit into family, pipeline broken) </w:t>
       </w:r>
       <w:r>
         <w:rPr>
@@ -11330,7 +12076,7 @@
 </file>
 
 <file path=customXml/itemProps1.xml><?xml version="1.0" encoding="utf-8"?>
-<ds:datastoreItem xmlns:ds="http://schemas.openxmlformats.org/officeDocument/2006/customXml" ds:itemID="{E689AAA9-398E-452E-935F-74EA92981D31}">
+<ds:datastoreItem xmlns:ds="http://schemas.openxmlformats.org/officeDocument/2006/customXml" ds:itemID="{E65F6A8A-A14D-459A-85DA-FD90EFF83CDA}">
   <ds:schemaRefs>
     <ds:schemaRef ds:uri="http://schemas.openxmlformats.org/officeDocument/2006/bibliography"/>
   </ds:schemaRefs>

</xml_diff>

<commit_message>
Added testing scenario for the included help.
</commit_message>
<xml_diff>
--- a/QualiMasterApplication/documentation/QM-IConf Testing Scenarios.docx
+++ b/QualiMasterApplication/documentation/QM-IConf Testing Scenarios.docx
@@ -1,6 +1,6 @@
 
 <file path=word/document.xml><?xml version="1.0" encoding="utf-8"?>
-<w:document xmlns:ve="http://schemas.openxmlformats.org/markup-compatibility/2006" xmlns:o="urn:schemas-microsoft-com:office:office" xmlns:r="http://schemas.openxmlformats.org/officeDocument/2006/relationships" xmlns:m="http://schemas.openxmlformats.org/officeDocument/2006/math" xmlns:v="urn:schemas-microsoft-com:vml" xmlns:wp="http://schemas.openxmlformats.org/drawingml/2006/wordprocessingDrawing" xmlns:w10="urn:schemas-microsoft-com:office:word" xmlns:w="http://schemas.openxmlformats.org/wordprocessingml/2006/main" xmlns:wne="http://schemas.microsoft.com/office/word/2006/wordml">
+<w:document xmlns:wpc="http://schemas.microsoft.com/office/word/2010/wordprocessingCanvas" xmlns:mc="http://schemas.openxmlformats.org/markup-compatibility/2006" xmlns:o="urn:schemas-microsoft-com:office:office" xmlns:r="http://schemas.openxmlformats.org/officeDocument/2006/relationships" xmlns:m="http://schemas.openxmlformats.org/officeDocument/2006/math" xmlns:v="urn:schemas-microsoft-com:vml" xmlns:wp14="http://schemas.microsoft.com/office/word/2010/wordprocessingDrawing" xmlns:wp="http://schemas.openxmlformats.org/drawingml/2006/wordprocessingDrawing" xmlns:w10="urn:schemas-microsoft-com:office:word" xmlns:w="http://schemas.openxmlformats.org/wordprocessingml/2006/main" xmlns:w14="http://schemas.microsoft.com/office/word/2010/wordml" xmlns:wpg="http://schemas.microsoft.com/office/word/2010/wordprocessingGroup" xmlns:wpi="http://schemas.microsoft.com/office/word/2010/wordprocessingInk" xmlns:wne="http://schemas.microsoft.com/office/word/2006/wordml" xmlns:wps="http://schemas.microsoft.com/office/word/2010/wordprocessingShape" mc:Ignorable="w14 wp14">
   <w:body>
     <w:p>
       <w:pPr>
@@ -166,7 +166,7 @@
     </w:p>
     <w:p>
       <w:pPr>
-        <w:pStyle w:val="ListParagraph"/>
+        <w:pStyle w:val="Listenabsatz"/>
         <w:numPr>
           <w:ilvl w:val="0"/>
           <w:numId w:val="3"/>
@@ -193,7 +193,7 @@
     </w:p>
     <w:p>
       <w:pPr>
-        <w:pStyle w:val="ListParagraph"/>
+        <w:pStyle w:val="Listenabsatz"/>
         <w:numPr>
           <w:ilvl w:val="0"/>
           <w:numId w:val="3"/>
@@ -225,7 +225,7 @@
     </w:p>
     <w:p>
       <w:pPr>
-        <w:pStyle w:val="ListParagraph"/>
+        <w:pStyle w:val="Listenabsatz"/>
         <w:numPr>
           <w:ilvl w:val="0"/>
           <w:numId w:val="3"/>
@@ -245,7 +245,7 @@
     </w:p>
     <w:p>
       <w:pPr>
-        <w:pStyle w:val="ListParagraph"/>
+        <w:pStyle w:val="Listenabsatz"/>
         <w:numPr>
           <w:ilvl w:val="0"/>
           <w:numId w:val="3"/>
@@ -319,16 +319,9 @@
           <w:rFonts w:ascii="Consolas" w:hAnsi="Consolas" w:cs="Consolas"/>
           <w:lang w:val="en-GB"/>
         </w:rPr>
-        <w:t>Menu|Sub</w:t>
+        <w:t>Menu|Sub-Menu</w:t>
       </w:r>
       <w:proofErr w:type="spellEnd"/>
-      <w:r>
-        <w:rPr>
-          <w:rFonts w:ascii="Consolas" w:hAnsi="Consolas" w:cs="Consolas"/>
-          <w:lang w:val="en-GB"/>
-        </w:rPr>
-        <w:t>-Menu</w:t>
-      </w:r>
       <w:r>
         <w:rPr>
           <w:lang w:val="en-GB"/>
@@ -414,7 +407,7 @@
     </w:p>
     <w:p>
       <w:pPr>
-        <w:pStyle w:val="Heading2"/>
+        <w:pStyle w:val="berschrift2"/>
         <w:rPr>
           <w:lang w:val="en-GB"/>
         </w:rPr>
@@ -581,7 +574,7 @@
                     </pic:cNvPicPr>
                   </pic:nvPicPr>
                   <pic:blipFill>
-                    <a:blip r:embed="rId6" cstate="print"/>
+                    <a:blip r:embed="rId7" cstate="print"/>
                     <a:srcRect/>
                     <a:stretch>
                       <a:fillRect/>
@@ -663,7 +656,7 @@
                     </pic:cNvPicPr>
                   </pic:nvPicPr>
                   <pic:blipFill>
-                    <a:blip r:embed="rId7" cstate="print"/>
+                    <a:blip r:embed="rId8" cstate="print"/>
                     <a:srcRect/>
                     <a:stretch>
                       <a:fillRect/>
@@ -748,7 +741,7 @@
                     </pic:cNvPicPr>
                   </pic:nvPicPr>
                   <pic:blipFill>
-                    <a:blip r:embed="rId8" cstate="print"/>
+                    <a:blip r:embed="rId9" cstate="print"/>
                     <a:srcRect/>
                     <a:stretch>
                       <a:fillRect/>
@@ -809,7 +802,7 @@
     </w:p>
     <w:p>
       <w:pPr>
-        <w:pStyle w:val="ListParagraph"/>
+        <w:pStyle w:val="Listenabsatz"/>
         <w:spacing w:after="0" w:line="240" w:lineRule="auto"/>
         <w:ind w:left="0"/>
         <w:contextualSpacing w:val="0"/>
@@ -841,7 +834,7 @@
                     </pic:cNvPicPr>
                   </pic:nvPicPr>
                   <pic:blipFill>
-                    <a:blip r:embed="rId9" cstate="print"/>
+                    <a:blip r:embed="rId10" cstate="print"/>
                     <a:srcRect/>
                     <a:stretch>
                       <a:fillRect/>
@@ -872,7 +865,7 @@
     </w:p>
     <w:p>
       <w:pPr>
-        <w:pStyle w:val="ListParagraph"/>
+        <w:pStyle w:val="Listenabsatz"/>
         <w:spacing w:after="0" w:line="240" w:lineRule="auto"/>
         <w:ind w:left="0"/>
         <w:contextualSpacing w:val="0"/>
@@ -921,7 +914,7 @@
     </w:p>
     <w:p>
       <w:pPr>
-        <w:pStyle w:val="Heading2"/>
+        <w:pStyle w:val="berschrift2"/>
         <w:rPr>
           <w:lang w:val="en-GB"/>
         </w:rPr>
@@ -1069,7 +1062,7 @@
                     </pic:cNvPicPr>
                   </pic:nvPicPr>
                   <pic:blipFill>
-                    <a:blip r:embed="rId10" cstate="print"/>
+                    <a:blip r:embed="rId11" cstate="print"/>
                     <a:srcRect/>
                     <a:stretch>
                       <a:fillRect/>
@@ -1146,7 +1139,7 @@
     </w:p>
     <w:p>
       <w:pPr>
-        <w:pStyle w:val="Heading2"/>
+        <w:pStyle w:val="berschrift2"/>
         <w:rPr>
           <w:lang w:val="en-GB"/>
         </w:rPr>
@@ -1219,14 +1212,27 @@
         </w:rPr>
         <w:t xml:space="preserve"> Start using local data (Scenario </w:t>
       </w:r>
-      <w:fldSimple w:instr=" REF _Ref433871784 \r \h  \* MERGEFORMAT ">
-        <w:r>
-          <w:rPr>
-            <w:lang w:val="en-GB"/>
-          </w:rPr>
-          <w:t>2</w:t>
-        </w:r>
-      </w:fldSimple>
+      <w:r>
+        <w:fldChar w:fldCharType="begin"/>
+      </w:r>
+      <w:r>
+        <w:rPr>
+          <w:lang w:val="en-GB"/>
+        </w:rPr>
+        <w:instrText xml:space="preserve"> REF _Ref433871784 \r \h  \* MERGEFORMAT </w:instrText>
+      </w:r>
+      <w:r>
+        <w:fldChar w:fldCharType="separate"/>
+      </w:r>
+      <w:r>
+        <w:rPr>
+          <w:lang w:val="en-GB"/>
+        </w:rPr>
+        <w:t>2</w:t>
+      </w:r>
+      <w:r>
+        <w:fldChar w:fldCharType="end"/>
+      </w:r>
       <w:r>
         <w:rPr>
           <w:lang w:val="en-GB"/>
@@ -1298,7 +1304,7 @@
     </w:p>
     <w:p>
       <w:pPr>
-        <w:pStyle w:val="Heading2"/>
+        <w:pStyle w:val="berschrift2"/>
         <w:rPr>
           <w:lang w:val="en-GB"/>
         </w:rPr>
@@ -1403,14 +1409,27 @@
         </w:rPr>
         <w:t xml:space="preserve"> Start using local data (Scenario </w:t>
       </w:r>
-      <w:fldSimple w:instr=" REF _Ref433871784 \r \h  \* MERGEFORMAT ">
-        <w:r>
-          <w:rPr>
-            <w:lang w:val="en-GB"/>
-          </w:rPr>
-          <w:t>2</w:t>
-        </w:r>
-      </w:fldSimple>
+      <w:r>
+        <w:fldChar w:fldCharType="begin"/>
+      </w:r>
+      <w:r>
+        <w:rPr>
+          <w:lang w:val="en-GB"/>
+        </w:rPr>
+        <w:instrText xml:space="preserve"> REF _Ref433871784 \r \h  \* MERGEFORMAT </w:instrText>
+      </w:r>
+      <w:r>
+        <w:fldChar w:fldCharType="separate"/>
+      </w:r>
+      <w:r>
+        <w:rPr>
+          <w:lang w:val="en-GB"/>
+        </w:rPr>
+        <w:t>2</w:t>
+      </w:r>
+      <w:r>
+        <w:fldChar w:fldCharType="end"/>
+      </w:r>
       <w:r>
         <w:rPr>
           <w:lang w:val="en-GB"/>
@@ -1505,14 +1524,27 @@
         </w:rPr>
         <w:t xml:space="preserve"> (Scenario </w:t>
       </w:r>
-      <w:fldSimple w:instr=" REF _Ref433871930 \r \h  \* MERGEFORMAT ">
-        <w:r>
-          <w:rPr>
-            <w:lang w:val="en-GB"/>
-          </w:rPr>
-          <w:t>1</w:t>
-        </w:r>
-      </w:fldSimple>
+      <w:r>
+        <w:fldChar w:fldCharType="begin"/>
+      </w:r>
+      <w:r>
+        <w:rPr>
+          <w:lang w:val="en-GB"/>
+        </w:rPr>
+        <w:instrText xml:space="preserve"> REF _Ref433871930 \r \h  \* MERGEFORMAT </w:instrText>
+      </w:r>
+      <w:r>
+        <w:fldChar w:fldCharType="separate"/>
+      </w:r>
+      <w:r>
+        <w:rPr>
+          <w:lang w:val="en-GB"/>
+        </w:rPr>
+        <w:t>1</w:t>
+      </w:r>
+      <w:r>
+        <w:fldChar w:fldCharType="end"/>
+      </w:r>
       <w:r>
         <w:rPr>
           <w:lang w:val="en-GB"/>
@@ -1565,7 +1597,7 @@
                     </pic:cNvPicPr>
                   </pic:nvPicPr>
                   <pic:blipFill>
-                    <a:blip r:embed="rId11" cstate="print"/>
+                    <a:blip r:embed="rId12" cstate="print"/>
                     <a:srcRect/>
                     <a:stretch>
                       <a:fillRect/>
@@ -1672,7 +1704,7 @@
     </w:p>
     <w:p>
       <w:pPr>
-        <w:pStyle w:val="Heading2"/>
+        <w:pStyle w:val="berschrift2"/>
         <w:rPr>
           <w:lang w:val="en-GB"/>
         </w:rPr>
@@ -1789,28 +1821,54 @@
         </w:rPr>
         <w:t xml:space="preserve">(Scenario </w:t>
       </w:r>
-      <w:fldSimple w:instr=" REF _Ref433871930 \r \h  \* MERGEFORMAT ">
-        <w:r>
-          <w:rPr>
-            <w:lang w:val="en-GB"/>
-          </w:rPr>
-          <w:t>1</w:t>
-        </w:r>
-      </w:fldSimple>
+      <w:r>
+        <w:fldChar w:fldCharType="begin"/>
+      </w:r>
+      <w:r>
+        <w:rPr>
+          <w:lang w:val="en-GB"/>
+        </w:rPr>
+        <w:instrText xml:space="preserve"> REF _Ref433871930 \r \h  \* MERGEFORMAT </w:instrText>
+      </w:r>
+      <w:r>
+        <w:fldChar w:fldCharType="separate"/>
+      </w:r>
+      <w:r>
+        <w:rPr>
+          <w:lang w:val="en-GB"/>
+        </w:rPr>
+        <w:t>1</w:t>
+      </w:r>
+      <w:r>
+        <w:fldChar w:fldCharType="end"/>
+      </w:r>
       <w:r>
         <w:rPr>
           <w:lang w:val="en-GB"/>
         </w:rPr>
         <w:t xml:space="preserve"> or </w:t>
       </w:r>
-      <w:fldSimple w:instr=" REF _Ref433871784 \r \h  \* MERGEFORMAT ">
-        <w:r>
-          <w:rPr>
-            <w:lang w:val="en-GB"/>
-          </w:rPr>
-          <w:t>2</w:t>
-        </w:r>
-      </w:fldSimple>
+      <w:r>
+        <w:fldChar w:fldCharType="begin"/>
+      </w:r>
+      <w:r>
+        <w:rPr>
+          <w:lang w:val="en-GB"/>
+        </w:rPr>
+        <w:instrText xml:space="preserve"> REF _Ref433871784 \r \h  \* MERGEFORMAT </w:instrText>
+      </w:r>
+      <w:r>
+        <w:fldChar w:fldCharType="separate"/>
+      </w:r>
+      <w:r>
+        <w:rPr>
+          <w:lang w:val="en-GB"/>
+        </w:rPr>
+        <w:t>2</w:t>
+      </w:r>
+      <w:r>
+        <w:fldChar w:fldCharType="end"/>
+      </w:r>
       <w:r>
         <w:rPr>
           <w:lang w:val="en-GB"/>
@@ -1943,7 +2001,7 @@
                     </pic:cNvPicPr>
                   </pic:nvPicPr>
                   <pic:blipFill>
-                    <a:blip r:embed="rId12" cstate="print"/>
+                    <a:blip r:embed="rId13" cstate="print"/>
                     <a:srcRect/>
                     <a:stretch>
                       <a:fillRect/>
@@ -2090,7 +2148,7 @@
                     </pic:cNvPicPr>
                   </pic:nvPicPr>
                   <pic:blipFill>
-                    <a:blip r:embed="rId13" cstate="print"/>
+                    <a:blip r:embed="rId14" cstate="print"/>
                     <a:srcRect/>
                     <a:stretch>
                       <a:fillRect/>
@@ -2121,7 +2179,7 @@
     </w:p>
     <w:p>
       <w:pPr>
-        <w:pStyle w:val="Heading2"/>
+        <w:pStyle w:val="berschrift2"/>
         <w:rPr>
           <w:lang w:val="en-GB"/>
         </w:rPr>
@@ -2178,28 +2236,54 @@
         </w:rPr>
         <w:t xml:space="preserve"> Tool is open and ready (Scenario </w:t>
       </w:r>
-      <w:fldSimple w:instr=" REF _Ref433871930 \r \h  \* MERGEFORMAT ">
-        <w:r>
-          <w:rPr>
-            <w:lang w:val="en-GB"/>
-          </w:rPr>
-          <w:t>1</w:t>
-        </w:r>
-      </w:fldSimple>
+      <w:r>
+        <w:fldChar w:fldCharType="begin"/>
+      </w:r>
+      <w:r>
+        <w:rPr>
+          <w:lang w:val="en-GB"/>
+        </w:rPr>
+        <w:instrText xml:space="preserve"> REF _Ref433871930 \r \h  \* MERGEFORMAT </w:instrText>
+      </w:r>
+      <w:r>
+        <w:fldChar w:fldCharType="separate"/>
+      </w:r>
+      <w:r>
+        <w:rPr>
+          <w:lang w:val="en-GB"/>
+        </w:rPr>
+        <w:t>1</w:t>
+      </w:r>
+      <w:r>
+        <w:fldChar w:fldCharType="end"/>
+      </w:r>
       <w:r>
         <w:rPr>
           <w:lang w:val="en-GB"/>
         </w:rPr>
         <w:t xml:space="preserve"> or </w:t>
       </w:r>
-      <w:fldSimple w:instr=" REF _Ref433871784 \r \h  \* MERGEFORMAT ">
-        <w:r>
-          <w:rPr>
-            <w:lang w:val="en-GB"/>
-          </w:rPr>
-          <w:t>2</w:t>
-        </w:r>
-      </w:fldSimple>
+      <w:r>
+        <w:fldChar w:fldCharType="begin"/>
+      </w:r>
+      <w:r>
+        <w:rPr>
+          <w:lang w:val="en-GB"/>
+        </w:rPr>
+        <w:instrText xml:space="preserve"> REF _Ref433871784 \r \h  \* MERGEFORMAT </w:instrText>
+      </w:r>
+      <w:r>
+        <w:fldChar w:fldCharType="separate"/>
+      </w:r>
+      <w:r>
+        <w:rPr>
+          <w:lang w:val="en-GB"/>
+        </w:rPr>
+        <w:t>2</w:t>
+      </w:r>
+      <w:r>
+        <w:fldChar w:fldCharType="end"/>
+      </w:r>
       <w:r>
         <w:rPr>
           <w:lang w:val="en-GB"/>
@@ -2280,7 +2364,7 @@
                     </pic:cNvPicPr>
                   </pic:nvPicPr>
                   <pic:blipFill>
-                    <a:blip r:embed="rId14" cstate="print"/>
+                    <a:blip r:embed="rId15" cstate="print"/>
                     <a:srcRect/>
                     <a:stretch>
                       <a:fillRect/>
@@ -2476,7 +2560,7 @@
                     </pic:cNvPicPr>
                   </pic:nvPicPr>
                   <pic:blipFill>
-                    <a:blip r:embed="rId15" cstate="print"/>
+                    <a:blip r:embed="rId16" cstate="print"/>
                     <a:srcRect/>
                     <a:stretch>
                       <a:fillRect/>
@@ -2603,7 +2687,7 @@
     </w:p>
     <w:p>
       <w:pPr>
-        <w:pStyle w:val="Heading2"/>
+        <w:pStyle w:val="berschrift2"/>
         <w:rPr>
           <w:lang w:val="en-GB"/>
         </w:rPr>
@@ -2670,28 +2754,54 @@
         </w:rPr>
         <w:t xml:space="preserve"> Tool is open and ready (Scenario </w:t>
       </w:r>
-      <w:fldSimple w:instr=" REF _Ref433871930 \r \h  \* MERGEFORMAT ">
-        <w:r>
-          <w:rPr>
-            <w:lang w:val="en-GB"/>
-          </w:rPr>
-          <w:t>1</w:t>
-        </w:r>
-      </w:fldSimple>
+      <w:r>
+        <w:fldChar w:fldCharType="begin"/>
+      </w:r>
+      <w:r>
+        <w:rPr>
+          <w:lang w:val="en-GB"/>
+        </w:rPr>
+        <w:instrText xml:space="preserve"> REF _Ref433871930 \r \h  \* MERGEFORMAT </w:instrText>
+      </w:r>
+      <w:r>
+        <w:fldChar w:fldCharType="separate"/>
+      </w:r>
+      <w:r>
+        <w:rPr>
+          <w:lang w:val="en-GB"/>
+        </w:rPr>
+        <w:t>1</w:t>
+      </w:r>
+      <w:r>
+        <w:fldChar w:fldCharType="end"/>
+      </w:r>
       <w:r>
         <w:rPr>
           <w:lang w:val="en-GB"/>
         </w:rPr>
         <w:t xml:space="preserve"> or </w:t>
       </w:r>
-      <w:fldSimple w:instr=" REF _Ref433871784 \r \h  \* MERGEFORMAT ">
-        <w:r>
-          <w:rPr>
-            <w:lang w:val="en-GB"/>
-          </w:rPr>
-          <w:t>2</w:t>
-        </w:r>
-      </w:fldSimple>
+      <w:r>
+        <w:fldChar w:fldCharType="begin"/>
+      </w:r>
+      <w:r>
+        <w:rPr>
+          <w:lang w:val="en-GB"/>
+        </w:rPr>
+        <w:instrText xml:space="preserve"> REF _Ref433871784 \r \h  \* MERGEFORMAT </w:instrText>
+      </w:r>
+      <w:r>
+        <w:fldChar w:fldCharType="separate"/>
+      </w:r>
+      <w:r>
+        <w:rPr>
+          <w:lang w:val="en-GB"/>
+        </w:rPr>
+        <w:t>2</w:t>
+      </w:r>
+      <w:r>
+        <w:fldChar w:fldCharType="end"/>
+      </w:r>
       <w:r>
         <w:rPr>
           <w:lang w:val="en-GB"/>
@@ -2752,7 +2862,7 @@
                     </pic:cNvPicPr>
                   </pic:nvPicPr>
                   <pic:blipFill>
-                    <a:blip r:embed="rId16" cstate="print"/>
+                    <a:blip r:embed="rId17" cstate="print"/>
                     <a:srcRect/>
                     <a:stretch>
                       <a:fillRect/>
@@ -2850,14 +2960,27 @@
         </w:rPr>
         <w:t xml:space="preserve">(see Scenario </w:t>
       </w:r>
-      <w:fldSimple w:instr=" REF _Ref433873223 \r \h  \* MERGEFORMAT ">
-        <w:r>
-          <w:rPr>
-            <w:lang w:val="en-GB"/>
-          </w:rPr>
-          <w:t>6</w:t>
-        </w:r>
-      </w:fldSimple>
+      <w:r>
+        <w:fldChar w:fldCharType="begin"/>
+      </w:r>
+      <w:r>
+        <w:rPr>
+          <w:lang w:val="en-GB"/>
+        </w:rPr>
+        <w:instrText xml:space="preserve"> REF _Ref433873223 \r \h  \* MERGEFORMAT </w:instrText>
+      </w:r>
+      <w:r>
+        <w:fldChar w:fldCharType="separate"/>
+      </w:r>
+      <w:r>
+        <w:rPr>
+          <w:lang w:val="en-GB"/>
+        </w:rPr>
+        <w:t>6</w:t>
+      </w:r>
+      <w:r>
+        <w:fldChar w:fldCharType="end"/>
+      </w:r>
       <w:r>
         <w:rPr>
           <w:lang w:val="en-GB"/>
@@ -3080,7 +3203,7 @@
     </w:p>
     <w:p>
       <w:pPr>
-        <w:pStyle w:val="Heading2"/>
+        <w:pStyle w:val="berschrift2"/>
         <w:rPr>
           <w:lang w:val="en-GB"/>
         </w:rPr>
@@ -3152,28 +3275,54 @@
         </w:rPr>
         <w:t xml:space="preserve"> ready (Scenario </w:t>
       </w:r>
-      <w:fldSimple w:instr=" REF _Ref433871930 \r \h  \* MERGEFORMAT ">
-        <w:r>
-          <w:rPr>
-            <w:lang w:val="en-GB"/>
-          </w:rPr>
-          <w:t>1</w:t>
-        </w:r>
-      </w:fldSimple>
+      <w:r>
+        <w:fldChar w:fldCharType="begin"/>
+      </w:r>
+      <w:r>
+        <w:rPr>
+          <w:lang w:val="en-GB"/>
+        </w:rPr>
+        <w:instrText xml:space="preserve"> REF _Ref433871930 \r \h  \* MERGEFORMAT </w:instrText>
+      </w:r>
+      <w:r>
+        <w:fldChar w:fldCharType="separate"/>
+      </w:r>
+      <w:r>
+        <w:rPr>
+          <w:lang w:val="en-GB"/>
+        </w:rPr>
+        <w:t>1</w:t>
+      </w:r>
+      <w:r>
+        <w:fldChar w:fldCharType="end"/>
+      </w:r>
       <w:r>
         <w:rPr>
           <w:lang w:val="en-GB"/>
         </w:rPr>
         <w:t xml:space="preserve"> or </w:t>
       </w:r>
-      <w:fldSimple w:instr=" REF _Ref433871784 \r \h  \* MERGEFORMAT ">
-        <w:r>
-          <w:rPr>
-            <w:lang w:val="en-GB"/>
-          </w:rPr>
-          <w:t>2</w:t>
-        </w:r>
-      </w:fldSimple>
+      <w:r>
+        <w:fldChar w:fldCharType="begin"/>
+      </w:r>
+      <w:r>
+        <w:rPr>
+          <w:lang w:val="en-GB"/>
+        </w:rPr>
+        <w:instrText xml:space="preserve"> REF _Ref433871784 \r \h  \* MERGEFORMAT </w:instrText>
+      </w:r>
+      <w:r>
+        <w:fldChar w:fldCharType="separate"/>
+      </w:r>
+      <w:r>
+        <w:rPr>
+          <w:lang w:val="en-GB"/>
+        </w:rPr>
+        <w:t>2</w:t>
+      </w:r>
+      <w:r>
+        <w:fldChar w:fldCharType="end"/>
+      </w:r>
       <w:r>
         <w:rPr>
           <w:lang w:val="en-GB"/>
@@ -3270,7 +3419,7 @@
                     </pic:cNvPicPr>
                   </pic:nvPicPr>
                   <pic:blipFill>
-                    <a:blip r:embed="rId17" cstate="print"/>
+                    <a:blip r:embed="rId18" cstate="print"/>
                     <a:srcRect/>
                     <a:stretch>
                       <a:fillRect/>
@@ -3359,7 +3508,7 @@
                     </pic:cNvPicPr>
                   </pic:nvPicPr>
                   <pic:blipFill>
-                    <a:blip r:embed="rId18" cstate="print"/>
+                    <a:blip r:embed="rId19" cstate="print"/>
                     <a:srcRect/>
                     <a:stretch>
                       <a:fillRect/>
@@ -3451,7 +3600,7 @@
     </w:p>
     <w:p>
       <w:pPr>
-        <w:pStyle w:val="Heading2"/>
+        <w:pStyle w:val="berschrift2"/>
         <w:rPr>
           <w:lang w:val="en-GB"/>
         </w:rPr>
@@ -3562,28 +3711,54 @@
         </w:rPr>
         <w:t xml:space="preserve"> Tool is open and ready (Scenario </w:t>
       </w:r>
-      <w:fldSimple w:instr=" REF _Ref433871930 \r \h  \* MERGEFORMAT ">
-        <w:r>
-          <w:rPr>
-            <w:lang w:val="en-GB"/>
-          </w:rPr>
-          <w:t>1</w:t>
-        </w:r>
-      </w:fldSimple>
+      <w:r>
+        <w:fldChar w:fldCharType="begin"/>
+      </w:r>
+      <w:r>
+        <w:rPr>
+          <w:lang w:val="en-GB"/>
+        </w:rPr>
+        <w:instrText xml:space="preserve"> REF _Ref433871930 \r \h  \* MERGEFORMAT </w:instrText>
+      </w:r>
+      <w:r>
+        <w:fldChar w:fldCharType="separate"/>
+      </w:r>
+      <w:r>
+        <w:rPr>
+          <w:lang w:val="en-GB"/>
+        </w:rPr>
+        <w:t>1</w:t>
+      </w:r>
+      <w:r>
+        <w:fldChar w:fldCharType="end"/>
+      </w:r>
       <w:r>
         <w:rPr>
           <w:lang w:val="en-GB"/>
         </w:rPr>
         <w:t xml:space="preserve"> or </w:t>
       </w:r>
-      <w:fldSimple w:instr=" REF _Ref433871784 \r \h  \* MERGEFORMAT ">
-        <w:r>
-          <w:rPr>
-            <w:lang w:val="en-GB"/>
-          </w:rPr>
-          <w:t>2</w:t>
-        </w:r>
-      </w:fldSimple>
+      <w:r>
+        <w:fldChar w:fldCharType="begin"/>
+      </w:r>
+      <w:r>
+        <w:rPr>
+          <w:lang w:val="en-GB"/>
+        </w:rPr>
+        <w:instrText xml:space="preserve"> REF _Ref433871784 \r \h  \* MERGEFORMAT </w:instrText>
+      </w:r>
+      <w:r>
+        <w:fldChar w:fldCharType="separate"/>
+      </w:r>
+      <w:r>
+        <w:rPr>
+          <w:lang w:val="en-GB"/>
+        </w:rPr>
+        <w:t>2</w:t>
+      </w:r>
+      <w:r>
+        <w:fldChar w:fldCharType="end"/>
+      </w:r>
       <w:r>
         <w:rPr>
           <w:lang w:val="en-GB"/>
@@ -3696,7 +3871,7 @@
                     </pic:cNvPicPr>
                   </pic:nvPicPr>
                   <pic:blipFill>
-                    <a:blip r:embed="rId19" cstate="print"/>
+                    <a:blip r:embed="rId20" cstate="print"/>
                     <a:srcRect/>
                     <a:stretch>
                       <a:fillRect/>
@@ -3809,7 +3984,7 @@
     </w:p>
     <w:p>
       <w:pPr>
-        <w:pStyle w:val="Heading2"/>
+        <w:pStyle w:val="berschrift2"/>
         <w:rPr>
           <w:lang w:val="en-GB"/>
         </w:rPr>
@@ -3920,42 +4095,87 @@
         </w:rPr>
         <w:t xml:space="preserve"> Tool is open and ready (Scenario </w:t>
       </w:r>
-      <w:fldSimple w:instr=" REF _Ref433871930 \r \h  \* MERGEFORMAT ">
-        <w:r>
-          <w:rPr>
-            <w:lang w:val="en-GB"/>
-          </w:rPr>
-          <w:t>1</w:t>
-        </w:r>
-      </w:fldSimple>
+      <w:r>
+        <w:fldChar w:fldCharType="begin"/>
+      </w:r>
+      <w:r>
+        <w:rPr>
+          <w:lang w:val="en-GB"/>
+        </w:rPr>
+        <w:instrText xml:space="preserve"> REF _Ref433871930 \r \h  \* MERGEFORMAT </w:instrText>
+      </w:r>
+      <w:r>
+        <w:fldChar w:fldCharType="separate"/>
+      </w:r>
+      <w:r>
+        <w:rPr>
+          <w:lang w:val="en-GB"/>
+        </w:rPr>
+        <w:t>1</w:t>
+      </w:r>
+      <w:r>
+        <w:fldChar w:fldCharType="end"/>
+      </w:r>
       <w:r>
         <w:rPr>
           <w:lang w:val="en-GB"/>
         </w:rPr>
         <w:t xml:space="preserve"> or </w:t>
       </w:r>
-      <w:fldSimple w:instr=" REF _Ref433871784 \r \h  \* MERGEFORMAT ">
-        <w:r>
-          <w:rPr>
-            <w:lang w:val="en-GB"/>
-          </w:rPr>
-          <w:t>2</w:t>
-        </w:r>
-      </w:fldSimple>
+      <w:r>
+        <w:fldChar w:fldCharType="begin"/>
+      </w:r>
+      <w:r>
+        <w:rPr>
+          <w:lang w:val="en-GB"/>
+        </w:rPr>
+        <w:instrText xml:space="preserve"> REF _Ref433871784 \r \h  \* MERGEFORMAT </w:instrText>
+      </w:r>
+      <w:r>
+        <w:fldChar w:fldCharType="separate"/>
+      </w:r>
+      <w:r>
+        <w:rPr>
+          <w:lang w:val="en-GB"/>
+        </w:rPr>
+        <w:t>2</w:t>
+      </w:r>
+      <w:r>
+        <w:fldChar w:fldCharType="end"/>
+      </w:r>
       <w:r>
         <w:rPr>
           <w:lang w:val="en-GB"/>
         </w:rPr>
         <w:t xml:space="preserve">), the respective element has been created (Section </w:t>
       </w:r>
-      <w:fldSimple w:instr=" REF _Ref433874984 \r \h  \* MERGEFORMAT ">
-        <w:r>
-          <w:rPr>
-            <w:lang w:val="en-GB"/>
-          </w:rPr>
-          <w:t>9</w:t>
-        </w:r>
-      </w:fldSimple>
+      <w:r>
+        <w:fldChar w:fldCharType="begin"/>
+      </w:r>
+      <w:r>
+        <w:rPr>
+          <w:lang w:val="en-GB"/>
+        </w:rPr>
+        <w:instrText xml:space="preserve"> REF _Ref433874984 \r \h</w:instrText>
+      </w:r>
+      <w:r>
+        <w:rPr>
+          <w:lang w:val="en-GB"/>
+        </w:rPr>
+        <w:instrText xml:space="preserve">  \* MERGEFORMAT </w:instrText>
+      </w:r>
+      <w:r>
+        <w:fldChar w:fldCharType="separate"/>
+      </w:r>
+      <w:r>
+        <w:rPr>
+          <w:lang w:val="en-GB"/>
+        </w:rPr>
+        <w:t>9</w:t>
+      </w:r>
+      <w:r>
+        <w:fldChar w:fldCharType="end"/>
+      </w:r>
       <w:r>
         <w:rPr>
           <w:lang w:val="en-GB"/>
@@ -3990,14 +4210,27 @@
         </w:rPr>
         <w:t xml:space="preserve">After creating new elements according to Section </w:t>
       </w:r>
-      <w:fldSimple w:instr=" REF _Ref433874984 \r \h  \* MERGEFORMAT ">
-        <w:r>
-          <w:rPr>
-            <w:lang w:val="en-GB"/>
-          </w:rPr>
-          <w:t>9</w:t>
-        </w:r>
-      </w:fldSimple>
+      <w:r>
+        <w:fldChar w:fldCharType="begin"/>
+      </w:r>
+      <w:r>
+        <w:rPr>
+          <w:lang w:val="en-GB"/>
+        </w:rPr>
+        <w:instrText xml:space="preserve"> REF _Ref433874984 \r \h  \* MERGEFORMAT </w:instrText>
+      </w:r>
+      <w:r>
+        <w:fldChar w:fldCharType="separate"/>
+      </w:r>
+      <w:r>
+        <w:rPr>
+          <w:lang w:val="en-GB"/>
+        </w:rPr>
+        <w:t>9</w:t>
+      </w:r>
+      <w:r>
+        <w:fldChar w:fldCharType="end"/>
+      </w:r>
       <w:r>
         <w:rPr>
           <w:lang w:val="en-GB"/>
@@ -4128,7 +4361,7 @@
     </w:p>
     <w:p>
       <w:pPr>
-        <w:pStyle w:val="Heading2"/>
+        <w:pStyle w:val="berschrift2"/>
         <w:rPr>
           <w:lang w:val="en-GB"/>
         </w:rPr>
@@ -4237,28 +4470,54 @@
         </w:rPr>
         <w:t xml:space="preserve"> Tool is open and ready (Scenario </w:t>
       </w:r>
-      <w:fldSimple w:instr=" REF _Ref433871930 \r \h  \* MERGEFORMAT ">
-        <w:r>
-          <w:rPr>
-            <w:lang w:val="en-GB"/>
-          </w:rPr>
-          <w:t>1</w:t>
-        </w:r>
-      </w:fldSimple>
+      <w:r>
+        <w:fldChar w:fldCharType="begin"/>
+      </w:r>
+      <w:r>
+        <w:rPr>
+          <w:lang w:val="en-GB"/>
+        </w:rPr>
+        <w:instrText xml:space="preserve"> REF _Ref433871930 \r \h  \* MERGEFORMAT </w:instrText>
+      </w:r>
+      <w:r>
+        <w:fldChar w:fldCharType="separate"/>
+      </w:r>
+      <w:r>
+        <w:rPr>
+          <w:lang w:val="en-GB"/>
+        </w:rPr>
+        <w:t>1</w:t>
+      </w:r>
+      <w:r>
+        <w:fldChar w:fldCharType="end"/>
+      </w:r>
       <w:r>
         <w:rPr>
           <w:lang w:val="en-GB"/>
         </w:rPr>
         <w:t xml:space="preserve"> or </w:t>
       </w:r>
-      <w:fldSimple w:instr=" REF _Ref433871784 \r \h  \* MERGEFORMAT ">
-        <w:r>
-          <w:rPr>
-            <w:lang w:val="en-GB"/>
-          </w:rPr>
-          <w:t>2</w:t>
-        </w:r>
-      </w:fldSimple>
+      <w:r>
+        <w:fldChar w:fldCharType="begin"/>
+      </w:r>
+      <w:r>
+        <w:rPr>
+          <w:lang w:val="en-GB"/>
+        </w:rPr>
+        <w:instrText xml:space="preserve"> REF _Ref433871784 \r \h  \* MERGEFORMAT </w:instrText>
+      </w:r>
+      <w:r>
+        <w:fldChar w:fldCharType="separate"/>
+      </w:r>
+      <w:r>
+        <w:rPr>
+          <w:lang w:val="en-GB"/>
+        </w:rPr>
+        <w:t>2</w:t>
+      </w:r>
+      <w:r>
+        <w:fldChar w:fldCharType="end"/>
+      </w:r>
       <w:r>
         <w:rPr>
           <w:lang w:val="en-GB"/>
@@ -4283,14 +4542,27 @@
         </w:rPr>
         <w:t xml:space="preserve"> </w:t>
       </w:r>
-      <w:fldSimple w:instr=" REF _Ref439264313 \r \h  \* MERGEFORMAT ">
-        <w:r>
-          <w:rPr>
-            <w:lang w:val="en-GB"/>
-          </w:rPr>
-          <w:t>10</w:t>
-        </w:r>
-      </w:fldSimple>
+      <w:r>
+        <w:fldChar w:fldCharType="begin"/>
+      </w:r>
+      <w:r>
+        <w:rPr>
+          <w:lang w:val="en-GB"/>
+        </w:rPr>
+        <w:instrText xml:space="preserve"> REF _Ref439264313 \r \h  \* MERGEFORMAT </w:instrText>
+      </w:r>
+      <w:r>
+        <w:fldChar w:fldCharType="separate"/>
+      </w:r>
+      <w:r>
+        <w:rPr>
+          <w:lang w:val="en-GB"/>
+        </w:rPr>
+        <w:t>10</w:t>
+      </w:r>
+      <w:r>
+        <w:fldChar w:fldCharType="end"/>
+      </w:r>
       <w:r>
         <w:rPr>
           <w:lang w:val="en-GB"/>
@@ -4448,7 +4720,7 @@
     </w:p>
     <w:p>
       <w:pPr>
-        <w:pStyle w:val="Heading2"/>
+        <w:pStyle w:val="berschrift2"/>
         <w:rPr>
           <w:lang w:val="en-GB"/>
         </w:rPr>
@@ -4574,28 +4846,54 @@
         </w:rPr>
         <w:t xml:space="preserve"> Tool is open and ready (Scenario </w:t>
       </w:r>
-      <w:fldSimple w:instr=" REF _Ref433871930 \r \h  \* MERGEFORMAT ">
-        <w:r>
-          <w:rPr>
-            <w:lang w:val="en-GB"/>
-          </w:rPr>
-          <w:t>1</w:t>
-        </w:r>
-      </w:fldSimple>
+      <w:r>
+        <w:fldChar w:fldCharType="begin"/>
+      </w:r>
+      <w:r>
+        <w:rPr>
+          <w:lang w:val="en-GB"/>
+        </w:rPr>
+        <w:instrText xml:space="preserve"> REF _Ref433871930 \r \h  \* MERGEFORMAT </w:instrText>
+      </w:r>
+      <w:r>
+        <w:fldChar w:fldCharType="separate"/>
+      </w:r>
+      <w:r>
+        <w:rPr>
+          <w:lang w:val="en-GB"/>
+        </w:rPr>
+        <w:t>1</w:t>
+      </w:r>
+      <w:r>
+        <w:fldChar w:fldCharType="end"/>
+      </w:r>
       <w:r>
         <w:rPr>
           <w:lang w:val="en-GB"/>
         </w:rPr>
         <w:t xml:space="preserve"> or </w:t>
       </w:r>
-      <w:fldSimple w:instr=" REF _Ref433871784 \r \h  \* MERGEFORMAT ">
-        <w:r>
-          <w:rPr>
-            <w:lang w:val="en-GB"/>
-          </w:rPr>
-          <w:t>2</w:t>
-        </w:r>
-      </w:fldSimple>
+      <w:r>
+        <w:fldChar w:fldCharType="begin"/>
+      </w:r>
+      <w:r>
+        <w:rPr>
+          <w:lang w:val="en-GB"/>
+        </w:rPr>
+        <w:instrText xml:space="preserve"> REF _Ref433871784 \r \h  \* MERGEFORMAT </w:instrText>
+      </w:r>
+      <w:r>
+        <w:fldChar w:fldCharType="separate"/>
+      </w:r>
+      <w:r>
+        <w:rPr>
+          <w:lang w:val="en-GB"/>
+        </w:rPr>
+        <w:t>2</w:t>
+      </w:r>
+      <w:r>
+        <w:fldChar w:fldCharType="end"/>
+      </w:r>
       <w:r>
         <w:rPr>
           <w:lang w:val="en-GB"/>
@@ -4717,7 +5015,7 @@
                     </pic:cNvPicPr>
                   </pic:nvPicPr>
                   <pic:blipFill>
-                    <a:blip r:embed="rId20" cstate="print"/>
+                    <a:blip r:embed="rId21" cstate="print"/>
                     <a:srcRect/>
                     <a:stretch>
                       <a:fillRect/>
@@ -4834,7 +5132,7 @@
     </w:p>
     <w:p>
       <w:pPr>
-        <w:pStyle w:val="Heading2"/>
+        <w:pStyle w:val="berschrift2"/>
         <w:rPr>
           <w:lang w:val="en-GB"/>
         </w:rPr>
@@ -4912,28 +5210,54 @@
         </w:rPr>
         <w:t xml:space="preserve"> Tool is open and ready (Scenario </w:t>
       </w:r>
-      <w:fldSimple w:instr=" REF _Ref433871930 \r \h  \* MERGEFORMAT ">
-        <w:r>
-          <w:rPr>
-            <w:lang w:val="en-GB"/>
-          </w:rPr>
-          <w:t>1</w:t>
-        </w:r>
-      </w:fldSimple>
+      <w:r>
+        <w:fldChar w:fldCharType="begin"/>
+      </w:r>
+      <w:r>
+        <w:rPr>
+          <w:lang w:val="en-GB"/>
+        </w:rPr>
+        <w:instrText xml:space="preserve"> REF _Ref433871930 \r \h  \* MERGEFORMAT </w:instrText>
+      </w:r>
+      <w:r>
+        <w:fldChar w:fldCharType="separate"/>
+      </w:r>
+      <w:r>
+        <w:rPr>
+          <w:lang w:val="en-GB"/>
+        </w:rPr>
+        <w:t>1</w:t>
+      </w:r>
+      <w:r>
+        <w:fldChar w:fldCharType="end"/>
+      </w:r>
       <w:r>
         <w:rPr>
           <w:lang w:val="en-GB"/>
         </w:rPr>
         <w:t xml:space="preserve"> or </w:t>
       </w:r>
-      <w:fldSimple w:instr=" REF _Ref433871784 \r \h  \* MERGEFORMAT ">
-        <w:r>
-          <w:rPr>
-            <w:lang w:val="en-GB"/>
-          </w:rPr>
-          <w:t>2</w:t>
-        </w:r>
-      </w:fldSimple>
+      <w:r>
+        <w:fldChar w:fldCharType="begin"/>
+      </w:r>
+      <w:r>
+        <w:rPr>
+          <w:lang w:val="en-GB"/>
+        </w:rPr>
+        <w:instrText xml:space="preserve"> REF _Ref433871784 \r \h  \* MERGEFORMAT </w:instrText>
+      </w:r>
+      <w:r>
+        <w:fldChar w:fldCharType="separate"/>
+      </w:r>
+      <w:r>
+        <w:rPr>
+          <w:lang w:val="en-GB"/>
+        </w:rPr>
+        <w:t>2</w:t>
+      </w:r>
+      <w:r>
+        <w:fldChar w:fldCharType="end"/>
+      </w:r>
       <w:r>
         <w:rPr>
           <w:lang w:val="en-GB"/>
@@ -5022,7 +5346,7 @@
                     </pic:cNvPicPr>
                   </pic:nvPicPr>
                   <pic:blipFill>
-                    <a:blip r:embed="rId21" cstate="print"/>
+                    <a:blip r:embed="rId22" cstate="print"/>
                     <a:srcRect/>
                     <a:stretch>
                       <a:fillRect/>
@@ -5053,7 +5377,7 @@
     </w:p>
     <w:p>
       <w:pPr>
-        <w:pStyle w:val="ListParagraph"/>
+        <w:pStyle w:val="Listenabsatz"/>
         <w:numPr>
           <w:ilvl w:val="0"/>
           <w:numId w:val="6"/>
@@ -5147,7 +5471,7 @@
                     </pic:cNvPicPr>
                   </pic:nvPicPr>
                   <pic:blipFill>
-                    <a:blip r:embed="rId22" cstate="print"/>
+                    <a:blip r:embed="rId23" cstate="print"/>
                     <a:srcRect/>
                     <a:stretch>
                       <a:fillRect/>
@@ -5178,7 +5502,7 @@
     </w:p>
     <w:p>
       <w:pPr>
-        <w:pStyle w:val="ListParagraph"/>
+        <w:pStyle w:val="Listenabsatz"/>
         <w:numPr>
           <w:ilvl w:val="0"/>
           <w:numId w:val="6"/>
@@ -5338,7 +5662,7 @@
     </w:p>
     <w:p>
       <w:pPr>
-        <w:pStyle w:val="Heading2"/>
+        <w:pStyle w:val="berschrift2"/>
         <w:rPr>
           <w:lang w:val="en-GB"/>
         </w:rPr>
@@ -5394,28 +5718,54 @@
         </w:rPr>
         <w:t xml:space="preserve"> Tool is open and ready (Scenario </w:t>
       </w:r>
-      <w:fldSimple w:instr=" REF _Ref433871930 \r \h  \* MERGEFORMAT ">
-        <w:r>
-          <w:rPr>
-            <w:lang w:val="en-GB"/>
-          </w:rPr>
-          <w:t>1</w:t>
-        </w:r>
-      </w:fldSimple>
+      <w:r>
+        <w:fldChar w:fldCharType="begin"/>
+      </w:r>
+      <w:r>
+        <w:rPr>
+          <w:lang w:val="en-GB"/>
+        </w:rPr>
+        <w:instrText xml:space="preserve"> REF _Ref433871930 \r \h  \* MERGEFORMAT </w:instrText>
+      </w:r>
+      <w:r>
+        <w:fldChar w:fldCharType="separate"/>
+      </w:r>
+      <w:r>
+        <w:rPr>
+          <w:lang w:val="en-GB"/>
+        </w:rPr>
+        <w:t>1</w:t>
+      </w:r>
+      <w:r>
+        <w:fldChar w:fldCharType="end"/>
+      </w:r>
       <w:r>
         <w:rPr>
           <w:lang w:val="en-GB"/>
         </w:rPr>
         <w:t xml:space="preserve"> or </w:t>
       </w:r>
-      <w:fldSimple w:instr=" REF _Ref433871784 \r \h  \* MERGEFORMAT ">
-        <w:r>
-          <w:rPr>
-            <w:lang w:val="en-GB"/>
-          </w:rPr>
-          <w:t>2</w:t>
-        </w:r>
-      </w:fldSimple>
+      <w:r>
+        <w:fldChar w:fldCharType="begin"/>
+      </w:r>
+      <w:r>
+        <w:rPr>
+          <w:lang w:val="en-GB"/>
+        </w:rPr>
+        <w:instrText xml:space="preserve"> REF _Ref433871784 \r \h  \* MERGEFORMAT </w:instrText>
+      </w:r>
+      <w:r>
+        <w:fldChar w:fldCharType="separate"/>
+      </w:r>
+      <w:r>
+        <w:rPr>
+          <w:lang w:val="en-GB"/>
+        </w:rPr>
+        <w:t>2</w:t>
+      </w:r>
+      <w:r>
+        <w:fldChar w:fldCharType="end"/>
+      </w:r>
       <w:r>
         <w:rPr>
           <w:lang w:val="en-GB"/>
@@ -5491,7 +5841,7 @@
                     </pic:cNvPicPr>
                   </pic:nvPicPr>
                   <pic:blipFill>
-                    <a:blip r:embed="rId23" cstate="print"/>
+                    <a:blip r:embed="rId24" cstate="print"/>
                     <a:srcRect/>
                     <a:stretch>
                       <a:fillRect/>
@@ -5544,7 +5894,7 @@
     </w:p>
     <w:p>
       <w:pPr>
-        <w:pStyle w:val="Heading2"/>
+        <w:pStyle w:val="berschrift2"/>
         <w:rPr>
           <w:lang w:val="en-GB"/>
         </w:rPr>
@@ -5607,28 +5957,54 @@
         </w:rPr>
         <w:t xml:space="preserve"> Tool is open and ready (Scenario </w:t>
       </w:r>
-      <w:fldSimple w:instr=" REF _Ref433871930 \r \h  \* MERGEFORMAT ">
-        <w:r>
-          <w:rPr>
-            <w:lang w:val="en-GB"/>
-          </w:rPr>
-          <w:t>1</w:t>
-        </w:r>
-      </w:fldSimple>
+      <w:r>
+        <w:fldChar w:fldCharType="begin"/>
+      </w:r>
+      <w:r>
+        <w:rPr>
+          <w:lang w:val="en-GB"/>
+        </w:rPr>
+        <w:instrText xml:space="preserve"> REF _Ref433871930 \r \h  \* MERGEFORMAT </w:instrText>
+      </w:r>
+      <w:r>
+        <w:fldChar w:fldCharType="separate"/>
+      </w:r>
+      <w:r>
+        <w:rPr>
+          <w:lang w:val="en-GB"/>
+        </w:rPr>
+        <w:t>1</w:t>
+      </w:r>
+      <w:r>
+        <w:fldChar w:fldCharType="end"/>
+      </w:r>
       <w:r>
         <w:rPr>
           <w:lang w:val="en-GB"/>
         </w:rPr>
         <w:t xml:space="preserve"> or </w:t>
       </w:r>
-      <w:fldSimple w:instr=" REF _Ref433871784 \r \h  \* MERGEFORMAT ">
-        <w:r>
-          <w:rPr>
-            <w:lang w:val="en-GB"/>
-          </w:rPr>
-          <w:t>2</w:t>
-        </w:r>
-      </w:fldSimple>
+      <w:r>
+        <w:fldChar w:fldCharType="begin"/>
+      </w:r>
+      <w:r>
+        <w:rPr>
+          <w:lang w:val="en-GB"/>
+        </w:rPr>
+        <w:instrText xml:space="preserve"> REF _Ref433871784 \r \h  \* MERGEFORMAT </w:instrText>
+      </w:r>
+      <w:r>
+        <w:fldChar w:fldCharType="separate"/>
+      </w:r>
+      <w:r>
+        <w:rPr>
+          <w:lang w:val="en-GB"/>
+        </w:rPr>
+        <w:t>2</w:t>
+      </w:r>
+      <w:r>
+        <w:fldChar w:fldCharType="end"/>
+      </w:r>
       <w:r>
         <w:rPr>
           <w:lang w:val="en-GB"/>
@@ -5744,7 +6120,7 @@
                     </pic:cNvPicPr>
                   </pic:nvPicPr>
                   <pic:blipFill>
-                    <a:blip r:embed="rId24" cstate="print"/>
+                    <a:blip r:embed="rId25" cstate="print"/>
                     <a:srcRect/>
                     <a:stretch>
                       <a:fillRect/>
@@ -5838,7 +6214,7 @@
     </w:p>
     <w:p>
       <w:pPr>
-        <w:pStyle w:val="Heading2"/>
+        <w:pStyle w:val="berschrift2"/>
         <w:rPr>
           <w:lang w:val="en-GB"/>
         </w:rPr>
@@ -5892,28 +6268,54 @@
         </w:rPr>
         <w:t xml:space="preserve"> Tool is open and ready (Scenario </w:t>
       </w:r>
-      <w:fldSimple w:instr=" REF _Ref433871930 \r \h  \* MERGEFORMAT ">
-        <w:r>
-          <w:rPr>
-            <w:lang w:val="en-GB"/>
-          </w:rPr>
-          <w:t>1</w:t>
-        </w:r>
-      </w:fldSimple>
+      <w:r>
+        <w:fldChar w:fldCharType="begin"/>
+      </w:r>
+      <w:r>
+        <w:rPr>
+          <w:lang w:val="en-GB"/>
+        </w:rPr>
+        <w:instrText xml:space="preserve"> REF _Ref433871930 \r \h  \* MERGEFORMAT </w:instrText>
+      </w:r>
+      <w:r>
+        <w:fldChar w:fldCharType="separate"/>
+      </w:r>
+      <w:r>
+        <w:rPr>
+          <w:lang w:val="en-GB"/>
+        </w:rPr>
+        <w:t>1</w:t>
+      </w:r>
+      <w:r>
+        <w:fldChar w:fldCharType="end"/>
+      </w:r>
       <w:r>
         <w:rPr>
           <w:lang w:val="en-GB"/>
         </w:rPr>
         <w:t xml:space="preserve"> or </w:t>
       </w:r>
-      <w:fldSimple w:instr=" REF _Ref433871784 \r \h  \* MERGEFORMAT ">
-        <w:r>
-          <w:rPr>
-            <w:lang w:val="en-GB"/>
-          </w:rPr>
-          <w:t>2</w:t>
-        </w:r>
-      </w:fldSimple>
+      <w:r>
+        <w:fldChar w:fldCharType="begin"/>
+      </w:r>
+      <w:r>
+        <w:rPr>
+          <w:lang w:val="en-GB"/>
+        </w:rPr>
+        <w:instrText xml:space="preserve"> REF _Ref433871784 \r \h  \* MERGEFORMAT </w:instrText>
+      </w:r>
+      <w:r>
+        <w:fldChar w:fldCharType="separate"/>
+      </w:r>
+      <w:r>
+        <w:rPr>
+          <w:lang w:val="en-GB"/>
+        </w:rPr>
+        <w:t>2</w:t>
+      </w:r>
+      <w:r>
+        <w:fldChar w:fldCharType="end"/>
+      </w:r>
       <w:r>
         <w:rPr>
           <w:lang w:val="en-GB"/>
@@ -6002,7 +6404,7 @@
                     </pic:cNvPicPr>
                   </pic:nvPicPr>
                   <pic:blipFill>
-                    <a:blip r:embed="rId25" cstate="print"/>
+                    <a:blip r:embed="rId26" cstate="print"/>
                     <a:srcRect/>
                     <a:stretch>
                       <a:fillRect/>
@@ -6099,7 +6501,7 @@
     </w:p>
     <w:p>
       <w:pPr>
-        <w:pStyle w:val="Heading2"/>
+        <w:pStyle w:val="berschrift2"/>
         <w:rPr>
           <w:lang w:val="en-GB"/>
         </w:rPr>
@@ -6202,28 +6604,60 @@
         </w:rPr>
         <w:t xml:space="preserve"> Tool is open and ready (Scenario </w:t>
       </w:r>
-      <w:fldSimple w:instr=" REF _Ref433871930 \r \h  \* MERGEFORMAT ">
-        <w:r>
-          <w:rPr>
-            <w:lang w:val="en-GB"/>
-          </w:rPr>
-          <w:t>1</w:t>
-        </w:r>
-      </w:fldSimple>
+      <w:r>
+        <w:fldChar w:fldCharType="begin"/>
+      </w:r>
+      <w:r>
+        <w:rPr>
+          <w:lang w:val="en-GB"/>
+        </w:rPr>
+        <w:instrText xml:space="preserve"> REF _Ref433871930 \r \h  \* MERGEFORMAT </w:instrText>
+      </w:r>
+      <w:r>
+        <w:fldChar w:fldCharType="separate"/>
+      </w:r>
+      <w:r>
+        <w:rPr>
+          <w:lang w:val="en-GB"/>
+        </w:rPr>
+        <w:t>1</w:t>
+      </w:r>
+      <w:r>
+        <w:fldChar w:fldCharType="end"/>
+      </w:r>
       <w:r>
         <w:rPr>
           <w:lang w:val="en-GB"/>
         </w:rPr>
         <w:t xml:space="preserve"> or </w:t>
       </w:r>
-      <w:fldSimple w:instr=" REF _Ref433871784 \r \h  \* MERGEFORMAT ">
-        <w:r>
-          <w:rPr>
-            <w:lang w:val="en-GB"/>
-          </w:rPr>
-          <w:t>2</w:t>
-        </w:r>
-      </w:fldSimple>
+      <w:r>
+        <w:fldChar w:fldCharType="begin"/>
+      </w:r>
+      <w:r>
+        <w:rPr>
+          <w:lang w:val="en-GB"/>
+        </w:rPr>
+        <w:instrText xml:space="preserve"> REF _Ref433871784 \r </w:instrText>
+      </w:r>
+      <w:r>
+        <w:rPr>
+          <w:lang w:val="en-GB"/>
+        </w:rPr>
+        <w:instrText xml:space="preserve">\h  \* MERGEFORMAT </w:instrText>
+      </w:r>
+      <w:r>
+        <w:fldChar w:fldCharType="separate"/>
+      </w:r>
+      <w:r>
+        <w:rPr>
+          <w:lang w:val="en-GB"/>
+        </w:rPr>
+        <w:t>2</w:t>
+      </w:r>
+      <w:r>
+        <w:fldChar w:fldCharType="end"/>
+      </w:r>
       <w:r>
         <w:rPr>
           <w:lang w:val="en-GB"/>
@@ -6332,7 +6766,7 @@
                     </pic:cNvPicPr>
                   </pic:nvPicPr>
                   <pic:blipFill>
-                    <a:blip r:embed="rId26" cstate="print"/>
+                    <a:blip r:embed="rId27" cstate="print"/>
                     <a:srcRect/>
                     <a:stretch>
                       <a:fillRect/>
@@ -6413,7 +6847,7 @@
                     </pic:cNvPicPr>
                   </pic:nvPicPr>
                   <pic:blipFill>
-                    <a:blip r:embed="rId27" cstate="print"/>
+                    <a:blip r:embed="rId28" cstate="print"/>
                     <a:srcRect/>
                     <a:stretch>
                       <a:fillRect/>
@@ -6524,7 +6958,7 @@
                     </pic:cNvPicPr>
                   </pic:nvPicPr>
                   <pic:blipFill>
-                    <a:blip r:embed="rId28" cstate="print"/>
+                    <a:blip r:embed="rId29" cstate="print"/>
                     <a:srcRect/>
                     <a:stretch>
                       <a:fillRect/>
@@ -6612,7 +7046,7 @@
     </w:p>
     <w:p>
       <w:pPr>
-        <w:pStyle w:val="Heading2"/>
+        <w:pStyle w:val="berschrift2"/>
         <w:rPr>
           <w:lang w:val="en-GB"/>
         </w:rPr>
@@ -6679,28 +7113,54 @@
         </w:rPr>
         <w:t xml:space="preserve"> Tool is open and ready (Scenario </w:t>
       </w:r>
-      <w:fldSimple w:instr=" REF _Ref433871930 \r \h  \* MERGEFORMAT ">
-        <w:r>
-          <w:rPr>
-            <w:lang w:val="en-GB"/>
-          </w:rPr>
-          <w:t>1</w:t>
-        </w:r>
-      </w:fldSimple>
+      <w:r>
+        <w:fldChar w:fldCharType="begin"/>
+      </w:r>
+      <w:r>
+        <w:rPr>
+          <w:lang w:val="en-GB"/>
+        </w:rPr>
+        <w:instrText xml:space="preserve"> REF _Ref433871930 \r \h  \* MERGEFORMAT </w:instrText>
+      </w:r>
+      <w:r>
+        <w:fldChar w:fldCharType="separate"/>
+      </w:r>
+      <w:r>
+        <w:rPr>
+          <w:lang w:val="en-GB"/>
+        </w:rPr>
+        <w:t>1</w:t>
+      </w:r>
+      <w:r>
+        <w:fldChar w:fldCharType="end"/>
+      </w:r>
       <w:r>
         <w:rPr>
           <w:lang w:val="en-GB"/>
         </w:rPr>
         <w:t xml:space="preserve"> or </w:t>
       </w:r>
-      <w:fldSimple w:instr=" REF _Ref433871784 \r \h  \* MERGEFORMAT ">
-        <w:r>
-          <w:rPr>
-            <w:lang w:val="en-GB"/>
-          </w:rPr>
-          <w:t>2</w:t>
-        </w:r>
-      </w:fldSimple>
+      <w:r>
+        <w:fldChar w:fldCharType="begin"/>
+      </w:r>
+      <w:r>
+        <w:rPr>
+          <w:lang w:val="en-GB"/>
+        </w:rPr>
+        <w:instrText xml:space="preserve"> REF _Ref433871784 \r \h  \* MERGEFORMAT </w:instrText>
+      </w:r>
+      <w:r>
+        <w:fldChar w:fldCharType="separate"/>
+      </w:r>
+      <w:r>
+        <w:rPr>
+          <w:lang w:val="en-GB"/>
+        </w:rPr>
+        <w:t>2</w:t>
+      </w:r>
+      <w:r>
+        <w:fldChar w:fldCharType="end"/>
+      </w:r>
       <w:r>
         <w:rPr>
           <w:lang w:val="en-GB"/>
@@ -6804,7 +7264,7 @@
                     </pic:cNvPicPr>
                   </pic:nvPicPr>
                   <pic:blipFill>
-                    <a:blip r:embed="rId29" cstate="print"/>
+                    <a:blip r:embed="rId30" cstate="print"/>
                     <a:srcRect/>
                     <a:stretch>
                       <a:fillRect/>
@@ -6871,7 +7331,7 @@
     </w:p>
     <w:p>
       <w:pPr>
-        <w:pStyle w:val="Heading2"/>
+        <w:pStyle w:val="berschrift2"/>
         <w:rPr>
           <w:lang w:val="en-GB"/>
         </w:rPr>
@@ -6930,28 +7390,54 @@
         </w:rPr>
         <w:t xml:space="preserve"> Tool is open and ready (Scenario </w:t>
       </w:r>
-      <w:fldSimple w:instr=" REF _Ref433871930 \r \h  \* MERGEFORMAT ">
-        <w:r>
-          <w:rPr>
-            <w:lang w:val="en-GB"/>
-          </w:rPr>
-          <w:t>1</w:t>
-        </w:r>
-      </w:fldSimple>
+      <w:r>
+        <w:fldChar w:fldCharType="begin"/>
+      </w:r>
+      <w:r>
+        <w:rPr>
+          <w:lang w:val="en-GB"/>
+        </w:rPr>
+        <w:instrText xml:space="preserve"> REF _Ref433871930 \r \h  \* MERGEFORMAT </w:instrText>
+      </w:r>
+      <w:r>
+        <w:fldChar w:fldCharType="separate"/>
+      </w:r>
+      <w:r>
+        <w:rPr>
+          <w:lang w:val="en-GB"/>
+        </w:rPr>
+        <w:t>1</w:t>
+      </w:r>
+      <w:r>
+        <w:fldChar w:fldCharType="end"/>
+      </w:r>
       <w:r>
         <w:rPr>
           <w:lang w:val="en-GB"/>
         </w:rPr>
         <w:t xml:space="preserve"> or </w:t>
       </w:r>
-      <w:fldSimple w:instr=" REF _Ref433871784 \r \h  \* MERGEFORMAT ">
-        <w:r>
-          <w:rPr>
-            <w:lang w:val="en-GB"/>
-          </w:rPr>
-          <w:t>2</w:t>
-        </w:r>
-      </w:fldSimple>
+      <w:r>
+        <w:fldChar w:fldCharType="begin"/>
+      </w:r>
+      <w:r>
+        <w:rPr>
+          <w:lang w:val="en-GB"/>
+        </w:rPr>
+        <w:instrText xml:space="preserve"> REF _Ref433871784 \r \h  \* MERGEFORMAT </w:instrText>
+      </w:r>
+      <w:r>
+        <w:fldChar w:fldCharType="separate"/>
+      </w:r>
+      <w:r>
+        <w:rPr>
+          <w:lang w:val="en-GB"/>
+        </w:rPr>
+        <w:t>2</w:t>
+      </w:r>
+      <w:r>
+        <w:fldChar w:fldCharType="end"/>
+      </w:r>
       <w:r>
         <w:rPr>
           <w:lang w:val="en-GB"/>
@@ -7029,7 +7515,7 @@
                     </pic:cNvPicPr>
                   </pic:nvPicPr>
                   <pic:blipFill>
-                    <a:blip r:embed="rId30" cstate="print"/>
+                    <a:blip r:embed="rId31" cstate="print"/>
                     <a:srcRect/>
                     <a:stretch>
                       <a:fillRect/>
@@ -7081,7 +7567,7 @@
     </w:p>
     <w:p>
       <w:pPr>
-        <w:pStyle w:val="Heading2"/>
+        <w:pStyle w:val="berschrift2"/>
         <w:rPr>
           <w:lang w:val="en-GB"/>
         </w:rPr>
@@ -7134,28 +7620,54 @@
         </w:rPr>
         <w:t xml:space="preserve"> Tool is open and ready (Scenario </w:t>
       </w:r>
-      <w:fldSimple w:instr=" REF _Ref433871930 \r \h  \* MERGEFORMAT ">
-        <w:r>
-          <w:rPr>
-            <w:lang w:val="en-GB"/>
-          </w:rPr>
-          <w:t>1</w:t>
-        </w:r>
-      </w:fldSimple>
+      <w:r>
+        <w:fldChar w:fldCharType="begin"/>
+      </w:r>
+      <w:r>
+        <w:rPr>
+          <w:lang w:val="en-GB"/>
+        </w:rPr>
+        <w:instrText xml:space="preserve"> REF _Ref433871930 \r \h  \* MERGEFORMAT </w:instrText>
+      </w:r>
+      <w:r>
+        <w:fldChar w:fldCharType="separate"/>
+      </w:r>
+      <w:r>
+        <w:rPr>
+          <w:lang w:val="en-GB"/>
+        </w:rPr>
+        <w:t>1</w:t>
+      </w:r>
+      <w:r>
+        <w:fldChar w:fldCharType="end"/>
+      </w:r>
       <w:r>
         <w:rPr>
           <w:lang w:val="en-GB"/>
         </w:rPr>
         <w:t xml:space="preserve"> or </w:t>
       </w:r>
-      <w:fldSimple w:instr=" REF _Ref433871784 \r \h  \* MERGEFORMAT ">
-        <w:r>
-          <w:rPr>
-            <w:lang w:val="en-GB"/>
-          </w:rPr>
-          <w:t>2</w:t>
-        </w:r>
-      </w:fldSimple>
+      <w:r>
+        <w:fldChar w:fldCharType="begin"/>
+      </w:r>
+      <w:r>
+        <w:rPr>
+          <w:lang w:val="en-GB"/>
+        </w:rPr>
+        <w:instrText xml:space="preserve"> REF _Ref433871784 \r \h  \* MERGEFORMAT </w:instrText>
+      </w:r>
+      <w:r>
+        <w:fldChar w:fldCharType="separate"/>
+      </w:r>
+      <w:r>
+        <w:rPr>
+          <w:lang w:val="en-GB"/>
+        </w:rPr>
+        <w:t>2</w:t>
+      </w:r>
+      <w:r>
+        <w:fldChar w:fldCharType="end"/>
+      </w:r>
       <w:r>
         <w:rPr>
           <w:lang w:val="en-GB"/>
@@ -7227,7 +7739,7 @@
                     </pic:cNvPicPr>
                   </pic:nvPicPr>
                   <pic:blipFill>
-                    <a:blip r:embed="rId31" cstate="print"/>
+                    <a:blip r:embed="rId32" cstate="print"/>
                     <a:srcRect/>
                     <a:stretch>
                       <a:fillRect/>
@@ -7278,7 +7790,7 @@
     </w:p>
     <w:p>
       <w:pPr>
-        <w:pStyle w:val="Heading2"/>
+        <w:pStyle w:val="berschrift2"/>
         <w:rPr>
           <w:lang w:val="en-GB"/>
         </w:rPr>
@@ -7331,28 +7843,54 @@
         </w:rPr>
         <w:t xml:space="preserve"> Tool is open and ready (Scenario </w:t>
       </w:r>
-      <w:fldSimple w:instr=" REF _Ref433871930 \r \h  \* MERGEFORMAT ">
-        <w:r>
-          <w:rPr>
-            <w:lang w:val="en-GB"/>
-          </w:rPr>
-          <w:t>1</w:t>
-        </w:r>
-      </w:fldSimple>
+      <w:r>
+        <w:fldChar w:fldCharType="begin"/>
+      </w:r>
+      <w:r>
+        <w:rPr>
+          <w:lang w:val="en-GB"/>
+        </w:rPr>
+        <w:instrText xml:space="preserve"> REF _Ref433871930 \r \h  \* MERGEFORMAT </w:instrText>
+      </w:r>
+      <w:r>
+        <w:fldChar w:fldCharType="separate"/>
+      </w:r>
+      <w:r>
+        <w:rPr>
+          <w:lang w:val="en-GB"/>
+        </w:rPr>
+        <w:t>1</w:t>
+      </w:r>
+      <w:r>
+        <w:fldChar w:fldCharType="end"/>
+      </w:r>
       <w:r>
         <w:rPr>
           <w:lang w:val="en-GB"/>
         </w:rPr>
         <w:t xml:space="preserve"> or </w:t>
       </w:r>
-      <w:fldSimple w:instr=" REF _Ref433871784 \r \h  \* MERGEFORMAT ">
-        <w:r>
-          <w:rPr>
-            <w:lang w:val="en-GB"/>
-          </w:rPr>
-          <w:t>2</w:t>
-        </w:r>
-      </w:fldSimple>
+      <w:r>
+        <w:fldChar w:fldCharType="begin"/>
+      </w:r>
+      <w:r>
+        <w:rPr>
+          <w:lang w:val="en-GB"/>
+        </w:rPr>
+        <w:instrText xml:space="preserve"> REF _Ref433871784 \r \h  \* MERGEFORMAT </w:instrText>
+      </w:r>
+      <w:r>
+        <w:fldChar w:fldCharType="separate"/>
+      </w:r>
+      <w:r>
+        <w:rPr>
+          <w:lang w:val="en-GB"/>
+        </w:rPr>
+        <w:t>2</w:t>
+      </w:r>
+      <w:r>
+        <w:fldChar w:fldCharType="end"/>
+      </w:r>
       <w:r>
         <w:rPr>
           <w:lang w:val="en-GB"/>
@@ -7440,7 +7978,7 @@
                     </pic:cNvPicPr>
                   </pic:nvPicPr>
                   <pic:blipFill>
-                    <a:blip r:embed="rId32" cstate="print"/>
+                    <a:blip r:embed="rId33" cstate="print"/>
                     <a:srcRect/>
                     <a:stretch>
                       <a:fillRect/>
@@ -7521,7 +8059,7 @@
     </w:p>
     <w:p>
       <w:pPr>
-        <w:pStyle w:val="Heading2"/>
+        <w:pStyle w:val="berschrift2"/>
         <w:rPr>
           <w:lang w:val="en-GB"/>
         </w:rPr>
@@ -7586,28 +8124,54 @@
         </w:rPr>
         <w:t xml:space="preserve"> Tool is open and ready (Scenario </w:t>
       </w:r>
-      <w:fldSimple w:instr=" REF _Ref433871930 \r \h  \* MERGEFORMAT ">
-        <w:r>
-          <w:rPr>
-            <w:lang w:val="en-GB"/>
-          </w:rPr>
-          <w:t>1</w:t>
-        </w:r>
-      </w:fldSimple>
+      <w:r>
+        <w:fldChar w:fldCharType="begin"/>
+      </w:r>
+      <w:r>
+        <w:rPr>
+          <w:lang w:val="en-GB"/>
+        </w:rPr>
+        <w:instrText xml:space="preserve"> REF _Ref433871930 \r \h  \* MERGEFORMAT </w:instrText>
+      </w:r>
+      <w:r>
+        <w:fldChar w:fldCharType="separate"/>
+      </w:r>
+      <w:r>
+        <w:rPr>
+          <w:lang w:val="en-GB"/>
+        </w:rPr>
+        <w:t>1</w:t>
+      </w:r>
+      <w:r>
+        <w:fldChar w:fldCharType="end"/>
+      </w:r>
       <w:r>
         <w:rPr>
           <w:lang w:val="en-GB"/>
         </w:rPr>
         <w:t xml:space="preserve"> or </w:t>
       </w:r>
-      <w:fldSimple w:instr=" REF _Ref433871784 \r \h  \* MERGEFORMAT ">
-        <w:r>
-          <w:rPr>
-            <w:lang w:val="en-GB"/>
-          </w:rPr>
-          <w:t>2</w:t>
-        </w:r>
-      </w:fldSimple>
+      <w:r>
+        <w:fldChar w:fldCharType="begin"/>
+      </w:r>
+      <w:r>
+        <w:rPr>
+          <w:lang w:val="en-GB"/>
+        </w:rPr>
+        <w:instrText xml:space="preserve"> REF _Ref433871784 \r \h  \* MERGEFORMAT </w:instrText>
+      </w:r>
+      <w:r>
+        <w:fldChar w:fldCharType="separate"/>
+      </w:r>
+      <w:r>
+        <w:rPr>
+          <w:lang w:val="en-GB"/>
+        </w:rPr>
+        <w:t>2</w:t>
+      </w:r>
+      <w:r>
+        <w:fldChar w:fldCharType="end"/>
+      </w:r>
       <w:r>
         <w:rPr>
           <w:lang w:val="en-GB"/>
@@ -7703,7 +8267,7 @@
                     </pic:cNvPicPr>
                   </pic:nvPicPr>
                   <pic:blipFill>
-                    <a:blip r:embed="rId33" cstate="print"/>
+                    <a:blip r:embed="rId34" cstate="print"/>
                     <a:srcRect/>
                     <a:stretch>
                       <a:fillRect/>
@@ -7838,7 +8402,7 @@
                     </pic:cNvPicPr>
                   </pic:nvPicPr>
                   <pic:blipFill>
-                    <a:blip r:embed="rId34" cstate="print"/>
+                    <a:blip r:embed="rId35" cstate="print"/>
                     <a:srcRect/>
                     <a:stretch>
                       <a:fillRect/>
@@ -7890,7 +8454,7 @@
       <w:commentRangeEnd w:id="6"/>
       <w:r>
         <w:rPr>
-          <w:rStyle w:val="CommentReference"/>
+          <w:rStyle w:val="Kommentarzeichen"/>
         </w:rPr>
         <w:commentReference w:id="6"/>
       </w:r>
@@ -7945,7 +8509,7 @@
                     </pic:cNvPicPr>
                   </pic:nvPicPr>
                   <pic:blipFill>
-                    <a:blip r:embed="rId36" cstate="print"/>
+                    <a:blip r:embed="rId37" cstate="print"/>
                     <a:srcRect/>
                     <a:stretch>
                       <a:fillRect/>
@@ -8032,7 +8596,7 @@
                     </pic:cNvPicPr>
                   </pic:nvPicPr>
                   <pic:blipFill>
-                    <a:blip r:embed="rId37" cstate="print"/>
+                    <a:blip r:embed="rId38" cstate="print"/>
                     <a:srcRect/>
                     <a:stretch>
                       <a:fillRect/>
@@ -8124,7 +8688,7 @@
     </w:p>
     <w:p>
       <w:pPr>
-        <w:pStyle w:val="Heading2"/>
+        <w:pStyle w:val="berschrift2"/>
         <w:numPr>
           <w:ilvl w:val="0"/>
           <w:numId w:val="0"/>
@@ -8218,28 +8782,54 @@
         </w:rPr>
         <w:t xml:space="preserve"> Tool is open and ready (Scenario </w:t>
       </w:r>
-      <w:fldSimple w:instr=" REF _Ref433871930 \r \h  \* MERGEFORMAT ">
-        <w:r>
-          <w:rPr>
-            <w:lang w:val="en-GB"/>
-          </w:rPr>
-          <w:t>1</w:t>
-        </w:r>
-      </w:fldSimple>
+      <w:r>
+        <w:fldChar w:fldCharType="begin"/>
+      </w:r>
+      <w:r>
+        <w:rPr>
+          <w:lang w:val="en-GB"/>
+        </w:rPr>
+        <w:instrText xml:space="preserve"> REF _Ref433871930 \r \h  \* MERGEFORMAT </w:instrText>
+      </w:r>
+      <w:r>
+        <w:fldChar w:fldCharType="separate"/>
+      </w:r>
+      <w:r>
+        <w:rPr>
+          <w:lang w:val="en-GB"/>
+        </w:rPr>
+        <w:t>1</w:t>
+      </w:r>
+      <w:r>
+        <w:fldChar w:fldCharType="end"/>
+      </w:r>
       <w:r>
         <w:rPr>
           <w:lang w:val="en-GB"/>
         </w:rPr>
         <w:t xml:space="preserve"> or </w:t>
       </w:r>
-      <w:fldSimple w:instr=" REF _Ref433871784 \r \h  \* MERGEFORMAT ">
-        <w:r>
-          <w:rPr>
-            <w:lang w:val="en-GB"/>
-          </w:rPr>
-          <w:t>2</w:t>
-        </w:r>
-      </w:fldSimple>
+      <w:r>
+        <w:fldChar w:fldCharType="begin"/>
+      </w:r>
+      <w:r>
+        <w:rPr>
+          <w:lang w:val="en-GB"/>
+        </w:rPr>
+        <w:instrText xml:space="preserve"> REF _Ref433871784 \r \h  \* MERGEFORMAT </w:instrText>
+      </w:r>
+      <w:r>
+        <w:fldChar w:fldCharType="separate"/>
+      </w:r>
+      <w:r>
+        <w:rPr>
+          <w:lang w:val="en-GB"/>
+        </w:rPr>
+        <w:t>2</w:t>
+      </w:r>
+      <w:r>
+        <w:fldChar w:fldCharType="end"/>
+      </w:r>
       <w:r>
         <w:rPr>
           <w:lang w:val="en-GB"/>
@@ -8330,7 +8920,7 @@
     </w:p>
     <w:p>
       <w:pPr>
-        <w:pStyle w:val="ListParagraph"/>
+        <w:pStyle w:val="Listenabsatz"/>
         <w:numPr>
           <w:ilvl w:val="0"/>
           <w:numId w:val="7"/>
@@ -8480,7 +9070,7 @@
                     </pic:cNvPicPr>
                   </pic:nvPicPr>
                   <pic:blipFill>
-                    <a:blip r:embed="rId38" cstate="print"/>
+                    <a:blip r:embed="rId39" cstate="print"/>
                     <a:srcRect/>
                     <a:stretch>
                       <a:fillRect/>
@@ -8530,7 +9120,7 @@
     </w:p>
     <w:p>
       <w:pPr>
-        <w:pStyle w:val="Heading2"/>
+        <w:pStyle w:val="berschrift2"/>
         <w:numPr>
           <w:ilvl w:val="0"/>
           <w:numId w:val="0"/>
@@ -8612,28 +9202,54 @@
         </w:rPr>
         <w:t xml:space="preserve"> Tool is open and ready (Scenario </w:t>
       </w:r>
-      <w:fldSimple w:instr=" REF _Ref433871930 \r \h  \* MERGEFORMAT ">
-        <w:r>
-          <w:rPr>
-            <w:lang w:val="en-GB"/>
-          </w:rPr>
-          <w:t>1</w:t>
-        </w:r>
-      </w:fldSimple>
+      <w:r>
+        <w:fldChar w:fldCharType="begin"/>
+      </w:r>
+      <w:r>
+        <w:rPr>
+          <w:lang w:val="en-GB"/>
+        </w:rPr>
+        <w:instrText xml:space="preserve"> REF _Ref433871930 \r \h  \* MERGEFORMAT </w:instrText>
+      </w:r>
+      <w:r>
+        <w:fldChar w:fldCharType="separate"/>
+      </w:r>
+      <w:r>
+        <w:rPr>
+          <w:lang w:val="en-GB"/>
+        </w:rPr>
+        <w:t>1</w:t>
+      </w:r>
+      <w:r>
+        <w:fldChar w:fldCharType="end"/>
+      </w:r>
       <w:r>
         <w:rPr>
           <w:lang w:val="en-GB"/>
         </w:rPr>
         <w:t xml:space="preserve"> or </w:t>
       </w:r>
-      <w:fldSimple w:instr=" REF _Ref433871784 \r \h  \* MERGEFORMAT ">
-        <w:r>
-          <w:rPr>
-            <w:lang w:val="en-GB"/>
-          </w:rPr>
-          <w:t>2</w:t>
-        </w:r>
-      </w:fldSimple>
+      <w:r>
+        <w:fldChar w:fldCharType="begin"/>
+      </w:r>
+      <w:r>
+        <w:rPr>
+          <w:lang w:val="en-GB"/>
+        </w:rPr>
+        <w:instrText xml:space="preserve"> REF _Ref433871784 \r \h  \* MERGEFORMAT </w:instrText>
+      </w:r>
+      <w:r>
+        <w:fldChar w:fldCharType="separate"/>
+      </w:r>
+      <w:r>
+        <w:rPr>
+          <w:lang w:val="en-GB"/>
+        </w:rPr>
+        <w:t>2</w:t>
+      </w:r>
+      <w:r>
+        <w:fldChar w:fldCharType="end"/>
+      </w:r>
       <w:r>
         <w:rPr>
           <w:lang w:val="en-GB"/>
@@ -8799,7 +9415,7 @@
                     </pic:cNvPicPr>
                   </pic:nvPicPr>
                   <pic:blipFill>
-                    <a:blip r:embed="rId39" cstate="print"/>
+                    <a:blip r:embed="rId40" cstate="print"/>
                     <a:srcRect/>
                     <a:stretch>
                       <a:fillRect/>
@@ -8868,7 +9484,7 @@
                     </pic:cNvPicPr>
                   </pic:nvPicPr>
                   <pic:blipFill>
-                    <a:blip r:embed="rId40" cstate="print"/>
+                    <a:blip r:embed="rId41" cstate="print"/>
                     <a:srcRect/>
                     <a:stretch>
                       <a:fillRect/>
@@ -8899,7 +9515,7 @@
     </w:p>
     <w:p>
       <w:pPr>
-        <w:pStyle w:val="Heading2"/>
+        <w:pStyle w:val="berschrift2"/>
         <w:numPr>
           <w:ilvl w:val="0"/>
           <w:numId w:val="0"/>
@@ -8987,28 +9603,54 @@
         </w:rPr>
         <w:t xml:space="preserve"> Tool is open and ready (Scenario </w:t>
       </w:r>
-      <w:fldSimple w:instr=" REF _Ref433871930 \r \h  \* MERGEFORMAT ">
-        <w:r>
-          <w:rPr>
-            <w:lang w:val="en-GB"/>
-          </w:rPr>
-          <w:t>1</w:t>
-        </w:r>
-      </w:fldSimple>
+      <w:r>
+        <w:fldChar w:fldCharType="begin"/>
+      </w:r>
+      <w:r>
+        <w:rPr>
+          <w:lang w:val="en-GB"/>
+        </w:rPr>
+        <w:instrText xml:space="preserve"> REF _Ref433871930 \r \h  \* MERGEFORMAT </w:instrText>
+      </w:r>
+      <w:r>
+        <w:fldChar w:fldCharType="separate"/>
+      </w:r>
+      <w:r>
+        <w:rPr>
+          <w:lang w:val="en-GB"/>
+        </w:rPr>
+        <w:t>1</w:t>
+      </w:r>
+      <w:r>
+        <w:fldChar w:fldCharType="end"/>
+      </w:r>
       <w:r>
         <w:rPr>
           <w:lang w:val="en-GB"/>
         </w:rPr>
         <w:t xml:space="preserve"> or </w:t>
       </w:r>
-      <w:fldSimple w:instr=" REF _Ref433871784 \r \h  \* MERGEFORMAT ">
-        <w:r>
-          <w:rPr>
-            <w:lang w:val="en-GB"/>
-          </w:rPr>
-          <w:t>2</w:t>
-        </w:r>
-      </w:fldSimple>
+      <w:r>
+        <w:fldChar w:fldCharType="begin"/>
+      </w:r>
+      <w:r>
+        <w:rPr>
+          <w:lang w:val="en-GB"/>
+        </w:rPr>
+        <w:instrText xml:space="preserve"> REF _Ref433871784 \r \h  \* MERGEFORMAT </w:instrText>
+      </w:r>
+      <w:r>
+        <w:fldChar w:fldCharType="separate"/>
+      </w:r>
+      <w:r>
+        <w:rPr>
+          <w:lang w:val="en-GB"/>
+        </w:rPr>
+        <w:t>2</w:t>
+      </w:r>
+      <w:r>
+        <w:fldChar w:fldCharType="end"/>
+      </w:r>
       <w:r>
         <w:rPr>
           <w:lang w:val="en-GB"/>
@@ -9222,7 +9864,7 @@
                     </pic:cNvPicPr>
                   </pic:nvPicPr>
                   <pic:blipFill>
-                    <a:blip r:embed="rId41" cstate="print"/>
+                    <a:blip r:embed="rId42" cstate="print"/>
                     <a:srcRect/>
                     <a:stretch>
                       <a:fillRect/>
@@ -9253,7 +9895,7 @@
     </w:p>
     <w:p>
       <w:pPr>
-        <w:pStyle w:val="Heading2"/>
+        <w:pStyle w:val="berschrift2"/>
         <w:numPr>
           <w:ilvl w:val="0"/>
           <w:numId w:val="0"/>
@@ -9341,28 +9983,54 @@
         </w:rPr>
         <w:t xml:space="preserve"> Tool is open and ready (Scenario </w:t>
       </w:r>
-      <w:fldSimple w:instr=" REF _Ref433871930 \r \h  \* MERGEFORMAT ">
-        <w:r>
-          <w:rPr>
-            <w:lang w:val="en-GB"/>
-          </w:rPr>
-          <w:t>1</w:t>
-        </w:r>
-      </w:fldSimple>
+      <w:r>
+        <w:fldChar w:fldCharType="begin"/>
+      </w:r>
+      <w:r>
+        <w:rPr>
+          <w:lang w:val="en-GB"/>
+        </w:rPr>
+        <w:instrText xml:space="preserve"> REF _Ref433871930 \r \h  \* MERGEFORMAT </w:instrText>
+      </w:r>
+      <w:r>
+        <w:fldChar w:fldCharType="separate"/>
+      </w:r>
+      <w:r>
+        <w:rPr>
+          <w:lang w:val="en-GB"/>
+        </w:rPr>
+        <w:t>1</w:t>
+      </w:r>
+      <w:r>
+        <w:fldChar w:fldCharType="end"/>
+      </w:r>
       <w:r>
         <w:rPr>
           <w:lang w:val="en-GB"/>
         </w:rPr>
         <w:t xml:space="preserve"> or </w:t>
       </w:r>
-      <w:fldSimple w:instr=" REF _Ref433871784 \r \h  \* MERGEFORMAT ">
-        <w:r>
-          <w:rPr>
-            <w:lang w:val="en-GB"/>
-          </w:rPr>
-          <w:t>2</w:t>
-        </w:r>
-      </w:fldSimple>
+      <w:r>
+        <w:fldChar w:fldCharType="begin"/>
+      </w:r>
+      <w:r>
+        <w:rPr>
+          <w:lang w:val="en-GB"/>
+        </w:rPr>
+        <w:instrText xml:space="preserve"> REF _Ref433871784 \r \h  \* MERGEFORMAT </w:instrText>
+      </w:r>
+      <w:r>
+        <w:fldChar w:fldCharType="separate"/>
+      </w:r>
+      <w:r>
+        <w:rPr>
+          <w:lang w:val="en-GB"/>
+        </w:rPr>
+        <w:t>2</w:t>
+      </w:r>
+      <w:r>
+        <w:fldChar w:fldCharType="end"/>
+      </w:r>
       <w:r>
         <w:rPr>
           <w:lang w:val="en-GB"/>
@@ -9541,7 +10209,7 @@
                     </pic:cNvPicPr>
                   </pic:nvPicPr>
                   <pic:blipFill>
-                    <a:blip r:embed="rId42" cstate="print"/>
+                    <a:blip r:embed="rId43" cstate="print"/>
                     <a:srcRect/>
                     <a:stretch>
                       <a:fillRect/>
@@ -9572,7 +10240,7 @@
     </w:p>
     <w:p>
       <w:pPr>
-        <w:pStyle w:val="Heading2"/>
+        <w:pStyle w:val="berschrift2"/>
         <w:numPr>
           <w:ilvl w:val="0"/>
           <w:numId w:val="0"/>
@@ -9654,28 +10322,54 @@
         </w:rPr>
         <w:t xml:space="preserve"> Tool is open and ready (Scenario </w:t>
       </w:r>
-      <w:fldSimple w:instr=" REF _Ref433871930 \r \h  \* MERGEFORMAT ">
-        <w:r>
-          <w:rPr>
-            <w:lang w:val="en-GB"/>
-          </w:rPr>
-          <w:t>1</w:t>
-        </w:r>
-      </w:fldSimple>
+      <w:r>
+        <w:fldChar w:fldCharType="begin"/>
+      </w:r>
+      <w:r>
+        <w:rPr>
+          <w:lang w:val="en-GB"/>
+        </w:rPr>
+        <w:instrText xml:space="preserve"> REF _Ref433871930 \r \h  \* MERGEFORMAT </w:instrText>
+      </w:r>
+      <w:r>
+        <w:fldChar w:fldCharType="separate"/>
+      </w:r>
+      <w:r>
+        <w:rPr>
+          <w:lang w:val="en-GB"/>
+        </w:rPr>
+        <w:t>1</w:t>
+      </w:r>
+      <w:r>
+        <w:fldChar w:fldCharType="end"/>
+      </w:r>
       <w:r>
         <w:rPr>
           <w:lang w:val="en-GB"/>
         </w:rPr>
         <w:t xml:space="preserve"> or </w:t>
       </w:r>
-      <w:fldSimple w:instr=" REF _Ref433871784 \r \h  \* MERGEFORMAT ">
-        <w:r>
-          <w:rPr>
-            <w:lang w:val="en-GB"/>
-          </w:rPr>
-          <w:t>2</w:t>
-        </w:r>
-      </w:fldSimple>
+      <w:r>
+        <w:fldChar w:fldCharType="begin"/>
+      </w:r>
+      <w:r>
+        <w:rPr>
+          <w:lang w:val="en-GB"/>
+        </w:rPr>
+        <w:instrText xml:space="preserve"> REF _Ref433871784 \r \h  \* MERGEFORMAT </w:instrText>
+      </w:r>
+      <w:r>
+        <w:fldChar w:fldCharType="separate"/>
+      </w:r>
+      <w:r>
+        <w:rPr>
+          <w:lang w:val="en-GB"/>
+        </w:rPr>
+        <w:t>2</w:t>
+      </w:r>
+      <w:r>
+        <w:fldChar w:fldCharType="end"/>
+      </w:r>
       <w:r>
         <w:rPr>
           <w:lang w:val="en-GB"/>
@@ -9750,7 +10444,7 @@
                     </pic:cNvPicPr>
                   </pic:nvPicPr>
                   <pic:blipFill>
-                    <a:blip r:embed="rId43" cstate="print"/>
+                    <a:blip r:embed="rId44" cstate="print"/>
                     <a:srcRect/>
                     <a:stretch>
                       <a:fillRect/>
@@ -9851,7 +10545,7 @@
                     </pic:cNvPicPr>
                   </pic:nvPicPr>
                   <pic:blipFill>
-                    <a:blip r:embed="rId44" cstate="print"/>
+                    <a:blip r:embed="rId45" cstate="print"/>
                     <a:srcRect/>
                     <a:stretch>
                       <a:fillRect/>
@@ -9882,7 +10576,7 @@
     </w:p>
     <w:p>
       <w:pPr>
-        <w:pStyle w:val="Heading2"/>
+        <w:pStyle w:val="berschrift2"/>
         <w:rPr>
           <w:lang w:val="en-GB"/>
         </w:rPr>
@@ -9941,28 +10635,54 @@
         </w:rPr>
         <w:t xml:space="preserve"> Tool is open and ready (Scenario </w:t>
       </w:r>
-      <w:fldSimple w:instr=" REF _Ref433871930 \r \h  \* MERGEFORMAT ">
-        <w:r>
-          <w:rPr>
-            <w:lang w:val="en-GB"/>
-          </w:rPr>
-          <w:t>1</w:t>
-        </w:r>
-      </w:fldSimple>
+      <w:r>
+        <w:fldChar w:fldCharType="begin"/>
+      </w:r>
+      <w:r>
+        <w:rPr>
+          <w:lang w:val="en-GB"/>
+        </w:rPr>
+        <w:instrText xml:space="preserve"> REF _Ref433871930 \r \h  \* MERGEFORMAT </w:instrText>
+      </w:r>
+      <w:r>
+        <w:fldChar w:fldCharType="separate"/>
+      </w:r>
+      <w:r>
+        <w:rPr>
+          <w:lang w:val="en-GB"/>
+        </w:rPr>
+        <w:t>1</w:t>
+      </w:r>
+      <w:r>
+        <w:fldChar w:fldCharType="end"/>
+      </w:r>
       <w:r>
         <w:rPr>
           <w:lang w:val="en-GB"/>
         </w:rPr>
         <w:t xml:space="preserve"> or </w:t>
       </w:r>
-      <w:fldSimple w:instr=" REF _Ref433871784 \r \h  \* MERGEFORMAT ">
-        <w:r>
-          <w:rPr>
-            <w:lang w:val="en-GB"/>
-          </w:rPr>
-          <w:t>2</w:t>
-        </w:r>
-      </w:fldSimple>
+      <w:r>
+        <w:fldChar w:fldCharType="begin"/>
+      </w:r>
+      <w:r>
+        <w:rPr>
+          <w:lang w:val="en-GB"/>
+        </w:rPr>
+        <w:instrText xml:space="preserve"> REF _Ref433871784 \r \h  \* MERGEFORMAT </w:instrText>
+      </w:r>
+      <w:r>
+        <w:fldChar w:fldCharType="separate"/>
+      </w:r>
+      <w:r>
+        <w:rPr>
+          <w:lang w:val="en-GB"/>
+        </w:rPr>
+        <w:t>2</w:t>
+      </w:r>
+      <w:r>
+        <w:fldChar w:fldCharType="end"/>
+      </w:r>
       <w:r>
         <w:rPr>
           <w:lang w:val="en-GB"/>
@@ -10065,7 +10785,7 @@
                     </pic:cNvPicPr>
                   </pic:nvPicPr>
                   <pic:blipFill>
-                    <a:blip r:embed="rId45" cstate="print"/>
+                    <a:blip r:embed="rId46" cstate="print"/>
                     <a:srcRect/>
                     <a:stretch>
                       <a:fillRect/>
@@ -10139,7 +10859,7 @@
                     </pic:cNvPicPr>
                   </pic:nvPicPr>
                   <pic:blipFill>
-                    <a:blip r:embed="rId46" cstate="print"/>
+                    <a:blip r:embed="rId47" cstate="print"/>
                     <a:srcRect/>
                     <a:stretch>
                       <a:fillRect/>
@@ -10227,7 +10947,7 @@
                     </pic:cNvPicPr>
                   </pic:nvPicPr>
                   <pic:blipFill>
-                    <a:blip r:embed="rId47" cstate="print"/>
+                    <a:blip r:embed="rId48" cstate="print"/>
                     <a:srcRect/>
                     <a:stretch>
                       <a:fillRect/>
@@ -10302,7 +11022,7 @@
                     </pic:cNvPicPr>
                   </pic:nvPicPr>
                   <pic:blipFill>
-                    <a:blip r:embed="rId48" cstate="print"/>
+                    <a:blip r:embed="rId49" cstate="print"/>
                     <a:srcRect/>
                     <a:stretch>
                       <a:fillRect/>
@@ -10409,7 +11129,7 @@
                     </pic:cNvPicPr>
                   </pic:nvPicPr>
                   <pic:blipFill>
-                    <a:blip r:embed="rId49" cstate="print"/>
+                    <a:blip r:embed="rId50" cstate="print"/>
                     <a:srcRect/>
                     <a:stretch>
                       <a:fillRect/>
@@ -10455,7 +11175,215 @@
     </w:p>
     <w:p>
       <w:pPr>
-        <w:pStyle w:val="Heading2"/>
+        <w:pStyle w:val="berschrift2"/>
+        <w:rPr>
+          <w:lang w:val="en-GB"/>
+        </w:rPr>
+      </w:pPr>
+      <w:r>
+        <w:rPr>
+          <w:lang w:val="en-GB"/>
+        </w:rPr>
+        <w:t>Help</w:t>
+      </w:r>
+    </w:p>
+    <w:p>
+      <w:pPr>
+        <w:spacing w:after="0" w:line="240" w:lineRule="auto"/>
+        <w:rPr>
+          <w:lang w:val="en-GB"/>
+        </w:rPr>
+      </w:pPr>
+      <w:r>
+        <w:rPr>
+          <w:b/>
+          <w:lang w:val="en-GB"/>
+        </w:rPr>
+        <w:t>Goal:</w:t>
+      </w:r>
+      <w:r>
+        <w:rPr>
+          <w:lang w:val="en-GB"/>
+        </w:rPr>
+        <w:t xml:space="preserve"> </w:t>
+      </w:r>
+      <w:r>
+        <w:rPr>
+          <w:lang w:val="en-GB"/>
+        </w:rPr>
+        <w:t>Help should be displayable.</w:t>
+      </w:r>
+    </w:p>
+    <w:p>
+      <w:pPr>
+        <w:spacing w:after="0" w:line="240" w:lineRule="auto"/>
+        <w:rPr>
+          <w:lang w:val="en-GB"/>
+        </w:rPr>
+      </w:pPr>
+      <w:r>
+        <w:rPr>
+          <w:b/>
+          <w:lang w:val="en-GB"/>
+        </w:rPr>
+        <w:t>Prerequisite:</w:t>
+      </w:r>
+      <w:r>
+        <w:rPr>
+          <w:lang w:val="en-GB"/>
+        </w:rPr>
+        <w:t xml:space="preserve"> Tool is open and ready (Scenario </w:t>
+      </w:r>
+      <w:r>
+        <w:fldChar w:fldCharType="begin"/>
+      </w:r>
+      <w:r>
+        <w:rPr>
+          <w:lang w:val="en-GB"/>
+        </w:rPr>
+        <w:instrText xml:space="preserve"> REF _Ref433871930 \r \h  \* MERGEFORMAT </w:instrText>
+      </w:r>
+      <w:r>
+        <w:fldChar w:fldCharType="separate"/>
+      </w:r>
+      <w:r>
+        <w:rPr>
+          <w:lang w:val="en-GB"/>
+        </w:rPr>
+        <w:t>1</w:t>
+      </w:r>
+      <w:r>
+        <w:fldChar w:fldCharType="end"/>
+      </w:r>
+      <w:r>
+        <w:rPr>
+          <w:lang w:val="en-GB"/>
+        </w:rPr>
+        <w:t xml:space="preserve"> or </w:t>
+      </w:r>
+      <w:r>
+        <w:fldChar w:fldCharType="begin"/>
+      </w:r>
+      <w:r>
+        <w:rPr>
+          <w:lang w:val="en-GB"/>
+        </w:rPr>
+        <w:instrText xml:space="preserve"> REF _Ref433871784 \r \h  \* MERGEFORMAT </w:instrText>
+      </w:r>
+      <w:r>
+        <w:fldChar w:fldCharType="separate"/>
+      </w:r>
+      <w:r>
+        <w:rPr>
+          <w:lang w:val="en-GB"/>
+        </w:rPr>
+        <w:t>2</w:t>
+      </w:r>
+      <w:r>
+        <w:fldChar w:fldCharType="end"/>
+      </w:r>
+      <w:r>
+        <w:rPr>
+          <w:lang w:val="en-GB"/>
+        </w:rPr>
+        <w:t>).</w:t>
+      </w:r>
+    </w:p>
+    <w:p>
+      <w:pPr>
+        <w:spacing w:after="0" w:line="240" w:lineRule="auto"/>
+        <w:jc w:val="both"/>
+        <w:rPr>
+          <w:lang w:val="en-GB"/>
+        </w:rPr>
+      </w:pPr>
+      <w:r>
+        <w:rPr>
+          <w:b/>
+          <w:lang w:val="en-GB"/>
+        </w:rPr>
+        <w:t>Process:</w:t>
+      </w:r>
+      <w:r>
+        <w:rPr>
+          <w:lang w:val="en-GB"/>
+        </w:rPr>
+        <w:t xml:space="preserve"> </w:t>
+      </w:r>
+      <w:r>
+        <w:rPr>
+          <w:lang w:val="en-GB"/>
+        </w:rPr>
+        <w:t>Select in menu “Help” -&gt; “QM-</w:t>
+      </w:r>
+      <w:proofErr w:type="spellStart"/>
+      <w:r>
+        <w:rPr>
+          <w:lang w:val="en-GB"/>
+        </w:rPr>
+        <w:t>IConf</w:t>
+      </w:r>
+      <w:proofErr w:type="spellEnd"/>
+      <w:r>
+        <w:rPr>
+          <w:lang w:val="en-GB"/>
+        </w:rPr>
+        <w:t xml:space="preserve"> Documentation”. A new window should open, containing a HTML help with two links. Click on both links and check whether the included PDFs are displayed. </w:t>
+      </w:r>
+      <w:r>
+        <w:rPr>
+          <w:lang w:val="en-GB"/>
+        </w:rPr>
+        <w:t xml:space="preserve"> </w:t>
+      </w:r>
+    </w:p>
+    <w:p>
+      <w:pPr>
+        <w:spacing w:after="0" w:line="240" w:lineRule="auto"/>
+        <w:jc w:val="both"/>
+        <w:rPr>
+          <w:lang w:val="en-GB"/>
+        </w:rPr>
+      </w:pPr>
+      <w:r>
+        <w:rPr>
+          <w:b/>
+          <w:lang w:val="en-GB"/>
+        </w:rPr>
+        <w:t>Result:</w:t>
+      </w:r>
+      <w:r>
+        <w:rPr>
+          <w:b/>
+          <w:lang w:val="en-GB"/>
+        </w:rPr>
+        <w:t xml:space="preserve"> </w:t>
+      </w:r>
+      <w:r>
+        <w:rPr>
+          <w:lang w:val="en-GB"/>
+        </w:rPr>
+        <w:t>The HTML help as well as the two PDFs should be displaye</w:t>
+      </w:r>
+      <w:bookmarkStart w:id="7" w:name="_GoBack"/>
+      <w:bookmarkEnd w:id="7"/>
+      <w:r>
+        <w:rPr>
+          <w:lang w:val="en-GB"/>
+        </w:rPr>
+        <w:t>d.</w:t>
+      </w:r>
+    </w:p>
+    <w:p>
+      <w:pPr>
+        <w:rPr>
+          <w:lang w:val="en-GB"/>
+        </w:rPr>
+      </w:pPr>
+    </w:p>
+    <w:p>
+      <w:pPr>
+        <w:pStyle w:val="berschrift2"/>
         <w:rPr>
           <w:lang w:val="en-GB"/>
         </w:rPr>
@@ -10482,7 +11410,7 @@
     </w:p>
     <w:p>
       <w:pPr>
-        <w:pStyle w:val="ListParagraph"/>
+        <w:pStyle w:val="Listenabsatz"/>
         <w:numPr>
           <w:ilvl w:val="0"/>
           <w:numId w:val="5"/>
@@ -10520,7 +11448,7 @@
     </w:p>
     <w:p>
       <w:pPr>
-        <w:pStyle w:val="ListParagraph"/>
+        <w:pStyle w:val="Listenabsatz"/>
         <w:numPr>
           <w:ilvl w:val="0"/>
           <w:numId w:val="5"/>
@@ -10538,7 +11466,7 @@
     </w:p>
     <w:p>
       <w:pPr>
-        <w:pStyle w:val="ListParagraph"/>
+        <w:pStyle w:val="Listenabsatz"/>
         <w:numPr>
           <w:ilvl w:val="0"/>
           <w:numId w:val="5"/>
@@ -10556,7 +11484,7 @@
     </w:p>
     <w:p>
       <w:pPr>
-        <w:pStyle w:val="ListParagraph"/>
+        <w:pStyle w:val="Listenabsatz"/>
         <w:numPr>
           <w:ilvl w:val="0"/>
           <w:numId w:val="5"/>
@@ -10586,7 +11514,7 @@
     </w:p>
     <w:p>
       <w:pPr>
-        <w:pStyle w:val="ListParagraph"/>
+        <w:pStyle w:val="Listenabsatz"/>
         <w:numPr>
           <w:ilvl w:val="0"/>
           <w:numId w:val="5"/>
@@ -10604,7 +11532,7 @@
     </w:p>
     <w:p>
       <w:pPr>
-        <w:pStyle w:val="ListParagraph"/>
+        <w:pStyle w:val="Listenabsatz"/>
         <w:numPr>
           <w:ilvl w:val="0"/>
           <w:numId w:val="5"/>
@@ -10622,7 +11550,7 @@
     </w:p>
     <w:p>
       <w:pPr>
-        <w:pStyle w:val="ListParagraph"/>
+        <w:pStyle w:val="Listenabsatz"/>
         <w:numPr>
           <w:ilvl w:val="0"/>
           <w:numId w:val="5"/>
@@ -10649,18 +11577,18 @@
 </file>
 
 <file path=word/comments.xml><?xml version="1.0" encoding="utf-8"?>
-<w:comments xmlns:ve="http://schemas.openxmlformats.org/markup-compatibility/2006" xmlns:o="urn:schemas-microsoft-com:office:office" xmlns:r="http://schemas.openxmlformats.org/officeDocument/2006/relationships" xmlns:m="http://schemas.openxmlformats.org/officeDocument/2006/math" xmlns:v="urn:schemas-microsoft-com:vml" xmlns:wp="http://schemas.openxmlformats.org/drawingml/2006/wordprocessingDrawing" xmlns:w10="urn:schemas-microsoft-com:office:word" xmlns:w="http://schemas.openxmlformats.org/wordprocessingml/2006/main" xmlns:wne="http://schemas.microsoft.com/office/word/2006/wordml">
+<w:comments xmlns:wpc="http://schemas.microsoft.com/office/word/2010/wordprocessingCanvas" xmlns:mc="http://schemas.openxmlformats.org/markup-compatibility/2006" xmlns:o="urn:schemas-microsoft-com:office:office" xmlns:r="http://schemas.openxmlformats.org/officeDocument/2006/relationships" xmlns:m="http://schemas.openxmlformats.org/officeDocument/2006/math" xmlns:v="urn:schemas-microsoft-com:vml" xmlns:wp14="http://schemas.microsoft.com/office/word/2010/wordprocessingDrawing" xmlns:wp="http://schemas.openxmlformats.org/drawingml/2006/wordprocessingDrawing" xmlns:w10="urn:schemas-microsoft-com:office:word" xmlns:w="http://schemas.openxmlformats.org/wordprocessingml/2006/main" xmlns:w14="http://schemas.microsoft.com/office/word/2010/wordml" xmlns:wpg="http://schemas.microsoft.com/office/word/2010/wordprocessingGroup" xmlns:wpi="http://schemas.microsoft.com/office/word/2010/wordprocessingInk" xmlns:wne="http://schemas.microsoft.com/office/word/2006/wordml" xmlns:wps="http://schemas.microsoft.com/office/word/2010/wordprocessingShape" mc:Ignorable="w14 wp14">
   <w:comment w:id="6" w:author="Holger Eichelberger" w:date="2015-10-29T09:51:00Z" w:initials="he">
     <w:p>
       <w:pPr>
-        <w:pStyle w:val="CommentText"/>
+        <w:pStyle w:val="Kommentartext"/>
         <w:rPr>
           <w:lang w:val="en-US"/>
         </w:rPr>
       </w:pPr>
       <w:r>
         <w:rPr>
-          <w:rStyle w:val="CommentReference"/>
+          <w:rStyle w:val="Kommentarzeichen"/>
         </w:rPr>
         <w:annotationRef/>
       </w:r>
@@ -10720,7 +11648,7 @@
 </file>
 
 <file path=word/numbering.xml><?xml version="1.0" encoding="utf-8"?>
-<w:numbering xmlns:ve="http://schemas.openxmlformats.org/markup-compatibility/2006" xmlns:o="urn:schemas-microsoft-com:office:office" xmlns:r="http://schemas.openxmlformats.org/officeDocument/2006/relationships" xmlns:m="http://schemas.openxmlformats.org/officeDocument/2006/math" xmlns:v="urn:schemas-microsoft-com:vml" xmlns:wp="http://schemas.openxmlformats.org/drawingml/2006/wordprocessingDrawing" xmlns:w10="urn:schemas-microsoft-com:office:word" xmlns:w="http://schemas.openxmlformats.org/wordprocessingml/2006/main" xmlns:wne="http://schemas.microsoft.com/office/word/2006/wordml">
+<w:numbering xmlns:wpc="http://schemas.microsoft.com/office/word/2010/wordprocessingCanvas" xmlns:mc="http://schemas.openxmlformats.org/markup-compatibility/2006" xmlns:o="urn:schemas-microsoft-com:office:office" xmlns:r="http://schemas.openxmlformats.org/officeDocument/2006/relationships" xmlns:m="http://schemas.openxmlformats.org/officeDocument/2006/math" xmlns:v="urn:schemas-microsoft-com:vml" xmlns:wp14="http://schemas.microsoft.com/office/word/2010/wordprocessingDrawing" xmlns:wp="http://schemas.openxmlformats.org/drawingml/2006/wordprocessingDrawing" xmlns:w10="urn:schemas-microsoft-com:office:word" xmlns:w="http://schemas.openxmlformats.org/wordprocessingml/2006/main" xmlns:w14="http://schemas.microsoft.com/office/word/2010/wordml" xmlns:wpg="http://schemas.microsoft.com/office/word/2010/wordprocessingGroup" xmlns:wpi="http://schemas.microsoft.com/office/word/2010/wordprocessingInk" xmlns:wne="http://schemas.microsoft.com/office/word/2006/wordml" xmlns:wps="http://schemas.microsoft.com/office/word/2010/wordprocessingShape" mc:Ignorable="w14 wp14">
   <w:abstractNum w:abstractNumId="0">
     <w:nsid w:val="03E8168E"/>
     <w:multiLevelType w:val="hybridMultilevel"/>
@@ -10841,7 +11769,7 @@
     <w:lvl w:ilvl="0">
       <w:start w:val="1"/>
       <w:numFmt w:val="decimal"/>
-      <w:pStyle w:val="Heading2"/>
+      <w:pStyle w:val="berschrift2"/>
       <w:lvlText w:val="%1."/>
       <w:lvlJc w:val="left"/>
       <w:pPr>
@@ -11447,7 +12375,7 @@
 </file>
 
 <file path=word/styles.xml><?xml version="1.0" encoding="utf-8"?>
-<w:styles xmlns:r="http://schemas.openxmlformats.org/officeDocument/2006/relationships" xmlns:w="http://schemas.openxmlformats.org/wordprocessingml/2006/main">
+<w:styles xmlns:mc="http://schemas.openxmlformats.org/markup-compatibility/2006" xmlns:r="http://schemas.openxmlformats.org/officeDocument/2006/relationships" xmlns:w="http://schemas.openxmlformats.org/wordprocessingml/2006/main" xmlns:w14="http://schemas.microsoft.com/office/word/2010/wordml" mc:Ignorable="w14">
   <w:docDefaults>
     <w:rPrDefault>
       <w:rPr>
@@ -11602,16 +12530,16 @@
     <w:lsdException w:name="Bibliography" w:uiPriority="37"/>
     <w:lsdException w:name="TOC Heading" w:uiPriority="39" w:qFormat="1"/>
   </w:latentStyles>
-  <w:style w:type="paragraph" w:default="1" w:styleId="Normal">
+  <w:style w:type="paragraph" w:default="1" w:styleId="Standard">
     <w:name w:val="Normal"/>
     <w:qFormat/>
     <w:rsid w:val="000030AC"/>
   </w:style>
-  <w:style w:type="paragraph" w:styleId="Heading2">
+  <w:style w:type="paragraph" w:styleId="berschrift2">
     <w:name w:val="heading 2"/>
-    <w:basedOn w:val="Normal"/>
-    <w:next w:val="Normal"/>
-    <w:link w:val="Heading2Char"/>
+    <w:basedOn w:val="Standard"/>
+    <w:next w:val="Standard"/>
+    <w:link w:val="berschrift2Zchn"/>
     <w:uiPriority w:val="9"/>
     <w:unhideWhenUsed/>
     <w:qFormat/>
@@ -11635,18 +12563,17 @@
       <w:szCs w:val="26"/>
     </w:rPr>
   </w:style>
-  <w:style w:type="character" w:default="1" w:styleId="DefaultParagraphFont">
+  <w:style w:type="character" w:default="1" w:styleId="Absatz-Standardschriftart">
     <w:name w:val="Default Paragraph Font"/>
     <w:uiPriority w:val="1"/>
     <w:semiHidden/>
     <w:unhideWhenUsed/>
   </w:style>
-  <w:style w:type="table" w:default="1" w:styleId="TableNormal">
+  <w:style w:type="table" w:default="1" w:styleId="NormaleTabelle">
     <w:name w:val="Normal Table"/>
     <w:uiPriority w:val="99"/>
     <w:semiHidden/>
     <w:unhideWhenUsed/>
-    <w:qFormat/>
     <w:tblPr>
       <w:tblInd w:w="0" w:type="dxa"/>
       <w:tblCellMar>
@@ -11657,15 +12584,15 @@
       </w:tblCellMar>
     </w:tblPr>
   </w:style>
-  <w:style w:type="numbering" w:default="1" w:styleId="NoList">
+  <w:style w:type="numbering" w:default="1" w:styleId="KeineListe">
     <w:name w:val="No List"/>
     <w:uiPriority w:val="99"/>
     <w:semiHidden/>
     <w:unhideWhenUsed/>
   </w:style>
-  <w:style w:type="paragraph" w:styleId="ListParagraph">
+  <w:style w:type="paragraph" w:styleId="Listenabsatz">
     <w:name w:val="List Paragraph"/>
-    <w:basedOn w:val="Normal"/>
+    <w:basedOn w:val="Standard"/>
     <w:uiPriority w:val="34"/>
     <w:qFormat/>
     <w:rsid w:val="00B22A8A"/>
@@ -11674,10 +12601,10 @@
       <w:contextualSpacing/>
     </w:pPr>
   </w:style>
-  <w:style w:type="paragraph" w:styleId="BalloonText">
+  <w:style w:type="paragraph" w:styleId="Sprechblasentext">
     <w:name w:val="Balloon Text"/>
-    <w:basedOn w:val="Normal"/>
-    <w:link w:val="BalloonTextChar"/>
+    <w:basedOn w:val="Standard"/>
+    <w:link w:val="SprechblasentextZchn"/>
     <w:uiPriority w:val="99"/>
     <w:semiHidden/>
     <w:unhideWhenUsed/>
@@ -11691,10 +12618,10 @@
       <w:szCs w:val="16"/>
     </w:rPr>
   </w:style>
-  <w:style w:type="character" w:customStyle="1" w:styleId="BalloonTextChar">
-    <w:name w:val="Balloon Text Char"/>
-    <w:basedOn w:val="DefaultParagraphFont"/>
-    <w:link w:val="BalloonText"/>
+  <w:style w:type="character" w:customStyle="1" w:styleId="SprechblasentextZchn">
+    <w:name w:val="Sprechblasentext Zchn"/>
+    <w:basedOn w:val="Absatz-Standardschriftart"/>
+    <w:link w:val="Sprechblasentext"/>
     <w:uiPriority w:val="99"/>
     <w:semiHidden/>
     <w:rsid w:val="00A72C98"/>
@@ -11704,9 +12631,9 @@
       <w:szCs w:val="16"/>
     </w:rPr>
   </w:style>
-  <w:style w:type="character" w:styleId="CommentReference">
+  <w:style w:type="character" w:styleId="Kommentarzeichen">
     <w:name w:val="annotation reference"/>
-    <w:basedOn w:val="DefaultParagraphFont"/>
+    <w:basedOn w:val="Absatz-Standardschriftart"/>
     <w:uiPriority w:val="99"/>
     <w:semiHidden/>
     <w:unhideWhenUsed/>
@@ -11716,10 +12643,10 @@
       <w:szCs w:val="16"/>
     </w:rPr>
   </w:style>
-  <w:style w:type="paragraph" w:styleId="CommentText">
+  <w:style w:type="paragraph" w:styleId="Kommentartext">
     <w:name w:val="annotation text"/>
-    <w:basedOn w:val="Normal"/>
-    <w:link w:val="CommentTextChar"/>
+    <w:basedOn w:val="Standard"/>
+    <w:link w:val="KommentartextZchn"/>
     <w:uiPriority w:val="99"/>
     <w:semiHidden/>
     <w:unhideWhenUsed/>
@@ -11732,10 +12659,10 @@
       <w:szCs w:val="20"/>
     </w:rPr>
   </w:style>
-  <w:style w:type="character" w:customStyle="1" w:styleId="CommentTextChar">
-    <w:name w:val="Comment Text Char"/>
-    <w:basedOn w:val="DefaultParagraphFont"/>
-    <w:link w:val="CommentText"/>
+  <w:style w:type="character" w:customStyle="1" w:styleId="KommentartextZchn">
+    <w:name w:val="Kommentartext Zchn"/>
+    <w:basedOn w:val="Absatz-Standardschriftart"/>
+    <w:link w:val="Kommentartext"/>
     <w:uiPriority w:val="99"/>
     <w:semiHidden/>
     <w:rsid w:val="00C71CD8"/>
@@ -11744,11 +12671,11 @@
       <w:szCs w:val="20"/>
     </w:rPr>
   </w:style>
-  <w:style w:type="paragraph" w:styleId="CommentSubject">
+  <w:style w:type="paragraph" w:styleId="Kommentarthema">
     <w:name w:val="annotation subject"/>
-    <w:basedOn w:val="CommentText"/>
-    <w:next w:val="CommentText"/>
-    <w:link w:val="CommentSubjectChar"/>
+    <w:basedOn w:val="Kommentartext"/>
+    <w:next w:val="Kommentartext"/>
+    <w:link w:val="KommentarthemaZchn"/>
     <w:uiPriority w:val="99"/>
     <w:semiHidden/>
     <w:unhideWhenUsed/>
@@ -11758,22 +12685,24 @@
       <w:bCs/>
     </w:rPr>
   </w:style>
-  <w:style w:type="character" w:customStyle="1" w:styleId="CommentSubjectChar">
-    <w:name w:val="Comment Subject Char"/>
-    <w:basedOn w:val="CommentTextChar"/>
-    <w:link w:val="CommentSubject"/>
+  <w:style w:type="character" w:customStyle="1" w:styleId="KommentarthemaZchn">
+    <w:name w:val="Kommentarthema Zchn"/>
+    <w:basedOn w:val="KommentartextZchn"/>
+    <w:link w:val="Kommentarthema"/>
     <w:uiPriority w:val="99"/>
     <w:semiHidden/>
     <w:rsid w:val="00C71CD8"/>
     <w:rPr>
       <w:b/>
       <w:bCs/>
+      <w:sz w:val="20"/>
+      <w:szCs w:val="20"/>
     </w:rPr>
   </w:style>
-  <w:style w:type="character" w:customStyle="1" w:styleId="Heading2Char">
-    <w:name w:val="Heading 2 Char"/>
-    <w:basedOn w:val="DefaultParagraphFont"/>
-    <w:link w:val="Heading2"/>
+  <w:style w:type="character" w:customStyle="1" w:styleId="berschrift2Zchn">
+    <w:name w:val="Überschrift 2 Zchn"/>
+    <w:basedOn w:val="Absatz-Standardschriftart"/>
+    <w:link w:val="berschrift2"/>
     <w:uiPriority w:val="9"/>
     <w:rsid w:val="007A7A1C"/>
     <w:rPr>
@@ -11784,6 +12713,196 @@
       <w:sz w:val="26"/>
       <w:szCs w:val="26"/>
     </w:rPr>
+  </w:style>
+</w:styles>
+</file>
+
+<file path=word/stylesWithEffects.xml><?xml version="1.0" encoding="utf-8"?>
+<w:styles xmlns:wpc="http://schemas.microsoft.com/office/word/2010/wordprocessingCanvas" xmlns:mc="http://schemas.openxmlformats.org/markup-compatibility/2006" xmlns:o="urn:schemas-microsoft-com:office:office" xmlns:r="http://schemas.openxmlformats.org/officeDocument/2006/relationships" xmlns:m="http://schemas.openxmlformats.org/officeDocument/2006/math" xmlns:v="urn:schemas-microsoft-com:vml" xmlns:wp14="http://schemas.microsoft.com/office/word/2010/wordprocessingDrawing" xmlns:wp="http://schemas.openxmlformats.org/drawingml/2006/wordprocessingDrawing" xmlns:w10="urn:schemas-microsoft-com:office:word" xmlns:w="http://schemas.openxmlformats.org/wordprocessingml/2006/main" xmlns:w14="http://schemas.microsoft.com/office/word/2010/wordml" xmlns:wpg="http://schemas.microsoft.com/office/word/2010/wordprocessingGroup" xmlns:wpi="http://schemas.microsoft.com/office/word/2010/wordprocessingInk" xmlns:wne="http://schemas.microsoft.com/office/word/2006/wordml" xmlns:wps="http://schemas.microsoft.com/office/word/2010/wordprocessingShape" mc:Ignorable="w14 wp14">
+  <w:docDefaults>
+    <w:rPrDefault>
+      <w:rPr>
+        <w:rFonts w:asciiTheme="minorHAnsi" w:eastAsiaTheme="minorEastAsia" w:hAnsiTheme="minorHAnsi" w:cstheme="minorBidi"/>
+        <w:sz w:val="22"/>
+        <w:szCs w:val="22"/>
+        <w:lang w:val="de-DE" w:eastAsia="de-DE" w:bidi="ar-SA"/>
+      </w:rPr>
+    </w:rPrDefault>
+    <w:pPrDefault>
+      <w:pPr>
+        <w:spacing w:after="200" w:line="276" w:lineRule="auto"/>
+      </w:pPr>
+    </w:pPrDefault>
+  </w:docDefaults>
+  <w:latentStyles w:defLockedState="0" w:defUIPriority="99" w:defSemiHidden="1" w:defUnhideWhenUsed="1" w:defQFormat="0" w:count="267">
+    <w:lsdException w:name="Normal" w:semiHidden="0" w:uiPriority="0" w:unhideWhenUsed="0" w:qFormat="1"/>
+    <w:lsdException w:name="heading 1" w:semiHidden="0" w:uiPriority="9" w:unhideWhenUsed="0" w:qFormat="1"/>
+    <w:lsdException w:name="heading 2" w:uiPriority="9" w:qFormat="1"/>
+    <w:lsdException w:name="heading 3" w:uiPriority="9" w:qFormat="1"/>
+    <w:lsdException w:name="heading 4" w:uiPriority="9" w:qFormat="1"/>
+    <w:lsdException w:name="heading 5" w:uiPriority="9" w:qFormat="1"/>
+    <w:lsdException w:name="heading 6" w:uiPriority="9" w:qFormat="1"/>
+    <w:lsdException w:name="heading 7" w:uiPriority="9" w:qFormat="1"/>
+    <w:lsdException w:name="heading 8" w:uiPriority="9" w:qFormat="1"/>
+    <w:lsdException w:name="heading 9" w:uiPriority="9" w:qFormat="1"/>
+    <w:lsdException w:name="toc 1" w:uiPriority="39"/>
+    <w:lsdException w:name="toc 2" w:uiPriority="39"/>
+    <w:lsdException w:name="toc 3" w:uiPriority="39"/>
+    <w:lsdException w:name="toc 4" w:uiPriority="39"/>
+    <w:lsdException w:name="toc 5" w:uiPriority="39"/>
+    <w:lsdException w:name="toc 6" w:uiPriority="39"/>
+    <w:lsdException w:name="toc 7" w:uiPriority="39"/>
+    <w:lsdException w:name="toc 8" w:uiPriority="39"/>
+    <w:lsdException w:name="toc 9" w:uiPriority="39"/>
+    <w:lsdException w:name="caption" w:uiPriority="35" w:qFormat="1"/>
+    <w:lsdException w:name="Title" w:semiHidden="0" w:uiPriority="10" w:unhideWhenUsed="0" w:qFormat="1"/>
+    <w:lsdException w:name="Default Paragraph Font" w:uiPriority="1"/>
+    <w:lsdException w:name="Subtitle" w:semiHidden="0" w:uiPriority="11" w:unhideWhenUsed="0" w:qFormat="1"/>
+    <w:lsdException w:name="Strong" w:semiHidden="0" w:uiPriority="22" w:unhideWhenUsed="0" w:qFormat="1"/>
+    <w:lsdException w:name="Emphasis" w:semiHidden="0" w:uiPriority="20" w:unhideWhenUsed="0" w:qFormat="1"/>
+    <w:lsdException w:name="Table Grid" w:semiHidden="0" w:uiPriority="59" w:unhideWhenUsed="0"/>
+    <w:lsdException w:name="Placeholder Text" w:unhideWhenUsed="0"/>
+    <w:lsdException w:name="No Spacing" w:semiHidden="0" w:uiPriority="1" w:unhideWhenUsed="0" w:qFormat="1"/>
+    <w:lsdException w:name="Light Shading" w:semiHidden="0" w:uiPriority="60" w:unhideWhenUsed="0"/>
+    <w:lsdException w:name="Light List" w:semiHidden="0" w:uiPriority="61" w:unhideWhenUsed="0"/>
+    <w:lsdException w:name="Light Grid" w:semiHidden="0" w:uiPriority="62" w:unhideWhenUsed="0"/>
+    <w:lsdException w:name="Medium Shading 1" w:semiHidden="0" w:uiPriority="63" w:unhideWhenUsed="0"/>
+    <w:lsdException w:name="Medium Shading 2" w:semiHidden="0" w:uiPriority="64" w:unhideWhenUsed="0"/>
+    <w:lsdException w:name="Medium List 1" w:semiHidden="0" w:uiPriority="65" w:unhideWhenUsed="0"/>
+    <w:lsdException w:name="Medium List 2" w:semiHidden="0" w:uiPriority="66" w:unhideWhenUsed="0"/>
+    <w:lsdException w:name="Medium Grid 1" w:semiHidden="0" w:uiPriority="67" w:unhideWhenUsed="0"/>
+    <w:lsdException w:name="Medium Grid 2" w:semiHidden="0" w:uiPriority="68" w:unhideWhenUsed="0"/>
+    <w:lsdException w:name="Medium Grid 3" w:semiHidden="0" w:uiPriority="69" w:unhideWhenUsed="0"/>
+    <w:lsdException w:name="Dark List" w:semiHidden="0" w:uiPriority="70" w:unhideWhenUsed="0"/>
+    <w:lsdException w:name="Colorful Shading" w:semiHidden="0" w:uiPriority="71" w:unhideWhenUsed="0"/>
+    <w:lsdException w:name="Colorful List" w:semiHidden="0" w:uiPriority="72" w:unhideWhenUsed="0"/>
+    <w:lsdException w:name="Colorful Grid" w:semiHidden="0" w:uiPriority="73" w:unhideWhenUsed="0"/>
+    <w:lsdException w:name="Light Shading Accent 1" w:semiHidden="0" w:uiPriority="60" w:unhideWhenUsed="0"/>
+    <w:lsdException w:name="Light List Accent 1" w:semiHidden="0" w:uiPriority="61" w:unhideWhenUsed="0"/>
+    <w:lsdException w:name="Light Grid Accent 1" w:semiHidden="0" w:uiPriority="62" w:unhideWhenUsed="0"/>
+    <w:lsdException w:name="Medium Shading 1 Accent 1" w:semiHidden="0" w:uiPriority="63" w:unhideWhenUsed="0"/>
+    <w:lsdException w:name="Medium Shading 2 Accent 1" w:semiHidden="0" w:uiPriority="64" w:unhideWhenUsed="0"/>
+    <w:lsdException w:name="Medium List 1 Accent 1" w:semiHidden="0" w:uiPriority="65" w:unhideWhenUsed="0"/>
+    <w:lsdException w:name="Revision" w:unhideWhenUsed="0"/>
+    <w:lsdException w:name="List Paragraph" w:semiHidden="0" w:uiPriority="34" w:unhideWhenUsed="0" w:qFormat="1"/>
+    <w:lsdException w:name="Quote" w:semiHidden="0" w:uiPriority="29" w:unhideWhenUsed="0" w:qFormat="1"/>
+    <w:lsdException w:name="Intense Quote" w:semiHidden="0" w:uiPriority="30" w:unhideWhenUsed="0" w:qFormat="1"/>
+    <w:lsdException w:name="Medium List 2 Accent 1" w:semiHidden="0" w:uiPriority="66" w:unhideWhenUsed="0"/>
+    <w:lsdException w:name="Medium Grid 1 Accent 1" w:semiHidden="0" w:uiPriority="67" w:unhideWhenUsed="0"/>
+    <w:lsdException w:name="Medium Grid 2 Accent 1" w:semiHidden="0" w:uiPriority="68" w:unhideWhenUsed="0"/>
+    <w:lsdException w:name="Medium Grid 3 Accent 1" w:semiHidden="0" w:uiPriority="69" w:unhideWhenUsed="0"/>
+    <w:lsdException w:name="Dark List Accent 1" w:semiHidden="0" w:uiPriority="70" w:unhideWhenUsed="0"/>
+    <w:lsdException w:name="Colorful Shading Accent 1" w:semiHidden="0" w:uiPriority="71" w:unhideWhenUsed="0"/>
+    <w:lsdException w:name="Colorful List Accent 1" w:semiHidden="0" w:uiPriority="72" w:unhideWhenUsed="0"/>
+    <w:lsdException w:name="Colorful Grid Accent 1" w:semiHidden="0" w:uiPriority="73" w:unhideWhenUsed="0"/>
+    <w:lsdException w:name="Light Shading Accent 2" w:semiHidden="0" w:uiPriority="60" w:unhideWhenUsed="0"/>
+    <w:lsdException w:name="Light List Accent 2" w:semiHidden="0" w:uiPriority="61" w:unhideWhenUsed="0"/>
+    <w:lsdException w:name="Light Grid Accent 2" w:semiHidden="0" w:uiPriority="62" w:unhideWhenUsed="0"/>
+    <w:lsdException w:name="Medium Shading 1 Accent 2" w:semiHidden="0" w:uiPriority="63" w:unhideWhenUsed="0"/>
+    <w:lsdException w:name="Medium Shading 2 Accent 2" w:semiHidden="0" w:uiPriority="64" w:unhideWhenUsed="0"/>
+    <w:lsdException w:name="Medium List 1 Accent 2" w:semiHidden="0" w:uiPriority="65" w:unhideWhenUsed="0"/>
+    <w:lsdException w:name="Medium List 2 Accent 2" w:semiHidden="0" w:uiPriority="66" w:unhideWhenUsed="0"/>
+    <w:lsdException w:name="Medium Grid 1 Accent 2" w:semiHidden="0" w:uiPriority="67" w:unhideWhenUsed="0"/>
+    <w:lsdException w:name="Medium Grid 2 Accent 2" w:semiHidden="0" w:uiPriority="68" w:unhideWhenUsed="0"/>
+    <w:lsdException w:name="Medium Grid 3 Accent 2" w:semiHidden="0" w:uiPriority="69" w:unhideWhenUsed="0"/>
+    <w:lsdException w:name="Dark List Accent 2" w:semiHidden="0" w:uiPriority="70" w:unhideWhenUsed="0"/>
+    <w:lsdException w:name="Colorful Shading Accent 2" w:semiHidden="0" w:uiPriority="71" w:unhideWhenUsed="0"/>
+    <w:lsdException w:name="Colorful List Accent 2" w:semiHidden="0" w:uiPriority="72" w:unhideWhenUsed="0"/>
+    <w:lsdException w:name="Colorful Grid Accent 2" w:semiHidden="0" w:uiPriority="73" w:unhideWhenUsed="0"/>
+    <w:lsdException w:name="Light Shading Accent 3" w:semiHidden="0" w:uiPriority="60" w:unhideWhenUsed="0"/>
+    <w:lsdException w:name="Light List Accent 3" w:semiHidden="0" w:uiPriority="61" w:unhideWhenUsed="0"/>
+    <w:lsdException w:name="Light Grid Accent 3" w:semiHidden="0" w:uiPriority="62" w:unhideWhenUsed="0"/>
+    <w:lsdException w:name="Medium Shading 1 Accent 3" w:semiHidden="0" w:uiPriority="63" w:unhideWhenUsed="0"/>
+    <w:lsdException w:name="Medium Shading 2 Accent 3" w:semiHidden="0" w:uiPriority="64" w:unhideWhenUsed="0"/>
+    <w:lsdException w:name="Medium List 1 Accent 3" w:semiHidden="0" w:uiPriority="65" w:unhideWhenUsed="0"/>
+    <w:lsdException w:name="Medium List 2 Accent 3" w:semiHidden="0" w:uiPriority="66" w:unhideWhenUsed="0"/>
+    <w:lsdException w:name="Medium Grid 1 Accent 3" w:semiHidden="0" w:uiPriority="67" w:unhideWhenUsed="0"/>
+    <w:lsdException w:name="Medium Grid 2 Accent 3" w:semiHidden="0" w:uiPriority="68" w:unhideWhenUsed="0"/>
+    <w:lsdException w:name="Medium Grid 3 Accent 3" w:semiHidden="0" w:uiPriority="69" w:unhideWhenUsed="0"/>
+    <w:lsdException w:name="Dark List Accent 3" w:semiHidden="0" w:uiPriority="70" w:unhideWhenUsed="0"/>
+    <w:lsdException w:name="Colorful Shading Accent 3" w:semiHidden="0" w:uiPriority="71" w:unhideWhenUsed="0"/>
+    <w:lsdException w:name="Colorful List Accent 3" w:semiHidden="0" w:uiPriority="72" w:unhideWhenUsed="0"/>
+    <w:lsdException w:name="Colorful Grid Accent 3" w:semiHidden="0" w:uiPriority="73" w:unhideWhenUsed="0"/>
+    <w:lsdException w:name="Light Shading Accent 4" w:semiHidden="0" w:uiPriority="60" w:unhideWhenUsed="0"/>
+    <w:lsdException w:name="Light List Accent 4" w:semiHidden="0" w:uiPriority="61" w:unhideWhenUsed="0"/>
+    <w:lsdException w:name="Light Grid Accent 4" w:semiHidden="0" w:uiPriority="62" w:unhideWhenUsed="0"/>
+    <w:lsdException w:name="Medium Shading 1 Accent 4" w:semiHidden="0" w:uiPriority="63" w:unhideWhenUsed="0"/>
+    <w:lsdException w:name="Medium Shading 2 Accent 4" w:semiHidden="0" w:uiPriority="64" w:unhideWhenUsed="0"/>
+    <w:lsdException w:name="Medium List 1 Accent 4" w:semiHidden="0" w:uiPriority="65" w:unhideWhenUsed="0"/>
+    <w:lsdException w:name="Medium List 2 Accent 4" w:semiHidden="0" w:uiPriority="66" w:unhideWhenUsed="0"/>
+    <w:lsdException w:name="Medium Grid 1 Accent 4" w:semiHidden="0" w:uiPriority="67" w:unhideWhenUsed="0"/>
+    <w:lsdException w:name="Medium Grid 2 Accent 4" w:semiHidden="0" w:uiPriority="68" w:unhideWhenUsed="0"/>
+    <w:lsdException w:name="Medium Grid 3 Accent 4" w:semiHidden="0" w:uiPriority="69" w:unhideWhenUsed="0"/>
+    <w:lsdException w:name="Dark List Accent 4" w:semiHidden="0" w:uiPriority="70" w:unhideWhenUsed="0"/>
+    <w:lsdException w:name="Colorful Shading Accent 4" w:semiHidden="0" w:uiPriority="71" w:unhideWhenUsed="0"/>
+    <w:lsdException w:name="Colorful List Accent 4" w:semiHidden="0" w:uiPriority="72" w:unhideWhenUsed="0"/>
+    <w:lsdException w:name="Colorful Grid Accent 4" w:semiHidden="0" w:uiPriority="73" w:unhideWhenUsed="0"/>
+    <w:lsdException w:name="Light Shading Accent 5" w:semiHidden="0" w:uiPriority="60" w:unhideWhenUsed="0"/>
+    <w:lsdException w:name="Light List Accent 5" w:semiHidden="0" w:uiPriority="61" w:unhideWhenUsed="0"/>
+    <w:lsdException w:name="Light Grid Accent 5" w:semiHidden="0" w:uiPriority="62" w:unhideWhenUsed="0"/>
+    <w:lsdException w:name="Medium Shading 1 Accent 5" w:semiHidden="0" w:uiPriority="63" w:unhideWhenUsed="0"/>
+    <w:lsdException w:name="Medium Shading 2 Accent 5" w:semiHidden="0" w:uiPriority="64" w:unhideWhenUsed="0"/>
+    <w:lsdException w:name="Medium List 1 Accent 5" w:semiHidden="0" w:uiPriority="65" w:unhideWhenUsed="0"/>
+    <w:lsdException w:name="Medium List 2 Accent 5" w:semiHidden="0" w:uiPriority="66" w:unhideWhenUsed="0"/>
+    <w:lsdException w:name="Medium Grid 1 Accent 5" w:semiHidden="0" w:uiPriority="67" w:unhideWhenUsed="0"/>
+    <w:lsdException w:name="Medium Grid 2 Accent 5" w:semiHidden="0" w:uiPriority="68" w:unhideWhenUsed="0"/>
+    <w:lsdException w:name="Medium Grid 3 Accent 5" w:semiHidden="0" w:uiPriority="69" w:unhideWhenUsed="0"/>
+    <w:lsdException w:name="Dark List Accent 5" w:semiHidden="0" w:uiPriority="70" w:unhideWhenUsed="0"/>
+    <w:lsdException w:name="Colorful Shading Accent 5" w:semiHidden="0" w:uiPriority="71" w:unhideWhenUsed="0"/>
+    <w:lsdException w:name="Colorful List Accent 5" w:semiHidden="0" w:uiPriority="72" w:unhideWhenUsed="0"/>
+    <w:lsdException w:name="Colorful Grid Accent 5" w:semiHidden="0" w:uiPriority="73" w:unhideWhenUsed="0"/>
+    <w:lsdException w:name="Light Shading Accent 6" w:semiHidden="0" w:uiPriority="60" w:unhideWhenUsed="0"/>
+    <w:lsdException w:name="Light List Accent 6" w:semiHidden="0" w:uiPriority="61" w:unhideWhenUsed="0"/>
+    <w:lsdException w:name="Light Grid Accent 6" w:semiHidden="0" w:uiPriority="62" w:unhideWhenUsed="0"/>
+    <w:lsdException w:name="Medium Shading 1 Accent 6" w:semiHidden="0" w:uiPriority="63" w:unhideWhenUsed="0"/>
+    <w:lsdException w:name="Medium Shading 2 Accent 6" w:semiHidden="0" w:uiPriority="64" w:unhideWhenUsed="0"/>
+    <w:lsdException w:name="Medium List 1 Accent 6" w:semiHidden="0" w:uiPriority="65" w:unhideWhenUsed="0"/>
+    <w:lsdException w:name="Medium List 2 Accent 6" w:semiHidden="0" w:uiPriority="66" w:unhideWhenUsed="0"/>
+    <w:lsdException w:name="Medium Grid 1 Accent 6" w:semiHidden="0" w:uiPriority="67" w:unhideWhenUsed="0"/>
+    <w:lsdException w:name="Medium Grid 2 Accent 6" w:semiHidden="0" w:uiPriority="68" w:unhideWhenUsed="0"/>
+    <w:lsdException w:name="Medium Grid 3 Accent 6" w:semiHidden="0" w:uiPriority="69" w:unhideWhenUsed="0"/>
+    <w:lsdException w:name="Dark List Accent 6" w:semiHidden="0" w:uiPriority="70" w:unhideWhenUsed="0"/>
+    <w:lsdException w:name="Colorful Shading Accent 6" w:semiHidden="0" w:uiPriority="71" w:unhideWhenUsed="0"/>
+    <w:lsdException w:name="Colorful List Accent 6" w:semiHidden="0" w:uiPriority="72" w:unhideWhenUsed="0"/>
+    <w:lsdException w:name="Colorful Grid Accent 6" w:semiHidden="0" w:uiPriority="73" w:unhideWhenUsed="0"/>
+    <w:lsdException w:name="Subtle Emphasis" w:semiHidden="0" w:uiPriority="19" w:unhideWhenUsed="0" w:qFormat="1"/>
+    <w:lsdException w:name="Intense Emphasis" w:semiHidden="0" w:uiPriority="21" w:unhideWhenUsed="0" w:qFormat="1"/>
+    <w:lsdException w:name="Subtle Reference" w:semiHidden="0" w:uiPriority="31" w:unhideWhenUsed="0" w:qFormat="1"/>
+    <w:lsdException w:name="Intense Reference" w:semiHidden="0" w:uiPriority="32" w:unhideWhenUsed="0" w:qFormat="1"/>
+    <w:lsdException w:name="Book Title" w:semiHidden="0" w:uiPriority="33" w:unhideWhenUsed="0" w:qFormat="1"/>
+    <w:lsdException w:name="Bibliography" w:uiPriority="37"/>
+    <w:lsdException w:name="TOC Heading" w:uiPriority="39" w:qFormat="1"/>
+  </w:latentStyles>
+  <w:style w:type="paragraph" w:default="1" w:styleId="Standard">
+    <w:name w:val="Normal"/>
+    <w:qFormat/>
+  </w:style>
+  <w:style w:type="character" w:default="1" w:styleId="Absatz-Standardschriftart">
+    <w:name w:val="Default Paragraph Font"/>
+    <w:uiPriority w:val="1"/>
+    <w:semiHidden/>
+    <w:unhideWhenUsed/>
+  </w:style>
+  <w:style w:type="table" w:default="1" w:styleId="NormaleTabelle">
+    <w:name w:val="Normal Table"/>
+    <w:uiPriority w:val="99"/>
+    <w:semiHidden/>
+    <w:unhideWhenUsed/>
+    <w:tblPr>
+      <w:tblInd w:w="0" w:type="dxa"/>
+      <w:tblCellMar>
+        <w:top w:w="0" w:type="dxa"/>
+        <w:left w:w="108" w:type="dxa"/>
+        <w:bottom w:w="0" w:type="dxa"/>
+        <w:right w:w="108" w:type="dxa"/>
+      </w:tblCellMar>
+    </w:tblPr>
+  </w:style>
+  <w:style w:type="numbering" w:default="1" w:styleId="KeineListe">
+    <w:name w:val="No List"/>
+    <w:uiPriority w:val="99"/>
+    <w:semiHidden/>
+    <w:unhideWhenUsed/>
   </w:style>
 </w:styles>
 </file>
@@ -12076,7 +13195,7 @@
 </file>
 
 <file path=customXml/itemProps1.xml><?xml version="1.0" encoding="utf-8"?>
-<ds:datastoreItem xmlns:ds="http://schemas.openxmlformats.org/officeDocument/2006/customXml" ds:itemID="{E65F6A8A-A14D-459A-85DA-FD90EFF83CDA}">
+<ds:datastoreItem xmlns:ds="http://schemas.openxmlformats.org/officeDocument/2006/customXml" ds:itemID="{413ED341-FF7E-4767-B373-42D5BD68B261}">
   <ds:schemaRefs>
     <ds:schemaRef ds:uri="http://schemas.openxmlformats.org/officeDocument/2006/bibliography"/>
   </ds:schemaRefs>

</xml_diff>

<commit_message>
Reasoning test scenarios fixes for the new reasoner implementation
</commit_message>
<xml_diff>
--- a/QualiMasterApplication/documentation/QM-IConf Testing Scenarios.docx
+++ b/QualiMasterApplication/documentation/QM-IConf Testing Scenarios.docx
@@ -1,6 +1,6 @@
 
 <file path=word/document.xml><?xml version="1.0" encoding="utf-8"?>
-<w:document xmlns:wpc="http://schemas.microsoft.com/office/word/2010/wordprocessingCanvas" xmlns:mc="http://schemas.openxmlformats.org/markup-compatibility/2006" xmlns:o="urn:schemas-microsoft-com:office:office" xmlns:r="http://schemas.openxmlformats.org/officeDocument/2006/relationships" xmlns:m="http://schemas.openxmlformats.org/officeDocument/2006/math" xmlns:v="urn:schemas-microsoft-com:vml" xmlns:wp14="http://schemas.microsoft.com/office/word/2010/wordprocessingDrawing" xmlns:wp="http://schemas.openxmlformats.org/drawingml/2006/wordprocessingDrawing" xmlns:w10="urn:schemas-microsoft-com:office:word" xmlns:w="http://schemas.openxmlformats.org/wordprocessingml/2006/main" xmlns:w14="http://schemas.microsoft.com/office/word/2010/wordml" xmlns:wpg="http://schemas.microsoft.com/office/word/2010/wordprocessingGroup" xmlns:wpi="http://schemas.microsoft.com/office/word/2010/wordprocessingInk" xmlns:wne="http://schemas.microsoft.com/office/word/2006/wordml" xmlns:wps="http://schemas.microsoft.com/office/word/2010/wordprocessingShape" mc:Ignorable="w14 wp14">
+<w:document xmlns:ve="http://schemas.openxmlformats.org/markup-compatibility/2006" xmlns:o="urn:schemas-microsoft-com:office:office" xmlns:r="http://schemas.openxmlformats.org/officeDocument/2006/relationships" xmlns:m="http://schemas.openxmlformats.org/officeDocument/2006/math" xmlns:v="urn:schemas-microsoft-com:vml" xmlns:wp="http://schemas.openxmlformats.org/drawingml/2006/wordprocessingDrawing" xmlns:w10="urn:schemas-microsoft-com:office:word" xmlns:w="http://schemas.openxmlformats.org/wordprocessingml/2006/main" xmlns:wne="http://schemas.microsoft.com/office/word/2006/wordml">
   <w:body>
     <w:p>
       <w:pPr>
@@ -166,7 +166,7 @@
     </w:p>
     <w:p>
       <w:pPr>
-        <w:pStyle w:val="Listenabsatz"/>
+        <w:pStyle w:val="ListParagraph"/>
         <w:numPr>
           <w:ilvl w:val="0"/>
           <w:numId w:val="3"/>
@@ -193,7 +193,7 @@
     </w:p>
     <w:p>
       <w:pPr>
-        <w:pStyle w:val="Listenabsatz"/>
+        <w:pStyle w:val="ListParagraph"/>
         <w:numPr>
           <w:ilvl w:val="0"/>
           <w:numId w:val="3"/>
@@ -225,7 +225,7 @@
     </w:p>
     <w:p>
       <w:pPr>
-        <w:pStyle w:val="Listenabsatz"/>
+        <w:pStyle w:val="ListParagraph"/>
         <w:numPr>
           <w:ilvl w:val="0"/>
           <w:numId w:val="3"/>
@@ -245,7 +245,7 @@
     </w:p>
     <w:p>
       <w:pPr>
-        <w:pStyle w:val="Listenabsatz"/>
+        <w:pStyle w:val="ListParagraph"/>
         <w:numPr>
           <w:ilvl w:val="0"/>
           <w:numId w:val="3"/>
@@ -319,9 +319,16 @@
           <w:rFonts w:ascii="Consolas" w:hAnsi="Consolas" w:cs="Consolas"/>
           <w:lang w:val="en-GB"/>
         </w:rPr>
-        <w:t>Menu|Sub-Menu</w:t>
+        <w:t>Menu|Sub</w:t>
       </w:r>
       <w:proofErr w:type="spellEnd"/>
+      <w:r>
+        <w:rPr>
+          <w:rFonts w:ascii="Consolas" w:hAnsi="Consolas" w:cs="Consolas"/>
+          <w:lang w:val="en-GB"/>
+        </w:rPr>
+        <w:t>-Menu</w:t>
+      </w:r>
       <w:r>
         <w:rPr>
           <w:lang w:val="en-GB"/>
@@ -407,7 +414,7 @@
     </w:p>
     <w:p>
       <w:pPr>
-        <w:pStyle w:val="berschrift2"/>
+        <w:pStyle w:val="Heading2"/>
         <w:rPr>
           <w:lang w:val="en-GB"/>
         </w:rPr>
@@ -574,7 +581,7 @@
                     </pic:cNvPicPr>
                   </pic:nvPicPr>
                   <pic:blipFill>
-                    <a:blip r:embed="rId7" cstate="print"/>
+                    <a:blip r:embed="rId6" cstate="print"/>
                     <a:srcRect/>
                     <a:stretch>
                       <a:fillRect/>
@@ -656,7 +663,7 @@
                     </pic:cNvPicPr>
                   </pic:nvPicPr>
                   <pic:blipFill>
-                    <a:blip r:embed="rId8" cstate="print"/>
+                    <a:blip r:embed="rId7" cstate="print"/>
                     <a:srcRect/>
                     <a:stretch>
                       <a:fillRect/>
@@ -741,7 +748,7 @@
                     </pic:cNvPicPr>
                   </pic:nvPicPr>
                   <pic:blipFill>
-                    <a:blip r:embed="rId9" cstate="print"/>
+                    <a:blip r:embed="rId8" cstate="print"/>
                     <a:srcRect/>
                     <a:stretch>
                       <a:fillRect/>
@@ -802,7 +809,7 @@
     </w:p>
     <w:p>
       <w:pPr>
-        <w:pStyle w:val="Listenabsatz"/>
+        <w:pStyle w:val="ListParagraph"/>
         <w:spacing w:after="0" w:line="240" w:lineRule="auto"/>
         <w:ind w:left="0"/>
         <w:contextualSpacing w:val="0"/>
@@ -834,7 +841,7 @@
                     </pic:cNvPicPr>
                   </pic:nvPicPr>
                   <pic:blipFill>
-                    <a:blip r:embed="rId10" cstate="print"/>
+                    <a:blip r:embed="rId9" cstate="print"/>
                     <a:srcRect/>
                     <a:stretch>
                       <a:fillRect/>
@@ -865,7 +872,7 @@
     </w:p>
     <w:p>
       <w:pPr>
-        <w:pStyle w:val="Listenabsatz"/>
+        <w:pStyle w:val="ListParagraph"/>
         <w:spacing w:after="0" w:line="240" w:lineRule="auto"/>
         <w:ind w:left="0"/>
         <w:contextualSpacing w:val="0"/>
@@ -914,7 +921,7 @@
     </w:p>
     <w:p>
       <w:pPr>
-        <w:pStyle w:val="berschrift2"/>
+        <w:pStyle w:val="Heading2"/>
         <w:rPr>
           <w:lang w:val="en-GB"/>
         </w:rPr>
@@ -1062,7 +1069,7 @@
                     </pic:cNvPicPr>
                   </pic:nvPicPr>
                   <pic:blipFill>
-                    <a:blip r:embed="rId11" cstate="print"/>
+                    <a:blip r:embed="rId10" cstate="print"/>
                     <a:srcRect/>
                     <a:stretch>
                       <a:fillRect/>
@@ -1139,7 +1146,7 @@
     </w:p>
     <w:p>
       <w:pPr>
-        <w:pStyle w:val="berschrift2"/>
+        <w:pStyle w:val="Heading2"/>
         <w:rPr>
           <w:lang w:val="en-GB"/>
         </w:rPr>
@@ -1212,27 +1219,14 @@
         </w:rPr>
         <w:t xml:space="preserve"> Start using local data (Scenario </w:t>
       </w:r>
-      <w:r>
-        <w:fldChar w:fldCharType="begin"/>
-      </w:r>
-      <w:r>
-        <w:rPr>
-          <w:lang w:val="en-GB"/>
-        </w:rPr>
-        <w:instrText xml:space="preserve"> REF _Ref433871784 \r \h  \* MERGEFORMAT </w:instrText>
-      </w:r>
-      <w:r>
-        <w:fldChar w:fldCharType="separate"/>
-      </w:r>
-      <w:r>
-        <w:rPr>
-          <w:lang w:val="en-GB"/>
-        </w:rPr>
-        <w:t>2</w:t>
-      </w:r>
-      <w:r>
-        <w:fldChar w:fldCharType="end"/>
-      </w:r>
+      <w:fldSimple w:instr=" REF _Ref433871784 \r \h  \* MERGEFORMAT ">
+        <w:r>
+          <w:rPr>
+            <w:lang w:val="en-GB"/>
+          </w:rPr>
+          <w:t>2</w:t>
+        </w:r>
+      </w:fldSimple>
       <w:r>
         <w:rPr>
           <w:lang w:val="en-GB"/>
@@ -1304,7 +1298,7 @@
     </w:p>
     <w:p>
       <w:pPr>
-        <w:pStyle w:val="berschrift2"/>
+        <w:pStyle w:val="Heading2"/>
         <w:rPr>
           <w:lang w:val="en-GB"/>
         </w:rPr>
@@ -1409,27 +1403,14 @@
         </w:rPr>
         <w:t xml:space="preserve"> Start using local data (Scenario </w:t>
       </w:r>
-      <w:r>
-        <w:fldChar w:fldCharType="begin"/>
-      </w:r>
-      <w:r>
-        <w:rPr>
-          <w:lang w:val="en-GB"/>
-        </w:rPr>
-        <w:instrText xml:space="preserve"> REF _Ref433871784 \r \h  \* MERGEFORMAT </w:instrText>
-      </w:r>
-      <w:r>
-        <w:fldChar w:fldCharType="separate"/>
-      </w:r>
-      <w:r>
-        <w:rPr>
-          <w:lang w:val="en-GB"/>
-        </w:rPr>
-        <w:t>2</w:t>
-      </w:r>
-      <w:r>
-        <w:fldChar w:fldCharType="end"/>
-      </w:r>
+      <w:fldSimple w:instr=" REF _Ref433871784 \r \h  \* MERGEFORMAT ">
+        <w:r>
+          <w:rPr>
+            <w:lang w:val="en-GB"/>
+          </w:rPr>
+          <w:t>2</w:t>
+        </w:r>
+      </w:fldSimple>
       <w:r>
         <w:rPr>
           <w:lang w:val="en-GB"/>
@@ -1524,27 +1505,14 @@
         </w:rPr>
         <w:t xml:space="preserve"> (Scenario </w:t>
       </w:r>
-      <w:r>
-        <w:fldChar w:fldCharType="begin"/>
-      </w:r>
-      <w:r>
-        <w:rPr>
-          <w:lang w:val="en-GB"/>
-        </w:rPr>
-        <w:instrText xml:space="preserve"> REF _Ref433871930 \r \h  \* MERGEFORMAT </w:instrText>
-      </w:r>
-      <w:r>
-        <w:fldChar w:fldCharType="separate"/>
-      </w:r>
-      <w:r>
-        <w:rPr>
-          <w:lang w:val="en-GB"/>
-        </w:rPr>
-        <w:t>1</w:t>
-      </w:r>
-      <w:r>
-        <w:fldChar w:fldCharType="end"/>
-      </w:r>
+      <w:fldSimple w:instr=" REF _Ref433871930 \r \h  \* MERGEFORMAT ">
+        <w:r>
+          <w:rPr>
+            <w:lang w:val="en-GB"/>
+          </w:rPr>
+          <w:t>1</w:t>
+        </w:r>
+      </w:fldSimple>
       <w:r>
         <w:rPr>
           <w:lang w:val="en-GB"/>
@@ -1597,7 +1565,7 @@
                     </pic:cNvPicPr>
                   </pic:nvPicPr>
                   <pic:blipFill>
-                    <a:blip r:embed="rId12" cstate="print"/>
+                    <a:blip r:embed="rId11" cstate="print"/>
                     <a:srcRect/>
                     <a:stretch>
                       <a:fillRect/>
@@ -1704,7 +1672,7 @@
     </w:p>
     <w:p>
       <w:pPr>
-        <w:pStyle w:val="berschrift2"/>
+        <w:pStyle w:val="Heading2"/>
         <w:rPr>
           <w:lang w:val="en-GB"/>
         </w:rPr>
@@ -1821,54 +1789,28 @@
         </w:rPr>
         <w:t xml:space="preserve">(Scenario </w:t>
       </w:r>
-      <w:r>
-        <w:fldChar w:fldCharType="begin"/>
-      </w:r>
-      <w:r>
-        <w:rPr>
-          <w:lang w:val="en-GB"/>
-        </w:rPr>
-        <w:instrText xml:space="preserve"> REF _Ref433871930 \r \h  \* MERGEFORMAT </w:instrText>
-      </w:r>
-      <w:r>
-        <w:fldChar w:fldCharType="separate"/>
-      </w:r>
-      <w:r>
-        <w:rPr>
-          <w:lang w:val="en-GB"/>
-        </w:rPr>
-        <w:t>1</w:t>
-      </w:r>
-      <w:r>
-        <w:fldChar w:fldCharType="end"/>
-      </w:r>
+      <w:fldSimple w:instr=" REF _Ref433871930 \r \h  \* MERGEFORMAT ">
+        <w:r>
+          <w:rPr>
+            <w:lang w:val="en-GB"/>
+          </w:rPr>
+          <w:t>1</w:t>
+        </w:r>
+      </w:fldSimple>
       <w:r>
         <w:rPr>
           <w:lang w:val="en-GB"/>
         </w:rPr>
         <w:t xml:space="preserve"> or </w:t>
       </w:r>
-      <w:r>
-        <w:fldChar w:fldCharType="begin"/>
-      </w:r>
-      <w:r>
-        <w:rPr>
-          <w:lang w:val="en-GB"/>
-        </w:rPr>
-        <w:instrText xml:space="preserve"> REF _Ref433871784 \r \h  \* MERGEFORMAT </w:instrText>
-      </w:r>
-      <w:r>
-        <w:fldChar w:fldCharType="separate"/>
-      </w:r>
-      <w:r>
-        <w:rPr>
-          <w:lang w:val="en-GB"/>
-        </w:rPr>
-        <w:t>2</w:t>
-      </w:r>
-      <w:r>
-        <w:fldChar w:fldCharType="end"/>
-      </w:r>
+      <w:fldSimple w:instr=" REF _Ref433871784 \r \h  \* MERGEFORMAT ">
+        <w:r>
+          <w:rPr>
+            <w:lang w:val="en-GB"/>
+          </w:rPr>
+          <w:t>2</w:t>
+        </w:r>
+      </w:fldSimple>
       <w:r>
         <w:rPr>
           <w:lang w:val="en-GB"/>
@@ -2001,7 +1943,7 @@
                     </pic:cNvPicPr>
                   </pic:nvPicPr>
                   <pic:blipFill>
-                    <a:blip r:embed="rId13" cstate="print"/>
+                    <a:blip r:embed="rId12" cstate="print"/>
                     <a:srcRect/>
                     <a:stretch>
                       <a:fillRect/>
@@ -2148,7 +2090,7 @@
                     </pic:cNvPicPr>
                   </pic:nvPicPr>
                   <pic:blipFill>
-                    <a:blip r:embed="rId14" cstate="print"/>
+                    <a:blip r:embed="rId13" cstate="print"/>
                     <a:srcRect/>
                     <a:stretch>
                       <a:fillRect/>
@@ -2179,7 +2121,7 @@
     </w:p>
     <w:p>
       <w:pPr>
-        <w:pStyle w:val="berschrift2"/>
+        <w:pStyle w:val="Heading2"/>
         <w:rPr>
           <w:lang w:val="en-GB"/>
         </w:rPr>
@@ -2236,54 +2178,28 @@
         </w:rPr>
         <w:t xml:space="preserve"> Tool is open and ready (Scenario </w:t>
       </w:r>
-      <w:r>
-        <w:fldChar w:fldCharType="begin"/>
-      </w:r>
-      <w:r>
-        <w:rPr>
-          <w:lang w:val="en-GB"/>
-        </w:rPr>
-        <w:instrText xml:space="preserve"> REF _Ref433871930 \r \h  \* MERGEFORMAT </w:instrText>
-      </w:r>
-      <w:r>
-        <w:fldChar w:fldCharType="separate"/>
-      </w:r>
-      <w:r>
-        <w:rPr>
-          <w:lang w:val="en-GB"/>
-        </w:rPr>
-        <w:t>1</w:t>
-      </w:r>
-      <w:r>
-        <w:fldChar w:fldCharType="end"/>
-      </w:r>
+      <w:fldSimple w:instr=" REF _Ref433871930 \r \h  \* MERGEFORMAT ">
+        <w:r>
+          <w:rPr>
+            <w:lang w:val="en-GB"/>
+          </w:rPr>
+          <w:t>1</w:t>
+        </w:r>
+      </w:fldSimple>
       <w:r>
         <w:rPr>
           <w:lang w:val="en-GB"/>
         </w:rPr>
         <w:t xml:space="preserve"> or </w:t>
       </w:r>
-      <w:r>
-        <w:fldChar w:fldCharType="begin"/>
-      </w:r>
-      <w:r>
-        <w:rPr>
-          <w:lang w:val="en-GB"/>
-        </w:rPr>
-        <w:instrText xml:space="preserve"> REF _Ref433871784 \r \h  \* MERGEFORMAT </w:instrText>
-      </w:r>
-      <w:r>
-        <w:fldChar w:fldCharType="separate"/>
-      </w:r>
-      <w:r>
-        <w:rPr>
-          <w:lang w:val="en-GB"/>
-        </w:rPr>
-        <w:t>2</w:t>
-      </w:r>
-      <w:r>
-        <w:fldChar w:fldCharType="end"/>
-      </w:r>
+      <w:fldSimple w:instr=" REF _Ref433871784 \r \h  \* MERGEFORMAT ">
+        <w:r>
+          <w:rPr>
+            <w:lang w:val="en-GB"/>
+          </w:rPr>
+          <w:t>2</w:t>
+        </w:r>
+      </w:fldSimple>
       <w:r>
         <w:rPr>
           <w:lang w:val="en-GB"/>
@@ -2364,7 +2280,7 @@
                     </pic:cNvPicPr>
                   </pic:nvPicPr>
                   <pic:blipFill>
-                    <a:blip r:embed="rId15" cstate="print"/>
+                    <a:blip r:embed="rId14" cstate="print"/>
                     <a:srcRect/>
                     <a:stretch>
                       <a:fillRect/>
@@ -2560,7 +2476,7 @@
                     </pic:cNvPicPr>
                   </pic:nvPicPr>
                   <pic:blipFill>
-                    <a:blip r:embed="rId16" cstate="print"/>
+                    <a:blip r:embed="rId15" cstate="print"/>
                     <a:srcRect/>
                     <a:stretch>
                       <a:fillRect/>
@@ -2687,7 +2603,7 @@
     </w:p>
     <w:p>
       <w:pPr>
-        <w:pStyle w:val="berschrift2"/>
+        <w:pStyle w:val="Heading2"/>
         <w:rPr>
           <w:lang w:val="en-GB"/>
         </w:rPr>
@@ -2754,54 +2670,28 @@
         </w:rPr>
         <w:t xml:space="preserve"> Tool is open and ready (Scenario </w:t>
       </w:r>
-      <w:r>
-        <w:fldChar w:fldCharType="begin"/>
-      </w:r>
-      <w:r>
-        <w:rPr>
-          <w:lang w:val="en-GB"/>
-        </w:rPr>
-        <w:instrText xml:space="preserve"> REF _Ref433871930 \r \h  \* MERGEFORMAT </w:instrText>
-      </w:r>
-      <w:r>
-        <w:fldChar w:fldCharType="separate"/>
-      </w:r>
-      <w:r>
-        <w:rPr>
-          <w:lang w:val="en-GB"/>
-        </w:rPr>
-        <w:t>1</w:t>
-      </w:r>
-      <w:r>
-        <w:fldChar w:fldCharType="end"/>
-      </w:r>
+      <w:fldSimple w:instr=" REF _Ref433871930 \r \h  \* MERGEFORMAT ">
+        <w:r>
+          <w:rPr>
+            <w:lang w:val="en-GB"/>
+          </w:rPr>
+          <w:t>1</w:t>
+        </w:r>
+      </w:fldSimple>
       <w:r>
         <w:rPr>
           <w:lang w:val="en-GB"/>
         </w:rPr>
         <w:t xml:space="preserve"> or </w:t>
       </w:r>
-      <w:r>
-        <w:fldChar w:fldCharType="begin"/>
-      </w:r>
-      <w:r>
-        <w:rPr>
-          <w:lang w:val="en-GB"/>
-        </w:rPr>
-        <w:instrText xml:space="preserve"> REF _Ref433871784 \r \h  \* MERGEFORMAT </w:instrText>
-      </w:r>
-      <w:r>
-        <w:fldChar w:fldCharType="separate"/>
-      </w:r>
-      <w:r>
-        <w:rPr>
-          <w:lang w:val="en-GB"/>
-        </w:rPr>
-        <w:t>2</w:t>
-      </w:r>
-      <w:r>
-        <w:fldChar w:fldCharType="end"/>
-      </w:r>
+      <w:fldSimple w:instr=" REF _Ref433871784 \r \h  \* MERGEFORMAT ">
+        <w:r>
+          <w:rPr>
+            <w:lang w:val="en-GB"/>
+          </w:rPr>
+          <w:t>2</w:t>
+        </w:r>
+      </w:fldSimple>
       <w:r>
         <w:rPr>
           <w:lang w:val="en-GB"/>
@@ -2862,7 +2752,7 @@
                     </pic:cNvPicPr>
                   </pic:nvPicPr>
                   <pic:blipFill>
-                    <a:blip r:embed="rId17" cstate="print"/>
+                    <a:blip r:embed="rId16" cstate="print"/>
                     <a:srcRect/>
                     <a:stretch>
                       <a:fillRect/>
@@ -2960,27 +2850,14 @@
         </w:rPr>
         <w:t xml:space="preserve">(see Scenario </w:t>
       </w:r>
-      <w:r>
-        <w:fldChar w:fldCharType="begin"/>
-      </w:r>
-      <w:r>
-        <w:rPr>
-          <w:lang w:val="en-GB"/>
-        </w:rPr>
-        <w:instrText xml:space="preserve"> REF _Ref433873223 \r \h  \* MERGEFORMAT </w:instrText>
-      </w:r>
-      <w:r>
-        <w:fldChar w:fldCharType="separate"/>
-      </w:r>
-      <w:r>
-        <w:rPr>
-          <w:lang w:val="en-GB"/>
-        </w:rPr>
-        <w:t>6</w:t>
-      </w:r>
-      <w:r>
-        <w:fldChar w:fldCharType="end"/>
-      </w:r>
+      <w:fldSimple w:instr=" REF _Ref433873223 \r \h  \* MERGEFORMAT ">
+        <w:r>
+          <w:rPr>
+            <w:lang w:val="en-GB"/>
+          </w:rPr>
+          <w:t>6</w:t>
+        </w:r>
+      </w:fldSimple>
       <w:r>
         <w:rPr>
           <w:lang w:val="en-GB"/>
@@ -3203,7 +3080,7 @@
     </w:p>
     <w:p>
       <w:pPr>
-        <w:pStyle w:val="berschrift2"/>
+        <w:pStyle w:val="Heading2"/>
         <w:rPr>
           <w:lang w:val="en-GB"/>
         </w:rPr>
@@ -3275,54 +3152,28 @@
         </w:rPr>
         <w:t xml:space="preserve"> ready (Scenario </w:t>
       </w:r>
-      <w:r>
-        <w:fldChar w:fldCharType="begin"/>
-      </w:r>
-      <w:r>
-        <w:rPr>
-          <w:lang w:val="en-GB"/>
-        </w:rPr>
-        <w:instrText xml:space="preserve"> REF _Ref433871930 \r \h  \* MERGEFORMAT </w:instrText>
-      </w:r>
-      <w:r>
-        <w:fldChar w:fldCharType="separate"/>
-      </w:r>
-      <w:r>
-        <w:rPr>
-          <w:lang w:val="en-GB"/>
-        </w:rPr>
-        <w:t>1</w:t>
-      </w:r>
-      <w:r>
-        <w:fldChar w:fldCharType="end"/>
-      </w:r>
+      <w:fldSimple w:instr=" REF _Ref433871930 \r \h  \* MERGEFORMAT ">
+        <w:r>
+          <w:rPr>
+            <w:lang w:val="en-GB"/>
+          </w:rPr>
+          <w:t>1</w:t>
+        </w:r>
+      </w:fldSimple>
       <w:r>
         <w:rPr>
           <w:lang w:val="en-GB"/>
         </w:rPr>
         <w:t xml:space="preserve"> or </w:t>
       </w:r>
-      <w:r>
-        <w:fldChar w:fldCharType="begin"/>
-      </w:r>
-      <w:r>
-        <w:rPr>
-          <w:lang w:val="en-GB"/>
-        </w:rPr>
-        <w:instrText xml:space="preserve"> REF _Ref433871784 \r \h  \* MERGEFORMAT </w:instrText>
-      </w:r>
-      <w:r>
-        <w:fldChar w:fldCharType="separate"/>
-      </w:r>
-      <w:r>
-        <w:rPr>
-          <w:lang w:val="en-GB"/>
-        </w:rPr>
-        <w:t>2</w:t>
-      </w:r>
-      <w:r>
-        <w:fldChar w:fldCharType="end"/>
-      </w:r>
+      <w:fldSimple w:instr=" REF _Ref433871784 \r \h  \* MERGEFORMAT ">
+        <w:r>
+          <w:rPr>
+            <w:lang w:val="en-GB"/>
+          </w:rPr>
+          <w:t>2</w:t>
+        </w:r>
+      </w:fldSimple>
       <w:r>
         <w:rPr>
           <w:lang w:val="en-GB"/>
@@ -3419,7 +3270,7 @@
                     </pic:cNvPicPr>
                   </pic:nvPicPr>
                   <pic:blipFill>
-                    <a:blip r:embed="rId18" cstate="print"/>
+                    <a:blip r:embed="rId17" cstate="print"/>
                     <a:srcRect/>
                     <a:stretch>
                       <a:fillRect/>
@@ -3508,7 +3359,7 @@
                     </pic:cNvPicPr>
                   </pic:nvPicPr>
                   <pic:blipFill>
-                    <a:blip r:embed="rId19" cstate="print"/>
+                    <a:blip r:embed="rId18" cstate="print"/>
                     <a:srcRect/>
                     <a:stretch>
                       <a:fillRect/>
@@ -3600,7 +3451,7 @@
     </w:p>
     <w:p>
       <w:pPr>
-        <w:pStyle w:val="berschrift2"/>
+        <w:pStyle w:val="Heading2"/>
         <w:rPr>
           <w:lang w:val="en-GB"/>
         </w:rPr>
@@ -3711,54 +3562,28 @@
         </w:rPr>
         <w:t xml:space="preserve"> Tool is open and ready (Scenario </w:t>
       </w:r>
-      <w:r>
-        <w:fldChar w:fldCharType="begin"/>
-      </w:r>
-      <w:r>
-        <w:rPr>
-          <w:lang w:val="en-GB"/>
-        </w:rPr>
-        <w:instrText xml:space="preserve"> REF _Ref433871930 \r \h  \* MERGEFORMAT </w:instrText>
-      </w:r>
-      <w:r>
-        <w:fldChar w:fldCharType="separate"/>
-      </w:r>
-      <w:r>
-        <w:rPr>
-          <w:lang w:val="en-GB"/>
-        </w:rPr>
-        <w:t>1</w:t>
-      </w:r>
-      <w:r>
-        <w:fldChar w:fldCharType="end"/>
-      </w:r>
+      <w:fldSimple w:instr=" REF _Ref433871930 \r \h  \* MERGEFORMAT ">
+        <w:r>
+          <w:rPr>
+            <w:lang w:val="en-GB"/>
+          </w:rPr>
+          <w:t>1</w:t>
+        </w:r>
+      </w:fldSimple>
       <w:r>
         <w:rPr>
           <w:lang w:val="en-GB"/>
         </w:rPr>
         <w:t xml:space="preserve"> or </w:t>
       </w:r>
-      <w:r>
-        <w:fldChar w:fldCharType="begin"/>
-      </w:r>
-      <w:r>
-        <w:rPr>
-          <w:lang w:val="en-GB"/>
-        </w:rPr>
-        <w:instrText xml:space="preserve"> REF _Ref433871784 \r \h  \* MERGEFORMAT </w:instrText>
-      </w:r>
-      <w:r>
-        <w:fldChar w:fldCharType="separate"/>
-      </w:r>
-      <w:r>
-        <w:rPr>
-          <w:lang w:val="en-GB"/>
-        </w:rPr>
-        <w:t>2</w:t>
-      </w:r>
-      <w:r>
-        <w:fldChar w:fldCharType="end"/>
-      </w:r>
+      <w:fldSimple w:instr=" REF _Ref433871784 \r \h  \* MERGEFORMAT ">
+        <w:r>
+          <w:rPr>
+            <w:lang w:val="en-GB"/>
+          </w:rPr>
+          <w:t>2</w:t>
+        </w:r>
+      </w:fldSimple>
       <w:r>
         <w:rPr>
           <w:lang w:val="en-GB"/>
@@ -3871,7 +3696,7 @@
                     </pic:cNvPicPr>
                   </pic:nvPicPr>
                   <pic:blipFill>
-                    <a:blip r:embed="rId20" cstate="print"/>
+                    <a:blip r:embed="rId19" cstate="print"/>
                     <a:srcRect/>
                     <a:stretch>
                       <a:fillRect/>
@@ -3984,7 +3809,7 @@
     </w:p>
     <w:p>
       <w:pPr>
-        <w:pStyle w:val="berschrift2"/>
+        <w:pStyle w:val="Heading2"/>
         <w:rPr>
           <w:lang w:val="en-GB"/>
         </w:rPr>
@@ -4095,87 +3920,42 @@
         </w:rPr>
         <w:t xml:space="preserve"> Tool is open and ready (Scenario </w:t>
       </w:r>
-      <w:r>
-        <w:fldChar w:fldCharType="begin"/>
-      </w:r>
-      <w:r>
-        <w:rPr>
-          <w:lang w:val="en-GB"/>
-        </w:rPr>
-        <w:instrText xml:space="preserve"> REF _Ref433871930 \r \h  \* MERGEFORMAT </w:instrText>
-      </w:r>
-      <w:r>
-        <w:fldChar w:fldCharType="separate"/>
-      </w:r>
-      <w:r>
-        <w:rPr>
-          <w:lang w:val="en-GB"/>
-        </w:rPr>
-        <w:t>1</w:t>
-      </w:r>
-      <w:r>
-        <w:fldChar w:fldCharType="end"/>
-      </w:r>
+      <w:fldSimple w:instr=" REF _Ref433871930 \r \h  \* MERGEFORMAT ">
+        <w:r>
+          <w:rPr>
+            <w:lang w:val="en-GB"/>
+          </w:rPr>
+          <w:t>1</w:t>
+        </w:r>
+      </w:fldSimple>
       <w:r>
         <w:rPr>
           <w:lang w:val="en-GB"/>
         </w:rPr>
         <w:t xml:space="preserve"> or </w:t>
       </w:r>
-      <w:r>
-        <w:fldChar w:fldCharType="begin"/>
-      </w:r>
-      <w:r>
-        <w:rPr>
-          <w:lang w:val="en-GB"/>
-        </w:rPr>
-        <w:instrText xml:space="preserve"> REF _Ref433871784 \r \h  \* MERGEFORMAT </w:instrText>
-      </w:r>
-      <w:r>
-        <w:fldChar w:fldCharType="separate"/>
-      </w:r>
-      <w:r>
-        <w:rPr>
-          <w:lang w:val="en-GB"/>
-        </w:rPr>
-        <w:t>2</w:t>
-      </w:r>
-      <w:r>
-        <w:fldChar w:fldCharType="end"/>
-      </w:r>
+      <w:fldSimple w:instr=" REF _Ref433871784 \r \h  \* MERGEFORMAT ">
+        <w:r>
+          <w:rPr>
+            <w:lang w:val="en-GB"/>
+          </w:rPr>
+          <w:t>2</w:t>
+        </w:r>
+      </w:fldSimple>
       <w:r>
         <w:rPr>
           <w:lang w:val="en-GB"/>
         </w:rPr>
         <w:t xml:space="preserve">), the respective element has been created (Section </w:t>
       </w:r>
-      <w:r>
-        <w:fldChar w:fldCharType="begin"/>
-      </w:r>
-      <w:r>
-        <w:rPr>
-          <w:lang w:val="en-GB"/>
-        </w:rPr>
-        <w:instrText xml:space="preserve"> REF _Ref433874984 \r \h</w:instrText>
-      </w:r>
-      <w:r>
-        <w:rPr>
-          <w:lang w:val="en-GB"/>
-        </w:rPr>
-        <w:instrText xml:space="preserve">  \* MERGEFORMAT </w:instrText>
-      </w:r>
-      <w:r>
-        <w:fldChar w:fldCharType="separate"/>
-      </w:r>
-      <w:r>
-        <w:rPr>
-          <w:lang w:val="en-GB"/>
-        </w:rPr>
-        <w:t>9</w:t>
-      </w:r>
-      <w:r>
-        <w:fldChar w:fldCharType="end"/>
-      </w:r>
+      <w:fldSimple w:instr=" REF _Ref433874984 \r \h  \* MERGEFORMAT ">
+        <w:r>
+          <w:rPr>
+            <w:lang w:val="en-GB"/>
+          </w:rPr>
+          <w:t>9</w:t>
+        </w:r>
+      </w:fldSimple>
       <w:r>
         <w:rPr>
           <w:lang w:val="en-GB"/>
@@ -4210,27 +3990,14 @@
         </w:rPr>
         <w:t xml:space="preserve">After creating new elements according to Section </w:t>
       </w:r>
-      <w:r>
-        <w:fldChar w:fldCharType="begin"/>
-      </w:r>
-      <w:r>
-        <w:rPr>
-          <w:lang w:val="en-GB"/>
-        </w:rPr>
-        <w:instrText xml:space="preserve"> REF _Ref433874984 \r \h  \* MERGEFORMAT </w:instrText>
-      </w:r>
-      <w:r>
-        <w:fldChar w:fldCharType="separate"/>
-      </w:r>
-      <w:r>
-        <w:rPr>
-          <w:lang w:val="en-GB"/>
-        </w:rPr>
-        <w:t>9</w:t>
-      </w:r>
-      <w:r>
-        <w:fldChar w:fldCharType="end"/>
-      </w:r>
+      <w:fldSimple w:instr=" REF _Ref433874984 \r \h  \* MERGEFORMAT ">
+        <w:r>
+          <w:rPr>
+            <w:lang w:val="en-GB"/>
+          </w:rPr>
+          <w:t>9</w:t>
+        </w:r>
+      </w:fldSimple>
       <w:r>
         <w:rPr>
           <w:lang w:val="en-GB"/>
@@ -4361,7 +4128,7 @@
     </w:p>
     <w:p>
       <w:pPr>
-        <w:pStyle w:val="berschrift2"/>
+        <w:pStyle w:val="Heading2"/>
         <w:rPr>
           <w:lang w:val="en-GB"/>
         </w:rPr>
@@ -4470,54 +4237,28 @@
         </w:rPr>
         <w:t xml:space="preserve"> Tool is open and ready (Scenario </w:t>
       </w:r>
-      <w:r>
-        <w:fldChar w:fldCharType="begin"/>
-      </w:r>
-      <w:r>
-        <w:rPr>
-          <w:lang w:val="en-GB"/>
-        </w:rPr>
-        <w:instrText xml:space="preserve"> REF _Ref433871930 \r \h  \* MERGEFORMAT </w:instrText>
-      </w:r>
-      <w:r>
-        <w:fldChar w:fldCharType="separate"/>
-      </w:r>
-      <w:r>
-        <w:rPr>
-          <w:lang w:val="en-GB"/>
-        </w:rPr>
-        <w:t>1</w:t>
-      </w:r>
-      <w:r>
-        <w:fldChar w:fldCharType="end"/>
-      </w:r>
+      <w:fldSimple w:instr=" REF _Ref433871930 \r \h  \* MERGEFORMAT ">
+        <w:r>
+          <w:rPr>
+            <w:lang w:val="en-GB"/>
+          </w:rPr>
+          <w:t>1</w:t>
+        </w:r>
+      </w:fldSimple>
       <w:r>
         <w:rPr>
           <w:lang w:val="en-GB"/>
         </w:rPr>
         <w:t xml:space="preserve"> or </w:t>
       </w:r>
-      <w:r>
-        <w:fldChar w:fldCharType="begin"/>
-      </w:r>
-      <w:r>
-        <w:rPr>
-          <w:lang w:val="en-GB"/>
-        </w:rPr>
-        <w:instrText xml:space="preserve"> REF _Ref433871784 \r \h  \* MERGEFORMAT </w:instrText>
-      </w:r>
-      <w:r>
-        <w:fldChar w:fldCharType="separate"/>
-      </w:r>
-      <w:r>
-        <w:rPr>
-          <w:lang w:val="en-GB"/>
-        </w:rPr>
-        <w:t>2</w:t>
-      </w:r>
-      <w:r>
-        <w:fldChar w:fldCharType="end"/>
-      </w:r>
+      <w:fldSimple w:instr=" REF _Ref433871784 \r \h  \* MERGEFORMAT ">
+        <w:r>
+          <w:rPr>
+            <w:lang w:val="en-GB"/>
+          </w:rPr>
+          <w:t>2</w:t>
+        </w:r>
+      </w:fldSimple>
       <w:r>
         <w:rPr>
           <w:lang w:val="en-GB"/>
@@ -4542,27 +4283,14 @@
         </w:rPr>
         <w:t xml:space="preserve"> </w:t>
       </w:r>
-      <w:r>
-        <w:fldChar w:fldCharType="begin"/>
-      </w:r>
-      <w:r>
-        <w:rPr>
-          <w:lang w:val="en-GB"/>
-        </w:rPr>
-        <w:instrText xml:space="preserve"> REF _Ref439264313 \r \h  \* MERGEFORMAT </w:instrText>
-      </w:r>
-      <w:r>
-        <w:fldChar w:fldCharType="separate"/>
-      </w:r>
-      <w:r>
-        <w:rPr>
-          <w:lang w:val="en-GB"/>
-        </w:rPr>
-        <w:t>10</w:t>
-      </w:r>
-      <w:r>
-        <w:fldChar w:fldCharType="end"/>
-      </w:r>
+      <w:fldSimple w:instr=" REF _Ref439264313 \r \h  \* MERGEFORMAT ">
+        <w:r>
+          <w:rPr>
+            <w:lang w:val="en-GB"/>
+          </w:rPr>
+          <w:t>10</w:t>
+        </w:r>
+      </w:fldSimple>
       <w:r>
         <w:rPr>
           <w:lang w:val="en-GB"/>
@@ -4720,7 +4448,7 @@
     </w:p>
     <w:p>
       <w:pPr>
-        <w:pStyle w:val="berschrift2"/>
+        <w:pStyle w:val="Heading2"/>
         <w:rPr>
           <w:lang w:val="en-GB"/>
         </w:rPr>
@@ -4846,54 +4574,28 @@
         </w:rPr>
         <w:t xml:space="preserve"> Tool is open and ready (Scenario </w:t>
       </w:r>
-      <w:r>
-        <w:fldChar w:fldCharType="begin"/>
-      </w:r>
-      <w:r>
-        <w:rPr>
-          <w:lang w:val="en-GB"/>
-        </w:rPr>
-        <w:instrText xml:space="preserve"> REF _Ref433871930 \r \h  \* MERGEFORMAT </w:instrText>
-      </w:r>
-      <w:r>
-        <w:fldChar w:fldCharType="separate"/>
-      </w:r>
-      <w:r>
-        <w:rPr>
-          <w:lang w:val="en-GB"/>
-        </w:rPr>
-        <w:t>1</w:t>
-      </w:r>
-      <w:r>
-        <w:fldChar w:fldCharType="end"/>
-      </w:r>
+      <w:fldSimple w:instr=" REF _Ref433871930 \r \h  \* MERGEFORMAT ">
+        <w:r>
+          <w:rPr>
+            <w:lang w:val="en-GB"/>
+          </w:rPr>
+          <w:t>1</w:t>
+        </w:r>
+      </w:fldSimple>
       <w:r>
         <w:rPr>
           <w:lang w:val="en-GB"/>
         </w:rPr>
         <w:t xml:space="preserve"> or </w:t>
       </w:r>
-      <w:r>
-        <w:fldChar w:fldCharType="begin"/>
-      </w:r>
-      <w:r>
-        <w:rPr>
-          <w:lang w:val="en-GB"/>
-        </w:rPr>
-        <w:instrText xml:space="preserve"> REF _Ref433871784 \r \h  \* MERGEFORMAT </w:instrText>
-      </w:r>
-      <w:r>
-        <w:fldChar w:fldCharType="separate"/>
-      </w:r>
-      <w:r>
-        <w:rPr>
-          <w:lang w:val="en-GB"/>
-        </w:rPr>
-        <w:t>2</w:t>
-      </w:r>
-      <w:r>
-        <w:fldChar w:fldCharType="end"/>
-      </w:r>
+      <w:fldSimple w:instr=" REF _Ref433871784 \r \h  \* MERGEFORMAT ">
+        <w:r>
+          <w:rPr>
+            <w:lang w:val="en-GB"/>
+          </w:rPr>
+          <w:t>2</w:t>
+        </w:r>
+      </w:fldSimple>
       <w:r>
         <w:rPr>
           <w:lang w:val="en-GB"/>
@@ -5015,7 +4717,7 @@
                     </pic:cNvPicPr>
                   </pic:nvPicPr>
                   <pic:blipFill>
-                    <a:blip r:embed="rId21" cstate="print"/>
+                    <a:blip r:embed="rId20" cstate="print"/>
                     <a:srcRect/>
                     <a:stretch>
                       <a:fillRect/>
@@ -5132,7 +4834,7 @@
     </w:p>
     <w:p>
       <w:pPr>
-        <w:pStyle w:val="berschrift2"/>
+        <w:pStyle w:val="Heading2"/>
         <w:rPr>
           <w:lang w:val="en-GB"/>
         </w:rPr>
@@ -5210,54 +4912,28 @@
         </w:rPr>
         <w:t xml:space="preserve"> Tool is open and ready (Scenario </w:t>
       </w:r>
-      <w:r>
-        <w:fldChar w:fldCharType="begin"/>
-      </w:r>
-      <w:r>
-        <w:rPr>
-          <w:lang w:val="en-GB"/>
-        </w:rPr>
-        <w:instrText xml:space="preserve"> REF _Ref433871930 \r \h  \* MERGEFORMAT </w:instrText>
-      </w:r>
-      <w:r>
-        <w:fldChar w:fldCharType="separate"/>
-      </w:r>
-      <w:r>
-        <w:rPr>
-          <w:lang w:val="en-GB"/>
-        </w:rPr>
-        <w:t>1</w:t>
-      </w:r>
-      <w:r>
-        <w:fldChar w:fldCharType="end"/>
-      </w:r>
+      <w:fldSimple w:instr=" REF _Ref433871930 \r \h  \* MERGEFORMAT ">
+        <w:r>
+          <w:rPr>
+            <w:lang w:val="en-GB"/>
+          </w:rPr>
+          <w:t>1</w:t>
+        </w:r>
+      </w:fldSimple>
       <w:r>
         <w:rPr>
           <w:lang w:val="en-GB"/>
         </w:rPr>
         <w:t xml:space="preserve"> or </w:t>
       </w:r>
-      <w:r>
-        <w:fldChar w:fldCharType="begin"/>
-      </w:r>
-      <w:r>
-        <w:rPr>
-          <w:lang w:val="en-GB"/>
-        </w:rPr>
-        <w:instrText xml:space="preserve"> REF _Ref433871784 \r \h  \* MERGEFORMAT </w:instrText>
-      </w:r>
-      <w:r>
-        <w:fldChar w:fldCharType="separate"/>
-      </w:r>
-      <w:r>
-        <w:rPr>
-          <w:lang w:val="en-GB"/>
-        </w:rPr>
-        <w:t>2</w:t>
-      </w:r>
-      <w:r>
-        <w:fldChar w:fldCharType="end"/>
-      </w:r>
+      <w:fldSimple w:instr=" REF _Ref433871784 \r \h  \* MERGEFORMAT ">
+        <w:r>
+          <w:rPr>
+            <w:lang w:val="en-GB"/>
+          </w:rPr>
+          <w:t>2</w:t>
+        </w:r>
+      </w:fldSimple>
       <w:r>
         <w:rPr>
           <w:lang w:val="en-GB"/>
@@ -5346,7 +5022,7 @@
                     </pic:cNvPicPr>
                   </pic:nvPicPr>
                   <pic:blipFill>
-                    <a:blip r:embed="rId22" cstate="print"/>
+                    <a:blip r:embed="rId21" cstate="print"/>
                     <a:srcRect/>
                     <a:stretch>
                       <a:fillRect/>
@@ -5377,7 +5053,7 @@
     </w:p>
     <w:p>
       <w:pPr>
-        <w:pStyle w:val="Listenabsatz"/>
+        <w:pStyle w:val="ListParagraph"/>
         <w:numPr>
           <w:ilvl w:val="0"/>
           <w:numId w:val="6"/>
@@ -5471,7 +5147,7 @@
                     </pic:cNvPicPr>
                   </pic:nvPicPr>
                   <pic:blipFill>
-                    <a:blip r:embed="rId23" cstate="print"/>
+                    <a:blip r:embed="rId22" cstate="print"/>
                     <a:srcRect/>
                     <a:stretch>
                       <a:fillRect/>
@@ -5502,7 +5178,7 @@
     </w:p>
     <w:p>
       <w:pPr>
-        <w:pStyle w:val="Listenabsatz"/>
+        <w:pStyle w:val="ListParagraph"/>
         <w:numPr>
           <w:ilvl w:val="0"/>
           <w:numId w:val="6"/>
@@ -5662,7 +5338,7 @@
     </w:p>
     <w:p>
       <w:pPr>
-        <w:pStyle w:val="berschrift2"/>
+        <w:pStyle w:val="Heading2"/>
         <w:rPr>
           <w:lang w:val="en-GB"/>
         </w:rPr>
@@ -5718,54 +5394,28 @@
         </w:rPr>
         <w:t xml:space="preserve"> Tool is open and ready (Scenario </w:t>
       </w:r>
-      <w:r>
-        <w:fldChar w:fldCharType="begin"/>
-      </w:r>
-      <w:r>
-        <w:rPr>
-          <w:lang w:val="en-GB"/>
-        </w:rPr>
-        <w:instrText xml:space="preserve"> REF _Ref433871930 \r \h  \* MERGEFORMAT </w:instrText>
-      </w:r>
-      <w:r>
-        <w:fldChar w:fldCharType="separate"/>
-      </w:r>
-      <w:r>
-        <w:rPr>
-          <w:lang w:val="en-GB"/>
-        </w:rPr>
-        <w:t>1</w:t>
-      </w:r>
-      <w:r>
-        <w:fldChar w:fldCharType="end"/>
-      </w:r>
+      <w:fldSimple w:instr=" REF _Ref433871930 \r \h  \* MERGEFORMAT ">
+        <w:r>
+          <w:rPr>
+            <w:lang w:val="en-GB"/>
+          </w:rPr>
+          <w:t>1</w:t>
+        </w:r>
+      </w:fldSimple>
       <w:r>
         <w:rPr>
           <w:lang w:val="en-GB"/>
         </w:rPr>
         <w:t xml:space="preserve"> or </w:t>
       </w:r>
-      <w:r>
-        <w:fldChar w:fldCharType="begin"/>
-      </w:r>
-      <w:r>
-        <w:rPr>
-          <w:lang w:val="en-GB"/>
-        </w:rPr>
-        <w:instrText xml:space="preserve"> REF _Ref433871784 \r \h  \* MERGEFORMAT </w:instrText>
-      </w:r>
-      <w:r>
-        <w:fldChar w:fldCharType="separate"/>
-      </w:r>
-      <w:r>
-        <w:rPr>
-          <w:lang w:val="en-GB"/>
-        </w:rPr>
-        <w:t>2</w:t>
-      </w:r>
-      <w:r>
-        <w:fldChar w:fldCharType="end"/>
-      </w:r>
+      <w:fldSimple w:instr=" REF _Ref433871784 \r \h  \* MERGEFORMAT ">
+        <w:r>
+          <w:rPr>
+            <w:lang w:val="en-GB"/>
+          </w:rPr>
+          <w:t>2</w:t>
+        </w:r>
+      </w:fldSimple>
       <w:r>
         <w:rPr>
           <w:lang w:val="en-GB"/>
@@ -5841,7 +5491,7 @@
                     </pic:cNvPicPr>
                   </pic:nvPicPr>
                   <pic:blipFill>
-                    <a:blip r:embed="rId24" cstate="print"/>
+                    <a:blip r:embed="rId23" cstate="print"/>
                     <a:srcRect/>
                     <a:stretch>
                       <a:fillRect/>
@@ -5894,7 +5544,7 @@
     </w:p>
     <w:p>
       <w:pPr>
-        <w:pStyle w:val="berschrift2"/>
+        <w:pStyle w:val="Heading2"/>
         <w:rPr>
           <w:lang w:val="en-GB"/>
         </w:rPr>
@@ -5957,54 +5607,28 @@
         </w:rPr>
         <w:t xml:space="preserve"> Tool is open and ready (Scenario </w:t>
       </w:r>
-      <w:r>
-        <w:fldChar w:fldCharType="begin"/>
-      </w:r>
-      <w:r>
-        <w:rPr>
-          <w:lang w:val="en-GB"/>
-        </w:rPr>
-        <w:instrText xml:space="preserve"> REF _Ref433871930 \r \h  \* MERGEFORMAT </w:instrText>
-      </w:r>
-      <w:r>
-        <w:fldChar w:fldCharType="separate"/>
-      </w:r>
-      <w:r>
-        <w:rPr>
-          <w:lang w:val="en-GB"/>
-        </w:rPr>
-        <w:t>1</w:t>
-      </w:r>
-      <w:r>
-        <w:fldChar w:fldCharType="end"/>
-      </w:r>
+      <w:fldSimple w:instr=" REF _Ref433871930 \r \h  \* MERGEFORMAT ">
+        <w:r>
+          <w:rPr>
+            <w:lang w:val="en-GB"/>
+          </w:rPr>
+          <w:t>1</w:t>
+        </w:r>
+      </w:fldSimple>
       <w:r>
         <w:rPr>
           <w:lang w:val="en-GB"/>
         </w:rPr>
         <w:t xml:space="preserve"> or </w:t>
       </w:r>
-      <w:r>
-        <w:fldChar w:fldCharType="begin"/>
-      </w:r>
-      <w:r>
-        <w:rPr>
-          <w:lang w:val="en-GB"/>
-        </w:rPr>
-        <w:instrText xml:space="preserve"> REF _Ref433871784 \r \h  \* MERGEFORMAT </w:instrText>
-      </w:r>
-      <w:r>
-        <w:fldChar w:fldCharType="separate"/>
-      </w:r>
-      <w:r>
-        <w:rPr>
-          <w:lang w:val="en-GB"/>
-        </w:rPr>
-        <w:t>2</w:t>
-      </w:r>
-      <w:r>
-        <w:fldChar w:fldCharType="end"/>
-      </w:r>
+      <w:fldSimple w:instr=" REF _Ref433871784 \r \h  \* MERGEFORMAT ">
+        <w:r>
+          <w:rPr>
+            <w:lang w:val="en-GB"/>
+          </w:rPr>
+          <w:t>2</w:t>
+        </w:r>
+      </w:fldSimple>
       <w:r>
         <w:rPr>
           <w:lang w:val="en-GB"/>
@@ -6120,7 +5744,7 @@
                     </pic:cNvPicPr>
                   </pic:nvPicPr>
                   <pic:blipFill>
-                    <a:blip r:embed="rId25" cstate="print"/>
+                    <a:blip r:embed="rId24" cstate="print"/>
                     <a:srcRect/>
                     <a:stretch>
                       <a:fillRect/>
@@ -6214,7 +5838,7 @@
     </w:p>
     <w:p>
       <w:pPr>
-        <w:pStyle w:val="berschrift2"/>
+        <w:pStyle w:val="Heading2"/>
         <w:rPr>
           <w:lang w:val="en-GB"/>
         </w:rPr>
@@ -6268,54 +5892,28 @@
         </w:rPr>
         <w:t xml:space="preserve"> Tool is open and ready (Scenario </w:t>
       </w:r>
-      <w:r>
-        <w:fldChar w:fldCharType="begin"/>
-      </w:r>
-      <w:r>
-        <w:rPr>
-          <w:lang w:val="en-GB"/>
-        </w:rPr>
-        <w:instrText xml:space="preserve"> REF _Ref433871930 \r \h  \* MERGEFORMAT </w:instrText>
-      </w:r>
-      <w:r>
-        <w:fldChar w:fldCharType="separate"/>
-      </w:r>
-      <w:r>
-        <w:rPr>
-          <w:lang w:val="en-GB"/>
-        </w:rPr>
-        <w:t>1</w:t>
-      </w:r>
-      <w:r>
-        <w:fldChar w:fldCharType="end"/>
-      </w:r>
+      <w:fldSimple w:instr=" REF _Ref433871930 \r \h  \* MERGEFORMAT ">
+        <w:r>
+          <w:rPr>
+            <w:lang w:val="en-GB"/>
+          </w:rPr>
+          <w:t>1</w:t>
+        </w:r>
+      </w:fldSimple>
       <w:r>
         <w:rPr>
           <w:lang w:val="en-GB"/>
         </w:rPr>
         <w:t xml:space="preserve"> or </w:t>
       </w:r>
-      <w:r>
-        <w:fldChar w:fldCharType="begin"/>
-      </w:r>
-      <w:r>
-        <w:rPr>
-          <w:lang w:val="en-GB"/>
-        </w:rPr>
-        <w:instrText xml:space="preserve"> REF _Ref433871784 \r \h  \* MERGEFORMAT </w:instrText>
-      </w:r>
-      <w:r>
-        <w:fldChar w:fldCharType="separate"/>
-      </w:r>
-      <w:r>
-        <w:rPr>
-          <w:lang w:val="en-GB"/>
-        </w:rPr>
-        <w:t>2</w:t>
-      </w:r>
-      <w:r>
-        <w:fldChar w:fldCharType="end"/>
-      </w:r>
+      <w:fldSimple w:instr=" REF _Ref433871784 \r \h  \* MERGEFORMAT ">
+        <w:r>
+          <w:rPr>
+            <w:lang w:val="en-GB"/>
+          </w:rPr>
+          <w:t>2</w:t>
+        </w:r>
+      </w:fldSimple>
       <w:r>
         <w:rPr>
           <w:lang w:val="en-GB"/>
@@ -6404,7 +6002,7 @@
                     </pic:cNvPicPr>
                   </pic:nvPicPr>
                   <pic:blipFill>
-                    <a:blip r:embed="rId26" cstate="print"/>
+                    <a:blip r:embed="rId25" cstate="print"/>
                     <a:srcRect/>
                     <a:stretch>
                       <a:fillRect/>
@@ -6501,7 +6099,7 @@
     </w:p>
     <w:p>
       <w:pPr>
-        <w:pStyle w:val="berschrift2"/>
+        <w:pStyle w:val="Heading2"/>
         <w:rPr>
           <w:lang w:val="en-GB"/>
         </w:rPr>
@@ -6604,60 +6202,28 @@
         </w:rPr>
         <w:t xml:space="preserve"> Tool is open and ready (Scenario </w:t>
       </w:r>
-      <w:r>
-        <w:fldChar w:fldCharType="begin"/>
-      </w:r>
-      <w:r>
-        <w:rPr>
-          <w:lang w:val="en-GB"/>
-        </w:rPr>
-        <w:instrText xml:space="preserve"> REF _Ref433871930 \r \h  \* MERGEFORMAT </w:instrText>
-      </w:r>
-      <w:r>
-        <w:fldChar w:fldCharType="separate"/>
-      </w:r>
-      <w:r>
-        <w:rPr>
-          <w:lang w:val="en-GB"/>
-        </w:rPr>
-        <w:t>1</w:t>
-      </w:r>
-      <w:r>
-        <w:fldChar w:fldCharType="end"/>
-      </w:r>
+      <w:fldSimple w:instr=" REF _Ref433871930 \r \h  \* MERGEFORMAT ">
+        <w:r>
+          <w:rPr>
+            <w:lang w:val="en-GB"/>
+          </w:rPr>
+          <w:t>1</w:t>
+        </w:r>
+      </w:fldSimple>
       <w:r>
         <w:rPr>
           <w:lang w:val="en-GB"/>
         </w:rPr>
         <w:t xml:space="preserve"> or </w:t>
       </w:r>
-      <w:r>
-        <w:fldChar w:fldCharType="begin"/>
-      </w:r>
-      <w:r>
-        <w:rPr>
-          <w:lang w:val="en-GB"/>
-        </w:rPr>
-        <w:instrText xml:space="preserve"> REF _Ref433871784 \r </w:instrText>
-      </w:r>
-      <w:r>
-        <w:rPr>
-          <w:lang w:val="en-GB"/>
-        </w:rPr>
-        <w:instrText xml:space="preserve">\h  \* MERGEFORMAT </w:instrText>
-      </w:r>
-      <w:r>
-        <w:fldChar w:fldCharType="separate"/>
-      </w:r>
-      <w:r>
-        <w:rPr>
-          <w:lang w:val="en-GB"/>
-        </w:rPr>
-        <w:t>2</w:t>
-      </w:r>
-      <w:r>
-        <w:fldChar w:fldCharType="end"/>
-      </w:r>
+      <w:fldSimple w:instr=" REF _Ref433871784 \r \h  \* MERGEFORMAT ">
+        <w:r>
+          <w:rPr>
+            <w:lang w:val="en-GB"/>
+          </w:rPr>
+          <w:t>2</w:t>
+        </w:r>
+      </w:fldSimple>
       <w:r>
         <w:rPr>
           <w:lang w:val="en-GB"/>
@@ -6766,7 +6332,7 @@
                     </pic:cNvPicPr>
                   </pic:nvPicPr>
                   <pic:blipFill>
-                    <a:blip r:embed="rId27" cstate="print"/>
+                    <a:blip r:embed="rId26" cstate="print"/>
                     <a:srcRect/>
                     <a:stretch>
                       <a:fillRect/>
@@ -6847,7 +6413,7 @@
                     </pic:cNvPicPr>
                   </pic:nvPicPr>
                   <pic:blipFill>
-                    <a:blip r:embed="rId28" cstate="print"/>
+                    <a:blip r:embed="rId27" cstate="print"/>
                     <a:srcRect/>
                     <a:stretch>
                       <a:fillRect/>
@@ -6958,7 +6524,7 @@
                     </pic:cNvPicPr>
                   </pic:nvPicPr>
                   <pic:blipFill>
-                    <a:blip r:embed="rId29" cstate="print"/>
+                    <a:blip r:embed="rId28" cstate="print"/>
                     <a:srcRect/>
                     <a:stretch>
                       <a:fillRect/>
@@ -7046,7 +6612,7 @@
     </w:p>
     <w:p>
       <w:pPr>
-        <w:pStyle w:val="berschrift2"/>
+        <w:pStyle w:val="Heading2"/>
         <w:rPr>
           <w:lang w:val="en-GB"/>
         </w:rPr>
@@ -7113,54 +6679,28 @@
         </w:rPr>
         <w:t xml:space="preserve"> Tool is open and ready (Scenario </w:t>
       </w:r>
-      <w:r>
-        <w:fldChar w:fldCharType="begin"/>
-      </w:r>
-      <w:r>
-        <w:rPr>
-          <w:lang w:val="en-GB"/>
-        </w:rPr>
-        <w:instrText xml:space="preserve"> REF _Ref433871930 \r \h  \* MERGEFORMAT </w:instrText>
-      </w:r>
-      <w:r>
-        <w:fldChar w:fldCharType="separate"/>
-      </w:r>
-      <w:r>
-        <w:rPr>
-          <w:lang w:val="en-GB"/>
-        </w:rPr>
-        <w:t>1</w:t>
-      </w:r>
-      <w:r>
-        <w:fldChar w:fldCharType="end"/>
-      </w:r>
+      <w:fldSimple w:instr=" REF _Ref433871930 \r \h  \* MERGEFORMAT ">
+        <w:r>
+          <w:rPr>
+            <w:lang w:val="en-GB"/>
+          </w:rPr>
+          <w:t>1</w:t>
+        </w:r>
+      </w:fldSimple>
       <w:r>
         <w:rPr>
           <w:lang w:val="en-GB"/>
         </w:rPr>
         <w:t xml:space="preserve"> or </w:t>
       </w:r>
-      <w:r>
-        <w:fldChar w:fldCharType="begin"/>
-      </w:r>
-      <w:r>
-        <w:rPr>
-          <w:lang w:val="en-GB"/>
-        </w:rPr>
-        <w:instrText xml:space="preserve"> REF _Ref433871784 \r \h  \* MERGEFORMAT </w:instrText>
-      </w:r>
-      <w:r>
-        <w:fldChar w:fldCharType="separate"/>
-      </w:r>
-      <w:r>
-        <w:rPr>
-          <w:lang w:val="en-GB"/>
-        </w:rPr>
-        <w:t>2</w:t>
-      </w:r>
-      <w:r>
-        <w:fldChar w:fldCharType="end"/>
-      </w:r>
+      <w:fldSimple w:instr=" REF _Ref433871784 \r \h  \* MERGEFORMAT ">
+        <w:r>
+          <w:rPr>
+            <w:lang w:val="en-GB"/>
+          </w:rPr>
+          <w:t>2</w:t>
+        </w:r>
+      </w:fldSimple>
       <w:r>
         <w:rPr>
           <w:lang w:val="en-GB"/>
@@ -7264,7 +6804,7 @@
                     </pic:cNvPicPr>
                   </pic:nvPicPr>
                   <pic:blipFill>
-                    <a:blip r:embed="rId30" cstate="print"/>
+                    <a:blip r:embed="rId29" cstate="print"/>
                     <a:srcRect/>
                     <a:stretch>
                       <a:fillRect/>
@@ -7331,7 +6871,7 @@
     </w:p>
     <w:p>
       <w:pPr>
-        <w:pStyle w:val="berschrift2"/>
+        <w:pStyle w:val="Heading2"/>
         <w:rPr>
           <w:lang w:val="en-GB"/>
         </w:rPr>
@@ -7390,54 +6930,28 @@
         </w:rPr>
         <w:t xml:space="preserve"> Tool is open and ready (Scenario </w:t>
       </w:r>
-      <w:r>
-        <w:fldChar w:fldCharType="begin"/>
-      </w:r>
-      <w:r>
-        <w:rPr>
-          <w:lang w:val="en-GB"/>
-        </w:rPr>
-        <w:instrText xml:space="preserve"> REF _Ref433871930 \r \h  \* MERGEFORMAT </w:instrText>
-      </w:r>
-      <w:r>
-        <w:fldChar w:fldCharType="separate"/>
-      </w:r>
-      <w:r>
-        <w:rPr>
-          <w:lang w:val="en-GB"/>
-        </w:rPr>
-        <w:t>1</w:t>
-      </w:r>
-      <w:r>
-        <w:fldChar w:fldCharType="end"/>
-      </w:r>
+      <w:fldSimple w:instr=" REF _Ref433871930 \r \h  \* MERGEFORMAT ">
+        <w:r>
+          <w:rPr>
+            <w:lang w:val="en-GB"/>
+          </w:rPr>
+          <w:t>1</w:t>
+        </w:r>
+      </w:fldSimple>
       <w:r>
         <w:rPr>
           <w:lang w:val="en-GB"/>
         </w:rPr>
         <w:t xml:space="preserve"> or </w:t>
       </w:r>
-      <w:r>
-        <w:fldChar w:fldCharType="begin"/>
-      </w:r>
-      <w:r>
-        <w:rPr>
-          <w:lang w:val="en-GB"/>
-        </w:rPr>
-        <w:instrText xml:space="preserve"> REF _Ref433871784 \r \h  \* MERGEFORMAT </w:instrText>
-      </w:r>
-      <w:r>
-        <w:fldChar w:fldCharType="separate"/>
-      </w:r>
-      <w:r>
-        <w:rPr>
-          <w:lang w:val="en-GB"/>
-        </w:rPr>
-        <w:t>2</w:t>
-      </w:r>
-      <w:r>
-        <w:fldChar w:fldCharType="end"/>
-      </w:r>
+      <w:fldSimple w:instr=" REF _Ref433871784 \r \h  \* MERGEFORMAT ">
+        <w:r>
+          <w:rPr>
+            <w:lang w:val="en-GB"/>
+          </w:rPr>
+          <w:t>2</w:t>
+        </w:r>
+      </w:fldSimple>
       <w:r>
         <w:rPr>
           <w:lang w:val="en-GB"/>
@@ -7515,7 +7029,7 @@
                     </pic:cNvPicPr>
                   </pic:nvPicPr>
                   <pic:blipFill>
-                    <a:blip r:embed="rId31" cstate="print"/>
+                    <a:blip r:embed="rId30" cstate="print"/>
                     <a:srcRect/>
                     <a:stretch>
                       <a:fillRect/>
@@ -7567,7 +7081,7 @@
     </w:p>
     <w:p>
       <w:pPr>
-        <w:pStyle w:val="berschrift2"/>
+        <w:pStyle w:val="Heading2"/>
         <w:rPr>
           <w:lang w:val="en-GB"/>
         </w:rPr>
@@ -7620,54 +7134,28 @@
         </w:rPr>
         <w:t xml:space="preserve"> Tool is open and ready (Scenario </w:t>
       </w:r>
-      <w:r>
-        <w:fldChar w:fldCharType="begin"/>
-      </w:r>
-      <w:r>
-        <w:rPr>
-          <w:lang w:val="en-GB"/>
-        </w:rPr>
-        <w:instrText xml:space="preserve"> REF _Ref433871930 \r \h  \* MERGEFORMAT </w:instrText>
-      </w:r>
-      <w:r>
-        <w:fldChar w:fldCharType="separate"/>
-      </w:r>
-      <w:r>
-        <w:rPr>
-          <w:lang w:val="en-GB"/>
-        </w:rPr>
-        <w:t>1</w:t>
-      </w:r>
-      <w:r>
-        <w:fldChar w:fldCharType="end"/>
-      </w:r>
+      <w:fldSimple w:instr=" REF _Ref433871930 \r \h  \* MERGEFORMAT ">
+        <w:r>
+          <w:rPr>
+            <w:lang w:val="en-GB"/>
+          </w:rPr>
+          <w:t>1</w:t>
+        </w:r>
+      </w:fldSimple>
       <w:r>
         <w:rPr>
           <w:lang w:val="en-GB"/>
         </w:rPr>
         <w:t xml:space="preserve"> or </w:t>
       </w:r>
-      <w:r>
-        <w:fldChar w:fldCharType="begin"/>
-      </w:r>
-      <w:r>
-        <w:rPr>
-          <w:lang w:val="en-GB"/>
-        </w:rPr>
-        <w:instrText xml:space="preserve"> REF _Ref433871784 \r \h  \* MERGEFORMAT </w:instrText>
-      </w:r>
-      <w:r>
-        <w:fldChar w:fldCharType="separate"/>
-      </w:r>
-      <w:r>
-        <w:rPr>
-          <w:lang w:val="en-GB"/>
-        </w:rPr>
-        <w:t>2</w:t>
-      </w:r>
-      <w:r>
-        <w:fldChar w:fldCharType="end"/>
-      </w:r>
+      <w:fldSimple w:instr=" REF _Ref433871784 \r \h  \* MERGEFORMAT ">
+        <w:r>
+          <w:rPr>
+            <w:lang w:val="en-GB"/>
+          </w:rPr>
+          <w:t>2</w:t>
+        </w:r>
+      </w:fldSimple>
       <w:r>
         <w:rPr>
           <w:lang w:val="en-GB"/>
@@ -7739,7 +7227,7 @@
                     </pic:cNvPicPr>
                   </pic:nvPicPr>
                   <pic:blipFill>
-                    <a:blip r:embed="rId32" cstate="print"/>
+                    <a:blip r:embed="rId31" cstate="print"/>
                     <a:srcRect/>
                     <a:stretch>
                       <a:fillRect/>
@@ -7790,7 +7278,7 @@
     </w:p>
     <w:p>
       <w:pPr>
-        <w:pStyle w:val="berschrift2"/>
+        <w:pStyle w:val="Heading2"/>
         <w:rPr>
           <w:lang w:val="en-GB"/>
         </w:rPr>
@@ -7843,54 +7331,28 @@
         </w:rPr>
         <w:t xml:space="preserve"> Tool is open and ready (Scenario </w:t>
       </w:r>
-      <w:r>
-        <w:fldChar w:fldCharType="begin"/>
-      </w:r>
-      <w:r>
-        <w:rPr>
-          <w:lang w:val="en-GB"/>
-        </w:rPr>
-        <w:instrText xml:space="preserve"> REF _Ref433871930 \r \h  \* MERGEFORMAT </w:instrText>
-      </w:r>
-      <w:r>
-        <w:fldChar w:fldCharType="separate"/>
-      </w:r>
-      <w:r>
-        <w:rPr>
-          <w:lang w:val="en-GB"/>
-        </w:rPr>
-        <w:t>1</w:t>
-      </w:r>
-      <w:r>
-        <w:fldChar w:fldCharType="end"/>
-      </w:r>
+      <w:fldSimple w:instr=" REF _Ref433871930 \r \h  \* MERGEFORMAT ">
+        <w:r>
+          <w:rPr>
+            <w:lang w:val="en-GB"/>
+          </w:rPr>
+          <w:t>1</w:t>
+        </w:r>
+      </w:fldSimple>
       <w:r>
         <w:rPr>
           <w:lang w:val="en-GB"/>
         </w:rPr>
         <w:t xml:space="preserve"> or </w:t>
       </w:r>
-      <w:r>
-        <w:fldChar w:fldCharType="begin"/>
-      </w:r>
-      <w:r>
-        <w:rPr>
-          <w:lang w:val="en-GB"/>
-        </w:rPr>
-        <w:instrText xml:space="preserve"> REF _Ref433871784 \r \h  \* MERGEFORMAT </w:instrText>
-      </w:r>
-      <w:r>
-        <w:fldChar w:fldCharType="separate"/>
-      </w:r>
-      <w:r>
-        <w:rPr>
-          <w:lang w:val="en-GB"/>
-        </w:rPr>
-        <w:t>2</w:t>
-      </w:r>
-      <w:r>
-        <w:fldChar w:fldCharType="end"/>
-      </w:r>
+      <w:fldSimple w:instr=" REF _Ref433871784 \r \h  \* MERGEFORMAT ">
+        <w:r>
+          <w:rPr>
+            <w:lang w:val="en-GB"/>
+          </w:rPr>
+          <w:t>2</w:t>
+        </w:r>
+      </w:fldSimple>
       <w:r>
         <w:rPr>
           <w:lang w:val="en-GB"/>
@@ -7978,7 +7440,7 @@
                     </pic:cNvPicPr>
                   </pic:nvPicPr>
                   <pic:blipFill>
-                    <a:blip r:embed="rId33" cstate="print"/>
+                    <a:blip r:embed="rId32" cstate="print"/>
                     <a:srcRect/>
                     <a:stretch>
                       <a:fillRect/>
@@ -8059,7 +7521,7 @@
     </w:p>
     <w:p>
       <w:pPr>
-        <w:pStyle w:val="berschrift2"/>
+        <w:pStyle w:val="Heading2"/>
         <w:rPr>
           <w:lang w:val="en-GB"/>
         </w:rPr>
@@ -8124,54 +7586,28 @@
         </w:rPr>
         <w:t xml:space="preserve"> Tool is open and ready (Scenario </w:t>
       </w:r>
-      <w:r>
-        <w:fldChar w:fldCharType="begin"/>
-      </w:r>
-      <w:r>
-        <w:rPr>
-          <w:lang w:val="en-GB"/>
-        </w:rPr>
-        <w:instrText xml:space="preserve"> REF _Ref433871930 \r \h  \* MERGEFORMAT </w:instrText>
-      </w:r>
-      <w:r>
-        <w:fldChar w:fldCharType="separate"/>
-      </w:r>
-      <w:r>
-        <w:rPr>
-          <w:lang w:val="en-GB"/>
-        </w:rPr>
-        <w:t>1</w:t>
-      </w:r>
-      <w:r>
-        <w:fldChar w:fldCharType="end"/>
-      </w:r>
+      <w:fldSimple w:instr=" REF _Ref433871930 \r \h  \* MERGEFORMAT ">
+        <w:r>
+          <w:rPr>
+            <w:lang w:val="en-GB"/>
+          </w:rPr>
+          <w:t>1</w:t>
+        </w:r>
+      </w:fldSimple>
       <w:r>
         <w:rPr>
           <w:lang w:val="en-GB"/>
         </w:rPr>
         <w:t xml:space="preserve"> or </w:t>
       </w:r>
-      <w:r>
-        <w:fldChar w:fldCharType="begin"/>
-      </w:r>
-      <w:r>
-        <w:rPr>
-          <w:lang w:val="en-GB"/>
-        </w:rPr>
-        <w:instrText xml:space="preserve"> REF _Ref433871784 \r \h  \* MERGEFORMAT </w:instrText>
-      </w:r>
-      <w:r>
-        <w:fldChar w:fldCharType="separate"/>
-      </w:r>
-      <w:r>
-        <w:rPr>
-          <w:lang w:val="en-GB"/>
-        </w:rPr>
-        <w:t>2</w:t>
-      </w:r>
-      <w:r>
-        <w:fldChar w:fldCharType="end"/>
-      </w:r>
+      <w:fldSimple w:instr=" REF _Ref433871784 \r \h  \* MERGEFORMAT ">
+        <w:r>
+          <w:rPr>
+            <w:lang w:val="en-GB"/>
+          </w:rPr>
+          <w:t>2</w:t>
+        </w:r>
+      </w:fldSimple>
       <w:r>
         <w:rPr>
           <w:lang w:val="en-GB"/>
@@ -8267,7 +7703,7 @@
                     </pic:cNvPicPr>
                   </pic:nvPicPr>
                   <pic:blipFill>
-                    <a:blip r:embed="rId34" cstate="print"/>
+                    <a:blip r:embed="rId33" cstate="print"/>
                     <a:srcRect/>
                     <a:stretch>
                       <a:fillRect/>
@@ -8402,7 +7838,7 @@
                     </pic:cNvPicPr>
                   </pic:nvPicPr>
                   <pic:blipFill>
-                    <a:blip r:embed="rId35" cstate="print"/>
+                    <a:blip r:embed="rId34" cstate="print"/>
                     <a:srcRect/>
                     <a:stretch>
                       <a:fillRect/>
@@ -8454,7 +7890,7 @@
       <w:commentRangeEnd w:id="6"/>
       <w:r>
         <w:rPr>
-          <w:rStyle w:val="Kommentarzeichen"/>
+          <w:rStyle w:val="CommentReference"/>
         </w:rPr>
         <w:commentReference w:id="6"/>
       </w:r>
@@ -8509,7 +7945,7 @@
                     </pic:cNvPicPr>
                   </pic:nvPicPr>
                   <pic:blipFill>
-                    <a:blip r:embed="rId37" cstate="print"/>
+                    <a:blip r:embed="rId36" cstate="print"/>
                     <a:srcRect/>
                     <a:stretch>
                       <a:fillRect/>
@@ -8596,7 +8032,7 @@
                     </pic:cNvPicPr>
                   </pic:nvPicPr>
                   <pic:blipFill>
-                    <a:blip r:embed="rId38" cstate="print"/>
+                    <a:blip r:embed="rId37" cstate="print"/>
                     <a:srcRect/>
                     <a:stretch>
                       <a:fillRect/>
@@ -8688,7 +8124,7 @@
     </w:p>
     <w:p>
       <w:pPr>
-        <w:pStyle w:val="berschrift2"/>
+        <w:pStyle w:val="Heading2"/>
         <w:numPr>
           <w:ilvl w:val="0"/>
           <w:numId w:val="0"/>
@@ -8702,7 +8138,13 @@
         <w:rPr>
           <w:lang w:val="en-GB"/>
         </w:rPr>
-        <w:t>21</w:t>
+        <w:t>2</w:t>
+      </w:r>
+      <w:r>
+        <w:rPr>
+          <w:lang w:val="en-GB"/>
+        </w:rPr>
+        <w:t>2</w:t>
       </w:r>
       <w:r>
         <w:rPr>
@@ -8782,54 +8224,28 @@
         </w:rPr>
         <w:t xml:space="preserve"> Tool is open and ready (Scenario </w:t>
       </w:r>
-      <w:r>
-        <w:fldChar w:fldCharType="begin"/>
-      </w:r>
-      <w:r>
-        <w:rPr>
-          <w:lang w:val="en-GB"/>
-        </w:rPr>
-        <w:instrText xml:space="preserve"> REF _Ref433871930 \r \h  \* MERGEFORMAT </w:instrText>
-      </w:r>
-      <w:r>
-        <w:fldChar w:fldCharType="separate"/>
-      </w:r>
-      <w:r>
-        <w:rPr>
-          <w:lang w:val="en-GB"/>
-        </w:rPr>
-        <w:t>1</w:t>
-      </w:r>
-      <w:r>
-        <w:fldChar w:fldCharType="end"/>
-      </w:r>
+      <w:fldSimple w:instr=" REF _Ref433871930 \r \h  \* MERGEFORMAT ">
+        <w:r>
+          <w:rPr>
+            <w:lang w:val="en-GB"/>
+          </w:rPr>
+          <w:t>1</w:t>
+        </w:r>
+      </w:fldSimple>
       <w:r>
         <w:rPr>
           <w:lang w:val="en-GB"/>
         </w:rPr>
         <w:t xml:space="preserve"> or </w:t>
       </w:r>
-      <w:r>
-        <w:fldChar w:fldCharType="begin"/>
-      </w:r>
-      <w:r>
-        <w:rPr>
-          <w:lang w:val="en-GB"/>
-        </w:rPr>
-        <w:instrText xml:space="preserve"> REF _Ref433871784 \r \h  \* MERGEFORMAT </w:instrText>
-      </w:r>
-      <w:r>
-        <w:fldChar w:fldCharType="separate"/>
-      </w:r>
-      <w:r>
-        <w:rPr>
-          <w:lang w:val="en-GB"/>
-        </w:rPr>
-        <w:t>2</w:t>
-      </w:r>
-      <w:r>
-        <w:fldChar w:fldCharType="end"/>
-      </w:r>
+      <w:fldSimple w:instr=" REF _Ref433871784 \r \h  \* MERGEFORMAT ">
+        <w:r>
+          <w:rPr>
+            <w:lang w:val="en-GB"/>
+          </w:rPr>
+          <w:t>2</w:t>
+        </w:r>
+      </w:fldSimple>
       <w:r>
         <w:rPr>
           <w:lang w:val="en-GB"/>
@@ -8920,7 +8336,7 @@
     </w:p>
     <w:p>
       <w:pPr>
-        <w:pStyle w:val="Listenabsatz"/>
+        <w:pStyle w:val="ListParagraph"/>
         <w:numPr>
           <w:ilvl w:val="0"/>
           <w:numId w:val="7"/>
@@ -9070,7 +8486,7 @@
                     </pic:cNvPicPr>
                   </pic:nvPicPr>
                   <pic:blipFill>
-                    <a:blip r:embed="rId39" cstate="print"/>
+                    <a:blip r:embed="rId38" cstate="print"/>
                     <a:srcRect/>
                     <a:stretch>
                       <a:fillRect/>
@@ -9120,7 +8536,7 @@
     </w:p>
     <w:p>
       <w:pPr>
-        <w:pStyle w:val="berschrift2"/>
+        <w:pStyle w:val="Heading2"/>
         <w:numPr>
           <w:ilvl w:val="0"/>
           <w:numId w:val="0"/>
@@ -9134,7 +8550,13 @@
         <w:rPr>
           <w:lang w:val="en-GB"/>
         </w:rPr>
-        <w:t>21</w:t>
+        <w:t>2</w:t>
+      </w:r>
+      <w:r>
+        <w:rPr>
+          <w:lang w:val="en-GB"/>
+        </w:rPr>
+        <w:t>2</w:t>
       </w:r>
       <w:r>
         <w:rPr>
@@ -9202,54 +8624,28 @@
         </w:rPr>
         <w:t xml:space="preserve"> Tool is open and ready (Scenario </w:t>
       </w:r>
-      <w:r>
-        <w:fldChar w:fldCharType="begin"/>
-      </w:r>
-      <w:r>
-        <w:rPr>
-          <w:lang w:val="en-GB"/>
-        </w:rPr>
-        <w:instrText xml:space="preserve"> REF _Ref433871930 \r \h  \* MERGEFORMAT </w:instrText>
-      </w:r>
-      <w:r>
-        <w:fldChar w:fldCharType="separate"/>
-      </w:r>
-      <w:r>
-        <w:rPr>
-          <w:lang w:val="en-GB"/>
-        </w:rPr>
-        <w:t>1</w:t>
-      </w:r>
-      <w:r>
-        <w:fldChar w:fldCharType="end"/>
-      </w:r>
+      <w:fldSimple w:instr=" REF _Ref433871930 \r \h  \* MERGEFORMAT ">
+        <w:r>
+          <w:rPr>
+            <w:lang w:val="en-GB"/>
+          </w:rPr>
+          <w:t>1</w:t>
+        </w:r>
+      </w:fldSimple>
       <w:r>
         <w:rPr>
           <w:lang w:val="en-GB"/>
         </w:rPr>
         <w:t xml:space="preserve"> or </w:t>
       </w:r>
-      <w:r>
-        <w:fldChar w:fldCharType="begin"/>
-      </w:r>
-      <w:r>
-        <w:rPr>
-          <w:lang w:val="en-GB"/>
-        </w:rPr>
-        <w:instrText xml:space="preserve"> REF _Ref433871784 \r \h  \* MERGEFORMAT </w:instrText>
-      </w:r>
-      <w:r>
-        <w:fldChar w:fldCharType="separate"/>
-      </w:r>
-      <w:r>
-        <w:rPr>
-          <w:lang w:val="en-GB"/>
-        </w:rPr>
-        <w:t>2</w:t>
-      </w:r>
-      <w:r>
-        <w:fldChar w:fldCharType="end"/>
-      </w:r>
+      <w:fldSimple w:instr=" REF _Ref433871784 \r \h  \* MERGEFORMAT ">
+        <w:r>
+          <w:rPr>
+            <w:lang w:val="en-GB"/>
+          </w:rPr>
+          <w:t>2</w:t>
+        </w:r>
+      </w:fldSimple>
       <w:r>
         <w:rPr>
           <w:lang w:val="en-GB"/>
@@ -9348,44 +8744,132 @@
         <w:rPr>
           <w:lang w:val="en-GB"/>
         </w:rPr>
-        <w:t xml:space="preserve">1 error is found - </w:t>
-      </w:r>
-      <w:r>
-        <w:rPr>
-          <w:lang w:val="en-GB"/>
-        </w:rPr>
-        <w:t>Output of at least one algorithm in the Family does not</w:t>
-      </w:r>
-      <w:r>
-        <w:rPr>
-          <w:lang w:val="en-GB"/>
-        </w:rPr>
-        <w:t xml:space="preserve"> match the output of the Family. Algorithm field is marked with red</w:t>
-      </w:r>
-      <w:r>
-        <w:rPr>
-          <w:lang w:val="en-GB"/>
-        </w:rPr>
-        <w:t xml:space="preserve"> (now by a decorator rather than a rectangle)</w:t>
-      </w:r>
-      <w:r>
-        <w:rPr>
-          <w:lang w:val="en-GB"/>
-        </w:rPr>
-        <w:t>. Name in one of the fields does not match in Algorithm Family and assigned algorithm.</w:t>
-      </w:r>
-    </w:p>
-    <w:p>
-      <w:pPr>
+        <w:t>5</w:t>
+      </w:r>
+      <w:r>
+        <w:rPr>
+          <w:lang w:val="en-GB"/>
+        </w:rPr>
+        <w:t xml:space="preserve"> error</w:t>
+      </w:r>
+      <w:r>
+        <w:rPr>
+          <w:lang w:val="en-GB"/>
+        </w:rPr>
+        <w:t>s are</w:t>
+      </w:r>
+      <w:r>
+        <w:rPr>
+          <w:lang w:val="en-GB"/>
+        </w:rPr>
+        <w:t xml:space="preserve"> found</w:t>
+      </w:r>
+    </w:p>
+    <w:p>
+      <w:pPr>
+        <w:pStyle w:val="ListParagraph"/>
+        <w:numPr>
+          <w:ilvl w:val="0"/>
+          <w:numId w:val="9"/>
+        </w:numPr>
         <w:spacing w:after="0" w:line="240" w:lineRule="auto"/>
         <w:jc w:val="both"/>
         <w:rPr>
           <w:lang w:val="en-GB"/>
         </w:rPr>
       </w:pPr>
-    </w:p>
-    <w:p>
-      <w:pPr>
+      <w:r>
+        <w:rPr>
+          <w:lang w:val="en-GB"/>
+        </w:rPr>
+        <w:t xml:space="preserve">Input and output types should be the same Please check: "f2" in </w:t>
+      </w:r>
+      <w:proofErr w:type="spellStart"/>
+      <w:r>
+        <w:rPr>
+          <w:lang w:val="en-GB"/>
+        </w:rPr>
+        <w:t>PriorityPipCfg</w:t>
+      </w:r>
+      <w:proofErr w:type="spellEnd"/>
+      <w:r>
+        <w:rPr>
+          <w:lang w:val="en-GB"/>
+        </w:rPr>
+        <w:t>, "flow end" in Pipelines, "input item types" in Pipelines//</w:t>
+      </w:r>
+      <w:proofErr w:type="spellStart"/>
+      <w:r>
+        <w:rPr>
+          <w:lang w:val="en-GB"/>
+        </w:rPr>
+        <w:t>attributeAssignment</w:t>
+      </w:r>
+      <w:proofErr w:type="spellEnd"/>
+      <w:r>
+        <w:rPr>
+          <w:lang w:val="en-GB"/>
+        </w:rPr>
+        <w:t>, "outgoing flows" in Pipelines, "</w:t>
+      </w:r>
+      <w:proofErr w:type="spellStart"/>
+      <w:r>
+        <w:rPr>
+          <w:lang w:val="en-GB"/>
+        </w:rPr>
+        <w:t>Preprocessor</w:t>
+      </w:r>
+      <w:proofErr w:type="spellEnd"/>
+      <w:r>
+        <w:rPr>
+          <w:lang w:val="en-GB"/>
+        </w:rPr>
+        <w:t xml:space="preserve">" in </w:t>
+      </w:r>
+      <w:proofErr w:type="spellStart"/>
+      <w:r>
+        <w:rPr>
+          <w:lang w:val="en-GB"/>
+        </w:rPr>
+        <w:t>PriorityPipCfg</w:t>
+      </w:r>
+      <w:proofErr w:type="spellEnd"/>
+      <w:r>
+        <w:rPr>
+          <w:lang w:val="en-GB"/>
+        </w:rPr>
+        <w:t xml:space="preserve"> or "</w:t>
+      </w:r>
+      <w:proofErr w:type="spellStart"/>
+      <w:r>
+        <w:rPr>
+          <w:lang w:val="en-GB"/>
+        </w:rPr>
+        <w:t>FinancialCorrelation</w:t>
+      </w:r>
+      <w:proofErr w:type="spellEnd"/>
+      <w:r>
+        <w:rPr>
+          <w:lang w:val="en-GB"/>
+        </w:rPr>
+        <w:t xml:space="preserve">" in </w:t>
+      </w:r>
+      <w:proofErr w:type="spellStart"/>
+      <w:r>
+        <w:rPr>
+          <w:lang w:val="en-GB"/>
+        </w:rPr>
+        <w:t>PriorityPipCfg</w:t>
+      </w:r>
+      <w:proofErr w:type="spellEnd"/>
+    </w:p>
+    <w:p>
+      <w:pPr>
+        <w:pStyle w:val="ListParagraph"/>
+        <w:numPr>
+          <w:ilvl w:val="0"/>
+          <w:numId w:val="9"/>
+        </w:numPr>
         <w:spacing w:after="0" w:line="240" w:lineRule="auto"/>
         <w:jc w:val="both"/>
         <w:rPr>
@@ -9394,14 +8878,250 @@
       </w:pPr>
       <w:r>
         <w:rPr>
+          <w:lang w:val="en-GB"/>
+        </w:rPr>
+        <w:t>Input and output types should be the same Please check: "flow end" in Pipelines, "correlation" in PipelineVar_7Cfg, "input item types" in Pipelines//</w:t>
+      </w:r>
+      <w:proofErr w:type="spellStart"/>
+      <w:r>
+        <w:rPr>
+          <w:lang w:val="en-GB"/>
+        </w:rPr>
+        <w:t>attributeAssignment</w:t>
+      </w:r>
+      <w:proofErr w:type="spellEnd"/>
+      <w:r>
+        <w:rPr>
+          <w:lang w:val="en-GB"/>
+        </w:rPr>
+        <w:t>, "</w:t>
+      </w:r>
+      <w:proofErr w:type="spellStart"/>
+      <w:r>
+        <w:rPr>
+          <w:lang w:val="en-GB"/>
+        </w:rPr>
+        <w:t>preprocessor</w:t>
+      </w:r>
+      <w:proofErr w:type="spellEnd"/>
+      <w:r>
+        <w:rPr>
+          <w:lang w:val="en-GB"/>
+        </w:rPr>
+        <w:t>" in PipelineVar_7Cfg, "outgoing flows" in Pipelines or "f8" in PipelineVar_7Cfg</w:t>
+      </w:r>
+    </w:p>
+    <w:p>
+      <w:pPr>
+        <w:pStyle w:val="ListParagraph"/>
+        <w:numPr>
+          <w:ilvl w:val="0"/>
+          <w:numId w:val="9"/>
+        </w:numPr>
+        <w:spacing w:after="0" w:line="240" w:lineRule="auto"/>
+        <w:jc w:val="both"/>
+        <w:rPr>
+          <w:lang w:val="en-GB"/>
+        </w:rPr>
+      </w:pPr>
+      <w:r>
+        <w:rPr>
+          <w:lang w:val="en-GB"/>
+        </w:rPr>
+        <w:t>Input and output types should be the same Please check: "</w:t>
+      </w:r>
+      <w:proofErr w:type="spellStart"/>
+      <w:r>
+        <w:rPr>
+          <w:lang w:val="en-GB"/>
+        </w:rPr>
+        <w:t>MutualInform</w:t>
+      </w:r>
+      <w:proofErr w:type="spellEnd"/>
+      <w:r>
+        <w:rPr>
+          <w:lang w:val="en-GB"/>
+        </w:rPr>
+        <w:t>" in PipelineVar_6Cfg, "</w:t>
+      </w:r>
+      <w:proofErr w:type="spellStart"/>
+      <w:r>
+        <w:rPr>
+          <w:lang w:val="en-GB"/>
+        </w:rPr>
+        <w:t>Preproc</w:t>
+      </w:r>
+      <w:proofErr w:type="spellEnd"/>
+      <w:r>
+        <w:rPr>
+          <w:lang w:val="en-GB"/>
+        </w:rPr>
+        <w:t>" in PipelineVar_6Cfg, "flow end" in Pipelines, "input item types" in Pipelines//</w:t>
+      </w:r>
+      <w:proofErr w:type="spellStart"/>
+      <w:r>
+        <w:rPr>
+          <w:lang w:val="en-GB"/>
+        </w:rPr>
+        <w:t>attributeAssignment</w:t>
+      </w:r>
+      <w:proofErr w:type="spellEnd"/>
+      <w:r>
+        <w:rPr>
+          <w:lang w:val="en-GB"/>
+        </w:rPr>
+        <w:t>, "outgoing flows" in Pipelines or "fl2" in PipelineVar_6Cfg</w:t>
+      </w:r>
+    </w:p>
+    <w:p>
+      <w:pPr>
+        <w:pStyle w:val="ListParagraph"/>
+        <w:numPr>
+          <w:ilvl w:val="0"/>
+          <w:numId w:val="9"/>
+        </w:numPr>
+        <w:spacing w:after="0" w:line="240" w:lineRule="auto"/>
+        <w:jc w:val="both"/>
+        <w:rPr>
+          <w:lang w:val="en-GB"/>
+        </w:rPr>
+      </w:pPr>
+      <w:r>
+        <w:rPr>
+          <w:lang w:val="en-GB"/>
+        </w:rPr>
+        <w:t>Input and output types should be the same Please check: "</w:t>
+      </w:r>
+      <w:proofErr w:type="spellStart"/>
+      <w:r>
+        <w:rPr>
+          <w:lang w:val="en-GB"/>
+        </w:rPr>
+        <w:t>preprocessor</w:t>
+      </w:r>
+      <w:proofErr w:type="spellEnd"/>
+      <w:r>
+        <w:rPr>
+          <w:lang w:val="en-GB"/>
+        </w:rPr>
+        <w:t>" in PipelineVar_8Cfg, "flow end" in Pipelines, "input item types" in Pipelines//</w:t>
+      </w:r>
+      <w:proofErr w:type="spellStart"/>
+      <w:r>
+        <w:rPr>
+          <w:lang w:val="en-GB"/>
+        </w:rPr>
+        <w:t>attributeAssignment</w:t>
+      </w:r>
+      <w:proofErr w:type="spellEnd"/>
+      <w:r>
+        <w:rPr>
+          <w:lang w:val="en-GB"/>
+        </w:rPr>
+        <w:t>, "f5" in PipelineVar_8Cfg, "outgoing flows" in Pipelines or "</w:t>
+      </w:r>
+      <w:proofErr w:type="spellStart"/>
+      <w:r>
+        <w:rPr>
+          <w:lang w:val="en-GB"/>
+        </w:rPr>
+        <w:t>CorrelationComputation</w:t>
+      </w:r>
+      <w:proofErr w:type="spellEnd"/>
+      <w:r>
+        <w:rPr>
+          <w:lang w:val="en-GB"/>
+        </w:rPr>
+        <w:t>" in PipelineVar_8Cfg</w:t>
+      </w:r>
+      <w:r>
+        <w:rPr>
+          <w:lang w:val="en-GB"/>
+        </w:rPr>
+        <w:tab/>
+      </w:r>
+    </w:p>
+    <w:p>
+      <w:pPr>
+        <w:pStyle w:val="ListParagraph"/>
+        <w:numPr>
+          <w:ilvl w:val="0"/>
+          <w:numId w:val="9"/>
+        </w:numPr>
+        <w:spacing w:after="0" w:line="240" w:lineRule="auto"/>
+        <w:jc w:val="both"/>
+        <w:rPr>
+          <w:lang w:val="en-GB"/>
+        </w:rPr>
+      </w:pPr>
+      <w:r>
+        <w:rPr>
+          <w:lang w:val="en-GB"/>
+        </w:rPr>
+        <w:t>Output of at least one algorithm in the Family does not match the output of the Family Please check: "output fields" in Algorithm Families, "members" in Algorithm Families, "</w:t>
+      </w:r>
+      <w:proofErr w:type="spellStart"/>
+      <w:r>
+        <w:rPr>
+          <w:lang w:val="en-GB"/>
+        </w:rPr>
+        <w:t>fPreprocessor</w:t>
+      </w:r>
+      <w:proofErr w:type="spellEnd"/>
+      <w:r>
+        <w:rPr>
+          <w:lang w:val="en-GB"/>
+        </w:rPr>
+        <w:t>" in Algorithm Families, "</w:t>
+      </w:r>
+      <w:proofErr w:type="spellStart"/>
+      <w:r>
+        <w:rPr>
+          <w:lang w:val="en-GB"/>
+        </w:rPr>
+        <w:t>Preprocessor</w:t>
+      </w:r>
+      <w:proofErr w:type="spellEnd"/>
+      <w:r>
+        <w:rPr>
+          <w:lang w:val="en-GB"/>
+        </w:rPr>
+        <w:t>" in Algorithms or "output fields" in Algorithms</w:t>
+      </w:r>
+      <w:r>
+        <w:rPr>
+          <w:lang w:val="en-GB"/>
+        </w:rPr>
+        <w:tab/>
+      </w:r>
+    </w:p>
+    <w:p>
+      <w:pPr>
+        <w:spacing w:after="0" w:line="240" w:lineRule="auto"/>
+        <w:jc w:val="both"/>
+        <w:rPr>
+          <w:lang w:val="en-GB"/>
+        </w:rPr>
+      </w:pPr>
+    </w:p>
+    <w:p>
+      <w:pPr>
+        <w:spacing w:after="0" w:line="240" w:lineRule="auto"/>
+        <w:jc w:val="both"/>
+        <w:rPr>
+          <w:lang w:val="en-GB"/>
+        </w:rPr>
+      </w:pPr>
+      <w:r>
+        <w:rPr>
           <w:noProof/>
           <w:lang w:eastAsia="de-DE"/>
         </w:rPr>
         <w:drawing>
           <wp:inline distT="0" distB="0" distL="0" distR="0">
-            <wp:extent cx="5753100" cy="3086100"/>
+            <wp:extent cx="5753100" cy="3057525"/>
             <wp:effectExtent l="19050" t="0" r="0" b="0"/>
-            <wp:docPr id="30" name="Picture 4"/>
+            <wp:docPr id="45" name="Picture 2"/>
             <wp:cNvGraphicFramePr>
               <a:graphicFrameLocks xmlns:a="http://schemas.openxmlformats.org/drawingml/2006/main" noChangeAspect="1"/>
             </wp:cNvGraphicFramePr>
@@ -9409,13 +9129,13 @@
               <a:graphicData uri="http://schemas.openxmlformats.org/drawingml/2006/picture">
                 <pic:pic xmlns:pic="http://schemas.openxmlformats.org/drawingml/2006/picture">
                   <pic:nvPicPr>
-                    <pic:cNvPr id="0" name="Picture 4"/>
+                    <pic:cNvPr id="0" name="Picture 2"/>
                     <pic:cNvPicPr>
                       <a:picLocks noChangeAspect="1" noChangeArrowheads="1"/>
                     </pic:cNvPicPr>
                   </pic:nvPicPr>
                   <pic:blipFill>
-                    <a:blip r:embed="rId40" cstate="print"/>
+                    <a:blip r:embed="rId39" cstate="print"/>
                     <a:srcRect/>
                     <a:stretch>
                       <a:fillRect/>
@@ -9424,7 +9144,7 @@
                   <pic:spPr bwMode="auto">
                     <a:xfrm>
                       <a:off x="0" y="0"/>
-                      <a:ext cx="5753100" cy="3086100"/>
+                      <a:ext cx="5753100" cy="3057525"/>
                     </a:xfrm>
                     <a:prstGeom prst="rect">
                       <a:avLst/>
@@ -9466,6 +9186,7 @@
           <w:noProof/>
           <w:lang w:eastAsia="de-DE"/>
         </w:rPr>
+        <w:lastRenderedPageBreak/>
         <w:drawing>
           <wp:inline distT="0" distB="0" distL="0" distR="0">
             <wp:extent cx="2983136" cy="2962275"/>
@@ -9484,7 +9205,7 @@
                     </pic:cNvPicPr>
                   </pic:nvPicPr>
                   <pic:blipFill>
-                    <a:blip r:embed="rId41" cstate="print"/>
+                    <a:blip r:embed="rId40" cstate="print"/>
                     <a:srcRect/>
                     <a:stretch>
                       <a:fillRect/>
@@ -9515,7 +9236,7 @@
     </w:p>
     <w:p>
       <w:pPr>
-        <w:pStyle w:val="berschrift2"/>
+        <w:pStyle w:val="Heading2"/>
         <w:numPr>
           <w:ilvl w:val="0"/>
           <w:numId w:val="0"/>
@@ -9529,7 +9250,13 @@
         <w:rPr>
           <w:lang w:val="en-GB"/>
         </w:rPr>
-        <w:t>21</w:t>
+        <w:t>2</w:t>
+      </w:r>
+      <w:r>
+        <w:rPr>
+          <w:lang w:val="en-GB"/>
+        </w:rPr>
+        <w:t>2</w:t>
       </w:r>
       <w:r>
         <w:rPr>
@@ -9541,7 +9268,7 @@
         <w:rPr>
           <w:lang w:val="en-GB"/>
         </w:rPr>
-        <w:t>3</w:t>
+        <w:t>2</w:t>
       </w:r>
       <w:r>
         <w:rPr>
@@ -9603,54 +9330,28 @@
         </w:rPr>
         <w:t xml:space="preserve"> Tool is open and ready (Scenario </w:t>
       </w:r>
-      <w:r>
-        <w:fldChar w:fldCharType="begin"/>
-      </w:r>
-      <w:r>
-        <w:rPr>
-          <w:lang w:val="en-GB"/>
-        </w:rPr>
-        <w:instrText xml:space="preserve"> REF _Ref433871930 \r \h  \* MERGEFORMAT </w:instrText>
-      </w:r>
-      <w:r>
-        <w:fldChar w:fldCharType="separate"/>
-      </w:r>
-      <w:r>
-        <w:rPr>
-          <w:lang w:val="en-GB"/>
-        </w:rPr>
-        <w:t>1</w:t>
-      </w:r>
-      <w:r>
-        <w:fldChar w:fldCharType="end"/>
-      </w:r>
+      <w:fldSimple w:instr=" REF _Ref433871930 \r \h  \* MERGEFORMAT ">
+        <w:r>
+          <w:rPr>
+            <w:lang w:val="en-GB"/>
+          </w:rPr>
+          <w:t>1</w:t>
+        </w:r>
+      </w:fldSimple>
       <w:r>
         <w:rPr>
           <w:lang w:val="en-GB"/>
         </w:rPr>
         <w:t xml:space="preserve"> or </w:t>
       </w:r>
-      <w:r>
-        <w:fldChar w:fldCharType="begin"/>
-      </w:r>
-      <w:r>
-        <w:rPr>
-          <w:lang w:val="en-GB"/>
-        </w:rPr>
-        <w:instrText xml:space="preserve"> REF _Ref433871784 \r \h  \* MERGEFORMAT </w:instrText>
-      </w:r>
-      <w:r>
-        <w:fldChar w:fldCharType="separate"/>
-      </w:r>
-      <w:r>
-        <w:rPr>
-          <w:lang w:val="en-GB"/>
-        </w:rPr>
-        <w:t>2</w:t>
-      </w:r>
-      <w:r>
-        <w:fldChar w:fldCharType="end"/>
-      </w:r>
+      <w:fldSimple w:instr=" REF _Ref433871784 \r \h  \* MERGEFORMAT ">
+        <w:r>
+          <w:rPr>
+            <w:lang w:val="en-GB"/>
+          </w:rPr>
+          <w:t>2</w:t>
+        </w:r>
+      </w:fldSimple>
       <w:r>
         <w:rPr>
           <w:lang w:val="en-GB"/>
@@ -9760,77 +9461,235 @@
         <w:rPr>
           <w:lang w:val="en-GB"/>
         </w:rPr>
-        <w:t xml:space="preserve">1 error is found - </w:t>
-      </w:r>
-      <w:r>
-        <w:rPr>
-          <w:lang w:val="en-GB"/>
-        </w:rPr>
-        <w:t>Input and output types should be the same</w:t>
-      </w:r>
-      <w:r>
-        <w:rPr>
-          <w:lang w:val="en-GB"/>
-        </w:rPr>
-        <w:t>.</w:t>
-      </w:r>
-      <w:r>
-        <w:rPr>
-          <w:lang w:val="en-GB"/>
-        </w:rPr>
-        <w:t xml:space="preserve"> The corresponding elements (</w:t>
-      </w:r>
-      <w:proofErr w:type="spellStart"/>
-      <w:r>
-        <w:rPr>
-          <w:lang w:val="en-GB"/>
-        </w:rPr>
-        <w:t>SentimentAnalysis</w:t>
-      </w:r>
-      <w:proofErr w:type="spellEnd"/>
-      <w:r>
-        <w:rPr>
-          <w:lang w:val="en-GB"/>
-        </w:rPr>
-        <w:t xml:space="preserve">, </w:t>
-      </w:r>
-      <w:proofErr w:type="spellStart"/>
-      <w:r>
-        <w:rPr>
-          <w:lang w:val="en-GB"/>
-        </w:rPr>
-        <w:t>falseFlow</w:t>
-      </w:r>
-      <w:proofErr w:type="spellEnd"/>
-      <w:r>
-        <w:rPr>
-          <w:lang w:val="en-GB"/>
-        </w:rPr>
-        <w:t xml:space="preserve">, pre-processor, f2, </w:t>
-      </w:r>
-      <w:proofErr w:type="spellStart"/>
-      <w:r>
-        <w:rPr>
-          <w:lang w:val="en-GB"/>
-        </w:rPr>
-        <w:t>FinancialCorrelation</w:t>
-      </w:r>
-      <w:proofErr w:type="spellEnd"/>
-      <w:r>
-        <w:rPr>
-          <w:lang w:val="en-GB"/>
-        </w:rPr>
-        <w:t>) shall be marked by red shapes in the pipeline editor.</w:t>
-      </w:r>
-    </w:p>
-    <w:p>
-      <w:pPr>
+        <w:t>1 error is found</w:t>
+      </w:r>
+    </w:p>
+    <w:p>
+      <w:pPr>
+        <w:pStyle w:val="ListParagraph"/>
+        <w:numPr>
+          <w:ilvl w:val="0"/>
+          <w:numId w:val="10"/>
+        </w:numPr>
         <w:spacing w:after="0" w:line="240" w:lineRule="auto"/>
         <w:jc w:val="both"/>
         <w:rPr>
           <w:lang w:val="en-GB"/>
         </w:rPr>
       </w:pPr>
+      <w:r>
+        <w:rPr>
+          <w:lang w:val="en-GB"/>
+        </w:rPr>
+        <w:t>Input and output types should be the same Please check: "</w:t>
+      </w:r>
+      <w:proofErr w:type="spellStart"/>
+      <w:r>
+        <w:rPr>
+          <w:lang w:val="en-GB"/>
+        </w:rPr>
+        <w:t>falseFlow</w:t>
+      </w:r>
+      <w:proofErr w:type="spellEnd"/>
+      <w:r>
+        <w:rPr>
+          <w:lang w:val="en-GB"/>
+        </w:rPr>
+        <w:t xml:space="preserve">" in </w:t>
+      </w:r>
+      <w:proofErr w:type="spellStart"/>
+      <w:r>
+        <w:rPr>
+          <w:lang w:val="en-GB"/>
+        </w:rPr>
+        <w:t>PriorityPipCfg</w:t>
+      </w:r>
+      <w:proofErr w:type="spellEnd"/>
+      <w:r>
+        <w:rPr>
+          <w:lang w:val="en-GB"/>
+        </w:rPr>
+        <w:t xml:space="preserve">, "f2" in </w:t>
+      </w:r>
+      <w:proofErr w:type="spellStart"/>
+      <w:r>
+        <w:rPr>
+          <w:lang w:val="en-GB"/>
+        </w:rPr>
+        <w:t>PriorityPipCfg</w:t>
+      </w:r>
+      <w:proofErr w:type="spellEnd"/>
+      <w:r>
+        <w:rPr>
+          <w:lang w:val="en-GB"/>
+        </w:rPr>
+        <w:t>, "flow end" in Pipelines, "input item types" in Pipelines//</w:t>
+      </w:r>
+      <w:proofErr w:type="spellStart"/>
+      <w:r>
+        <w:rPr>
+          <w:lang w:val="en-GB"/>
+        </w:rPr>
+        <w:t>attributeAssignment</w:t>
+      </w:r>
+      <w:proofErr w:type="spellEnd"/>
+      <w:r>
+        <w:rPr>
+          <w:lang w:val="en-GB"/>
+        </w:rPr>
+        <w:t>, "outgoing flows" in Pipelines, "</w:t>
+      </w:r>
+      <w:proofErr w:type="spellStart"/>
+      <w:r>
+        <w:rPr>
+          <w:lang w:val="en-GB"/>
+        </w:rPr>
+        <w:t>SentimentAnalysis</w:t>
+      </w:r>
+      <w:proofErr w:type="spellEnd"/>
+      <w:r>
+        <w:rPr>
+          <w:lang w:val="en-GB"/>
+        </w:rPr>
+        <w:t xml:space="preserve">" in </w:t>
+      </w:r>
+      <w:proofErr w:type="spellStart"/>
+      <w:r>
+        <w:rPr>
+          <w:lang w:val="en-GB"/>
+        </w:rPr>
+        <w:t>PriorityPipCfg</w:t>
+      </w:r>
+      <w:proofErr w:type="spellEnd"/>
+      <w:r>
+        <w:rPr>
+          <w:lang w:val="en-GB"/>
+        </w:rPr>
+        <w:t>, "</w:t>
+      </w:r>
+      <w:proofErr w:type="spellStart"/>
+      <w:r>
+        <w:rPr>
+          <w:lang w:val="en-GB"/>
+        </w:rPr>
+        <w:t>Preprocessor</w:t>
+      </w:r>
+      <w:proofErr w:type="spellEnd"/>
+      <w:r>
+        <w:rPr>
+          <w:lang w:val="en-GB"/>
+        </w:rPr>
+        <w:t xml:space="preserve">" in </w:t>
+      </w:r>
+      <w:proofErr w:type="spellStart"/>
+      <w:r>
+        <w:rPr>
+          <w:lang w:val="en-GB"/>
+        </w:rPr>
+        <w:t>PriorityPipCfg</w:t>
+      </w:r>
+      <w:proofErr w:type="spellEnd"/>
+      <w:r>
+        <w:rPr>
+          <w:lang w:val="en-GB"/>
+        </w:rPr>
+        <w:t xml:space="preserve"> or "</w:t>
+      </w:r>
+      <w:proofErr w:type="spellStart"/>
+      <w:r>
+        <w:rPr>
+          <w:lang w:val="en-GB"/>
+        </w:rPr>
+        <w:t>FinancialCorrelation</w:t>
+      </w:r>
+      <w:proofErr w:type="spellEnd"/>
+      <w:r>
+        <w:rPr>
+          <w:lang w:val="en-GB"/>
+        </w:rPr>
+        <w:t xml:space="preserve">" in </w:t>
+      </w:r>
+      <w:proofErr w:type="spellStart"/>
+      <w:r>
+        <w:rPr>
+          <w:lang w:val="en-GB"/>
+        </w:rPr>
+        <w:t>PriorityPipCfg</w:t>
+      </w:r>
+      <w:r>
+        <w:rPr>
+          <w:lang w:val="en-GB"/>
+        </w:rPr>
+        <w:t>.</w:t>
+      </w:r>
+      <w:proofErr w:type="spellEnd"/>
+    </w:p>
+    <w:p>
+      <w:pPr>
+        <w:spacing w:after="0" w:line="240" w:lineRule="auto"/>
+        <w:ind w:left="360"/>
+        <w:jc w:val="both"/>
+        <w:rPr>
+          <w:lang w:val="en-GB"/>
+        </w:rPr>
+      </w:pPr>
+      <w:r>
+        <w:rPr>
+          <w:lang w:val="en-GB"/>
+        </w:rPr>
+        <w:t>The corresponding elements (</w:t>
+      </w:r>
+      <w:proofErr w:type="spellStart"/>
+      <w:r>
+        <w:rPr>
+          <w:lang w:val="en-GB"/>
+        </w:rPr>
+        <w:t>SentimentAnalysis</w:t>
+      </w:r>
+      <w:proofErr w:type="spellEnd"/>
+      <w:r>
+        <w:rPr>
+          <w:lang w:val="en-GB"/>
+        </w:rPr>
+        <w:t xml:space="preserve">, </w:t>
+      </w:r>
+      <w:proofErr w:type="spellStart"/>
+      <w:r>
+        <w:rPr>
+          <w:lang w:val="en-GB"/>
+        </w:rPr>
+        <w:t>falseFlow</w:t>
+      </w:r>
+      <w:proofErr w:type="spellEnd"/>
+      <w:r>
+        <w:rPr>
+          <w:lang w:val="en-GB"/>
+        </w:rPr>
+        <w:t xml:space="preserve">, pre-processor, f2, </w:t>
+      </w:r>
+      <w:proofErr w:type="spellStart"/>
+      <w:r>
+        <w:rPr>
+          <w:lang w:val="en-GB"/>
+        </w:rPr>
+        <w:t>FinancialCorrelation</w:t>
+      </w:r>
+      <w:proofErr w:type="spellEnd"/>
+      <w:r>
+        <w:rPr>
+          <w:lang w:val="en-GB"/>
+        </w:rPr>
+        <w:t>) shall be marked by red shapes in the pipeline editor.</w:t>
+      </w:r>
+    </w:p>
+    <w:p>
+      <w:pPr>
+        <w:spacing w:after="0" w:line="240" w:lineRule="auto"/>
+        <w:jc w:val="both"/>
+        <w:rPr>
+          <w:lang w:val="en-GB"/>
+        </w:rPr>
+      </w:pPr>
     </w:p>
     <w:p>
       <w:pPr>
@@ -9845,12 +9704,11 @@
           <w:noProof/>
           <w:lang w:eastAsia="de-DE"/>
         </w:rPr>
-        <w:lastRenderedPageBreak/>
         <w:drawing>
           <wp:inline distT="0" distB="0" distL="0" distR="0">
-            <wp:extent cx="2794504" cy="2800350"/>
-            <wp:effectExtent l="19050" t="0" r="5846" b="0"/>
-            <wp:docPr id="32" name="Picture 6"/>
+            <wp:extent cx="3680412" cy="3429000"/>
+            <wp:effectExtent l="19050" t="0" r="0" b="0"/>
+            <wp:docPr id="46" name="Picture 3"/>
             <wp:cNvGraphicFramePr>
               <a:graphicFrameLocks xmlns:a="http://schemas.openxmlformats.org/drawingml/2006/main" noChangeAspect="1"/>
             </wp:cNvGraphicFramePr>
@@ -9858,13 +9716,13 @@
               <a:graphicData uri="http://schemas.openxmlformats.org/drawingml/2006/picture">
                 <pic:pic xmlns:pic="http://schemas.openxmlformats.org/drawingml/2006/picture">
                   <pic:nvPicPr>
-                    <pic:cNvPr id="0" name="Picture 6"/>
+                    <pic:cNvPr id="0" name="Picture 3"/>
                     <pic:cNvPicPr>
                       <a:picLocks noChangeAspect="1" noChangeArrowheads="1"/>
                     </pic:cNvPicPr>
                   </pic:nvPicPr>
                   <pic:blipFill>
-                    <a:blip r:embed="rId42" cstate="print"/>
+                    <a:blip r:embed="rId41" cstate="print"/>
                     <a:srcRect/>
                     <a:stretch>
                       <a:fillRect/>
@@ -9873,7 +9731,7 @@
                   <pic:spPr bwMode="auto">
                     <a:xfrm>
                       <a:off x="0" y="0"/>
-                      <a:ext cx="2794504" cy="2800350"/>
+                      <a:ext cx="3683376" cy="3431761"/>
                     </a:xfrm>
                     <a:prstGeom prst="rect">
                       <a:avLst/>
@@ -9895,7 +9753,7 @@
     </w:p>
     <w:p>
       <w:pPr>
-        <w:pStyle w:val="berschrift2"/>
+        <w:pStyle w:val="Heading2"/>
         <w:numPr>
           <w:ilvl w:val="0"/>
           <w:numId w:val="0"/>
@@ -9909,7 +9767,14 @@
         <w:rPr>
           <w:lang w:val="en-GB"/>
         </w:rPr>
-        <w:t>21</w:t>
+        <w:lastRenderedPageBreak/>
+        <w:t>2</w:t>
+      </w:r>
+      <w:r>
+        <w:rPr>
+          <w:lang w:val="en-GB"/>
+        </w:rPr>
+        <w:t>2</w:t>
       </w:r>
       <w:r>
         <w:rPr>
@@ -9983,54 +9848,28 @@
         </w:rPr>
         <w:t xml:space="preserve"> Tool is open and ready (Scenario </w:t>
       </w:r>
-      <w:r>
-        <w:fldChar w:fldCharType="begin"/>
-      </w:r>
-      <w:r>
-        <w:rPr>
-          <w:lang w:val="en-GB"/>
-        </w:rPr>
-        <w:instrText xml:space="preserve"> REF _Ref433871930 \r \h  \* MERGEFORMAT </w:instrText>
-      </w:r>
-      <w:r>
-        <w:fldChar w:fldCharType="separate"/>
-      </w:r>
-      <w:r>
-        <w:rPr>
-          <w:lang w:val="en-GB"/>
-        </w:rPr>
-        <w:t>1</w:t>
-      </w:r>
-      <w:r>
-        <w:fldChar w:fldCharType="end"/>
-      </w:r>
+      <w:fldSimple w:instr=" REF _Ref433871930 \r \h  \* MERGEFORMAT ">
+        <w:r>
+          <w:rPr>
+            <w:lang w:val="en-GB"/>
+          </w:rPr>
+          <w:t>1</w:t>
+        </w:r>
+      </w:fldSimple>
       <w:r>
         <w:rPr>
           <w:lang w:val="en-GB"/>
         </w:rPr>
         <w:t xml:space="preserve"> or </w:t>
       </w:r>
-      <w:r>
-        <w:fldChar w:fldCharType="begin"/>
-      </w:r>
-      <w:r>
-        <w:rPr>
-          <w:lang w:val="en-GB"/>
-        </w:rPr>
-        <w:instrText xml:space="preserve"> REF _Ref433871784 \r \h  \* MERGEFORMAT </w:instrText>
-      </w:r>
-      <w:r>
-        <w:fldChar w:fldCharType="separate"/>
-      </w:r>
-      <w:r>
-        <w:rPr>
-          <w:lang w:val="en-GB"/>
-        </w:rPr>
-        <w:t>2</w:t>
-      </w:r>
-      <w:r>
-        <w:fldChar w:fldCharType="end"/>
-      </w:r>
+      <w:fldSimple w:instr=" REF _Ref433871784 \r \h  \* MERGEFORMAT ">
+        <w:r>
+          <w:rPr>
+            <w:lang w:val="en-GB"/>
+          </w:rPr>
+          <w:t>2</w:t>
+        </w:r>
+      </w:fldSimple>
       <w:r>
         <w:rPr>
           <w:lang w:val="en-GB"/>
@@ -10154,19 +9993,301 @@
         <w:rPr>
           <w:lang w:val="en-GB"/>
         </w:rPr>
-        <w:t xml:space="preserve">1 error is found - </w:t>
-      </w:r>
-      <w:r>
-        <w:rPr>
-          <w:lang w:val="en-GB"/>
-        </w:rPr>
-        <w:t>Input and output types should be the same</w:t>
-      </w:r>
-      <w:r>
-        <w:rPr>
-          <w:lang w:val="en-GB"/>
-        </w:rPr>
-        <w:t>. The corresponding elements shall be marked by red shapes in the pipeline editor.</w:t>
+        <w:t>2</w:t>
+      </w:r>
+      <w:r>
+        <w:rPr>
+          <w:lang w:val="en-GB"/>
+        </w:rPr>
+        <w:t xml:space="preserve"> error</w:t>
+      </w:r>
+      <w:r>
+        <w:rPr>
+          <w:lang w:val="en-GB"/>
+        </w:rPr>
+        <w:t>s are found</w:t>
+      </w:r>
+    </w:p>
+    <w:p>
+      <w:pPr>
+        <w:pStyle w:val="ListParagraph"/>
+        <w:numPr>
+          <w:ilvl w:val="0"/>
+          <w:numId w:val="11"/>
+        </w:numPr>
+        <w:spacing w:after="0" w:line="240" w:lineRule="auto"/>
+        <w:jc w:val="both"/>
+        <w:rPr>
+          <w:lang w:val="en-GB"/>
+        </w:rPr>
+      </w:pPr>
+      <w:r>
+        <w:rPr>
+          <w:lang w:val="en-GB"/>
+        </w:rPr>
+        <w:t xml:space="preserve">Input and output types should be the same Please check: "m1" in </w:t>
+      </w:r>
+      <w:proofErr w:type="spellStart"/>
+      <w:r>
+        <w:rPr>
+          <w:lang w:val="en-GB"/>
+        </w:rPr>
+        <w:t>PriorityPipCfg</w:t>
+      </w:r>
+      <w:proofErr w:type="spellEnd"/>
+      <w:r>
+        <w:rPr>
+          <w:lang w:val="en-GB"/>
+        </w:rPr>
+        <w:t xml:space="preserve">, "f1" in </w:t>
+      </w:r>
+      <w:proofErr w:type="spellStart"/>
+      <w:r>
+        <w:rPr>
+          <w:lang w:val="en-GB"/>
+        </w:rPr>
+        <w:t>PriorityPipCfg</w:t>
+      </w:r>
+      <w:proofErr w:type="spellEnd"/>
+      <w:r>
+        <w:rPr>
+          <w:lang w:val="en-GB"/>
+        </w:rPr>
+        <w:t>, "outgoing flows" in Pipelines, "flow end" in Pipelines, "input item types" in Pipelines//</w:t>
+      </w:r>
+      <w:proofErr w:type="spellStart"/>
+      <w:r>
+        <w:rPr>
+          <w:lang w:val="en-GB"/>
+        </w:rPr>
+        <w:t>attributeAssignment</w:t>
+      </w:r>
+      <w:proofErr w:type="spellEnd"/>
+      <w:r>
+        <w:rPr>
+          <w:lang w:val="en-GB"/>
+        </w:rPr>
+        <w:t xml:space="preserve">, "mismatch" in </w:t>
+      </w:r>
+      <w:proofErr w:type="spellStart"/>
+      <w:r>
+        <w:rPr>
+          <w:lang w:val="en-GB"/>
+        </w:rPr>
+        <w:t>PriorityPipCfg</w:t>
+      </w:r>
+      <w:proofErr w:type="spellEnd"/>
+      <w:r>
+        <w:rPr>
+          <w:lang w:val="en-GB"/>
+        </w:rPr>
+        <w:t>, "</w:t>
+      </w:r>
+      <w:proofErr w:type="spellStart"/>
+      <w:r>
+        <w:rPr>
+          <w:lang w:val="en-GB"/>
+        </w:rPr>
+        <w:t>FinancialDataSource</w:t>
+      </w:r>
+      <w:proofErr w:type="spellEnd"/>
+      <w:r>
+        <w:rPr>
+          <w:lang w:val="en-GB"/>
+        </w:rPr>
+        <w:t xml:space="preserve">" in </w:t>
+      </w:r>
+      <w:proofErr w:type="spellStart"/>
+      <w:r>
+        <w:rPr>
+          <w:lang w:val="en-GB"/>
+        </w:rPr>
+        <w:t>PriorityPipCfg</w:t>
+      </w:r>
+      <w:proofErr w:type="spellEnd"/>
+      <w:r>
+        <w:rPr>
+          <w:lang w:val="en-GB"/>
+        </w:rPr>
+        <w:t>, "</w:t>
+      </w:r>
+      <w:proofErr w:type="spellStart"/>
+      <w:r>
+        <w:rPr>
+          <w:lang w:val="en-GB"/>
+        </w:rPr>
+        <w:t>Preprocessor</w:t>
+      </w:r>
+      <w:proofErr w:type="spellEnd"/>
+      <w:r>
+        <w:rPr>
+          <w:lang w:val="en-GB"/>
+        </w:rPr>
+        <w:t xml:space="preserve">" in </w:t>
+      </w:r>
+      <w:proofErr w:type="spellStart"/>
+      <w:r>
+        <w:rPr>
+          <w:lang w:val="en-GB"/>
+        </w:rPr>
+        <w:t>PriorityPipCfg</w:t>
+      </w:r>
+      <w:proofErr w:type="spellEnd"/>
+      <w:r>
+        <w:rPr>
+          <w:lang w:val="en-GB"/>
+        </w:rPr>
+        <w:t xml:space="preserve">, "f3" in </w:t>
+      </w:r>
+      <w:proofErr w:type="spellStart"/>
+      <w:r>
+        <w:rPr>
+          <w:lang w:val="en-GB"/>
+        </w:rPr>
+        <w:t>PriorityPipCfg</w:t>
+      </w:r>
+      <w:proofErr w:type="spellEnd"/>
+      <w:r>
+        <w:rPr>
+          <w:lang w:val="en-GB"/>
+        </w:rPr>
+        <w:t xml:space="preserve"> or "</w:t>
+      </w:r>
+      <w:proofErr w:type="spellStart"/>
+      <w:r>
+        <w:rPr>
+          <w:lang w:val="en-GB"/>
+        </w:rPr>
+        <w:t>FinancialCorrelation</w:t>
+      </w:r>
+      <w:proofErr w:type="spellEnd"/>
+      <w:r>
+        <w:rPr>
+          <w:lang w:val="en-GB"/>
+        </w:rPr>
+        <w:t xml:space="preserve">" in </w:t>
+      </w:r>
+      <w:proofErr w:type="spellStart"/>
+      <w:r>
+        <w:rPr>
+          <w:lang w:val="en-GB"/>
+        </w:rPr>
+        <w:t>PriorityPipCfg</w:t>
+      </w:r>
+      <w:proofErr w:type="spellEnd"/>
+    </w:p>
+    <w:p>
+      <w:pPr>
+        <w:pStyle w:val="ListParagraph"/>
+        <w:numPr>
+          <w:ilvl w:val="0"/>
+          <w:numId w:val="11"/>
+        </w:numPr>
+        <w:spacing w:after="0" w:line="240" w:lineRule="auto"/>
+        <w:jc w:val="both"/>
+        <w:rPr>
+          <w:lang w:val="en-GB"/>
+        </w:rPr>
+      </w:pPr>
+      <w:r>
+        <w:rPr>
+          <w:lang w:val="en-GB"/>
+        </w:rPr>
+        <w:t xml:space="preserve">Input and output types should be the same Please check: "m2" in </w:t>
+      </w:r>
+      <w:proofErr w:type="spellStart"/>
+      <w:r>
+        <w:rPr>
+          <w:lang w:val="en-GB"/>
+        </w:rPr>
+        <w:t>PriorityPipCfg</w:t>
+      </w:r>
+      <w:proofErr w:type="spellEnd"/>
+      <w:r>
+        <w:rPr>
+          <w:lang w:val="en-GB"/>
+        </w:rPr>
+        <w:t>, "flow end" in Pipelines, "input item types" in Pipelines//</w:t>
+      </w:r>
+      <w:proofErr w:type="spellStart"/>
+      <w:r>
+        <w:rPr>
+          <w:lang w:val="en-GB"/>
+        </w:rPr>
+        <w:t>attributeAssignment</w:t>
+      </w:r>
+      <w:proofErr w:type="spellEnd"/>
+      <w:r>
+        <w:rPr>
+          <w:lang w:val="en-GB"/>
+        </w:rPr>
+        <w:t xml:space="preserve">, "mismatch" in </w:t>
+      </w:r>
+      <w:proofErr w:type="spellStart"/>
+      <w:r>
+        <w:rPr>
+          <w:lang w:val="en-GB"/>
+        </w:rPr>
+        <w:t>PriorityPipCfg</w:t>
+      </w:r>
+      <w:proofErr w:type="spellEnd"/>
+      <w:r>
+        <w:rPr>
+          <w:lang w:val="en-GB"/>
+        </w:rPr>
+        <w:t>, "outgoing flows" in Pipelines or "</w:t>
+      </w:r>
+      <w:proofErr w:type="spellStart"/>
+      <w:r>
+        <w:rPr>
+          <w:lang w:val="en-GB"/>
+        </w:rPr>
+        <w:t>FinancialCorrelation</w:t>
+      </w:r>
+      <w:proofErr w:type="spellEnd"/>
+      <w:r>
+        <w:rPr>
+          <w:lang w:val="en-GB"/>
+        </w:rPr>
+        <w:t xml:space="preserve">" in </w:t>
+      </w:r>
+      <w:proofErr w:type="spellStart"/>
+      <w:r>
+        <w:rPr>
+          <w:lang w:val="en-GB"/>
+        </w:rPr>
+        <w:t>PriorityPipCfg</w:t>
+      </w:r>
+      <w:proofErr w:type="spellEnd"/>
+      <w:r>
+        <w:rPr>
+          <w:lang w:val="en-GB"/>
+        </w:rPr>
+        <w:tab/>
+      </w:r>
+    </w:p>
+    <w:p>
+      <w:pPr>
+        <w:spacing w:after="0" w:line="240" w:lineRule="auto"/>
+        <w:jc w:val="both"/>
+        <w:rPr>
+          <w:lang w:val="en-GB"/>
+        </w:rPr>
+      </w:pPr>
+    </w:p>
+    <w:p>
+      <w:pPr>
+        <w:spacing w:after="0" w:line="240" w:lineRule="auto"/>
+        <w:jc w:val="both"/>
+        <w:rPr>
+          <w:lang w:val="en-GB"/>
+        </w:rPr>
+      </w:pPr>
+      <w:r>
+        <w:rPr>
+          <w:lang w:val="en-GB"/>
+        </w:rPr>
+        <w:t>The corresponding elements shall be marked by red shapes in the pipeline editor.</w:t>
       </w:r>
     </w:p>
     <w:p>
@@ -10209,7 +10330,7 @@
                     </pic:cNvPicPr>
                   </pic:nvPicPr>
                   <pic:blipFill>
-                    <a:blip r:embed="rId43" cstate="print"/>
+                    <a:blip r:embed="rId42" cstate="print"/>
                     <a:srcRect/>
                     <a:stretch>
                       <a:fillRect/>
@@ -10240,7 +10361,7 @@
     </w:p>
     <w:p>
       <w:pPr>
-        <w:pStyle w:val="berschrift2"/>
+        <w:pStyle w:val="Heading2"/>
         <w:numPr>
           <w:ilvl w:val="0"/>
           <w:numId w:val="0"/>
@@ -10254,7 +10375,13 @@
         <w:rPr>
           <w:lang w:val="en-GB"/>
         </w:rPr>
-        <w:t>21</w:t>
+        <w:t>2</w:t>
+      </w:r>
+      <w:r>
+        <w:rPr>
+          <w:lang w:val="en-GB"/>
+        </w:rPr>
+        <w:t>2</w:t>
       </w:r>
       <w:r>
         <w:rPr>
@@ -10266,7 +10393,7 @@
         <w:rPr>
           <w:lang w:val="en-GB"/>
         </w:rPr>
-        <w:t>3</w:t>
+        <w:t>4</w:t>
       </w:r>
       <w:r>
         <w:rPr>
@@ -10322,54 +10449,28 @@
         </w:rPr>
         <w:t xml:space="preserve"> Tool is open and ready (Scenario </w:t>
       </w:r>
-      <w:r>
-        <w:fldChar w:fldCharType="begin"/>
-      </w:r>
-      <w:r>
-        <w:rPr>
-          <w:lang w:val="en-GB"/>
-        </w:rPr>
-        <w:instrText xml:space="preserve"> REF _Ref433871930 \r \h  \* MERGEFORMAT </w:instrText>
-      </w:r>
-      <w:r>
-        <w:fldChar w:fldCharType="separate"/>
-      </w:r>
-      <w:r>
-        <w:rPr>
-          <w:lang w:val="en-GB"/>
-        </w:rPr>
-        <w:t>1</w:t>
-      </w:r>
-      <w:r>
-        <w:fldChar w:fldCharType="end"/>
-      </w:r>
+      <w:fldSimple w:instr=" REF _Ref433871930 \r \h  \* MERGEFORMAT ">
+        <w:r>
+          <w:rPr>
+            <w:lang w:val="en-GB"/>
+          </w:rPr>
+          <w:t>1</w:t>
+        </w:r>
+      </w:fldSimple>
       <w:r>
         <w:rPr>
           <w:lang w:val="en-GB"/>
         </w:rPr>
         <w:t xml:space="preserve"> or </w:t>
       </w:r>
-      <w:r>
-        <w:fldChar w:fldCharType="begin"/>
-      </w:r>
-      <w:r>
-        <w:rPr>
-          <w:lang w:val="en-GB"/>
-        </w:rPr>
-        <w:instrText xml:space="preserve"> REF _Ref433871784 \r \h  \* MERGEFORMAT </w:instrText>
-      </w:r>
-      <w:r>
-        <w:fldChar w:fldCharType="separate"/>
-      </w:r>
-      <w:r>
-        <w:rPr>
-          <w:lang w:val="en-GB"/>
-        </w:rPr>
-        <w:t>2</w:t>
-      </w:r>
-      <w:r>
-        <w:fldChar w:fldCharType="end"/>
-      </w:r>
+      <w:fldSimple w:instr=" REF _Ref433871784 \r \h  \* MERGEFORMAT ">
+        <w:r>
+          <w:rPr>
+            <w:lang w:val="en-GB"/>
+          </w:rPr>
+          <w:t>2</w:t>
+        </w:r>
+      </w:fldSimple>
       <w:r>
         <w:rPr>
           <w:lang w:val="en-GB"/>
@@ -10444,7 +10545,7 @@
                     </pic:cNvPicPr>
                   </pic:nvPicPr>
                   <pic:blipFill>
-                    <a:blip r:embed="rId44" cstate="print"/>
+                    <a:blip r:embed="rId43" cstate="print"/>
                     <a:srcRect/>
                     <a:stretch>
                       <a:fillRect/>
@@ -10499,19 +10600,65 @@
         <w:rPr>
           <w:lang w:val="en-GB"/>
         </w:rPr>
-        <w:t xml:space="preserve">1 error is found - </w:t>
-      </w:r>
-      <w:r>
-        <w:rPr>
-          <w:lang w:val="en-GB"/>
-        </w:rPr>
-        <w:t>Input and output types should be the same</w:t>
-      </w:r>
-      <w:r>
-        <w:rPr>
-          <w:lang w:val="en-GB"/>
-        </w:rPr>
-        <w:t>. The corresponding elements shall be marked by red shapes in the pipeline editor.</w:t>
+        <w:t>1 error is found</w:t>
+      </w:r>
+    </w:p>
+    <w:p>
+      <w:pPr>
+        <w:pStyle w:val="ListParagraph"/>
+        <w:numPr>
+          <w:ilvl w:val="0"/>
+          <w:numId w:val="12"/>
+        </w:numPr>
+        <w:spacing w:after="0" w:line="240" w:lineRule="auto"/>
+        <w:jc w:val="both"/>
+        <w:rPr>
+          <w:lang w:val="en-GB"/>
+        </w:rPr>
+      </w:pPr>
+      <w:r>
+        <w:rPr>
+          <w:lang w:val="en-GB"/>
+        </w:rPr>
+        <w:t>Input and output types should be the same Please check: "flow end" in Pipelines, "f3" in PipelineVar_3Cfg, "input item types" in Pipelines//</w:t>
+      </w:r>
+      <w:proofErr w:type="spellStart"/>
+      <w:r>
+        <w:rPr>
+          <w:lang w:val="en-GB"/>
+        </w:rPr>
+        <w:t>attributeAssignment</w:t>
+      </w:r>
+      <w:proofErr w:type="spellEnd"/>
+      <w:r>
+        <w:rPr>
+          <w:lang w:val="en-GB"/>
+        </w:rPr>
+        <w:t>, "outgoing flows" in Pipelines, "sink" in PipelineVar_3Cfg or "dm" in PipelineVar_3Cfg</w:t>
+      </w:r>
+    </w:p>
+    <w:p>
+      <w:pPr>
+        <w:spacing w:after="0" w:line="240" w:lineRule="auto"/>
+        <w:jc w:val="both"/>
+        <w:rPr>
+          <w:lang w:val="en-GB"/>
+        </w:rPr>
+      </w:pPr>
+    </w:p>
+    <w:p>
+      <w:pPr>
+        <w:spacing w:after="0" w:line="240" w:lineRule="auto"/>
+        <w:jc w:val="both"/>
+        <w:rPr>
+          <w:lang w:val="en-GB"/>
+        </w:rPr>
+      </w:pPr>
+      <w:r>
+        <w:rPr>
+          <w:lang w:val="en-GB"/>
+        </w:rPr>
+        <w:t>The corresponding elements shall be marked by red shapes in the pipeline editor.</w:t>
       </w:r>
     </w:p>
     <w:p>
@@ -10545,7 +10692,7 @@
                     </pic:cNvPicPr>
                   </pic:nvPicPr>
                   <pic:blipFill>
-                    <a:blip r:embed="rId45" cstate="print"/>
+                    <a:blip r:embed="rId44" cstate="print"/>
                     <a:srcRect/>
                     <a:stretch>
                       <a:fillRect/>
@@ -10576,7 +10723,7 @@
     </w:p>
     <w:p>
       <w:pPr>
-        <w:pStyle w:val="berschrift2"/>
+        <w:pStyle w:val="Heading2"/>
         <w:rPr>
           <w:lang w:val="en-GB"/>
         </w:rPr>
@@ -10635,54 +10782,28 @@
         </w:rPr>
         <w:t xml:space="preserve"> Tool is open and ready (Scenario </w:t>
       </w:r>
-      <w:r>
-        <w:fldChar w:fldCharType="begin"/>
-      </w:r>
-      <w:r>
-        <w:rPr>
-          <w:lang w:val="en-GB"/>
-        </w:rPr>
-        <w:instrText xml:space="preserve"> REF _Ref433871930 \r \h  \* MERGEFORMAT </w:instrText>
-      </w:r>
-      <w:r>
-        <w:fldChar w:fldCharType="separate"/>
-      </w:r>
-      <w:r>
-        <w:rPr>
-          <w:lang w:val="en-GB"/>
-        </w:rPr>
-        <w:t>1</w:t>
-      </w:r>
-      <w:r>
-        <w:fldChar w:fldCharType="end"/>
-      </w:r>
+      <w:fldSimple w:instr=" REF _Ref433871930 \r \h  \* MERGEFORMAT ">
+        <w:r>
+          <w:rPr>
+            <w:lang w:val="en-GB"/>
+          </w:rPr>
+          <w:t>1</w:t>
+        </w:r>
+      </w:fldSimple>
       <w:r>
         <w:rPr>
           <w:lang w:val="en-GB"/>
         </w:rPr>
         <w:t xml:space="preserve"> or </w:t>
       </w:r>
-      <w:r>
-        <w:fldChar w:fldCharType="begin"/>
-      </w:r>
-      <w:r>
-        <w:rPr>
-          <w:lang w:val="en-GB"/>
-        </w:rPr>
-        <w:instrText xml:space="preserve"> REF _Ref433871784 \r \h  \* MERGEFORMAT </w:instrText>
-      </w:r>
-      <w:r>
-        <w:fldChar w:fldCharType="separate"/>
-      </w:r>
-      <w:r>
-        <w:rPr>
-          <w:lang w:val="en-GB"/>
-        </w:rPr>
-        <w:t>2</w:t>
-      </w:r>
-      <w:r>
-        <w:fldChar w:fldCharType="end"/>
-      </w:r>
+      <w:fldSimple w:instr=" REF _Ref433871784 \r \h  \* MERGEFORMAT ">
+        <w:r>
+          <w:rPr>
+            <w:lang w:val="en-GB"/>
+          </w:rPr>
+          <w:t>2</w:t>
+        </w:r>
+      </w:fldSimple>
       <w:r>
         <w:rPr>
           <w:lang w:val="en-GB"/>
@@ -10785,7 +10906,7 @@
                     </pic:cNvPicPr>
                   </pic:nvPicPr>
                   <pic:blipFill>
-                    <a:blip r:embed="rId46" cstate="print"/>
+                    <a:blip r:embed="rId45" cstate="print"/>
                     <a:srcRect/>
                     <a:stretch>
                       <a:fillRect/>
@@ -10859,7 +10980,7 @@
                     </pic:cNvPicPr>
                   </pic:nvPicPr>
                   <pic:blipFill>
-                    <a:blip r:embed="rId47" cstate="print"/>
+                    <a:blip r:embed="rId46" cstate="print"/>
                     <a:srcRect/>
                     <a:stretch>
                       <a:fillRect/>
@@ -10947,7 +11068,7 @@
                     </pic:cNvPicPr>
                   </pic:nvPicPr>
                   <pic:blipFill>
-                    <a:blip r:embed="rId48" cstate="print"/>
+                    <a:blip r:embed="rId47" cstate="print"/>
                     <a:srcRect/>
                     <a:stretch>
                       <a:fillRect/>
@@ -11022,7 +11143,7 @@
                     </pic:cNvPicPr>
                   </pic:nvPicPr>
                   <pic:blipFill>
-                    <a:blip r:embed="rId49" cstate="print"/>
+                    <a:blip r:embed="rId48" cstate="print"/>
                     <a:srcRect/>
                     <a:stretch>
                       <a:fillRect/>
@@ -11129,7 +11250,7 @@
                     </pic:cNvPicPr>
                   </pic:nvPicPr>
                   <pic:blipFill>
-                    <a:blip r:embed="rId50" cstate="print"/>
+                    <a:blip r:embed="rId49" cstate="print"/>
                     <a:srcRect/>
                     <a:stretch>
                       <a:fillRect/>
@@ -11175,7 +11296,7 @@
     </w:p>
     <w:p>
       <w:pPr>
-        <w:pStyle w:val="berschrift2"/>
+        <w:pStyle w:val="Heading2"/>
         <w:rPr>
           <w:lang w:val="en-GB"/>
         </w:rPr>
@@ -11205,13 +11326,7 @@
         <w:rPr>
           <w:lang w:val="en-GB"/>
         </w:rPr>
-        <w:t xml:space="preserve"> </w:t>
-      </w:r>
-      <w:r>
-        <w:rPr>
-          <w:lang w:val="en-GB"/>
-        </w:rPr>
-        <w:t>Help should be displayable.</w:t>
+        <w:t xml:space="preserve"> Help should be displayable.</w:t>
       </w:r>
     </w:p>
     <w:p>
@@ -11234,54 +11349,28 @@
         </w:rPr>
         <w:t xml:space="preserve"> Tool is open and ready (Scenario </w:t>
       </w:r>
-      <w:r>
-        <w:fldChar w:fldCharType="begin"/>
-      </w:r>
-      <w:r>
-        <w:rPr>
-          <w:lang w:val="en-GB"/>
-        </w:rPr>
-        <w:instrText xml:space="preserve"> REF _Ref433871930 \r \h  \* MERGEFORMAT </w:instrText>
-      </w:r>
-      <w:r>
-        <w:fldChar w:fldCharType="separate"/>
-      </w:r>
-      <w:r>
-        <w:rPr>
-          <w:lang w:val="en-GB"/>
-        </w:rPr>
-        <w:t>1</w:t>
-      </w:r>
-      <w:r>
-        <w:fldChar w:fldCharType="end"/>
-      </w:r>
+      <w:fldSimple w:instr=" REF _Ref433871930 \r \h  \* MERGEFORMAT ">
+        <w:r>
+          <w:rPr>
+            <w:lang w:val="en-GB"/>
+          </w:rPr>
+          <w:t>1</w:t>
+        </w:r>
+      </w:fldSimple>
       <w:r>
         <w:rPr>
           <w:lang w:val="en-GB"/>
         </w:rPr>
         <w:t xml:space="preserve"> or </w:t>
       </w:r>
-      <w:r>
-        <w:fldChar w:fldCharType="begin"/>
-      </w:r>
-      <w:r>
-        <w:rPr>
-          <w:lang w:val="en-GB"/>
-        </w:rPr>
-        <w:instrText xml:space="preserve"> REF _Ref433871784 \r \h  \* MERGEFORMAT </w:instrText>
-      </w:r>
-      <w:r>
-        <w:fldChar w:fldCharType="separate"/>
-      </w:r>
-      <w:r>
-        <w:rPr>
-          <w:lang w:val="en-GB"/>
-        </w:rPr>
-        <w:t>2</w:t>
-      </w:r>
-      <w:r>
-        <w:fldChar w:fldCharType="end"/>
-      </w:r>
+      <w:fldSimple w:instr=" REF _Ref433871784 \r \h  \* MERGEFORMAT ">
+        <w:r>
+          <w:rPr>
+            <w:lang w:val="en-GB"/>
+          </w:rPr>
+          <w:t>2</w:t>
+        </w:r>
+      </w:fldSimple>
       <w:r>
         <w:rPr>
           <w:lang w:val="en-GB"/>
@@ -11308,13 +11397,7 @@
         <w:rPr>
           <w:lang w:val="en-GB"/>
         </w:rPr>
-        <w:t xml:space="preserve"> </w:t>
-      </w:r>
-      <w:r>
-        <w:rPr>
-          <w:lang w:val="en-GB"/>
-        </w:rPr>
-        <w:t>Select in menu “Help” -&gt; “QM-</w:t>
+        <w:t xml:space="preserve"> Select in menu “Help” -&gt; “QM-</w:t>
       </w:r>
       <w:proofErr w:type="spellStart"/>
       <w:r>
@@ -11328,13 +11411,7 @@
         <w:rPr>
           <w:lang w:val="en-GB"/>
         </w:rPr>
-        <w:t xml:space="preserve"> Documentation”. A new window should open, containing a HTML help with two links. Click on both links and check whether the included PDFs are displayed. </w:t>
-      </w:r>
-      <w:r>
-        <w:rPr>
-          <w:lang w:val="en-GB"/>
-        </w:rPr>
-        <w:t xml:space="preserve"> </w:t>
+        <w:t xml:space="preserve"> Documentation”. A new window should open, containing a HTML help with two links. Click on both links and check whether the included PDFs are displayed.  </w:t>
       </w:r>
     </w:p>
     <w:p>
@@ -11383,7 +11460,7 @@
     </w:p>
     <w:p>
       <w:pPr>
-        <w:pStyle w:val="berschrift2"/>
+        <w:pStyle w:val="Heading2"/>
         <w:rPr>
           <w:lang w:val="en-GB"/>
         </w:rPr>
@@ -11410,7 +11487,7 @@
     </w:p>
     <w:p>
       <w:pPr>
-        <w:pStyle w:val="Listenabsatz"/>
+        <w:pStyle w:val="ListParagraph"/>
         <w:numPr>
           <w:ilvl w:val="0"/>
           <w:numId w:val="5"/>
@@ -11448,7 +11525,7 @@
     </w:p>
     <w:p>
       <w:pPr>
-        <w:pStyle w:val="Listenabsatz"/>
+        <w:pStyle w:val="ListParagraph"/>
         <w:numPr>
           <w:ilvl w:val="0"/>
           <w:numId w:val="5"/>
@@ -11466,7 +11543,7 @@
     </w:p>
     <w:p>
       <w:pPr>
-        <w:pStyle w:val="Listenabsatz"/>
+        <w:pStyle w:val="ListParagraph"/>
         <w:numPr>
           <w:ilvl w:val="0"/>
           <w:numId w:val="5"/>
@@ -11484,7 +11561,7 @@
     </w:p>
     <w:p>
       <w:pPr>
-        <w:pStyle w:val="Listenabsatz"/>
+        <w:pStyle w:val="ListParagraph"/>
         <w:numPr>
           <w:ilvl w:val="0"/>
           <w:numId w:val="5"/>
@@ -11514,7 +11591,7 @@
     </w:p>
     <w:p>
       <w:pPr>
-        <w:pStyle w:val="Listenabsatz"/>
+        <w:pStyle w:val="ListParagraph"/>
         <w:numPr>
           <w:ilvl w:val="0"/>
           <w:numId w:val="5"/>
@@ -11532,7 +11609,7 @@
     </w:p>
     <w:p>
       <w:pPr>
-        <w:pStyle w:val="Listenabsatz"/>
+        <w:pStyle w:val="ListParagraph"/>
         <w:numPr>
           <w:ilvl w:val="0"/>
           <w:numId w:val="5"/>
@@ -11550,7 +11627,7 @@
     </w:p>
     <w:p>
       <w:pPr>
-        <w:pStyle w:val="Listenabsatz"/>
+        <w:pStyle w:val="ListParagraph"/>
         <w:numPr>
           <w:ilvl w:val="0"/>
           <w:numId w:val="5"/>
@@ -11577,18 +11654,18 @@
 </file>
 
 <file path=word/comments.xml><?xml version="1.0" encoding="utf-8"?>
-<w:comments xmlns:wpc="http://schemas.microsoft.com/office/word/2010/wordprocessingCanvas" xmlns:mc="http://schemas.openxmlformats.org/markup-compatibility/2006" xmlns:o="urn:schemas-microsoft-com:office:office" xmlns:r="http://schemas.openxmlformats.org/officeDocument/2006/relationships" xmlns:m="http://schemas.openxmlformats.org/officeDocument/2006/math" xmlns:v="urn:schemas-microsoft-com:vml" xmlns:wp14="http://schemas.microsoft.com/office/word/2010/wordprocessingDrawing" xmlns:wp="http://schemas.openxmlformats.org/drawingml/2006/wordprocessingDrawing" xmlns:w10="urn:schemas-microsoft-com:office:word" xmlns:w="http://schemas.openxmlformats.org/wordprocessingml/2006/main" xmlns:w14="http://schemas.microsoft.com/office/word/2010/wordml" xmlns:wpg="http://schemas.microsoft.com/office/word/2010/wordprocessingGroup" xmlns:wpi="http://schemas.microsoft.com/office/word/2010/wordprocessingInk" xmlns:wne="http://schemas.microsoft.com/office/word/2006/wordml" xmlns:wps="http://schemas.microsoft.com/office/word/2010/wordprocessingShape" mc:Ignorable="w14 wp14">
+<w:comments xmlns:ve="http://schemas.openxmlformats.org/markup-compatibility/2006" xmlns:o="urn:schemas-microsoft-com:office:office" xmlns:r="http://schemas.openxmlformats.org/officeDocument/2006/relationships" xmlns:m="http://schemas.openxmlformats.org/officeDocument/2006/math" xmlns:v="urn:schemas-microsoft-com:vml" xmlns:wp="http://schemas.openxmlformats.org/drawingml/2006/wordprocessingDrawing" xmlns:w10="urn:schemas-microsoft-com:office:word" xmlns:w="http://schemas.openxmlformats.org/wordprocessingml/2006/main" xmlns:wne="http://schemas.microsoft.com/office/word/2006/wordml">
   <w:comment w:id="6" w:author="Holger Eichelberger" w:date="2015-10-29T09:51:00Z" w:initials="he">
     <w:p>
       <w:pPr>
-        <w:pStyle w:val="Kommentartext"/>
+        <w:pStyle w:val="CommentText"/>
         <w:rPr>
           <w:lang w:val="en-US"/>
         </w:rPr>
       </w:pPr>
       <w:r>
         <w:rPr>
-          <w:rStyle w:val="Kommentarzeichen"/>
+          <w:rStyle w:val="CommentReference"/>
         </w:rPr>
         <w:annotationRef/>
       </w:r>
@@ -11648,7 +11725,7 @@
 </file>
 
 <file path=word/numbering.xml><?xml version="1.0" encoding="utf-8"?>
-<w:numbering xmlns:wpc="http://schemas.microsoft.com/office/word/2010/wordprocessingCanvas" xmlns:mc="http://schemas.openxmlformats.org/markup-compatibility/2006" xmlns:o="urn:schemas-microsoft-com:office:office" xmlns:r="http://schemas.openxmlformats.org/officeDocument/2006/relationships" xmlns:m="http://schemas.openxmlformats.org/officeDocument/2006/math" xmlns:v="urn:schemas-microsoft-com:vml" xmlns:wp14="http://schemas.microsoft.com/office/word/2010/wordprocessingDrawing" xmlns:wp="http://schemas.openxmlformats.org/drawingml/2006/wordprocessingDrawing" xmlns:w10="urn:schemas-microsoft-com:office:word" xmlns:w="http://schemas.openxmlformats.org/wordprocessingml/2006/main" xmlns:w14="http://schemas.microsoft.com/office/word/2010/wordml" xmlns:wpg="http://schemas.microsoft.com/office/word/2010/wordprocessingGroup" xmlns:wpi="http://schemas.microsoft.com/office/word/2010/wordprocessingInk" xmlns:wne="http://schemas.microsoft.com/office/word/2006/wordml" xmlns:wps="http://schemas.microsoft.com/office/word/2010/wordprocessingShape" mc:Ignorable="w14 wp14">
+<w:numbering xmlns:ve="http://schemas.openxmlformats.org/markup-compatibility/2006" xmlns:o="urn:schemas-microsoft-com:office:office" xmlns:r="http://schemas.openxmlformats.org/officeDocument/2006/relationships" xmlns:m="http://schemas.openxmlformats.org/officeDocument/2006/math" xmlns:v="urn:schemas-microsoft-com:vml" xmlns:wp="http://schemas.openxmlformats.org/drawingml/2006/wordprocessingDrawing" xmlns:w10="urn:schemas-microsoft-com:office:word" xmlns:w="http://schemas.openxmlformats.org/wordprocessingml/2006/main" xmlns:wne="http://schemas.microsoft.com/office/word/2006/wordml">
   <w:abstractNum w:abstractNumId="0">
     <w:nsid w:val="03E8168E"/>
     <w:multiLevelType w:val="hybridMultilevel"/>
@@ -11769,7 +11846,7 @@
     <w:lvl w:ilvl="0">
       <w:start w:val="1"/>
       <w:numFmt w:val="decimal"/>
-      <w:pStyle w:val="berschrift2"/>
+      <w:pStyle w:val="Heading2"/>
       <w:lvlText w:val="%1."/>
       <w:lvlJc w:val="left"/>
       <w:pPr>
@@ -11882,6 +11959,92 @@
     </w:lvl>
   </w:abstractNum>
   <w:abstractNum w:abstractNumId="2">
+    <w:nsid w:val="06C566A0"/>
+    <w:multiLevelType w:val="hybridMultilevel"/>
+    <w:tmpl w:val="AF70FDB2"/>
+    <w:lvl w:ilvl="0" w:tplc="0407000F">
+      <w:start w:val="1"/>
+      <w:numFmt w:val="decimal"/>
+      <w:lvlText w:val="%1."/>
+      <w:lvlJc w:val="left"/>
+      <w:pPr>
+        <w:ind w:left="720" w:hanging="360"/>
+      </w:pPr>
+    </w:lvl>
+    <w:lvl w:ilvl="1" w:tplc="04070019" w:tentative="1">
+      <w:start w:val="1"/>
+      <w:numFmt w:val="lowerLetter"/>
+      <w:lvlText w:val="%2."/>
+      <w:lvlJc w:val="left"/>
+      <w:pPr>
+        <w:ind w:left="1440" w:hanging="360"/>
+      </w:pPr>
+    </w:lvl>
+    <w:lvl w:ilvl="2" w:tplc="0407001B" w:tentative="1">
+      <w:start w:val="1"/>
+      <w:numFmt w:val="lowerRoman"/>
+      <w:lvlText w:val="%3."/>
+      <w:lvlJc w:val="right"/>
+      <w:pPr>
+        <w:ind w:left="2160" w:hanging="180"/>
+      </w:pPr>
+    </w:lvl>
+    <w:lvl w:ilvl="3" w:tplc="0407000F" w:tentative="1">
+      <w:start w:val="1"/>
+      <w:numFmt w:val="decimal"/>
+      <w:lvlText w:val="%4."/>
+      <w:lvlJc w:val="left"/>
+      <w:pPr>
+        <w:ind w:left="2880" w:hanging="360"/>
+      </w:pPr>
+    </w:lvl>
+    <w:lvl w:ilvl="4" w:tplc="04070019" w:tentative="1">
+      <w:start w:val="1"/>
+      <w:numFmt w:val="lowerLetter"/>
+      <w:lvlText w:val="%5."/>
+      <w:lvlJc w:val="left"/>
+      <w:pPr>
+        <w:ind w:left="3600" w:hanging="360"/>
+      </w:pPr>
+    </w:lvl>
+    <w:lvl w:ilvl="5" w:tplc="0407001B" w:tentative="1">
+      <w:start w:val="1"/>
+      <w:numFmt w:val="lowerRoman"/>
+      <w:lvlText w:val="%6."/>
+      <w:lvlJc w:val="right"/>
+      <w:pPr>
+        <w:ind w:left="4320" w:hanging="180"/>
+      </w:pPr>
+    </w:lvl>
+    <w:lvl w:ilvl="6" w:tplc="0407000F" w:tentative="1">
+      <w:start w:val="1"/>
+      <w:numFmt w:val="decimal"/>
+      <w:lvlText w:val="%7."/>
+      <w:lvlJc w:val="left"/>
+      <w:pPr>
+        <w:ind w:left="5040" w:hanging="360"/>
+      </w:pPr>
+    </w:lvl>
+    <w:lvl w:ilvl="7" w:tplc="04070019" w:tentative="1">
+      <w:start w:val="1"/>
+      <w:numFmt w:val="lowerLetter"/>
+      <w:lvlText w:val="%8."/>
+      <w:lvlJc w:val="left"/>
+      <w:pPr>
+        <w:ind w:left="5760" w:hanging="360"/>
+      </w:pPr>
+    </w:lvl>
+    <w:lvl w:ilvl="8" w:tplc="0407001B" w:tentative="1">
+      <w:start w:val="1"/>
+      <w:numFmt w:val="lowerRoman"/>
+      <w:lvlText w:val="%9."/>
+      <w:lvlJc w:val="right"/>
+      <w:pPr>
+        <w:ind w:left="6480" w:hanging="180"/>
+      </w:pPr>
+    </w:lvl>
+  </w:abstractNum>
+  <w:abstractNum w:abstractNumId="3">
     <w:nsid w:val="26E7222D"/>
     <w:multiLevelType w:val="hybridMultilevel"/>
     <w:tmpl w:val="C47674E8"/>
@@ -11994,7 +12157,7 @@
       </w:rPr>
     </w:lvl>
   </w:abstractNum>
-  <w:abstractNum w:abstractNumId="3">
+  <w:abstractNum w:abstractNumId="4">
     <w:nsid w:val="2A8318A2"/>
     <w:multiLevelType w:val="hybridMultilevel"/>
     <w:tmpl w:val="F0FC7F66"/>
@@ -12083,7 +12246,7 @@
       </w:pPr>
     </w:lvl>
   </w:abstractNum>
-  <w:abstractNum w:abstractNumId="4">
+  <w:abstractNum w:abstractNumId="5">
     <w:nsid w:val="2DCC182D"/>
     <w:multiLevelType w:val="hybridMultilevel"/>
     <w:tmpl w:val="4A005E22"/>
@@ -12172,7 +12335,7 @@
       </w:pPr>
     </w:lvl>
   </w:abstractNum>
-  <w:abstractNum w:abstractNumId="5">
+  <w:abstractNum w:abstractNumId="6">
     <w:nsid w:val="2F9E0E28"/>
     <w:multiLevelType w:val="hybridMultilevel"/>
     <w:tmpl w:val="80DAC7B0"/>
@@ -12261,7 +12424,265 @@
       </w:pPr>
     </w:lvl>
   </w:abstractNum>
-  <w:abstractNum w:abstractNumId="6">
+  <w:abstractNum w:abstractNumId="7">
+    <w:nsid w:val="37FF773D"/>
+    <w:multiLevelType w:val="hybridMultilevel"/>
+    <w:tmpl w:val="56AA44FE"/>
+    <w:lvl w:ilvl="0" w:tplc="04070011">
+      <w:start w:val="1"/>
+      <w:numFmt w:val="decimal"/>
+      <w:lvlText w:val="%1)"/>
+      <w:lvlJc w:val="left"/>
+      <w:pPr>
+        <w:ind w:left="720" w:hanging="360"/>
+      </w:pPr>
+    </w:lvl>
+    <w:lvl w:ilvl="1" w:tplc="04070019" w:tentative="1">
+      <w:start w:val="1"/>
+      <w:numFmt w:val="lowerLetter"/>
+      <w:lvlText w:val="%2."/>
+      <w:lvlJc w:val="left"/>
+      <w:pPr>
+        <w:ind w:left="1440" w:hanging="360"/>
+      </w:pPr>
+    </w:lvl>
+    <w:lvl w:ilvl="2" w:tplc="0407001B" w:tentative="1">
+      <w:start w:val="1"/>
+      <w:numFmt w:val="lowerRoman"/>
+      <w:lvlText w:val="%3."/>
+      <w:lvlJc w:val="right"/>
+      <w:pPr>
+        <w:ind w:left="2160" w:hanging="180"/>
+      </w:pPr>
+    </w:lvl>
+    <w:lvl w:ilvl="3" w:tplc="0407000F" w:tentative="1">
+      <w:start w:val="1"/>
+      <w:numFmt w:val="decimal"/>
+      <w:lvlText w:val="%4."/>
+      <w:lvlJc w:val="left"/>
+      <w:pPr>
+        <w:ind w:left="2880" w:hanging="360"/>
+      </w:pPr>
+    </w:lvl>
+    <w:lvl w:ilvl="4" w:tplc="04070019" w:tentative="1">
+      <w:start w:val="1"/>
+      <w:numFmt w:val="lowerLetter"/>
+      <w:lvlText w:val="%5."/>
+      <w:lvlJc w:val="left"/>
+      <w:pPr>
+        <w:ind w:left="3600" w:hanging="360"/>
+      </w:pPr>
+    </w:lvl>
+    <w:lvl w:ilvl="5" w:tplc="0407001B" w:tentative="1">
+      <w:start w:val="1"/>
+      <w:numFmt w:val="lowerRoman"/>
+      <w:lvlText w:val="%6."/>
+      <w:lvlJc w:val="right"/>
+      <w:pPr>
+        <w:ind w:left="4320" w:hanging="180"/>
+      </w:pPr>
+    </w:lvl>
+    <w:lvl w:ilvl="6" w:tplc="0407000F" w:tentative="1">
+      <w:start w:val="1"/>
+      <w:numFmt w:val="decimal"/>
+      <w:lvlText w:val="%7."/>
+      <w:lvlJc w:val="left"/>
+      <w:pPr>
+        <w:ind w:left="5040" w:hanging="360"/>
+      </w:pPr>
+    </w:lvl>
+    <w:lvl w:ilvl="7" w:tplc="04070019" w:tentative="1">
+      <w:start w:val="1"/>
+      <w:numFmt w:val="lowerLetter"/>
+      <w:lvlText w:val="%8."/>
+      <w:lvlJc w:val="left"/>
+      <w:pPr>
+        <w:ind w:left="5760" w:hanging="360"/>
+      </w:pPr>
+    </w:lvl>
+    <w:lvl w:ilvl="8" w:tplc="0407001B" w:tentative="1">
+      <w:start w:val="1"/>
+      <w:numFmt w:val="lowerRoman"/>
+      <w:lvlText w:val="%9."/>
+      <w:lvlJc w:val="right"/>
+      <w:pPr>
+        <w:ind w:left="6480" w:hanging="180"/>
+      </w:pPr>
+    </w:lvl>
+  </w:abstractNum>
+  <w:abstractNum w:abstractNumId="8">
+    <w:nsid w:val="3DE94C98"/>
+    <w:multiLevelType w:val="hybridMultilevel"/>
+    <w:tmpl w:val="44062F26"/>
+    <w:lvl w:ilvl="0" w:tplc="04070011">
+      <w:start w:val="1"/>
+      <w:numFmt w:val="decimal"/>
+      <w:lvlText w:val="%1)"/>
+      <w:lvlJc w:val="left"/>
+      <w:pPr>
+        <w:ind w:left="720" w:hanging="360"/>
+      </w:pPr>
+    </w:lvl>
+    <w:lvl w:ilvl="1" w:tplc="04070019" w:tentative="1">
+      <w:start w:val="1"/>
+      <w:numFmt w:val="lowerLetter"/>
+      <w:lvlText w:val="%2."/>
+      <w:lvlJc w:val="left"/>
+      <w:pPr>
+        <w:ind w:left="1440" w:hanging="360"/>
+      </w:pPr>
+    </w:lvl>
+    <w:lvl w:ilvl="2" w:tplc="0407001B" w:tentative="1">
+      <w:start w:val="1"/>
+      <w:numFmt w:val="lowerRoman"/>
+      <w:lvlText w:val="%3."/>
+      <w:lvlJc w:val="right"/>
+      <w:pPr>
+        <w:ind w:left="2160" w:hanging="180"/>
+      </w:pPr>
+    </w:lvl>
+    <w:lvl w:ilvl="3" w:tplc="0407000F" w:tentative="1">
+      <w:start w:val="1"/>
+      <w:numFmt w:val="decimal"/>
+      <w:lvlText w:val="%4."/>
+      <w:lvlJc w:val="left"/>
+      <w:pPr>
+        <w:ind w:left="2880" w:hanging="360"/>
+      </w:pPr>
+    </w:lvl>
+    <w:lvl w:ilvl="4" w:tplc="04070019" w:tentative="1">
+      <w:start w:val="1"/>
+      <w:numFmt w:val="lowerLetter"/>
+      <w:lvlText w:val="%5."/>
+      <w:lvlJc w:val="left"/>
+      <w:pPr>
+        <w:ind w:left="3600" w:hanging="360"/>
+      </w:pPr>
+    </w:lvl>
+    <w:lvl w:ilvl="5" w:tplc="0407001B" w:tentative="1">
+      <w:start w:val="1"/>
+      <w:numFmt w:val="lowerRoman"/>
+      <w:lvlText w:val="%6."/>
+      <w:lvlJc w:val="right"/>
+      <w:pPr>
+        <w:ind w:left="4320" w:hanging="180"/>
+      </w:pPr>
+    </w:lvl>
+    <w:lvl w:ilvl="6" w:tplc="0407000F" w:tentative="1">
+      <w:start w:val="1"/>
+      <w:numFmt w:val="decimal"/>
+      <w:lvlText w:val="%7."/>
+      <w:lvlJc w:val="left"/>
+      <w:pPr>
+        <w:ind w:left="5040" w:hanging="360"/>
+      </w:pPr>
+    </w:lvl>
+    <w:lvl w:ilvl="7" w:tplc="04070019" w:tentative="1">
+      <w:start w:val="1"/>
+      <w:numFmt w:val="lowerLetter"/>
+      <w:lvlText w:val="%8."/>
+      <w:lvlJc w:val="left"/>
+      <w:pPr>
+        <w:ind w:left="5760" w:hanging="360"/>
+      </w:pPr>
+    </w:lvl>
+    <w:lvl w:ilvl="8" w:tplc="0407001B" w:tentative="1">
+      <w:start w:val="1"/>
+      <w:numFmt w:val="lowerRoman"/>
+      <w:lvlText w:val="%9."/>
+      <w:lvlJc w:val="right"/>
+      <w:pPr>
+        <w:ind w:left="6480" w:hanging="180"/>
+      </w:pPr>
+    </w:lvl>
+  </w:abstractNum>
+  <w:abstractNum w:abstractNumId="9">
+    <w:nsid w:val="410F13F4"/>
+    <w:multiLevelType w:val="hybridMultilevel"/>
+    <w:tmpl w:val="32B0FC88"/>
+    <w:lvl w:ilvl="0" w:tplc="04070011">
+      <w:start w:val="1"/>
+      <w:numFmt w:val="decimal"/>
+      <w:lvlText w:val="%1)"/>
+      <w:lvlJc w:val="left"/>
+      <w:pPr>
+        <w:ind w:left="720" w:hanging="360"/>
+      </w:pPr>
+    </w:lvl>
+    <w:lvl w:ilvl="1" w:tplc="04070019" w:tentative="1">
+      <w:start w:val="1"/>
+      <w:numFmt w:val="lowerLetter"/>
+      <w:lvlText w:val="%2."/>
+      <w:lvlJc w:val="left"/>
+      <w:pPr>
+        <w:ind w:left="1440" w:hanging="360"/>
+      </w:pPr>
+    </w:lvl>
+    <w:lvl w:ilvl="2" w:tplc="0407001B" w:tentative="1">
+      <w:start w:val="1"/>
+      <w:numFmt w:val="lowerRoman"/>
+      <w:lvlText w:val="%3."/>
+      <w:lvlJc w:val="right"/>
+      <w:pPr>
+        <w:ind w:left="2160" w:hanging="180"/>
+      </w:pPr>
+    </w:lvl>
+    <w:lvl w:ilvl="3" w:tplc="0407000F" w:tentative="1">
+      <w:start w:val="1"/>
+      <w:numFmt w:val="decimal"/>
+      <w:lvlText w:val="%4."/>
+      <w:lvlJc w:val="left"/>
+      <w:pPr>
+        <w:ind w:left="2880" w:hanging="360"/>
+      </w:pPr>
+    </w:lvl>
+    <w:lvl w:ilvl="4" w:tplc="04070019" w:tentative="1">
+      <w:start w:val="1"/>
+      <w:numFmt w:val="lowerLetter"/>
+      <w:lvlText w:val="%5."/>
+      <w:lvlJc w:val="left"/>
+      <w:pPr>
+        <w:ind w:left="3600" w:hanging="360"/>
+      </w:pPr>
+    </w:lvl>
+    <w:lvl w:ilvl="5" w:tplc="0407001B" w:tentative="1">
+      <w:start w:val="1"/>
+      <w:numFmt w:val="lowerRoman"/>
+      <w:lvlText w:val="%6."/>
+      <w:lvlJc w:val="right"/>
+      <w:pPr>
+        <w:ind w:left="4320" w:hanging="180"/>
+      </w:pPr>
+    </w:lvl>
+    <w:lvl w:ilvl="6" w:tplc="0407000F" w:tentative="1">
+      <w:start w:val="1"/>
+      <w:numFmt w:val="decimal"/>
+      <w:lvlText w:val="%7."/>
+      <w:lvlJc w:val="left"/>
+      <w:pPr>
+        <w:ind w:left="5040" w:hanging="360"/>
+      </w:pPr>
+    </w:lvl>
+    <w:lvl w:ilvl="7" w:tplc="04070019" w:tentative="1">
+      <w:start w:val="1"/>
+      <w:numFmt w:val="lowerLetter"/>
+      <w:lvlText w:val="%8."/>
+      <w:lvlJc w:val="left"/>
+      <w:pPr>
+        <w:ind w:left="5760" w:hanging="360"/>
+      </w:pPr>
+    </w:lvl>
+    <w:lvl w:ilvl="8" w:tplc="0407001B" w:tentative="1">
+      <w:start w:val="1"/>
+      <w:numFmt w:val="lowerRoman"/>
+      <w:lvlText w:val="%9."/>
+      <w:lvlJc w:val="right"/>
+      <w:pPr>
+        <w:ind w:left="6480" w:hanging="180"/>
+      </w:pPr>
+    </w:lvl>
+  </w:abstractNum>
+  <w:abstractNum w:abstractNumId="10">
     <w:nsid w:val="41C5670E"/>
     <w:multiLevelType w:val="hybridMultilevel"/>
     <w:tmpl w:val="A98AC818"/>
@@ -12350,32 +12771,133 @@
       </w:pPr>
     </w:lvl>
   </w:abstractNum>
+  <w:abstractNum w:abstractNumId="11">
+    <w:nsid w:val="659418D1"/>
+    <w:multiLevelType w:val="hybridMultilevel"/>
+    <w:tmpl w:val="80582A62"/>
+    <w:lvl w:ilvl="0" w:tplc="04070011">
+      <w:start w:val="1"/>
+      <w:numFmt w:val="decimal"/>
+      <w:lvlText w:val="%1)"/>
+      <w:lvlJc w:val="left"/>
+      <w:pPr>
+        <w:ind w:left="720" w:hanging="360"/>
+      </w:pPr>
+    </w:lvl>
+    <w:lvl w:ilvl="1" w:tplc="04070019" w:tentative="1">
+      <w:start w:val="1"/>
+      <w:numFmt w:val="lowerLetter"/>
+      <w:lvlText w:val="%2."/>
+      <w:lvlJc w:val="left"/>
+      <w:pPr>
+        <w:ind w:left="1440" w:hanging="360"/>
+      </w:pPr>
+    </w:lvl>
+    <w:lvl w:ilvl="2" w:tplc="0407001B" w:tentative="1">
+      <w:start w:val="1"/>
+      <w:numFmt w:val="lowerRoman"/>
+      <w:lvlText w:val="%3."/>
+      <w:lvlJc w:val="right"/>
+      <w:pPr>
+        <w:ind w:left="2160" w:hanging="180"/>
+      </w:pPr>
+    </w:lvl>
+    <w:lvl w:ilvl="3" w:tplc="0407000F" w:tentative="1">
+      <w:start w:val="1"/>
+      <w:numFmt w:val="decimal"/>
+      <w:lvlText w:val="%4."/>
+      <w:lvlJc w:val="left"/>
+      <w:pPr>
+        <w:ind w:left="2880" w:hanging="360"/>
+      </w:pPr>
+    </w:lvl>
+    <w:lvl w:ilvl="4" w:tplc="04070019" w:tentative="1">
+      <w:start w:val="1"/>
+      <w:numFmt w:val="lowerLetter"/>
+      <w:lvlText w:val="%5."/>
+      <w:lvlJc w:val="left"/>
+      <w:pPr>
+        <w:ind w:left="3600" w:hanging="360"/>
+      </w:pPr>
+    </w:lvl>
+    <w:lvl w:ilvl="5" w:tplc="0407001B" w:tentative="1">
+      <w:start w:val="1"/>
+      <w:numFmt w:val="lowerRoman"/>
+      <w:lvlText w:val="%6."/>
+      <w:lvlJc w:val="right"/>
+      <w:pPr>
+        <w:ind w:left="4320" w:hanging="180"/>
+      </w:pPr>
+    </w:lvl>
+    <w:lvl w:ilvl="6" w:tplc="0407000F" w:tentative="1">
+      <w:start w:val="1"/>
+      <w:numFmt w:val="decimal"/>
+      <w:lvlText w:val="%7."/>
+      <w:lvlJc w:val="left"/>
+      <w:pPr>
+        <w:ind w:left="5040" w:hanging="360"/>
+      </w:pPr>
+    </w:lvl>
+    <w:lvl w:ilvl="7" w:tplc="04070019" w:tentative="1">
+      <w:start w:val="1"/>
+      <w:numFmt w:val="lowerLetter"/>
+      <w:lvlText w:val="%8."/>
+      <w:lvlJc w:val="left"/>
+      <w:pPr>
+        <w:ind w:left="5760" w:hanging="360"/>
+      </w:pPr>
+    </w:lvl>
+    <w:lvl w:ilvl="8" w:tplc="0407001B" w:tentative="1">
+      <w:start w:val="1"/>
+      <w:numFmt w:val="lowerRoman"/>
+      <w:lvlText w:val="%9."/>
+      <w:lvlJc w:val="right"/>
+      <w:pPr>
+        <w:ind w:left="6480" w:hanging="180"/>
+      </w:pPr>
+    </w:lvl>
+  </w:abstractNum>
   <w:num w:numId="1">
-    <w:abstractNumId w:val="3"/>
+    <w:abstractNumId w:val="4"/>
   </w:num>
   <w:num w:numId="2">
-    <w:abstractNumId w:val="6"/>
+    <w:abstractNumId w:val="10"/>
   </w:num>
   <w:num w:numId="3">
-    <w:abstractNumId w:val="5"/>
+    <w:abstractNumId w:val="6"/>
   </w:num>
   <w:num w:numId="4">
     <w:abstractNumId w:val="1"/>
   </w:num>
   <w:num w:numId="5">
-    <w:abstractNumId w:val="2"/>
+    <w:abstractNumId w:val="3"/>
   </w:num>
   <w:num w:numId="6">
     <w:abstractNumId w:val="0"/>
   </w:num>
   <w:num w:numId="7">
-    <w:abstractNumId w:val="4"/>
+    <w:abstractNumId w:val="5"/>
+  </w:num>
+  <w:num w:numId="8">
+    <w:abstractNumId w:val="2"/>
+  </w:num>
+  <w:num w:numId="9">
+    <w:abstractNumId w:val="7"/>
+  </w:num>
+  <w:num w:numId="10">
+    <w:abstractNumId w:val="11"/>
+  </w:num>
+  <w:num w:numId="11">
+    <w:abstractNumId w:val="8"/>
+  </w:num>
+  <w:num w:numId="12">
+    <w:abstractNumId w:val="9"/>
   </w:num>
 </w:numbering>
 </file>
 
 <file path=word/styles.xml><?xml version="1.0" encoding="utf-8"?>
-<w:styles xmlns:mc="http://schemas.openxmlformats.org/markup-compatibility/2006" xmlns:r="http://schemas.openxmlformats.org/officeDocument/2006/relationships" xmlns:w="http://schemas.openxmlformats.org/wordprocessingml/2006/main" xmlns:w14="http://schemas.microsoft.com/office/word/2010/wordml" mc:Ignorable="w14">
+<w:styles xmlns:r="http://schemas.openxmlformats.org/officeDocument/2006/relationships" xmlns:w="http://schemas.openxmlformats.org/wordprocessingml/2006/main">
   <w:docDefaults>
     <w:rPrDefault>
       <w:rPr>
@@ -12530,16 +13052,16 @@
     <w:lsdException w:name="Bibliography" w:uiPriority="37"/>
     <w:lsdException w:name="TOC Heading" w:uiPriority="39" w:qFormat="1"/>
   </w:latentStyles>
-  <w:style w:type="paragraph" w:default="1" w:styleId="Standard">
+  <w:style w:type="paragraph" w:default="1" w:styleId="Normal">
     <w:name w:val="Normal"/>
     <w:qFormat/>
     <w:rsid w:val="000030AC"/>
   </w:style>
-  <w:style w:type="paragraph" w:styleId="berschrift2">
+  <w:style w:type="paragraph" w:styleId="Heading2">
     <w:name w:val="heading 2"/>
-    <w:basedOn w:val="Standard"/>
-    <w:next w:val="Standard"/>
-    <w:link w:val="berschrift2Zchn"/>
+    <w:basedOn w:val="Normal"/>
+    <w:next w:val="Normal"/>
+    <w:link w:val="Heading2Char"/>
     <w:uiPriority w:val="9"/>
     <w:unhideWhenUsed/>
     <w:qFormat/>
@@ -12563,17 +13085,18 @@
       <w:szCs w:val="26"/>
     </w:rPr>
   </w:style>
-  <w:style w:type="character" w:default="1" w:styleId="Absatz-Standardschriftart">
+  <w:style w:type="character" w:default="1" w:styleId="DefaultParagraphFont">
     <w:name w:val="Default Paragraph Font"/>
     <w:uiPriority w:val="1"/>
     <w:semiHidden/>
     <w:unhideWhenUsed/>
   </w:style>
-  <w:style w:type="table" w:default="1" w:styleId="NormaleTabelle">
+  <w:style w:type="table" w:default="1" w:styleId="TableNormal">
     <w:name w:val="Normal Table"/>
     <w:uiPriority w:val="99"/>
     <w:semiHidden/>
     <w:unhideWhenUsed/>
+    <w:qFormat/>
     <w:tblPr>
       <w:tblInd w:w="0" w:type="dxa"/>
       <w:tblCellMar>
@@ -12584,15 +13107,15 @@
       </w:tblCellMar>
     </w:tblPr>
   </w:style>
-  <w:style w:type="numbering" w:default="1" w:styleId="KeineListe">
+  <w:style w:type="numbering" w:default="1" w:styleId="NoList">
     <w:name w:val="No List"/>
     <w:uiPriority w:val="99"/>
     <w:semiHidden/>
     <w:unhideWhenUsed/>
   </w:style>
-  <w:style w:type="paragraph" w:styleId="Listenabsatz">
+  <w:style w:type="paragraph" w:styleId="ListParagraph">
     <w:name w:val="List Paragraph"/>
-    <w:basedOn w:val="Standard"/>
+    <w:basedOn w:val="Normal"/>
     <w:uiPriority w:val="34"/>
     <w:qFormat/>
     <w:rsid w:val="00B22A8A"/>
@@ -12601,10 +13124,10 @@
       <w:contextualSpacing/>
     </w:pPr>
   </w:style>
-  <w:style w:type="paragraph" w:styleId="Sprechblasentext">
+  <w:style w:type="paragraph" w:styleId="BalloonText">
     <w:name w:val="Balloon Text"/>
-    <w:basedOn w:val="Standard"/>
-    <w:link w:val="SprechblasentextZchn"/>
+    <w:basedOn w:val="Normal"/>
+    <w:link w:val="BalloonTextChar"/>
     <w:uiPriority w:val="99"/>
     <w:semiHidden/>
     <w:unhideWhenUsed/>
@@ -12618,10 +13141,10 @@
       <w:szCs w:val="16"/>
     </w:rPr>
   </w:style>
-  <w:style w:type="character" w:customStyle="1" w:styleId="SprechblasentextZchn">
-    <w:name w:val="Sprechblasentext Zchn"/>
-    <w:basedOn w:val="Absatz-Standardschriftart"/>
-    <w:link w:val="Sprechblasentext"/>
+  <w:style w:type="character" w:customStyle="1" w:styleId="BalloonTextChar">
+    <w:name w:val="Balloon Text Char"/>
+    <w:basedOn w:val="DefaultParagraphFont"/>
+    <w:link w:val="BalloonText"/>
     <w:uiPriority w:val="99"/>
     <w:semiHidden/>
     <w:rsid w:val="00A72C98"/>
@@ -12631,9 +13154,9 @@
       <w:szCs w:val="16"/>
     </w:rPr>
   </w:style>
-  <w:style w:type="character" w:styleId="Kommentarzeichen">
+  <w:style w:type="character" w:styleId="CommentReference">
     <w:name w:val="annotation reference"/>
-    <w:basedOn w:val="Absatz-Standardschriftart"/>
+    <w:basedOn w:val="DefaultParagraphFont"/>
     <w:uiPriority w:val="99"/>
     <w:semiHidden/>
     <w:unhideWhenUsed/>
@@ -12643,10 +13166,10 @@
       <w:szCs w:val="16"/>
     </w:rPr>
   </w:style>
-  <w:style w:type="paragraph" w:styleId="Kommentartext">
+  <w:style w:type="paragraph" w:styleId="CommentText">
     <w:name w:val="annotation text"/>
-    <w:basedOn w:val="Standard"/>
-    <w:link w:val="KommentartextZchn"/>
+    <w:basedOn w:val="Normal"/>
+    <w:link w:val="CommentTextChar"/>
     <w:uiPriority w:val="99"/>
     <w:semiHidden/>
     <w:unhideWhenUsed/>
@@ -12659,10 +13182,10 @@
       <w:szCs w:val="20"/>
     </w:rPr>
   </w:style>
-  <w:style w:type="character" w:customStyle="1" w:styleId="KommentartextZchn">
-    <w:name w:val="Kommentartext Zchn"/>
-    <w:basedOn w:val="Absatz-Standardschriftart"/>
-    <w:link w:val="Kommentartext"/>
+  <w:style w:type="character" w:customStyle="1" w:styleId="CommentTextChar">
+    <w:name w:val="Comment Text Char"/>
+    <w:basedOn w:val="DefaultParagraphFont"/>
+    <w:link w:val="CommentText"/>
     <w:uiPriority w:val="99"/>
     <w:semiHidden/>
     <w:rsid w:val="00C71CD8"/>
@@ -12671,11 +13194,11 @@
       <w:szCs w:val="20"/>
     </w:rPr>
   </w:style>
-  <w:style w:type="paragraph" w:styleId="Kommentarthema">
+  <w:style w:type="paragraph" w:styleId="CommentSubject">
     <w:name w:val="annotation subject"/>
-    <w:basedOn w:val="Kommentartext"/>
-    <w:next w:val="Kommentartext"/>
-    <w:link w:val="KommentarthemaZchn"/>
+    <w:basedOn w:val="CommentText"/>
+    <w:next w:val="CommentText"/>
+    <w:link w:val="CommentSubjectChar"/>
     <w:uiPriority w:val="99"/>
     <w:semiHidden/>
     <w:unhideWhenUsed/>
@@ -12685,10 +13208,10 @@
       <w:bCs/>
     </w:rPr>
   </w:style>
-  <w:style w:type="character" w:customStyle="1" w:styleId="KommentarthemaZchn">
-    <w:name w:val="Kommentarthema Zchn"/>
-    <w:basedOn w:val="KommentartextZchn"/>
-    <w:link w:val="Kommentarthema"/>
+  <w:style w:type="character" w:customStyle="1" w:styleId="CommentSubjectChar">
+    <w:name w:val="Comment Subject Char"/>
+    <w:basedOn w:val="CommentTextChar"/>
+    <w:link w:val="CommentSubject"/>
     <w:uiPriority w:val="99"/>
     <w:semiHidden/>
     <w:rsid w:val="00C71CD8"/>
@@ -12699,10 +13222,10 @@
       <w:szCs w:val="20"/>
     </w:rPr>
   </w:style>
-  <w:style w:type="character" w:customStyle="1" w:styleId="berschrift2Zchn">
-    <w:name w:val="Überschrift 2 Zchn"/>
-    <w:basedOn w:val="Absatz-Standardschriftart"/>
-    <w:link w:val="berschrift2"/>
+  <w:style w:type="character" w:customStyle="1" w:styleId="Heading2Char">
+    <w:name w:val="Heading 2 Char"/>
+    <w:basedOn w:val="DefaultParagraphFont"/>
+    <w:link w:val="Heading2"/>
     <w:uiPriority w:val="9"/>
     <w:rsid w:val="007A7A1C"/>
     <w:rPr>
@@ -13195,7 +13718,7 @@
 </file>
 
 <file path=customXml/itemProps1.xml><?xml version="1.0" encoding="utf-8"?>
-<ds:datastoreItem xmlns:ds="http://schemas.openxmlformats.org/officeDocument/2006/customXml" ds:itemID="{413ED341-FF7E-4767-B373-42D5BD68B261}">
+<ds:datastoreItem xmlns:ds="http://schemas.openxmlformats.org/officeDocument/2006/customXml" ds:itemID="{6CEA0770-0D97-4254-9C8A-7F7351A0C364}">
   <ds:schemaRefs>
     <ds:schemaRef ds:uri="http://schemas.openxmlformats.org/officeDocument/2006/bibliography"/>
   </ds:schemaRefs>

</xml_diff>

<commit_message>
manifest analysis as test case
</commit_message>
<xml_diff>
--- a/QualiMasterApplication/documentation/QM-IConf Testing Scenarios.docx
+++ b/QualiMasterApplication/documentation/QM-IConf Testing Scenarios.docx
@@ -4137,49 +4137,19 @@
         <w:rPr>
           <w:lang w:val="en-GB"/>
         </w:rPr>
-        <w:t>Editing</w:t>
-      </w:r>
-      <w:r>
-        <w:rPr>
-          <w:lang w:val="en-GB"/>
-        </w:rPr>
-        <w:t xml:space="preserve"> a </w:t>
-      </w:r>
-      <w:r>
-        <w:rPr>
-          <w:lang w:val="en-GB"/>
-        </w:rPr>
-        <w:t xml:space="preserve">Type, General-purpose </w:t>
-      </w:r>
-      <w:r>
-        <w:rPr>
-          <w:lang w:val="en-GB"/>
-        </w:rPr>
-        <w:t xml:space="preserve">Machine, </w:t>
-      </w:r>
-      <w:r>
-        <w:rPr>
-          <w:lang w:val="en-GB"/>
-        </w:rPr>
-        <w:t xml:space="preserve">Reconfigurable Hardware Machine, Data Management, </w:t>
-      </w:r>
-      <w:r>
-        <w:rPr>
-          <w:lang w:val="en-GB"/>
-        </w:rPr>
-        <w:t xml:space="preserve">Algorithm Family, </w:t>
-      </w:r>
-      <w:r>
-        <w:rPr>
-          <w:lang w:val="en-GB"/>
-        </w:rPr>
-        <w:t xml:space="preserve">or </w:t>
-      </w:r>
-      <w:r>
-        <w:rPr>
-          <w:lang w:val="en-GB"/>
-        </w:rPr>
-        <w:t>Algorithm</w:t>
+        <w:t>Configuring</w:t>
+      </w:r>
+      <w:r>
+        <w:rPr>
+          <w:lang w:val="en-GB"/>
+        </w:rPr>
+        <w:t xml:space="preserve"> a new Algorithm</w:t>
+      </w:r>
+      <w:r>
+        <w:rPr>
+          <w:lang w:val="en-GB"/>
+        </w:rPr>
+        <w:t>, Source or Sink via Manifests</w:t>
       </w:r>
     </w:p>
     <w:p>
@@ -4201,19 +4171,7 @@
         <w:rPr>
           <w:lang w:val="en-GB"/>
         </w:rPr>
-        <w:t xml:space="preserve"> Configure </w:t>
-      </w:r>
-      <w:r>
-        <w:rPr>
-          <w:lang w:val="en-GB"/>
-        </w:rPr>
-        <w:t xml:space="preserve">an existing </w:t>
-      </w:r>
-      <w:r>
-        <w:rPr>
-          <w:lang w:val="en-GB"/>
-        </w:rPr>
-        <w:t>configurable element by individual settings.</w:t>
+        <w:t xml:space="preserve"> Configure a new configurable element by settings taken over from code. Currently, this works only for software algorithms (and there are no hardware algorithm artifacts by now).</w:t>
       </w:r>
     </w:p>
     <w:p>
@@ -4263,6 +4221,371 @@
         <w:rPr>
           <w:lang w:val="en-GB"/>
         </w:rPr>
+        <w:t xml:space="preserve">), the respective element has been created (Section </w:t>
+      </w:r>
+      <w:fldSimple w:instr=" REF _Ref433874984 \r \h  \* MERGEFORMAT ">
+        <w:r>
+          <w:rPr>
+            <w:lang w:val="en-GB"/>
+          </w:rPr>
+          <w:t>9</w:t>
+        </w:r>
+      </w:fldSimple>
+      <w:r>
+        <w:rPr>
+          <w:lang w:val="en-GB"/>
+        </w:rPr>
+        <w:t>).</w:t>
+      </w:r>
+    </w:p>
+    <w:p>
+      <w:pPr>
+        <w:spacing w:after="0" w:line="240" w:lineRule="auto"/>
+        <w:jc w:val="both"/>
+        <w:rPr>
+          <w:lang w:val="en-GB"/>
+        </w:rPr>
+      </w:pPr>
+      <w:r>
+        <w:rPr>
+          <w:b/>
+          <w:lang w:val="en-GB"/>
+        </w:rPr>
+        <w:t>Process:</w:t>
+      </w:r>
+      <w:r>
+        <w:rPr>
+          <w:b/>
+          <w:lang w:val="en-GB"/>
+        </w:rPr>
+        <w:t xml:space="preserve"> </w:t>
+      </w:r>
+      <w:r>
+        <w:rPr>
+          <w:lang w:val="en-GB"/>
+        </w:rPr>
+        <w:t>Select a respective artifact which has a proper Manifest, e.g</w:t>
+      </w:r>
+      <w:proofErr w:type="gramStart"/>
+      <w:r>
+        <w:rPr>
+          <w:lang w:val="en-GB"/>
+        </w:rPr>
+        <w:t>.,</w:t>
+      </w:r>
+      <w:proofErr w:type="gramEnd"/>
+      <w:r>
+        <w:rPr>
+          <w:lang w:val="en-GB"/>
+        </w:rPr>
+        <w:t xml:space="preserve"> </w:t>
+      </w:r>
+    </w:p>
+    <w:p>
+      <w:pPr>
+        <w:pStyle w:val="ListParagraph"/>
+        <w:numPr>
+          <w:ilvl w:val="0"/>
+          <w:numId w:val="13"/>
+        </w:numPr>
+        <w:spacing w:line="240" w:lineRule="auto"/>
+        <w:jc w:val="both"/>
+        <w:rPr>
+          <w:lang w:val="en-GB"/>
+        </w:rPr>
+      </w:pPr>
+      <w:r>
+        <w:rPr>
+          <w:lang w:val="en-GB"/>
+        </w:rPr>
+        <w:t>Source (</w:t>
+      </w:r>
+      <w:proofErr w:type="spellStart"/>
+      <w:r>
+        <w:rPr>
+          <w:lang w:val="en-GB"/>
+        </w:rPr>
+        <w:t>eu</w:t>
+      </w:r>
+      <w:proofErr w:type="spellEnd"/>
+      <w:r>
+        <w:rPr>
+          <w:lang w:val="en-US"/>
+        </w:rPr>
+        <w:t xml:space="preserve"> </w:t>
+      </w:r>
+      <w:r>
+        <w:rPr>
+          <w:lang w:val="en-GB"/>
+        </w:rPr>
+        <w:t xml:space="preserve">eu.qualimaster:spring-client:3.1-SNAPSHOT), </w:t>
+      </w:r>
+    </w:p>
+    <w:p>
+      <w:pPr>
+        <w:pStyle w:val="ListParagraph"/>
+        <w:numPr>
+          <w:ilvl w:val="0"/>
+          <w:numId w:val="13"/>
+        </w:numPr>
+        <w:spacing w:line="240" w:lineRule="auto"/>
+        <w:jc w:val="both"/>
+        <w:rPr>
+          <w:lang w:val="en-GB"/>
+        </w:rPr>
+      </w:pPr>
+      <w:r>
+        <w:rPr>
+          <w:lang w:val="en-GB"/>
+        </w:rPr>
+        <w:t xml:space="preserve">Algorithm(eu.qualimaster:dynamic-graph-compilation:0.1-SNAPSHOT, </w:t>
+      </w:r>
+    </w:p>
+    <w:p>
+      <w:pPr>
+        <w:pStyle w:val="ListParagraph"/>
+        <w:numPr>
+          <w:ilvl w:val="0"/>
+          <w:numId w:val="13"/>
+        </w:numPr>
+        <w:spacing w:after="0" w:line="240" w:lineRule="auto"/>
+        <w:ind w:left="714" w:hanging="357"/>
+        <w:jc w:val="both"/>
+        <w:rPr>
+          <w:lang w:val="en-GB"/>
+        </w:rPr>
+      </w:pPr>
+      <w:r>
+        <w:rPr>
+          <w:lang w:val="en-GB"/>
+        </w:rPr>
+        <w:t>Sink (eu.qualimaster:mi-data-sink:1.1-SNAPSHOT)</w:t>
+      </w:r>
+    </w:p>
+    <w:p>
+      <w:pPr>
+        <w:spacing w:after="0" w:line="240" w:lineRule="auto"/>
+        <w:jc w:val="both"/>
+        <w:rPr>
+          <w:lang w:val="en-GB"/>
+        </w:rPr>
+      </w:pPr>
+      <w:proofErr w:type="gramStart"/>
+      <w:r>
+        <w:rPr>
+          <w:lang w:val="en-GB"/>
+        </w:rPr>
+        <w:t>using</w:t>
+      </w:r>
+      <w:proofErr w:type="gramEnd"/>
+      <w:r>
+        <w:rPr>
+          <w:lang w:val="en-GB"/>
+        </w:rPr>
+        <w:t xml:space="preserve"> the Maven Artifact selector (artifact browse button). Click then “Browse” for the implementing class. The class selector shall show the available classes (only a few, in the extreme case only one). Select a class and the input/output/parameter fields of the configurable elements editor shall be filled accordingly. </w:t>
+      </w:r>
+      <w:r>
+        <w:rPr>
+          <w:i/>
+          <w:lang w:val="en-GB"/>
+        </w:rPr>
+        <w:t>Currently, description and default values for parameters are not taken over.</w:t>
+      </w:r>
+      <w:r>
+        <w:rPr>
+          <w:i/>
+          <w:lang w:val="en-GB"/>
+        </w:rPr>
+        <w:t xml:space="preserve"> Also editing a configurable element using manifest may lead to editor update problems.</w:t>
+      </w:r>
+    </w:p>
+    <w:p>
+      <w:pPr>
+        <w:spacing w:line="240" w:lineRule="auto"/>
+        <w:jc w:val="both"/>
+        <w:rPr>
+          <w:lang w:val="en-GB"/>
+        </w:rPr>
+      </w:pPr>
+      <w:r>
+        <w:rPr>
+          <w:b/>
+          <w:lang w:val="en-GB"/>
+        </w:rPr>
+        <w:t>Result:</w:t>
+      </w:r>
+      <w:r>
+        <w:rPr>
+          <w:lang w:val="en-GB"/>
+        </w:rPr>
+        <w:t xml:space="preserve"> The settings from the manifest analysis are correctly taken over and displayed correctly, </w:t>
+      </w:r>
+      <w:proofErr w:type="gramStart"/>
+      <w:r>
+        <w:rPr>
+          <w:lang w:val="en-GB"/>
+        </w:rPr>
+        <w:t>even  after</w:t>
+      </w:r>
+      <w:proofErr w:type="gramEnd"/>
+      <w:r>
+        <w:rPr>
+          <w:lang w:val="en-GB"/>
+        </w:rPr>
+        <w:t xml:space="preserve"> re-opening the respective editor / QM-</w:t>
+      </w:r>
+      <w:proofErr w:type="spellStart"/>
+      <w:r>
+        <w:rPr>
+          <w:lang w:val="en-GB"/>
+        </w:rPr>
+        <w:t>IConf</w:t>
+      </w:r>
+      <w:proofErr w:type="spellEnd"/>
+      <w:r>
+        <w:rPr>
+          <w:lang w:val="en-GB"/>
+        </w:rPr>
+        <w:t>.</w:t>
+      </w:r>
+    </w:p>
+    <w:p>
+      <w:pPr>
+        <w:pStyle w:val="Heading2"/>
+        <w:rPr>
+          <w:lang w:val="en-GB"/>
+        </w:rPr>
+      </w:pPr>
+      <w:r>
+        <w:rPr>
+          <w:lang w:val="en-GB"/>
+        </w:rPr>
+        <w:t>Editing</w:t>
+      </w:r>
+      <w:r>
+        <w:rPr>
+          <w:lang w:val="en-GB"/>
+        </w:rPr>
+        <w:t xml:space="preserve"> a </w:t>
+      </w:r>
+      <w:r>
+        <w:rPr>
+          <w:lang w:val="en-GB"/>
+        </w:rPr>
+        <w:t xml:space="preserve">Type, General-purpose </w:t>
+      </w:r>
+      <w:r>
+        <w:rPr>
+          <w:lang w:val="en-GB"/>
+        </w:rPr>
+        <w:t xml:space="preserve">Machine, </w:t>
+      </w:r>
+      <w:r>
+        <w:rPr>
+          <w:lang w:val="en-GB"/>
+        </w:rPr>
+        <w:t xml:space="preserve">Reconfigurable Hardware Machine, Data Management, </w:t>
+      </w:r>
+      <w:r>
+        <w:rPr>
+          <w:lang w:val="en-GB"/>
+        </w:rPr>
+        <w:t xml:space="preserve">Algorithm Family, </w:t>
+      </w:r>
+      <w:r>
+        <w:rPr>
+          <w:lang w:val="en-GB"/>
+        </w:rPr>
+        <w:t xml:space="preserve">or </w:t>
+      </w:r>
+      <w:r>
+        <w:rPr>
+          <w:lang w:val="en-GB"/>
+        </w:rPr>
+        <w:t>Algorithm</w:t>
+      </w:r>
+    </w:p>
+    <w:p>
+      <w:pPr>
+        <w:spacing w:after="0" w:line="240" w:lineRule="auto"/>
+        <w:jc w:val="both"/>
+        <w:rPr>
+          <w:lang w:val="en-GB"/>
+        </w:rPr>
+      </w:pPr>
+      <w:r>
+        <w:rPr>
+          <w:b/>
+          <w:lang w:val="en-GB"/>
+        </w:rPr>
+        <w:t>Goal:</w:t>
+      </w:r>
+      <w:r>
+        <w:rPr>
+          <w:lang w:val="en-GB"/>
+        </w:rPr>
+        <w:t xml:space="preserve"> Configure </w:t>
+      </w:r>
+      <w:r>
+        <w:rPr>
+          <w:lang w:val="en-GB"/>
+        </w:rPr>
+        <w:t xml:space="preserve">an existing </w:t>
+      </w:r>
+      <w:r>
+        <w:rPr>
+          <w:lang w:val="en-GB"/>
+        </w:rPr>
+        <w:t>configurable element by individual settings.</w:t>
+      </w:r>
+    </w:p>
+    <w:p>
+      <w:pPr>
+        <w:spacing w:after="0" w:line="240" w:lineRule="auto"/>
+        <w:jc w:val="both"/>
+        <w:rPr>
+          <w:lang w:val="en-GB"/>
+        </w:rPr>
+      </w:pPr>
+      <w:r>
+        <w:rPr>
+          <w:b/>
+          <w:lang w:val="en-GB"/>
+        </w:rPr>
+        <w:t>Prerequisite:</w:t>
+      </w:r>
+      <w:r>
+        <w:rPr>
+          <w:lang w:val="en-GB"/>
+        </w:rPr>
+        <w:t xml:space="preserve"> Tool is open and ready (Scenario </w:t>
+      </w:r>
+      <w:fldSimple w:instr=" REF _Ref433871930 \r \h  \* MERGEFORMAT ">
+        <w:r>
+          <w:rPr>
+            <w:lang w:val="en-GB"/>
+          </w:rPr>
+          <w:t>1</w:t>
+        </w:r>
+      </w:fldSimple>
+      <w:r>
+        <w:rPr>
+          <w:lang w:val="en-GB"/>
+        </w:rPr>
+        <w:t xml:space="preserve"> or </w:t>
+      </w:r>
+      <w:fldSimple w:instr=" REF _Ref433871784 \r \h  \* MERGEFORMAT ">
+        <w:r>
+          <w:rPr>
+            <w:lang w:val="en-GB"/>
+          </w:rPr>
+          <w:t>2</w:t>
+        </w:r>
+      </w:fldSimple>
+      <w:r>
+        <w:rPr>
+          <w:lang w:val="en-GB"/>
+        </w:rPr>
         <w:t xml:space="preserve">), the respective element </w:t>
       </w:r>
       <w:r>
@@ -4699,6 +5022,7 @@
           <w:noProof/>
           <w:lang w:eastAsia="de-DE"/>
         </w:rPr>
+        <w:lastRenderedPageBreak/>
         <w:drawing>
           <wp:inline distT="0" distB="0" distL="0" distR="0">
             <wp:extent cx="4297140" cy="900547"/>
@@ -5003,7 +5327,6 @@
           <w:noProof/>
           <w:lang w:eastAsia="de-DE"/>
         </w:rPr>
-        <w:lastRenderedPageBreak/>
         <w:drawing>
           <wp:inline distT="0" distB="0" distL="0" distR="0">
             <wp:extent cx="3156756" cy="1106491"/>
@@ -5473,6 +5796,7 @@
           <w:noProof/>
           <w:lang w:eastAsia="de-DE"/>
         </w:rPr>
+        <w:lastRenderedPageBreak/>
         <w:drawing>
           <wp:inline distT="0" distB="0" distL="0" distR="0">
             <wp:extent cx="3438410" cy="2859206"/>
@@ -5553,7 +5877,6 @@
         <w:rPr>
           <w:lang w:val="en-GB"/>
         </w:rPr>
-        <w:lastRenderedPageBreak/>
         <w:t>Adding a pipeline</w:t>
       </w:r>
       <w:bookmarkEnd w:id="5"/>
@@ -6194,6 +6517,7 @@
           <w:b/>
           <w:lang w:val="en-GB"/>
         </w:rPr>
+        <w:lastRenderedPageBreak/>
         <w:t>Prerequisite:</w:t>
       </w:r>
       <w:r>
@@ -6394,7 +6718,6 @@
           <w:noProof/>
           <w:lang w:eastAsia="de-DE"/>
         </w:rPr>
-        <w:lastRenderedPageBreak/>
         <w:drawing>
           <wp:inline distT="0" distB="0" distL="0" distR="0">
             <wp:extent cx="2071515" cy="2386524"/>
@@ -6621,6 +6944,7 @@
         <w:rPr>
           <w:lang w:val="en-GB"/>
         </w:rPr>
+        <w:lastRenderedPageBreak/>
         <w:t>Defining / changing constraints</w:t>
       </w:r>
     </w:p>
@@ -6785,7 +7109,6 @@
           <w:noProof/>
           <w:lang w:eastAsia="de-DE"/>
         </w:rPr>
-        <w:lastRenderedPageBreak/>
         <w:drawing>
           <wp:inline distT="0" distB="0" distL="0" distR="0">
             <wp:extent cx="3500650" cy="3695701"/>
@@ -7011,6 +7334,7 @@
           <w:noProof/>
           <w:lang w:eastAsia="de-DE"/>
         </w:rPr>
+        <w:lastRenderedPageBreak/>
         <w:drawing>
           <wp:inline distT="0" distB="0" distL="0" distR="0">
             <wp:extent cx="5752465" cy="3425825"/>
@@ -7069,7 +7393,6 @@
           <w:b/>
           <w:lang w:val="en-GB"/>
         </w:rPr>
-        <w:lastRenderedPageBreak/>
         <w:t>Result:</w:t>
       </w:r>
       <w:r>
@@ -7287,6 +7610,7 @@
         <w:rPr>
           <w:lang w:val="en-GB"/>
         </w:rPr>
+        <w:lastRenderedPageBreak/>
         <w:t>Help documentation</w:t>
       </w:r>
     </w:p>
@@ -7421,7 +7745,6 @@
           <w:noProof/>
           <w:lang w:eastAsia="de-DE"/>
         </w:rPr>
-        <w:lastRenderedPageBreak/>
         <w:drawing>
           <wp:inline distT="0" distB="0" distL="0" distR="0">
             <wp:extent cx="4956257" cy="3739487"/>
@@ -7927,6 +8250,7 @@
           <w:noProof/>
           <w:lang w:eastAsia="de-DE"/>
         </w:rPr>
+        <w:lastRenderedPageBreak/>
         <w:drawing>
           <wp:inline distT="0" distB="0" distL="0" distR="0">
             <wp:extent cx="1514475" cy="848106"/>
@@ -7985,7 +8309,6 @@
         <w:rPr>
           <w:lang w:val="en-GB"/>
         </w:rPr>
-        <w:lastRenderedPageBreak/>
         <w:t xml:space="preserve">To get the information about failed constraints go to the </w:t>
       </w:r>
       <w:r>
@@ -8730,7 +9053,6 @@
           <w:b/>
           <w:lang w:val="en-GB"/>
         </w:rPr>
-        <w:lastRenderedPageBreak/>
         <w:t>Result:</w:t>
       </w:r>
       <w:r>
@@ -9616,13 +9938,13 @@
         </w:rPr>
         <w:t>PriorityPipCfg</w:t>
       </w:r>
+      <w:proofErr w:type="spellEnd"/>
       <w:r>
         <w:rPr>
           <w:lang w:val="en-GB"/>
         </w:rPr>
         <w:t>.</w:t>
       </w:r>
-      <w:proofErr w:type="spellEnd"/>
     </w:p>
     <w:p>
       <w:pPr>
@@ -12772,6 +13094,119 @@
     </w:lvl>
   </w:abstractNum>
   <w:abstractNum w:abstractNumId="11">
+    <w:nsid w:val="4F720120"/>
+    <w:multiLevelType w:val="hybridMultilevel"/>
+    <w:tmpl w:val="A10A837A"/>
+    <w:lvl w:ilvl="0" w:tplc="04070001">
+      <w:start w:val="1"/>
+      <w:numFmt w:val="bullet"/>
+      <w:lvlText w:val=""/>
+      <w:lvlJc w:val="left"/>
+      <w:pPr>
+        <w:ind w:left="720" w:hanging="360"/>
+      </w:pPr>
+      <w:rPr>
+        <w:rFonts w:ascii="Symbol" w:hAnsi="Symbol" w:hint="default"/>
+      </w:rPr>
+    </w:lvl>
+    <w:lvl w:ilvl="1" w:tplc="04070003" w:tentative="1">
+      <w:start w:val="1"/>
+      <w:numFmt w:val="bullet"/>
+      <w:lvlText w:val="o"/>
+      <w:lvlJc w:val="left"/>
+      <w:pPr>
+        <w:ind w:left="1440" w:hanging="360"/>
+      </w:pPr>
+      <w:rPr>
+        <w:rFonts w:ascii="Courier New" w:hAnsi="Courier New" w:cs="Courier New" w:hint="default"/>
+      </w:rPr>
+    </w:lvl>
+    <w:lvl w:ilvl="2" w:tplc="04070005" w:tentative="1">
+      <w:start w:val="1"/>
+      <w:numFmt w:val="bullet"/>
+      <w:lvlText w:val=""/>
+      <w:lvlJc w:val="left"/>
+      <w:pPr>
+        <w:ind w:left="2160" w:hanging="360"/>
+      </w:pPr>
+      <w:rPr>
+        <w:rFonts w:ascii="Wingdings" w:hAnsi="Wingdings" w:hint="default"/>
+      </w:rPr>
+    </w:lvl>
+    <w:lvl w:ilvl="3" w:tplc="04070001" w:tentative="1">
+      <w:start w:val="1"/>
+      <w:numFmt w:val="bullet"/>
+      <w:lvlText w:val=""/>
+      <w:lvlJc w:val="left"/>
+      <w:pPr>
+        <w:ind w:left="2880" w:hanging="360"/>
+      </w:pPr>
+      <w:rPr>
+        <w:rFonts w:ascii="Symbol" w:hAnsi="Symbol" w:hint="default"/>
+      </w:rPr>
+    </w:lvl>
+    <w:lvl w:ilvl="4" w:tplc="04070003" w:tentative="1">
+      <w:start w:val="1"/>
+      <w:numFmt w:val="bullet"/>
+      <w:lvlText w:val="o"/>
+      <w:lvlJc w:val="left"/>
+      <w:pPr>
+        <w:ind w:left="3600" w:hanging="360"/>
+      </w:pPr>
+      <w:rPr>
+        <w:rFonts w:ascii="Courier New" w:hAnsi="Courier New" w:cs="Courier New" w:hint="default"/>
+      </w:rPr>
+    </w:lvl>
+    <w:lvl w:ilvl="5" w:tplc="04070005" w:tentative="1">
+      <w:start w:val="1"/>
+      <w:numFmt w:val="bullet"/>
+      <w:lvlText w:val=""/>
+      <w:lvlJc w:val="left"/>
+      <w:pPr>
+        <w:ind w:left="4320" w:hanging="360"/>
+      </w:pPr>
+      <w:rPr>
+        <w:rFonts w:ascii="Wingdings" w:hAnsi="Wingdings" w:hint="default"/>
+      </w:rPr>
+    </w:lvl>
+    <w:lvl w:ilvl="6" w:tplc="04070001" w:tentative="1">
+      <w:start w:val="1"/>
+      <w:numFmt w:val="bullet"/>
+      <w:lvlText w:val=""/>
+      <w:lvlJc w:val="left"/>
+      <w:pPr>
+        <w:ind w:left="5040" w:hanging="360"/>
+      </w:pPr>
+      <w:rPr>
+        <w:rFonts w:ascii="Symbol" w:hAnsi="Symbol" w:hint="default"/>
+      </w:rPr>
+    </w:lvl>
+    <w:lvl w:ilvl="7" w:tplc="04070003" w:tentative="1">
+      <w:start w:val="1"/>
+      <w:numFmt w:val="bullet"/>
+      <w:lvlText w:val="o"/>
+      <w:lvlJc w:val="left"/>
+      <w:pPr>
+        <w:ind w:left="5760" w:hanging="360"/>
+      </w:pPr>
+      <w:rPr>
+        <w:rFonts w:ascii="Courier New" w:hAnsi="Courier New" w:cs="Courier New" w:hint="default"/>
+      </w:rPr>
+    </w:lvl>
+    <w:lvl w:ilvl="8" w:tplc="04070005" w:tentative="1">
+      <w:start w:val="1"/>
+      <w:numFmt w:val="bullet"/>
+      <w:lvlText w:val=""/>
+      <w:lvlJc w:val="left"/>
+      <w:pPr>
+        <w:ind w:left="6480" w:hanging="360"/>
+      </w:pPr>
+      <w:rPr>
+        <w:rFonts w:ascii="Wingdings" w:hAnsi="Wingdings" w:hint="default"/>
+      </w:rPr>
+    </w:lvl>
+  </w:abstractNum>
+  <w:abstractNum w:abstractNumId="12">
     <w:nsid w:val="659418D1"/>
     <w:multiLevelType w:val="hybridMultilevel"/>
     <w:tmpl w:val="80582A62"/>
@@ -12885,13 +13320,16 @@
     <w:abstractNumId w:val="7"/>
   </w:num>
   <w:num w:numId="10">
-    <w:abstractNumId w:val="11"/>
+    <w:abstractNumId w:val="12"/>
   </w:num>
   <w:num w:numId="11">
     <w:abstractNumId w:val="8"/>
   </w:num>
   <w:num w:numId="12">
     <w:abstractNumId w:val="9"/>
+  </w:num>
+  <w:num w:numId="13">
+    <w:abstractNumId w:val="11"/>
   </w:num>
 </w:numbering>
 </file>
@@ -13718,7 +14156,7 @@
 </file>
 
 <file path=customXml/itemProps1.xml><?xml version="1.0" encoding="utf-8"?>
-<ds:datastoreItem xmlns:ds="http://schemas.openxmlformats.org/officeDocument/2006/customXml" ds:itemID="{6CEA0770-0D97-4254-9C8A-7F7351A0C364}">
+<ds:datastoreItem xmlns:ds="http://schemas.openxmlformats.org/officeDocument/2006/customXml" ds:itemID="{FD121435-FD97-4202-8E31-B46DAC561B82}">
   <ds:schemaRefs>
     <ds:schemaRef ds:uri="http://schemas.openxmlformats.org/officeDocument/2006/bibliography"/>
   </ds:schemaRefs>

</xml_diff>

<commit_message>
Test script modified. New test protocol for 0.9.0 release.
</commit_message>
<xml_diff>
--- a/QualiMasterApplication/documentation/QM-IConf Testing Scenarios.docx
+++ b/QualiMasterApplication/documentation/QM-IConf Testing Scenarios.docx
@@ -8203,25 +8203,11 @@
         </w:rPr>
         <w:t xml:space="preserve">If </w:t>
       </w:r>
-      <w:commentRangeStart w:id="6"/>
-      <w:r>
-        <w:rPr>
-          <w:lang w:val="en-GB"/>
-        </w:rPr>
-        <w:t xml:space="preserve">model </w:t>
-      </w:r>
-      <w:commentRangeEnd w:id="6"/>
-      <w:r>
-        <w:rPr>
-          <w:rStyle w:val="CommentReference"/>
-        </w:rPr>
-        <w:commentReference w:id="6"/>
-      </w:r>
-      <w:r>
-        <w:rPr>
-          <w:lang w:val="en-GB"/>
-        </w:rPr>
-        <w:t xml:space="preserve">is not valid message box </w:t>
+      <w:r>
+        <w:rPr>
+          <w:lang w:val="en-GB"/>
+        </w:rPr>
+        <w:t xml:space="preserve">model is not valid message box </w:t>
       </w:r>
       <w:r>
         <w:rPr>
@@ -8269,7 +8255,7 @@
                     </pic:cNvPicPr>
                   </pic:nvPicPr>
                   <pic:blipFill>
-                    <a:blip r:embed="rId36" cstate="print"/>
+                    <a:blip r:embed="rId35" cstate="print"/>
                     <a:srcRect/>
                     <a:stretch>
                       <a:fillRect/>
@@ -8355,7 +8341,7 @@
                     </pic:cNvPicPr>
                   </pic:nvPicPr>
                   <pic:blipFill>
-                    <a:blip r:embed="rId37" cstate="print"/>
+                    <a:blip r:embed="rId36" cstate="print"/>
                     <a:srcRect/>
                     <a:stretch>
                       <a:fillRect/>
@@ -8467,7 +8453,7 @@
         <w:rPr>
           <w:lang w:val="en-GB"/>
         </w:rPr>
-        <w:t>2</w:t>
+        <w:t>3</w:t>
       </w:r>
       <w:r>
         <w:rPr>
@@ -8809,7 +8795,7 @@
                     </pic:cNvPicPr>
                   </pic:nvPicPr>
                   <pic:blipFill>
-                    <a:blip r:embed="rId38" cstate="print"/>
+                    <a:blip r:embed="rId37" cstate="print"/>
                     <a:srcRect/>
                     <a:stretch>
                       <a:fillRect/>
@@ -8879,7 +8865,7 @@
         <w:rPr>
           <w:lang w:val="en-GB"/>
         </w:rPr>
-        <w:t>2</w:t>
+        <w:t>3</w:t>
       </w:r>
       <w:r>
         <w:rPr>
@@ -9457,7 +9443,7 @@
                     </pic:cNvPicPr>
                   </pic:nvPicPr>
                   <pic:blipFill>
-                    <a:blip r:embed="rId39" cstate="print"/>
+                    <a:blip r:embed="rId38" cstate="print"/>
                     <a:srcRect/>
                     <a:stretch>
                       <a:fillRect/>
@@ -9527,7 +9513,7 @@
                     </pic:cNvPicPr>
                   </pic:nvPicPr>
                   <pic:blipFill>
-                    <a:blip r:embed="rId40" cstate="print"/>
+                    <a:blip r:embed="rId39" cstate="print"/>
                     <a:srcRect/>
                     <a:stretch>
                       <a:fillRect/>
@@ -9578,7 +9564,7 @@
         <w:rPr>
           <w:lang w:val="en-GB"/>
         </w:rPr>
-        <w:t>2</w:t>
+        <w:t>3</w:t>
       </w:r>
       <w:r>
         <w:rPr>
@@ -9590,7 +9576,7 @@
         <w:rPr>
           <w:lang w:val="en-GB"/>
         </w:rPr>
-        <w:t>2</w:t>
+        <w:t>3</w:t>
       </w:r>
       <w:r>
         <w:rPr>
@@ -10044,7 +10030,7 @@
                     </pic:cNvPicPr>
                   </pic:nvPicPr>
                   <pic:blipFill>
-                    <a:blip r:embed="rId41" cstate="print"/>
+                    <a:blip r:embed="rId40" cstate="print"/>
                     <a:srcRect/>
                     <a:stretch>
                       <a:fillRect/>
@@ -10096,7 +10082,7 @@
         <w:rPr>
           <w:lang w:val="en-GB"/>
         </w:rPr>
-        <w:t>2</w:t>
+        <w:t>3</w:t>
       </w:r>
       <w:r>
         <w:rPr>
@@ -10108,7 +10094,7 @@
         <w:rPr>
           <w:lang w:val="en-GB"/>
         </w:rPr>
-        <w:t>3</w:t>
+        <w:t>4</w:t>
       </w:r>
       <w:r>
         <w:rPr>
@@ -10652,7 +10638,7 @@
                     </pic:cNvPicPr>
                   </pic:nvPicPr>
                   <pic:blipFill>
-                    <a:blip r:embed="rId42" cstate="print"/>
+                    <a:blip r:embed="rId41" cstate="print"/>
                     <a:srcRect/>
                     <a:stretch>
                       <a:fillRect/>
@@ -10703,7 +10689,7 @@
         <w:rPr>
           <w:lang w:val="en-GB"/>
         </w:rPr>
-        <w:t>2</w:t>
+        <w:t>3</w:t>
       </w:r>
       <w:r>
         <w:rPr>
@@ -10715,7 +10701,7 @@
         <w:rPr>
           <w:lang w:val="en-GB"/>
         </w:rPr>
-        <w:t>4</w:t>
+        <w:t>5</w:t>
       </w:r>
       <w:r>
         <w:rPr>
@@ -10867,7 +10853,7 @@
                     </pic:cNvPicPr>
                   </pic:nvPicPr>
                   <pic:blipFill>
-                    <a:blip r:embed="rId43" cstate="print"/>
+                    <a:blip r:embed="rId42" cstate="print"/>
                     <a:srcRect/>
                     <a:stretch>
                       <a:fillRect/>
@@ -11014,7 +11000,7 @@
                     </pic:cNvPicPr>
                   </pic:nvPicPr>
                   <pic:blipFill>
-                    <a:blip r:embed="rId44" cstate="print"/>
+                    <a:blip r:embed="rId43" cstate="print"/>
                     <a:srcRect/>
                     <a:stretch>
                       <a:fillRect/>
@@ -11228,7 +11214,7 @@
                     </pic:cNvPicPr>
                   </pic:nvPicPr>
                   <pic:blipFill>
-                    <a:blip r:embed="rId45" cstate="print"/>
+                    <a:blip r:embed="rId44" cstate="print"/>
                     <a:srcRect/>
                     <a:stretch>
                       <a:fillRect/>
@@ -11302,7 +11288,7 @@
                     </pic:cNvPicPr>
                   </pic:nvPicPr>
                   <pic:blipFill>
-                    <a:blip r:embed="rId46" cstate="print"/>
+                    <a:blip r:embed="rId45" cstate="print"/>
                     <a:srcRect/>
                     <a:stretch>
                       <a:fillRect/>
@@ -11390,7 +11376,7 @@
                     </pic:cNvPicPr>
                   </pic:nvPicPr>
                   <pic:blipFill>
-                    <a:blip r:embed="rId47" cstate="print"/>
+                    <a:blip r:embed="rId46" cstate="print"/>
                     <a:srcRect/>
                     <a:stretch>
                       <a:fillRect/>
@@ -11465,7 +11451,7 @@
                     </pic:cNvPicPr>
                   </pic:nvPicPr>
                   <pic:blipFill>
-                    <a:blip r:embed="rId48" cstate="print"/>
+                    <a:blip r:embed="rId47" cstate="print"/>
                     <a:srcRect/>
                     <a:stretch>
                       <a:fillRect/>
@@ -11572,7 +11558,7 @@
                     </pic:cNvPicPr>
                   </pic:nvPicPr>
                   <pic:blipFill>
-                    <a:blip r:embed="rId49" cstate="print"/>
+                    <a:blip r:embed="rId48" cstate="print"/>
                     <a:srcRect/>
                     <a:stretch>
                       <a:fillRect/>
@@ -11627,170 +11613,6 @@
         <w:rPr>
           <w:lang w:val="en-GB"/>
         </w:rPr>
-        <w:t>Help</w:t>
-      </w:r>
-    </w:p>
-    <w:p>
-      <w:pPr>
-        <w:spacing w:after="0" w:line="240" w:lineRule="auto"/>
-        <w:rPr>
-          <w:lang w:val="en-GB"/>
-        </w:rPr>
-      </w:pPr>
-      <w:r>
-        <w:rPr>
-          <w:b/>
-          <w:lang w:val="en-GB"/>
-        </w:rPr>
-        <w:t>Goal:</w:t>
-      </w:r>
-      <w:r>
-        <w:rPr>
-          <w:lang w:val="en-GB"/>
-        </w:rPr>
-        <w:t xml:space="preserve"> Help should be displayable.</w:t>
-      </w:r>
-    </w:p>
-    <w:p>
-      <w:pPr>
-        <w:spacing w:after="0" w:line="240" w:lineRule="auto"/>
-        <w:rPr>
-          <w:lang w:val="en-GB"/>
-        </w:rPr>
-      </w:pPr>
-      <w:r>
-        <w:rPr>
-          <w:b/>
-          <w:lang w:val="en-GB"/>
-        </w:rPr>
-        <w:t>Prerequisite:</w:t>
-      </w:r>
-      <w:r>
-        <w:rPr>
-          <w:lang w:val="en-GB"/>
-        </w:rPr>
-        <w:t xml:space="preserve"> Tool is open and ready (Scenario </w:t>
-      </w:r>
-      <w:fldSimple w:instr=" REF _Ref433871930 \r \h  \* MERGEFORMAT ">
-        <w:r>
-          <w:rPr>
-            <w:lang w:val="en-GB"/>
-          </w:rPr>
-          <w:t>1</w:t>
-        </w:r>
-      </w:fldSimple>
-      <w:r>
-        <w:rPr>
-          <w:lang w:val="en-GB"/>
-        </w:rPr>
-        <w:t xml:space="preserve"> or </w:t>
-      </w:r>
-      <w:fldSimple w:instr=" REF _Ref433871784 \r \h  \* MERGEFORMAT ">
-        <w:r>
-          <w:rPr>
-            <w:lang w:val="en-GB"/>
-          </w:rPr>
-          <w:t>2</w:t>
-        </w:r>
-      </w:fldSimple>
-      <w:r>
-        <w:rPr>
-          <w:lang w:val="en-GB"/>
-        </w:rPr>
-        <w:t>).</w:t>
-      </w:r>
-    </w:p>
-    <w:p>
-      <w:pPr>
-        <w:spacing w:after="0" w:line="240" w:lineRule="auto"/>
-        <w:jc w:val="both"/>
-        <w:rPr>
-          <w:lang w:val="en-GB"/>
-        </w:rPr>
-      </w:pPr>
-      <w:r>
-        <w:rPr>
-          <w:b/>
-          <w:lang w:val="en-GB"/>
-        </w:rPr>
-        <w:t>Process:</w:t>
-      </w:r>
-      <w:r>
-        <w:rPr>
-          <w:lang w:val="en-GB"/>
-        </w:rPr>
-        <w:t xml:space="preserve"> Select in menu “Help” -&gt; “QM-</w:t>
-      </w:r>
-      <w:proofErr w:type="spellStart"/>
-      <w:r>
-        <w:rPr>
-          <w:lang w:val="en-GB"/>
-        </w:rPr>
-        <w:t>IConf</w:t>
-      </w:r>
-      <w:proofErr w:type="spellEnd"/>
-      <w:r>
-        <w:rPr>
-          <w:lang w:val="en-GB"/>
-        </w:rPr>
-        <w:t xml:space="preserve"> Documentation”. A new window should open, containing a HTML help with two links. Click on both links and check whether the included PDFs are displayed.  </w:t>
-      </w:r>
-    </w:p>
-    <w:p>
-      <w:pPr>
-        <w:spacing w:after="0" w:line="240" w:lineRule="auto"/>
-        <w:jc w:val="both"/>
-        <w:rPr>
-          <w:lang w:val="en-GB"/>
-        </w:rPr>
-      </w:pPr>
-      <w:r>
-        <w:rPr>
-          <w:b/>
-          <w:lang w:val="en-GB"/>
-        </w:rPr>
-        <w:t>Result:</w:t>
-      </w:r>
-      <w:r>
-        <w:rPr>
-          <w:b/>
-          <w:lang w:val="en-GB"/>
-        </w:rPr>
-        <w:t xml:space="preserve"> </w:t>
-      </w:r>
-      <w:r>
-        <w:rPr>
-          <w:lang w:val="en-GB"/>
-        </w:rPr>
-        <w:t>The HTML help as well as the two PDFs should be displaye</w:t>
-      </w:r>
-      <w:bookmarkStart w:id="7" w:name="_GoBack"/>
-      <w:bookmarkEnd w:id="7"/>
-      <w:r>
-        <w:rPr>
-          <w:lang w:val="en-GB"/>
-        </w:rPr>
-        <w:t>d.</w:t>
-      </w:r>
-    </w:p>
-    <w:p>
-      <w:pPr>
-        <w:rPr>
-          <w:lang w:val="en-GB"/>
-        </w:rPr>
-      </w:pPr>
-    </w:p>
-    <w:p>
-      <w:pPr>
-        <w:pStyle w:val="Heading2"/>
-        <w:rPr>
-          <w:lang w:val="en-GB"/>
-        </w:rPr>
-      </w:pPr>
-      <w:r>
-        <w:rPr>
-          <w:lang w:val="en-GB"/>
-        </w:rPr>
         <w:t>Open topics</w:t>
       </w:r>
     </w:p>
@@ -11973,77 +11795,6 @@
     </w:sectPr>
   </w:body>
 </w:document>
-</file>
-
-<file path=word/comments.xml><?xml version="1.0" encoding="utf-8"?>
-<w:comments xmlns:ve="http://schemas.openxmlformats.org/markup-compatibility/2006" xmlns:o="urn:schemas-microsoft-com:office:office" xmlns:r="http://schemas.openxmlformats.org/officeDocument/2006/relationships" xmlns:m="http://schemas.openxmlformats.org/officeDocument/2006/math" xmlns:v="urn:schemas-microsoft-com:vml" xmlns:wp="http://schemas.openxmlformats.org/drawingml/2006/wordprocessingDrawing" xmlns:w10="urn:schemas-microsoft-com:office:word" xmlns:w="http://schemas.openxmlformats.org/wordprocessingml/2006/main" xmlns:wne="http://schemas.microsoft.com/office/word/2006/wordml">
-  <w:comment w:id="6" w:author="Holger Eichelberger" w:date="2015-10-29T09:51:00Z" w:initials="he">
-    <w:p>
-      <w:pPr>
-        <w:pStyle w:val="CommentText"/>
-        <w:rPr>
-          <w:lang w:val="en-US"/>
-        </w:rPr>
-      </w:pPr>
-      <w:r>
-        <w:rPr>
-          <w:rStyle w:val="CommentReference"/>
-        </w:rPr>
-        <w:annotationRef/>
-      </w:r>
-      <w:r>
-        <w:rPr>
-          <w:lang w:val="en-US"/>
-        </w:rPr>
-        <w:t>There shall be a</w:t>
-      </w:r>
-      <w:r>
-        <w:rPr>
-          <w:lang w:val="en-US"/>
-        </w:rPr>
-        <w:t>t least one</w:t>
-      </w:r>
-      <w:r>
-        <w:rPr>
-          <w:lang w:val="en-US"/>
-        </w:rPr>
-        <w:t xml:space="preserve"> sp</w:t>
-      </w:r>
-      <w:r>
-        <w:rPr>
-          <w:lang w:val="en-US"/>
-        </w:rPr>
-        <w:t xml:space="preserve">ecific scenario for the most important classes of model modifications </w:t>
-      </w:r>
-      <w:r>
-        <w:rPr>
-          <w:lang w:val="en-US"/>
-        </w:rPr>
-        <w:t xml:space="preserve">(violation of </w:t>
-      </w:r>
-      <w:proofErr w:type="spellStart"/>
-      <w:r>
-        <w:rPr>
-          <w:lang w:val="en-US"/>
-        </w:rPr>
-        <w:t>typedefs</w:t>
-      </w:r>
-      <w:proofErr w:type="spellEnd"/>
-      <w:r>
-        <w:rPr>
-          <w:lang w:val="en-US"/>
-        </w:rPr>
-        <w:t xml:space="preserve">, algorithm does not fit into family, pipeline broken) </w:t>
-      </w:r>
-      <w:r>
-        <w:rPr>
-          <w:lang w:val="en-US"/>
-        </w:rPr>
-        <w:t>causing validation errors. Without a dedicated scenario, the following cannot be tested.</w:t>
-      </w:r>
-    </w:p>
-  </w:comment>
-</w:comments>
 </file>
 
 <file path=word/numbering.xml><?xml version="1.0" encoding="utf-8"?>
@@ -14156,7 +13907,7 @@
 </file>
 
 <file path=customXml/itemProps1.xml><?xml version="1.0" encoding="utf-8"?>
-<ds:datastoreItem xmlns:ds="http://schemas.openxmlformats.org/officeDocument/2006/customXml" ds:itemID="{FD121435-FD97-4202-8E31-B46DAC561B82}">
+<ds:datastoreItem xmlns:ds="http://schemas.openxmlformats.org/officeDocument/2006/customXml" ds:itemID="{925CD0C6-D3A0-4980-BB11-B80E54750679}">
   <ds:schemaRefs>
     <ds:schemaRef ds:uri="http://schemas.openxmlformats.org/officeDocument/2006/bibliography"/>
   </ds:schemaRefs>

</xml_diff>

<commit_message>
explanation for demo mode added
</commit_message>
<xml_diff>
--- a/QualiMasterApplication/documentation/QM-IConf Testing Scenarios.docx
+++ b/QualiMasterApplication/documentation/QM-IConf Testing Scenarios.docx
@@ -284,6 +284,57 @@
           <w:lang w:val="en-GB"/>
         </w:rPr>
         <w:t>Please test the Eclipse-based version first, then at least one of the deployed versions. Note the results of the individual tests for each version / date in an excel sheet and commit the sheet.</w:t>
+      </w:r>
+      <w:r>
+        <w:rPr>
+          <w:i/>
+          <w:lang w:val="en-GB"/>
+        </w:rPr>
+        <w:t xml:space="preserve"> Note also, that there are two variants of the application:</w:t>
+      </w:r>
+    </w:p>
+    <w:p>
+      <w:pPr>
+        <w:pStyle w:val="ListParagraph"/>
+        <w:numPr>
+          <w:ilvl w:val="0"/>
+          <w:numId w:val="14"/>
+        </w:numPr>
+        <w:spacing w:line="240" w:lineRule="auto"/>
+        <w:jc w:val="both"/>
+        <w:rPr>
+          <w:i/>
+          <w:lang w:val="en-GB"/>
+        </w:rPr>
+      </w:pPr>
+      <w:r>
+        <w:rPr>
+          <w:i/>
+          <w:lang w:val="en-GB"/>
+        </w:rPr>
+        <w:t>The release version for the consortium.</w:t>
+      </w:r>
+    </w:p>
+    <w:p>
+      <w:pPr>
+        <w:pStyle w:val="ListParagraph"/>
+        <w:numPr>
+          <w:ilvl w:val="0"/>
+          <w:numId w:val="14"/>
+        </w:numPr>
+        <w:spacing w:line="240" w:lineRule="auto"/>
+        <w:jc w:val="both"/>
+        <w:rPr>
+          <w:i/>
+          <w:lang w:val="en-GB"/>
+        </w:rPr>
+      </w:pPr>
+      <w:r>
+        <w:rPr>
+          <w:i/>
+          <w:lang w:val="en-GB"/>
+        </w:rPr>
+        <w:t>The DEMO version for the interested public. The DEMO version runs in a specific mode, disabling some (not ready) functionality, but enabling to reset the model from a build-in model.</w:t>
       </w:r>
     </w:p>
     <w:p>
@@ -645,6 +696,7 @@
           <w:noProof/>
           <w:lang w:eastAsia="de-DE"/>
         </w:rPr>
+        <w:lastRenderedPageBreak/>
         <w:drawing>
           <wp:inline distT="0" distB="0" distL="0" distR="0">
             <wp:extent cx="2563242" cy="1774209"/>
@@ -729,7 +781,6 @@
           <w:noProof/>
           <w:lang w:eastAsia="de-DE"/>
         </w:rPr>
-        <w:lastRenderedPageBreak/>
         <w:drawing>
           <wp:inline distT="0" distB="0" distL="0" distR="0">
             <wp:extent cx="2539179" cy="1760561"/>
@@ -1211,6 +1262,7 @@
           <w:b/>
           <w:lang w:val="en-GB"/>
         </w:rPr>
+        <w:lastRenderedPageBreak/>
         <w:t>Prerequisite:</w:t>
       </w:r>
       <w:r>
@@ -1546,7 +1598,6 @@
           <w:noProof/>
           <w:lang w:eastAsia="de-DE"/>
         </w:rPr>
-        <w:lastRenderedPageBreak/>
         <w:drawing>
           <wp:inline distT="0" distB="0" distL="0" distR="0">
             <wp:extent cx="3313719" cy="1388088"/>
@@ -2170,6 +2221,7 @@
           <w:b/>
           <w:lang w:val="en-GB"/>
         </w:rPr>
+        <w:lastRenderedPageBreak/>
         <w:t>Prerequisite:</w:t>
       </w:r>
       <w:r>
@@ -2375,7 +2427,6 @@
         <w:rPr>
           <w:lang w:val="en-GB"/>
         </w:rPr>
-        <w:lastRenderedPageBreak/>
         <w:t xml:space="preserve">Upon first opening the selector, </w:t>
       </w:r>
       <w:r>
@@ -2874,7 +2925,14 @@
         <w:rPr>
           <w:lang w:val="en-GB"/>
         </w:rPr>
-        <w:t xml:space="preserve"> the actual artifact specification from the editor where we started. Modify the specification either by selecting another artifact from the tree view or by changing the entries manually. Press </w:t>
+        <w:t xml:space="preserve"> the actual artifact </w:t>
+      </w:r>
+      <w:r>
+        <w:rPr>
+          <w:lang w:val="en-GB"/>
+        </w:rPr>
+        <w:lastRenderedPageBreak/>
+        <w:t xml:space="preserve">specification from the editor where we started. Modify the specification either by selecting another artifact from the tree view or by changing the entries manually. Press </w:t>
       </w:r>
       <w:r>
         <w:rPr>
@@ -2983,7 +3041,6 @@
           <w:b/>
           <w:lang w:val="en-GB"/>
         </w:rPr>
-        <w:lastRenderedPageBreak/>
         <w:t>Result:</w:t>
       </w:r>
       <w:r>
@@ -3976,6 +4033,7 @@
           <w:b/>
           <w:lang w:val="en-GB"/>
         </w:rPr>
+        <w:lastRenderedPageBreak/>
         <w:t>Process:</w:t>
       </w:r>
       <w:r>
@@ -4049,7 +4107,21 @@
           <w:i/>
           <w:lang w:val="en-GB"/>
         </w:rPr>
-        <w:t xml:space="preserve"> (or not visible in the Demo mode)</w:t>
+        <w:t xml:space="preserve"> (or not visible in the </w:t>
+      </w:r>
+      <w:r>
+        <w:rPr>
+          <w:i/>
+          <w:lang w:val="en-GB"/>
+        </w:rPr>
+        <w:t>DEMO</w:t>
+      </w:r>
+      <w:r>
+        <w:rPr>
+          <w:i/>
+          <w:lang w:val="en-GB"/>
+        </w:rPr>
+        <w:t xml:space="preserve"> mode)</w:t>
       </w:r>
       <w:r>
         <w:rPr>
@@ -4072,7 +4144,6 @@
           <w:b/>
           <w:lang w:val="en-GB"/>
         </w:rPr>
-        <w:lastRenderedPageBreak/>
         <w:t>Result:</w:t>
       </w:r>
       <w:r>
@@ -4699,7 +4770,21 @@
           <w:i/>
           <w:lang w:val="en-GB"/>
         </w:rPr>
-        <w:t xml:space="preserve"> (or not visible in the Demo mode)</w:t>
+        <w:t xml:space="preserve"> (or not visible in the </w:t>
+      </w:r>
+      <w:r>
+        <w:rPr>
+          <w:i/>
+          <w:lang w:val="en-GB"/>
+        </w:rPr>
+        <w:t>DEMO</w:t>
+      </w:r>
+      <w:r>
+        <w:rPr>
+          <w:i/>
+          <w:lang w:val="en-GB"/>
+        </w:rPr>
+        <w:t xml:space="preserve"> mode)</w:t>
       </w:r>
       <w:r>
         <w:rPr>
@@ -4938,6 +5023,7 @@
           <w:b/>
           <w:lang w:val="en-GB"/>
         </w:rPr>
+        <w:lastRenderedPageBreak/>
         <w:t>Process:</w:t>
       </w:r>
       <w:r>
@@ -5022,7 +5108,6 @@
           <w:noProof/>
           <w:lang w:eastAsia="de-DE"/>
         </w:rPr>
-        <w:lastRenderedPageBreak/>
         <w:drawing>
           <wp:inline distT="0" distB="0" distL="0" distR="0">
             <wp:extent cx="4297140" cy="900547"/>
@@ -12118,9 +12203,9 @@
     </w:lvl>
   </w:abstractNum>
   <w:abstractNum w:abstractNumId="3">
-    <w:nsid w:val="26E7222D"/>
+    <w:nsid w:val="08596077"/>
     <w:multiLevelType w:val="hybridMultilevel"/>
-    <w:tmpl w:val="C47674E8"/>
+    <w:tmpl w:val="0E16C1DC"/>
     <w:lvl w:ilvl="0" w:tplc="04070001">
       <w:start w:val="1"/>
       <w:numFmt w:val="bullet"/>
@@ -12231,6 +12316,119 @@
     </w:lvl>
   </w:abstractNum>
   <w:abstractNum w:abstractNumId="4">
+    <w:nsid w:val="26E7222D"/>
+    <w:multiLevelType w:val="hybridMultilevel"/>
+    <w:tmpl w:val="C47674E8"/>
+    <w:lvl w:ilvl="0" w:tplc="04070001">
+      <w:start w:val="1"/>
+      <w:numFmt w:val="bullet"/>
+      <w:lvlText w:val=""/>
+      <w:lvlJc w:val="left"/>
+      <w:pPr>
+        <w:ind w:left="720" w:hanging="360"/>
+      </w:pPr>
+      <w:rPr>
+        <w:rFonts w:ascii="Symbol" w:hAnsi="Symbol" w:hint="default"/>
+      </w:rPr>
+    </w:lvl>
+    <w:lvl w:ilvl="1" w:tplc="04070003" w:tentative="1">
+      <w:start w:val="1"/>
+      <w:numFmt w:val="bullet"/>
+      <w:lvlText w:val="o"/>
+      <w:lvlJc w:val="left"/>
+      <w:pPr>
+        <w:ind w:left="1440" w:hanging="360"/>
+      </w:pPr>
+      <w:rPr>
+        <w:rFonts w:ascii="Courier New" w:hAnsi="Courier New" w:cs="Courier New" w:hint="default"/>
+      </w:rPr>
+    </w:lvl>
+    <w:lvl w:ilvl="2" w:tplc="04070005" w:tentative="1">
+      <w:start w:val="1"/>
+      <w:numFmt w:val="bullet"/>
+      <w:lvlText w:val=""/>
+      <w:lvlJc w:val="left"/>
+      <w:pPr>
+        <w:ind w:left="2160" w:hanging="360"/>
+      </w:pPr>
+      <w:rPr>
+        <w:rFonts w:ascii="Wingdings" w:hAnsi="Wingdings" w:hint="default"/>
+      </w:rPr>
+    </w:lvl>
+    <w:lvl w:ilvl="3" w:tplc="04070001" w:tentative="1">
+      <w:start w:val="1"/>
+      <w:numFmt w:val="bullet"/>
+      <w:lvlText w:val=""/>
+      <w:lvlJc w:val="left"/>
+      <w:pPr>
+        <w:ind w:left="2880" w:hanging="360"/>
+      </w:pPr>
+      <w:rPr>
+        <w:rFonts w:ascii="Symbol" w:hAnsi="Symbol" w:hint="default"/>
+      </w:rPr>
+    </w:lvl>
+    <w:lvl w:ilvl="4" w:tplc="04070003" w:tentative="1">
+      <w:start w:val="1"/>
+      <w:numFmt w:val="bullet"/>
+      <w:lvlText w:val="o"/>
+      <w:lvlJc w:val="left"/>
+      <w:pPr>
+        <w:ind w:left="3600" w:hanging="360"/>
+      </w:pPr>
+      <w:rPr>
+        <w:rFonts w:ascii="Courier New" w:hAnsi="Courier New" w:cs="Courier New" w:hint="default"/>
+      </w:rPr>
+    </w:lvl>
+    <w:lvl w:ilvl="5" w:tplc="04070005" w:tentative="1">
+      <w:start w:val="1"/>
+      <w:numFmt w:val="bullet"/>
+      <w:lvlText w:val=""/>
+      <w:lvlJc w:val="left"/>
+      <w:pPr>
+        <w:ind w:left="4320" w:hanging="360"/>
+      </w:pPr>
+      <w:rPr>
+        <w:rFonts w:ascii="Wingdings" w:hAnsi="Wingdings" w:hint="default"/>
+      </w:rPr>
+    </w:lvl>
+    <w:lvl w:ilvl="6" w:tplc="04070001" w:tentative="1">
+      <w:start w:val="1"/>
+      <w:numFmt w:val="bullet"/>
+      <w:lvlText w:val=""/>
+      <w:lvlJc w:val="left"/>
+      <w:pPr>
+        <w:ind w:left="5040" w:hanging="360"/>
+      </w:pPr>
+      <w:rPr>
+        <w:rFonts w:ascii="Symbol" w:hAnsi="Symbol" w:hint="default"/>
+      </w:rPr>
+    </w:lvl>
+    <w:lvl w:ilvl="7" w:tplc="04070003" w:tentative="1">
+      <w:start w:val="1"/>
+      <w:numFmt w:val="bullet"/>
+      <w:lvlText w:val="o"/>
+      <w:lvlJc w:val="left"/>
+      <w:pPr>
+        <w:ind w:left="5760" w:hanging="360"/>
+      </w:pPr>
+      <w:rPr>
+        <w:rFonts w:ascii="Courier New" w:hAnsi="Courier New" w:cs="Courier New" w:hint="default"/>
+      </w:rPr>
+    </w:lvl>
+    <w:lvl w:ilvl="8" w:tplc="04070005" w:tentative="1">
+      <w:start w:val="1"/>
+      <w:numFmt w:val="bullet"/>
+      <w:lvlText w:val=""/>
+      <w:lvlJc w:val="left"/>
+      <w:pPr>
+        <w:ind w:left="6480" w:hanging="360"/>
+      </w:pPr>
+      <w:rPr>
+        <w:rFonts w:ascii="Wingdings" w:hAnsi="Wingdings" w:hint="default"/>
+      </w:rPr>
+    </w:lvl>
+  </w:abstractNum>
+  <w:abstractNum w:abstractNumId="5">
     <w:nsid w:val="2A8318A2"/>
     <w:multiLevelType w:val="hybridMultilevel"/>
     <w:tmpl w:val="F0FC7F66"/>
@@ -12319,7 +12517,7 @@
       </w:pPr>
     </w:lvl>
   </w:abstractNum>
-  <w:abstractNum w:abstractNumId="5">
+  <w:abstractNum w:abstractNumId="6">
     <w:nsid w:val="2DCC182D"/>
     <w:multiLevelType w:val="hybridMultilevel"/>
     <w:tmpl w:val="4A005E22"/>
@@ -12408,7 +12606,7 @@
       </w:pPr>
     </w:lvl>
   </w:abstractNum>
-  <w:abstractNum w:abstractNumId="6">
+  <w:abstractNum w:abstractNumId="7">
     <w:nsid w:val="2F9E0E28"/>
     <w:multiLevelType w:val="hybridMultilevel"/>
     <w:tmpl w:val="80DAC7B0"/>
@@ -12497,7 +12695,7 @@
       </w:pPr>
     </w:lvl>
   </w:abstractNum>
-  <w:abstractNum w:abstractNumId="7">
+  <w:abstractNum w:abstractNumId="8">
     <w:nsid w:val="37FF773D"/>
     <w:multiLevelType w:val="hybridMultilevel"/>
     <w:tmpl w:val="56AA44FE"/>
@@ -12583,7 +12781,7 @@
       </w:pPr>
     </w:lvl>
   </w:abstractNum>
-  <w:abstractNum w:abstractNumId="8">
+  <w:abstractNum w:abstractNumId="9">
     <w:nsid w:val="3DE94C98"/>
     <w:multiLevelType w:val="hybridMultilevel"/>
     <w:tmpl w:val="44062F26"/>
@@ -12669,7 +12867,7 @@
       </w:pPr>
     </w:lvl>
   </w:abstractNum>
-  <w:abstractNum w:abstractNumId="9">
+  <w:abstractNum w:abstractNumId="10">
     <w:nsid w:val="410F13F4"/>
     <w:multiLevelType w:val="hybridMultilevel"/>
     <w:tmpl w:val="32B0FC88"/>
@@ -12755,7 +12953,7 @@
       </w:pPr>
     </w:lvl>
   </w:abstractNum>
-  <w:abstractNum w:abstractNumId="10">
+  <w:abstractNum w:abstractNumId="11">
     <w:nsid w:val="41C5670E"/>
     <w:multiLevelType w:val="hybridMultilevel"/>
     <w:tmpl w:val="A98AC818"/>
@@ -12844,7 +13042,7 @@
       </w:pPr>
     </w:lvl>
   </w:abstractNum>
-  <w:abstractNum w:abstractNumId="11">
+  <w:abstractNum w:abstractNumId="12">
     <w:nsid w:val="4F720120"/>
     <w:multiLevelType w:val="hybridMultilevel"/>
     <w:tmpl w:val="A10A837A"/>
@@ -12957,7 +13155,7 @@
       </w:rPr>
     </w:lvl>
   </w:abstractNum>
-  <w:abstractNum w:abstractNumId="12">
+  <w:abstractNum w:abstractNumId="13">
     <w:nsid w:val="659418D1"/>
     <w:multiLevelType w:val="hybridMultilevel"/>
     <w:tmpl w:val="80582A62"/>
@@ -13044,43 +13242,46 @@
     </w:lvl>
   </w:abstractNum>
   <w:num w:numId="1">
-    <w:abstractNumId w:val="4"/>
+    <w:abstractNumId w:val="5"/>
   </w:num>
   <w:num w:numId="2">
-    <w:abstractNumId w:val="10"/>
+    <w:abstractNumId w:val="11"/>
   </w:num>
   <w:num w:numId="3">
-    <w:abstractNumId w:val="6"/>
+    <w:abstractNumId w:val="7"/>
   </w:num>
   <w:num w:numId="4">
     <w:abstractNumId w:val="1"/>
   </w:num>
   <w:num w:numId="5">
-    <w:abstractNumId w:val="3"/>
+    <w:abstractNumId w:val="4"/>
   </w:num>
   <w:num w:numId="6">
     <w:abstractNumId w:val="0"/>
   </w:num>
   <w:num w:numId="7">
-    <w:abstractNumId w:val="5"/>
+    <w:abstractNumId w:val="6"/>
   </w:num>
   <w:num w:numId="8">
     <w:abstractNumId w:val="2"/>
   </w:num>
   <w:num w:numId="9">
-    <w:abstractNumId w:val="7"/>
+    <w:abstractNumId w:val="8"/>
   </w:num>
   <w:num w:numId="10">
+    <w:abstractNumId w:val="13"/>
+  </w:num>
+  <w:num w:numId="11">
+    <w:abstractNumId w:val="9"/>
+  </w:num>
+  <w:num w:numId="12">
+    <w:abstractNumId w:val="10"/>
+  </w:num>
+  <w:num w:numId="13">
     <w:abstractNumId w:val="12"/>
   </w:num>
-  <w:num w:numId="11">
-    <w:abstractNumId w:val="8"/>
-  </w:num>
-  <w:num w:numId="12">
-    <w:abstractNumId w:val="9"/>
-  </w:num>
-  <w:num w:numId="13">
-    <w:abstractNumId w:val="11"/>
+  <w:num w:numId="14">
+    <w:abstractNumId w:val="3"/>
   </w:num>
 </w:numbering>
 </file>
@@ -13907,7 +14108,7 @@
 </file>
 
 <file path=customXml/itemProps1.xml><?xml version="1.0" encoding="utf-8"?>
-<ds:datastoreItem xmlns:ds="http://schemas.openxmlformats.org/officeDocument/2006/customXml" ds:itemID="{925CD0C6-D3A0-4980-BB11-B80E54750679}">
+<ds:datastoreItem xmlns:ds="http://schemas.openxmlformats.org/officeDocument/2006/customXml" ds:itemID="{A6B36D71-B53C-43DD-ABC6-84A8F348CA3A}">
   <ds:schemaRefs>
     <ds:schemaRef ds:uri="http://schemas.openxmlformats.org/officeDocument/2006/bibliography"/>
   </ds:schemaRefs>

</xml_diff>

<commit_message>
further testing spec details
</commit_message>
<xml_diff>
--- a/QualiMasterApplication/documentation/QM-IConf Testing Scenarios.docx
+++ b/QualiMasterApplication/documentation/QM-IConf Testing Scenarios.docx
@@ -334,7 +334,37 @@
           <w:i/>
           <w:lang w:val="en-GB"/>
         </w:rPr>
-        <w:t>The DEMO version for the interested public. The DEMO version runs in a specific mode, disabling some (not ready) functionality, but enabling to reset the model from a build-in model.</w:t>
+        <w:t xml:space="preserve">The DEMO version for the interested public. The DEMO version </w:t>
+      </w:r>
+      <w:r>
+        <w:rPr>
+          <w:i/>
+          <w:lang w:val="en-GB"/>
+        </w:rPr>
+        <w:t xml:space="preserve">is created based on the </w:t>
+      </w:r>
+      <w:proofErr w:type="spellStart"/>
+      <w:r>
+        <w:rPr>
+          <w:i/>
+          <w:lang w:val="en-GB"/>
+        </w:rPr>
+        <w:t>relase</w:t>
+      </w:r>
+      <w:proofErr w:type="spellEnd"/>
+      <w:r>
+        <w:rPr>
+          <w:i/>
+          <w:lang w:val="en-GB"/>
+        </w:rPr>
+        <w:t xml:space="preserve"> version but with some specific release steps (see readme.txt). It </w:t>
+      </w:r>
+      <w:r>
+        <w:rPr>
+          <w:i/>
+          <w:lang w:val="en-GB"/>
+        </w:rPr>
+        <w:t>runs in a specific mode, disabling some (not ready) functionality, but enabling to reset the model from a build-in model.</w:t>
       </w:r>
     </w:p>
     <w:p>
@@ -3195,7 +3225,14 @@
         <w:rPr>
           <w:lang w:val="en-GB"/>
         </w:rPr>
-        <w:t xml:space="preserve"> Tool is open</w:t>
+        <w:t xml:space="preserve"> Tool is </w:t>
+      </w:r>
+      <w:proofErr w:type="gramStart"/>
+      <w:r>
+        <w:rPr>
+          <w:lang w:val="en-GB"/>
+        </w:rPr>
+        <w:t>open</w:t>
       </w:r>
       <w:r>
         <w:rPr>
@@ -3203,6 +3240,7 @@
         </w:rPr>
         <w:t>,</w:t>
       </w:r>
+      <w:proofErr w:type="gramEnd"/>
       <w:r>
         <w:rPr>
           <w:lang w:val="en-GB"/>
@@ -3236,12 +3274,6 @@
           <w:lang w:val="en-GB"/>
         </w:rPr>
         <w:t>)</w:t>
-      </w:r>
-      <w:r>
-        <w:rPr>
-          <w:lang w:val="en-GB"/>
-        </w:rPr>
-        <w:t xml:space="preserve"> and running in DEMO mode</w:t>
       </w:r>
     </w:p>
     <w:p>
@@ -3367,7 +3399,61 @@
         <w:rPr>
           <w:lang w:val="en-GB"/>
         </w:rPr>
-        <w:t xml:space="preserve">A message will appear stating that in order to </w:t>
+        <w:t>In DEMO mode</w:t>
+      </w:r>
+      <w:r>
+        <w:rPr>
+          <w:lang w:val="en-GB"/>
+        </w:rPr>
+        <w:t xml:space="preserve"> or logged in</w:t>
+      </w:r>
+      <w:r>
+        <w:rPr>
+          <w:lang w:val="en-GB"/>
+        </w:rPr>
+        <w:t xml:space="preserve">, the application shall revert changes immediately, else </w:t>
+      </w:r>
+      <w:r>
+        <w:rPr>
+          <w:lang w:val="en-GB"/>
+        </w:rPr>
+        <w:t xml:space="preserve">the application </w:t>
+      </w:r>
+      <w:r>
+        <w:rPr>
+          <w:lang w:val="en-GB"/>
+        </w:rPr>
+        <w:t xml:space="preserve">shall ask for credentials </w:t>
+      </w:r>
+      <w:r>
+        <w:rPr>
+          <w:lang w:val="en-GB"/>
+        </w:rPr>
+        <w:t xml:space="preserve">as </w:t>
+      </w:r>
+      <w:r>
+        <w:rPr>
+          <w:lang w:val="en-GB"/>
+        </w:rPr>
+        <w:t>access to the repository is needed. Then, a</w:t>
+      </w:r>
+      <w:r>
+        <w:rPr>
+          <w:lang w:val="en-GB"/>
+        </w:rPr>
+        <w:t xml:space="preserve"> message </w:t>
+      </w:r>
+      <w:r>
+        <w:rPr>
+          <w:lang w:val="en-GB"/>
+        </w:rPr>
+        <w:t>shall</w:t>
+      </w:r>
+      <w:r>
+        <w:rPr>
+          <w:lang w:val="en-GB"/>
+        </w:rPr>
+        <w:t xml:space="preserve"> appear stating that in order to </w:t>
       </w:r>
       <w:proofErr w:type="gramStart"/>
       <w:r>
@@ -3969,6 +4055,7 @@
           <w:b/>
           <w:lang w:val="en-GB"/>
         </w:rPr>
+        <w:lastRenderedPageBreak/>
         <w:t>Prerequisite:</w:t>
       </w:r>
       <w:r>
@@ -4033,7 +4120,6 @@
           <w:b/>
           <w:lang w:val="en-GB"/>
         </w:rPr>
-        <w:lastRenderedPageBreak/>
         <w:t>Process:</w:t>
       </w:r>
       <w:r>
@@ -4974,6 +5060,7 @@
           <w:b/>
           <w:lang w:val="en-GB"/>
         </w:rPr>
+        <w:lastRenderedPageBreak/>
         <w:t>Prerequisite:</w:t>
       </w:r>
       <w:r>
@@ -5023,7 +5110,6 @@
           <w:b/>
           <w:lang w:val="en-GB"/>
         </w:rPr>
-        <w:lastRenderedPageBreak/>
         <w:t>Process:</w:t>
       </w:r>
       <w:r>
@@ -14108,7 +14194,7 @@
 </file>
 
 <file path=customXml/itemProps1.xml><?xml version="1.0" encoding="utf-8"?>
-<ds:datastoreItem xmlns:ds="http://schemas.openxmlformats.org/officeDocument/2006/customXml" ds:itemID="{A6B36D71-B53C-43DD-ABC6-84A8F348CA3A}">
+<ds:datastoreItem xmlns:ds="http://schemas.openxmlformats.org/officeDocument/2006/customXml" ds:itemID="{BF40F005-BEDA-4DDB-AE3D-F0E83FA735B1}">
   <ds:schemaRefs>
     <ds:schemaRef ds:uri="http://schemas.openxmlformats.org/officeDocument/2006/bibliography"/>
   </ds:schemaRefs>

</xml_diff>

<commit_message>
test protocol for current release (0.9.0), test spec. updated
</commit_message>
<xml_diff>
--- a/QualiMasterApplication/documentation/QM-IConf Testing Scenarios.docx
+++ b/QualiMasterApplication/documentation/QM-IConf Testing Scenarios.docx
@@ -31,6 +31,7 @@
         </w:rPr>
         <w:t>-</w:t>
       </w:r>
+      <w:proofErr w:type="spellStart"/>
       <w:r>
         <w:rPr>
           <w:b/>
@@ -38,8 +39,9 @@
           <w:szCs w:val="28"/>
           <w:lang w:val="en-GB"/>
         </w:rPr>
-        <w:t xml:space="preserve">IConf </w:t>
-      </w:r>
+        <w:t>IConf</w:t>
+      </w:r>
+      <w:proofErr w:type="spellEnd"/>
       <w:r>
         <w:rPr>
           <w:b/>
@@ -47,6 +49,15 @@
           <w:szCs w:val="28"/>
           <w:lang w:val="en-GB"/>
         </w:rPr>
+        <w:t xml:space="preserve"> </w:t>
+      </w:r>
+      <w:r>
+        <w:rPr>
+          <w:b/>
+          <w:sz w:val="28"/>
+          <w:szCs w:val="28"/>
+          <w:lang w:val="en-GB"/>
+        </w:rPr>
         <w:t>Testing Scenarios</w:t>
       </w:r>
     </w:p>
@@ -93,6 +104,7 @@
         </w:rPr>
         <w:t>-</w:t>
       </w:r>
+      <w:proofErr w:type="spellStart"/>
       <w:r>
         <w:rPr>
           <w:lang w:val="en-GB"/>
@@ -103,7 +115,14 @@
         <w:rPr>
           <w:lang w:val="en-GB"/>
         </w:rPr>
-        <w:t>onfig Tools</w:t>
+        <w:t>onfig</w:t>
+      </w:r>
+      <w:proofErr w:type="spellEnd"/>
+      <w:r>
+        <w:rPr>
+          <w:lang w:val="en-GB"/>
+        </w:rPr>
+        <w:t xml:space="preserve"> Tools</w:t>
       </w:r>
       <w:r>
         <w:rPr>
@@ -322,7 +341,23 @@
           <w:i/>
           <w:lang w:val="en-GB"/>
         </w:rPr>
-        <w:t xml:space="preserve">is created based on the relase version but with some specific release steps (see readme.txt). It </w:t>
+        <w:t xml:space="preserve">is created based on the </w:t>
+      </w:r>
+      <w:proofErr w:type="spellStart"/>
+      <w:r>
+        <w:rPr>
+          <w:i/>
+          <w:lang w:val="en-GB"/>
+        </w:rPr>
+        <w:t>relase</w:t>
+      </w:r>
+      <w:proofErr w:type="spellEnd"/>
+      <w:r>
+        <w:rPr>
+          <w:i/>
+          <w:lang w:val="en-GB"/>
+        </w:rPr>
+        <w:t xml:space="preserve"> version but with some specific release steps (see readme.txt). It </w:t>
       </w:r>
       <w:r>
         <w:rPr>
@@ -359,6 +394,7 @@
         </w:rPr>
         <w:t xml:space="preserve"> font to denote program elements or commands. Further, we use the notation </w:t>
       </w:r>
+      <w:proofErr w:type="spellStart"/>
       <w:r>
         <w:rPr>
           <w:rFonts w:ascii="Consolas" w:hAnsi="Consolas" w:cs="Consolas"/>
@@ -366,18 +402,21 @@
         </w:rPr>
         <w:t>Menu|Sub-Menu</w:t>
       </w:r>
+      <w:proofErr w:type="spellEnd"/>
       <w:r>
         <w:rPr>
           <w:lang w:val="en-GB"/>
         </w:rPr>
         <w:t xml:space="preserve"> to refer to menu </w:t>
       </w:r>
+      <w:proofErr w:type="spellStart"/>
       <w:r>
         <w:rPr>
           <w:lang w:val="en-GB"/>
         </w:rPr>
         <w:t>entires</w:t>
       </w:r>
+      <w:proofErr w:type="spellEnd"/>
       <w:r>
         <w:rPr>
           <w:lang w:val="en-GB"/>
@@ -403,7 +442,25 @@
           <w:i/>
           <w:lang w:val="en-GB"/>
         </w:rPr>
-        <w:t>&lt;PipelineName&gt;</w:t>
+        <w:t>&lt;</w:t>
+      </w:r>
+      <w:proofErr w:type="spellStart"/>
+      <w:r>
+        <w:rPr>
+          <w:rFonts w:ascii="Consolas" w:hAnsi="Consolas" w:cs="Consolas"/>
+          <w:i/>
+          <w:lang w:val="en-GB"/>
+        </w:rPr>
+        <w:t>PipelineName</w:t>
+      </w:r>
+      <w:proofErr w:type="spellEnd"/>
+      <w:r>
+        <w:rPr>
+          <w:rFonts w:ascii="Consolas" w:hAnsi="Consolas" w:cs="Consolas"/>
+          <w:i/>
+          <w:lang w:val="en-GB"/>
+        </w:rPr>
+        <w:t>&gt;</w:t>
       </w:r>
       <w:r>
         <w:rPr>
@@ -556,8 +613,16 @@
         <w:rPr>
           <w:lang w:val="en-GB"/>
         </w:rPr>
-        <w:t>Follow the wizard. Press “Next”.</w:t>
-      </w:r>
+        <w:t xml:space="preserve">Follow the wizard. </w:t>
+      </w:r>
+      <w:proofErr w:type="gramStart"/>
+      <w:r>
+        <w:rPr>
+          <w:lang w:val="en-GB"/>
+        </w:rPr>
+        <w:t>Press “Next”.</w:t>
+      </w:r>
+      <w:proofErr w:type="gramEnd"/>
     </w:p>
     <w:p>
       <w:pPr>
@@ -1342,7 +1407,14 @@
         <w:rPr>
           <w:lang w:val="en-GB"/>
         </w:rPr>
-        <w:t xml:space="preserve"> no login (local data) to lo</w:t>
+        <w:t xml:space="preserve"> no login (local data) to </w:t>
+      </w:r>
+      <w:proofErr w:type="gramStart"/>
+      <w:r>
+        <w:rPr>
+          <w:lang w:val="en-GB"/>
+        </w:rPr>
+        <w:t>lo</w:t>
       </w:r>
       <w:r>
         <w:rPr>
@@ -1354,7 +1426,14 @@
         <w:rPr>
           <w:lang w:val="en-GB"/>
         </w:rPr>
-        <w:t>in(repository connection)</w:t>
+        <w:t>in(</w:t>
+      </w:r>
+      <w:proofErr w:type="gramEnd"/>
+      <w:r>
+        <w:rPr>
+          <w:lang w:val="en-GB"/>
+        </w:rPr>
+        <w:t>repository connection)</w:t>
       </w:r>
     </w:p>
     <w:p>
@@ -1655,6 +1734,7 @@
         </w:rPr>
         <w:t xml:space="preserve">If </w:t>
       </w:r>
+      <w:proofErr w:type="gramStart"/>
       <w:r>
         <w:rPr>
           <w:rFonts w:ascii="Consolas" w:hAnsi="Consolas" w:cs="Consolas"/>
@@ -1662,12 +1742,14 @@
         </w:rPr>
         <w:t>Yes</w:t>
       </w:r>
+      <w:proofErr w:type="gramEnd"/>
       <w:r>
         <w:rPr>
           <w:lang w:val="en-GB"/>
         </w:rPr>
         <w:t xml:space="preserve"> changes are kept, if </w:t>
       </w:r>
+      <w:proofErr w:type="spellStart"/>
       <w:r>
         <w:rPr>
           <w:rFonts w:ascii="Consolas" w:hAnsi="Consolas" w:cs="Consolas"/>
@@ -1675,6 +1757,7 @@
         </w:rPr>
         <w:t>No</w:t>
       </w:r>
+      <w:proofErr w:type="spellEnd"/>
       <w:r>
         <w:rPr>
           <w:lang w:val="en-GB"/>
@@ -1723,7 +1806,14 @@
         <w:rPr>
           <w:lang w:val="en-GB"/>
         </w:rPr>
-        <w:t>+S and Model</w:t>
+        <w:t xml:space="preserve">+S and </w:t>
+      </w:r>
+      <w:proofErr w:type="spellStart"/>
+      <w:r>
+        <w:rPr>
+          <w:lang w:val="en-GB"/>
+        </w:rPr>
+        <w:t>Model</w:t>
       </w:r>
       <w:r>
         <w:rPr>
@@ -1735,7 +1825,14 @@
         <w:rPr>
           <w:lang w:val="en-GB"/>
         </w:rPr>
-        <w:t>Save All</w:t>
+        <w:t>Save</w:t>
+      </w:r>
+      <w:proofErr w:type="spellEnd"/>
+      <w:r>
+        <w:rPr>
+          <w:lang w:val="en-GB"/>
+        </w:rPr>
+        <w:t xml:space="preserve"> All</w:t>
       </w:r>
     </w:p>
     <w:p>
@@ -1906,8 +2003,16 @@
         <w:rPr>
           <w:lang w:val="en-GB"/>
         </w:rPr>
-        <w:t xml:space="preserve"> to save changes. Repeat with </w:t>
-      </w:r>
+        <w:t xml:space="preserve"> to save changes. </w:t>
+      </w:r>
+      <w:proofErr w:type="gramStart"/>
+      <w:r>
+        <w:rPr>
+          <w:lang w:val="en-GB"/>
+        </w:rPr>
+        <w:t xml:space="preserve">Repeat with </w:t>
+      </w:r>
+      <w:proofErr w:type="spellStart"/>
       <w:r>
         <w:rPr>
           <w:rFonts w:ascii="Consolas" w:hAnsi="Consolas" w:cs="Consolas"/>
@@ -1929,6 +2034,7 @@
         </w:rPr>
         <w:t>Save</w:t>
       </w:r>
+      <w:proofErr w:type="spellEnd"/>
       <w:r>
         <w:rPr>
           <w:rFonts w:ascii="Consolas" w:hAnsi="Consolas" w:cs="Consolas"/>
@@ -1942,6 +2048,7 @@
         </w:rPr>
         <w:t>.</w:t>
       </w:r>
+      <w:proofErr w:type="gramEnd"/>
     </w:p>
     <w:p>
       <w:pPr>
@@ -2025,6 +2132,7 @@
         </w:rPr>
         <w:t xml:space="preserve"> </w:t>
       </w:r>
+      <w:proofErr w:type="spellStart"/>
       <w:r>
         <w:rPr>
           <w:rFonts w:ascii="Consolas" w:hAnsi="Consolas" w:cs="Consolas"/>
@@ -2032,12 +2140,14 @@
         </w:rPr>
         <w:t>Ctrl+S</w:t>
       </w:r>
+      <w:proofErr w:type="spellEnd"/>
       <w:r>
         <w:rPr>
           <w:lang w:val="en-GB"/>
         </w:rPr>
         <w:t xml:space="preserve"> saves currently opened tab (single). </w:t>
       </w:r>
+      <w:proofErr w:type="spellStart"/>
       <w:r>
         <w:rPr>
           <w:rFonts w:ascii="Consolas" w:hAnsi="Consolas" w:cs="Consolas"/>
@@ -2050,7 +2160,15 @@
           <w:rFonts w:ascii="Consolas" w:hAnsi="Consolas" w:cs="Consolas"/>
           <w:lang w:val="en-GB"/>
         </w:rPr>
-        <w:t>Save All</w:t>
+        <w:t>Save</w:t>
+      </w:r>
+      <w:proofErr w:type="spellEnd"/>
+      <w:r>
+        <w:rPr>
+          <w:rFonts w:ascii="Consolas" w:hAnsi="Consolas" w:cs="Consolas"/>
+          <w:lang w:val="en-GB"/>
+        </w:rPr>
+        <w:t xml:space="preserve"> All</w:t>
       </w:r>
       <w:r>
         <w:rPr>
@@ -2062,7 +2180,21 @@
         <w:rPr>
           <w:lang w:val="en-GB"/>
         </w:rPr>
-        <w:t xml:space="preserve"> Restart QM-IConf to see whether the model was written / read correctly.</w:t>
+        <w:t xml:space="preserve"> Restart QM-</w:t>
+      </w:r>
+      <w:proofErr w:type="spellStart"/>
+      <w:r>
+        <w:rPr>
+          <w:lang w:val="en-GB"/>
+        </w:rPr>
+        <w:t>IConf</w:t>
+      </w:r>
+      <w:proofErr w:type="spellEnd"/>
+      <w:r>
+        <w:rPr>
+          <w:lang w:val="en-GB"/>
+        </w:rPr>
+        <w:t xml:space="preserve"> to see whether the model was written / read correctly.</w:t>
       </w:r>
     </w:p>
     <w:p>
@@ -2138,9 +2270,17 @@
         <w:rPr>
           <w:lang w:val="en-GB"/>
         </w:rPr>
-        <w:t>Selecting an Artifact</w:t>
+        <w:t xml:space="preserve">Selecting an </w:t>
+      </w:r>
+      <w:proofErr w:type="spellStart"/>
+      <w:r>
+        <w:rPr>
+          <w:lang w:val="en-GB"/>
+        </w:rPr>
+        <w:t>Artifact</w:t>
       </w:r>
       <w:bookmarkEnd w:id="2"/>
+      <w:proofErr w:type="spellEnd"/>
     </w:p>
     <w:p>
       <w:pPr>
@@ -2161,7 +2301,21 @@
         <w:rPr>
           <w:lang w:val="en-GB"/>
         </w:rPr>
-        <w:t xml:space="preserve"> Select the artifact specification from the user interface rather than entering it directly.</w:t>
+        <w:t xml:space="preserve"> Select the </w:t>
+      </w:r>
+      <w:proofErr w:type="spellStart"/>
+      <w:r>
+        <w:rPr>
+          <w:lang w:val="en-GB"/>
+        </w:rPr>
+        <w:t>artifact</w:t>
+      </w:r>
+      <w:proofErr w:type="spellEnd"/>
+      <w:r>
+        <w:rPr>
+          <w:lang w:val="en-GB"/>
+        </w:rPr>
+        <w:t xml:space="preserve"> specification from the user interface rather than entering it directly.</w:t>
       </w:r>
     </w:p>
     <w:p>
@@ -2260,7 +2414,49 @@
         <w:rPr>
           <w:lang w:val="en-GB"/>
         </w:rPr>
-        <w:t xml:space="preserve"> Open one of the editors which require an artifact (data source, data sink, algorithm, infrastructure). The actual artifact specification sha</w:t>
+        <w:t xml:space="preserve"> Open one of the editors which require an </w:t>
+      </w:r>
+      <w:proofErr w:type="spellStart"/>
+      <w:r>
+        <w:rPr>
+          <w:lang w:val="en-GB"/>
+        </w:rPr>
+        <w:t>artifact</w:t>
+      </w:r>
+      <w:proofErr w:type="spellEnd"/>
+      <w:r>
+        <w:rPr>
+          <w:lang w:val="en-GB"/>
+        </w:rPr>
+        <w:t xml:space="preserve"> (data source, data sink, algorithm, </w:t>
+      </w:r>
+      <w:proofErr w:type="gramStart"/>
+      <w:r>
+        <w:rPr>
+          <w:lang w:val="en-GB"/>
+        </w:rPr>
+        <w:t>infrastructure</w:t>
+      </w:r>
+      <w:proofErr w:type="gramEnd"/>
+      <w:r>
+        <w:rPr>
+          <w:lang w:val="en-GB"/>
+        </w:rPr>
+        <w:t xml:space="preserve">). The actual </w:t>
+      </w:r>
+      <w:proofErr w:type="spellStart"/>
+      <w:r>
+        <w:rPr>
+          <w:lang w:val="en-GB"/>
+        </w:rPr>
+        <w:t>artifact</w:t>
+      </w:r>
+      <w:proofErr w:type="spellEnd"/>
+      <w:r>
+        <w:rPr>
+          <w:lang w:val="en-GB"/>
+        </w:rPr>
+        <w:t xml:space="preserve"> specification sha</w:t>
       </w:r>
       <w:r>
         <w:rPr>
@@ -2455,7 +2651,21 @@
         <w:rPr>
           <w:lang w:val="en-GB"/>
         </w:rPr>
-        <w:t>the actual artifact specification fr</w:t>
+        <w:t xml:space="preserve">the actual </w:t>
+      </w:r>
+      <w:proofErr w:type="spellStart"/>
+      <w:r>
+        <w:rPr>
+          <w:lang w:val="en-GB"/>
+        </w:rPr>
+        <w:t>artifact</w:t>
+      </w:r>
+      <w:proofErr w:type="spellEnd"/>
+      <w:r>
+        <w:rPr>
+          <w:lang w:val="en-GB"/>
+        </w:rPr>
+        <w:t xml:space="preserve"> specification fr</w:t>
       </w:r>
       <w:r>
         <w:rPr>
@@ -2536,7 +2746,21 @@
         <w:rPr>
           <w:lang w:val="en-GB"/>
         </w:rPr>
-        <w:t xml:space="preserve">Modify the specification either by selecting another artifact from the tree view or by changing the entries manually. Press </w:t>
+        <w:t xml:space="preserve">Modify the specification either by selecting another </w:t>
+      </w:r>
+      <w:proofErr w:type="spellStart"/>
+      <w:r>
+        <w:rPr>
+          <w:lang w:val="en-GB"/>
+        </w:rPr>
+        <w:t>artifact</w:t>
+      </w:r>
+      <w:proofErr w:type="spellEnd"/>
+      <w:r>
+        <w:rPr>
+          <w:lang w:val="en-GB"/>
+        </w:rPr>
+        <w:t xml:space="preserve"> from the tree view or by changing the entries manually. Press </w:t>
       </w:r>
       <w:r>
         <w:rPr>
@@ -2582,7 +2806,21 @@
         <w:rPr>
           <w:lang w:val="en-GB"/>
         </w:rPr>
-        <w:t xml:space="preserve"> shall close the dialog without modification of the actual artifact. </w:t>
+        <w:t xml:space="preserve"> shall close the dialog without modification of the actual </w:t>
+      </w:r>
+      <w:proofErr w:type="spellStart"/>
+      <w:r>
+        <w:rPr>
+          <w:lang w:val="en-GB"/>
+        </w:rPr>
+        <w:t>artifact</w:t>
+      </w:r>
+      <w:proofErr w:type="spellEnd"/>
+      <w:r>
+        <w:rPr>
+          <w:lang w:val="en-GB"/>
+        </w:rPr>
+        <w:t xml:space="preserve">. </w:t>
       </w:r>
       <w:r>
         <w:rPr>
@@ -2617,7 +2855,21 @@
         <w:rPr>
           <w:lang w:val="en-GB"/>
         </w:rPr>
-        <w:t xml:space="preserve"> The selected / entered artifact specification shall now occur in the editor ready for saving.</w:t>
+        <w:t xml:space="preserve"> The selected / entered </w:t>
+      </w:r>
+      <w:proofErr w:type="spellStart"/>
+      <w:r>
+        <w:rPr>
+          <w:lang w:val="en-GB"/>
+        </w:rPr>
+        <w:t>artifact</w:t>
+      </w:r>
+      <w:proofErr w:type="spellEnd"/>
+      <w:r>
+        <w:rPr>
+          <w:lang w:val="en-GB"/>
+        </w:rPr>
+        <w:t xml:space="preserve"> specification shall now occur in the editor ready for saving.</w:t>
       </w:r>
     </w:p>
     <w:p>
@@ -2631,7 +2883,21 @@
         <w:rPr>
           <w:lang w:val="en-GB"/>
         </w:rPr>
-        <w:t>Selecting an Artifact (Pipeline Editor)</w:t>
+        <w:t xml:space="preserve">Selecting an </w:t>
+      </w:r>
+      <w:proofErr w:type="spellStart"/>
+      <w:r>
+        <w:rPr>
+          <w:lang w:val="en-GB"/>
+        </w:rPr>
+        <w:t>Artifact</w:t>
+      </w:r>
+      <w:proofErr w:type="spellEnd"/>
+      <w:r>
+        <w:rPr>
+          <w:lang w:val="en-GB"/>
+        </w:rPr>
+        <w:t xml:space="preserve"> (Pipeline Editor)</w:t>
       </w:r>
     </w:p>
     <w:p>
@@ -2653,7 +2919,21 @@
         <w:rPr>
           <w:lang w:val="en-GB"/>
         </w:rPr>
-        <w:t xml:space="preserve"> Select the artifact specification from the user interface </w:t>
+        <w:t xml:space="preserve"> Select the </w:t>
+      </w:r>
+      <w:proofErr w:type="spellStart"/>
+      <w:r>
+        <w:rPr>
+          <w:lang w:val="en-GB"/>
+        </w:rPr>
+        <w:t>artifact</w:t>
+      </w:r>
+      <w:proofErr w:type="spellEnd"/>
+      <w:r>
+        <w:rPr>
+          <w:lang w:val="en-GB"/>
+        </w:rPr>
+        <w:t xml:space="preserve"> specification from the user interface </w:t>
       </w:r>
       <w:r>
         <w:rPr>
@@ -2763,7 +3043,21 @@
         <w:rPr>
           <w:lang w:val="en-GB"/>
         </w:rPr>
-        <w:t xml:space="preserve"> Open one of the defined pipelines, select the pipeline background, i.e., the pipeline itself and ensure that the properties view is visible. The actual artifact specification shall be show in the editor field. </w:t>
+        <w:t xml:space="preserve"> Open one of the defined pipelines, select the pipeline background, i.e., the pipeline itself and ensure that the properties view is visible. The actual </w:t>
+      </w:r>
+      <w:proofErr w:type="spellStart"/>
+      <w:r>
+        <w:rPr>
+          <w:lang w:val="en-GB"/>
+        </w:rPr>
+        <w:t>artifact</w:t>
+      </w:r>
+      <w:proofErr w:type="spellEnd"/>
+      <w:r>
+        <w:rPr>
+          <w:lang w:val="en-GB"/>
+        </w:rPr>
+        <w:t xml:space="preserve"> specification shall be show in the editor field. </w:t>
       </w:r>
     </w:p>
     <w:p>
@@ -2838,7 +3132,21 @@
         <w:rPr>
           <w:lang w:val="en-GB"/>
         </w:rPr>
-        <w:t>Click the artifact cell and press the</w:t>
+        <w:t xml:space="preserve">Click the </w:t>
+      </w:r>
+      <w:proofErr w:type="spellStart"/>
+      <w:r>
+        <w:rPr>
+          <w:lang w:val="en-GB"/>
+        </w:rPr>
+        <w:t>artifact</w:t>
+      </w:r>
+      <w:proofErr w:type="spellEnd"/>
+      <w:r>
+        <w:rPr>
+          <w:lang w:val="en-GB"/>
+        </w:rPr>
+        <w:t xml:space="preserve"> cell and press the</w:t>
       </w:r>
       <w:r>
         <w:rPr>
@@ -2863,7 +3171,21 @@
         <w:rPr>
           <w:lang w:val="en-GB"/>
         </w:rPr>
-        <w:t xml:space="preserve"> (which shall also contain the actual artifact specification)</w:t>
+        <w:t xml:space="preserve"> (which shall also contain the actual </w:t>
+      </w:r>
+      <w:proofErr w:type="spellStart"/>
+      <w:r>
+        <w:rPr>
+          <w:lang w:val="en-GB"/>
+        </w:rPr>
+        <w:t>artifact</w:t>
+      </w:r>
+      <w:proofErr w:type="spellEnd"/>
+      <w:r>
+        <w:rPr>
+          <w:lang w:val="en-GB"/>
+        </w:rPr>
+        <w:t xml:space="preserve"> specification)</w:t>
       </w:r>
       <w:r>
         <w:rPr>
@@ -2932,14 +3254,42 @@
         <w:rPr>
           <w:lang w:val="en-GB"/>
         </w:rPr>
-        <w:t xml:space="preserve"> the actual artifact </w:t>
+        <w:t xml:space="preserve"> the actual </w:t>
+      </w:r>
+      <w:proofErr w:type="spellStart"/>
+      <w:r>
+        <w:rPr>
+          <w:lang w:val="en-GB"/>
+        </w:rPr>
+        <w:t>artifact</w:t>
+      </w:r>
+      <w:proofErr w:type="spellEnd"/>
+      <w:r>
+        <w:rPr>
+          <w:lang w:val="en-GB"/>
+        </w:rPr>
+        <w:t xml:space="preserve"> </w:t>
       </w:r>
       <w:r>
         <w:rPr>
           <w:lang w:val="en-GB"/>
         </w:rPr>
         <w:lastRenderedPageBreak/>
-        <w:t xml:space="preserve">specification from the editor where we started. Modify the specification either by selecting another artifact from the tree view or by changing the entries manually. Press </w:t>
+        <w:t xml:space="preserve">specification from the editor where we started. Modify the specification either by selecting another </w:t>
+      </w:r>
+      <w:proofErr w:type="spellStart"/>
+      <w:r>
+        <w:rPr>
+          <w:lang w:val="en-GB"/>
+        </w:rPr>
+        <w:t>artifact</w:t>
+      </w:r>
+      <w:proofErr w:type="spellEnd"/>
+      <w:r>
+        <w:rPr>
+          <w:lang w:val="en-GB"/>
+        </w:rPr>
+        <w:t xml:space="preserve"> from the tree view or by changing the entries manually. Press </w:t>
       </w:r>
       <w:r>
         <w:rPr>
@@ -2978,7 +3328,21 @@
         <w:rPr>
           <w:lang w:val="en-GB"/>
         </w:rPr>
-        <w:t xml:space="preserve"> shall close the dialog without modification of the actual artifact. </w:t>
+        <w:t xml:space="preserve"> shall close the dialog without modification of the actual </w:t>
+      </w:r>
+      <w:proofErr w:type="spellStart"/>
+      <w:r>
+        <w:rPr>
+          <w:lang w:val="en-GB"/>
+        </w:rPr>
+        <w:t>artifact</w:t>
+      </w:r>
+      <w:proofErr w:type="spellEnd"/>
+      <w:r>
+        <w:rPr>
+          <w:lang w:val="en-GB"/>
+        </w:rPr>
+        <w:t xml:space="preserve">. </w:t>
       </w:r>
       <w:r>
         <w:rPr>
@@ -3012,13 +3376,41 @@
         <w:rPr>
           <w:lang w:val="en-GB"/>
         </w:rPr>
-        <w:t>Store the change to see the update of the model. Change the artifact specification also manually.</w:t>
-      </w:r>
-      <w:r>
-        <w:rPr>
-          <w:lang w:val="en-GB"/>
-        </w:rPr>
-        <w:t xml:space="preserve"> Restart QM-IConf to see whether the model was written / read correctly.</w:t>
+        <w:t xml:space="preserve">Store the change to see the update of the model. Change the </w:t>
+      </w:r>
+      <w:proofErr w:type="spellStart"/>
+      <w:r>
+        <w:rPr>
+          <w:lang w:val="en-GB"/>
+        </w:rPr>
+        <w:t>artifact</w:t>
+      </w:r>
+      <w:proofErr w:type="spellEnd"/>
+      <w:r>
+        <w:rPr>
+          <w:lang w:val="en-GB"/>
+        </w:rPr>
+        <w:t xml:space="preserve"> specification also manually.</w:t>
+      </w:r>
+      <w:r>
+        <w:rPr>
+          <w:lang w:val="en-GB"/>
+        </w:rPr>
+        <w:t xml:space="preserve"> Restart QM-</w:t>
+      </w:r>
+      <w:proofErr w:type="spellStart"/>
+      <w:r>
+        <w:rPr>
+          <w:lang w:val="en-GB"/>
+        </w:rPr>
+        <w:t>IConf</w:t>
+      </w:r>
+      <w:proofErr w:type="spellEnd"/>
+      <w:r>
+        <w:rPr>
+          <w:lang w:val="en-GB"/>
+        </w:rPr>
+        <w:t xml:space="preserve"> to see whether the model was written / read correctly.</w:t>
       </w:r>
     </w:p>
     <w:p>
@@ -3040,7 +3432,21 @@
         <w:rPr>
           <w:lang w:val="en-GB"/>
         </w:rPr>
-        <w:t xml:space="preserve"> The selected / entered artifact specification shall now occur in the </w:t>
+        <w:t xml:space="preserve"> The selected / entered </w:t>
+      </w:r>
+      <w:proofErr w:type="spellStart"/>
+      <w:r>
+        <w:rPr>
+          <w:lang w:val="en-GB"/>
+        </w:rPr>
+        <w:t>artifact</w:t>
+      </w:r>
+      <w:proofErr w:type="spellEnd"/>
+      <w:r>
+        <w:rPr>
+          <w:lang w:val="en-GB"/>
+        </w:rPr>
+        <w:t xml:space="preserve"> specification shall now occur in the </w:t>
       </w:r>
       <w:r>
         <w:rPr>
@@ -3188,7 +3594,14 @@
         <w:rPr>
           <w:lang w:val="en-GB"/>
         </w:rPr>
-        <w:t xml:space="preserve"> Tool is open</w:t>
+        <w:t xml:space="preserve"> Tool is </w:t>
+      </w:r>
+      <w:proofErr w:type="gramStart"/>
+      <w:r>
+        <w:rPr>
+          <w:lang w:val="en-GB"/>
+        </w:rPr>
+        <w:t>open</w:t>
       </w:r>
       <w:r>
         <w:rPr>
@@ -3196,6 +3609,7 @@
         </w:rPr>
         <w:t>,</w:t>
       </w:r>
+      <w:proofErr w:type="gramEnd"/>
       <w:r>
         <w:rPr>
           <w:lang w:val="en-GB"/>
@@ -3260,15 +3674,7 @@
         <w:rPr>
           <w:lang w:val="en-GB"/>
         </w:rPr>
-        <w:t>(only in DEMO</w:t>
-      </w:r>
-      <w:bookmarkStart w:id="3" w:name="_GoBack"/>
-      <w:bookmarkEnd w:id="3"/>
-      <w:r>
-        <w:rPr>
-          <w:lang w:val="en-GB"/>
-        </w:rPr>
-        <w:t xml:space="preserve"> mode)</w:t>
+        <w:t>(only in DEMO mode)</w:t>
       </w:r>
       <w:r>
         <w:rPr>
@@ -3297,6 +3703,7 @@
         </w:rPr>
         <w:t xml:space="preserve"> Select </w:t>
       </w:r>
+      <w:proofErr w:type="spellStart"/>
       <w:r>
         <w:rPr>
           <w:rFonts w:ascii="Consolas" w:hAnsi="Consolas" w:cs="Consolas"/>
@@ -3316,7 +3723,15 @@
           <w:rFonts w:ascii="Consolas" w:hAnsi="Consolas" w:cs="Consolas"/>
           <w:lang w:val="en-GB"/>
         </w:rPr>
-        <w:t>Revert all</w:t>
+        <w:t>Revert</w:t>
+      </w:r>
+      <w:proofErr w:type="spellEnd"/>
+      <w:r>
+        <w:rPr>
+          <w:rFonts w:ascii="Consolas" w:hAnsi="Consolas" w:cs="Consolas"/>
+          <w:lang w:val="en-GB"/>
+        </w:rPr>
+        <w:t xml:space="preserve"> all</w:t>
       </w:r>
     </w:p>
     <w:p>
@@ -3403,7 +3818,21 @@
         <w:rPr>
           <w:lang w:val="en-GB"/>
         </w:rPr>
-        <w:t xml:space="preserve">, the application shall revert changes immediately, else </w:t>
+        <w:t xml:space="preserve">, the application shall revert changes </w:t>
+      </w:r>
+      <w:proofErr w:type="gramStart"/>
+      <w:r>
+        <w:rPr>
+          <w:lang w:val="en-GB"/>
+        </w:rPr>
+        <w:t>immediately,</w:t>
+      </w:r>
+      <w:proofErr w:type="gramEnd"/>
+      <w:r>
+        <w:rPr>
+          <w:lang w:val="en-GB"/>
+        </w:rPr>
+        <w:t xml:space="preserve"> else </w:t>
       </w:r>
       <w:r>
         <w:rPr>
@@ -3445,7 +3874,21 @@
         <w:rPr>
           <w:lang w:val="en-GB"/>
         </w:rPr>
-        <w:t xml:space="preserve"> appear stating that in order to revert all changes the application will be restarted.</w:t>
+        <w:t xml:space="preserve"> appear stating that in order to </w:t>
+      </w:r>
+      <w:proofErr w:type="gramStart"/>
+      <w:r>
+        <w:rPr>
+          <w:lang w:val="en-GB"/>
+        </w:rPr>
+        <w:t>revert</w:t>
+      </w:r>
+      <w:proofErr w:type="gramEnd"/>
+      <w:r>
+        <w:rPr>
+          <w:lang w:val="en-GB"/>
+        </w:rPr>
+        <w:t xml:space="preserve"> all changes the application will be restarted.</w:t>
       </w:r>
     </w:p>
     <w:p>
@@ -3529,6 +3972,7 @@
         </w:rPr>
         <w:t xml:space="preserve"> If selected </w:t>
       </w:r>
+      <w:proofErr w:type="gramStart"/>
       <w:r>
         <w:rPr>
           <w:rFonts w:ascii="Consolas" w:hAnsi="Consolas" w:cs="Consolas"/>
@@ -3536,6 +3980,7 @@
         </w:rPr>
         <w:t>Yes</w:t>
       </w:r>
+      <w:proofErr w:type="gramEnd"/>
       <w:r>
         <w:rPr>
           <w:lang w:val="en-GB"/>
@@ -3575,7 +4020,7 @@
           <w:lang w:val="en-GB"/>
         </w:rPr>
       </w:pPr>
-      <w:bookmarkStart w:id="4" w:name="_Ref433874984"/>
+      <w:bookmarkStart w:id="3" w:name="_Ref433874984"/>
       <w:r>
         <w:rPr>
           <w:lang w:val="en-GB"/>
@@ -3630,7 +4075,7 @@
         </w:rPr>
         <w:t>Algorithm</w:t>
       </w:r>
-      <w:bookmarkEnd w:id="4"/>
+      <w:bookmarkEnd w:id="3"/>
     </w:p>
     <w:p>
       <w:pPr>
@@ -3959,7 +4404,7 @@
           <w:lang w:val="en-GB"/>
         </w:rPr>
       </w:pPr>
-      <w:bookmarkStart w:id="5" w:name="_Ref439264313"/>
+      <w:bookmarkStart w:id="4" w:name="_Ref439264313"/>
       <w:r>
         <w:rPr>
           <w:lang w:val="en-GB"/>
@@ -4008,7 +4453,7 @@
         </w:rPr>
         <w:t>Algorithm</w:t>
       </w:r>
-      <w:bookmarkEnd w:id="5"/>
+      <w:bookmarkEnd w:id="4"/>
     </w:p>
     <w:p>
       <w:pPr>
@@ -4212,7 +4657,21 @@
         <w:rPr>
           <w:lang w:val="en-GB"/>
         </w:rPr>
-        <w:t xml:space="preserve">Restart QM-IConf to see whether the model was written / read correctly. </w:t>
+        <w:t>Restart QM-</w:t>
+      </w:r>
+      <w:proofErr w:type="spellStart"/>
+      <w:r>
+        <w:rPr>
+          <w:lang w:val="en-GB"/>
+        </w:rPr>
+        <w:t>IConf</w:t>
+      </w:r>
+      <w:proofErr w:type="spellEnd"/>
+      <w:r>
+        <w:rPr>
+          <w:lang w:val="en-GB"/>
+        </w:rPr>
+        <w:t xml:space="preserve"> to see whether the model was written / read correctly. </w:t>
       </w:r>
       <w:r>
         <w:rPr>
@@ -4288,8 +4747,16 @@
         <w:rPr>
           <w:lang w:val="en-GB"/>
         </w:rPr>
-        <w:t xml:space="preserve"> / QM-IConf</w:t>
-      </w:r>
+        <w:t xml:space="preserve"> / QM-</w:t>
+      </w:r>
+      <w:proofErr w:type="spellStart"/>
+      <w:r>
+        <w:rPr>
+          <w:lang w:val="en-GB"/>
+        </w:rPr>
+        <w:t>IConf</w:t>
+      </w:r>
+      <w:proofErr w:type="spellEnd"/>
       <w:r>
         <w:rPr>
           <w:lang w:val="en-GB"/>
@@ -4360,7 +4827,21 @@
         <w:rPr>
           <w:lang w:val="en-GB"/>
         </w:rPr>
-        <w:t xml:space="preserve"> Configure a new configurable element by settings taken over from code. Currently, this works only for software algorithms (and there are no hardware algorithm artifacts by now).</w:t>
+        <w:t xml:space="preserve"> Configure a new configurable element by settings taken over from code. Currently, this works only for software algorithms (and there are no hardware algorithm </w:t>
+      </w:r>
+      <w:proofErr w:type="spellStart"/>
+      <w:r>
+        <w:rPr>
+          <w:lang w:val="en-GB"/>
+        </w:rPr>
+        <w:t>artifacts</w:t>
+      </w:r>
+      <w:proofErr w:type="spellEnd"/>
+      <w:r>
+        <w:rPr>
+          <w:lang w:val="en-GB"/>
+        </w:rPr>
+        <w:t xml:space="preserve"> by now).</w:t>
       </w:r>
     </w:p>
     <w:p>
@@ -4391,13 +4872,7 @@
         <w:rPr>
           <w:lang w:val="en-GB"/>
         </w:rPr>
-        <w:instrText xml:space="preserve"> REF _Ref433871930 \r \h  \*</w:instrText>
-      </w:r>
-      <w:r>
-        <w:rPr>
-          <w:lang w:val="en-GB"/>
-        </w:rPr>
-        <w:instrText xml:space="preserve"> MERGEFORMAT </w:instrText>
+        <w:instrText xml:space="preserve"> REF _Ref433871930 \r \h  \* MERGEFORMAT </w:instrText>
       </w:r>
       <w:r>
         <w:fldChar w:fldCharType="separate"/>
@@ -4451,13 +4926,7 @@
         <w:rPr>
           <w:lang w:val="en-GB"/>
         </w:rPr>
-        <w:instrText xml:space="preserve"> REF _Re</w:instrText>
-      </w:r>
-      <w:r>
-        <w:rPr>
-          <w:lang w:val="en-GB"/>
-        </w:rPr>
-        <w:instrText xml:space="preserve">f433874984 \r \h  \* MERGEFORMAT </w:instrText>
+        <w:instrText xml:space="preserve"> REF _Ref433874984 \r \h  \* MERGEFORMAT </w:instrText>
       </w:r>
       <w:r>
         <w:fldChar w:fldCharType="separate"/>
@@ -4504,7 +4973,35 @@
         <w:rPr>
           <w:lang w:val="en-GB"/>
         </w:rPr>
-        <w:t xml:space="preserve">Select a respective artifact which has a proper Manifest, e.g., </w:t>
+        <w:t xml:space="preserve">Select a respective </w:t>
+      </w:r>
+      <w:proofErr w:type="spellStart"/>
+      <w:r>
+        <w:rPr>
+          <w:lang w:val="en-GB"/>
+        </w:rPr>
+        <w:t>artifact</w:t>
+      </w:r>
+      <w:proofErr w:type="spellEnd"/>
+      <w:r>
+        <w:rPr>
+          <w:lang w:val="en-GB"/>
+        </w:rPr>
+        <w:t xml:space="preserve"> which has a proper Manifest, e.g</w:t>
+      </w:r>
+      <w:proofErr w:type="gramStart"/>
+      <w:r>
+        <w:rPr>
+          <w:lang w:val="en-GB"/>
+        </w:rPr>
+        <w:t>.,</w:t>
+      </w:r>
+      <w:proofErr w:type="gramEnd"/>
+      <w:r>
+        <w:rPr>
+          <w:lang w:val="en-GB"/>
+        </w:rPr>
+        <w:t xml:space="preserve"> </w:t>
       </w:r>
     </w:p>
     <w:p>
@@ -4524,8 +5021,16 @@
         <w:rPr>
           <w:lang w:val="en-GB"/>
         </w:rPr>
-        <w:t>Source (eu</w:t>
-      </w:r>
+        <w:t>Source (</w:t>
+      </w:r>
+      <w:proofErr w:type="spellStart"/>
+      <w:r>
+        <w:rPr>
+          <w:lang w:val="en-GB"/>
+        </w:rPr>
+        <w:t>eu</w:t>
+      </w:r>
+      <w:proofErr w:type="spellEnd"/>
       <w:r>
         <w:rPr>
           <w:lang w:val="en-US"/>
@@ -4588,11 +5093,47 @@
           <w:lang w:val="en-GB"/>
         </w:rPr>
       </w:pPr>
-      <w:r>
-        <w:rPr>
-          <w:lang w:val="en-GB"/>
-        </w:rPr>
-        <w:t xml:space="preserve">using the Maven Artifact selector (artifact browse button). Click then “Browse” for the implementing class. The class selector shall show the available classes (only a few, in the extreme case only one). Select a class and the input/output/parameter fields of the configurable elements editor shall be filled accordingly. </w:t>
+      <w:proofErr w:type="gramStart"/>
+      <w:r>
+        <w:rPr>
+          <w:lang w:val="en-GB"/>
+        </w:rPr>
+        <w:t>using</w:t>
+      </w:r>
+      <w:proofErr w:type="gramEnd"/>
+      <w:r>
+        <w:rPr>
+          <w:lang w:val="en-GB"/>
+        </w:rPr>
+        <w:t xml:space="preserve"> the Maven </w:t>
+      </w:r>
+      <w:proofErr w:type="spellStart"/>
+      <w:r>
+        <w:rPr>
+          <w:lang w:val="en-GB"/>
+        </w:rPr>
+        <w:t>Artifact</w:t>
+      </w:r>
+      <w:proofErr w:type="spellEnd"/>
+      <w:r>
+        <w:rPr>
+          <w:lang w:val="en-GB"/>
+        </w:rPr>
+        <w:t xml:space="preserve"> selector (</w:t>
+      </w:r>
+      <w:proofErr w:type="spellStart"/>
+      <w:r>
+        <w:rPr>
+          <w:lang w:val="en-GB"/>
+        </w:rPr>
+        <w:t>artifact</w:t>
+      </w:r>
+      <w:proofErr w:type="spellEnd"/>
+      <w:r>
+        <w:rPr>
+          <w:lang w:val="en-GB"/>
+        </w:rPr>
+        <w:t xml:space="preserve"> browse button). Click then “Browse” for the implementing class. The class selector shall show the available classes (only a few, in the extreme case only one). Select a class and the input/output/parameter fields of the configurable elements editor shall be filled accordingly. </w:t>
       </w:r>
       <w:r>
         <w:rPr>
@@ -4628,7 +5169,35 @@
         <w:rPr>
           <w:lang w:val="en-GB"/>
         </w:rPr>
-        <w:t xml:space="preserve"> The settings from the manifest analysis are correctly taken over and displayed correctly, even  after re-opening the respective editor / QM-IConf.</w:t>
+        <w:t xml:space="preserve"> The settings from the manifest analysis are correctly taken over and displayed correctly, </w:t>
+      </w:r>
+      <w:proofErr w:type="gramStart"/>
+      <w:r>
+        <w:rPr>
+          <w:lang w:val="en-GB"/>
+        </w:rPr>
+        <w:t>even  after</w:t>
+      </w:r>
+      <w:proofErr w:type="gramEnd"/>
+      <w:r>
+        <w:rPr>
+          <w:lang w:val="en-GB"/>
+        </w:rPr>
+        <w:t xml:space="preserve"> re-opening the respective editor / QM-</w:t>
+      </w:r>
+      <w:proofErr w:type="spellStart"/>
+      <w:r>
+        <w:rPr>
+          <w:lang w:val="en-GB"/>
+        </w:rPr>
+        <w:t>IConf</w:t>
+      </w:r>
+      <w:proofErr w:type="spellEnd"/>
+      <w:r>
+        <w:rPr>
+          <w:lang w:val="en-GB"/>
+        </w:rPr>
+        <w:t>.</w:t>
       </w:r>
     </w:p>
     <w:p>
@@ -4821,13 +5390,7 @@
         <w:rPr>
           <w:lang w:val="en-GB"/>
         </w:rPr>
-        <w:instrText xml:space="preserve"> REF _Ref439264313 \r \h  \*</w:instrText>
-      </w:r>
-      <w:r>
-        <w:rPr>
-          <w:lang w:val="en-GB"/>
-        </w:rPr>
-        <w:instrText xml:space="preserve"> MERGEFORMAT </w:instrText>
+        <w:instrText xml:space="preserve"> REF _Ref439264313 \r \h  \* MERGEFORMAT </w:instrText>
       </w:r>
       <w:r>
         <w:fldChar w:fldCharType="separate"/>
@@ -4891,7 +5454,21 @@
         <w:rPr>
           <w:lang w:val="en-GB"/>
         </w:rPr>
-        <w:t xml:space="preserve">Restart QM-IConf to see whether the model was written / read correctly. </w:t>
+        <w:t>Restart QM-</w:t>
+      </w:r>
+      <w:proofErr w:type="spellStart"/>
+      <w:r>
+        <w:rPr>
+          <w:lang w:val="en-GB"/>
+        </w:rPr>
+        <w:t>IConf</w:t>
+      </w:r>
+      <w:proofErr w:type="spellEnd"/>
+      <w:r>
+        <w:rPr>
+          <w:lang w:val="en-GB"/>
+        </w:rPr>
+        <w:t xml:space="preserve"> to see whether the model was written / read correctly. </w:t>
       </w:r>
       <w:r>
         <w:rPr>
@@ -4961,8 +5538,16 @@
         <w:rPr>
           <w:lang w:val="en-GB"/>
         </w:rPr>
-        <w:t xml:space="preserve"> / QM-IConf</w:t>
-      </w:r>
+        <w:t xml:space="preserve"> / QM-</w:t>
+      </w:r>
+      <w:proofErr w:type="spellStart"/>
+      <w:r>
+        <w:rPr>
+          <w:lang w:val="en-GB"/>
+        </w:rPr>
+        <w:t>IConf</w:t>
+      </w:r>
+      <w:proofErr w:type="spellEnd"/>
       <w:r>
         <w:rPr>
           <w:lang w:val="en-GB"/>
@@ -5238,7 +5823,21 @@
         <w:rPr>
           <w:lang w:val="en-GB"/>
         </w:rPr>
-        <w:t>Re-add an element immediately. Restart QM-IConf to see whether the model was written / read correctly.</w:t>
+        <w:t>Re-add an element immediately. Restart QM-</w:t>
+      </w:r>
+      <w:proofErr w:type="spellStart"/>
+      <w:r>
+        <w:rPr>
+          <w:lang w:val="en-GB"/>
+        </w:rPr>
+        <w:t>IConf</w:t>
+      </w:r>
+      <w:proofErr w:type="spellEnd"/>
+      <w:r>
+        <w:rPr>
+          <w:lang w:val="en-GB"/>
+        </w:rPr>
+        <w:t xml:space="preserve"> to see whether the model was written / read correctly.</w:t>
       </w:r>
     </w:p>
     <w:p>
@@ -5923,7 +6522,7 @@
           <w:lang w:val="en-GB"/>
         </w:rPr>
       </w:pPr>
-      <w:bookmarkStart w:id="6" w:name="_Ref433874934"/>
+      <w:bookmarkStart w:id="5" w:name="_Ref433874934"/>
       <w:r>
         <w:rPr>
           <w:lang w:val="en-GB"/>
@@ -6008,13 +6607,7 @@
         <w:rPr>
           <w:lang w:val="en-GB"/>
         </w:rPr>
-        <w:instrText xml:space="preserve"> REF _Ref433871784</w:instrText>
-      </w:r>
-      <w:r>
-        <w:rPr>
-          <w:lang w:val="en-GB"/>
-        </w:rPr>
-        <w:instrText xml:space="preserve"> \r \h  \* MERGEFORMAT </w:instrText>
+        <w:instrText xml:space="preserve"> REF _Ref433871784 \r \h  \* MERGEFORMAT </w:instrText>
       </w:r>
       <w:r>
         <w:fldChar w:fldCharType="separate"/>
@@ -6087,7 +6680,7 @@
         </w:rPr>
         <w:lastRenderedPageBreak/>
         <w:drawing>
-          <wp:inline distT="0" distB="0" distL="0" distR="0">
+          <wp:inline distT="0" distB="0" distL="0" distR="0" wp14:anchorId="59EF6757" wp14:editId="505C63B9">
             <wp:extent cx="3438410" cy="2859206"/>
             <wp:effectExtent l="19050" t="0" r="0" b="0"/>
             <wp:docPr id="25" name="Picture 1"/>
@@ -6162,12 +6755,14 @@
           <w:lang w:val="en-GB"/>
         </w:rPr>
       </w:pPr>
+      <w:bookmarkStart w:id="6" w:name="_Ref446315714"/>
       <w:r>
         <w:rPr>
           <w:lang w:val="en-GB"/>
         </w:rPr>
         <w:t>Adding a pipeline</w:t>
       </w:r>
+      <w:bookmarkEnd w:id="5"/>
       <w:bookmarkEnd w:id="6"/>
     </w:p>
     <w:p>
@@ -6365,7 +6960,7 @@
           <w:lang w:eastAsia="de-DE"/>
         </w:rPr>
         <w:drawing>
-          <wp:inline distT="0" distB="0" distL="0" distR="0">
+          <wp:inline distT="0" distB="0" distL="0" distR="0" wp14:anchorId="2EF7A87D" wp14:editId="6E07918F">
             <wp:extent cx="2476500" cy="808653"/>
             <wp:effectExtent l="19050" t="0" r="0" b="0"/>
             <wp:docPr id="9" name="Picture 3"/>
@@ -6649,7 +7244,7 @@
           <w:lang w:eastAsia="de-DE"/>
         </w:rPr>
         <w:drawing>
-          <wp:inline distT="0" distB="0" distL="0" distR="0">
+          <wp:inline distT="0" distB="0" distL="0" distR="0" wp14:anchorId="33680619" wp14:editId="38BEBD55">
             <wp:extent cx="2386013" cy="1590675"/>
             <wp:effectExtent l="19050" t="0" r="0" b="0"/>
             <wp:docPr id="10" name="Picture 4"/>
@@ -6726,25 +7321,105 @@
         <w:rPr>
           <w:lang w:val="en-GB"/>
         </w:rPr>
-        <w:t>ipeline is deleted</w:t>
-      </w:r>
-      <w:r>
-        <w:rPr>
-          <w:lang w:val="en-GB"/>
-        </w:rPr>
-        <w:t>, in particular a new pipeline (</w:t>
-      </w:r>
-      <w:r>
-        <w:rPr>
-          <w:lang w:val="en-GB"/>
-        </w:rPr>
-        <w:t>Scenario 15</w:t>
+        <w:t xml:space="preserve">ipeline is </w:t>
+      </w:r>
+      <w:proofErr w:type="gramStart"/>
+      <w:r>
+        <w:rPr>
+          <w:lang w:val="en-GB"/>
+        </w:rPr>
+        <w:t>deleted</w:t>
+      </w:r>
+      <w:r>
+        <w:rPr>
+          <w:lang w:val="en-GB"/>
+        </w:rPr>
+        <w:t>,</w:t>
+      </w:r>
+      <w:proofErr w:type="gramEnd"/>
+      <w:r>
+        <w:rPr>
+          <w:lang w:val="en-GB"/>
+        </w:rPr>
+        <w:t xml:space="preserve"> in particular a new pipeline (</w:t>
+      </w:r>
+      <w:r>
+        <w:rPr>
+          <w:lang w:val="en-GB"/>
+        </w:rPr>
+        <w:t xml:space="preserve">Scenario </w:t>
+      </w:r>
+      <w:r>
+        <w:rPr>
+          <w:lang w:val="en-GB"/>
+        </w:rPr>
+        <w:fldChar w:fldCharType="begin"/>
+      </w:r>
+      <w:r>
+        <w:rPr>
+          <w:lang w:val="en-GB"/>
+        </w:rPr>
+        <w:instrText xml:space="preserve"> REF _Ref446315714 \r \h </w:instrText>
+      </w:r>
+      <w:r>
+        <w:rPr>
+          <w:lang w:val="en-GB"/>
+        </w:rPr>
+      </w:r>
+      <w:r>
+        <w:rPr>
+          <w:lang w:val="en-GB"/>
+        </w:rPr>
+        <w:fldChar w:fldCharType="separate"/>
+      </w:r>
+      <w:r>
+        <w:rPr>
+          <w:lang w:val="en-GB"/>
+        </w:rPr>
+        <w:t>16</w:t>
+      </w:r>
+      <w:r>
+        <w:rPr>
+          <w:lang w:val="en-GB"/>
+        </w:rPr>
+        <w:fldChar w:fldCharType="end"/>
       </w:r>
       <w:r>
         <w:rPr>
           <w:lang w:val="en-GB"/>
         </w:rPr>
         <w:t>) can be added immediately.</w:t>
+      </w:r>
+      <w:r>
+        <w:rPr>
+          <w:lang w:val="en-GB"/>
+        </w:rPr>
+        <w:t xml:space="preserve"> This </w:t>
+      </w:r>
+      <w:r>
+        <w:rPr>
+          <w:lang w:val="en-GB"/>
+        </w:rPr>
+        <w:t xml:space="preserve">can only be done with </w:t>
+      </w:r>
+      <w:r>
+        <w:rPr>
+          <w:lang w:val="en-GB"/>
+        </w:rPr>
+        <w:t xml:space="preserve">non-active pipelines (not selected in </w:t>
+      </w:r>
+      <w:r>
+        <w:rPr>
+          <w:rFonts w:ascii="Courier New" w:hAnsi="Courier New" w:cs="Courier New"/>
+          <w:lang w:val="en-GB"/>
+        </w:rPr>
+        <w:t>Infrastructure</w:t>
+      </w:r>
+      <w:r>
+        <w:rPr>
+          <w:lang w:val="en-GB"/>
+        </w:rPr>
+        <w:t>).</w:t>
       </w:r>
     </w:p>
     <w:p>
@@ -6887,13 +7562,7 @@
         <w:rPr>
           <w:lang w:val="en-GB"/>
         </w:rPr>
-        <w:instrText xml:space="preserve"> REF _Ref433871784 \r </w:instrText>
-      </w:r>
-      <w:r>
-        <w:rPr>
-          <w:lang w:val="en-GB"/>
-        </w:rPr>
-        <w:instrText xml:space="preserve">\h  \* MERGEFORMAT </w:instrText>
+        <w:instrText xml:space="preserve"> REF _Ref433871784 \r \h  \* MERGEFORMAT </w:instrText>
       </w:r>
       <w:r>
         <w:fldChar w:fldCharType="separate"/>
@@ -7560,7 +8229,21 @@
         <w:rPr>
           <w:lang w:val="en-GB"/>
         </w:rPr>
-        <w:t xml:space="preserve"> Constraint can be defined, stored, modified, deleted. </w:t>
+        <w:t xml:space="preserve"> Constraint can be defined, stored, modified, </w:t>
+      </w:r>
+      <w:proofErr w:type="gramStart"/>
+      <w:r>
+        <w:rPr>
+          <w:lang w:val="en-GB"/>
+        </w:rPr>
+        <w:t>deleted</w:t>
+      </w:r>
+      <w:proofErr w:type="gramEnd"/>
+      <w:r>
+        <w:rPr>
+          <w:lang w:val="en-GB"/>
+        </w:rPr>
+        <w:t xml:space="preserve">. </w:t>
       </w:r>
     </w:p>
     <w:p>
@@ -7939,7 +8622,41 @@
         <w:rPr>
           <w:lang w:val="en-GB"/>
         </w:rPr>
-        <w:t xml:space="preserve">sections of the configuration tree and open the top-level element. Except for the infrastructure settings, for all sections with nested elements there shall be a summary of the configuration settings and their help texts (rather than the EASy configuration editor). </w:t>
+        <w:t xml:space="preserve">sections of </w:t>
+      </w:r>
+      <w:bookmarkStart w:id="7" w:name="_GoBack"/>
+      <w:bookmarkEnd w:id="7"/>
+      <w:r>
+        <w:rPr>
+          <w:lang w:val="en-GB"/>
+        </w:rPr>
+        <w:t>the configuration tree and open the top-level element. Except for the infrastructure</w:t>
+      </w:r>
+      <w:r>
+        <w:rPr>
+          <w:lang w:val="en-GB"/>
+        </w:rPr>
+        <w:t xml:space="preserve"> settings and the runtime view</w:t>
+      </w:r>
+      <w:r>
+        <w:rPr>
+          <w:lang w:val="en-GB"/>
+        </w:rPr>
+        <w:t xml:space="preserve">, for all sections with nested elements there shall be a summary of the configuration settings and their help texts (rather than the </w:t>
+      </w:r>
+      <w:proofErr w:type="spellStart"/>
+      <w:r>
+        <w:rPr>
+          <w:lang w:val="en-GB"/>
+        </w:rPr>
+        <w:t>EASy</w:t>
+      </w:r>
+      <w:proofErr w:type="spellEnd"/>
+      <w:r>
+        <w:rPr>
+          <w:lang w:val="en-GB"/>
+        </w:rPr>
+        <w:t xml:space="preserve"> configuration editor). </w:t>
       </w:r>
     </w:p>
     <w:p>
@@ -8013,6 +8730,7 @@
           <w:b/>
           <w:lang w:val="en-GB"/>
         </w:rPr>
+        <w:lastRenderedPageBreak/>
         <w:t>Result:</w:t>
       </w:r>
       <w:r>
@@ -8033,7 +8751,6 @@
         <w:rPr>
           <w:lang w:val="en-GB"/>
         </w:rPr>
-        <w:lastRenderedPageBreak/>
         <w:t>Help documentation</w:t>
       </w:r>
     </w:p>
@@ -8159,12 +8876,21 @@
         </w:rPr>
         <w:t xml:space="preserve">Open </w:t>
       </w:r>
+      <w:proofErr w:type="spellStart"/>
       <w:r>
         <w:rPr>
           <w:rFonts w:ascii="Consolas" w:hAnsi="Consolas" w:cs="Consolas"/>
           <w:lang w:val="en-GB"/>
         </w:rPr>
-        <w:t>Help|QM-IConf Documentation</w:t>
+        <w:t>Help|QM-IConf</w:t>
+      </w:r>
+      <w:proofErr w:type="spellEnd"/>
+      <w:r>
+        <w:rPr>
+          <w:rFonts w:ascii="Consolas" w:hAnsi="Consolas" w:cs="Consolas"/>
+          <w:lang w:val="en-GB"/>
+        </w:rPr>
+        <w:t xml:space="preserve"> Documentation</w:t>
       </w:r>
       <w:r>
         <w:rPr>
@@ -8251,7 +8977,49 @@
         <w:rPr>
           <w:lang w:val="en-GB"/>
         </w:rPr>
-        <w:t xml:space="preserve"> The QM-IConf documentation page opens and the documentation links to the user guide / constraint guide are working and the documents are up-to-date. In the tree, also the EASy-Producer documentation and it’s documents are accessible.</w:t>
+        <w:t xml:space="preserve"> The QM-</w:t>
+      </w:r>
+      <w:proofErr w:type="spellStart"/>
+      <w:r>
+        <w:rPr>
+          <w:lang w:val="en-GB"/>
+        </w:rPr>
+        <w:t>IConf</w:t>
+      </w:r>
+      <w:proofErr w:type="spellEnd"/>
+      <w:r>
+        <w:rPr>
+          <w:lang w:val="en-GB"/>
+        </w:rPr>
+        <w:t xml:space="preserve"> documentation page opens and the documentation links to the user guide / constraint guide are working and the documents are up-to-date. In the tree, also the </w:t>
+      </w:r>
+      <w:proofErr w:type="spellStart"/>
+      <w:r>
+        <w:rPr>
+          <w:lang w:val="en-GB"/>
+        </w:rPr>
+        <w:t>EASy</w:t>
+      </w:r>
+      <w:proofErr w:type="spellEnd"/>
+      <w:r>
+        <w:rPr>
+          <w:lang w:val="en-GB"/>
+        </w:rPr>
+        <w:t xml:space="preserve">-Producer documentation and </w:t>
+      </w:r>
+      <w:proofErr w:type="gramStart"/>
+      <w:r>
+        <w:rPr>
+          <w:lang w:val="en-GB"/>
+        </w:rPr>
+        <w:t>it’s</w:t>
+      </w:r>
+      <w:proofErr w:type="gramEnd"/>
+      <w:r>
+        <w:rPr>
+          <w:lang w:val="en-GB"/>
+        </w:rPr>
+        <w:t xml:space="preserve"> documents are accessible.</w:t>
       </w:r>
     </w:p>
     <w:p>
@@ -8396,6 +9164,7 @@
         </w:rPr>
         <w:t xml:space="preserve"> Select </w:t>
       </w:r>
+      <w:proofErr w:type="spellStart"/>
       <w:r>
         <w:rPr>
           <w:rFonts w:ascii="Consolas" w:hAnsi="Consolas" w:cs="Consolas"/>
@@ -8415,7 +9184,15 @@
           <w:rFonts w:ascii="Consolas" w:hAnsi="Consolas" w:cs="Consolas"/>
           <w:lang w:val="en-GB"/>
         </w:rPr>
-        <w:t>Validate All</w:t>
+        <w:t>Validate</w:t>
+      </w:r>
+      <w:proofErr w:type="spellEnd"/>
+      <w:r>
+        <w:rPr>
+          <w:rFonts w:ascii="Consolas" w:hAnsi="Consolas" w:cs="Consolas"/>
+          <w:lang w:val="en-GB"/>
+        </w:rPr>
+        <w:t xml:space="preserve"> All</w:t>
       </w:r>
       <w:r>
         <w:rPr>
@@ -8630,6 +9407,7 @@
         <w:rPr>
           <w:lang w:val="en-GB"/>
         </w:rPr>
+        <w:lastRenderedPageBreak/>
         <w:t xml:space="preserve">If </w:t>
       </w:r>
       <w:r>
@@ -8665,7 +9443,6 @@
           <w:noProof/>
           <w:lang w:eastAsia="de-DE"/>
         </w:rPr>
-        <w:lastRenderedPageBreak/>
         <w:drawing>
           <wp:inline distT="0" distB="0" distL="0" distR="0">
             <wp:extent cx="1514475" cy="848106"/>
@@ -9121,7 +9898,21 @@
         <w:rPr>
           <w:lang w:val="en-GB"/>
         </w:rPr>
-        <w:t xml:space="preserve">e set to 6700, 6701, 6702, 6703. </w:t>
+        <w:t xml:space="preserve">e set to 6700, 6701, 6702, </w:t>
+      </w:r>
+      <w:proofErr w:type="gramStart"/>
+      <w:r>
+        <w:rPr>
+          <w:lang w:val="en-GB"/>
+        </w:rPr>
+        <w:t>6703</w:t>
+      </w:r>
+      <w:proofErr w:type="gramEnd"/>
+      <w:r>
+        <w:rPr>
+          <w:lang w:val="en-GB"/>
+        </w:rPr>
+        <w:t xml:space="preserve">. </w:t>
       </w:r>
       <w:r>
         <w:rPr>
@@ -9408,13 +10199,7 @@
         <w:rPr>
           <w:lang w:val="en-GB"/>
         </w:rPr>
-        <w:instrText xml:space="preserve"> REF _Re</w:instrText>
-      </w:r>
-      <w:r>
-        <w:rPr>
-          <w:lang w:val="en-GB"/>
-        </w:rPr>
-        <w:instrText xml:space="preserve">f433871784 \r \h  \* MERGEFORMAT </w:instrText>
+        <w:instrText xml:space="preserve"> REF _Ref433871784 \r \h  \* MERGEFORMAT </w:instrText>
       </w:r>
       <w:r>
         <w:fldChar w:fldCharType="separate"/>
@@ -9456,17 +10241,47 @@
         </w:rPr>
         <w:t xml:space="preserve"> Select </w:t>
       </w:r>
+      <w:proofErr w:type="spellStart"/>
       <w:r>
         <w:rPr>
           <w:lang w:val="en-GB"/>
         </w:rPr>
         <w:t>fPreprocessor</w:t>
       </w:r>
-      <w:r>
-        <w:rPr>
-          <w:lang w:val="en-GB"/>
-        </w:rPr>
-        <w:t xml:space="preserve"> from Algorithm Families. In the output field change the field name from “symbolId” to ”symbolId111” (marked with green). Save and validate the model.</w:t>
+      <w:proofErr w:type="spellEnd"/>
+      <w:r>
+        <w:rPr>
+          <w:lang w:val="en-GB"/>
+        </w:rPr>
+        <w:t xml:space="preserve"> from Algorithm Families. In the output field change the field name from “</w:t>
+      </w:r>
+      <w:proofErr w:type="spellStart"/>
+      <w:r>
+        <w:rPr>
+          <w:lang w:val="en-GB"/>
+        </w:rPr>
+        <w:t>symbolId</w:t>
+      </w:r>
+      <w:proofErr w:type="spellEnd"/>
+      <w:r>
+        <w:rPr>
+          <w:lang w:val="en-GB"/>
+        </w:rPr>
+        <w:t xml:space="preserve">” </w:t>
+      </w:r>
+      <w:proofErr w:type="gramStart"/>
+      <w:r>
+        <w:rPr>
+          <w:lang w:val="en-GB"/>
+        </w:rPr>
+        <w:t>to ”</w:t>
+      </w:r>
+      <w:proofErr w:type="gramEnd"/>
+      <w:r>
+        <w:rPr>
+          <w:lang w:val="en-GB"/>
+        </w:rPr>
+        <w:t>symbolId111” (marked with green). Save and validate the model.</w:t>
       </w:r>
     </w:p>
     <w:p>
@@ -9533,8 +10348,86 @@
         <w:rPr>
           <w:lang w:val="en-GB"/>
         </w:rPr>
-        <w:t>Input and output types should be the same Please check: "f2" in PriorityPipCfg, "flow end" in Pipelines, "input item types" in Pipelines//attributeAssignment, "outgoing flows" in Pipelines, "Preprocessor" in PriorityPipCfg or "FinancialCorrelation" in PriorityPipCfg</w:t>
-      </w:r>
+        <w:t xml:space="preserve">Input and output types should be the same Please check: "f2" in </w:t>
+      </w:r>
+      <w:proofErr w:type="spellStart"/>
+      <w:r>
+        <w:rPr>
+          <w:lang w:val="en-GB"/>
+        </w:rPr>
+        <w:t>PriorityPipCfg</w:t>
+      </w:r>
+      <w:proofErr w:type="spellEnd"/>
+      <w:r>
+        <w:rPr>
+          <w:lang w:val="en-GB"/>
+        </w:rPr>
+        <w:t>, "flow end" in Pipelines, "input item types" in Pipelines//</w:t>
+      </w:r>
+      <w:proofErr w:type="spellStart"/>
+      <w:r>
+        <w:rPr>
+          <w:lang w:val="en-GB"/>
+        </w:rPr>
+        <w:t>attributeAssignment</w:t>
+      </w:r>
+      <w:proofErr w:type="spellEnd"/>
+      <w:r>
+        <w:rPr>
+          <w:lang w:val="en-GB"/>
+        </w:rPr>
+        <w:t>, "outgoing flows" in Pipelines, "</w:t>
+      </w:r>
+      <w:proofErr w:type="spellStart"/>
+      <w:r>
+        <w:rPr>
+          <w:lang w:val="en-GB"/>
+        </w:rPr>
+        <w:t>Preprocessor</w:t>
+      </w:r>
+      <w:proofErr w:type="spellEnd"/>
+      <w:r>
+        <w:rPr>
+          <w:lang w:val="en-GB"/>
+        </w:rPr>
+        <w:t xml:space="preserve">" in </w:t>
+      </w:r>
+      <w:proofErr w:type="spellStart"/>
+      <w:r>
+        <w:rPr>
+          <w:lang w:val="en-GB"/>
+        </w:rPr>
+        <w:t>PriorityPipCfg</w:t>
+      </w:r>
+      <w:proofErr w:type="spellEnd"/>
+      <w:r>
+        <w:rPr>
+          <w:lang w:val="en-GB"/>
+        </w:rPr>
+        <w:t xml:space="preserve"> or "</w:t>
+      </w:r>
+      <w:proofErr w:type="spellStart"/>
+      <w:r>
+        <w:rPr>
+          <w:lang w:val="en-GB"/>
+        </w:rPr>
+        <w:t>FinancialCorrelation</w:t>
+      </w:r>
+      <w:proofErr w:type="spellEnd"/>
+      <w:r>
+        <w:rPr>
+          <w:lang w:val="en-GB"/>
+        </w:rPr>
+        <w:t xml:space="preserve">" in </w:t>
+      </w:r>
+      <w:proofErr w:type="spellStart"/>
+      <w:r>
+        <w:rPr>
+          <w:lang w:val="en-GB"/>
+        </w:rPr>
+        <w:t>PriorityPipCfg</w:t>
+      </w:r>
+      <w:proofErr w:type="spellEnd"/>
     </w:p>
     <w:p>
       <w:pPr>
@@ -9553,7 +10446,35 @@
         <w:rPr>
           <w:lang w:val="en-GB"/>
         </w:rPr>
-        <w:t>Input and output types should be the same Please check: "flow end" in Pipelines, "correlation" in PipelineVar_7Cfg, "input item types" in Pipelines//attributeAssignment, "preprocessor" in PipelineVar_7Cfg, "outgoing flows" in Pipelines or "f8" in PipelineVar_7Cfg</w:t>
+        <w:t>Input and output types should be the same Please check: "flow end" in Pipelines, "correlation" in PipelineVar_7Cfg, "input item types" in Pipelines//</w:t>
+      </w:r>
+      <w:proofErr w:type="spellStart"/>
+      <w:r>
+        <w:rPr>
+          <w:lang w:val="en-GB"/>
+        </w:rPr>
+        <w:t>attributeAssignment</w:t>
+      </w:r>
+      <w:proofErr w:type="spellEnd"/>
+      <w:r>
+        <w:rPr>
+          <w:lang w:val="en-GB"/>
+        </w:rPr>
+        <w:t>, "</w:t>
+      </w:r>
+      <w:proofErr w:type="spellStart"/>
+      <w:r>
+        <w:rPr>
+          <w:lang w:val="en-GB"/>
+        </w:rPr>
+        <w:t>preprocessor</w:t>
+      </w:r>
+      <w:proofErr w:type="spellEnd"/>
+      <w:r>
+        <w:rPr>
+          <w:lang w:val="en-GB"/>
+        </w:rPr>
+        <w:t>" in PipelineVar_7Cfg, "outgoing flows" in Pipelines or "f8" in PipelineVar_7Cfg</w:t>
       </w:r>
     </w:p>
     <w:p>
@@ -9573,7 +10494,49 @@
         <w:rPr>
           <w:lang w:val="en-GB"/>
         </w:rPr>
-        <w:t>Input and output types should be the same Please check: "MutualInform" in PipelineVar_6Cfg, "Preproc" in PipelineVar_6Cfg, "flow end" in Pipelines, "input item types" in Pipelines//attributeAssignment, "outgoing flows" in Pipelines or "fl2" in PipelineVar_6Cfg</w:t>
+        <w:t>Input and output types should be the same Please check: "</w:t>
+      </w:r>
+      <w:proofErr w:type="spellStart"/>
+      <w:r>
+        <w:rPr>
+          <w:lang w:val="en-GB"/>
+        </w:rPr>
+        <w:t>MutualInform</w:t>
+      </w:r>
+      <w:proofErr w:type="spellEnd"/>
+      <w:r>
+        <w:rPr>
+          <w:lang w:val="en-GB"/>
+        </w:rPr>
+        <w:t>" in PipelineVar_6Cfg, "</w:t>
+      </w:r>
+      <w:proofErr w:type="spellStart"/>
+      <w:r>
+        <w:rPr>
+          <w:lang w:val="en-GB"/>
+        </w:rPr>
+        <w:t>Preproc</w:t>
+      </w:r>
+      <w:proofErr w:type="spellEnd"/>
+      <w:r>
+        <w:rPr>
+          <w:lang w:val="en-GB"/>
+        </w:rPr>
+        <w:t>" in PipelineVar_6Cfg, "flow end" in Pipelines, "input item types" in Pipelines//</w:t>
+      </w:r>
+      <w:proofErr w:type="spellStart"/>
+      <w:r>
+        <w:rPr>
+          <w:lang w:val="en-GB"/>
+        </w:rPr>
+        <w:t>attributeAssignment</w:t>
+      </w:r>
+      <w:proofErr w:type="spellEnd"/>
+      <w:r>
+        <w:rPr>
+          <w:lang w:val="en-GB"/>
+        </w:rPr>
+        <w:t>, "outgoing flows" in Pipelines or "fl2" in PipelineVar_6Cfg</w:t>
       </w:r>
     </w:p>
     <w:p>
@@ -9593,7 +10556,49 @@
         <w:rPr>
           <w:lang w:val="en-GB"/>
         </w:rPr>
-        <w:t>Input and output types should be the same Please check: "preprocessor" in PipelineVar_8Cfg, "flow end" in Pipelines, "input item types" in Pipelines//attributeAssignment, "f5" in PipelineVar_8Cfg, "outgoing flows" in Pipelines or "CorrelationComputation" in PipelineVar_8Cfg</w:t>
+        <w:t>Input and output types should be the same Please check: "</w:t>
+      </w:r>
+      <w:proofErr w:type="spellStart"/>
+      <w:r>
+        <w:rPr>
+          <w:lang w:val="en-GB"/>
+        </w:rPr>
+        <w:t>preprocessor</w:t>
+      </w:r>
+      <w:proofErr w:type="spellEnd"/>
+      <w:r>
+        <w:rPr>
+          <w:lang w:val="en-GB"/>
+        </w:rPr>
+        <w:t>" in PipelineVar_8Cfg, "flow end" in Pipelines, "input item types" in Pipelines//</w:t>
+      </w:r>
+      <w:proofErr w:type="spellStart"/>
+      <w:r>
+        <w:rPr>
+          <w:lang w:val="en-GB"/>
+        </w:rPr>
+        <w:t>attributeAssignment</w:t>
+      </w:r>
+      <w:proofErr w:type="spellEnd"/>
+      <w:r>
+        <w:rPr>
+          <w:lang w:val="en-GB"/>
+        </w:rPr>
+        <w:t>, "f5" in PipelineVar_8Cfg, "outgoing flows" in Pipelines or "</w:t>
+      </w:r>
+      <w:proofErr w:type="spellStart"/>
+      <w:r>
+        <w:rPr>
+          <w:lang w:val="en-GB"/>
+        </w:rPr>
+        <w:t>CorrelationComputation</w:t>
+      </w:r>
+      <w:proofErr w:type="spellEnd"/>
+      <w:r>
+        <w:rPr>
+          <w:lang w:val="en-GB"/>
+        </w:rPr>
+        <w:t>" in PipelineVar_8Cfg</w:t>
       </w:r>
       <w:r>
         <w:rPr>
@@ -9619,7 +10624,35 @@
         <w:rPr>
           <w:lang w:val="en-GB"/>
         </w:rPr>
-        <w:t>Output of at least one algorithm in the Family does not match the output of the Family Please check: "output fields" in Algorithm Families, "members" in Algorithm Families, "fPreprocessor" in Algorithm Families, "Preprocessor" in Algorithms or "output fields" in Algorithms</w:t>
+        <w:t>Output of at least one algorithm in the Family does not match the output of the Family Please check: "output fields" in Algorithm Families, "members" in Algorithm Families, "</w:t>
+      </w:r>
+      <w:proofErr w:type="spellStart"/>
+      <w:r>
+        <w:rPr>
+          <w:lang w:val="en-GB"/>
+        </w:rPr>
+        <w:t>fPreprocessor</w:t>
+      </w:r>
+      <w:proofErr w:type="spellEnd"/>
+      <w:r>
+        <w:rPr>
+          <w:lang w:val="en-GB"/>
+        </w:rPr>
+        <w:t>" in Algorithm Families, "</w:t>
+      </w:r>
+      <w:proofErr w:type="spellStart"/>
+      <w:r>
+        <w:rPr>
+          <w:lang w:val="en-GB"/>
+        </w:rPr>
+        <w:t>Preprocessor</w:t>
+      </w:r>
+      <w:proofErr w:type="spellEnd"/>
+      <w:r>
+        <w:rPr>
+          <w:lang w:val="en-GB"/>
+        </w:rPr>
+        <w:t>" in Algorithms or "output fields" in Algorithms</w:t>
       </w:r>
       <w:r>
         <w:rPr>
@@ -9937,7 +10970,49 @@
         <w:rPr>
           <w:lang w:val="en-GB"/>
         </w:rPr>
-        <w:t xml:space="preserve"> Select PriorityPip from Pipelines. In the pipeline designer add a Flow between Preprocessor and SentimentAnalysis family elements (marked</w:t>
+        <w:t xml:space="preserve"> Select </w:t>
+      </w:r>
+      <w:proofErr w:type="spellStart"/>
+      <w:r>
+        <w:rPr>
+          <w:lang w:val="en-GB"/>
+        </w:rPr>
+        <w:t>PriorityPip</w:t>
+      </w:r>
+      <w:proofErr w:type="spellEnd"/>
+      <w:r>
+        <w:rPr>
+          <w:lang w:val="en-GB"/>
+        </w:rPr>
+        <w:t xml:space="preserve"> from Pipelines. In the pipeline designer add a Flow between </w:t>
+      </w:r>
+      <w:proofErr w:type="spellStart"/>
+      <w:r>
+        <w:rPr>
+          <w:lang w:val="en-GB"/>
+        </w:rPr>
+        <w:t>Preprocessor</w:t>
+      </w:r>
+      <w:proofErr w:type="spellEnd"/>
+      <w:r>
+        <w:rPr>
+          <w:lang w:val="en-GB"/>
+        </w:rPr>
+        <w:t xml:space="preserve"> and </w:t>
+      </w:r>
+      <w:proofErr w:type="spellStart"/>
+      <w:r>
+        <w:rPr>
+          <w:lang w:val="en-GB"/>
+        </w:rPr>
+        <w:t>SentimentAnalysis</w:t>
+      </w:r>
+      <w:proofErr w:type="spellEnd"/>
+      <w:r>
+        <w:rPr>
+          <w:lang w:val="en-GB"/>
+        </w:rPr>
+        <w:t xml:space="preserve"> family elements (marked</w:t>
       </w:r>
       <w:r>
         <w:rPr>
@@ -9998,8 +11073,142 @@
         <w:rPr>
           <w:lang w:val="en-GB"/>
         </w:rPr>
-        <w:t>Input and output types should be the same Please check: "falseFlow" in PriorityPipCfg, "f2" in PriorityPipCfg, "flow end" in Pipelines, "input item types" in Pipelines//attributeAssignment, "outgoing flows" in Pipelines, "SentimentAnalysis" in PriorityPipCfg, "Preprocessor" in PriorityPipCfg or "FinancialCorrelation" in PriorityPipCfg</w:t>
-      </w:r>
+        <w:t>Input and output types should be the same Please check: "</w:t>
+      </w:r>
+      <w:proofErr w:type="spellStart"/>
+      <w:r>
+        <w:rPr>
+          <w:lang w:val="en-GB"/>
+        </w:rPr>
+        <w:t>falseFlow</w:t>
+      </w:r>
+      <w:proofErr w:type="spellEnd"/>
+      <w:r>
+        <w:rPr>
+          <w:lang w:val="en-GB"/>
+        </w:rPr>
+        <w:t xml:space="preserve">" in </w:t>
+      </w:r>
+      <w:proofErr w:type="spellStart"/>
+      <w:r>
+        <w:rPr>
+          <w:lang w:val="en-GB"/>
+        </w:rPr>
+        <w:t>PriorityPipCfg</w:t>
+      </w:r>
+      <w:proofErr w:type="spellEnd"/>
+      <w:r>
+        <w:rPr>
+          <w:lang w:val="en-GB"/>
+        </w:rPr>
+        <w:t xml:space="preserve">, "f2" in </w:t>
+      </w:r>
+      <w:proofErr w:type="spellStart"/>
+      <w:r>
+        <w:rPr>
+          <w:lang w:val="en-GB"/>
+        </w:rPr>
+        <w:t>PriorityPipCfg</w:t>
+      </w:r>
+      <w:proofErr w:type="spellEnd"/>
+      <w:r>
+        <w:rPr>
+          <w:lang w:val="en-GB"/>
+        </w:rPr>
+        <w:t>, "flow end" in Pipelines, "input item types" in Pipelines//</w:t>
+      </w:r>
+      <w:proofErr w:type="spellStart"/>
+      <w:r>
+        <w:rPr>
+          <w:lang w:val="en-GB"/>
+        </w:rPr>
+        <w:t>attributeAssignment</w:t>
+      </w:r>
+      <w:proofErr w:type="spellEnd"/>
+      <w:r>
+        <w:rPr>
+          <w:lang w:val="en-GB"/>
+        </w:rPr>
+        <w:t>, "outgoing flows" in Pipelines, "</w:t>
+      </w:r>
+      <w:proofErr w:type="spellStart"/>
+      <w:r>
+        <w:rPr>
+          <w:lang w:val="en-GB"/>
+        </w:rPr>
+        <w:t>SentimentAnalysis</w:t>
+      </w:r>
+      <w:proofErr w:type="spellEnd"/>
+      <w:r>
+        <w:rPr>
+          <w:lang w:val="en-GB"/>
+        </w:rPr>
+        <w:t xml:space="preserve">" in </w:t>
+      </w:r>
+      <w:proofErr w:type="spellStart"/>
+      <w:r>
+        <w:rPr>
+          <w:lang w:val="en-GB"/>
+        </w:rPr>
+        <w:t>PriorityPipCfg</w:t>
+      </w:r>
+      <w:proofErr w:type="spellEnd"/>
+      <w:r>
+        <w:rPr>
+          <w:lang w:val="en-GB"/>
+        </w:rPr>
+        <w:t>, "</w:t>
+      </w:r>
+      <w:proofErr w:type="spellStart"/>
+      <w:r>
+        <w:rPr>
+          <w:lang w:val="en-GB"/>
+        </w:rPr>
+        <w:t>Preprocessor</w:t>
+      </w:r>
+      <w:proofErr w:type="spellEnd"/>
+      <w:r>
+        <w:rPr>
+          <w:lang w:val="en-GB"/>
+        </w:rPr>
+        <w:t xml:space="preserve">" in </w:t>
+      </w:r>
+      <w:proofErr w:type="spellStart"/>
+      <w:r>
+        <w:rPr>
+          <w:lang w:val="en-GB"/>
+        </w:rPr>
+        <w:t>PriorityPipCfg</w:t>
+      </w:r>
+      <w:proofErr w:type="spellEnd"/>
+      <w:r>
+        <w:rPr>
+          <w:lang w:val="en-GB"/>
+        </w:rPr>
+        <w:t xml:space="preserve"> or "</w:t>
+      </w:r>
+      <w:proofErr w:type="spellStart"/>
+      <w:r>
+        <w:rPr>
+          <w:lang w:val="en-GB"/>
+        </w:rPr>
+        <w:t>FinancialCorrelation</w:t>
+      </w:r>
+      <w:proofErr w:type="spellEnd"/>
+      <w:r>
+        <w:rPr>
+          <w:lang w:val="en-GB"/>
+        </w:rPr>
+        <w:t xml:space="preserve">" in </w:t>
+      </w:r>
+      <w:proofErr w:type="spellStart"/>
+      <w:r>
+        <w:rPr>
+          <w:lang w:val="en-GB"/>
+        </w:rPr>
+        <w:t>PriorityPipCfg</w:t>
+      </w:r>
+      <w:proofErr w:type="spellEnd"/>
       <w:r>
         <w:rPr>
           <w:lang w:val="en-GB"/>
@@ -10020,7 +11229,49 @@
         <w:rPr>
           <w:lang w:val="en-GB"/>
         </w:rPr>
-        <w:t>The corresponding elements (SentimentAnalysis, falseFlow, pre-processor, f2, FinancialCorrelation) shall be marked by red shapes in the pipeline editor.</w:t>
+        <w:t>The corresponding elements (</w:t>
+      </w:r>
+      <w:proofErr w:type="spellStart"/>
+      <w:r>
+        <w:rPr>
+          <w:lang w:val="en-GB"/>
+        </w:rPr>
+        <w:t>SentimentAnalysis</w:t>
+      </w:r>
+      <w:proofErr w:type="spellEnd"/>
+      <w:r>
+        <w:rPr>
+          <w:lang w:val="en-GB"/>
+        </w:rPr>
+        <w:t xml:space="preserve">, </w:t>
+      </w:r>
+      <w:proofErr w:type="spellStart"/>
+      <w:r>
+        <w:rPr>
+          <w:lang w:val="en-GB"/>
+        </w:rPr>
+        <w:t>falseFlow</w:t>
+      </w:r>
+      <w:proofErr w:type="spellEnd"/>
+      <w:r>
+        <w:rPr>
+          <w:lang w:val="en-GB"/>
+        </w:rPr>
+        <w:t xml:space="preserve">, pre-processor, f2, </w:t>
+      </w:r>
+      <w:proofErr w:type="spellStart"/>
+      <w:r>
+        <w:rPr>
+          <w:lang w:val="en-GB"/>
+        </w:rPr>
+        <w:t>FinancialCorrelation</w:t>
+      </w:r>
+      <w:proofErr w:type="spellEnd"/>
+      <w:r>
+        <w:rPr>
+          <w:lang w:val="en-GB"/>
+        </w:rPr>
+        <w:t>) shall be marked by red shapes in the pipeline editor.</w:t>
       </w:r>
     </w:p>
     <w:p>
@@ -10271,12 +11522,14 @@
         </w:rPr>
         <w:t>“</w:t>
       </w:r>
+      <w:proofErr w:type="spellStart"/>
       <w:r>
         <w:rPr>
           <w:lang w:val="en-GB"/>
         </w:rPr>
         <w:t>PriorityPip</w:t>
       </w:r>
+      <w:proofErr w:type="spellEnd"/>
       <w:r>
         <w:rPr>
           <w:lang w:val="en-GB"/>
@@ -10287,7 +11540,49 @@
         <w:rPr>
           <w:lang w:val="en-GB"/>
         </w:rPr>
-        <w:t xml:space="preserve"> from Pipelines. In the pipeline designer add a Family Element “mismatch” with family “fMismatchedFamily”. Create a Flow between “FinancialDataSource” (name “m1”) and “mismatch” as well as “mismatch” and “FinancialCorrelation” (name “m2”). Save and validate the model. </w:t>
+        <w:t xml:space="preserve"> from Pipelines. In the pipeline designer add a Family Element “mismatch” with family “</w:t>
+      </w:r>
+      <w:proofErr w:type="spellStart"/>
+      <w:r>
+        <w:rPr>
+          <w:lang w:val="en-GB"/>
+        </w:rPr>
+        <w:t>fMismatchedFamily</w:t>
+      </w:r>
+      <w:proofErr w:type="spellEnd"/>
+      <w:r>
+        <w:rPr>
+          <w:lang w:val="en-GB"/>
+        </w:rPr>
+        <w:t>”. Create a Flow between “</w:t>
+      </w:r>
+      <w:proofErr w:type="spellStart"/>
+      <w:r>
+        <w:rPr>
+          <w:lang w:val="en-GB"/>
+        </w:rPr>
+        <w:t>FinancialDataSource</w:t>
+      </w:r>
+      <w:proofErr w:type="spellEnd"/>
+      <w:r>
+        <w:rPr>
+          <w:lang w:val="en-GB"/>
+        </w:rPr>
+        <w:t>” (name “m1”) and “mismatch” as well as “mismatch” and “</w:t>
+      </w:r>
+      <w:proofErr w:type="spellStart"/>
+      <w:r>
+        <w:rPr>
+          <w:lang w:val="en-GB"/>
+        </w:rPr>
+        <w:t>FinancialCorrelation</w:t>
+      </w:r>
+      <w:proofErr w:type="spellEnd"/>
+      <w:r>
+        <w:rPr>
+          <w:lang w:val="en-GB"/>
+        </w:rPr>
+        <w:t xml:space="preserve">” (name “m2”). Save and validate the model. </w:t>
       </w:r>
     </w:p>
     <w:p>
@@ -10348,8 +11643,156 @@
         <w:rPr>
           <w:lang w:val="en-GB"/>
         </w:rPr>
-        <w:t>Input and output types should be the same Please check: "m1" in PriorityPipCfg, "f1" in PriorityPipCfg, "outgoing flows" in Pipelines, "flow end" in Pipelines, "input item types" in Pipelines//attributeAssignment, "mismatch" in PriorityPipCfg, "FinancialDataSource" in PriorityPipCfg, "Preprocessor" in PriorityPipCfg, "f3" in PriorityPipCfg or "FinancialCorrelation" in PriorityPipCfg</w:t>
-      </w:r>
+        <w:t xml:space="preserve">Input and output types should be the same Please check: "m1" in </w:t>
+      </w:r>
+      <w:proofErr w:type="spellStart"/>
+      <w:r>
+        <w:rPr>
+          <w:lang w:val="en-GB"/>
+        </w:rPr>
+        <w:t>PriorityPipCfg</w:t>
+      </w:r>
+      <w:proofErr w:type="spellEnd"/>
+      <w:r>
+        <w:rPr>
+          <w:lang w:val="en-GB"/>
+        </w:rPr>
+        <w:t xml:space="preserve">, "f1" in </w:t>
+      </w:r>
+      <w:proofErr w:type="spellStart"/>
+      <w:r>
+        <w:rPr>
+          <w:lang w:val="en-GB"/>
+        </w:rPr>
+        <w:t>PriorityPipCfg</w:t>
+      </w:r>
+      <w:proofErr w:type="spellEnd"/>
+      <w:r>
+        <w:rPr>
+          <w:lang w:val="en-GB"/>
+        </w:rPr>
+        <w:t>, "outgoing flows" in Pipelines, "flow end" in Pipelines, "input item types" in Pipelines//</w:t>
+      </w:r>
+      <w:proofErr w:type="spellStart"/>
+      <w:r>
+        <w:rPr>
+          <w:lang w:val="en-GB"/>
+        </w:rPr>
+        <w:t>attributeAssignment</w:t>
+      </w:r>
+      <w:proofErr w:type="spellEnd"/>
+      <w:r>
+        <w:rPr>
+          <w:lang w:val="en-GB"/>
+        </w:rPr>
+        <w:t xml:space="preserve">, "mismatch" in </w:t>
+      </w:r>
+      <w:proofErr w:type="spellStart"/>
+      <w:r>
+        <w:rPr>
+          <w:lang w:val="en-GB"/>
+        </w:rPr>
+        <w:t>PriorityPipCfg</w:t>
+      </w:r>
+      <w:proofErr w:type="spellEnd"/>
+      <w:r>
+        <w:rPr>
+          <w:lang w:val="en-GB"/>
+        </w:rPr>
+        <w:t>, "</w:t>
+      </w:r>
+      <w:proofErr w:type="spellStart"/>
+      <w:r>
+        <w:rPr>
+          <w:lang w:val="en-GB"/>
+        </w:rPr>
+        <w:t>FinancialDataSource</w:t>
+      </w:r>
+      <w:proofErr w:type="spellEnd"/>
+      <w:r>
+        <w:rPr>
+          <w:lang w:val="en-GB"/>
+        </w:rPr>
+        <w:t xml:space="preserve">" in </w:t>
+      </w:r>
+      <w:proofErr w:type="spellStart"/>
+      <w:r>
+        <w:rPr>
+          <w:lang w:val="en-GB"/>
+        </w:rPr>
+        <w:t>PriorityPipCfg</w:t>
+      </w:r>
+      <w:proofErr w:type="spellEnd"/>
+      <w:r>
+        <w:rPr>
+          <w:lang w:val="en-GB"/>
+        </w:rPr>
+        <w:t>, "</w:t>
+      </w:r>
+      <w:proofErr w:type="spellStart"/>
+      <w:r>
+        <w:rPr>
+          <w:lang w:val="en-GB"/>
+        </w:rPr>
+        <w:t>Preprocessor</w:t>
+      </w:r>
+      <w:proofErr w:type="spellEnd"/>
+      <w:r>
+        <w:rPr>
+          <w:lang w:val="en-GB"/>
+        </w:rPr>
+        <w:t xml:space="preserve">" in </w:t>
+      </w:r>
+      <w:proofErr w:type="spellStart"/>
+      <w:r>
+        <w:rPr>
+          <w:lang w:val="en-GB"/>
+        </w:rPr>
+        <w:t>PriorityPipCfg</w:t>
+      </w:r>
+      <w:proofErr w:type="spellEnd"/>
+      <w:r>
+        <w:rPr>
+          <w:lang w:val="en-GB"/>
+        </w:rPr>
+        <w:t xml:space="preserve">, "f3" in </w:t>
+      </w:r>
+      <w:proofErr w:type="spellStart"/>
+      <w:r>
+        <w:rPr>
+          <w:lang w:val="en-GB"/>
+        </w:rPr>
+        <w:t>PriorityPipCfg</w:t>
+      </w:r>
+      <w:proofErr w:type="spellEnd"/>
+      <w:r>
+        <w:rPr>
+          <w:lang w:val="en-GB"/>
+        </w:rPr>
+        <w:t xml:space="preserve"> or "</w:t>
+      </w:r>
+      <w:proofErr w:type="spellStart"/>
+      <w:r>
+        <w:rPr>
+          <w:lang w:val="en-GB"/>
+        </w:rPr>
+        <w:t>FinancialCorrelation</w:t>
+      </w:r>
+      <w:proofErr w:type="spellEnd"/>
+      <w:r>
+        <w:rPr>
+          <w:lang w:val="en-GB"/>
+        </w:rPr>
+        <w:t xml:space="preserve">" in </w:t>
+      </w:r>
+      <w:proofErr w:type="spellStart"/>
+      <w:r>
+        <w:rPr>
+          <w:lang w:val="en-GB"/>
+        </w:rPr>
+        <w:t>PriorityPipCfg</w:t>
+      </w:r>
+      <w:proofErr w:type="spellEnd"/>
     </w:p>
     <w:p>
       <w:pPr>
@@ -10368,8 +11811,72 @@
         <w:rPr>
           <w:lang w:val="en-GB"/>
         </w:rPr>
-        <w:t>Input and output types should be the same Please check: "m2" in PriorityPipCfg, "flow end" in Pipelines, "input item types" in Pipelines//attributeAssignment, "mismatch" in PriorityPipCfg, "outgoing flows" in Pipelines or "FinancialCorrelation" in PriorityPipCfg</w:t>
-      </w:r>
+        <w:t xml:space="preserve">Input and output types should be the same Please check: "m2" in </w:t>
+      </w:r>
+      <w:proofErr w:type="spellStart"/>
+      <w:r>
+        <w:rPr>
+          <w:lang w:val="en-GB"/>
+        </w:rPr>
+        <w:t>PriorityPipCfg</w:t>
+      </w:r>
+      <w:proofErr w:type="spellEnd"/>
+      <w:r>
+        <w:rPr>
+          <w:lang w:val="en-GB"/>
+        </w:rPr>
+        <w:t>, "flow end" in Pipelines, "input item types" in Pipelines//</w:t>
+      </w:r>
+      <w:proofErr w:type="spellStart"/>
+      <w:r>
+        <w:rPr>
+          <w:lang w:val="en-GB"/>
+        </w:rPr>
+        <w:t>attributeAssignment</w:t>
+      </w:r>
+      <w:proofErr w:type="spellEnd"/>
+      <w:r>
+        <w:rPr>
+          <w:lang w:val="en-GB"/>
+        </w:rPr>
+        <w:t xml:space="preserve">, "mismatch" in </w:t>
+      </w:r>
+      <w:proofErr w:type="spellStart"/>
+      <w:r>
+        <w:rPr>
+          <w:lang w:val="en-GB"/>
+        </w:rPr>
+        <w:t>PriorityPipCfg</w:t>
+      </w:r>
+      <w:proofErr w:type="spellEnd"/>
+      <w:r>
+        <w:rPr>
+          <w:lang w:val="en-GB"/>
+        </w:rPr>
+        <w:t>, "outgoing flows" in Pipelines or "</w:t>
+      </w:r>
+      <w:proofErr w:type="spellStart"/>
+      <w:r>
+        <w:rPr>
+          <w:lang w:val="en-GB"/>
+        </w:rPr>
+        <w:t>FinancialCorrelation</w:t>
+      </w:r>
+      <w:proofErr w:type="spellEnd"/>
+      <w:r>
+        <w:rPr>
+          <w:lang w:val="en-GB"/>
+        </w:rPr>
+        <w:t xml:space="preserve">" in </w:t>
+      </w:r>
+      <w:proofErr w:type="spellStart"/>
+      <w:r>
+        <w:rPr>
+          <w:lang w:val="en-GB"/>
+        </w:rPr>
+        <w:t>PriorityPipCfg</w:t>
+      </w:r>
+      <w:proofErr w:type="spellEnd"/>
       <w:r>
         <w:rPr>
           <w:lang w:val="en-GB"/>
@@ -10634,7 +12141,21 @@
         <w:rPr>
           <w:lang w:val="en-GB"/>
         </w:rPr>
-        <w:t xml:space="preserve"> Select “testDMPip” from Pipelines. In the pipeline designer change the data sink from “Random Sink” to the mismatching “Priority Data Sink”. Save and validate the model. </w:t>
+        <w:t xml:space="preserve"> Select “</w:t>
+      </w:r>
+      <w:proofErr w:type="spellStart"/>
+      <w:r>
+        <w:rPr>
+          <w:lang w:val="en-GB"/>
+        </w:rPr>
+        <w:t>testDMPip</w:t>
+      </w:r>
+      <w:proofErr w:type="spellEnd"/>
+      <w:r>
+        <w:rPr>
+          <w:lang w:val="en-GB"/>
+        </w:rPr>
+        <w:t xml:space="preserve">” from Pipelines. In the pipeline designer change the data sink from “Random Sink” to the mismatching “Priority Data Sink”. Save and validate the model. </w:t>
       </w:r>
     </w:p>
     <w:p>
@@ -10743,7 +12264,35 @@
         <w:rPr>
           <w:lang w:val="en-GB"/>
         </w:rPr>
-        <w:t>Input and output types should be the same Please check: "flow end" in Pipelines, "f3" in PipelineVar_3Cfg, "input item types" in Pipelines//attributeAssignment, "outgoing flows" in Pipelines, "sink" in PipelineVar_3Cfg or "dm" in PipelineVar_3Cfg</w:t>
+        <w:t>Input and output types should be the same Please check: "flow end" in Pipelines, "f3" in PipelineVar_3Cfg, "input item types" in Pipelines//</w:t>
+      </w:r>
+      <w:proofErr w:type="spellStart"/>
+      <w:r>
+        <w:rPr>
+          <w:lang w:val="en-GB"/>
+        </w:rPr>
+        <w:t>attributeAssignment</w:t>
+      </w:r>
+      <w:proofErr w:type="spellEnd"/>
+      <w:r>
+        <w:rPr>
+          <w:lang w:val="en-GB"/>
+        </w:rPr>
+        <w:t>, "outgoing flows" in Pipelines, "sink" in PipelineVar_3Cfg or "</w:t>
+      </w:r>
+      <w:proofErr w:type="spellStart"/>
+      <w:r>
+        <w:rPr>
+          <w:lang w:val="en-GB"/>
+        </w:rPr>
+        <w:t>dm</w:t>
+      </w:r>
+      <w:proofErr w:type="spellEnd"/>
+      <w:r>
+        <w:rPr>
+          <w:lang w:val="en-GB"/>
+        </w:rPr>
+        <w:t>" in PipelineVar_3Cfg</w:t>
       </w:r>
     </w:p>
     <w:p>
@@ -10925,13 +12474,7 @@
         <w:rPr>
           <w:lang w:val="en-GB"/>
         </w:rPr>
-        <w:instrText xml:space="preserve"> REF _Ref433871784 \r \h  \* MER</w:instrText>
-      </w:r>
-      <w:r>
-        <w:rPr>
-          <w:lang w:val="en-GB"/>
-        </w:rPr>
-        <w:instrText xml:space="preserve">GEFORMAT </w:instrText>
+        <w:instrText xml:space="preserve"> REF _Ref433871784 \r \h  \* MERGEFORMAT </w:instrText>
       </w:r>
       <w:r>
         <w:fldChar w:fldCharType="separate"/>
@@ -10972,6 +12515,7 @@
         </w:rPr>
         <w:t xml:space="preserve"> Select </w:t>
       </w:r>
+      <w:proofErr w:type="spellStart"/>
       <w:r>
         <w:rPr>
           <w:rFonts w:ascii="Consolas" w:hAnsi="Consolas" w:cs="Consolas"/>
@@ -10991,7 +12535,15 @@
           <w:rFonts w:ascii="Consolas" w:hAnsi="Consolas" w:cs="Consolas"/>
           <w:lang w:val="en-GB"/>
         </w:rPr>
-        <w:t xml:space="preserve">Instantiate </w:t>
+        <w:t>Instantiate</w:t>
+      </w:r>
+      <w:proofErr w:type="spellEnd"/>
+      <w:r>
+        <w:rPr>
+          <w:rFonts w:ascii="Consolas" w:hAnsi="Consolas" w:cs="Consolas"/>
+          <w:lang w:val="en-GB"/>
+        </w:rPr>
+        <w:t xml:space="preserve"> </w:t>
       </w:r>
       <w:r>
         <w:rPr>
@@ -11152,7 +12704,21 @@
         <w:rPr>
           <w:lang w:val="en-GB"/>
         </w:rPr>
-        <w:t>If selected folder is not empty a message asking if you would liketo clean the folder before will appear. To clean the folder press “Yes”.</w:t>
+        <w:t xml:space="preserve">If selected folder is not empty a message asking if you would </w:t>
+      </w:r>
+      <w:proofErr w:type="spellStart"/>
+      <w:r>
+        <w:rPr>
+          <w:lang w:val="en-GB"/>
+        </w:rPr>
+        <w:t>liketo</w:t>
+      </w:r>
+      <w:proofErr w:type="spellEnd"/>
+      <w:r>
+        <w:rPr>
+          <w:lang w:val="en-GB"/>
+        </w:rPr>
+        <w:t xml:space="preserve"> clean the folder before will appear. To clean the folder press “Yes”.</w:t>
       </w:r>
     </w:p>
     <w:p>
@@ -11460,8 +13026,16 @@
         <w:rPr>
           <w:lang w:val="en-GB"/>
         </w:rPr>
-        <w:t xml:space="preserve"> -&gt; unmatchedFamily</w:t>
-      </w:r>
+        <w:t xml:space="preserve"> -&gt; </w:t>
+      </w:r>
+      <w:proofErr w:type="spellStart"/>
+      <w:r>
+        <w:rPr>
+          <w:lang w:val="en-GB"/>
+        </w:rPr>
+        <w:t>unmatchedFamily</w:t>
+      </w:r>
+      <w:proofErr w:type="spellEnd"/>
       <w:r>
         <w:rPr>
           <w:lang w:val="en-GB"/>
@@ -13824,7 +15398,7 @@
 </file>
 
 <file path=customXml/itemProps1.xml><?xml version="1.0" encoding="utf-8"?>
-<ds:datastoreItem xmlns:ds="http://schemas.openxmlformats.org/officeDocument/2006/customXml" ds:itemID="{FBCE4934-CFEE-4C84-ACF5-A7038571A1E2}">
+<ds:datastoreItem xmlns:ds="http://schemas.openxmlformats.org/officeDocument/2006/customXml" ds:itemID="{BD8CFA2B-B05D-4E52-9F0B-1F35DD3DBC12}">
   <ds:schemaRefs>
     <ds:schemaRef ds:uri="http://schemas.openxmlformats.org/officeDocument/2006/bibliography"/>
   </ds:schemaRefs>

</xml_diff>

<commit_message>
Preparation for a new release. Version changed to 0.9.5, Test scenarios typo fixed, new test protocol for nightly.
</commit_message>
<xml_diff>
--- a/QualiMasterApplication/documentation/QM-IConf Testing Scenarios.docx
+++ b/QualiMasterApplication/documentation/QM-IConf Testing Scenarios.docx
@@ -1,6 +1,6 @@
 
 <file path=word/document.xml><?xml version="1.0" encoding="utf-8"?>
-<w:document xmlns:wpc="http://schemas.microsoft.com/office/word/2010/wordprocessingCanvas" xmlns:mc="http://schemas.openxmlformats.org/markup-compatibility/2006" xmlns:o="urn:schemas-microsoft-com:office:office" xmlns:r="http://schemas.openxmlformats.org/officeDocument/2006/relationships" xmlns:m="http://schemas.openxmlformats.org/officeDocument/2006/math" xmlns:v="urn:schemas-microsoft-com:vml" xmlns:wp14="http://schemas.microsoft.com/office/word/2010/wordprocessingDrawing" xmlns:wp="http://schemas.openxmlformats.org/drawingml/2006/wordprocessingDrawing" xmlns:w10="urn:schemas-microsoft-com:office:word" xmlns:w="http://schemas.openxmlformats.org/wordprocessingml/2006/main" xmlns:w14="http://schemas.microsoft.com/office/word/2010/wordml" xmlns:wpg="http://schemas.microsoft.com/office/word/2010/wordprocessingGroup" xmlns:wpi="http://schemas.microsoft.com/office/word/2010/wordprocessingInk" xmlns:wne="http://schemas.microsoft.com/office/word/2006/wordml" xmlns:wps="http://schemas.microsoft.com/office/word/2010/wordprocessingShape" mc:Ignorable="w14 wp14">
+<w:document xmlns:ve="http://schemas.openxmlformats.org/markup-compatibility/2006" xmlns:o="urn:schemas-microsoft-com:office:office" xmlns:r="http://schemas.openxmlformats.org/officeDocument/2006/relationships" xmlns:m="http://schemas.openxmlformats.org/officeDocument/2006/math" xmlns:v="urn:schemas-microsoft-com:vml" xmlns:wp="http://schemas.openxmlformats.org/drawingml/2006/wordprocessingDrawing" xmlns:w10="urn:schemas-microsoft-com:office:word" xmlns:w="http://schemas.openxmlformats.org/wordprocessingml/2006/main" xmlns:wne="http://schemas.microsoft.com/office/word/2006/wordml">
   <w:body>
     <w:p>
       <w:pPr>
@@ -166,7 +166,7 @@
     </w:p>
     <w:p>
       <w:pPr>
-        <w:pStyle w:val="Listenabsatz"/>
+        <w:pStyle w:val="ListParagraph"/>
         <w:numPr>
           <w:ilvl w:val="0"/>
           <w:numId w:val="3"/>
@@ -193,7 +193,7 @@
     </w:p>
     <w:p>
       <w:pPr>
-        <w:pStyle w:val="Listenabsatz"/>
+        <w:pStyle w:val="ListParagraph"/>
         <w:numPr>
           <w:ilvl w:val="0"/>
           <w:numId w:val="3"/>
@@ -225,7 +225,7 @@
     </w:p>
     <w:p>
       <w:pPr>
-        <w:pStyle w:val="Listenabsatz"/>
+        <w:pStyle w:val="ListParagraph"/>
         <w:numPr>
           <w:ilvl w:val="0"/>
           <w:numId w:val="3"/>
@@ -245,7 +245,7 @@
     </w:p>
     <w:p>
       <w:pPr>
-        <w:pStyle w:val="Listenabsatz"/>
+        <w:pStyle w:val="ListParagraph"/>
         <w:numPr>
           <w:ilvl w:val="0"/>
           <w:numId w:val="3"/>
@@ -295,7 +295,7 @@
     </w:p>
     <w:p>
       <w:pPr>
-        <w:pStyle w:val="Listenabsatz"/>
+        <w:pStyle w:val="ListParagraph"/>
         <w:numPr>
           <w:ilvl w:val="0"/>
           <w:numId w:val="14"/>
@@ -317,7 +317,7 @@
     </w:p>
     <w:p>
       <w:pPr>
-        <w:pStyle w:val="Listenabsatz"/>
+        <w:pStyle w:val="ListParagraph"/>
         <w:numPr>
           <w:ilvl w:val="0"/>
           <w:numId w:val="14"/>
@@ -400,9 +400,16 @@
           <w:rFonts w:ascii="Consolas" w:hAnsi="Consolas" w:cs="Consolas"/>
           <w:lang w:val="en-GB"/>
         </w:rPr>
-        <w:t>Menu|Sub-Menu</w:t>
+        <w:t>Menu|Sub</w:t>
       </w:r>
       <w:proofErr w:type="spellEnd"/>
+      <w:r>
+        <w:rPr>
+          <w:rFonts w:ascii="Consolas" w:hAnsi="Consolas" w:cs="Consolas"/>
+          <w:lang w:val="en-GB"/>
+        </w:rPr>
+        <w:t>-Menu</w:t>
+      </w:r>
       <w:r>
         <w:rPr>
           <w:lang w:val="en-GB"/>
@@ -488,7 +495,7 @@
     </w:p>
     <w:p>
       <w:pPr>
-        <w:pStyle w:val="berschrift2"/>
+        <w:pStyle w:val="Heading2"/>
         <w:rPr>
           <w:lang w:val="en-GB"/>
         </w:rPr>
@@ -655,7 +662,7 @@
                     </pic:cNvPicPr>
                   </pic:nvPicPr>
                   <pic:blipFill>
-                    <a:blip r:embed="rId7" cstate="print"/>
+                    <a:blip r:embed="rId6" cstate="print"/>
                     <a:srcRect/>
                     <a:stretch>
                       <a:fillRect/>
@@ -738,7 +745,7 @@
                     </pic:cNvPicPr>
                   </pic:nvPicPr>
                   <pic:blipFill>
-                    <a:blip r:embed="rId8" cstate="print"/>
+                    <a:blip r:embed="rId7" cstate="print"/>
                     <a:srcRect/>
                     <a:stretch>
                       <a:fillRect/>
@@ -822,7 +829,7 @@
                     </pic:cNvPicPr>
                   </pic:nvPicPr>
                   <pic:blipFill>
-                    <a:blip r:embed="rId9" cstate="print"/>
+                    <a:blip r:embed="rId8" cstate="print"/>
                     <a:srcRect/>
                     <a:stretch>
                       <a:fillRect/>
@@ -883,7 +890,7 @@
     </w:p>
     <w:p>
       <w:pPr>
-        <w:pStyle w:val="Listenabsatz"/>
+        <w:pStyle w:val="ListParagraph"/>
         <w:spacing w:after="0" w:line="240" w:lineRule="auto"/>
         <w:ind w:left="0"/>
         <w:contextualSpacing w:val="0"/>
@@ -915,7 +922,7 @@
                     </pic:cNvPicPr>
                   </pic:nvPicPr>
                   <pic:blipFill>
-                    <a:blip r:embed="rId10" cstate="print"/>
+                    <a:blip r:embed="rId9" cstate="print"/>
                     <a:srcRect/>
                     <a:stretch>
                       <a:fillRect/>
@@ -946,7 +953,7 @@
     </w:p>
     <w:p>
       <w:pPr>
-        <w:pStyle w:val="Listenabsatz"/>
+        <w:pStyle w:val="ListParagraph"/>
         <w:spacing w:after="0" w:line="240" w:lineRule="auto"/>
         <w:ind w:left="0"/>
         <w:contextualSpacing w:val="0"/>
@@ -995,7 +1002,7 @@
     </w:p>
     <w:p>
       <w:pPr>
-        <w:pStyle w:val="berschrift2"/>
+        <w:pStyle w:val="Heading2"/>
         <w:rPr>
           <w:lang w:val="en-GB"/>
         </w:rPr>
@@ -1143,7 +1150,7 @@
                     </pic:cNvPicPr>
                   </pic:nvPicPr>
                   <pic:blipFill>
-                    <a:blip r:embed="rId11" cstate="print"/>
+                    <a:blip r:embed="rId10" cstate="print"/>
                     <a:srcRect/>
                     <a:stretch>
                       <a:fillRect/>
@@ -1220,7 +1227,7 @@
     </w:p>
     <w:p>
       <w:pPr>
-        <w:pStyle w:val="berschrift2"/>
+        <w:pStyle w:val="Heading2"/>
         <w:rPr>
           <w:lang w:val="en-GB"/>
         </w:rPr>
@@ -1294,27 +1301,14 @@
         </w:rPr>
         <w:t xml:space="preserve"> Start using local data (Scenario </w:t>
       </w:r>
-      <w:r>
-        <w:fldChar w:fldCharType="begin"/>
-      </w:r>
-      <w:r>
-        <w:rPr>
-          <w:lang w:val="en-GB"/>
-        </w:rPr>
-        <w:instrText xml:space="preserve"> REF _Ref433871784 \r \h  \* MERGEFORMAT </w:instrText>
-      </w:r>
-      <w:r>
-        <w:fldChar w:fldCharType="separate"/>
-      </w:r>
-      <w:r>
-        <w:rPr>
-          <w:lang w:val="en-GB"/>
-        </w:rPr>
-        <w:t>2</w:t>
-      </w:r>
-      <w:r>
-        <w:fldChar w:fldCharType="end"/>
-      </w:r>
+      <w:fldSimple w:instr=" REF _Ref433871784 \r \h  \* MERGEFORMAT ">
+        <w:r>
+          <w:rPr>
+            <w:lang w:val="en-GB"/>
+          </w:rPr>
+          <w:t>2</w:t>
+        </w:r>
+      </w:fldSimple>
       <w:r>
         <w:rPr>
           <w:lang w:val="en-GB"/>
@@ -1386,7 +1380,7 @@
     </w:p>
     <w:p>
       <w:pPr>
-        <w:pStyle w:val="berschrift2"/>
+        <w:pStyle w:val="Heading2"/>
         <w:rPr>
           <w:lang w:val="en-GB"/>
         </w:rPr>
@@ -1491,27 +1485,14 @@
         </w:rPr>
         <w:t xml:space="preserve"> Start using local data (Scenario </w:t>
       </w:r>
-      <w:r>
-        <w:fldChar w:fldCharType="begin"/>
-      </w:r>
-      <w:r>
-        <w:rPr>
-          <w:lang w:val="en-GB"/>
-        </w:rPr>
-        <w:instrText xml:space="preserve"> REF _Ref433871784 \r \h  \* MERGEFORMAT </w:instrText>
-      </w:r>
-      <w:r>
-        <w:fldChar w:fldCharType="separate"/>
-      </w:r>
-      <w:r>
-        <w:rPr>
-          <w:lang w:val="en-GB"/>
-        </w:rPr>
-        <w:t>2</w:t>
-      </w:r>
-      <w:r>
-        <w:fldChar w:fldCharType="end"/>
-      </w:r>
+      <w:fldSimple w:instr=" REF _Ref433871784 \r \h  \* MERGEFORMAT ">
+        <w:r>
+          <w:rPr>
+            <w:lang w:val="en-GB"/>
+          </w:rPr>
+          <w:t>2</w:t>
+        </w:r>
+      </w:fldSimple>
       <w:r>
         <w:rPr>
           <w:lang w:val="en-GB"/>
@@ -1606,27 +1587,14 @@
         </w:rPr>
         <w:t xml:space="preserve"> (Scenario </w:t>
       </w:r>
-      <w:r>
-        <w:fldChar w:fldCharType="begin"/>
-      </w:r>
-      <w:r>
-        <w:rPr>
-          <w:lang w:val="en-GB"/>
-        </w:rPr>
-        <w:instrText xml:space="preserve"> REF _Ref433871930 \r \h  \* MERGEFORMAT </w:instrText>
-      </w:r>
-      <w:r>
-        <w:fldChar w:fldCharType="separate"/>
-      </w:r>
-      <w:r>
-        <w:rPr>
-          <w:lang w:val="en-GB"/>
-        </w:rPr>
-        <w:t>1</w:t>
-      </w:r>
-      <w:r>
-        <w:fldChar w:fldCharType="end"/>
-      </w:r>
+      <w:fldSimple w:instr=" REF _Ref433871930 \r \h  \* MERGEFORMAT ">
+        <w:r>
+          <w:rPr>
+            <w:lang w:val="en-GB"/>
+          </w:rPr>
+          <w:t>1</w:t>
+        </w:r>
+      </w:fldSimple>
       <w:r>
         <w:rPr>
           <w:lang w:val="en-GB"/>
@@ -1678,7 +1646,7 @@
                     </pic:cNvPicPr>
                   </pic:nvPicPr>
                   <pic:blipFill>
-                    <a:blip r:embed="rId12" cstate="print"/>
+                    <a:blip r:embed="rId11" cstate="print"/>
                     <a:srcRect/>
                     <a:stretch>
                       <a:fillRect/>
@@ -1785,7 +1753,7 @@
     </w:p>
     <w:p>
       <w:pPr>
-        <w:pStyle w:val="berschrift2"/>
+        <w:pStyle w:val="Heading2"/>
         <w:rPr>
           <w:lang w:val="en-GB"/>
         </w:rPr>
@@ -1902,54 +1870,28 @@
         </w:rPr>
         <w:t xml:space="preserve">(Scenario </w:t>
       </w:r>
-      <w:r>
-        <w:fldChar w:fldCharType="begin"/>
-      </w:r>
-      <w:r>
-        <w:rPr>
-          <w:lang w:val="en-GB"/>
-        </w:rPr>
-        <w:instrText xml:space="preserve"> REF _Ref433871930 \r \h  \* MERGEFORMAT </w:instrText>
-      </w:r>
-      <w:r>
-        <w:fldChar w:fldCharType="separate"/>
-      </w:r>
-      <w:r>
-        <w:rPr>
-          <w:lang w:val="en-GB"/>
-        </w:rPr>
-        <w:t>1</w:t>
-      </w:r>
-      <w:r>
-        <w:fldChar w:fldCharType="end"/>
-      </w:r>
+      <w:fldSimple w:instr=" REF _Ref433871930 \r \h  \* MERGEFORMAT ">
+        <w:r>
+          <w:rPr>
+            <w:lang w:val="en-GB"/>
+          </w:rPr>
+          <w:t>1</w:t>
+        </w:r>
+      </w:fldSimple>
       <w:r>
         <w:rPr>
           <w:lang w:val="en-GB"/>
         </w:rPr>
         <w:t xml:space="preserve"> or </w:t>
       </w:r>
-      <w:r>
-        <w:fldChar w:fldCharType="begin"/>
-      </w:r>
-      <w:r>
-        <w:rPr>
-          <w:lang w:val="en-GB"/>
-        </w:rPr>
-        <w:instrText xml:space="preserve"> REF _Ref433871784 \r \h  \* MERGEFORMAT </w:instrText>
-      </w:r>
-      <w:r>
-        <w:fldChar w:fldCharType="separate"/>
-      </w:r>
-      <w:r>
-        <w:rPr>
-          <w:lang w:val="en-GB"/>
-        </w:rPr>
-        <w:t>2</w:t>
-      </w:r>
-      <w:r>
-        <w:fldChar w:fldCharType="end"/>
-      </w:r>
+      <w:fldSimple w:instr=" REF _Ref433871784 \r \h  \* MERGEFORMAT ">
+        <w:r>
+          <w:rPr>
+            <w:lang w:val="en-GB"/>
+          </w:rPr>
+          <w:t>2</w:t>
+        </w:r>
+      </w:fldSimple>
       <w:r>
         <w:rPr>
           <w:lang w:val="en-GB"/>
@@ -2082,7 +2024,7 @@
                     </pic:cNvPicPr>
                   </pic:nvPicPr>
                   <pic:blipFill>
-                    <a:blip r:embed="rId13" cstate="print"/>
+                    <a:blip r:embed="rId12" cstate="print"/>
                     <a:srcRect/>
                     <a:stretch>
                       <a:fillRect/>
@@ -2229,7 +2171,7 @@
                     </pic:cNvPicPr>
                   </pic:nvPicPr>
                   <pic:blipFill>
-                    <a:blip r:embed="rId14" cstate="print"/>
+                    <a:blip r:embed="rId13" cstate="print"/>
                     <a:srcRect/>
                     <a:stretch>
                       <a:fillRect/>
@@ -2260,7 +2202,7 @@
     </w:p>
     <w:p>
       <w:pPr>
-        <w:pStyle w:val="berschrift2"/>
+        <w:pStyle w:val="Heading2"/>
         <w:rPr>
           <w:lang w:val="en-GB"/>
         </w:rPr>
@@ -2340,54 +2282,28 @@
         </w:rPr>
         <w:t xml:space="preserve"> Tool is open and ready (Scenario </w:t>
       </w:r>
-      <w:r>
-        <w:fldChar w:fldCharType="begin"/>
-      </w:r>
-      <w:r>
-        <w:rPr>
-          <w:lang w:val="en-GB"/>
-        </w:rPr>
-        <w:instrText xml:space="preserve"> REF _Ref433871930 \r \h  \* MERGEFORMAT </w:instrText>
-      </w:r>
-      <w:r>
-        <w:fldChar w:fldCharType="separate"/>
-      </w:r>
-      <w:r>
-        <w:rPr>
-          <w:lang w:val="en-GB"/>
-        </w:rPr>
-        <w:t>1</w:t>
-      </w:r>
-      <w:r>
-        <w:fldChar w:fldCharType="end"/>
-      </w:r>
+      <w:fldSimple w:instr=" REF _Ref433871930 \r \h  \* MERGEFORMAT ">
+        <w:r>
+          <w:rPr>
+            <w:lang w:val="en-GB"/>
+          </w:rPr>
+          <w:t>1</w:t>
+        </w:r>
+      </w:fldSimple>
       <w:r>
         <w:rPr>
           <w:lang w:val="en-GB"/>
         </w:rPr>
         <w:t xml:space="preserve"> or </w:t>
       </w:r>
-      <w:r>
-        <w:fldChar w:fldCharType="begin"/>
-      </w:r>
-      <w:r>
-        <w:rPr>
-          <w:lang w:val="en-GB"/>
-        </w:rPr>
-        <w:instrText xml:space="preserve"> REF _Ref433871784 \r \h  \* MERGEFORMAT </w:instrText>
-      </w:r>
-      <w:r>
-        <w:fldChar w:fldCharType="separate"/>
-      </w:r>
-      <w:r>
-        <w:rPr>
-          <w:lang w:val="en-GB"/>
-        </w:rPr>
-        <w:t>2</w:t>
-      </w:r>
-      <w:r>
-        <w:fldChar w:fldCharType="end"/>
-      </w:r>
+      <w:fldSimple w:instr=" REF _Ref433871784 \r \h  \* MERGEFORMAT ">
+        <w:r>
+          <w:rPr>
+            <w:lang w:val="en-GB"/>
+          </w:rPr>
+          <w:t>2</w:t>
+        </w:r>
+      </w:fldSimple>
       <w:r>
         <w:rPr>
           <w:lang w:val="en-GB"/>
@@ -2496,7 +2412,7 @@
                     </pic:cNvPicPr>
                   </pic:nvPicPr>
                   <pic:blipFill>
-                    <a:blip r:embed="rId15" cstate="print"/>
+                    <a:blip r:embed="rId14" cstate="print"/>
                     <a:srcRect/>
                     <a:stretch>
                       <a:fillRect/>
@@ -2705,7 +2621,7 @@
                     </pic:cNvPicPr>
                   </pic:nvPicPr>
                   <pic:blipFill>
-                    <a:blip r:embed="rId16" cstate="print"/>
+                    <a:blip r:embed="rId15" cstate="print"/>
                     <a:srcRect/>
                     <a:stretch>
                       <a:fillRect/>
@@ -2874,7 +2790,7 @@
     </w:p>
     <w:p>
       <w:pPr>
-        <w:pStyle w:val="berschrift2"/>
+        <w:pStyle w:val="Heading2"/>
         <w:rPr>
           <w:lang w:val="en-GB"/>
         </w:rPr>
@@ -2969,54 +2885,28 @@
         </w:rPr>
         <w:t xml:space="preserve"> Tool is open and ready (Scenario </w:t>
       </w:r>
-      <w:r>
-        <w:fldChar w:fldCharType="begin"/>
-      </w:r>
-      <w:r>
-        <w:rPr>
-          <w:lang w:val="en-GB"/>
-        </w:rPr>
-        <w:instrText xml:space="preserve"> REF _Ref433871930 \r \h  \* MERGEFORMAT </w:instrText>
-      </w:r>
-      <w:r>
-        <w:fldChar w:fldCharType="separate"/>
-      </w:r>
-      <w:r>
-        <w:rPr>
-          <w:lang w:val="en-GB"/>
-        </w:rPr>
-        <w:t>1</w:t>
-      </w:r>
-      <w:r>
-        <w:fldChar w:fldCharType="end"/>
-      </w:r>
+      <w:fldSimple w:instr=" REF _Ref433871930 \r \h  \* MERGEFORMAT ">
+        <w:r>
+          <w:rPr>
+            <w:lang w:val="en-GB"/>
+          </w:rPr>
+          <w:t>1</w:t>
+        </w:r>
+      </w:fldSimple>
       <w:r>
         <w:rPr>
           <w:lang w:val="en-GB"/>
         </w:rPr>
         <w:t xml:space="preserve"> or </w:t>
       </w:r>
-      <w:r>
-        <w:fldChar w:fldCharType="begin"/>
-      </w:r>
-      <w:r>
-        <w:rPr>
-          <w:lang w:val="en-GB"/>
-        </w:rPr>
-        <w:instrText xml:space="preserve"> REF _Ref433871784 \r \h  \* MERGEFORMAT </w:instrText>
-      </w:r>
-      <w:r>
-        <w:fldChar w:fldCharType="separate"/>
-      </w:r>
-      <w:r>
-        <w:rPr>
-          <w:lang w:val="en-GB"/>
-        </w:rPr>
-        <w:t>2</w:t>
-      </w:r>
-      <w:r>
-        <w:fldChar w:fldCharType="end"/>
-      </w:r>
+      <w:fldSimple w:instr=" REF _Ref433871784 \r \h  \* MERGEFORMAT ">
+        <w:r>
+          <w:rPr>
+            <w:lang w:val="en-GB"/>
+          </w:rPr>
+          <w:t>2</w:t>
+        </w:r>
+      </w:fldSimple>
       <w:r>
         <w:rPr>
           <w:lang w:val="en-GB"/>
@@ -3091,7 +2981,7 @@
                     </pic:cNvPicPr>
                   </pic:nvPicPr>
                   <pic:blipFill>
-                    <a:blip r:embed="rId17" cstate="print"/>
+                    <a:blip r:embed="rId16" cstate="print"/>
                     <a:srcRect/>
                     <a:stretch>
                       <a:fillRect/>
@@ -3217,27 +3107,14 @@
         </w:rPr>
         <w:t xml:space="preserve">(see Scenario </w:t>
       </w:r>
-      <w:r>
-        <w:fldChar w:fldCharType="begin"/>
-      </w:r>
-      <w:r>
-        <w:rPr>
-          <w:lang w:val="en-GB"/>
-        </w:rPr>
-        <w:instrText xml:space="preserve"> REF _Ref433873223 \r \h  \* MERGEFORMAT </w:instrText>
-      </w:r>
-      <w:r>
-        <w:fldChar w:fldCharType="separate"/>
-      </w:r>
-      <w:r>
-        <w:rPr>
-          <w:lang w:val="en-GB"/>
-        </w:rPr>
-        <w:t>6</w:t>
-      </w:r>
-      <w:r>
-        <w:fldChar w:fldCharType="end"/>
-      </w:r>
+      <w:fldSimple w:instr=" REF _Ref433873223 \r \h  \* MERGEFORMAT ">
+        <w:r>
+          <w:rPr>
+            <w:lang w:val="en-GB"/>
+          </w:rPr>
+          <w:t>6</w:t>
+        </w:r>
+      </w:fldSimple>
       <w:r>
         <w:rPr>
           <w:lang w:val="en-GB"/>
@@ -3536,7 +3413,7 @@
     </w:p>
     <w:p>
       <w:pPr>
-        <w:pStyle w:val="berschrift2"/>
+        <w:pStyle w:val="Heading2"/>
         <w:rPr>
           <w:lang w:val="en-GB"/>
         </w:rPr>
@@ -3616,54 +3493,28 @@
         </w:rPr>
         <w:t xml:space="preserve"> ready (Scenario </w:t>
       </w:r>
-      <w:r>
-        <w:fldChar w:fldCharType="begin"/>
-      </w:r>
-      <w:r>
-        <w:rPr>
-          <w:lang w:val="en-GB"/>
-        </w:rPr>
-        <w:instrText xml:space="preserve"> REF _Ref433871930 \r \h  \* MERGEFORMAT </w:instrText>
-      </w:r>
-      <w:r>
-        <w:fldChar w:fldCharType="separate"/>
-      </w:r>
-      <w:r>
-        <w:rPr>
-          <w:lang w:val="en-GB"/>
-        </w:rPr>
-        <w:t>1</w:t>
-      </w:r>
-      <w:r>
-        <w:fldChar w:fldCharType="end"/>
-      </w:r>
+      <w:fldSimple w:instr=" REF _Ref433871930 \r \h  \* MERGEFORMAT ">
+        <w:r>
+          <w:rPr>
+            <w:lang w:val="en-GB"/>
+          </w:rPr>
+          <w:t>1</w:t>
+        </w:r>
+      </w:fldSimple>
       <w:r>
         <w:rPr>
           <w:lang w:val="en-GB"/>
         </w:rPr>
         <w:t xml:space="preserve"> or </w:t>
       </w:r>
-      <w:r>
-        <w:fldChar w:fldCharType="begin"/>
-      </w:r>
-      <w:r>
-        <w:rPr>
-          <w:lang w:val="en-GB"/>
-        </w:rPr>
-        <w:instrText xml:space="preserve"> REF _Ref433871784 \r \h  \* MERGEFORMAT </w:instrText>
-      </w:r>
-      <w:r>
-        <w:fldChar w:fldCharType="separate"/>
-      </w:r>
-      <w:r>
-        <w:rPr>
-          <w:lang w:val="en-GB"/>
-        </w:rPr>
-        <w:t>2</w:t>
-      </w:r>
-      <w:r>
-        <w:fldChar w:fldCharType="end"/>
-      </w:r>
+      <w:fldSimple w:instr=" REF _Ref433871784 \r \h  \* MERGEFORMAT ">
+        <w:r>
+          <w:rPr>
+            <w:lang w:val="en-GB"/>
+          </w:rPr>
+          <w:t>2</w:t>
+        </w:r>
+      </w:fldSimple>
       <w:r>
         <w:rPr>
           <w:lang w:val="en-GB"/>
@@ -3766,7 +3617,7 @@
                     </pic:cNvPicPr>
                   </pic:nvPicPr>
                   <pic:blipFill>
-                    <a:blip r:embed="rId18" cstate="print"/>
+                    <a:blip r:embed="rId17" cstate="print"/>
                     <a:srcRect/>
                     <a:stretch>
                       <a:fillRect/>
@@ -3923,7 +3774,7 @@
                     </pic:cNvPicPr>
                   </pic:nvPicPr>
                   <pic:blipFill>
-                    <a:blip r:embed="rId19" cstate="print"/>
+                    <a:blip r:embed="rId18" cstate="print"/>
                     <a:srcRect/>
                     <a:stretch>
                       <a:fillRect/>
@@ -4015,7 +3866,7 @@
     </w:p>
     <w:p>
       <w:pPr>
-        <w:pStyle w:val="berschrift2"/>
+        <w:pStyle w:val="Heading2"/>
         <w:rPr>
           <w:lang w:val="en-GB"/>
         </w:rPr>
@@ -4126,54 +3977,28 @@
         </w:rPr>
         <w:t xml:space="preserve"> Tool is open and ready (Scenario </w:t>
       </w:r>
-      <w:r>
-        <w:fldChar w:fldCharType="begin"/>
-      </w:r>
-      <w:r>
-        <w:rPr>
-          <w:lang w:val="en-GB"/>
-        </w:rPr>
-        <w:instrText xml:space="preserve"> REF _Ref433871930 \r \h  \* MERGEFORMAT </w:instrText>
-      </w:r>
-      <w:r>
-        <w:fldChar w:fldCharType="separate"/>
-      </w:r>
-      <w:r>
-        <w:rPr>
-          <w:lang w:val="en-GB"/>
-        </w:rPr>
-        <w:t>1</w:t>
-      </w:r>
-      <w:r>
-        <w:fldChar w:fldCharType="end"/>
-      </w:r>
+      <w:fldSimple w:instr=" REF _Ref433871930 \r \h  \* MERGEFORMAT ">
+        <w:r>
+          <w:rPr>
+            <w:lang w:val="en-GB"/>
+          </w:rPr>
+          <w:t>1</w:t>
+        </w:r>
+      </w:fldSimple>
       <w:r>
         <w:rPr>
           <w:lang w:val="en-GB"/>
         </w:rPr>
         <w:t xml:space="preserve"> or </w:t>
       </w:r>
-      <w:r>
-        <w:fldChar w:fldCharType="begin"/>
-      </w:r>
-      <w:r>
-        <w:rPr>
-          <w:lang w:val="en-GB"/>
-        </w:rPr>
-        <w:instrText xml:space="preserve"> REF _Ref433871784 \r \h  \* MERGEFORMAT </w:instrText>
-      </w:r>
-      <w:r>
-        <w:fldChar w:fldCharType="separate"/>
-      </w:r>
-      <w:r>
-        <w:rPr>
-          <w:lang w:val="en-GB"/>
-        </w:rPr>
-        <w:t>2</w:t>
-      </w:r>
-      <w:r>
-        <w:fldChar w:fldCharType="end"/>
-      </w:r>
+      <w:fldSimple w:instr=" REF _Ref433871784 \r \h  \* MERGEFORMAT ">
+        <w:r>
+          <w:rPr>
+            <w:lang w:val="en-GB"/>
+          </w:rPr>
+          <w:t>2</w:t>
+        </w:r>
+      </w:fldSimple>
       <w:r>
         <w:rPr>
           <w:lang w:val="en-GB"/>
@@ -4286,7 +4111,7 @@
                     </pic:cNvPicPr>
                   </pic:nvPicPr>
                   <pic:blipFill>
-                    <a:blip r:embed="rId20" cstate="print"/>
+                    <a:blip r:embed="rId19" cstate="print"/>
                     <a:srcRect/>
                     <a:stretch>
                       <a:fillRect/>
@@ -4399,7 +4224,7 @@
     </w:p>
     <w:p>
       <w:pPr>
-        <w:pStyle w:val="berschrift2"/>
+        <w:pStyle w:val="Heading2"/>
         <w:rPr>
           <w:lang w:val="en-GB"/>
         </w:rPr>
@@ -4511,81 +4336,42 @@
         </w:rPr>
         <w:t xml:space="preserve"> Tool is open and ready (Scenario </w:t>
       </w:r>
-      <w:r>
-        <w:fldChar w:fldCharType="begin"/>
-      </w:r>
-      <w:r>
-        <w:rPr>
-          <w:lang w:val="en-GB"/>
-        </w:rPr>
-        <w:instrText xml:space="preserve"> REF _Ref433871930 \r \h  \* MERGEFORMAT </w:instrText>
-      </w:r>
-      <w:r>
-        <w:fldChar w:fldCharType="separate"/>
-      </w:r>
-      <w:r>
-        <w:rPr>
-          <w:lang w:val="en-GB"/>
-        </w:rPr>
-        <w:t>1</w:t>
-      </w:r>
-      <w:r>
-        <w:fldChar w:fldCharType="end"/>
-      </w:r>
+      <w:fldSimple w:instr=" REF _Ref433871930 \r \h  \* MERGEFORMAT ">
+        <w:r>
+          <w:rPr>
+            <w:lang w:val="en-GB"/>
+          </w:rPr>
+          <w:t>1</w:t>
+        </w:r>
+      </w:fldSimple>
       <w:r>
         <w:rPr>
           <w:lang w:val="en-GB"/>
         </w:rPr>
         <w:t xml:space="preserve"> or </w:t>
       </w:r>
-      <w:r>
-        <w:fldChar w:fldCharType="begin"/>
-      </w:r>
-      <w:r>
-        <w:rPr>
-          <w:lang w:val="en-GB"/>
-        </w:rPr>
-        <w:instrText xml:space="preserve"> REF _Ref433871784 \r \h  \* MERGEFORMAT </w:instrText>
-      </w:r>
-      <w:r>
-        <w:fldChar w:fldCharType="separate"/>
-      </w:r>
-      <w:r>
-        <w:rPr>
-          <w:lang w:val="en-GB"/>
-        </w:rPr>
-        <w:t>2</w:t>
-      </w:r>
-      <w:r>
-        <w:fldChar w:fldCharType="end"/>
-      </w:r>
+      <w:fldSimple w:instr=" REF _Ref433871784 \r \h  \* MERGEFORMAT ">
+        <w:r>
+          <w:rPr>
+            <w:lang w:val="en-GB"/>
+          </w:rPr>
+          <w:t>2</w:t>
+        </w:r>
+      </w:fldSimple>
       <w:r>
         <w:rPr>
           <w:lang w:val="en-GB"/>
         </w:rPr>
         <w:t xml:space="preserve">), the respective element has been created (Section </w:t>
       </w:r>
-      <w:r>
-        <w:fldChar w:fldCharType="begin"/>
-      </w:r>
-      <w:r>
-        <w:rPr>
-          <w:lang w:val="en-GB"/>
-        </w:rPr>
-        <w:instrText xml:space="preserve"> REF _Ref433874984 \r \h  \* MERGEFORMAT </w:instrText>
-      </w:r>
-      <w:r>
-        <w:fldChar w:fldCharType="separate"/>
-      </w:r>
-      <w:r>
-        <w:rPr>
-          <w:lang w:val="en-GB"/>
-        </w:rPr>
-        <w:t>9</w:t>
-      </w:r>
-      <w:r>
-        <w:fldChar w:fldCharType="end"/>
-      </w:r>
+      <w:fldSimple w:instr=" REF _Ref433874984 \r \h  \* MERGEFORMAT ">
+        <w:r>
+          <w:rPr>
+            <w:lang w:val="en-GB"/>
+          </w:rPr>
+          <w:t>9</w:t>
+        </w:r>
+      </w:fldSimple>
       <w:r>
         <w:rPr>
           <w:lang w:val="en-GB"/>
@@ -4620,27 +4406,14 @@
         </w:rPr>
         <w:t xml:space="preserve">After creating new elements according to Section </w:t>
       </w:r>
-      <w:r>
-        <w:fldChar w:fldCharType="begin"/>
-      </w:r>
-      <w:r>
-        <w:rPr>
-          <w:lang w:val="en-GB"/>
-        </w:rPr>
-        <w:instrText xml:space="preserve"> REF _Ref433874984 \r \h  \* MERGEFORMAT </w:instrText>
-      </w:r>
-      <w:r>
-        <w:fldChar w:fldCharType="separate"/>
-      </w:r>
-      <w:r>
-        <w:rPr>
-          <w:lang w:val="en-GB"/>
-        </w:rPr>
-        <w:t>9</w:t>
-      </w:r>
-      <w:r>
-        <w:fldChar w:fldCharType="end"/>
-      </w:r>
+      <w:fldSimple w:instr=" REF _Ref433874984 \r \h  \* MERGEFORMAT ">
+        <w:r>
+          <w:rPr>
+            <w:lang w:val="en-GB"/>
+          </w:rPr>
+          <w:t>9</w:t>
+        </w:r>
+      </w:fldSimple>
       <w:r>
         <w:rPr>
           <w:lang w:val="en-GB"/>
@@ -4784,7 +4557,7 @@
     </w:p>
     <w:p>
       <w:pPr>
-        <w:pStyle w:val="berschrift2"/>
+        <w:pStyle w:val="Heading2"/>
         <w:rPr>
           <w:lang w:val="en-GB"/>
         </w:rPr>
@@ -4865,81 +4638,42 @@
         </w:rPr>
         <w:t xml:space="preserve"> Tool is open and ready (Scenario </w:t>
       </w:r>
-      <w:r>
-        <w:fldChar w:fldCharType="begin"/>
-      </w:r>
-      <w:r>
-        <w:rPr>
-          <w:lang w:val="en-GB"/>
-        </w:rPr>
-        <w:instrText xml:space="preserve"> REF _Ref433871930 \r \h  \* MERGEFORMAT </w:instrText>
-      </w:r>
-      <w:r>
-        <w:fldChar w:fldCharType="separate"/>
-      </w:r>
-      <w:r>
-        <w:rPr>
-          <w:lang w:val="en-GB"/>
-        </w:rPr>
-        <w:t>1</w:t>
-      </w:r>
-      <w:r>
-        <w:fldChar w:fldCharType="end"/>
-      </w:r>
+      <w:fldSimple w:instr=" REF _Ref433871930 \r \h  \* MERGEFORMAT ">
+        <w:r>
+          <w:rPr>
+            <w:lang w:val="en-GB"/>
+          </w:rPr>
+          <w:t>1</w:t>
+        </w:r>
+      </w:fldSimple>
       <w:r>
         <w:rPr>
           <w:lang w:val="en-GB"/>
         </w:rPr>
         <w:t xml:space="preserve"> or </w:t>
       </w:r>
-      <w:r>
-        <w:fldChar w:fldCharType="begin"/>
-      </w:r>
-      <w:r>
-        <w:rPr>
-          <w:lang w:val="en-GB"/>
-        </w:rPr>
-        <w:instrText xml:space="preserve"> REF _Ref433871784 \r \h  \* MERGEFORMAT </w:instrText>
-      </w:r>
-      <w:r>
-        <w:fldChar w:fldCharType="separate"/>
-      </w:r>
-      <w:r>
-        <w:rPr>
-          <w:lang w:val="en-GB"/>
-        </w:rPr>
-        <w:t>2</w:t>
-      </w:r>
-      <w:r>
-        <w:fldChar w:fldCharType="end"/>
-      </w:r>
+      <w:fldSimple w:instr=" REF _Ref433871784 \r \h  \* MERGEFORMAT ">
+        <w:r>
+          <w:rPr>
+            <w:lang w:val="en-GB"/>
+          </w:rPr>
+          <w:t>2</w:t>
+        </w:r>
+      </w:fldSimple>
       <w:r>
         <w:rPr>
           <w:lang w:val="en-GB"/>
         </w:rPr>
         <w:t xml:space="preserve">), the respective element has been created (Section </w:t>
       </w:r>
-      <w:r>
-        <w:fldChar w:fldCharType="begin"/>
-      </w:r>
-      <w:r>
-        <w:rPr>
-          <w:lang w:val="en-GB"/>
-        </w:rPr>
-        <w:instrText xml:space="preserve"> REF _Ref433874984 \r \h  \* MERGEFORMAT </w:instrText>
-      </w:r>
-      <w:r>
-        <w:fldChar w:fldCharType="separate"/>
-      </w:r>
-      <w:r>
-        <w:rPr>
-          <w:lang w:val="en-GB"/>
-        </w:rPr>
-        <w:t>9</w:t>
-      </w:r>
-      <w:r>
-        <w:fldChar w:fldCharType="end"/>
-      </w:r>
+      <w:fldSimple w:instr=" REF _Ref433874984 \r \h  \* MERGEFORMAT ">
+        <w:r>
+          <w:rPr>
+            <w:lang w:val="en-GB"/>
+          </w:rPr>
+          <w:t>9</w:t>
+        </w:r>
+      </w:fldSimple>
       <w:r>
         <w:rPr>
           <w:lang w:val="en-GB"/>
@@ -5006,7 +4740,7 @@
     </w:p>
     <w:p>
       <w:pPr>
-        <w:pStyle w:val="Listenabsatz"/>
+        <w:pStyle w:val="ListParagraph"/>
         <w:numPr>
           <w:ilvl w:val="0"/>
           <w:numId w:val="13"/>
@@ -5021,32 +4755,12 @@
         <w:rPr>
           <w:lang w:val="en-GB"/>
         </w:rPr>
-        <w:t>Source (</w:t>
-      </w:r>
-      <w:proofErr w:type="spellStart"/>
-      <w:r>
-        <w:rPr>
-          <w:lang w:val="en-GB"/>
-        </w:rPr>
-        <w:t>eu</w:t>
-      </w:r>
-      <w:proofErr w:type="spellEnd"/>
-      <w:r>
-        <w:rPr>
-          <w:lang w:val="en-US"/>
-        </w:rPr>
-        <w:t xml:space="preserve"> </w:t>
-      </w:r>
-      <w:r>
-        <w:rPr>
-          <w:lang w:val="en-GB"/>
-        </w:rPr>
-        <w:t xml:space="preserve">eu.qualimaster:spring-client:3.1-SNAPSHOT), </w:t>
-      </w:r>
-    </w:p>
-    <w:p>
-      <w:pPr>
-        <w:pStyle w:val="Listenabsatz"/>
+        <w:t xml:space="preserve">Source (eu.qualimaster:spring-client:3.1-SNAPSHOT), </w:t>
+      </w:r>
+    </w:p>
+    <w:p>
+      <w:pPr>
+        <w:pStyle w:val="ListParagraph"/>
         <w:numPr>
           <w:ilvl w:val="0"/>
           <w:numId w:val="13"/>
@@ -5066,7 +4780,7 @@
     </w:p>
     <w:p>
       <w:pPr>
-        <w:pStyle w:val="Listenabsatz"/>
+        <w:pStyle w:val="ListParagraph"/>
         <w:numPr>
           <w:ilvl w:val="0"/>
           <w:numId w:val="13"/>
@@ -5202,7 +4916,7 @@
     </w:p>
     <w:p>
       <w:pPr>
-        <w:pStyle w:val="berschrift2"/>
+        <w:pStyle w:val="Heading2"/>
         <w:rPr>
           <w:lang w:val="en-GB"/>
         </w:rPr>
@@ -5311,54 +5025,28 @@
         </w:rPr>
         <w:t xml:space="preserve"> Tool is open and ready (Scenario </w:t>
       </w:r>
-      <w:r>
-        <w:fldChar w:fldCharType="begin"/>
-      </w:r>
-      <w:r>
-        <w:rPr>
-          <w:lang w:val="en-GB"/>
-        </w:rPr>
-        <w:instrText xml:space="preserve"> REF _Ref433871930 \r \h  \* MERGEFORMAT </w:instrText>
-      </w:r>
-      <w:r>
-        <w:fldChar w:fldCharType="separate"/>
-      </w:r>
-      <w:r>
-        <w:rPr>
-          <w:lang w:val="en-GB"/>
-        </w:rPr>
-        <w:t>1</w:t>
-      </w:r>
-      <w:r>
-        <w:fldChar w:fldCharType="end"/>
-      </w:r>
+      <w:fldSimple w:instr=" REF _Ref433871930 \r \h  \* MERGEFORMAT ">
+        <w:r>
+          <w:rPr>
+            <w:lang w:val="en-GB"/>
+          </w:rPr>
+          <w:t>1</w:t>
+        </w:r>
+      </w:fldSimple>
       <w:r>
         <w:rPr>
           <w:lang w:val="en-GB"/>
         </w:rPr>
         <w:t xml:space="preserve"> or </w:t>
       </w:r>
-      <w:r>
-        <w:fldChar w:fldCharType="begin"/>
-      </w:r>
-      <w:r>
-        <w:rPr>
-          <w:lang w:val="en-GB"/>
-        </w:rPr>
-        <w:instrText xml:space="preserve"> REF _Ref433871784 \r \h  \* MERGEFORMAT </w:instrText>
-      </w:r>
-      <w:r>
-        <w:fldChar w:fldCharType="separate"/>
-      </w:r>
-      <w:r>
-        <w:rPr>
-          <w:lang w:val="en-GB"/>
-        </w:rPr>
-        <w:t>2</w:t>
-      </w:r>
-      <w:r>
-        <w:fldChar w:fldCharType="end"/>
-      </w:r>
+      <w:fldSimple w:instr=" REF _Ref433871784 \r \h  \* MERGEFORMAT ">
+        <w:r>
+          <w:rPr>
+            <w:lang w:val="en-GB"/>
+          </w:rPr>
+          <w:t>2</w:t>
+        </w:r>
+      </w:fldSimple>
       <w:r>
         <w:rPr>
           <w:lang w:val="en-GB"/>
@@ -5383,27 +5071,14 @@
         </w:rPr>
         <w:t xml:space="preserve"> </w:t>
       </w:r>
-      <w:r>
-        <w:fldChar w:fldCharType="begin"/>
-      </w:r>
-      <w:r>
-        <w:rPr>
-          <w:lang w:val="en-GB"/>
-        </w:rPr>
-        <w:instrText xml:space="preserve"> REF _Ref439264313 \r \h  \* MERGEFORMAT </w:instrText>
-      </w:r>
-      <w:r>
-        <w:fldChar w:fldCharType="separate"/>
-      </w:r>
-      <w:r>
-        <w:rPr>
-          <w:lang w:val="en-GB"/>
-        </w:rPr>
-        <w:t>10</w:t>
-      </w:r>
-      <w:r>
-        <w:fldChar w:fldCharType="end"/>
-      </w:r>
+      <w:fldSimple w:instr=" REF _Ref439264313 \r \h  \* MERGEFORMAT ">
+        <w:r>
+          <w:rPr>
+            <w:lang w:val="en-GB"/>
+          </w:rPr>
+          <w:t>10</w:t>
+        </w:r>
+      </w:fldSimple>
       <w:r>
         <w:rPr>
           <w:lang w:val="en-GB"/>
@@ -5575,7 +5250,7 @@
     </w:p>
     <w:p>
       <w:pPr>
-        <w:pStyle w:val="berschrift2"/>
+        <w:pStyle w:val="Heading2"/>
         <w:rPr>
           <w:lang w:val="en-GB"/>
         </w:rPr>
@@ -5702,54 +5377,28 @@
         </w:rPr>
         <w:t xml:space="preserve"> Tool is open and ready (Scenario </w:t>
       </w:r>
-      <w:r>
-        <w:fldChar w:fldCharType="begin"/>
-      </w:r>
-      <w:r>
-        <w:rPr>
-          <w:lang w:val="en-GB"/>
-        </w:rPr>
-        <w:instrText xml:space="preserve"> REF _Ref433871930 \r \h  \* MERGEFORMAT </w:instrText>
-      </w:r>
-      <w:r>
-        <w:fldChar w:fldCharType="separate"/>
-      </w:r>
-      <w:r>
-        <w:rPr>
-          <w:lang w:val="en-GB"/>
-        </w:rPr>
-        <w:t>1</w:t>
-      </w:r>
-      <w:r>
-        <w:fldChar w:fldCharType="end"/>
-      </w:r>
+      <w:fldSimple w:instr=" REF _Ref433871930 \r \h  \* MERGEFORMAT ">
+        <w:r>
+          <w:rPr>
+            <w:lang w:val="en-GB"/>
+          </w:rPr>
+          <w:t>1</w:t>
+        </w:r>
+      </w:fldSimple>
       <w:r>
         <w:rPr>
           <w:lang w:val="en-GB"/>
         </w:rPr>
         <w:t xml:space="preserve"> or </w:t>
       </w:r>
-      <w:r>
-        <w:fldChar w:fldCharType="begin"/>
-      </w:r>
-      <w:r>
-        <w:rPr>
-          <w:lang w:val="en-GB"/>
-        </w:rPr>
-        <w:instrText xml:space="preserve"> REF _Ref433871784 \r \h  \* MERGEFORMAT </w:instrText>
-      </w:r>
-      <w:r>
-        <w:fldChar w:fldCharType="separate"/>
-      </w:r>
-      <w:r>
-        <w:rPr>
-          <w:lang w:val="en-GB"/>
-        </w:rPr>
-        <w:t>2</w:t>
-      </w:r>
-      <w:r>
-        <w:fldChar w:fldCharType="end"/>
-      </w:r>
+      <w:fldSimple w:instr=" REF _Ref433871784 \r \h  \* MERGEFORMAT ">
+        <w:r>
+          <w:rPr>
+            <w:lang w:val="en-GB"/>
+          </w:rPr>
+          <w:t>2</w:t>
+        </w:r>
+      </w:fldSimple>
       <w:r>
         <w:rPr>
           <w:lang w:val="en-GB"/>
@@ -5871,7 +5520,7 @@
                     </pic:cNvPicPr>
                   </pic:nvPicPr>
                   <pic:blipFill>
-                    <a:blip r:embed="rId21" cstate="print"/>
+                    <a:blip r:embed="rId20" cstate="print"/>
                     <a:srcRect/>
                     <a:stretch>
                       <a:fillRect/>
@@ -5988,7 +5637,7 @@
     </w:p>
     <w:p>
       <w:pPr>
-        <w:pStyle w:val="berschrift2"/>
+        <w:pStyle w:val="Heading2"/>
         <w:rPr>
           <w:lang w:val="en-GB"/>
         </w:rPr>
@@ -6066,54 +5715,28 @@
         </w:rPr>
         <w:t xml:space="preserve"> Tool is open and ready (Scenario </w:t>
       </w:r>
-      <w:r>
-        <w:fldChar w:fldCharType="begin"/>
-      </w:r>
-      <w:r>
-        <w:rPr>
-          <w:lang w:val="en-GB"/>
-        </w:rPr>
-        <w:instrText xml:space="preserve"> REF _Ref433871930 \r \h  \* MERGEFORMAT </w:instrText>
-      </w:r>
-      <w:r>
-        <w:fldChar w:fldCharType="separate"/>
-      </w:r>
-      <w:r>
-        <w:rPr>
-          <w:lang w:val="en-GB"/>
-        </w:rPr>
-        <w:t>1</w:t>
-      </w:r>
-      <w:r>
-        <w:fldChar w:fldCharType="end"/>
-      </w:r>
+      <w:fldSimple w:instr=" REF _Ref433871930 \r \h  \* MERGEFORMAT ">
+        <w:r>
+          <w:rPr>
+            <w:lang w:val="en-GB"/>
+          </w:rPr>
+          <w:t>1</w:t>
+        </w:r>
+      </w:fldSimple>
       <w:r>
         <w:rPr>
           <w:lang w:val="en-GB"/>
         </w:rPr>
         <w:t xml:space="preserve"> or </w:t>
       </w:r>
-      <w:r>
-        <w:fldChar w:fldCharType="begin"/>
-      </w:r>
-      <w:r>
-        <w:rPr>
-          <w:lang w:val="en-GB"/>
-        </w:rPr>
-        <w:instrText xml:space="preserve"> REF _Ref433871784 \r \h  \* MERGEFORMAT </w:instrText>
-      </w:r>
-      <w:r>
-        <w:fldChar w:fldCharType="separate"/>
-      </w:r>
-      <w:r>
-        <w:rPr>
-          <w:lang w:val="en-GB"/>
-        </w:rPr>
-        <w:t>2</w:t>
-      </w:r>
-      <w:r>
-        <w:fldChar w:fldCharType="end"/>
-      </w:r>
+      <w:fldSimple w:instr=" REF _Ref433871784 \r \h  \* MERGEFORMAT ">
+        <w:r>
+          <w:rPr>
+            <w:lang w:val="en-GB"/>
+          </w:rPr>
+          <w:t>2</w:t>
+        </w:r>
+      </w:fldSimple>
       <w:r>
         <w:rPr>
           <w:lang w:val="en-GB"/>
@@ -6201,7 +5824,7 @@
                     </pic:cNvPicPr>
                   </pic:nvPicPr>
                   <pic:blipFill>
-                    <a:blip r:embed="rId22" cstate="print"/>
+                    <a:blip r:embed="rId21" cstate="print"/>
                     <a:srcRect/>
                     <a:stretch>
                       <a:fillRect/>
@@ -6232,7 +5855,7 @@
     </w:p>
     <w:p>
       <w:pPr>
-        <w:pStyle w:val="Listenabsatz"/>
+        <w:pStyle w:val="ListParagraph"/>
         <w:numPr>
           <w:ilvl w:val="0"/>
           <w:numId w:val="6"/>
@@ -6326,7 +5949,7 @@
                     </pic:cNvPicPr>
                   </pic:nvPicPr>
                   <pic:blipFill>
-                    <a:blip r:embed="rId23" cstate="print"/>
+                    <a:blip r:embed="rId22" cstate="print"/>
                     <a:srcRect/>
                     <a:stretch>
                       <a:fillRect/>
@@ -6357,7 +5980,7 @@
     </w:p>
     <w:p>
       <w:pPr>
-        <w:pStyle w:val="Listenabsatz"/>
+        <w:pStyle w:val="ListParagraph"/>
         <w:numPr>
           <w:ilvl w:val="0"/>
           <w:numId w:val="6"/>
@@ -6517,7 +6140,7 @@
     </w:p>
     <w:p>
       <w:pPr>
-        <w:pStyle w:val="berschrift2"/>
+        <w:pStyle w:val="Heading2"/>
         <w:rPr>
           <w:lang w:val="en-GB"/>
         </w:rPr>
@@ -6573,54 +6196,28 @@
         </w:rPr>
         <w:t xml:space="preserve"> Tool is open and ready (Scenario </w:t>
       </w:r>
-      <w:r>
-        <w:fldChar w:fldCharType="begin"/>
-      </w:r>
-      <w:r>
-        <w:rPr>
-          <w:lang w:val="en-GB"/>
-        </w:rPr>
-        <w:instrText xml:space="preserve"> REF _Ref433871930 \r \h  \* MERGEFORMAT </w:instrText>
-      </w:r>
-      <w:r>
-        <w:fldChar w:fldCharType="separate"/>
-      </w:r>
-      <w:r>
-        <w:rPr>
-          <w:lang w:val="en-GB"/>
-        </w:rPr>
-        <w:t>1</w:t>
-      </w:r>
-      <w:r>
-        <w:fldChar w:fldCharType="end"/>
-      </w:r>
+      <w:fldSimple w:instr=" REF _Ref433871930 \r \h  \* MERGEFORMAT ">
+        <w:r>
+          <w:rPr>
+            <w:lang w:val="en-GB"/>
+          </w:rPr>
+          <w:t>1</w:t>
+        </w:r>
+      </w:fldSimple>
       <w:r>
         <w:rPr>
           <w:lang w:val="en-GB"/>
         </w:rPr>
         <w:t xml:space="preserve"> or </w:t>
       </w:r>
-      <w:r>
-        <w:fldChar w:fldCharType="begin"/>
-      </w:r>
-      <w:r>
-        <w:rPr>
-          <w:lang w:val="en-GB"/>
-        </w:rPr>
-        <w:instrText xml:space="preserve"> REF _Ref433871784 \r \h  \* MERGEFORMAT </w:instrText>
-      </w:r>
-      <w:r>
-        <w:fldChar w:fldCharType="separate"/>
-      </w:r>
-      <w:r>
-        <w:rPr>
-          <w:lang w:val="en-GB"/>
-        </w:rPr>
-        <w:t>2</w:t>
-      </w:r>
-      <w:r>
-        <w:fldChar w:fldCharType="end"/>
-      </w:r>
+      <w:fldSimple w:instr=" REF _Ref433871784 \r \h  \* MERGEFORMAT ">
+        <w:r>
+          <w:rPr>
+            <w:lang w:val="en-GB"/>
+          </w:rPr>
+          <w:t>2</w:t>
+        </w:r>
+      </w:fldSimple>
       <w:r>
         <w:rPr>
           <w:lang w:val="en-GB"/>
@@ -6680,7 +6277,7 @@
         </w:rPr>
         <w:lastRenderedPageBreak/>
         <w:drawing>
-          <wp:inline distT="0" distB="0" distL="0" distR="0" wp14:anchorId="59EF6757" wp14:editId="505C63B9">
+          <wp:inline distT="0" distB="0" distL="0" distR="0">
             <wp:extent cx="3438410" cy="2859206"/>
             <wp:effectExtent l="19050" t="0" r="0" b="0"/>
             <wp:docPr id="25" name="Picture 1"/>
@@ -6697,7 +6294,7 @@
                     </pic:cNvPicPr>
                   </pic:nvPicPr>
                   <pic:blipFill>
-                    <a:blip r:embed="rId24" cstate="print"/>
+                    <a:blip r:embed="rId23" cstate="print"/>
                     <a:srcRect/>
                     <a:stretch>
                       <a:fillRect/>
@@ -6750,7 +6347,7 @@
     </w:p>
     <w:p>
       <w:pPr>
-        <w:pStyle w:val="berschrift2"/>
+        <w:pStyle w:val="Heading2"/>
         <w:rPr>
           <w:lang w:val="en-GB"/>
         </w:rPr>
@@ -6814,54 +6411,28 @@
         </w:rPr>
         <w:t xml:space="preserve"> Tool is open and ready (Scenario </w:t>
       </w:r>
-      <w:r>
-        <w:fldChar w:fldCharType="begin"/>
-      </w:r>
-      <w:r>
-        <w:rPr>
-          <w:lang w:val="en-GB"/>
-        </w:rPr>
-        <w:instrText xml:space="preserve"> REF _Ref433871930 \r \h  \* MERGEFORMAT </w:instrText>
-      </w:r>
-      <w:r>
-        <w:fldChar w:fldCharType="separate"/>
-      </w:r>
-      <w:r>
-        <w:rPr>
-          <w:lang w:val="en-GB"/>
-        </w:rPr>
-        <w:t>1</w:t>
-      </w:r>
-      <w:r>
-        <w:fldChar w:fldCharType="end"/>
-      </w:r>
+      <w:fldSimple w:instr=" REF _Ref433871930 \r \h  \* MERGEFORMAT ">
+        <w:r>
+          <w:rPr>
+            <w:lang w:val="en-GB"/>
+          </w:rPr>
+          <w:t>1</w:t>
+        </w:r>
+      </w:fldSimple>
       <w:r>
         <w:rPr>
           <w:lang w:val="en-GB"/>
         </w:rPr>
         <w:t xml:space="preserve"> or </w:t>
       </w:r>
-      <w:r>
-        <w:fldChar w:fldCharType="begin"/>
-      </w:r>
-      <w:r>
-        <w:rPr>
-          <w:lang w:val="en-GB"/>
-        </w:rPr>
-        <w:instrText xml:space="preserve"> REF _Ref433871784 \r \h  \* MERGEFORMAT </w:instrText>
-      </w:r>
-      <w:r>
-        <w:fldChar w:fldCharType="separate"/>
-      </w:r>
-      <w:r>
-        <w:rPr>
-          <w:lang w:val="en-GB"/>
-        </w:rPr>
-        <w:t>2</w:t>
-      </w:r>
-      <w:r>
-        <w:fldChar w:fldCharType="end"/>
-      </w:r>
+      <w:fldSimple w:instr=" REF _Ref433871784 \r \h  \* MERGEFORMAT ">
+        <w:r>
+          <w:rPr>
+            <w:lang w:val="en-GB"/>
+          </w:rPr>
+          <w:t>2</w:t>
+        </w:r>
+      </w:fldSimple>
       <w:r>
         <w:rPr>
           <w:lang w:val="en-GB"/>
@@ -6960,7 +6531,7 @@
           <w:lang w:eastAsia="de-DE"/>
         </w:rPr>
         <w:drawing>
-          <wp:inline distT="0" distB="0" distL="0" distR="0" wp14:anchorId="2EF7A87D" wp14:editId="6E07918F">
+          <wp:inline distT="0" distB="0" distL="0" distR="0">
             <wp:extent cx="2476500" cy="808653"/>
             <wp:effectExtent l="19050" t="0" r="0" b="0"/>
             <wp:docPr id="9" name="Picture 3"/>
@@ -6977,7 +6548,7 @@
                     </pic:cNvPicPr>
                   </pic:nvPicPr>
                   <pic:blipFill>
-                    <a:blip r:embed="rId25" cstate="print"/>
+                    <a:blip r:embed="rId24" cstate="print"/>
                     <a:srcRect/>
                     <a:stretch>
                       <a:fillRect/>
@@ -7071,7 +6642,7 @@
     </w:p>
     <w:p>
       <w:pPr>
-        <w:pStyle w:val="berschrift2"/>
+        <w:pStyle w:val="Heading2"/>
         <w:rPr>
           <w:lang w:val="en-GB"/>
         </w:rPr>
@@ -7125,54 +6696,28 @@
         </w:rPr>
         <w:t xml:space="preserve"> Tool is open and ready (Scenario </w:t>
       </w:r>
-      <w:r>
-        <w:fldChar w:fldCharType="begin"/>
-      </w:r>
-      <w:r>
-        <w:rPr>
-          <w:lang w:val="en-GB"/>
-        </w:rPr>
-        <w:instrText xml:space="preserve"> REF _Ref433871930 \r \h  \* MERGEFORMAT </w:instrText>
-      </w:r>
-      <w:r>
-        <w:fldChar w:fldCharType="separate"/>
-      </w:r>
-      <w:r>
-        <w:rPr>
-          <w:lang w:val="en-GB"/>
-        </w:rPr>
-        <w:t>1</w:t>
-      </w:r>
-      <w:r>
-        <w:fldChar w:fldCharType="end"/>
-      </w:r>
+      <w:fldSimple w:instr=" REF _Ref433871930 \r \h  \* MERGEFORMAT ">
+        <w:r>
+          <w:rPr>
+            <w:lang w:val="en-GB"/>
+          </w:rPr>
+          <w:t>1</w:t>
+        </w:r>
+      </w:fldSimple>
       <w:r>
         <w:rPr>
           <w:lang w:val="en-GB"/>
         </w:rPr>
         <w:t xml:space="preserve"> or </w:t>
       </w:r>
-      <w:r>
-        <w:fldChar w:fldCharType="begin"/>
-      </w:r>
-      <w:r>
-        <w:rPr>
-          <w:lang w:val="en-GB"/>
-        </w:rPr>
-        <w:instrText xml:space="preserve"> REF _Ref433871784 \r \h  \* MERGEFORMAT </w:instrText>
-      </w:r>
-      <w:r>
-        <w:fldChar w:fldCharType="separate"/>
-      </w:r>
-      <w:r>
-        <w:rPr>
-          <w:lang w:val="en-GB"/>
-        </w:rPr>
-        <w:t>2</w:t>
-      </w:r>
-      <w:r>
-        <w:fldChar w:fldCharType="end"/>
-      </w:r>
+      <w:fldSimple w:instr=" REF _Ref433871784 \r \h  \* MERGEFORMAT ">
+        <w:r>
+          <w:rPr>
+            <w:lang w:val="en-GB"/>
+          </w:rPr>
+          <w:t>2</w:t>
+        </w:r>
+      </w:fldSimple>
       <w:r>
         <w:rPr>
           <w:lang w:val="en-GB"/>
@@ -7244,7 +6789,7 @@
           <w:lang w:eastAsia="de-DE"/>
         </w:rPr>
         <w:drawing>
-          <wp:inline distT="0" distB="0" distL="0" distR="0" wp14:anchorId="33680619" wp14:editId="38BEBD55">
+          <wp:inline distT="0" distB="0" distL="0" distR="0">
             <wp:extent cx="2386013" cy="1590675"/>
             <wp:effectExtent l="19050" t="0" r="0" b="0"/>
             <wp:docPr id="10" name="Picture 4"/>
@@ -7261,7 +6806,7 @@
                     </pic:cNvPicPr>
                   </pic:nvPicPr>
                   <pic:blipFill>
-                    <a:blip r:embed="rId26" cstate="print"/>
+                    <a:blip r:embed="rId25" cstate="print"/>
                     <a:srcRect/>
                     <a:stretch>
                       <a:fillRect/>
@@ -7424,7 +6969,7 @@
     </w:p>
     <w:p>
       <w:pPr>
-        <w:pStyle w:val="berschrift2"/>
+        <w:pStyle w:val="Heading2"/>
         <w:rPr>
           <w:lang w:val="en-GB"/>
         </w:rPr>
@@ -7528,54 +7073,28 @@
         </w:rPr>
         <w:t xml:space="preserve"> Tool is open and ready (Scenario </w:t>
       </w:r>
-      <w:r>
-        <w:fldChar w:fldCharType="begin"/>
-      </w:r>
-      <w:r>
-        <w:rPr>
-          <w:lang w:val="en-GB"/>
-        </w:rPr>
-        <w:instrText xml:space="preserve"> REF _Ref433871930 \r \h  \* MERGEFORMAT </w:instrText>
-      </w:r>
-      <w:r>
-        <w:fldChar w:fldCharType="separate"/>
-      </w:r>
-      <w:r>
-        <w:rPr>
-          <w:lang w:val="en-GB"/>
-        </w:rPr>
-        <w:t>1</w:t>
-      </w:r>
-      <w:r>
-        <w:fldChar w:fldCharType="end"/>
-      </w:r>
+      <w:fldSimple w:instr=" REF _Ref433871930 \r \h  \* MERGEFORMAT ">
+        <w:r>
+          <w:rPr>
+            <w:lang w:val="en-GB"/>
+          </w:rPr>
+          <w:t>1</w:t>
+        </w:r>
+      </w:fldSimple>
       <w:r>
         <w:rPr>
           <w:lang w:val="en-GB"/>
         </w:rPr>
         <w:t xml:space="preserve"> or </w:t>
       </w:r>
-      <w:r>
-        <w:fldChar w:fldCharType="begin"/>
-      </w:r>
-      <w:r>
-        <w:rPr>
-          <w:lang w:val="en-GB"/>
-        </w:rPr>
-        <w:instrText xml:space="preserve"> REF _Ref433871784 \r \h  \* MERGEFORMAT </w:instrText>
-      </w:r>
-      <w:r>
-        <w:fldChar w:fldCharType="separate"/>
-      </w:r>
-      <w:r>
-        <w:rPr>
-          <w:lang w:val="en-GB"/>
-        </w:rPr>
-        <w:t>2</w:t>
-      </w:r>
-      <w:r>
-        <w:fldChar w:fldCharType="end"/>
-      </w:r>
+      <w:fldSimple w:instr=" REF _Ref433871784 \r \h  \* MERGEFORMAT ">
+        <w:r>
+          <w:rPr>
+            <w:lang w:val="en-GB"/>
+          </w:rPr>
+          <w:t>2</w:t>
+        </w:r>
+      </w:fldSimple>
       <w:r>
         <w:rPr>
           <w:lang w:val="en-GB"/>
@@ -7684,7 +7203,7 @@
                     </pic:cNvPicPr>
                   </pic:nvPicPr>
                   <pic:blipFill>
-                    <a:blip r:embed="rId27" cstate="print"/>
+                    <a:blip r:embed="rId26" cstate="print"/>
                     <a:srcRect/>
                     <a:stretch>
                       <a:fillRect/>
@@ -7764,7 +7283,7 @@
                     </pic:cNvPicPr>
                   </pic:nvPicPr>
                   <pic:blipFill>
-                    <a:blip r:embed="rId28" cstate="print"/>
+                    <a:blip r:embed="rId27" cstate="print"/>
                     <a:srcRect/>
                     <a:stretch>
                       <a:fillRect/>
@@ -7875,7 +7394,7 @@
                     </pic:cNvPicPr>
                   </pic:nvPicPr>
                   <pic:blipFill>
-                    <a:blip r:embed="rId29" cstate="print"/>
+                    <a:blip r:embed="rId28" cstate="print"/>
                     <a:srcRect/>
                     <a:stretch>
                       <a:fillRect/>
@@ -7963,7 +7482,7 @@
     </w:p>
     <w:p>
       <w:pPr>
-        <w:pStyle w:val="berschrift2"/>
+        <w:pStyle w:val="Heading2"/>
         <w:rPr>
           <w:lang w:val="en-GB"/>
         </w:rPr>
@@ -8031,54 +7550,28 @@
         </w:rPr>
         <w:t xml:space="preserve"> Tool is open and ready (Scenario </w:t>
       </w:r>
-      <w:r>
-        <w:fldChar w:fldCharType="begin"/>
-      </w:r>
-      <w:r>
-        <w:rPr>
-          <w:lang w:val="en-GB"/>
-        </w:rPr>
-        <w:instrText xml:space="preserve"> REF _Ref433871930 \r \h  \* MERGEFORMAT </w:instrText>
-      </w:r>
-      <w:r>
-        <w:fldChar w:fldCharType="separate"/>
-      </w:r>
-      <w:r>
-        <w:rPr>
-          <w:lang w:val="en-GB"/>
-        </w:rPr>
-        <w:t>1</w:t>
-      </w:r>
-      <w:r>
-        <w:fldChar w:fldCharType="end"/>
-      </w:r>
+      <w:fldSimple w:instr=" REF _Ref433871930 \r \h  \* MERGEFORMAT ">
+        <w:r>
+          <w:rPr>
+            <w:lang w:val="en-GB"/>
+          </w:rPr>
+          <w:t>1</w:t>
+        </w:r>
+      </w:fldSimple>
       <w:r>
         <w:rPr>
           <w:lang w:val="en-GB"/>
         </w:rPr>
         <w:t xml:space="preserve"> or </w:t>
       </w:r>
-      <w:r>
-        <w:fldChar w:fldCharType="begin"/>
-      </w:r>
-      <w:r>
-        <w:rPr>
-          <w:lang w:val="en-GB"/>
-        </w:rPr>
-        <w:instrText xml:space="preserve"> REF _Ref433871784 \r \h  \* MERGEFORMAT </w:instrText>
-      </w:r>
-      <w:r>
-        <w:fldChar w:fldCharType="separate"/>
-      </w:r>
-      <w:r>
-        <w:rPr>
-          <w:lang w:val="en-GB"/>
-        </w:rPr>
-        <w:t>2</w:t>
-      </w:r>
-      <w:r>
-        <w:fldChar w:fldCharType="end"/>
-      </w:r>
+      <w:fldSimple w:instr=" REF _Ref433871784 \r \h  \* MERGEFORMAT ">
+        <w:r>
+          <w:rPr>
+            <w:lang w:val="en-GB"/>
+          </w:rPr>
+          <w:t>2</w:t>
+        </w:r>
+      </w:fldSimple>
       <w:r>
         <w:rPr>
           <w:lang w:val="en-GB"/>
@@ -8181,7 +7674,7 @@
                     </pic:cNvPicPr>
                   </pic:nvPicPr>
                   <pic:blipFill>
-                    <a:blip r:embed="rId30" cstate="print"/>
+                    <a:blip r:embed="rId29" cstate="print"/>
                     <a:srcRect/>
                     <a:stretch>
                       <a:fillRect/>
@@ -8248,7 +7741,7 @@
     </w:p>
     <w:p>
       <w:pPr>
-        <w:pStyle w:val="berschrift2"/>
+        <w:pStyle w:val="Heading2"/>
         <w:rPr>
           <w:lang w:val="en-GB"/>
         </w:rPr>
@@ -8307,54 +7800,28 @@
         </w:rPr>
         <w:t xml:space="preserve"> Tool is open and ready (Scenario </w:t>
       </w:r>
-      <w:r>
-        <w:fldChar w:fldCharType="begin"/>
-      </w:r>
-      <w:r>
-        <w:rPr>
-          <w:lang w:val="en-GB"/>
-        </w:rPr>
-        <w:instrText xml:space="preserve"> REF _Ref433871930 \r \h  \* MERGEFORMAT </w:instrText>
-      </w:r>
-      <w:r>
-        <w:fldChar w:fldCharType="separate"/>
-      </w:r>
-      <w:r>
-        <w:rPr>
-          <w:lang w:val="en-GB"/>
-        </w:rPr>
-        <w:t>1</w:t>
-      </w:r>
-      <w:r>
-        <w:fldChar w:fldCharType="end"/>
-      </w:r>
+      <w:fldSimple w:instr=" REF _Ref433871930 \r \h  \* MERGEFORMAT ">
+        <w:r>
+          <w:rPr>
+            <w:lang w:val="en-GB"/>
+          </w:rPr>
+          <w:t>1</w:t>
+        </w:r>
+      </w:fldSimple>
       <w:r>
         <w:rPr>
           <w:lang w:val="en-GB"/>
         </w:rPr>
         <w:t xml:space="preserve"> or </w:t>
       </w:r>
-      <w:r>
-        <w:fldChar w:fldCharType="begin"/>
-      </w:r>
-      <w:r>
-        <w:rPr>
-          <w:lang w:val="en-GB"/>
-        </w:rPr>
-        <w:instrText xml:space="preserve"> REF _Ref433871784 \r \h  \* MERGEFORMAT </w:instrText>
-      </w:r>
-      <w:r>
-        <w:fldChar w:fldCharType="separate"/>
-      </w:r>
-      <w:r>
-        <w:rPr>
-          <w:lang w:val="en-GB"/>
-        </w:rPr>
-        <w:t>2</w:t>
-      </w:r>
-      <w:r>
-        <w:fldChar w:fldCharType="end"/>
-      </w:r>
+      <w:fldSimple w:instr=" REF _Ref433871784 \r \h  \* MERGEFORMAT ">
+        <w:r>
+          <w:rPr>
+            <w:lang w:val="en-GB"/>
+          </w:rPr>
+          <w:t>2</w:t>
+        </w:r>
+      </w:fldSimple>
       <w:r>
         <w:rPr>
           <w:lang w:val="en-GB"/>
@@ -8433,7 +7900,7 @@
                     </pic:cNvPicPr>
                   </pic:nvPicPr>
                   <pic:blipFill>
-                    <a:blip r:embed="rId31" cstate="print"/>
+                    <a:blip r:embed="rId30" cstate="print"/>
                     <a:srcRect/>
                     <a:stretch>
                       <a:fillRect/>
@@ -8484,7 +7951,7 @@
     </w:p>
     <w:p>
       <w:pPr>
-        <w:pStyle w:val="berschrift2"/>
+        <w:pStyle w:val="Heading2"/>
         <w:rPr>
           <w:lang w:val="en-GB"/>
         </w:rPr>
@@ -8537,54 +8004,28 @@
         </w:rPr>
         <w:t xml:space="preserve"> Tool is open and ready (Scenario </w:t>
       </w:r>
-      <w:r>
-        <w:fldChar w:fldCharType="begin"/>
-      </w:r>
-      <w:r>
-        <w:rPr>
-          <w:lang w:val="en-GB"/>
-        </w:rPr>
-        <w:instrText xml:space="preserve"> REF _Ref433871930 \r \h  \* MERGEFORMAT </w:instrText>
-      </w:r>
-      <w:r>
-        <w:fldChar w:fldCharType="separate"/>
-      </w:r>
-      <w:r>
-        <w:rPr>
-          <w:lang w:val="en-GB"/>
-        </w:rPr>
-        <w:t>1</w:t>
-      </w:r>
-      <w:r>
-        <w:fldChar w:fldCharType="end"/>
-      </w:r>
+      <w:fldSimple w:instr=" REF _Ref433871930 \r \h  \* MERGEFORMAT ">
+        <w:r>
+          <w:rPr>
+            <w:lang w:val="en-GB"/>
+          </w:rPr>
+          <w:t>1</w:t>
+        </w:r>
+      </w:fldSimple>
       <w:r>
         <w:rPr>
           <w:lang w:val="en-GB"/>
         </w:rPr>
         <w:t xml:space="preserve"> or </w:t>
       </w:r>
-      <w:r>
-        <w:fldChar w:fldCharType="begin"/>
-      </w:r>
-      <w:r>
-        <w:rPr>
-          <w:lang w:val="en-GB"/>
-        </w:rPr>
-        <w:instrText xml:space="preserve"> REF _Ref433871784 \r \h  \* MERGEFORMAT </w:instrText>
-      </w:r>
-      <w:r>
-        <w:fldChar w:fldCharType="separate"/>
-      </w:r>
-      <w:r>
-        <w:rPr>
-          <w:lang w:val="en-GB"/>
-        </w:rPr>
-        <w:t>2</w:t>
-      </w:r>
-      <w:r>
-        <w:fldChar w:fldCharType="end"/>
-      </w:r>
+      <w:fldSimple w:instr=" REF _Ref433871784 \r \h  \* MERGEFORMAT ">
+        <w:r>
+          <w:rPr>
+            <w:lang w:val="en-GB"/>
+          </w:rPr>
+          <w:t>2</w:t>
+        </w:r>
+      </w:fldSimple>
       <w:r>
         <w:rPr>
           <w:lang w:val="en-GB"/>
@@ -8690,7 +8131,7 @@
                     </pic:cNvPicPr>
                   </pic:nvPicPr>
                   <pic:blipFill>
-                    <a:blip r:embed="rId32" cstate="print"/>
+                    <a:blip r:embed="rId31" cstate="print"/>
                     <a:srcRect/>
                     <a:stretch>
                       <a:fillRect/>
@@ -8742,7 +8183,7 @@
     </w:p>
     <w:p>
       <w:pPr>
-        <w:pStyle w:val="berschrift2"/>
+        <w:pStyle w:val="Heading2"/>
         <w:rPr>
           <w:lang w:val="en-GB"/>
         </w:rPr>
@@ -8795,54 +8236,28 @@
         </w:rPr>
         <w:t xml:space="preserve"> Tool is open and ready (Scenario </w:t>
       </w:r>
-      <w:r>
-        <w:fldChar w:fldCharType="begin"/>
-      </w:r>
-      <w:r>
-        <w:rPr>
-          <w:lang w:val="en-GB"/>
-        </w:rPr>
-        <w:instrText xml:space="preserve"> REF _Ref433871930 \r \h  \* MERGEFORMAT </w:instrText>
-      </w:r>
-      <w:r>
-        <w:fldChar w:fldCharType="separate"/>
-      </w:r>
-      <w:r>
-        <w:rPr>
-          <w:lang w:val="en-GB"/>
-        </w:rPr>
-        <w:t>1</w:t>
-      </w:r>
-      <w:r>
-        <w:fldChar w:fldCharType="end"/>
-      </w:r>
+      <w:fldSimple w:instr=" REF _Ref433871930 \r \h  \* MERGEFORMAT ">
+        <w:r>
+          <w:rPr>
+            <w:lang w:val="en-GB"/>
+          </w:rPr>
+          <w:t>1</w:t>
+        </w:r>
+      </w:fldSimple>
       <w:r>
         <w:rPr>
           <w:lang w:val="en-GB"/>
         </w:rPr>
         <w:t xml:space="preserve"> or </w:t>
       </w:r>
-      <w:r>
-        <w:fldChar w:fldCharType="begin"/>
-      </w:r>
-      <w:r>
-        <w:rPr>
-          <w:lang w:val="en-GB"/>
-        </w:rPr>
-        <w:instrText xml:space="preserve"> REF _Ref433871784 \r \h  \* MERGEFORMAT </w:instrText>
-      </w:r>
-      <w:r>
-        <w:fldChar w:fldCharType="separate"/>
-      </w:r>
-      <w:r>
-        <w:rPr>
-          <w:lang w:val="en-GB"/>
-        </w:rPr>
-        <w:t>2</w:t>
-      </w:r>
-      <w:r>
-        <w:fldChar w:fldCharType="end"/>
-      </w:r>
+      <w:fldSimple w:instr=" REF _Ref433871784 \r \h  \* MERGEFORMAT ">
+        <w:r>
+          <w:rPr>
+            <w:lang w:val="en-GB"/>
+          </w:rPr>
+          <w:t>2</w:t>
+        </w:r>
+      </w:fldSimple>
       <w:r>
         <w:rPr>
           <w:lang w:val="en-GB"/>
@@ -8929,7 +8344,7 @@
                     </pic:cNvPicPr>
                   </pic:nvPicPr>
                   <pic:blipFill>
-                    <a:blip r:embed="rId33" cstate="print"/>
+                    <a:blip r:embed="rId32" cstate="print"/>
                     <a:srcRect/>
                     <a:stretch>
                       <a:fillRect/>
@@ -9024,7 +8439,7 @@
     </w:p>
     <w:p>
       <w:pPr>
-        <w:pStyle w:val="berschrift2"/>
+        <w:pStyle w:val="Heading2"/>
         <w:rPr>
           <w:lang w:val="en-GB"/>
         </w:rPr>
@@ -9089,54 +8504,28 @@
         </w:rPr>
         <w:t xml:space="preserve"> Tool is open and ready (Scenario </w:t>
       </w:r>
-      <w:r>
-        <w:fldChar w:fldCharType="begin"/>
-      </w:r>
-      <w:r>
-        <w:rPr>
-          <w:lang w:val="en-GB"/>
-        </w:rPr>
-        <w:instrText xml:space="preserve"> REF _Ref433871930 \r \h  \* MERGEFORMAT </w:instrText>
-      </w:r>
-      <w:r>
-        <w:fldChar w:fldCharType="separate"/>
-      </w:r>
-      <w:r>
-        <w:rPr>
-          <w:lang w:val="en-GB"/>
-        </w:rPr>
-        <w:t>1</w:t>
-      </w:r>
-      <w:r>
-        <w:fldChar w:fldCharType="end"/>
-      </w:r>
+      <w:fldSimple w:instr=" REF _Ref433871930 \r \h  \* MERGEFORMAT ">
+        <w:r>
+          <w:rPr>
+            <w:lang w:val="en-GB"/>
+          </w:rPr>
+          <w:t>1</w:t>
+        </w:r>
+      </w:fldSimple>
       <w:r>
         <w:rPr>
           <w:lang w:val="en-GB"/>
         </w:rPr>
         <w:t xml:space="preserve"> or </w:t>
       </w:r>
-      <w:r>
-        <w:fldChar w:fldCharType="begin"/>
-      </w:r>
-      <w:r>
-        <w:rPr>
-          <w:lang w:val="en-GB"/>
-        </w:rPr>
-        <w:instrText xml:space="preserve"> REF _Ref433871784 \r \h  \* MERGEFORMAT </w:instrText>
-      </w:r>
-      <w:r>
-        <w:fldChar w:fldCharType="separate"/>
-      </w:r>
-      <w:r>
-        <w:rPr>
-          <w:lang w:val="en-GB"/>
-        </w:rPr>
-        <w:t>2</w:t>
-      </w:r>
-      <w:r>
-        <w:fldChar w:fldCharType="end"/>
-      </w:r>
+      <w:fldSimple w:instr=" REF _Ref433871784 \r \h  \* MERGEFORMAT ">
+        <w:r>
+          <w:rPr>
+            <w:lang w:val="en-GB"/>
+          </w:rPr>
+          <w:t>2</w:t>
+        </w:r>
+      </w:fldSimple>
       <w:r>
         <w:rPr>
           <w:lang w:val="en-GB"/>
@@ -9232,7 +8621,7 @@
                     </pic:cNvPicPr>
                   </pic:nvPicPr>
                   <pic:blipFill>
-                    <a:blip r:embed="rId34" cstate="print"/>
+                    <a:blip r:embed="rId33" cstate="print"/>
                     <a:srcRect/>
                     <a:stretch>
                       <a:fillRect/>
@@ -9367,7 +8756,7 @@
                     </pic:cNvPicPr>
                   </pic:nvPicPr>
                   <pic:blipFill>
-                    <a:blip r:embed="rId35" cstate="print"/>
+                    <a:blip r:embed="rId34" cstate="print"/>
                     <a:srcRect/>
                     <a:stretch>
                       <a:fillRect/>
@@ -9461,7 +8850,7 @@
                     </pic:cNvPicPr>
                   </pic:nvPicPr>
                   <pic:blipFill>
-                    <a:blip r:embed="rId36" cstate="print"/>
+                    <a:blip r:embed="rId35" cstate="print"/>
                     <a:srcRect/>
                     <a:stretch>
                       <a:fillRect/>
@@ -9547,7 +8936,7 @@
                     </pic:cNvPicPr>
                   </pic:nvPicPr>
                   <pic:blipFill>
-                    <a:blip r:embed="rId37" cstate="print"/>
+                    <a:blip r:embed="rId36" cstate="print"/>
                     <a:srcRect/>
                     <a:stretch>
                       <a:fillRect/>
@@ -9639,7 +9028,7 @@
     </w:p>
     <w:p>
       <w:pPr>
-        <w:pStyle w:val="berschrift2"/>
+        <w:pStyle w:val="Heading2"/>
         <w:numPr>
           <w:ilvl w:val="0"/>
           <w:numId w:val="0"/>
@@ -9739,54 +9128,28 @@
         </w:rPr>
         <w:t xml:space="preserve"> Tool is open and ready (Scenario </w:t>
       </w:r>
-      <w:r>
-        <w:fldChar w:fldCharType="begin"/>
-      </w:r>
-      <w:r>
-        <w:rPr>
-          <w:lang w:val="en-GB"/>
-        </w:rPr>
-        <w:instrText xml:space="preserve"> REF _Ref433871930 \r \h  \* MERGEFORMAT </w:instrText>
-      </w:r>
-      <w:r>
-        <w:fldChar w:fldCharType="separate"/>
-      </w:r>
-      <w:r>
-        <w:rPr>
-          <w:lang w:val="en-GB"/>
-        </w:rPr>
-        <w:t>1</w:t>
-      </w:r>
-      <w:r>
-        <w:fldChar w:fldCharType="end"/>
-      </w:r>
+      <w:fldSimple w:instr=" REF _Ref433871930 \r \h  \* MERGEFORMAT ">
+        <w:r>
+          <w:rPr>
+            <w:lang w:val="en-GB"/>
+          </w:rPr>
+          <w:t>1</w:t>
+        </w:r>
+      </w:fldSimple>
       <w:r>
         <w:rPr>
           <w:lang w:val="en-GB"/>
         </w:rPr>
         <w:t xml:space="preserve"> or </w:t>
       </w:r>
-      <w:r>
-        <w:fldChar w:fldCharType="begin"/>
-      </w:r>
-      <w:r>
-        <w:rPr>
-          <w:lang w:val="en-GB"/>
-        </w:rPr>
-        <w:instrText xml:space="preserve"> REF _Ref433871784 \r \h  \* MERGEFORMAT </w:instrText>
-      </w:r>
-      <w:r>
-        <w:fldChar w:fldCharType="separate"/>
-      </w:r>
-      <w:r>
-        <w:rPr>
-          <w:lang w:val="en-GB"/>
-        </w:rPr>
-        <w:t>2</w:t>
-      </w:r>
-      <w:r>
-        <w:fldChar w:fldCharType="end"/>
-      </w:r>
+      <w:fldSimple w:instr=" REF _Ref433871784 \r \h  \* MERGEFORMAT ">
+        <w:r>
+          <w:rPr>
+            <w:lang w:val="en-GB"/>
+          </w:rPr>
+          <w:t>2</w:t>
+        </w:r>
+      </w:fldSimple>
       <w:r>
         <w:rPr>
           <w:lang w:val="en-GB"/>
@@ -9877,7 +9240,7 @@
     </w:p>
     <w:p>
       <w:pPr>
-        <w:pStyle w:val="Listenabsatz"/>
+        <w:pStyle w:val="ListParagraph"/>
         <w:numPr>
           <w:ilvl w:val="0"/>
           <w:numId w:val="7"/>
@@ -10027,7 +9390,7 @@
                     </pic:cNvPicPr>
                   </pic:nvPicPr>
                   <pic:blipFill>
-                    <a:blip r:embed="rId38" cstate="print"/>
+                    <a:blip r:embed="rId37" cstate="print"/>
                     <a:srcRect/>
                     <a:stretch>
                       <a:fillRect/>
@@ -10077,7 +9440,7 @@
     </w:p>
     <w:p>
       <w:pPr>
-        <w:pStyle w:val="berschrift2"/>
+        <w:pStyle w:val="Heading2"/>
         <w:numPr>
           <w:ilvl w:val="0"/>
           <w:numId w:val="0"/>
@@ -10165,54 +9528,28 @@
         </w:rPr>
         <w:t xml:space="preserve"> Tool is open and ready (Scenario </w:t>
       </w:r>
-      <w:r>
-        <w:fldChar w:fldCharType="begin"/>
-      </w:r>
-      <w:r>
-        <w:rPr>
-          <w:lang w:val="en-GB"/>
-        </w:rPr>
-        <w:instrText xml:space="preserve"> REF _Ref433871930 \r \h  \* MERGEFORMAT </w:instrText>
-      </w:r>
-      <w:r>
-        <w:fldChar w:fldCharType="separate"/>
-      </w:r>
-      <w:r>
-        <w:rPr>
-          <w:lang w:val="en-GB"/>
-        </w:rPr>
-        <w:t>1</w:t>
-      </w:r>
-      <w:r>
-        <w:fldChar w:fldCharType="end"/>
-      </w:r>
+      <w:fldSimple w:instr=" REF _Ref433871930 \r \h  \* MERGEFORMAT ">
+        <w:r>
+          <w:rPr>
+            <w:lang w:val="en-GB"/>
+          </w:rPr>
+          <w:t>1</w:t>
+        </w:r>
+      </w:fldSimple>
       <w:r>
         <w:rPr>
           <w:lang w:val="en-GB"/>
         </w:rPr>
         <w:t xml:space="preserve"> or </w:t>
       </w:r>
-      <w:r>
-        <w:fldChar w:fldCharType="begin"/>
-      </w:r>
-      <w:r>
-        <w:rPr>
-          <w:lang w:val="en-GB"/>
-        </w:rPr>
-        <w:instrText xml:space="preserve"> REF _Ref433871784 \r \h  \* MERGEFORMAT </w:instrText>
-      </w:r>
-      <w:r>
-        <w:fldChar w:fldCharType="separate"/>
-      </w:r>
-      <w:r>
-        <w:rPr>
-          <w:lang w:val="en-GB"/>
-        </w:rPr>
-        <w:t>2</w:t>
-      </w:r>
-      <w:r>
-        <w:fldChar w:fldCharType="end"/>
-      </w:r>
+      <w:fldSimple w:instr=" REF _Ref433871784 \r \h  \* MERGEFORMAT ">
+        <w:r>
+          <w:rPr>
+            <w:lang w:val="en-GB"/>
+          </w:rPr>
+          <w:t>2</w:t>
+        </w:r>
+      </w:fldSimple>
       <w:r>
         <w:rPr>
           <w:lang w:val="en-GB"/>
@@ -10333,7 +9670,7 @@
     </w:p>
     <w:p>
       <w:pPr>
-        <w:pStyle w:val="Listenabsatz"/>
+        <w:pStyle w:val="ListParagraph"/>
         <w:numPr>
           <w:ilvl w:val="0"/>
           <w:numId w:val="9"/>
@@ -10431,7 +9768,7 @@
     </w:p>
     <w:p>
       <w:pPr>
-        <w:pStyle w:val="Listenabsatz"/>
+        <w:pStyle w:val="ListParagraph"/>
         <w:numPr>
           <w:ilvl w:val="0"/>
           <w:numId w:val="9"/>
@@ -10479,7 +9816,7 @@
     </w:p>
     <w:p>
       <w:pPr>
-        <w:pStyle w:val="Listenabsatz"/>
+        <w:pStyle w:val="ListParagraph"/>
         <w:numPr>
           <w:ilvl w:val="0"/>
           <w:numId w:val="9"/>
@@ -10541,7 +9878,7 @@
     </w:p>
     <w:p>
       <w:pPr>
-        <w:pStyle w:val="Listenabsatz"/>
+        <w:pStyle w:val="ListParagraph"/>
         <w:numPr>
           <w:ilvl w:val="0"/>
           <w:numId w:val="9"/>
@@ -10609,7 +9946,7 @@
     </w:p>
     <w:p>
       <w:pPr>
-        <w:pStyle w:val="Listenabsatz"/>
+        <w:pStyle w:val="ListParagraph"/>
         <w:numPr>
           <w:ilvl w:val="0"/>
           <w:numId w:val="9"/>
@@ -10701,7 +10038,7 @@
                     </pic:cNvPicPr>
                   </pic:nvPicPr>
                   <pic:blipFill>
-                    <a:blip r:embed="rId39" cstate="print"/>
+                    <a:blip r:embed="rId38" cstate="print"/>
                     <a:srcRect/>
                     <a:stretch>
                       <a:fillRect/>
@@ -10771,7 +10108,7 @@
                     </pic:cNvPicPr>
                   </pic:nvPicPr>
                   <pic:blipFill>
-                    <a:blip r:embed="rId40" cstate="print"/>
+                    <a:blip r:embed="rId39" cstate="print"/>
                     <a:srcRect/>
                     <a:stretch>
                       <a:fillRect/>
@@ -10802,7 +10139,7 @@
     </w:p>
     <w:p>
       <w:pPr>
-        <w:pStyle w:val="berschrift2"/>
+        <w:pStyle w:val="Heading2"/>
         <w:numPr>
           <w:ilvl w:val="0"/>
           <w:numId w:val="0"/>
@@ -10896,54 +10233,28 @@
         </w:rPr>
         <w:t xml:space="preserve"> Tool is open and ready (Scenario </w:t>
       </w:r>
-      <w:r>
-        <w:fldChar w:fldCharType="begin"/>
-      </w:r>
-      <w:r>
-        <w:rPr>
-          <w:lang w:val="en-GB"/>
-        </w:rPr>
-        <w:instrText xml:space="preserve"> REF _Ref433871930 \r \h  \* MERGEFORMAT </w:instrText>
-      </w:r>
-      <w:r>
-        <w:fldChar w:fldCharType="separate"/>
-      </w:r>
-      <w:r>
-        <w:rPr>
-          <w:lang w:val="en-GB"/>
-        </w:rPr>
-        <w:t>1</w:t>
-      </w:r>
-      <w:r>
-        <w:fldChar w:fldCharType="end"/>
-      </w:r>
+      <w:fldSimple w:instr=" REF _Ref433871930 \r \h  \* MERGEFORMAT ">
+        <w:r>
+          <w:rPr>
+            <w:lang w:val="en-GB"/>
+          </w:rPr>
+          <w:t>1</w:t>
+        </w:r>
+      </w:fldSimple>
       <w:r>
         <w:rPr>
           <w:lang w:val="en-GB"/>
         </w:rPr>
         <w:t xml:space="preserve"> or </w:t>
       </w:r>
-      <w:r>
-        <w:fldChar w:fldCharType="begin"/>
-      </w:r>
-      <w:r>
-        <w:rPr>
-          <w:lang w:val="en-GB"/>
-        </w:rPr>
-        <w:instrText xml:space="preserve"> REF _Ref433871784 \r \h  \* MERGEFORMAT </w:instrText>
-      </w:r>
-      <w:r>
-        <w:fldChar w:fldCharType="separate"/>
-      </w:r>
-      <w:r>
-        <w:rPr>
-          <w:lang w:val="en-GB"/>
-        </w:rPr>
-        <w:t>2</w:t>
-      </w:r>
-      <w:r>
-        <w:fldChar w:fldCharType="end"/>
-      </w:r>
+      <w:fldSimple w:instr=" REF _Ref433871784 \r \h  \* MERGEFORMAT ">
+        <w:r>
+          <w:rPr>
+            <w:lang w:val="en-GB"/>
+          </w:rPr>
+          <w:t>2</w:t>
+        </w:r>
+      </w:fldSimple>
       <w:r>
         <w:rPr>
           <w:lang w:val="en-GB"/>
@@ -11058,7 +10369,7 @@
     </w:p>
     <w:p>
       <w:pPr>
-        <w:pStyle w:val="Listenabsatz"/>
+        <w:pStyle w:val="ListParagraph"/>
         <w:numPr>
           <w:ilvl w:val="0"/>
           <w:numId w:val="10"/>
@@ -11314,7 +10625,7 @@
                     </pic:cNvPicPr>
                   </pic:nvPicPr>
                   <pic:blipFill>
-                    <a:blip r:embed="rId41" cstate="print"/>
+                    <a:blip r:embed="rId40" cstate="print"/>
                     <a:srcRect/>
                     <a:stretch>
                       <a:fillRect/>
@@ -11345,7 +10656,7 @@
     </w:p>
     <w:p>
       <w:pPr>
-        <w:pStyle w:val="berschrift2"/>
+        <w:pStyle w:val="Heading2"/>
         <w:numPr>
           <w:ilvl w:val="0"/>
           <w:numId w:val="0"/>
@@ -11440,54 +10751,28 @@
         </w:rPr>
         <w:t xml:space="preserve"> Tool is open and ready (Scenario </w:t>
       </w:r>
-      <w:r>
-        <w:fldChar w:fldCharType="begin"/>
-      </w:r>
-      <w:r>
-        <w:rPr>
-          <w:lang w:val="en-GB"/>
-        </w:rPr>
-        <w:instrText xml:space="preserve"> REF _Ref433871930 \r \h  \* MERGEFORMAT </w:instrText>
-      </w:r>
-      <w:r>
-        <w:fldChar w:fldCharType="separate"/>
-      </w:r>
-      <w:r>
-        <w:rPr>
-          <w:lang w:val="en-GB"/>
-        </w:rPr>
-        <w:t>1</w:t>
-      </w:r>
-      <w:r>
-        <w:fldChar w:fldCharType="end"/>
-      </w:r>
+      <w:fldSimple w:instr=" REF _Ref433871930 \r \h  \* MERGEFORMAT ">
+        <w:r>
+          <w:rPr>
+            <w:lang w:val="en-GB"/>
+          </w:rPr>
+          <w:t>1</w:t>
+        </w:r>
+      </w:fldSimple>
       <w:r>
         <w:rPr>
           <w:lang w:val="en-GB"/>
         </w:rPr>
         <w:t xml:space="preserve"> or </w:t>
       </w:r>
-      <w:r>
-        <w:fldChar w:fldCharType="begin"/>
-      </w:r>
-      <w:r>
-        <w:rPr>
-          <w:lang w:val="en-GB"/>
-        </w:rPr>
-        <w:instrText xml:space="preserve"> REF _Ref433871784 \r \h  \* MERGEFORMAT </w:instrText>
-      </w:r>
-      <w:r>
-        <w:fldChar w:fldCharType="separate"/>
-      </w:r>
-      <w:r>
-        <w:rPr>
-          <w:lang w:val="en-GB"/>
-        </w:rPr>
-        <w:t>2</w:t>
-      </w:r>
-      <w:r>
-        <w:fldChar w:fldCharType="end"/>
-      </w:r>
+      <w:fldSimple w:instr=" REF _Ref433871784 \r \h  \* MERGEFORMAT ">
+        <w:r>
+          <w:rPr>
+            <w:lang w:val="en-GB"/>
+          </w:rPr>
+          <w:t>2</w:t>
+        </w:r>
+      </w:fldSimple>
       <w:r>
         <w:rPr>
           <w:lang w:val="en-GB"/>
@@ -11628,7 +10913,7 @@
     </w:p>
     <w:p>
       <w:pPr>
-        <w:pStyle w:val="Listenabsatz"/>
+        <w:pStyle w:val="ListParagraph"/>
         <w:numPr>
           <w:ilvl w:val="0"/>
           <w:numId w:val="11"/>
@@ -11796,7 +11081,7 @@
     </w:p>
     <w:p>
       <w:pPr>
-        <w:pStyle w:val="Listenabsatz"/>
+        <w:pStyle w:val="ListParagraph"/>
         <w:numPr>
           <w:ilvl w:val="0"/>
           <w:numId w:val="11"/>
@@ -11948,7 +11233,7 @@
                     </pic:cNvPicPr>
                   </pic:nvPicPr>
                   <pic:blipFill>
-                    <a:blip r:embed="rId42" cstate="print"/>
+                    <a:blip r:embed="rId41" cstate="print"/>
                     <a:srcRect/>
                     <a:stretch>
                       <a:fillRect/>
@@ -11979,7 +11264,7 @@
     </w:p>
     <w:p>
       <w:pPr>
-        <w:pStyle w:val="berschrift2"/>
+        <w:pStyle w:val="Heading2"/>
         <w:numPr>
           <w:ilvl w:val="0"/>
           <w:numId w:val="0"/>
@@ -12067,54 +11352,28 @@
         </w:rPr>
         <w:t xml:space="preserve"> Tool is open and ready (Scenario </w:t>
       </w:r>
-      <w:r>
-        <w:fldChar w:fldCharType="begin"/>
-      </w:r>
-      <w:r>
-        <w:rPr>
-          <w:lang w:val="en-GB"/>
-        </w:rPr>
-        <w:instrText xml:space="preserve"> REF _Ref433871930 \r \h  \* MERGEFORMAT </w:instrText>
-      </w:r>
-      <w:r>
-        <w:fldChar w:fldCharType="separate"/>
-      </w:r>
-      <w:r>
-        <w:rPr>
-          <w:lang w:val="en-GB"/>
-        </w:rPr>
-        <w:t>1</w:t>
-      </w:r>
-      <w:r>
-        <w:fldChar w:fldCharType="end"/>
-      </w:r>
+      <w:fldSimple w:instr=" REF _Ref433871930 \r \h  \* MERGEFORMAT ">
+        <w:r>
+          <w:rPr>
+            <w:lang w:val="en-GB"/>
+          </w:rPr>
+          <w:t>1</w:t>
+        </w:r>
+      </w:fldSimple>
       <w:r>
         <w:rPr>
           <w:lang w:val="en-GB"/>
         </w:rPr>
         <w:t xml:space="preserve"> or </w:t>
       </w:r>
-      <w:r>
-        <w:fldChar w:fldCharType="begin"/>
-      </w:r>
-      <w:r>
-        <w:rPr>
-          <w:lang w:val="en-GB"/>
-        </w:rPr>
-        <w:instrText xml:space="preserve"> REF _Ref433871784 \r \h  \* MERGEFORMAT </w:instrText>
-      </w:r>
-      <w:r>
-        <w:fldChar w:fldCharType="separate"/>
-      </w:r>
-      <w:r>
-        <w:rPr>
-          <w:lang w:val="en-GB"/>
-        </w:rPr>
-        <w:t>2</w:t>
-      </w:r>
-      <w:r>
-        <w:fldChar w:fldCharType="end"/>
-      </w:r>
+      <w:fldSimple w:instr=" REF _Ref433871784 \r \h  \* MERGEFORMAT ">
+        <w:r>
+          <w:rPr>
+            <w:lang w:val="en-GB"/>
+          </w:rPr>
+          <w:t>2</w:t>
+        </w:r>
+      </w:fldSimple>
       <w:r>
         <w:rPr>
           <w:lang w:val="en-GB"/>
@@ -12189,7 +11448,7 @@
                     </pic:cNvPicPr>
                   </pic:nvPicPr>
                   <pic:blipFill>
-                    <a:blip r:embed="rId43" cstate="print"/>
+                    <a:blip r:embed="rId42" cstate="print"/>
                     <a:srcRect/>
                     <a:stretch>
                       <a:fillRect/>
@@ -12249,7 +11508,7 @@
     </w:p>
     <w:p>
       <w:pPr>
-        <w:pStyle w:val="Listenabsatz"/>
+        <w:pStyle w:val="ListParagraph"/>
         <w:numPr>
           <w:ilvl w:val="0"/>
           <w:numId w:val="12"/>
@@ -12278,21 +11537,7 @@
         <w:rPr>
           <w:lang w:val="en-GB"/>
         </w:rPr>
-        <w:t>, "outgoing flows" in Pipelines, "sink" in PipelineVar_3Cfg or "</w:t>
-      </w:r>
-      <w:proofErr w:type="spellStart"/>
-      <w:r>
-        <w:rPr>
-          <w:lang w:val="en-GB"/>
-        </w:rPr>
-        <w:t>dm</w:t>
-      </w:r>
-      <w:proofErr w:type="spellEnd"/>
-      <w:r>
-        <w:rPr>
-          <w:lang w:val="en-GB"/>
-        </w:rPr>
-        <w:t>" in PipelineVar_3Cfg</w:t>
+        <w:t>, "outgoing flows" in Pipelines, "sink" in PipelineVar_3Cfg or "dm" in PipelineVar_3Cfg</w:t>
       </w:r>
     </w:p>
     <w:p>
@@ -12350,7 +11595,7 @@
                     </pic:cNvPicPr>
                   </pic:nvPicPr>
                   <pic:blipFill>
-                    <a:blip r:embed="rId44" cstate="print"/>
+                    <a:blip r:embed="rId43" cstate="print"/>
                     <a:srcRect/>
                     <a:stretch>
                       <a:fillRect/>
@@ -12381,7 +11626,7 @@
     </w:p>
     <w:p>
       <w:pPr>
-        <w:pStyle w:val="berschrift2"/>
+        <w:pStyle w:val="Heading2"/>
         <w:rPr>
           <w:lang w:val="en-GB"/>
         </w:rPr>
@@ -12440,54 +11685,28 @@
         </w:rPr>
         <w:t xml:space="preserve"> Tool is open and ready (Scenario </w:t>
       </w:r>
-      <w:r>
-        <w:fldChar w:fldCharType="begin"/>
-      </w:r>
-      <w:r>
-        <w:rPr>
-          <w:lang w:val="en-GB"/>
-        </w:rPr>
-        <w:instrText xml:space="preserve"> REF _Ref433871930 \r \h  \* MERGEFORMAT </w:instrText>
-      </w:r>
-      <w:r>
-        <w:fldChar w:fldCharType="separate"/>
-      </w:r>
-      <w:r>
-        <w:rPr>
-          <w:lang w:val="en-GB"/>
-        </w:rPr>
-        <w:t>1</w:t>
-      </w:r>
-      <w:r>
-        <w:fldChar w:fldCharType="end"/>
-      </w:r>
+      <w:fldSimple w:instr=" REF _Ref433871930 \r \h  \* MERGEFORMAT ">
+        <w:r>
+          <w:rPr>
+            <w:lang w:val="en-GB"/>
+          </w:rPr>
+          <w:t>1</w:t>
+        </w:r>
+      </w:fldSimple>
       <w:r>
         <w:rPr>
           <w:lang w:val="en-GB"/>
         </w:rPr>
         <w:t xml:space="preserve"> or </w:t>
       </w:r>
-      <w:r>
-        <w:fldChar w:fldCharType="begin"/>
-      </w:r>
-      <w:r>
-        <w:rPr>
-          <w:lang w:val="en-GB"/>
-        </w:rPr>
-        <w:instrText xml:space="preserve"> REF _Ref433871784 \r \h  \* MERGEFORMAT </w:instrText>
-      </w:r>
-      <w:r>
-        <w:fldChar w:fldCharType="separate"/>
-      </w:r>
-      <w:r>
-        <w:rPr>
-          <w:lang w:val="en-GB"/>
-        </w:rPr>
-        <w:t>2</w:t>
-      </w:r>
-      <w:r>
-        <w:fldChar w:fldCharType="end"/>
-      </w:r>
+      <w:fldSimple w:instr=" REF _Ref433871784 \r \h  \* MERGEFORMAT ">
+        <w:r>
+          <w:rPr>
+            <w:lang w:val="en-GB"/>
+          </w:rPr>
+          <w:t>2</w:t>
+        </w:r>
+      </w:fldSimple>
       <w:r>
         <w:rPr>
           <w:lang w:val="en-GB"/>
@@ -12590,7 +11809,7 @@
                     </pic:cNvPicPr>
                   </pic:nvPicPr>
                   <pic:blipFill>
-                    <a:blip r:embed="rId45" cstate="print"/>
+                    <a:blip r:embed="rId44" cstate="print"/>
                     <a:srcRect/>
                     <a:stretch>
                       <a:fillRect/>
@@ -12664,7 +11883,7 @@
                     </pic:cNvPicPr>
                   </pic:nvPicPr>
                   <pic:blipFill>
-                    <a:blip r:embed="rId46" cstate="print"/>
+                    <a:blip r:embed="rId45" cstate="print"/>
                     <a:srcRect/>
                     <a:stretch>
                       <a:fillRect/>
@@ -12752,7 +11971,7 @@
                     </pic:cNvPicPr>
                   </pic:nvPicPr>
                   <pic:blipFill>
-                    <a:blip r:embed="rId47" cstate="print"/>
+                    <a:blip r:embed="rId46" cstate="print"/>
                     <a:srcRect/>
                     <a:stretch>
                       <a:fillRect/>
@@ -12827,7 +12046,7 @@
                     </pic:cNvPicPr>
                   </pic:nvPicPr>
                   <pic:blipFill>
-                    <a:blip r:embed="rId48" cstate="print"/>
+                    <a:blip r:embed="rId47" cstate="print"/>
                     <a:srcRect/>
                     <a:stretch>
                       <a:fillRect/>
@@ -12934,7 +12153,7 @@
                     </pic:cNvPicPr>
                   </pic:nvPicPr>
                   <pic:blipFill>
-                    <a:blip r:embed="rId49" cstate="print"/>
+                    <a:blip r:embed="rId48" cstate="print"/>
                     <a:srcRect/>
                     <a:stretch>
                       <a:fillRect/>
@@ -12980,7 +12199,7 @@
     </w:p>
     <w:p>
       <w:pPr>
-        <w:pStyle w:val="berschrift2"/>
+        <w:pStyle w:val="Heading2"/>
         <w:rPr>
           <w:lang w:val="en-GB"/>
         </w:rPr>
@@ -13007,7 +12226,7 @@
     </w:p>
     <w:p>
       <w:pPr>
-        <w:pStyle w:val="Listenabsatz"/>
+        <w:pStyle w:val="ListParagraph"/>
         <w:numPr>
           <w:ilvl w:val="0"/>
           <w:numId w:val="5"/>
@@ -13045,7 +12264,7 @@
     </w:p>
     <w:p>
       <w:pPr>
-        <w:pStyle w:val="Listenabsatz"/>
+        <w:pStyle w:val="ListParagraph"/>
         <w:numPr>
           <w:ilvl w:val="0"/>
           <w:numId w:val="5"/>
@@ -13063,7 +12282,7 @@
     </w:p>
     <w:p>
       <w:pPr>
-        <w:pStyle w:val="Listenabsatz"/>
+        <w:pStyle w:val="ListParagraph"/>
         <w:numPr>
           <w:ilvl w:val="0"/>
           <w:numId w:val="5"/>
@@ -13081,7 +12300,7 @@
     </w:p>
     <w:p>
       <w:pPr>
-        <w:pStyle w:val="Listenabsatz"/>
+        <w:pStyle w:val="ListParagraph"/>
         <w:numPr>
           <w:ilvl w:val="0"/>
           <w:numId w:val="5"/>
@@ -13111,7 +12330,7 @@
     </w:p>
     <w:p>
       <w:pPr>
-        <w:pStyle w:val="Listenabsatz"/>
+        <w:pStyle w:val="ListParagraph"/>
         <w:numPr>
           <w:ilvl w:val="0"/>
           <w:numId w:val="5"/>
@@ -13129,7 +12348,7 @@
     </w:p>
     <w:p>
       <w:pPr>
-        <w:pStyle w:val="Listenabsatz"/>
+        <w:pStyle w:val="ListParagraph"/>
         <w:numPr>
           <w:ilvl w:val="0"/>
           <w:numId w:val="5"/>
@@ -13147,7 +12366,7 @@
     </w:p>
     <w:p>
       <w:pPr>
-        <w:pStyle w:val="Listenabsatz"/>
+        <w:pStyle w:val="ListParagraph"/>
         <w:numPr>
           <w:ilvl w:val="0"/>
           <w:numId w:val="5"/>
@@ -13174,7 +12393,7 @@
 </file>
 
 <file path=word/numbering.xml><?xml version="1.0" encoding="utf-8"?>
-<w:numbering xmlns:wpc="http://schemas.microsoft.com/office/word/2010/wordprocessingCanvas" xmlns:mc="http://schemas.openxmlformats.org/markup-compatibility/2006" xmlns:o="urn:schemas-microsoft-com:office:office" xmlns:r="http://schemas.openxmlformats.org/officeDocument/2006/relationships" xmlns:m="http://schemas.openxmlformats.org/officeDocument/2006/math" xmlns:v="urn:schemas-microsoft-com:vml" xmlns:wp14="http://schemas.microsoft.com/office/word/2010/wordprocessingDrawing" xmlns:wp="http://schemas.openxmlformats.org/drawingml/2006/wordprocessingDrawing" xmlns:w10="urn:schemas-microsoft-com:office:word" xmlns:w="http://schemas.openxmlformats.org/wordprocessingml/2006/main" xmlns:w14="http://schemas.microsoft.com/office/word/2010/wordml" xmlns:wpg="http://schemas.microsoft.com/office/word/2010/wordprocessingGroup" xmlns:wpi="http://schemas.microsoft.com/office/word/2010/wordprocessingInk" xmlns:wne="http://schemas.microsoft.com/office/word/2006/wordml" xmlns:wps="http://schemas.microsoft.com/office/word/2010/wordprocessingShape" mc:Ignorable="w14 wp14">
+<w:numbering xmlns:ve="http://schemas.openxmlformats.org/markup-compatibility/2006" xmlns:o="urn:schemas-microsoft-com:office:office" xmlns:r="http://schemas.openxmlformats.org/officeDocument/2006/relationships" xmlns:m="http://schemas.openxmlformats.org/officeDocument/2006/math" xmlns:v="urn:schemas-microsoft-com:vml" xmlns:wp="http://schemas.openxmlformats.org/drawingml/2006/wordprocessingDrawing" xmlns:w10="urn:schemas-microsoft-com:office:word" xmlns:w="http://schemas.openxmlformats.org/wordprocessingml/2006/main" xmlns:wne="http://schemas.microsoft.com/office/word/2006/wordml">
   <w:abstractNum w:abstractNumId="0">
     <w:nsid w:val="03E8168E"/>
     <w:multiLevelType w:val="hybridMultilevel"/>
@@ -13295,7 +12514,7 @@
     <w:lvl w:ilvl="0">
       <w:start w:val="1"/>
       <w:numFmt w:val="decimal"/>
-      <w:pStyle w:val="berschrift2"/>
+      <w:pStyle w:val="Heading2"/>
       <w:lvlText w:val="%1."/>
       <w:lvlJc w:val="left"/>
       <w:pPr>
@@ -14578,7 +13797,7 @@
 </file>
 
 <file path=word/styles.xml><?xml version="1.0" encoding="utf-8"?>
-<w:styles xmlns:mc="http://schemas.openxmlformats.org/markup-compatibility/2006" xmlns:r="http://schemas.openxmlformats.org/officeDocument/2006/relationships" xmlns:w="http://schemas.openxmlformats.org/wordprocessingml/2006/main" xmlns:w14="http://schemas.microsoft.com/office/word/2010/wordml" mc:Ignorable="w14">
+<w:styles xmlns:r="http://schemas.openxmlformats.org/officeDocument/2006/relationships" xmlns:w="http://schemas.openxmlformats.org/wordprocessingml/2006/main">
   <w:docDefaults>
     <w:rPrDefault>
       <w:rPr>
@@ -14733,16 +13952,16 @@
     <w:lsdException w:name="Bibliography" w:uiPriority="37"/>
     <w:lsdException w:name="TOC Heading" w:uiPriority="39" w:qFormat="1"/>
   </w:latentStyles>
-  <w:style w:type="paragraph" w:default="1" w:styleId="Standard">
+  <w:style w:type="paragraph" w:default="1" w:styleId="Normal">
     <w:name w:val="Normal"/>
     <w:qFormat/>
     <w:rsid w:val="000030AC"/>
   </w:style>
-  <w:style w:type="paragraph" w:styleId="berschrift2">
+  <w:style w:type="paragraph" w:styleId="Heading2">
     <w:name w:val="heading 2"/>
-    <w:basedOn w:val="Standard"/>
-    <w:next w:val="Standard"/>
-    <w:link w:val="berschrift2Zchn"/>
+    <w:basedOn w:val="Normal"/>
+    <w:next w:val="Normal"/>
+    <w:link w:val="Heading2Char"/>
     <w:uiPriority w:val="9"/>
     <w:unhideWhenUsed/>
     <w:qFormat/>
@@ -14766,17 +13985,18 @@
       <w:szCs w:val="26"/>
     </w:rPr>
   </w:style>
-  <w:style w:type="character" w:default="1" w:styleId="Absatz-Standardschriftart">
+  <w:style w:type="character" w:default="1" w:styleId="DefaultParagraphFont">
     <w:name w:val="Default Paragraph Font"/>
     <w:uiPriority w:val="1"/>
     <w:semiHidden/>
     <w:unhideWhenUsed/>
   </w:style>
-  <w:style w:type="table" w:default="1" w:styleId="NormaleTabelle">
+  <w:style w:type="table" w:default="1" w:styleId="TableNormal">
     <w:name w:val="Normal Table"/>
     <w:uiPriority w:val="99"/>
     <w:semiHidden/>
     <w:unhideWhenUsed/>
+    <w:qFormat/>
     <w:tblPr>
       <w:tblInd w:w="0" w:type="dxa"/>
       <w:tblCellMar>
@@ -14787,15 +14007,15 @@
       </w:tblCellMar>
     </w:tblPr>
   </w:style>
-  <w:style w:type="numbering" w:default="1" w:styleId="KeineListe">
+  <w:style w:type="numbering" w:default="1" w:styleId="NoList">
     <w:name w:val="No List"/>
     <w:uiPriority w:val="99"/>
     <w:semiHidden/>
     <w:unhideWhenUsed/>
   </w:style>
-  <w:style w:type="paragraph" w:styleId="Listenabsatz">
+  <w:style w:type="paragraph" w:styleId="ListParagraph">
     <w:name w:val="List Paragraph"/>
-    <w:basedOn w:val="Standard"/>
+    <w:basedOn w:val="Normal"/>
     <w:uiPriority w:val="34"/>
     <w:qFormat/>
     <w:rsid w:val="00B22A8A"/>
@@ -14804,10 +14024,10 @@
       <w:contextualSpacing/>
     </w:pPr>
   </w:style>
-  <w:style w:type="paragraph" w:styleId="Sprechblasentext">
+  <w:style w:type="paragraph" w:styleId="BalloonText">
     <w:name w:val="Balloon Text"/>
-    <w:basedOn w:val="Standard"/>
-    <w:link w:val="SprechblasentextZchn"/>
+    <w:basedOn w:val="Normal"/>
+    <w:link w:val="BalloonTextChar"/>
     <w:uiPriority w:val="99"/>
     <w:semiHidden/>
     <w:unhideWhenUsed/>
@@ -14821,10 +14041,10 @@
       <w:szCs w:val="16"/>
     </w:rPr>
   </w:style>
-  <w:style w:type="character" w:customStyle="1" w:styleId="SprechblasentextZchn">
-    <w:name w:val="Sprechblasentext Zchn"/>
-    <w:basedOn w:val="Absatz-Standardschriftart"/>
-    <w:link w:val="Sprechblasentext"/>
+  <w:style w:type="character" w:customStyle="1" w:styleId="BalloonTextChar">
+    <w:name w:val="Balloon Text Char"/>
+    <w:basedOn w:val="DefaultParagraphFont"/>
+    <w:link w:val="BalloonText"/>
     <w:uiPriority w:val="99"/>
     <w:semiHidden/>
     <w:rsid w:val="00A72C98"/>
@@ -14834,9 +14054,9 @@
       <w:szCs w:val="16"/>
     </w:rPr>
   </w:style>
-  <w:style w:type="character" w:styleId="Kommentarzeichen">
+  <w:style w:type="character" w:styleId="CommentReference">
     <w:name w:val="annotation reference"/>
-    <w:basedOn w:val="Absatz-Standardschriftart"/>
+    <w:basedOn w:val="DefaultParagraphFont"/>
     <w:uiPriority w:val="99"/>
     <w:semiHidden/>
     <w:unhideWhenUsed/>
@@ -14846,10 +14066,10 @@
       <w:szCs w:val="16"/>
     </w:rPr>
   </w:style>
-  <w:style w:type="paragraph" w:styleId="Kommentartext">
+  <w:style w:type="paragraph" w:styleId="CommentText">
     <w:name w:val="annotation text"/>
-    <w:basedOn w:val="Standard"/>
-    <w:link w:val="KommentartextZchn"/>
+    <w:basedOn w:val="Normal"/>
+    <w:link w:val="CommentTextChar"/>
     <w:uiPriority w:val="99"/>
     <w:semiHidden/>
     <w:unhideWhenUsed/>
@@ -14862,10 +14082,10 @@
       <w:szCs w:val="20"/>
     </w:rPr>
   </w:style>
-  <w:style w:type="character" w:customStyle="1" w:styleId="KommentartextZchn">
-    <w:name w:val="Kommentartext Zchn"/>
-    <w:basedOn w:val="Absatz-Standardschriftart"/>
-    <w:link w:val="Kommentartext"/>
+  <w:style w:type="character" w:customStyle="1" w:styleId="CommentTextChar">
+    <w:name w:val="Comment Text Char"/>
+    <w:basedOn w:val="DefaultParagraphFont"/>
+    <w:link w:val="CommentText"/>
     <w:uiPriority w:val="99"/>
     <w:semiHidden/>
     <w:rsid w:val="00C71CD8"/>
@@ -14874,11 +14094,11 @@
       <w:szCs w:val="20"/>
     </w:rPr>
   </w:style>
-  <w:style w:type="paragraph" w:styleId="Kommentarthema">
+  <w:style w:type="paragraph" w:styleId="CommentSubject">
     <w:name w:val="annotation subject"/>
-    <w:basedOn w:val="Kommentartext"/>
-    <w:next w:val="Kommentartext"/>
-    <w:link w:val="KommentarthemaZchn"/>
+    <w:basedOn w:val="CommentText"/>
+    <w:next w:val="CommentText"/>
+    <w:link w:val="CommentSubjectChar"/>
     <w:uiPriority w:val="99"/>
     <w:semiHidden/>
     <w:unhideWhenUsed/>
@@ -14888,10 +14108,10 @@
       <w:bCs/>
     </w:rPr>
   </w:style>
-  <w:style w:type="character" w:customStyle="1" w:styleId="KommentarthemaZchn">
-    <w:name w:val="Kommentarthema Zchn"/>
-    <w:basedOn w:val="KommentartextZchn"/>
-    <w:link w:val="Kommentarthema"/>
+  <w:style w:type="character" w:customStyle="1" w:styleId="CommentSubjectChar">
+    <w:name w:val="Comment Subject Char"/>
+    <w:basedOn w:val="CommentTextChar"/>
+    <w:link w:val="CommentSubject"/>
     <w:uiPriority w:val="99"/>
     <w:semiHidden/>
     <w:rsid w:val="00C71CD8"/>
@@ -14902,10 +14122,10 @@
       <w:szCs w:val="20"/>
     </w:rPr>
   </w:style>
-  <w:style w:type="character" w:customStyle="1" w:styleId="berschrift2Zchn">
-    <w:name w:val="Überschrift 2 Zchn"/>
-    <w:basedOn w:val="Absatz-Standardschriftart"/>
-    <w:link w:val="berschrift2"/>
+  <w:style w:type="character" w:customStyle="1" w:styleId="Heading2Char">
+    <w:name w:val="Heading 2 Char"/>
+    <w:basedOn w:val="DefaultParagraphFont"/>
+    <w:link w:val="Heading2"/>
     <w:uiPriority w:val="9"/>
     <w:rsid w:val="007A7A1C"/>
     <w:rPr>
@@ -15398,7 +14618,7 @@
 </file>
 
 <file path=customXml/itemProps1.xml><?xml version="1.0" encoding="utf-8"?>
-<ds:datastoreItem xmlns:ds="http://schemas.openxmlformats.org/officeDocument/2006/customXml" ds:itemID="{BD8CFA2B-B05D-4E52-9F0B-1F35DD3DBC12}">
+<ds:datastoreItem xmlns:ds="http://schemas.openxmlformats.org/officeDocument/2006/customXml" ds:itemID="{1768267E-F4C3-49AD-A4C7-9B9BFC426F97}">
   <ds:schemaRefs>
     <ds:schemaRef ds:uri="http://schemas.openxmlformats.org/officeDocument/2006/bibliography"/>
   </ds:schemaRefs>

</xml_diff>

<commit_message>
First changes for release 0.11.0
However, I wait for a blocking bug fix from Patrik.
</commit_message>
<xml_diff>
--- a/QualiMasterApplication/documentation/QM-IConf Testing Scenarios.docx
+++ b/QualiMasterApplication/documentation/QM-IConf Testing Scenarios.docx
@@ -1,6 +1,6 @@
 
 <file path=word/document.xml><?xml version="1.0" encoding="utf-8"?>
-<w:document xmlns:ve="http://schemas.openxmlformats.org/markup-compatibility/2006" xmlns:o="urn:schemas-microsoft-com:office:office" xmlns:r="http://schemas.openxmlformats.org/officeDocument/2006/relationships" xmlns:m="http://schemas.openxmlformats.org/officeDocument/2006/math" xmlns:v="urn:schemas-microsoft-com:vml" xmlns:wp="http://schemas.openxmlformats.org/drawingml/2006/wordprocessingDrawing" xmlns:w10="urn:schemas-microsoft-com:office:word" xmlns:w="http://schemas.openxmlformats.org/wordprocessingml/2006/main" xmlns:wne="http://schemas.microsoft.com/office/word/2006/wordml">
+<w:document xmlns:wpc="http://schemas.microsoft.com/office/word/2010/wordprocessingCanvas" xmlns:mc="http://schemas.openxmlformats.org/markup-compatibility/2006" xmlns:o="urn:schemas-microsoft-com:office:office" xmlns:r="http://schemas.openxmlformats.org/officeDocument/2006/relationships" xmlns:m="http://schemas.openxmlformats.org/officeDocument/2006/math" xmlns:v="urn:schemas-microsoft-com:vml" xmlns:wp14="http://schemas.microsoft.com/office/word/2010/wordprocessingDrawing" xmlns:wp="http://schemas.openxmlformats.org/drawingml/2006/wordprocessingDrawing" xmlns:w10="urn:schemas-microsoft-com:office:word" xmlns:w="http://schemas.openxmlformats.org/wordprocessingml/2006/main" xmlns:w14="http://schemas.microsoft.com/office/word/2010/wordml" xmlns:wpg="http://schemas.microsoft.com/office/word/2010/wordprocessingGroup" xmlns:wpi="http://schemas.microsoft.com/office/word/2010/wordprocessingInk" xmlns:wne="http://schemas.microsoft.com/office/word/2006/wordml" xmlns:wps="http://schemas.microsoft.com/office/word/2010/wordprocessingShape" mc:Ignorable="w14 wp14">
   <w:body>
     <w:p>
       <w:pPr>
@@ -155,7 +155,7 @@
     </w:p>
     <w:p>
       <w:pPr>
-        <w:pStyle w:val="ListParagraph"/>
+        <w:pStyle w:val="Listenabsatz"/>
         <w:numPr>
           <w:ilvl w:val="0"/>
           <w:numId w:val="3"/>
@@ -182,7 +182,7 @@
     </w:p>
     <w:p>
       <w:pPr>
-        <w:pStyle w:val="ListParagraph"/>
+        <w:pStyle w:val="Listenabsatz"/>
         <w:numPr>
           <w:ilvl w:val="0"/>
           <w:numId w:val="3"/>
@@ -214,7 +214,7 @@
     </w:p>
     <w:p>
       <w:pPr>
-        <w:pStyle w:val="ListParagraph"/>
+        <w:pStyle w:val="Listenabsatz"/>
         <w:numPr>
           <w:ilvl w:val="0"/>
           <w:numId w:val="3"/>
@@ -234,7 +234,7 @@
     </w:p>
     <w:p>
       <w:pPr>
-        <w:pStyle w:val="ListParagraph"/>
+        <w:pStyle w:val="Listenabsatz"/>
         <w:numPr>
           <w:ilvl w:val="0"/>
           <w:numId w:val="3"/>
@@ -284,7 +284,7 @@
     </w:p>
     <w:p>
       <w:pPr>
-        <w:pStyle w:val="ListParagraph"/>
+        <w:pStyle w:val="Listenabsatz"/>
         <w:numPr>
           <w:ilvl w:val="0"/>
           <w:numId w:val="14"/>
@@ -306,7 +306,7 @@
     </w:p>
     <w:p>
       <w:pPr>
-        <w:pStyle w:val="ListParagraph"/>
+        <w:pStyle w:val="Listenabsatz"/>
         <w:numPr>
           <w:ilvl w:val="0"/>
           <w:numId w:val="14"/>
@@ -389,16 +389,9 @@
           <w:rFonts w:ascii="Consolas" w:hAnsi="Consolas" w:cs="Consolas"/>
           <w:lang w:val="en-GB"/>
         </w:rPr>
-        <w:t>Menu|Sub</w:t>
+        <w:t>Menu|Sub-Menu</w:t>
       </w:r>
       <w:proofErr w:type="spellEnd"/>
-      <w:r>
-        <w:rPr>
-          <w:rFonts w:ascii="Consolas" w:hAnsi="Consolas" w:cs="Consolas"/>
-          <w:lang w:val="en-GB"/>
-        </w:rPr>
-        <w:t>-Menu</w:t>
-      </w:r>
       <w:r>
         <w:rPr>
           <w:lang w:val="en-GB"/>
@@ -484,12 +477,13 @@
     </w:p>
     <w:p>
       <w:pPr>
-        <w:pStyle w:val="Heading2"/>
+        <w:pStyle w:val="berschrift2"/>
         <w:rPr>
           <w:lang w:val="en-GB"/>
         </w:rPr>
       </w:pPr>
       <w:bookmarkStart w:id="0" w:name="_Ref433871930"/>
+      <w:bookmarkStart w:id="1" w:name="_Ref465404116"/>
       <w:r>
         <w:rPr>
           <w:lang w:val="en-GB"/>
@@ -515,6 +509,7 @@
         </w:rPr>
         <w:t>)</w:t>
       </w:r>
+      <w:bookmarkEnd w:id="1"/>
     </w:p>
     <w:p>
       <w:pPr>
@@ -634,7 +629,7 @@
           <w:lang w:eastAsia="de-DE"/>
         </w:rPr>
         <w:drawing>
-          <wp:inline distT="0" distB="0" distL="0" distR="0">
+          <wp:inline distT="0" distB="0" distL="0" distR="0" wp14:anchorId="37708C65" wp14:editId="73C6C187">
             <wp:extent cx="2619349" cy="1827485"/>
             <wp:effectExtent l="19050" t="0" r="0" b="0"/>
             <wp:docPr id="1" name="Picture 1"/>
@@ -651,7 +646,7 @@
                     </pic:cNvPicPr>
                   </pic:nvPicPr>
                   <pic:blipFill>
-                    <a:blip r:embed="rId6" cstate="print"/>
+                    <a:blip r:embed="rId7" cstate="print"/>
                     <a:srcRect/>
                     <a:stretch>
                       <a:fillRect/>
@@ -717,7 +712,7 @@
         </w:rPr>
         <w:lastRenderedPageBreak/>
         <w:drawing>
-          <wp:inline distT="0" distB="0" distL="0" distR="0">
+          <wp:inline distT="0" distB="0" distL="0" distR="0" wp14:anchorId="2AFB49C9" wp14:editId="054A73AC">
             <wp:extent cx="2563242" cy="1774209"/>
             <wp:effectExtent l="19050" t="0" r="8508" b="0"/>
             <wp:docPr id="2" name="Picture 2"/>
@@ -734,7 +729,7 @@
                     </pic:cNvPicPr>
                   </pic:nvPicPr>
                   <pic:blipFill>
-                    <a:blip r:embed="rId7" cstate="print"/>
+                    <a:blip r:embed="rId8" cstate="print"/>
                     <a:srcRect/>
                     <a:stretch>
                       <a:fillRect/>
@@ -801,7 +796,7 @@
           <w:lang w:eastAsia="de-DE"/>
         </w:rPr>
         <w:drawing>
-          <wp:inline distT="0" distB="0" distL="0" distR="0">
+          <wp:inline distT="0" distB="0" distL="0" distR="0" wp14:anchorId="1444442F" wp14:editId="19F8897B">
             <wp:extent cx="2539179" cy="1760561"/>
             <wp:effectExtent l="19050" t="0" r="0" b="0"/>
             <wp:docPr id="11" name="Picture 3"/>
@@ -818,7 +813,7 @@
                     </pic:cNvPicPr>
                   </pic:nvPicPr>
                   <pic:blipFill>
-                    <a:blip r:embed="rId8" cstate="print"/>
+                    <a:blip r:embed="rId9" cstate="print"/>
                     <a:srcRect/>
                     <a:stretch>
                       <a:fillRect/>
@@ -879,7 +874,7 @@
     </w:p>
     <w:p>
       <w:pPr>
-        <w:pStyle w:val="ListParagraph"/>
+        <w:pStyle w:val="Listenabsatz"/>
         <w:spacing w:after="0" w:line="240" w:lineRule="auto"/>
         <w:ind w:left="0"/>
         <w:contextualSpacing w:val="0"/>
@@ -894,7 +889,7 @@
           <w:lang w:eastAsia="de-DE"/>
         </w:rPr>
         <w:drawing>
-          <wp:inline distT="0" distB="0" distL="0" distR="0">
+          <wp:inline distT="0" distB="0" distL="0" distR="0" wp14:anchorId="6EBEF551" wp14:editId="2ED62920">
             <wp:extent cx="2442950" cy="1314871"/>
             <wp:effectExtent l="19050" t="0" r="0" b="0"/>
             <wp:docPr id="24" name="Picture 1"/>
@@ -911,7 +906,7 @@
                     </pic:cNvPicPr>
                   </pic:nvPicPr>
                   <pic:blipFill>
-                    <a:blip r:embed="rId9" cstate="print"/>
+                    <a:blip r:embed="rId10" cstate="print"/>
                     <a:srcRect/>
                     <a:stretch>
                       <a:fillRect/>
@@ -942,7 +937,7 @@
     </w:p>
     <w:p>
       <w:pPr>
-        <w:pStyle w:val="ListParagraph"/>
+        <w:pStyle w:val="Listenabsatz"/>
         <w:spacing w:after="0" w:line="240" w:lineRule="auto"/>
         <w:ind w:left="0"/>
         <w:contextualSpacing w:val="0"/>
@@ -991,12 +986,12 @@
     </w:p>
     <w:p>
       <w:pPr>
-        <w:pStyle w:val="Heading2"/>
-        <w:rPr>
-          <w:lang w:val="en-GB"/>
-        </w:rPr>
-      </w:pPr>
-      <w:bookmarkStart w:id="1" w:name="_Ref433871784"/>
+        <w:pStyle w:val="berschrift2"/>
+        <w:rPr>
+          <w:lang w:val="en-GB"/>
+        </w:rPr>
+      </w:pPr>
+      <w:bookmarkStart w:id="2" w:name="_Ref433871784"/>
       <w:r>
         <w:rPr>
           <w:lang w:val="en-GB"/>
@@ -1009,7 +1004,7 @@
         </w:rPr>
         <w:t>sing local data (no log in required)</w:t>
       </w:r>
-      <w:bookmarkEnd w:id="1"/>
+      <w:bookmarkEnd w:id="2"/>
     </w:p>
     <w:p>
       <w:pPr>
@@ -1058,7 +1053,56 @@
         <w:rPr>
           <w:lang w:val="en-GB"/>
         </w:rPr>
-        <w:t xml:space="preserve"> none</w:t>
+        <w:t xml:space="preserve"> </w:t>
+      </w:r>
+      <w:r>
+        <w:rPr>
+          <w:lang w:val="en-GB"/>
+        </w:rPr>
+        <w:t xml:space="preserve">Model was downloaded before (Scenario </w:t>
+      </w:r>
+      <w:bookmarkStart w:id="3" w:name="_GoBack"/>
+      <w:r>
+        <w:rPr>
+          <w:lang w:val="en-GB"/>
+        </w:rPr>
+        <w:fldChar w:fldCharType="begin"/>
+      </w:r>
+      <w:r>
+        <w:rPr>
+          <w:lang w:val="en-GB"/>
+        </w:rPr>
+        <w:instrText xml:space="preserve"> REF _Ref465404116 \r \h </w:instrText>
+      </w:r>
+      <w:r>
+        <w:rPr>
+          <w:lang w:val="en-GB"/>
+        </w:rPr>
+      </w:r>
+      <w:r>
+        <w:rPr>
+          <w:lang w:val="en-GB"/>
+        </w:rPr>
+        <w:fldChar w:fldCharType="separate"/>
+      </w:r>
+      <w:r>
+        <w:rPr>
+          <w:lang w:val="en-GB"/>
+        </w:rPr>
+        <w:t>1</w:t>
+      </w:r>
+      <w:r>
+        <w:rPr>
+          <w:lang w:val="en-GB"/>
+        </w:rPr>
+        <w:fldChar w:fldCharType="end"/>
+      </w:r>
+      <w:bookmarkEnd w:id="3"/>
+      <w:r>
+        <w:rPr>
+          <w:lang w:val="en-GB"/>
+        </w:rPr>
+        <w:t>)</w:t>
       </w:r>
     </w:p>
     <w:p>
@@ -1139,7 +1183,7 @@
                     </pic:cNvPicPr>
                   </pic:nvPicPr>
                   <pic:blipFill>
-                    <a:blip r:embed="rId10" cstate="print"/>
+                    <a:blip r:embed="rId11" cstate="print"/>
                     <a:srcRect/>
                     <a:stretch>
                       <a:fillRect/>
@@ -1216,7 +1260,7 @@
     </w:p>
     <w:p>
       <w:pPr>
-        <w:pStyle w:val="Heading2"/>
+        <w:pStyle w:val="berschrift2"/>
         <w:rPr>
           <w:lang w:val="en-GB"/>
         </w:rPr>
@@ -1290,14 +1334,27 @@
         </w:rPr>
         <w:t xml:space="preserve"> Start using local data (Scenario </w:t>
       </w:r>
-      <w:fldSimple w:instr=" REF _Ref433871784 \r \h  \* MERGEFORMAT ">
-        <w:r>
-          <w:rPr>
-            <w:lang w:val="en-GB"/>
-          </w:rPr>
-          <w:t>2</w:t>
-        </w:r>
-      </w:fldSimple>
+      <w:r>
+        <w:fldChar w:fldCharType="begin"/>
+      </w:r>
+      <w:r>
+        <w:rPr>
+          <w:lang w:val="en-US"/>
+        </w:rPr>
+        <w:instrText xml:space="preserve"> REF _Ref433871784 \r \h  \* MERGEFORMAT </w:instrText>
+      </w:r>
+      <w:r>
+        <w:fldChar w:fldCharType="separate"/>
+      </w:r>
+      <w:r>
+        <w:rPr>
+          <w:lang w:val="en-US"/>
+        </w:rPr>
+        <w:t>2</w:t>
+      </w:r>
+      <w:r>
+        <w:fldChar w:fldCharType="end"/>
+      </w:r>
       <w:r>
         <w:rPr>
           <w:lang w:val="en-GB"/>
@@ -1369,7 +1426,7 @@
     </w:p>
     <w:p>
       <w:pPr>
-        <w:pStyle w:val="Heading2"/>
+        <w:pStyle w:val="berschrift2"/>
         <w:rPr>
           <w:lang w:val="en-GB"/>
         </w:rPr>
@@ -1474,14 +1531,27 @@
         </w:rPr>
         <w:t xml:space="preserve"> Start using local data (Scenario </w:t>
       </w:r>
-      <w:fldSimple w:instr=" REF _Ref433871784 \r \h  \* MERGEFORMAT ">
-        <w:r>
-          <w:rPr>
-            <w:lang w:val="en-GB"/>
-          </w:rPr>
-          <w:t>2</w:t>
-        </w:r>
-      </w:fldSimple>
+      <w:r>
+        <w:fldChar w:fldCharType="begin"/>
+      </w:r>
+      <w:r>
+        <w:rPr>
+          <w:lang w:val="en-US"/>
+        </w:rPr>
+        <w:instrText xml:space="preserve"> REF _Ref433871784 \r \h  \* MERGEFORMAT </w:instrText>
+      </w:r>
+      <w:r>
+        <w:fldChar w:fldCharType="separate"/>
+      </w:r>
+      <w:r>
+        <w:rPr>
+          <w:lang w:val="en-US"/>
+        </w:rPr>
+        <w:t>2</w:t>
+      </w:r>
+      <w:r>
+        <w:fldChar w:fldCharType="end"/>
+      </w:r>
       <w:r>
         <w:rPr>
           <w:lang w:val="en-GB"/>
@@ -1576,14 +1646,27 @@
         </w:rPr>
         <w:t xml:space="preserve"> (Scenario </w:t>
       </w:r>
-      <w:fldSimple w:instr=" REF _Ref433871930 \r \h  \* MERGEFORMAT ">
-        <w:r>
-          <w:rPr>
-            <w:lang w:val="en-GB"/>
-          </w:rPr>
-          <w:t>1</w:t>
-        </w:r>
-      </w:fldSimple>
+      <w:r>
+        <w:fldChar w:fldCharType="begin"/>
+      </w:r>
+      <w:r>
+        <w:rPr>
+          <w:lang w:val="en-US"/>
+        </w:rPr>
+        <w:instrText xml:space="preserve"> REF _Ref433871930 \r \h  \* MERGEFORMAT </w:instrText>
+      </w:r>
+      <w:r>
+        <w:fldChar w:fldCharType="separate"/>
+      </w:r>
+      <w:r>
+        <w:rPr>
+          <w:lang w:val="en-US"/>
+        </w:rPr>
+        <w:t>1</w:t>
+      </w:r>
+      <w:r>
+        <w:fldChar w:fldCharType="end"/>
+      </w:r>
       <w:r>
         <w:rPr>
           <w:lang w:val="en-GB"/>
@@ -1635,7 +1718,7 @@
                     </pic:cNvPicPr>
                   </pic:nvPicPr>
                   <pic:blipFill>
-                    <a:blip r:embed="rId11" cstate="print"/>
+                    <a:blip r:embed="rId12" cstate="print"/>
                     <a:srcRect/>
                     <a:stretch>
                       <a:fillRect/>
@@ -1742,7 +1825,7 @@
     </w:p>
     <w:p>
       <w:pPr>
-        <w:pStyle w:val="Heading2"/>
+        <w:pStyle w:val="berschrift2"/>
         <w:rPr>
           <w:lang w:val="en-GB"/>
         </w:rPr>
@@ -1859,28 +1942,54 @@
         </w:rPr>
         <w:t xml:space="preserve">(Scenario </w:t>
       </w:r>
-      <w:fldSimple w:instr=" REF _Ref433871930 \r \h  \* MERGEFORMAT ">
-        <w:r>
-          <w:rPr>
-            <w:lang w:val="en-GB"/>
-          </w:rPr>
-          <w:t>1</w:t>
-        </w:r>
-      </w:fldSimple>
+      <w:r>
+        <w:fldChar w:fldCharType="begin"/>
+      </w:r>
+      <w:r>
+        <w:rPr>
+          <w:lang w:val="en-US"/>
+        </w:rPr>
+        <w:instrText xml:space="preserve"> REF _Ref433871930 \r \h  \* MERGEFORMAT </w:instrText>
+      </w:r>
+      <w:r>
+        <w:fldChar w:fldCharType="separate"/>
+      </w:r>
+      <w:r>
+        <w:rPr>
+          <w:lang w:val="en-US"/>
+        </w:rPr>
+        <w:t>1</w:t>
+      </w:r>
+      <w:r>
+        <w:fldChar w:fldCharType="end"/>
+      </w:r>
       <w:r>
         <w:rPr>
           <w:lang w:val="en-GB"/>
         </w:rPr>
         <w:t xml:space="preserve"> or </w:t>
       </w:r>
-      <w:fldSimple w:instr=" REF _Ref433871784 \r \h  \* MERGEFORMAT ">
-        <w:r>
-          <w:rPr>
-            <w:lang w:val="en-GB"/>
-          </w:rPr>
-          <w:t>2</w:t>
-        </w:r>
-      </w:fldSimple>
+      <w:r>
+        <w:fldChar w:fldCharType="begin"/>
+      </w:r>
+      <w:r>
+        <w:rPr>
+          <w:lang w:val="en-US"/>
+        </w:rPr>
+        <w:instrText xml:space="preserve"> REF _Ref433871784 \r \h  \* MERGEFORMAT </w:instrText>
+      </w:r>
+      <w:r>
+        <w:fldChar w:fldCharType="separate"/>
+      </w:r>
+      <w:r>
+        <w:rPr>
+          <w:lang w:val="en-US"/>
+        </w:rPr>
+        <w:t>2</w:t>
+      </w:r>
+      <w:r>
+        <w:fldChar w:fldCharType="end"/>
+      </w:r>
       <w:r>
         <w:rPr>
           <w:lang w:val="en-GB"/>
@@ -2013,7 +2122,7 @@
                     </pic:cNvPicPr>
                   </pic:nvPicPr>
                   <pic:blipFill>
-                    <a:blip r:embed="rId12" cstate="print"/>
+                    <a:blip r:embed="rId13" cstate="print"/>
                     <a:srcRect/>
                     <a:stretch>
                       <a:fillRect/>
@@ -2146,7 +2255,7 @@
                     </pic:cNvPicPr>
                   </pic:nvPicPr>
                   <pic:blipFill>
-                    <a:blip r:embed="rId13" cstate="print"/>
+                    <a:blip r:embed="rId14" cstate="print"/>
                     <a:srcRect/>
                     <a:stretch>
                       <a:fillRect/>
@@ -2177,19 +2286,19 @@
     </w:p>
     <w:p>
       <w:pPr>
-        <w:pStyle w:val="Heading2"/>
-        <w:rPr>
-          <w:lang w:val="en-GB"/>
-        </w:rPr>
-      </w:pPr>
-      <w:bookmarkStart w:id="2" w:name="_Ref433873223"/>
+        <w:pStyle w:val="berschrift2"/>
+        <w:rPr>
+          <w:lang w:val="en-GB"/>
+        </w:rPr>
+      </w:pPr>
+      <w:bookmarkStart w:id="4" w:name="_Ref433873223"/>
       <w:r>
         <w:rPr>
           <w:lang w:val="en-GB"/>
         </w:rPr>
         <w:t>Selecting an Artifact</w:t>
       </w:r>
-      <w:bookmarkEnd w:id="2"/>
+      <w:bookmarkEnd w:id="4"/>
     </w:p>
     <w:p>
       <w:pPr>
@@ -2235,28 +2344,54 @@
         </w:rPr>
         <w:t xml:space="preserve"> Tool is open and ready (Scenario </w:t>
       </w:r>
-      <w:fldSimple w:instr=" REF _Ref433871930 \r \h  \* MERGEFORMAT ">
-        <w:r>
-          <w:rPr>
-            <w:lang w:val="en-GB"/>
-          </w:rPr>
-          <w:t>1</w:t>
-        </w:r>
-      </w:fldSimple>
+      <w:r>
+        <w:fldChar w:fldCharType="begin"/>
+      </w:r>
+      <w:r>
+        <w:rPr>
+          <w:lang w:val="en-US"/>
+        </w:rPr>
+        <w:instrText xml:space="preserve"> REF _Ref433871930 \r \h  \* MERGEFORMAT </w:instrText>
+      </w:r>
+      <w:r>
+        <w:fldChar w:fldCharType="separate"/>
+      </w:r>
+      <w:r>
+        <w:rPr>
+          <w:lang w:val="en-US"/>
+        </w:rPr>
+        <w:t>1</w:t>
+      </w:r>
+      <w:r>
+        <w:fldChar w:fldCharType="end"/>
+      </w:r>
       <w:r>
         <w:rPr>
           <w:lang w:val="en-GB"/>
         </w:rPr>
         <w:t xml:space="preserve"> or </w:t>
       </w:r>
-      <w:fldSimple w:instr=" REF _Ref433871784 \r \h  \* MERGEFORMAT ">
-        <w:r>
-          <w:rPr>
-            <w:lang w:val="en-GB"/>
-          </w:rPr>
-          <w:t>2</w:t>
-        </w:r>
-      </w:fldSimple>
+      <w:r>
+        <w:fldChar w:fldCharType="begin"/>
+      </w:r>
+      <w:r>
+        <w:rPr>
+          <w:lang w:val="en-US"/>
+        </w:rPr>
+        <w:instrText xml:space="preserve"> REF _Ref433871784 \r \h  \* MERGEFORMAT </w:instrText>
+      </w:r>
+      <w:r>
+        <w:fldChar w:fldCharType="separate"/>
+      </w:r>
+      <w:r>
+        <w:rPr>
+          <w:lang w:val="en-US"/>
+        </w:rPr>
+        <w:t>2</w:t>
+      </w:r>
+      <w:r>
+        <w:fldChar w:fldCharType="end"/>
+      </w:r>
       <w:r>
         <w:rPr>
           <w:lang w:val="en-GB"/>
@@ -2337,7 +2472,7 @@
                     </pic:cNvPicPr>
                   </pic:nvPicPr>
                   <pic:blipFill>
-                    <a:blip r:embed="rId14" cstate="print"/>
+                    <a:blip r:embed="rId15" cstate="print"/>
                     <a:srcRect/>
                     <a:stretch>
                       <a:fillRect/>
@@ -2532,7 +2667,7 @@
                     </pic:cNvPicPr>
                   </pic:nvPicPr>
                   <pic:blipFill>
-                    <a:blip r:embed="rId15" cstate="print"/>
+                    <a:blip r:embed="rId16" cstate="print"/>
                     <a:srcRect/>
                     <a:stretch>
                       <a:fillRect/>
@@ -2659,7 +2794,7 @@
     </w:p>
     <w:p>
       <w:pPr>
-        <w:pStyle w:val="Heading2"/>
+        <w:pStyle w:val="berschrift2"/>
         <w:rPr>
           <w:lang w:val="en-GB"/>
         </w:rPr>
@@ -2726,28 +2861,54 @@
         </w:rPr>
         <w:t xml:space="preserve"> Tool is open and ready (Scenario </w:t>
       </w:r>
-      <w:fldSimple w:instr=" REF _Ref433871930 \r \h  \* MERGEFORMAT ">
-        <w:r>
-          <w:rPr>
-            <w:lang w:val="en-GB"/>
-          </w:rPr>
-          <w:t>1</w:t>
-        </w:r>
-      </w:fldSimple>
+      <w:r>
+        <w:fldChar w:fldCharType="begin"/>
+      </w:r>
+      <w:r>
+        <w:rPr>
+          <w:lang w:val="en-US"/>
+        </w:rPr>
+        <w:instrText xml:space="preserve"> REF _Ref433871930 \r \h  \* MERGEFORMAT </w:instrText>
+      </w:r>
+      <w:r>
+        <w:fldChar w:fldCharType="separate"/>
+      </w:r>
+      <w:r>
+        <w:rPr>
+          <w:lang w:val="en-US"/>
+        </w:rPr>
+        <w:t>1</w:t>
+      </w:r>
+      <w:r>
+        <w:fldChar w:fldCharType="end"/>
+      </w:r>
       <w:r>
         <w:rPr>
           <w:lang w:val="en-GB"/>
         </w:rPr>
         <w:t xml:space="preserve"> or </w:t>
       </w:r>
-      <w:fldSimple w:instr=" REF _Ref433871784 \r \h  \* MERGEFORMAT ">
-        <w:r>
-          <w:rPr>
-            <w:lang w:val="en-GB"/>
-          </w:rPr>
-          <w:t>2</w:t>
-        </w:r>
-      </w:fldSimple>
+      <w:r>
+        <w:fldChar w:fldCharType="begin"/>
+      </w:r>
+      <w:r>
+        <w:rPr>
+          <w:lang w:val="en-US"/>
+        </w:rPr>
+        <w:instrText xml:space="preserve"> REF _Ref433871784 \r \h  \* MERGEFORMAT </w:instrText>
+      </w:r>
+      <w:r>
+        <w:fldChar w:fldCharType="separate"/>
+      </w:r>
+      <w:r>
+        <w:rPr>
+          <w:lang w:val="en-US"/>
+        </w:rPr>
+        <w:t>2</w:t>
+      </w:r>
+      <w:r>
+        <w:fldChar w:fldCharType="end"/>
+      </w:r>
       <w:r>
         <w:rPr>
           <w:lang w:val="en-GB"/>
@@ -2808,7 +2969,7 @@
                     </pic:cNvPicPr>
                   </pic:nvPicPr>
                   <pic:blipFill>
-                    <a:blip r:embed="rId16" cstate="print"/>
+                    <a:blip r:embed="rId17" cstate="print"/>
                     <a:srcRect/>
                     <a:stretch>
                       <a:fillRect/>
@@ -2906,14 +3067,27 @@
         </w:rPr>
         <w:t xml:space="preserve">(see Scenario </w:t>
       </w:r>
-      <w:fldSimple w:instr=" REF _Ref433873223 \r \h  \* MERGEFORMAT ">
-        <w:r>
-          <w:rPr>
-            <w:lang w:val="en-GB"/>
-          </w:rPr>
-          <w:t>6</w:t>
-        </w:r>
-      </w:fldSimple>
+      <w:r>
+        <w:fldChar w:fldCharType="begin"/>
+      </w:r>
+      <w:r>
+        <w:rPr>
+          <w:lang w:val="en-US"/>
+        </w:rPr>
+        <w:instrText xml:space="preserve"> REF _Ref433873223 \r \h  \* MERGEFORMAT </w:instrText>
+      </w:r>
+      <w:r>
+        <w:fldChar w:fldCharType="separate"/>
+      </w:r>
+      <w:r>
+        <w:rPr>
+          <w:lang w:val="en-US"/>
+        </w:rPr>
+        <w:t>6</w:t>
+      </w:r>
+      <w:r>
+        <w:fldChar w:fldCharType="end"/>
+      </w:r>
       <w:r>
         <w:rPr>
           <w:lang w:val="en-GB"/>
@@ -3128,7 +3302,7 @@
     </w:p>
     <w:p>
       <w:pPr>
-        <w:pStyle w:val="Heading2"/>
+        <w:pStyle w:val="berschrift2"/>
         <w:rPr>
           <w:lang w:val="en-GB"/>
         </w:rPr>
@@ -3208,28 +3382,54 @@
         </w:rPr>
         <w:t xml:space="preserve"> ready (Scenario </w:t>
       </w:r>
-      <w:fldSimple w:instr=" REF _Ref433871930 \r \h  \* MERGEFORMAT ">
-        <w:r>
-          <w:rPr>
-            <w:lang w:val="en-GB"/>
-          </w:rPr>
-          <w:t>1</w:t>
-        </w:r>
-      </w:fldSimple>
+      <w:r>
+        <w:fldChar w:fldCharType="begin"/>
+      </w:r>
+      <w:r>
+        <w:rPr>
+          <w:lang w:val="en-US"/>
+        </w:rPr>
+        <w:instrText xml:space="preserve"> REF _Ref433871930 \r \h  \* MERGEFORMAT </w:instrText>
+      </w:r>
+      <w:r>
+        <w:fldChar w:fldCharType="separate"/>
+      </w:r>
+      <w:r>
+        <w:rPr>
+          <w:lang w:val="en-US"/>
+        </w:rPr>
+        <w:t>1</w:t>
+      </w:r>
+      <w:r>
+        <w:fldChar w:fldCharType="end"/>
+      </w:r>
       <w:r>
         <w:rPr>
           <w:lang w:val="en-GB"/>
         </w:rPr>
         <w:t xml:space="preserve"> or </w:t>
       </w:r>
-      <w:fldSimple w:instr=" REF _Ref433871784 \r \h  \* MERGEFORMAT ">
-        <w:r>
-          <w:rPr>
-            <w:lang w:val="en-GB"/>
-          </w:rPr>
-          <w:t>2</w:t>
-        </w:r>
-      </w:fldSimple>
+      <w:r>
+        <w:fldChar w:fldCharType="begin"/>
+      </w:r>
+      <w:r>
+        <w:rPr>
+          <w:lang w:val="en-US"/>
+        </w:rPr>
+        <w:instrText xml:space="preserve"> REF _Ref433871784 \r \h  \* MERGEFORMAT </w:instrText>
+      </w:r>
+      <w:r>
+        <w:fldChar w:fldCharType="separate"/>
+      </w:r>
+      <w:r>
+        <w:rPr>
+          <w:lang w:val="en-US"/>
+        </w:rPr>
+        <w:t>2</w:t>
+      </w:r>
+      <w:r>
+        <w:fldChar w:fldCharType="end"/>
+      </w:r>
       <w:r>
         <w:rPr>
           <w:lang w:val="en-GB"/>
@@ -3332,7 +3532,7 @@
                     </pic:cNvPicPr>
                   </pic:nvPicPr>
                   <pic:blipFill>
-                    <a:blip r:embed="rId17" cstate="print"/>
+                    <a:blip r:embed="rId18" cstate="print"/>
                     <a:srcRect/>
                     <a:stretch>
                       <a:fillRect/>
@@ -3489,7 +3689,7 @@
                     </pic:cNvPicPr>
                   </pic:nvPicPr>
                   <pic:blipFill>
-                    <a:blip r:embed="rId18" cstate="print"/>
+                    <a:blip r:embed="rId19" cstate="print"/>
                     <a:srcRect/>
                     <a:stretch>
                       <a:fillRect/>
@@ -3581,12 +3781,12 @@
     </w:p>
     <w:p>
       <w:pPr>
-        <w:pStyle w:val="Heading2"/>
-        <w:rPr>
-          <w:lang w:val="en-GB"/>
-        </w:rPr>
-      </w:pPr>
-      <w:bookmarkStart w:id="3" w:name="_Ref433874984"/>
+        <w:pStyle w:val="berschrift2"/>
+        <w:rPr>
+          <w:lang w:val="en-GB"/>
+        </w:rPr>
+      </w:pPr>
+      <w:bookmarkStart w:id="5" w:name="_Ref433874984"/>
       <w:r>
         <w:rPr>
           <w:lang w:val="en-GB"/>
@@ -3641,7 +3841,7 @@
         </w:rPr>
         <w:t>Algorithm</w:t>
       </w:r>
-      <w:bookmarkEnd w:id="3"/>
+      <w:bookmarkEnd w:id="5"/>
     </w:p>
     <w:p>
       <w:pPr>
@@ -3692,28 +3892,54 @@
         </w:rPr>
         <w:t xml:space="preserve"> Tool is open and ready (Scenario </w:t>
       </w:r>
-      <w:fldSimple w:instr=" REF _Ref433871930 \r \h  \* MERGEFORMAT ">
-        <w:r>
-          <w:rPr>
-            <w:lang w:val="en-GB"/>
-          </w:rPr>
-          <w:t>1</w:t>
-        </w:r>
-      </w:fldSimple>
+      <w:r>
+        <w:fldChar w:fldCharType="begin"/>
+      </w:r>
+      <w:r>
+        <w:rPr>
+          <w:lang w:val="en-US"/>
+        </w:rPr>
+        <w:instrText xml:space="preserve"> REF _Ref433871930 \r \h  \* MERGEFORMAT </w:instrText>
+      </w:r>
+      <w:r>
+        <w:fldChar w:fldCharType="separate"/>
+      </w:r>
+      <w:r>
+        <w:rPr>
+          <w:lang w:val="en-US"/>
+        </w:rPr>
+        <w:t>1</w:t>
+      </w:r>
+      <w:r>
+        <w:fldChar w:fldCharType="end"/>
+      </w:r>
       <w:r>
         <w:rPr>
           <w:lang w:val="en-GB"/>
         </w:rPr>
         <w:t xml:space="preserve"> or </w:t>
       </w:r>
-      <w:fldSimple w:instr=" REF _Ref433871784 \r \h  \* MERGEFORMAT ">
-        <w:r>
-          <w:rPr>
-            <w:lang w:val="en-GB"/>
-          </w:rPr>
-          <w:t>2</w:t>
-        </w:r>
-      </w:fldSimple>
+      <w:r>
+        <w:fldChar w:fldCharType="begin"/>
+      </w:r>
+      <w:r>
+        <w:rPr>
+          <w:lang w:val="en-US"/>
+        </w:rPr>
+        <w:instrText xml:space="preserve"> REF _Ref433871784 \r \h  \* MERGEFORMAT </w:instrText>
+      </w:r>
+      <w:r>
+        <w:fldChar w:fldCharType="separate"/>
+      </w:r>
+      <w:r>
+        <w:rPr>
+          <w:lang w:val="en-US"/>
+        </w:rPr>
+        <w:t>2</w:t>
+      </w:r>
+      <w:r>
+        <w:fldChar w:fldCharType="end"/>
+      </w:r>
       <w:r>
         <w:rPr>
           <w:lang w:val="en-GB"/>
@@ -3826,7 +4052,7 @@
                     </pic:cNvPicPr>
                   </pic:nvPicPr>
                   <pic:blipFill>
-                    <a:blip r:embed="rId19" cstate="print"/>
+                    <a:blip r:embed="rId20" cstate="print"/>
                     <a:srcRect/>
                     <a:stretch>
                       <a:fillRect/>
@@ -3939,12 +4165,12 @@
     </w:p>
     <w:p>
       <w:pPr>
-        <w:pStyle w:val="Heading2"/>
-        <w:rPr>
-          <w:lang w:val="en-GB"/>
-        </w:rPr>
-      </w:pPr>
-      <w:bookmarkStart w:id="4" w:name="_Ref439264313"/>
+        <w:pStyle w:val="berschrift2"/>
+        <w:rPr>
+          <w:lang w:val="en-GB"/>
+        </w:rPr>
+      </w:pPr>
+      <w:bookmarkStart w:id="6" w:name="_Ref439264313"/>
       <w:r>
         <w:rPr>
           <w:lang w:val="en-GB"/>
@@ -3993,7 +4219,7 @@
         </w:rPr>
         <w:t>Algorithm</w:t>
       </w:r>
-      <w:bookmarkEnd w:id="4"/>
+      <w:bookmarkEnd w:id="6"/>
     </w:p>
     <w:p>
       <w:pPr>
@@ -4051,42 +4277,81 @@
         </w:rPr>
         <w:t xml:space="preserve"> Tool is open and ready (Scenario </w:t>
       </w:r>
-      <w:fldSimple w:instr=" REF _Ref433871930 \r \h  \* MERGEFORMAT ">
-        <w:r>
-          <w:rPr>
-            <w:lang w:val="en-GB"/>
-          </w:rPr>
-          <w:t>1</w:t>
-        </w:r>
-      </w:fldSimple>
+      <w:r>
+        <w:fldChar w:fldCharType="begin"/>
+      </w:r>
+      <w:r>
+        <w:rPr>
+          <w:lang w:val="en-US"/>
+        </w:rPr>
+        <w:instrText xml:space="preserve"> REF _Ref433871930 \r \h  \* MERGEFORMAT </w:instrText>
+      </w:r>
+      <w:r>
+        <w:fldChar w:fldCharType="separate"/>
+      </w:r>
+      <w:r>
+        <w:rPr>
+          <w:lang w:val="en-US"/>
+        </w:rPr>
+        <w:t>1</w:t>
+      </w:r>
+      <w:r>
+        <w:fldChar w:fldCharType="end"/>
+      </w:r>
       <w:r>
         <w:rPr>
           <w:lang w:val="en-GB"/>
         </w:rPr>
         <w:t xml:space="preserve"> or </w:t>
       </w:r>
-      <w:fldSimple w:instr=" REF _Ref433871784 \r \h  \* MERGEFORMAT ">
-        <w:r>
-          <w:rPr>
-            <w:lang w:val="en-GB"/>
-          </w:rPr>
-          <w:t>2</w:t>
-        </w:r>
-      </w:fldSimple>
+      <w:r>
+        <w:fldChar w:fldCharType="begin"/>
+      </w:r>
+      <w:r>
+        <w:rPr>
+          <w:lang w:val="en-US"/>
+        </w:rPr>
+        <w:instrText xml:space="preserve"> REF _Ref433871784 \r \h  \* MERGEFORMAT </w:instrText>
+      </w:r>
+      <w:r>
+        <w:fldChar w:fldCharType="separate"/>
+      </w:r>
+      <w:r>
+        <w:rPr>
+          <w:lang w:val="en-US"/>
+        </w:rPr>
+        <w:t>2</w:t>
+      </w:r>
+      <w:r>
+        <w:fldChar w:fldCharType="end"/>
+      </w:r>
       <w:r>
         <w:rPr>
           <w:lang w:val="en-GB"/>
         </w:rPr>
         <w:t xml:space="preserve">), the respective element has been created (Section </w:t>
       </w:r>
-      <w:fldSimple w:instr=" REF _Ref433874984 \r \h  \* MERGEFORMAT ">
-        <w:r>
-          <w:rPr>
-            <w:lang w:val="en-GB"/>
-          </w:rPr>
-          <w:t>9</w:t>
-        </w:r>
-      </w:fldSimple>
+      <w:r>
+        <w:fldChar w:fldCharType="begin"/>
+      </w:r>
+      <w:r>
+        <w:rPr>
+          <w:lang w:val="en-US"/>
+        </w:rPr>
+        <w:instrText xml:space="preserve"> REF _Ref433874984 \r \h  \* MERGEFORMAT </w:instrText>
+      </w:r>
+      <w:r>
+        <w:fldChar w:fldCharType="separate"/>
+      </w:r>
+      <w:r>
+        <w:rPr>
+          <w:lang w:val="en-US"/>
+        </w:rPr>
+        <w:t>9</w:t>
+      </w:r>
+      <w:r>
+        <w:fldChar w:fldCharType="end"/>
+      </w:r>
       <w:r>
         <w:rPr>
           <w:lang w:val="en-GB"/>
@@ -4121,14 +4386,27 @@
         </w:rPr>
         <w:t xml:space="preserve">After creating new elements according to Section </w:t>
       </w:r>
-      <w:fldSimple w:instr=" REF _Ref433874984 \r \h  \* MERGEFORMAT ">
-        <w:r>
-          <w:rPr>
-            <w:lang w:val="en-GB"/>
-          </w:rPr>
-          <w:t>9</w:t>
-        </w:r>
-      </w:fldSimple>
+      <w:r>
+        <w:fldChar w:fldCharType="begin"/>
+      </w:r>
+      <w:r>
+        <w:rPr>
+          <w:lang w:val="en-US"/>
+        </w:rPr>
+        <w:instrText xml:space="preserve"> REF _Ref433874984 \r \h  \* MERGEFORMAT </w:instrText>
+      </w:r>
+      <w:r>
+        <w:fldChar w:fldCharType="separate"/>
+      </w:r>
+      <w:r>
+        <w:rPr>
+          <w:lang w:val="en-US"/>
+        </w:rPr>
+        <w:t>9</w:t>
+      </w:r>
+      <w:r>
+        <w:fldChar w:fldCharType="end"/>
+      </w:r>
       <w:r>
         <w:rPr>
           <w:lang w:val="en-GB"/>
@@ -4250,7 +4528,7 @@
     </w:p>
     <w:p>
       <w:pPr>
-        <w:pStyle w:val="Heading2"/>
+        <w:pStyle w:val="berschrift2"/>
         <w:rPr>
           <w:lang w:val="en-GB"/>
         </w:rPr>
@@ -4317,42 +4595,93 @@
         </w:rPr>
         <w:t xml:space="preserve"> Tool is open and ready (Scenario </w:t>
       </w:r>
-      <w:fldSimple w:instr=" REF _Ref433871930 \r \h  \* MERGEFORMAT ">
-        <w:r>
-          <w:rPr>
-            <w:lang w:val="en-GB"/>
-          </w:rPr>
-          <w:t>1</w:t>
-        </w:r>
-      </w:fldSimple>
+      <w:r>
+        <w:fldChar w:fldCharType="begin"/>
+      </w:r>
+      <w:r>
+        <w:rPr>
+          <w:lang w:val="en-US"/>
+        </w:rPr>
+        <w:instrText xml:space="preserve"> REF _Ref433871930 \r \h  \*</w:instrText>
+      </w:r>
+      <w:r>
+        <w:rPr>
+          <w:lang w:val="en-US"/>
+        </w:rPr>
+        <w:instrText xml:space="preserve"> MERGEFORMAT </w:instrText>
+      </w:r>
+      <w:r>
+        <w:fldChar w:fldCharType="separate"/>
+      </w:r>
+      <w:r>
+        <w:rPr>
+          <w:lang w:val="en-US"/>
+        </w:rPr>
+        <w:t>1</w:t>
+      </w:r>
+      <w:r>
+        <w:fldChar w:fldCharType="end"/>
+      </w:r>
       <w:r>
         <w:rPr>
           <w:lang w:val="en-GB"/>
         </w:rPr>
         <w:t xml:space="preserve"> or </w:t>
       </w:r>
-      <w:fldSimple w:instr=" REF _Ref433871784 \r \h  \* MERGEFORMAT ">
-        <w:r>
-          <w:rPr>
-            <w:lang w:val="en-GB"/>
-          </w:rPr>
-          <w:t>2</w:t>
-        </w:r>
-      </w:fldSimple>
+      <w:r>
+        <w:fldChar w:fldCharType="begin"/>
+      </w:r>
+      <w:r>
+        <w:rPr>
+          <w:lang w:val="en-US"/>
+        </w:rPr>
+        <w:instrText xml:space="preserve"> REF _Ref433871784 \r \h  \* MERGEFORMAT </w:instrText>
+      </w:r>
+      <w:r>
+        <w:fldChar w:fldCharType="separate"/>
+      </w:r>
+      <w:r>
+        <w:rPr>
+          <w:lang w:val="en-US"/>
+        </w:rPr>
+        <w:t>2</w:t>
+      </w:r>
+      <w:r>
+        <w:fldChar w:fldCharType="end"/>
+      </w:r>
       <w:r>
         <w:rPr>
           <w:lang w:val="en-GB"/>
         </w:rPr>
         <w:t xml:space="preserve">), the respective element has been created (Section </w:t>
       </w:r>
-      <w:fldSimple w:instr=" REF _Ref433874984 \r \h  \* MERGEFORMAT ">
-        <w:r>
-          <w:rPr>
-            <w:lang w:val="en-GB"/>
-          </w:rPr>
-          <w:t>9</w:t>
-        </w:r>
-      </w:fldSimple>
+      <w:r>
+        <w:fldChar w:fldCharType="begin"/>
+      </w:r>
+      <w:r>
+        <w:rPr>
+          <w:lang w:val="en-US"/>
+        </w:rPr>
+        <w:instrText xml:space="preserve"> REF _Re</w:instrText>
+      </w:r>
+      <w:r>
+        <w:rPr>
+          <w:lang w:val="en-US"/>
+        </w:rPr>
+        <w:instrText xml:space="preserve">f433874984 \r \h  \* MERGEFORMAT </w:instrText>
+      </w:r>
+      <w:r>
+        <w:fldChar w:fldCharType="separate"/>
+      </w:r>
+      <w:r>
+        <w:rPr>
+          <w:lang w:val="en-US"/>
+        </w:rPr>
+        <w:t>9</w:t>
+      </w:r>
+      <w:r>
+        <w:fldChar w:fldCharType="end"/>
+      </w:r>
       <w:r>
         <w:rPr>
           <w:lang w:val="en-GB"/>
@@ -4405,7 +4734,7 @@
     </w:p>
     <w:p>
       <w:pPr>
-        <w:pStyle w:val="ListParagraph"/>
+        <w:pStyle w:val="Listenabsatz"/>
         <w:numPr>
           <w:ilvl w:val="0"/>
           <w:numId w:val="13"/>
@@ -4425,7 +4754,7 @@
     </w:p>
     <w:p>
       <w:pPr>
-        <w:pStyle w:val="ListParagraph"/>
+        <w:pStyle w:val="Listenabsatz"/>
         <w:numPr>
           <w:ilvl w:val="0"/>
           <w:numId w:val="13"/>
@@ -4445,7 +4774,7 @@
     </w:p>
     <w:p>
       <w:pPr>
-        <w:pStyle w:val="ListParagraph"/>
+        <w:pStyle w:val="Listenabsatz"/>
         <w:numPr>
           <w:ilvl w:val="0"/>
           <w:numId w:val="13"/>
@@ -4539,7 +4868,7 @@
     </w:p>
     <w:p>
       <w:pPr>
-        <w:pStyle w:val="Heading2"/>
+        <w:pStyle w:val="berschrift2"/>
         <w:rPr>
           <w:lang w:val="en-GB"/>
         </w:rPr>
@@ -4648,28 +4977,54 @@
         </w:rPr>
         <w:t xml:space="preserve"> Tool is open and ready (Scenario </w:t>
       </w:r>
-      <w:fldSimple w:instr=" REF _Ref433871930 \r \h  \* MERGEFORMAT ">
-        <w:r>
-          <w:rPr>
-            <w:lang w:val="en-GB"/>
-          </w:rPr>
-          <w:t>1</w:t>
-        </w:r>
-      </w:fldSimple>
+      <w:r>
+        <w:fldChar w:fldCharType="begin"/>
+      </w:r>
+      <w:r>
+        <w:rPr>
+          <w:lang w:val="en-US"/>
+        </w:rPr>
+        <w:instrText xml:space="preserve"> REF _Ref433871930 \r \h  \* MERGEFORMAT </w:instrText>
+      </w:r>
+      <w:r>
+        <w:fldChar w:fldCharType="separate"/>
+      </w:r>
+      <w:r>
+        <w:rPr>
+          <w:lang w:val="en-US"/>
+        </w:rPr>
+        <w:t>1</w:t>
+      </w:r>
+      <w:r>
+        <w:fldChar w:fldCharType="end"/>
+      </w:r>
       <w:r>
         <w:rPr>
           <w:lang w:val="en-GB"/>
         </w:rPr>
         <w:t xml:space="preserve"> or </w:t>
       </w:r>
-      <w:fldSimple w:instr=" REF _Ref433871784 \r \h  \* MERGEFORMAT ">
-        <w:r>
-          <w:rPr>
-            <w:lang w:val="en-GB"/>
-          </w:rPr>
-          <w:t>2</w:t>
-        </w:r>
-      </w:fldSimple>
+      <w:r>
+        <w:fldChar w:fldCharType="begin"/>
+      </w:r>
+      <w:r>
+        <w:rPr>
+          <w:lang w:val="en-US"/>
+        </w:rPr>
+        <w:instrText xml:space="preserve"> REF _Ref433871784 \r \h  \* MERGEFORMAT </w:instrText>
+      </w:r>
+      <w:r>
+        <w:fldChar w:fldCharType="separate"/>
+      </w:r>
+      <w:r>
+        <w:rPr>
+          <w:lang w:val="en-US"/>
+        </w:rPr>
+        <w:t>2</w:t>
+      </w:r>
+      <w:r>
+        <w:fldChar w:fldCharType="end"/>
+      </w:r>
       <w:r>
         <w:rPr>
           <w:lang w:val="en-GB"/>
@@ -4694,14 +5049,33 @@
         </w:rPr>
         <w:t xml:space="preserve"> </w:t>
       </w:r>
-      <w:fldSimple w:instr=" REF _Ref439264313 \r \h  \* MERGEFORMAT ">
-        <w:r>
-          <w:rPr>
-            <w:lang w:val="en-GB"/>
-          </w:rPr>
-          <w:t>10</w:t>
-        </w:r>
-      </w:fldSimple>
+      <w:r>
+        <w:fldChar w:fldCharType="begin"/>
+      </w:r>
+      <w:r>
+        <w:rPr>
+          <w:lang w:val="en-US"/>
+        </w:rPr>
+        <w:instrText xml:space="preserve"> REF _Ref439264313 \r \h  \*</w:instrText>
+      </w:r>
+      <w:r>
+        <w:rPr>
+          <w:lang w:val="en-US"/>
+        </w:rPr>
+        <w:instrText xml:space="preserve"> MERGEFORMAT </w:instrText>
+      </w:r>
+      <w:r>
+        <w:fldChar w:fldCharType="separate"/>
+      </w:r>
+      <w:r>
+        <w:rPr>
+          <w:lang w:val="en-GB"/>
+        </w:rPr>
+        <w:t>10</w:t>
+      </w:r>
+      <w:r>
+        <w:fldChar w:fldCharType="end"/>
+      </w:r>
       <w:r>
         <w:rPr>
           <w:lang w:val="en-GB"/>
@@ -4851,7 +5225,7 @@
     </w:p>
     <w:p>
       <w:pPr>
-        <w:pStyle w:val="Heading2"/>
+        <w:pStyle w:val="berschrift2"/>
         <w:rPr>
           <w:lang w:val="en-GB"/>
         </w:rPr>
@@ -4978,28 +5352,54 @@
         </w:rPr>
         <w:t xml:space="preserve"> Tool is open and ready (Scenario </w:t>
       </w:r>
-      <w:fldSimple w:instr=" REF _Ref433871930 \r \h  \* MERGEFORMAT ">
-        <w:r>
-          <w:rPr>
-            <w:lang w:val="en-GB"/>
-          </w:rPr>
-          <w:t>1</w:t>
-        </w:r>
-      </w:fldSimple>
+      <w:r>
+        <w:fldChar w:fldCharType="begin"/>
+      </w:r>
+      <w:r>
+        <w:rPr>
+          <w:lang w:val="en-US"/>
+        </w:rPr>
+        <w:instrText xml:space="preserve"> REF _Ref433871930 \r \h  \* MERGEFORMAT </w:instrText>
+      </w:r>
+      <w:r>
+        <w:fldChar w:fldCharType="separate"/>
+      </w:r>
+      <w:r>
+        <w:rPr>
+          <w:lang w:val="en-US"/>
+        </w:rPr>
+        <w:t>1</w:t>
+      </w:r>
+      <w:r>
+        <w:fldChar w:fldCharType="end"/>
+      </w:r>
       <w:r>
         <w:rPr>
           <w:lang w:val="en-GB"/>
         </w:rPr>
         <w:t xml:space="preserve"> or </w:t>
       </w:r>
-      <w:fldSimple w:instr=" REF _Ref433871784 \r \h  \* MERGEFORMAT ">
-        <w:r>
-          <w:rPr>
-            <w:lang w:val="en-GB"/>
-          </w:rPr>
-          <w:t>2</w:t>
-        </w:r>
-      </w:fldSimple>
+      <w:r>
+        <w:fldChar w:fldCharType="begin"/>
+      </w:r>
+      <w:r>
+        <w:rPr>
+          <w:lang w:val="en-US"/>
+        </w:rPr>
+        <w:instrText xml:space="preserve"> REF _Ref433871784 \r \h  \* MERGEFORMAT </w:instrText>
+      </w:r>
+      <w:r>
+        <w:fldChar w:fldCharType="separate"/>
+      </w:r>
+      <w:r>
+        <w:rPr>
+          <w:lang w:val="en-US"/>
+        </w:rPr>
+        <w:t>2</w:t>
+      </w:r>
+      <w:r>
+        <w:fldChar w:fldCharType="end"/>
+      </w:r>
       <w:r>
         <w:rPr>
           <w:lang w:val="en-GB"/>
@@ -5107,7 +5507,7 @@
                     </pic:cNvPicPr>
                   </pic:nvPicPr>
                   <pic:blipFill>
-                    <a:blip r:embed="rId20" cstate="print"/>
+                    <a:blip r:embed="rId21" cstate="print"/>
                     <a:srcRect/>
                     <a:stretch>
                       <a:fillRect/>
@@ -5224,7 +5624,7 @@
     </w:p>
     <w:p>
       <w:pPr>
-        <w:pStyle w:val="Heading2"/>
+        <w:pStyle w:val="berschrift2"/>
         <w:rPr>
           <w:lang w:val="en-GB"/>
         </w:rPr>
@@ -5308,28 +5708,54 @@
         </w:rPr>
         <w:t xml:space="preserve"> Tool is open and ready (Scenario </w:t>
       </w:r>
-      <w:fldSimple w:instr=" REF _Ref433871930 \r \h  \* MERGEFORMAT ">
-        <w:r>
-          <w:rPr>
-            <w:lang w:val="en-GB"/>
-          </w:rPr>
-          <w:t>1</w:t>
-        </w:r>
-      </w:fldSimple>
+      <w:r>
+        <w:fldChar w:fldCharType="begin"/>
+      </w:r>
+      <w:r>
+        <w:rPr>
+          <w:lang w:val="en-US"/>
+        </w:rPr>
+        <w:instrText xml:space="preserve"> REF _Ref433871930 \r \h  \* MERGEFORMAT </w:instrText>
+      </w:r>
+      <w:r>
+        <w:fldChar w:fldCharType="separate"/>
+      </w:r>
+      <w:r>
+        <w:rPr>
+          <w:lang w:val="en-US"/>
+        </w:rPr>
+        <w:t>1</w:t>
+      </w:r>
+      <w:r>
+        <w:fldChar w:fldCharType="end"/>
+      </w:r>
       <w:r>
         <w:rPr>
           <w:lang w:val="en-GB"/>
         </w:rPr>
         <w:t xml:space="preserve"> or </w:t>
       </w:r>
-      <w:fldSimple w:instr=" REF _Ref433871784 \r \h  \* MERGEFORMAT ">
-        <w:r>
-          <w:rPr>
-            <w:lang w:val="en-GB"/>
-          </w:rPr>
-          <w:t>2</w:t>
-        </w:r>
-      </w:fldSimple>
+      <w:r>
+        <w:fldChar w:fldCharType="begin"/>
+      </w:r>
+      <w:r>
+        <w:rPr>
+          <w:lang w:val="en-US"/>
+        </w:rPr>
+        <w:instrText xml:space="preserve"> REF _Ref433871784 \r \h  \* MERGEFORMAT </w:instrText>
+      </w:r>
+      <w:r>
+        <w:fldChar w:fldCharType="separate"/>
+      </w:r>
+      <w:r>
+        <w:rPr>
+          <w:lang w:val="en-US"/>
+        </w:rPr>
+        <w:t>2</w:t>
+      </w:r>
+      <w:r>
+        <w:fldChar w:fldCharType="end"/>
+      </w:r>
       <w:r>
         <w:rPr>
           <w:lang w:val="en-GB"/>
@@ -5417,7 +5843,7 @@
                     </pic:cNvPicPr>
                   </pic:nvPicPr>
                   <pic:blipFill>
-                    <a:blip r:embed="rId21" cstate="print"/>
+                    <a:blip r:embed="rId22" cstate="print"/>
                     <a:srcRect/>
                     <a:stretch>
                       <a:fillRect/>
@@ -5448,7 +5874,7 @@
     </w:p>
     <w:p>
       <w:pPr>
-        <w:pStyle w:val="ListParagraph"/>
+        <w:pStyle w:val="Listenabsatz"/>
         <w:numPr>
           <w:ilvl w:val="0"/>
           <w:numId w:val="6"/>
@@ -5542,7 +5968,7 @@
                     </pic:cNvPicPr>
                   </pic:nvPicPr>
                   <pic:blipFill>
-                    <a:blip r:embed="rId22" cstate="print"/>
+                    <a:blip r:embed="rId23" cstate="print"/>
                     <a:srcRect/>
                     <a:stretch>
                       <a:fillRect/>
@@ -5573,7 +5999,7 @@
     </w:p>
     <w:p>
       <w:pPr>
-        <w:pStyle w:val="ListParagraph"/>
+        <w:pStyle w:val="Listenabsatz"/>
         <w:numPr>
           <w:ilvl w:val="0"/>
           <w:numId w:val="6"/>
@@ -5733,12 +6159,12 @@
     </w:p>
     <w:p>
       <w:pPr>
-        <w:pStyle w:val="Heading2"/>
-        <w:rPr>
-          <w:lang w:val="en-GB"/>
-        </w:rPr>
-      </w:pPr>
-      <w:bookmarkStart w:id="5" w:name="_Ref433874934"/>
+        <w:pStyle w:val="berschrift2"/>
+        <w:rPr>
+          <w:lang w:val="en-GB"/>
+        </w:rPr>
+      </w:pPr>
+      <w:bookmarkStart w:id="7" w:name="_Ref433874934"/>
       <w:r>
         <w:rPr>
           <w:lang w:val="en-GB"/>
@@ -5789,28 +6215,54 @@
         </w:rPr>
         <w:t xml:space="preserve"> Tool is open and ready (Scenario </w:t>
       </w:r>
-      <w:fldSimple w:instr=" REF _Ref433871930 \r \h  \* MERGEFORMAT ">
-        <w:r>
-          <w:rPr>
-            <w:lang w:val="en-GB"/>
-          </w:rPr>
-          <w:t>1</w:t>
-        </w:r>
-      </w:fldSimple>
+      <w:r>
+        <w:fldChar w:fldCharType="begin"/>
+      </w:r>
+      <w:r>
+        <w:rPr>
+          <w:lang w:val="en-US"/>
+        </w:rPr>
+        <w:instrText xml:space="preserve"> REF _Ref433871930 \r \h  \* MERGEFORMAT </w:instrText>
+      </w:r>
+      <w:r>
+        <w:fldChar w:fldCharType="separate"/>
+      </w:r>
+      <w:r>
+        <w:rPr>
+          <w:lang w:val="en-US"/>
+        </w:rPr>
+        <w:t>1</w:t>
+      </w:r>
+      <w:r>
+        <w:fldChar w:fldCharType="end"/>
+      </w:r>
       <w:r>
         <w:rPr>
           <w:lang w:val="en-GB"/>
         </w:rPr>
         <w:t xml:space="preserve"> or </w:t>
       </w:r>
-      <w:fldSimple w:instr=" REF _Ref433871784 \r \h  \* MERGEFORMAT ">
-        <w:r>
-          <w:rPr>
-            <w:lang w:val="en-GB"/>
-          </w:rPr>
-          <w:t>2</w:t>
-        </w:r>
-      </w:fldSimple>
+      <w:r>
+        <w:fldChar w:fldCharType="begin"/>
+      </w:r>
+      <w:r>
+        <w:rPr>
+          <w:lang w:val="en-US"/>
+        </w:rPr>
+        <w:instrText xml:space="preserve"> REF _Ref433871784 \r \h  \* MERGEFORMAT </w:instrText>
+      </w:r>
+      <w:r>
+        <w:fldChar w:fldCharType="separate"/>
+      </w:r>
+      <w:r>
+        <w:rPr>
+          <w:lang w:val="en-US"/>
+        </w:rPr>
+        <w:t>2</w:t>
+      </w:r>
+      <w:r>
+        <w:fldChar w:fldCharType="end"/>
+      </w:r>
       <w:r>
         <w:rPr>
           <w:lang w:val="en-GB"/>
@@ -5887,7 +6339,7 @@
                     </pic:cNvPicPr>
                   </pic:nvPicPr>
                   <pic:blipFill>
-                    <a:blip r:embed="rId23" cstate="print"/>
+                    <a:blip r:embed="rId24" cstate="print"/>
                     <a:srcRect/>
                     <a:stretch>
                       <a:fillRect/>
@@ -5940,12 +6392,12 @@
     </w:p>
     <w:p>
       <w:pPr>
-        <w:pStyle w:val="Heading2"/>
-        <w:rPr>
-          <w:lang w:val="en-GB"/>
-        </w:rPr>
-      </w:pPr>
-      <w:bookmarkStart w:id="6" w:name="_Ref446315714"/>
+        <w:pStyle w:val="berschrift2"/>
+        <w:rPr>
+          <w:lang w:val="en-GB"/>
+        </w:rPr>
+      </w:pPr>
+      <w:bookmarkStart w:id="8" w:name="_Ref446315714"/>
       <w:r>
         <w:rPr>
           <w:lang w:val="en-GB"/>
@@ -5996,28 +6448,54 @@
         </w:rPr>
         <w:t xml:space="preserve"> Tool is open and ready (Scenario </w:t>
       </w:r>
-      <w:fldSimple w:instr=" REF _Ref433871930 \r \h  \* MERGEFORMAT ">
-        <w:r>
-          <w:rPr>
-            <w:lang w:val="en-GB"/>
-          </w:rPr>
-          <w:t>1</w:t>
-        </w:r>
-      </w:fldSimple>
+      <w:r>
+        <w:fldChar w:fldCharType="begin"/>
+      </w:r>
+      <w:r>
+        <w:rPr>
+          <w:lang w:val="en-US"/>
+        </w:rPr>
+        <w:instrText xml:space="preserve"> REF _Ref433871930 \r \h  \* MERGEFORMAT </w:instrText>
+      </w:r>
+      <w:r>
+        <w:fldChar w:fldCharType="separate"/>
+      </w:r>
+      <w:r>
+        <w:rPr>
+          <w:lang w:val="en-US"/>
+        </w:rPr>
+        <w:t>1</w:t>
+      </w:r>
+      <w:r>
+        <w:fldChar w:fldCharType="end"/>
+      </w:r>
       <w:r>
         <w:rPr>
           <w:lang w:val="en-GB"/>
         </w:rPr>
         <w:t xml:space="preserve"> or </w:t>
       </w:r>
-      <w:fldSimple w:instr=" REF _Ref433871784 \r \h  \* MERGEFORMAT ">
-        <w:r>
-          <w:rPr>
-            <w:lang w:val="en-GB"/>
-          </w:rPr>
-          <w:t>2</w:t>
-        </w:r>
-      </w:fldSimple>
+      <w:r>
+        <w:fldChar w:fldCharType="begin"/>
+      </w:r>
+      <w:r>
+        <w:rPr>
+          <w:lang w:val="en-US"/>
+        </w:rPr>
+        <w:instrText xml:space="preserve"> REF _Ref433871784 \r \h  \* MERGEFORMAT </w:instrText>
+      </w:r>
+      <w:r>
+        <w:fldChar w:fldCharType="separate"/>
+      </w:r>
+      <w:r>
+        <w:rPr>
+          <w:lang w:val="en-US"/>
+        </w:rPr>
+        <w:t>2</w:t>
+      </w:r>
+      <w:r>
+        <w:fldChar w:fldCharType="end"/>
+      </w:r>
       <w:r>
         <w:rPr>
           <w:lang w:val="en-GB"/>
@@ -6085,7 +6563,7 @@
     </w:p>
     <w:p>
       <w:pPr>
-        <w:pStyle w:val="Heading2"/>
+        <w:pStyle w:val="berschrift2"/>
         <w:rPr>
           <w:lang w:val="en-GB"/>
         </w:rPr>
@@ -6096,8 +6574,8 @@
         </w:rPr>
         <w:t>Adding a pipeline</w:t>
       </w:r>
-      <w:bookmarkEnd w:id="5"/>
-      <w:bookmarkEnd w:id="6"/>
+      <w:bookmarkEnd w:id="7"/>
+      <w:bookmarkEnd w:id="8"/>
     </w:p>
     <w:p>
       <w:pPr>
@@ -6148,28 +6626,54 @@
         </w:rPr>
         <w:t xml:space="preserve"> Tool is open and ready (Scenario </w:t>
       </w:r>
-      <w:fldSimple w:instr=" REF _Ref433871930 \r \h  \* MERGEFORMAT ">
-        <w:r>
-          <w:rPr>
-            <w:lang w:val="en-GB"/>
-          </w:rPr>
-          <w:t>1</w:t>
-        </w:r>
-      </w:fldSimple>
+      <w:r>
+        <w:fldChar w:fldCharType="begin"/>
+      </w:r>
+      <w:r>
+        <w:rPr>
+          <w:lang w:val="en-US"/>
+        </w:rPr>
+        <w:instrText xml:space="preserve"> REF _Ref433871930 \r \h  \* MERGEFORMAT </w:instrText>
+      </w:r>
+      <w:r>
+        <w:fldChar w:fldCharType="separate"/>
+      </w:r>
+      <w:r>
+        <w:rPr>
+          <w:lang w:val="en-US"/>
+        </w:rPr>
+        <w:t>1</w:t>
+      </w:r>
+      <w:r>
+        <w:fldChar w:fldCharType="end"/>
+      </w:r>
       <w:r>
         <w:rPr>
           <w:lang w:val="en-GB"/>
         </w:rPr>
         <w:t xml:space="preserve"> or </w:t>
       </w:r>
-      <w:fldSimple w:instr=" REF _Ref433871784 \r \h  \* MERGEFORMAT ">
-        <w:r>
-          <w:rPr>
-            <w:lang w:val="en-GB"/>
-          </w:rPr>
-          <w:t>2</w:t>
-        </w:r>
-      </w:fldSimple>
+      <w:r>
+        <w:fldChar w:fldCharType="begin"/>
+      </w:r>
+      <w:r>
+        <w:rPr>
+          <w:lang w:val="en-US"/>
+        </w:rPr>
+        <w:instrText xml:space="preserve"> REF _Ref433871784 \r \h  \* MERGEFORMAT </w:instrText>
+      </w:r>
+      <w:r>
+        <w:fldChar w:fldCharType="separate"/>
+      </w:r>
+      <w:r>
+        <w:rPr>
+          <w:lang w:val="en-US"/>
+        </w:rPr>
+        <w:t>2</w:t>
+      </w:r>
+      <w:r>
+        <w:fldChar w:fldCharType="end"/>
+      </w:r>
       <w:r>
         <w:rPr>
           <w:lang w:val="en-GB"/>
@@ -6285,7 +6789,7 @@
                     </pic:cNvPicPr>
                   </pic:nvPicPr>
                   <pic:blipFill>
-                    <a:blip r:embed="rId24" cstate="print"/>
+                    <a:blip r:embed="rId25" cstate="print"/>
                     <a:srcRect/>
                     <a:stretch>
                       <a:fillRect/>
@@ -6379,7 +6883,7 @@
     </w:p>
     <w:p>
       <w:pPr>
-        <w:pStyle w:val="Heading2"/>
+        <w:pStyle w:val="berschrift2"/>
         <w:rPr>
           <w:lang w:val="en-GB"/>
         </w:rPr>
@@ -6433,28 +6937,54 @@
         </w:rPr>
         <w:t xml:space="preserve"> Tool is open and ready (Scenario </w:t>
       </w:r>
-      <w:fldSimple w:instr=" REF _Ref433871930 \r \h  \* MERGEFORMAT ">
-        <w:r>
-          <w:rPr>
-            <w:lang w:val="en-GB"/>
-          </w:rPr>
-          <w:t>1</w:t>
-        </w:r>
-      </w:fldSimple>
+      <w:r>
+        <w:fldChar w:fldCharType="begin"/>
+      </w:r>
+      <w:r>
+        <w:rPr>
+          <w:lang w:val="en-US"/>
+        </w:rPr>
+        <w:instrText xml:space="preserve"> REF _Ref433871930 \r \h  \* MERGEFORMAT </w:instrText>
+      </w:r>
+      <w:r>
+        <w:fldChar w:fldCharType="separate"/>
+      </w:r>
+      <w:r>
+        <w:rPr>
+          <w:lang w:val="en-US"/>
+        </w:rPr>
+        <w:t>1</w:t>
+      </w:r>
+      <w:r>
+        <w:fldChar w:fldCharType="end"/>
+      </w:r>
       <w:r>
         <w:rPr>
           <w:lang w:val="en-GB"/>
         </w:rPr>
         <w:t xml:space="preserve"> or </w:t>
       </w:r>
-      <w:fldSimple w:instr=" REF _Ref433871784 \r \h  \* MERGEFORMAT ">
-        <w:r>
-          <w:rPr>
-            <w:lang w:val="en-GB"/>
-          </w:rPr>
-          <w:t>2</w:t>
-        </w:r>
-      </w:fldSimple>
+      <w:r>
+        <w:fldChar w:fldCharType="begin"/>
+      </w:r>
+      <w:r>
+        <w:rPr>
+          <w:lang w:val="en-US"/>
+        </w:rPr>
+        <w:instrText xml:space="preserve"> REF _Ref433871784 \r \h  \* MERGEFORMAT </w:instrText>
+      </w:r>
+      <w:r>
+        <w:fldChar w:fldCharType="separate"/>
+      </w:r>
+      <w:r>
+        <w:rPr>
+          <w:lang w:val="en-US"/>
+        </w:rPr>
+        <w:t>2</w:t>
+      </w:r>
+      <w:r>
+        <w:fldChar w:fldCharType="end"/>
+      </w:r>
       <w:r>
         <w:rPr>
           <w:lang w:val="en-GB"/>
@@ -6544,7 +7074,7 @@
                     </pic:cNvPicPr>
                   </pic:nvPicPr>
                   <pic:blipFill>
-                    <a:blip r:embed="rId25" cstate="print"/>
+                    <a:blip r:embed="rId26" cstate="print"/>
                     <a:srcRect/>
                     <a:stretch>
                       <a:fillRect/>
@@ -6707,7 +7237,7 @@
     </w:p>
     <w:p>
       <w:pPr>
-        <w:pStyle w:val="Heading2"/>
+        <w:pStyle w:val="berschrift2"/>
         <w:rPr>
           <w:lang w:val="en-GB"/>
         </w:rPr>
@@ -6810,28 +7340,54 @@
         </w:rPr>
         <w:t xml:space="preserve"> Tool is open and ready (Scenario </w:t>
       </w:r>
-      <w:fldSimple w:instr=" REF _Ref433871930 \r \h  \* MERGEFORMAT ">
-        <w:r>
-          <w:rPr>
-            <w:lang w:val="en-GB"/>
-          </w:rPr>
-          <w:t>1</w:t>
-        </w:r>
-      </w:fldSimple>
+      <w:r>
+        <w:fldChar w:fldCharType="begin"/>
+      </w:r>
+      <w:r>
+        <w:rPr>
+          <w:lang w:val="en-US"/>
+        </w:rPr>
+        <w:instrText xml:space="preserve"> REF _Ref433871930 \r \h  \* MERGEFORMAT </w:instrText>
+      </w:r>
+      <w:r>
+        <w:fldChar w:fldCharType="separate"/>
+      </w:r>
+      <w:r>
+        <w:rPr>
+          <w:lang w:val="en-US"/>
+        </w:rPr>
+        <w:t>1</w:t>
+      </w:r>
+      <w:r>
+        <w:fldChar w:fldCharType="end"/>
+      </w:r>
       <w:r>
         <w:rPr>
           <w:lang w:val="en-GB"/>
         </w:rPr>
         <w:t xml:space="preserve"> or </w:t>
       </w:r>
-      <w:fldSimple w:instr=" REF _Ref433871784 \r \h  \* MERGEFORMAT ">
-        <w:r>
-          <w:rPr>
-            <w:lang w:val="en-GB"/>
-          </w:rPr>
-          <w:t>2</w:t>
-        </w:r>
-      </w:fldSimple>
+      <w:r>
+        <w:fldChar w:fldCharType="begin"/>
+      </w:r>
+      <w:r>
+        <w:rPr>
+          <w:lang w:val="en-US"/>
+        </w:rPr>
+        <w:instrText xml:space="preserve"> REF _Ref433871784 \r \h  \* MERGEFORMAT </w:instrText>
+      </w:r>
+      <w:r>
+        <w:fldChar w:fldCharType="separate"/>
+      </w:r>
+      <w:r>
+        <w:rPr>
+          <w:lang w:val="en-US"/>
+        </w:rPr>
+        <w:t>2</w:t>
+      </w:r>
+      <w:r>
+        <w:fldChar w:fldCharType="end"/>
+      </w:r>
       <w:r>
         <w:rPr>
           <w:lang w:val="en-GB"/>
@@ -6940,7 +7496,7 @@
                     </pic:cNvPicPr>
                   </pic:nvPicPr>
                   <pic:blipFill>
-                    <a:blip r:embed="rId26" cstate="print"/>
+                    <a:blip r:embed="rId27" cstate="print"/>
                     <a:srcRect/>
                     <a:stretch>
                       <a:fillRect/>
@@ -7020,7 +7576,7 @@
                     </pic:cNvPicPr>
                   </pic:nvPicPr>
                   <pic:blipFill>
-                    <a:blip r:embed="rId27" cstate="print"/>
+                    <a:blip r:embed="rId28" cstate="print"/>
                     <a:srcRect/>
                     <a:stretch>
                       <a:fillRect/>
@@ -7132,7 +7688,7 @@
                     </pic:cNvPicPr>
                   </pic:nvPicPr>
                   <pic:blipFill>
-                    <a:blip r:embed="rId28" cstate="print"/>
+                    <a:blip r:embed="rId29" cstate="print"/>
                     <a:srcRect/>
                     <a:stretch>
                       <a:fillRect/>
@@ -7220,7 +7776,7 @@
     </w:p>
     <w:p>
       <w:pPr>
-        <w:pStyle w:val="Heading2"/>
+        <w:pStyle w:val="berschrift2"/>
         <w:rPr>
           <w:lang w:val="en-GB"/>
         </w:rPr>
@@ -7287,28 +7843,60 @@
         </w:rPr>
         <w:t xml:space="preserve"> Tool is open and ready (Scenario </w:t>
       </w:r>
-      <w:fldSimple w:instr=" REF _Ref433871930 \r \h  \* MERGEFORMAT ">
-        <w:r>
-          <w:rPr>
-            <w:lang w:val="en-GB"/>
-          </w:rPr>
-          <w:t>1</w:t>
-        </w:r>
-      </w:fldSimple>
+      <w:r>
+        <w:fldChar w:fldCharType="begin"/>
+      </w:r>
+      <w:r>
+        <w:rPr>
+          <w:lang w:val="en-US"/>
+        </w:rPr>
+        <w:instrText xml:space="preserve"> REF _Ref433871930 \r \h  \* MERGEFORMAT</w:instrText>
+      </w:r>
+      <w:r>
+        <w:rPr>
+          <w:lang w:val="en-US"/>
+        </w:rPr>
+        <w:instrText xml:space="preserve"> </w:instrText>
+      </w:r>
+      <w:r>
+        <w:fldChar w:fldCharType="separate"/>
+      </w:r>
+      <w:r>
+        <w:rPr>
+          <w:lang w:val="en-US"/>
+        </w:rPr>
+        <w:t>1</w:t>
+      </w:r>
+      <w:r>
+        <w:fldChar w:fldCharType="end"/>
+      </w:r>
       <w:r>
         <w:rPr>
           <w:lang w:val="en-GB"/>
         </w:rPr>
         <w:t xml:space="preserve"> or </w:t>
       </w:r>
-      <w:fldSimple w:instr=" REF _Ref433871784 \r \h  \* MERGEFORMAT ">
-        <w:r>
-          <w:rPr>
-            <w:lang w:val="en-GB"/>
-          </w:rPr>
-          <w:t>2</w:t>
-        </w:r>
-      </w:fldSimple>
+      <w:r>
+        <w:fldChar w:fldCharType="begin"/>
+      </w:r>
+      <w:r>
+        <w:rPr>
+          <w:lang w:val="en-US"/>
+        </w:rPr>
+        <w:instrText xml:space="preserve"> REF _Ref433871784 \r \h  \* MERGEFORMAT </w:instrText>
+      </w:r>
+      <w:r>
+        <w:fldChar w:fldCharType="separate"/>
+      </w:r>
+      <w:r>
+        <w:rPr>
+          <w:lang w:val="en-US"/>
+        </w:rPr>
+        <w:t>2</w:t>
+      </w:r>
+      <w:r>
+        <w:fldChar w:fldCharType="end"/>
+      </w:r>
       <w:r>
         <w:rPr>
           <w:lang w:val="en-GB"/>
@@ -7411,7 +7999,7 @@
                     </pic:cNvPicPr>
                   </pic:nvPicPr>
                   <pic:blipFill>
-                    <a:blip r:embed="rId29" cstate="print"/>
+                    <a:blip r:embed="rId30" cstate="print"/>
                     <a:srcRect/>
                     <a:stretch>
                       <a:fillRect/>
@@ -7479,7 +8067,7 @@
     </w:p>
     <w:p>
       <w:pPr>
-        <w:pStyle w:val="Heading2"/>
+        <w:pStyle w:val="berschrift2"/>
         <w:rPr>
           <w:lang w:val="en-GB"/>
         </w:rPr>
@@ -7538,28 +8126,54 @@
         </w:rPr>
         <w:t xml:space="preserve"> Tool is open and ready (Scenario </w:t>
       </w:r>
-      <w:fldSimple w:instr=" REF _Ref433871930 \r \h  \* MERGEFORMAT ">
-        <w:r>
-          <w:rPr>
-            <w:lang w:val="en-GB"/>
-          </w:rPr>
-          <w:t>1</w:t>
-        </w:r>
-      </w:fldSimple>
+      <w:r>
+        <w:fldChar w:fldCharType="begin"/>
+      </w:r>
+      <w:r>
+        <w:rPr>
+          <w:lang w:val="en-US"/>
+        </w:rPr>
+        <w:instrText xml:space="preserve"> REF _Ref433871930 \r \h  \* MERGEFORMAT </w:instrText>
+      </w:r>
+      <w:r>
+        <w:fldChar w:fldCharType="separate"/>
+      </w:r>
+      <w:r>
+        <w:rPr>
+          <w:lang w:val="en-US"/>
+        </w:rPr>
+        <w:t>1</w:t>
+      </w:r>
+      <w:r>
+        <w:fldChar w:fldCharType="end"/>
+      </w:r>
       <w:r>
         <w:rPr>
           <w:lang w:val="en-GB"/>
         </w:rPr>
         <w:t xml:space="preserve"> or </w:t>
       </w:r>
-      <w:fldSimple w:instr=" REF _Ref433871784 \r \h  \* MERGEFORMAT ">
-        <w:r>
-          <w:rPr>
-            <w:lang w:val="en-GB"/>
-          </w:rPr>
-          <w:t>2</w:t>
-        </w:r>
-      </w:fldSimple>
+      <w:r>
+        <w:fldChar w:fldCharType="begin"/>
+      </w:r>
+      <w:r>
+        <w:rPr>
+          <w:lang w:val="en-US"/>
+        </w:rPr>
+        <w:instrText xml:space="preserve"> REF _Ref433871784 \r \h  \* MERGEFORMAT </w:instrText>
+      </w:r>
+      <w:r>
+        <w:fldChar w:fldCharType="separate"/>
+      </w:r>
+      <w:r>
+        <w:rPr>
+          <w:lang w:val="en-US"/>
+        </w:rPr>
+        <w:t>2</w:t>
+      </w:r>
+      <w:r>
+        <w:fldChar w:fldCharType="end"/>
+      </w:r>
       <w:r>
         <w:rPr>
           <w:lang w:val="en-GB"/>
@@ -7637,7 +8251,7 @@
                     </pic:cNvPicPr>
                   </pic:nvPicPr>
                   <pic:blipFill>
-                    <a:blip r:embed="rId30" cstate="print"/>
+                    <a:blip r:embed="rId31" cstate="print"/>
                     <a:srcRect/>
                     <a:stretch>
                       <a:fillRect/>
@@ -7688,7 +8302,7 @@
     </w:p>
     <w:p>
       <w:pPr>
-        <w:pStyle w:val="Heading2"/>
+        <w:pStyle w:val="berschrift2"/>
         <w:rPr>
           <w:lang w:val="en-GB"/>
         </w:rPr>
@@ -7741,28 +8355,54 @@
         </w:rPr>
         <w:t xml:space="preserve"> Tool is open and ready (Scenario </w:t>
       </w:r>
-      <w:fldSimple w:instr=" REF _Ref433871930 \r \h  \* MERGEFORMAT ">
-        <w:r>
-          <w:rPr>
-            <w:lang w:val="en-GB"/>
-          </w:rPr>
-          <w:t>1</w:t>
-        </w:r>
-      </w:fldSimple>
+      <w:r>
+        <w:fldChar w:fldCharType="begin"/>
+      </w:r>
+      <w:r>
+        <w:rPr>
+          <w:lang w:val="en-US"/>
+        </w:rPr>
+        <w:instrText xml:space="preserve"> REF _Ref433871930 \r \h  \* MERGEFORMAT </w:instrText>
+      </w:r>
+      <w:r>
+        <w:fldChar w:fldCharType="separate"/>
+      </w:r>
+      <w:r>
+        <w:rPr>
+          <w:lang w:val="en-US"/>
+        </w:rPr>
+        <w:t>1</w:t>
+      </w:r>
+      <w:r>
+        <w:fldChar w:fldCharType="end"/>
+      </w:r>
       <w:r>
         <w:rPr>
           <w:lang w:val="en-GB"/>
         </w:rPr>
         <w:t xml:space="preserve"> or </w:t>
       </w:r>
-      <w:fldSimple w:instr=" REF _Ref433871784 \r \h  \* MERGEFORMAT ">
-        <w:r>
-          <w:rPr>
-            <w:lang w:val="en-GB"/>
-          </w:rPr>
-          <w:t>2</w:t>
-        </w:r>
-      </w:fldSimple>
+      <w:r>
+        <w:fldChar w:fldCharType="begin"/>
+      </w:r>
+      <w:r>
+        <w:rPr>
+          <w:lang w:val="en-US"/>
+        </w:rPr>
+        <w:instrText xml:space="preserve"> REF _Ref433871784 \r \h  \* MERGEFORMAT </w:instrText>
+      </w:r>
+      <w:r>
+        <w:fldChar w:fldCharType="separate"/>
+      </w:r>
+      <w:r>
+        <w:rPr>
+          <w:lang w:val="en-US"/>
+        </w:rPr>
+        <w:t>2</w:t>
+      </w:r>
+      <w:r>
+        <w:fldChar w:fldCharType="end"/>
+      </w:r>
       <w:r>
         <w:rPr>
           <w:lang w:val="en-GB"/>
@@ -7800,15 +8440,7 @@
         <w:rPr>
           <w:lang w:val="en-GB"/>
         </w:rPr>
-        <w:t xml:space="preserve">sections of </w:t>
-      </w:r>
-      <w:bookmarkStart w:id="7" w:name="_GoBack"/>
-      <w:bookmarkEnd w:id="7"/>
-      <w:r>
-        <w:rPr>
-          <w:lang w:val="en-GB"/>
-        </w:rPr>
-        <w:t>the configuration tree and open the top-level element. Except for the infrastructure</w:t>
+        <w:t>sections of the configuration tree and open the top-level element. Except for the infrastructure</w:t>
       </w:r>
       <w:r>
         <w:rPr>
@@ -7855,7 +8487,7 @@
                     </pic:cNvPicPr>
                   </pic:nvPicPr>
                   <pic:blipFill>
-                    <a:blip r:embed="rId31" cstate="print"/>
+                    <a:blip r:embed="rId32" cstate="print"/>
                     <a:srcRect/>
                     <a:stretch>
                       <a:fillRect/>
@@ -7906,7 +8538,7 @@
     </w:p>
     <w:p>
       <w:pPr>
-        <w:pStyle w:val="Heading2"/>
+        <w:pStyle w:val="berschrift2"/>
         <w:rPr>
           <w:lang w:val="en-GB"/>
         </w:rPr>
@@ -7959,28 +8591,54 @@
         </w:rPr>
         <w:t xml:space="preserve"> Tool is open and ready (Scenario </w:t>
       </w:r>
-      <w:fldSimple w:instr=" REF _Ref433871930 \r \h  \* MERGEFORMAT ">
-        <w:r>
-          <w:rPr>
-            <w:lang w:val="en-GB"/>
-          </w:rPr>
-          <w:t>1</w:t>
-        </w:r>
-      </w:fldSimple>
+      <w:r>
+        <w:fldChar w:fldCharType="begin"/>
+      </w:r>
+      <w:r>
+        <w:rPr>
+          <w:lang w:val="en-US"/>
+        </w:rPr>
+        <w:instrText xml:space="preserve"> REF _Ref433871930 \r \h  \* MERGEFORMAT </w:instrText>
+      </w:r>
+      <w:r>
+        <w:fldChar w:fldCharType="separate"/>
+      </w:r>
+      <w:r>
+        <w:rPr>
+          <w:lang w:val="en-US"/>
+        </w:rPr>
+        <w:t>1</w:t>
+      </w:r>
+      <w:r>
+        <w:fldChar w:fldCharType="end"/>
+      </w:r>
       <w:r>
         <w:rPr>
           <w:lang w:val="en-GB"/>
         </w:rPr>
         <w:t xml:space="preserve"> or </w:t>
       </w:r>
-      <w:fldSimple w:instr=" REF _Ref433871784 \r \h  \* MERGEFORMAT ">
-        <w:r>
-          <w:rPr>
-            <w:lang w:val="en-GB"/>
-          </w:rPr>
-          <w:t>2</w:t>
-        </w:r>
-      </w:fldSimple>
+      <w:r>
+        <w:fldChar w:fldCharType="begin"/>
+      </w:r>
+      <w:r>
+        <w:rPr>
+          <w:lang w:val="en-US"/>
+        </w:rPr>
+        <w:instrText xml:space="preserve"> REF _Ref433871784 \r \h  \* MERGEFORMAT </w:instrText>
+      </w:r>
+      <w:r>
+        <w:fldChar w:fldCharType="separate"/>
+      </w:r>
+      <w:r>
+        <w:rPr>
+          <w:lang w:val="en-US"/>
+        </w:rPr>
+        <w:t>2</w:t>
+      </w:r>
+      <w:r>
+        <w:fldChar w:fldCharType="end"/>
+      </w:r>
       <w:r>
         <w:rPr>
           <w:lang w:val="en-GB"/>
@@ -8020,7 +8678,7 @@
           <w:rFonts w:ascii="Consolas" w:hAnsi="Consolas" w:cs="Consolas"/>
           <w:lang w:val="en-GB"/>
         </w:rPr>
-        <w:t>Help|QM</w:t>
+        <w:t>Help|QM-IConf</w:t>
       </w:r>
       <w:proofErr w:type="spellEnd"/>
       <w:r>
@@ -8028,7 +8686,7 @@
           <w:rFonts w:ascii="Consolas" w:hAnsi="Consolas" w:cs="Consolas"/>
           <w:lang w:val="en-GB"/>
         </w:rPr>
-        <w:t>-IConf Documentation</w:t>
+        <w:t xml:space="preserve"> Documentation</w:t>
       </w:r>
       <w:r>
         <w:rPr>
@@ -8067,7 +8725,7 @@
                     </pic:cNvPicPr>
                   </pic:nvPicPr>
                   <pic:blipFill>
-                    <a:blip r:embed="rId32" cstate="print"/>
+                    <a:blip r:embed="rId33" cstate="print"/>
                     <a:srcRect/>
                     <a:stretch>
                       <a:fillRect/>
@@ -8135,7 +8793,7 @@
     </w:p>
     <w:p>
       <w:pPr>
-        <w:pStyle w:val="Heading2"/>
+        <w:pStyle w:val="berschrift2"/>
         <w:rPr>
           <w:lang w:val="en-GB"/>
         </w:rPr>
@@ -8200,28 +8858,54 @@
         </w:rPr>
         <w:t xml:space="preserve"> Tool is open and ready (Scenario </w:t>
       </w:r>
-      <w:fldSimple w:instr=" REF _Ref433871930 \r \h  \* MERGEFORMAT ">
-        <w:r>
-          <w:rPr>
-            <w:lang w:val="en-GB"/>
-          </w:rPr>
-          <w:t>1</w:t>
-        </w:r>
-      </w:fldSimple>
+      <w:r>
+        <w:fldChar w:fldCharType="begin"/>
+      </w:r>
+      <w:r>
+        <w:rPr>
+          <w:lang w:val="en-US"/>
+        </w:rPr>
+        <w:instrText xml:space="preserve"> REF _Ref433871930 \r \h  \* MERGEFORMAT </w:instrText>
+      </w:r>
+      <w:r>
+        <w:fldChar w:fldCharType="separate"/>
+      </w:r>
+      <w:r>
+        <w:rPr>
+          <w:lang w:val="en-US"/>
+        </w:rPr>
+        <w:t>1</w:t>
+      </w:r>
+      <w:r>
+        <w:fldChar w:fldCharType="end"/>
+      </w:r>
       <w:r>
         <w:rPr>
           <w:lang w:val="en-GB"/>
         </w:rPr>
         <w:t xml:space="preserve"> or </w:t>
       </w:r>
-      <w:fldSimple w:instr=" REF _Ref433871784 \r \h  \* MERGEFORMAT ">
-        <w:r>
-          <w:rPr>
-            <w:lang w:val="en-GB"/>
-          </w:rPr>
-          <w:t>2</w:t>
-        </w:r>
-      </w:fldSimple>
+      <w:r>
+        <w:fldChar w:fldCharType="begin"/>
+      </w:r>
+      <w:r>
+        <w:rPr>
+          <w:lang w:val="en-US"/>
+        </w:rPr>
+        <w:instrText xml:space="preserve"> REF _Ref433871784 \r \h  \* MERGEFORMAT </w:instrText>
+      </w:r>
+      <w:r>
+        <w:fldChar w:fldCharType="separate"/>
+      </w:r>
+      <w:r>
+        <w:rPr>
+          <w:lang w:val="en-US"/>
+        </w:rPr>
+        <w:t>2</w:t>
+      </w:r>
+      <w:r>
+        <w:fldChar w:fldCharType="end"/>
+      </w:r>
       <w:r>
         <w:rPr>
           <w:lang w:val="en-GB"/>
@@ -8317,7 +9001,7 @@
                     </pic:cNvPicPr>
                   </pic:nvPicPr>
                   <pic:blipFill>
-                    <a:blip r:embed="rId33" cstate="print"/>
+                    <a:blip r:embed="rId34" cstate="print"/>
                     <a:srcRect/>
                     <a:stretch>
                       <a:fillRect/>
@@ -8452,7 +9136,7 @@
                     </pic:cNvPicPr>
                   </pic:nvPicPr>
                   <pic:blipFill>
-                    <a:blip r:embed="rId34" cstate="print"/>
+                    <a:blip r:embed="rId35" cstate="print"/>
                     <a:srcRect/>
                     <a:stretch>
                       <a:fillRect/>
@@ -8545,7 +9229,7 @@
                     </pic:cNvPicPr>
                   </pic:nvPicPr>
                   <pic:blipFill>
-                    <a:blip r:embed="rId35" cstate="print"/>
+                    <a:blip r:embed="rId36" cstate="print"/>
                     <a:srcRect/>
                     <a:stretch>
                       <a:fillRect/>
@@ -8631,7 +9315,7 @@
                     </pic:cNvPicPr>
                   </pic:nvPicPr>
                   <pic:blipFill>
-                    <a:blip r:embed="rId36" cstate="print"/>
+                    <a:blip r:embed="rId37" cstate="print"/>
                     <a:srcRect/>
                     <a:stretch>
                       <a:fillRect/>
@@ -8723,7 +9407,7 @@
     </w:p>
     <w:p>
       <w:pPr>
-        <w:pStyle w:val="Heading2"/>
+        <w:pStyle w:val="berschrift2"/>
         <w:numPr>
           <w:ilvl w:val="0"/>
           <w:numId w:val="0"/>
@@ -8823,28 +9507,54 @@
         </w:rPr>
         <w:t xml:space="preserve"> Tool is open and ready (Scenario </w:t>
       </w:r>
-      <w:fldSimple w:instr=" REF _Ref433871930 \r \h  \* MERGEFORMAT ">
-        <w:r>
-          <w:rPr>
-            <w:lang w:val="en-GB"/>
-          </w:rPr>
-          <w:t>1</w:t>
-        </w:r>
-      </w:fldSimple>
+      <w:r>
+        <w:fldChar w:fldCharType="begin"/>
+      </w:r>
+      <w:r>
+        <w:rPr>
+          <w:lang w:val="en-US"/>
+        </w:rPr>
+        <w:instrText xml:space="preserve"> REF _Ref433871930 \r \h  \* MERGEFORMAT </w:instrText>
+      </w:r>
+      <w:r>
+        <w:fldChar w:fldCharType="separate"/>
+      </w:r>
+      <w:r>
+        <w:rPr>
+          <w:lang w:val="en-US"/>
+        </w:rPr>
+        <w:t>1</w:t>
+      </w:r>
+      <w:r>
+        <w:fldChar w:fldCharType="end"/>
+      </w:r>
       <w:r>
         <w:rPr>
           <w:lang w:val="en-GB"/>
         </w:rPr>
         <w:t xml:space="preserve"> or </w:t>
       </w:r>
-      <w:fldSimple w:instr=" REF _Ref433871784 \r \h  \* MERGEFORMAT ">
-        <w:r>
-          <w:rPr>
-            <w:lang w:val="en-GB"/>
-          </w:rPr>
-          <w:t>2</w:t>
-        </w:r>
-      </w:fldSimple>
+      <w:r>
+        <w:fldChar w:fldCharType="begin"/>
+      </w:r>
+      <w:r>
+        <w:rPr>
+          <w:lang w:val="en-US"/>
+        </w:rPr>
+        <w:instrText xml:space="preserve"> REF _Ref433871784 \r \h  \* MERGEFORMAT </w:instrText>
+      </w:r>
+      <w:r>
+        <w:fldChar w:fldCharType="separate"/>
+      </w:r>
+      <w:r>
+        <w:rPr>
+          <w:lang w:val="en-US"/>
+        </w:rPr>
+        <w:t>2</w:t>
+      </w:r>
+      <w:r>
+        <w:fldChar w:fldCharType="end"/>
+      </w:r>
       <w:r>
         <w:rPr>
           <w:lang w:val="en-GB"/>
@@ -8936,7 +9646,7 @@
     </w:p>
     <w:p>
       <w:pPr>
-        <w:pStyle w:val="ListParagraph"/>
+        <w:pStyle w:val="Listenabsatz"/>
         <w:numPr>
           <w:ilvl w:val="0"/>
           <w:numId w:val="7"/>
@@ -9086,7 +9796,7 @@
                     </pic:cNvPicPr>
                   </pic:nvPicPr>
                   <pic:blipFill>
-                    <a:blip r:embed="rId37" cstate="print"/>
+                    <a:blip r:embed="rId38" cstate="print"/>
                     <a:srcRect/>
                     <a:stretch>
                       <a:fillRect/>
@@ -9136,7 +9846,7 @@
     </w:p>
     <w:p>
       <w:pPr>
-        <w:pStyle w:val="Heading2"/>
+        <w:pStyle w:val="berschrift2"/>
         <w:numPr>
           <w:ilvl w:val="0"/>
           <w:numId w:val="0"/>
@@ -9224,28 +9934,60 @@
         </w:rPr>
         <w:t xml:space="preserve"> Tool is open and ready (Scenario </w:t>
       </w:r>
-      <w:fldSimple w:instr=" REF _Ref433871930 \r \h  \* MERGEFORMAT ">
-        <w:r>
-          <w:rPr>
-            <w:lang w:val="en-GB"/>
-          </w:rPr>
-          <w:t>1</w:t>
-        </w:r>
-      </w:fldSimple>
+      <w:r>
+        <w:fldChar w:fldCharType="begin"/>
+      </w:r>
+      <w:r>
+        <w:rPr>
+          <w:lang w:val="en-US"/>
+        </w:rPr>
+        <w:instrText xml:space="preserve"> REF _Ref433871930 \r \h  \* MERGEFORMAT </w:instrText>
+      </w:r>
+      <w:r>
+        <w:fldChar w:fldCharType="separate"/>
+      </w:r>
+      <w:r>
+        <w:rPr>
+          <w:lang w:val="en-US"/>
+        </w:rPr>
+        <w:t>1</w:t>
+      </w:r>
+      <w:r>
+        <w:fldChar w:fldCharType="end"/>
+      </w:r>
       <w:r>
         <w:rPr>
           <w:lang w:val="en-GB"/>
         </w:rPr>
         <w:t xml:space="preserve"> or </w:t>
       </w:r>
-      <w:fldSimple w:instr=" REF _Ref433871784 \r \h  \* MERGEFORMAT ">
-        <w:r>
-          <w:rPr>
-            <w:lang w:val="en-GB"/>
-          </w:rPr>
-          <w:t>2</w:t>
-        </w:r>
-      </w:fldSimple>
+      <w:r>
+        <w:fldChar w:fldCharType="begin"/>
+      </w:r>
+      <w:r>
+        <w:rPr>
+          <w:lang w:val="en-US"/>
+        </w:rPr>
+        <w:instrText xml:space="preserve"> REF _Re</w:instrText>
+      </w:r>
+      <w:r>
+        <w:rPr>
+          <w:lang w:val="en-US"/>
+        </w:rPr>
+        <w:instrText xml:space="preserve">f433871784 \r \h  \* MERGEFORMAT </w:instrText>
+      </w:r>
+      <w:r>
+        <w:fldChar w:fldCharType="separate"/>
+      </w:r>
+      <w:r>
+        <w:rPr>
+          <w:lang w:val="en-US"/>
+        </w:rPr>
+        <w:t>2</w:t>
+      </w:r>
+      <w:r>
+        <w:fldChar w:fldCharType="end"/>
+      </w:r>
       <w:r>
         <w:rPr>
           <w:lang w:val="en-GB"/>
@@ -9366,7 +10108,7 @@
     </w:p>
     <w:p>
       <w:pPr>
-        <w:pStyle w:val="ListParagraph"/>
+        <w:pStyle w:val="Listenabsatz"/>
         <w:numPr>
           <w:ilvl w:val="0"/>
           <w:numId w:val="9"/>
@@ -9464,7 +10206,7 @@
     </w:p>
     <w:p>
       <w:pPr>
-        <w:pStyle w:val="ListParagraph"/>
+        <w:pStyle w:val="Listenabsatz"/>
         <w:numPr>
           <w:ilvl w:val="0"/>
           <w:numId w:val="9"/>
@@ -9512,7 +10254,7 @@
     </w:p>
     <w:p>
       <w:pPr>
-        <w:pStyle w:val="ListParagraph"/>
+        <w:pStyle w:val="Listenabsatz"/>
         <w:numPr>
           <w:ilvl w:val="0"/>
           <w:numId w:val="9"/>
@@ -9574,7 +10316,7 @@
     </w:p>
     <w:p>
       <w:pPr>
-        <w:pStyle w:val="ListParagraph"/>
+        <w:pStyle w:val="Listenabsatz"/>
         <w:numPr>
           <w:ilvl w:val="0"/>
           <w:numId w:val="9"/>
@@ -9642,7 +10384,7 @@
     </w:p>
     <w:p>
       <w:pPr>
-        <w:pStyle w:val="ListParagraph"/>
+        <w:pStyle w:val="Listenabsatz"/>
         <w:numPr>
           <w:ilvl w:val="0"/>
           <w:numId w:val="9"/>
@@ -9735,7 +10477,7 @@
                     </pic:cNvPicPr>
                   </pic:nvPicPr>
                   <pic:blipFill>
-                    <a:blip r:embed="rId38" cstate="print"/>
+                    <a:blip r:embed="rId39" cstate="print"/>
                     <a:srcRect/>
                     <a:stretch>
                       <a:fillRect/>
@@ -9804,7 +10546,7 @@
                     </pic:cNvPicPr>
                   </pic:nvPicPr>
                   <pic:blipFill>
-                    <a:blip r:embed="rId39" cstate="print"/>
+                    <a:blip r:embed="rId40" cstate="print"/>
                     <a:srcRect/>
                     <a:stretch>
                       <a:fillRect/>
@@ -9835,7 +10577,7 @@
     </w:p>
     <w:p>
       <w:pPr>
-        <w:pStyle w:val="Heading2"/>
+        <w:pStyle w:val="berschrift2"/>
         <w:numPr>
           <w:ilvl w:val="0"/>
           <w:numId w:val="0"/>
@@ -9929,28 +10671,54 @@
         </w:rPr>
         <w:t xml:space="preserve"> Tool is open and ready (Scenario </w:t>
       </w:r>
-      <w:fldSimple w:instr=" REF _Ref433871930 \r \h  \* MERGEFORMAT ">
-        <w:r>
-          <w:rPr>
-            <w:lang w:val="en-GB"/>
-          </w:rPr>
-          <w:t>1</w:t>
-        </w:r>
-      </w:fldSimple>
+      <w:r>
+        <w:fldChar w:fldCharType="begin"/>
+      </w:r>
+      <w:r>
+        <w:rPr>
+          <w:lang w:val="en-US"/>
+        </w:rPr>
+        <w:instrText xml:space="preserve"> REF _Ref433871930 \r \h  \* MERGEFORMAT </w:instrText>
+      </w:r>
+      <w:r>
+        <w:fldChar w:fldCharType="separate"/>
+      </w:r>
+      <w:r>
+        <w:rPr>
+          <w:lang w:val="en-US"/>
+        </w:rPr>
+        <w:t>1</w:t>
+      </w:r>
+      <w:r>
+        <w:fldChar w:fldCharType="end"/>
+      </w:r>
       <w:r>
         <w:rPr>
           <w:lang w:val="en-GB"/>
         </w:rPr>
         <w:t xml:space="preserve"> or </w:t>
       </w:r>
-      <w:fldSimple w:instr=" REF _Ref433871784 \r \h  \* MERGEFORMAT ">
-        <w:r>
-          <w:rPr>
-            <w:lang w:val="en-GB"/>
-          </w:rPr>
-          <w:t>2</w:t>
-        </w:r>
-      </w:fldSimple>
+      <w:r>
+        <w:fldChar w:fldCharType="begin"/>
+      </w:r>
+      <w:r>
+        <w:rPr>
+          <w:lang w:val="en-US"/>
+        </w:rPr>
+        <w:instrText xml:space="preserve"> REF _Ref433871784 \r \h  \* MERGEFORMAT </w:instrText>
+      </w:r>
+      <w:r>
+        <w:fldChar w:fldCharType="separate"/>
+      </w:r>
+      <w:r>
+        <w:rPr>
+          <w:lang w:val="en-US"/>
+        </w:rPr>
+        <w:t>2</w:t>
+      </w:r>
+      <w:r>
+        <w:fldChar w:fldCharType="end"/>
+      </w:r>
       <w:r>
         <w:rPr>
           <w:lang w:val="en-GB"/>
@@ -10065,7 +10833,7 @@
     </w:p>
     <w:p>
       <w:pPr>
-        <w:pStyle w:val="ListParagraph"/>
+        <w:pStyle w:val="Listenabsatz"/>
         <w:numPr>
           <w:ilvl w:val="0"/>
           <w:numId w:val="10"/>
@@ -10322,7 +11090,7 @@
                     </pic:cNvPicPr>
                   </pic:nvPicPr>
                   <pic:blipFill>
-                    <a:blip r:embed="rId40" cstate="print"/>
+                    <a:blip r:embed="rId41" cstate="print"/>
                     <a:srcRect/>
                     <a:stretch>
                       <a:fillRect/>
@@ -10353,7 +11121,7 @@
     </w:p>
     <w:p>
       <w:pPr>
-        <w:pStyle w:val="Heading2"/>
+        <w:pStyle w:val="berschrift2"/>
         <w:numPr>
           <w:ilvl w:val="0"/>
           <w:numId w:val="0"/>
@@ -10447,28 +11215,54 @@
         </w:rPr>
         <w:t xml:space="preserve"> Tool is open and ready (Scenario </w:t>
       </w:r>
-      <w:fldSimple w:instr=" REF _Ref433871930 \r \h  \* MERGEFORMAT ">
-        <w:r>
-          <w:rPr>
-            <w:lang w:val="en-GB"/>
-          </w:rPr>
-          <w:t>1</w:t>
-        </w:r>
-      </w:fldSimple>
+      <w:r>
+        <w:fldChar w:fldCharType="begin"/>
+      </w:r>
+      <w:r>
+        <w:rPr>
+          <w:lang w:val="en-US"/>
+        </w:rPr>
+        <w:instrText xml:space="preserve"> REF _Ref433871930 \r \h  \* MERGEFORMAT </w:instrText>
+      </w:r>
+      <w:r>
+        <w:fldChar w:fldCharType="separate"/>
+      </w:r>
+      <w:r>
+        <w:rPr>
+          <w:lang w:val="en-US"/>
+        </w:rPr>
+        <w:t>1</w:t>
+      </w:r>
+      <w:r>
+        <w:fldChar w:fldCharType="end"/>
+      </w:r>
       <w:r>
         <w:rPr>
           <w:lang w:val="en-GB"/>
         </w:rPr>
         <w:t xml:space="preserve"> or </w:t>
       </w:r>
-      <w:fldSimple w:instr=" REF _Ref433871784 \r \h  \* MERGEFORMAT ">
-        <w:r>
-          <w:rPr>
-            <w:lang w:val="en-GB"/>
-          </w:rPr>
-          <w:t>2</w:t>
-        </w:r>
-      </w:fldSimple>
+      <w:r>
+        <w:fldChar w:fldCharType="begin"/>
+      </w:r>
+      <w:r>
+        <w:rPr>
+          <w:lang w:val="en-US"/>
+        </w:rPr>
+        <w:instrText xml:space="preserve"> REF _Ref433871784 \r \h  \* MERGEFORMAT </w:instrText>
+      </w:r>
+      <w:r>
+        <w:fldChar w:fldCharType="separate"/>
+      </w:r>
+      <w:r>
+        <w:rPr>
+          <w:lang w:val="en-US"/>
+        </w:rPr>
+        <w:t>2</w:t>
+      </w:r>
+      <w:r>
+        <w:fldChar w:fldCharType="end"/>
+      </w:r>
       <w:r>
         <w:rPr>
           <w:lang w:val="en-GB"/>
@@ -10609,7 +11403,7 @@
     </w:p>
     <w:p>
       <w:pPr>
-        <w:pStyle w:val="ListParagraph"/>
+        <w:pStyle w:val="Listenabsatz"/>
         <w:numPr>
           <w:ilvl w:val="0"/>
           <w:numId w:val="11"/>
@@ -10777,7 +11571,7 @@
     </w:p>
     <w:p>
       <w:pPr>
-        <w:pStyle w:val="ListParagraph"/>
+        <w:pStyle w:val="Listenabsatz"/>
         <w:numPr>
           <w:ilvl w:val="0"/>
           <w:numId w:val="11"/>
@@ -10929,7 +11723,7 @@
                     </pic:cNvPicPr>
                   </pic:nvPicPr>
                   <pic:blipFill>
-                    <a:blip r:embed="rId41" cstate="print"/>
+                    <a:blip r:embed="rId42" cstate="print"/>
                     <a:srcRect/>
                     <a:stretch>
                       <a:fillRect/>
@@ -10960,7 +11754,7 @@
     </w:p>
     <w:p>
       <w:pPr>
-        <w:pStyle w:val="Heading2"/>
+        <w:pStyle w:val="berschrift2"/>
         <w:numPr>
           <w:ilvl w:val="0"/>
           <w:numId w:val="0"/>
@@ -11049,28 +11843,54 @@
         </w:rPr>
         <w:t xml:space="preserve"> Tool is open and ready (Scenario </w:t>
       </w:r>
-      <w:fldSimple w:instr=" REF _Ref433871930 \r \h  \* MERGEFORMAT ">
-        <w:r>
-          <w:rPr>
-            <w:lang w:val="en-GB"/>
-          </w:rPr>
-          <w:t>1</w:t>
-        </w:r>
-      </w:fldSimple>
+      <w:r>
+        <w:fldChar w:fldCharType="begin"/>
+      </w:r>
+      <w:r>
+        <w:rPr>
+          <w:lang w:val="en-US"/>
+        </w:rPr>
+        <w:instrText xml:space="preserve"> REF _Ref433871930 \r \h  \* MERGEFORMAT </w:instrText>
+      </w:r>
+      <w:r>
+        <w:fldChar w:fldCharType="separate"/>
+      </w:r>
+      <w:r>
+        <w:rPr>
+          <w:lang w:val="en-US"/>
+        </w:rPr>
+        <w:t>1</w:t>
+      </w:r>
+      <w:r>
+        <w:fldChar w:fldCharType="end"/>
+      </w:r>
       <w:r>
         <w:rPr>
           <w:lang w:val="en-GB"/>
         </w:rPr>
         <w:t xml:space="preserve"> or </w:t>
       </w:r>
-      <w:fldSimple w:instr=" REF _Ref433871784 \r \h  \* MERGEFORMAT ">
-        <w:r>
-          <w:rPr>
-            <w:lang w:val="en-GB"/>
-          </w:rPr>
-          <w:t>2</w:t>
-        </w:r>
-      </w:fldSimple>
+      <w:r>
+        <w:fldChar w:fldCharType="begin"/>
+      </w:r>
+      <w:r>
+        <w:rPr>
+          <w:lang w:val="en-US"/>
+        </w:rPr>
+        <w:instrText xml:space="preserve"> REF _Ref433871784 \r \h  \* MERGEFORMAT </w:instrText>
+      </w:r>
+      <w:r>
+        <w:fldChar w:fldCharType="separate"/>
+      </w:r>
+      <w:r>
+        <w:rPr>
+          <w:lang w:val="en-US"/>
+        </w:rPr>
+        <w:t>2</w:t>
+      </w:r>
+      <w:r>
+        <w:fldChar w:fldCharType="end"/>
+      </w:r>
       <w:r>
         <w:rPr>
           <w:lang w:val="en-GB"/>
@@ -11145,7 +11965,7 @@
                     </pic:cNvPicPr>
                   </pic:nvPicPr>
                   <pic:blipFill>
-                    <a:blip r:embed="rId42" cstate="print"/>
+                    <a:blip r:embed="rId43" cstate="print"/>
                     <a:srcRect/>
                     <a:stretch>
                       <a:fillRect/>
@@ -11205,7 +12025,7 @@
     </w:p>
     <w:p>
       <w:pPr>
-        <w:pStyle w:val="ListParagraph"/>
+        <w:pStyle w:val="Listenabsatz"/>
         <w:numPr>
           <w:ilvl w:val="0"/>
           <w:numId w:val="12"/>
@@ -11291,7 +12111,7 @@
                     </pic:cNvPicPr>
                   </pic:nvPicPr>
                   <pic:blipFill>
-                    <a:blip r:embed="rId43" cstate="print"/>
+                    <a:blip r:embed="rId44" cstate="print"/>
                     <a:srcRect/>
                     <a:stretch>
                       <a:fillRect/>
@@ -11322,7 +12142,7 @@
     </w:p>
     <w:p>
       <w:pPr>
-        <w:pStyle w:val="Heading2"/>
+        <w:pStyle w:val="berschrift2"/>
         <w:rPr>
           <w:lang w:val="en-GB"/>
         </w:rPr>
@@ -11381,28 +12201,54 @@
         </w:rPr>
         <w:t xml:space="preserve"> Tool is open and ready (Scenario </w:t>
       </w:r>
-      <w:fldSimple w:instr=" REF _Ref433871930 \r \h  \* MERGEFORMAT ">
-        <w:r>
-          <w:rPr>
-            <w:lang w:val="en-GB"/>
-          </w:rPr>
-          <w:t>1</w:t>
-        </w:r>
-      </w:fldSimple>
+      <w:r>
+        <w:fldChar w:fldCharType="begin"/>
+      </w:r>
+      <w:r>
+        <w:rPr>
+          <w:lang w:val="en-US"/>
+        </w:rPr>
+        <w:instrText xml:space="preserve"> REF _Ref433871930 \r \h  \* MERGEFORMAT </w:instrText>
+      </w:r>
+      <w:r>
+        <w:fldChar w:fldCharType="separate"/>
+      </w:r>
+      <w:r>
+        <w:rPr>
+          <w:lang w:val="en-US"/>
+        </w:rPr>
+        <w:t>1</w:t>
+      </w:r>
+      <w:r>
+        <w:fldChar w:fldCharType="end"/>
+      </w:r>
       <w:r>
         <w:rPr>
           <w:lang w:val="en-GB"/>
         </w:rPr>
         <w:t xml:space="preserve"> or </w:t>
       </w:r>
-      <w:fldSimple w:instr=" REF _Ref433871784 \r \h  \* MERGEFORMAT ">
-        <w:r>
-          <w:rPr>
-            <w:lang w:val="en-GB"/>
-          </w:rPr>
-          <w:t>2</w:t>
-        </w:r>
-      </w:fldSimple>
+      <w:r>
+        <w:fldChar w:fldCharType="begin"/>
+      </w:r>
+      <w:r>
+        <w:rPr>
+          <w:lang w:val="en-US"/>
+        </w:rPr>
+        <w:instrText xml:space="preserve"> REF _Ref433871784 \r \h  \* MERGEFORMAT </w:instrText>
+      </w:r>
+      <w:r>
+        <w:fldChar w:fldCharType="separate"/>
+      </w:r>
+      <w:r>
+        <w:rPr>
+          <w:lang w:val="en-US"/>
+        </w:rPr>
+        <w:t>2</w:t>
+      </w:r>
+      <w:r>
+        <w:fldChar w:fldCharType="end"/>
+      </w:r>
       <w:r>
         <w:rPr>
           <w:lang w:val="en-GB"/>
@@ -11505,7 +12351,7 @@
                     </pic:cNvPicPr>
                   </pic:nvPicPr>
                   <pic:blipFill>
-                    <a:blip r:embed="rId44" cstate="print"/>
+                    <a:blip r:embed="rId45" cstate="print"/>
                     <a:srcRect/>
                     <a:stretch>
                       <a:fillRect/>
@@ -11579,7 +12425,7 @@
                     </pic:cNvPicPr>
                   </pic:nvPicPr>
                   <pic:blipFill>
-                    <a:blip r:embed="rId45" cstate="print"/>
+                    <a:blip r:embed="rId46" cstate="print"/>
                     <a:srcRect/>
                     <a:stretch>
                       <a:fillRect/>
@@ -11668,7 +12514,7 @@
                     </pic:cNvPicPr>
                   </pic:nvPicPr>
                   <pic:blipFill>
-                    <a:blip r:embed="rId46" cstate="print"/>
+                    <a:blip r:embed="rId47" cstate="print"/>
                     <a:srcRect/>
                     <a:stretch>
                       <a:fillRect/>
@@ -11742,7 +12588,7 @@
                     </pic:cNvPicPr>
                   </pic:nvPicPr>
                   <pic:blipFill>
-                    <a:blip r:embed="rId47" cstate="print"/>
+                    <a:blip r:embed="rId48" cstate="print"/>
                     <a:srcRect/>
                     <a:stretch>
                       <a:fillRect/>
@@ -11849,7 +12695,7 @@
                     </pic:cNvPicPr>
                   </pic:nvPicPr>
                   <pic:blipFill>
-                    <a:blip r:embed="rId48" cstate="print"/>
+                    <a:blip r:embed="rId49" cstate="print"/>
                     <a:srcRect/>
                     <a:stretch>
                       <a:fillRect/>
@@ -11895,7 +12741,7 @@
     </w:p>
     <w:p>
       <w:pPr>
-        <w:pStyle w:val="Heading2"/>
+        <w:pStyle w:val="berschrift2"/>
         <w:rPr>
           <w:lang w:val="en-GB"/>
         </w:rPr>
@@ -11922,7 +12768,7 @@
     </w:p>
     <w:p>
       <w:pPr>
-        <w:pStyle w:val="ListParagraph"/>
+        <w:pStyle w:val="Listenabsatz"/>
         <w:numPr>
           <w:ilvl w:val="0"/>
           <w:numId w:val="5"/>
@@ -11960,7 +12806,7 @@
     </w:p>
     <w:p>
       <w:pPr>
-        <w:pStyle w:val="ListParagraph"/>
+        <w:pStyle w:val="Listenabsatz"/>
         <w:numPr>
           <w:ilvl w:val="0"/>
           <w:numId w:val="5"/>
@@ -11978,7 +12824,7 @@
     </w:p>
     <w:p>
       <w:pPr>
-        <w:pStyle w:val="ListParagraph"/>
+        <w:pStyle w:val="Listenabsatz"/>
         <w:numPr>
           <w:ilvl w:val="0"/>
           <w:numId w:val="5"/>
@@ -11996,7 +12842,7 @@
     </w:p>
     <w:p>
       <w:pPr>
-        <w:pStyle w:val="ListParagraph"/>
+        <w:pStyle w:val="Listenabsatz"/>
         <w:numPr>
           <w:ilvl w:val="0"/>
           <w:numId w:val="5"/>
@@ -12026,7 +12872,7 @@
     </w:p>
     <w:p>
       <w:pPr>
-        <w:pStyle w:val="ListParagraph"/>
+        <w:pStyle w:val="Listenabsatz"/>
         <w:numPr>
           <w:ilvl w:val="0"/>
           <w:numId w:val="5"/>
@@ -12053,7 +12899,7 @@
 </file>
 
 <file path=word/numbering.xml><?xml version="1.0" encoding="utf-8"?>
-<w:numbering xmlns:ve="http://schemas.openxmlformats.org/markup-compatibility/2006" xmlns:o="urn:schemas-microsoft-com:office:office" xmlns:r="http://schemas.openxmlformats.org/officeDocument/2006/relationships" xmlns:m="http://schemas.openxmlformats.org/officeDocument/2006/math" xmlns:v="urn:schemas-microsoft-com:vml" xmlns:wp="http://schemas.openxmlformats.org/drawingml/2006/wordprocessingDrawing" xmlns:w10="urn:schemas-microsoft-com:office:word" xmlns:w="http://schemas.openxmlformats.org/wordprocessingml/2006/main" xmlns:wne="http://schemas.microsoft.com/office/word/2006/wordml">
+<w:numbering xmlns:wpc="http://schemas.microsoft.com/office/word/2010/wordprocessingCanvas" xmlns:mc="http://schemas.openxmlformats.org/markup-compatibility/2006" xmlns:o="urn:schemas-microsoft-com:office:office" xmlns:r="http://schemas.openxmlformats.org/officeDocument/2006/relationships" xmlns:m="http://schemas.openxmlformats.org/officeDocument/2006/math" xmlns:v="urn:schemas-microsoft-com:vml" xmlns:wp14="http://schemas.microsoft.com/office/word/2010/wordprocessingDrawing" xmlns:wp="http://schemas.openxmlformats.org/drawingml/2006/wordprocessingDrawing" xmlns:w10="urn:schemas-microsoft-com:office:word" xmlns:w="http://schemas.openxmlformats.org/wordprocessingml/2006/main" xmlns:w14="http://schemas.microsoft.com/office/word/2010/wordml" xmlns:wpg="http://schemas.microsoft.com/office/word/2010/wordprocessingGroup" xmlns:wpi="http://schemas.microsoft.com/office/word/2010/wordprocessingInk" xmlns:wne="http://schemas.microsoft.com/office/word/2006/wordml" xmlns:wps="http://schemas.microsoft.com/office/word/2010/wordprocessingShape" mc:Ignorable="w14 wp14">
   <w:abstractNum w:abstractNumId="0">
     <w:nsid w:val="03E8168E"/>
     <w:multiLevelType w:val="hybridMultilevel"/>
@@ -12174,7 +13020,7 @@
     <w:lvl w:ilvl="0">
       <w:start w:val="1"/>
       <w:numFmt w:val="decimal"/>
-      <w:pStyle w:val="Heading2"/>
+      <w:pStyle w:val="berschrift2"/>
       <w:lvlText w:val="%1."/>
       <w:lvlJc w:val="left"/>
       <w:pPr>
@@ -13457,7 +14303,7 @@
 </file>
 
 <file path=word/styles.xml><?xml version="1.0" encoding="utf-8"?>
-<w:styles xmlns:r="http://schemas.openxmlformats.org/officeDocument/2006/relationships" xmlns:w="http://schemas.openxmlformats.org/wordprocessingml/2006/main">
+<w:styles xmlns:mc="http://schemas.openxmlformats.org/markup-compatibility/2006" xmlns:r="http://schemas.openxmlformats.org/officeDocument/2006/relationships" xmlns:w="http://schemas.openxmlformats.org/wordprocessingml/2006/main" xmlns:w14="http://schemas.microsoft.com/office/word/2010/wordml" mc:Ignorable="w14">
   <w:docDefaults>
     <w:rPrDefault>
       <w:rPr>
@@ -13612,16 +14458,16 @@
     <w:lsdException w:name="Bibliography" w:uiPriority="37"/>
     <w:lsdException w:name="TOC Heading" w:uiPriority="39" w:qFormat="1"/>
   </w:latentStyles>
-  <w:style w:type="paragraph" w:default="1" w:styleId="Normal">
+  <w:style w:type="paragraph" w:default="1" w:styleId="Standard">
     <w:name w:val="Normal"/>
     <w:qFormat/>
     <w:rsid w:val="000030AC"/>
   </w:style>
-  <w:style w:type="paragraph" w:styleId="Heading2">
+  <w:style w:type="paragraph" w:styleId="berschrift2">
     <w:name w:val="heading 2"/>
-    <w:basedOn w:val="Normal"/>
-    <w:next w:val="Normal"/>
-    <w:link w:val="Heading2Char"/>
+    <w:basedOn w:val="Standard"/>
+    <w:next w:val="Standard"/>
+    <w:link w:val="berschrift2Zchn"/>
     <w:uiPriority w:val="9"/>
     <w:unhideWhenUsed/>
     <w:qFormat/>
@@ -13645,18 +14491,17 @@
       <w:szCs w:val="26"/>
     </w:rPr>
   </w:style>
-  <w:style w:type="character" w:default="1" w:styleId="DefaultParagraphFont">
+  <w:style w:type="character" w:default="1" w:styleId="Absatz-Standardschriftart">
     <w:name w:val="Default Paragraph Font"/>
     <w:uiPriority w:val="1"/>
     <w:semiHidden/>
     <w:unhideWhenUsed/>
   </w:style>
-  <w:style w:type="table" w:default="1" w:styleId="TableNormal">
+  <w:style w:type="table" w:default="1" w:styleId="NormaleTabelle">
     <w:name w:val="Normal Table"/>
     <w:uiPriority w:val="99"/>
     <w:semiHidden/>
     <w:unhideWhenUsed/>
-    <w:qFormat/>
     <w:tblPr>
       <w:tblInd w:w="0" w:type="dxa"/>
       <w:tblCellMar>
@@ -13667,15 +14512,15 @@
       </w:tblCellMar>
     </w:tblPr>
   </w:style>
-  <w:style w:type="numbering" w:default="1" w:styleId="NoList">
+  <w:style w:type="numbering" w:default="1" w:styleId="KeineListe">
     <w:name w:val="No List"/>
     <w:uiPriority w:val="99"/>
     <w:semiHidden/>
     <w:unhideWhenUsed/>
   </w:style>
-  <w:style w:type="paragraph" w:styleId="ListParagraph">
+  <w:style w:type="paragraph" w:styleId="Listenabsatz">
     <w:name w:val="List Paragraph"/>
-    <w:basedOn w:val="Normal"/>
+    <w:basedOn w:val="Standard"/>
     <w:uiPriority w:val="34"/>
     <w:qFormat/>
     <w:rsid w:val="00B22A8A"/>
@@ -13684,10 +14529,10 @@
       <w:contextualSpacing/>
     </w:pPr>
   </w:style>
-  <w:style w:type="paragraph" w:styleId="BalloonText">
+  <w:style w:type="paragraph" w:styleId="Sprechblasentext">
     <w:name w:val="Balloon Text"/>
-    <w:basedOn w:val="Normal"/>
-    <w:link w:val="BalloonTextChar"/>
+    <w:basedOn w:val="Standard"/>
+    <w:link w:val="SprechblasentextZchn"/>
     <w:uiPriority w:val="99"/>
     <w:semiHidden/>
     <w:unhideWhenUsed/>
@@ -13701,10 +14546,10 @@
       <w:szCs w:val="16"/>
     </w:rPr>
   </w:style>
-  <w:style w:type="character" w:customStyle="1" w:styleId="BalloonTextChar">
-    <w:name w:val="Balloon Text Char"/>
-    <w:basedOn w:val="DefaultParagraphFont"/>
-    <w:link w:val="BalloonText"/>
+  <w:style w:type="character" w:customStyle="1" w:styleId="SprechblasentextZchn">
+    <w:name w:val="Sprechblasentext Zchn"/>
+    <w:basedOn w:val="Absatz-Standardschriftart"/>
+    <w:link w:val="Sprechblasentext"/>
     <w:uiPriority w:val="99"/>
     <w:semiHidden/>
     <w:rsid w:val="00A72C98"/>
@@ -13714,9 +14559,9 @@
       <w:szCs w:val="16"/>
     </w:rPr>
   </w:style>
-  <w:style w:type="character" w:styleId="CommentReference">
+  <w:style w:type="character" w:styleId="Kommentarzeichen">
     <w:name w:val="annotation reference"/>
-    <w:basedOn w:val="DefaultParagraphFont"/>
+    <w:basedOn w:val="Absatz-Standardschriftart"/>
     <w:uiPriority w:val="99"/>
     <w:semiHidden/>
     <w:unhideWhenUsed/>
@@ -13726,10 +14571,10 @@
       <w:szCs w:val="16"/>
     </w:rPr>
   </w:style>
-  <w:style w:type="paragraph" w:styleId="CommentText">
+  <w:style w:type="paragraph" w:styleId="Kommentartext">
     <w:name w:val="annotation text"/>
-    <w:basedOn w:val="Normal"/>
-    <w:link w:val="CommentTextChar"/>
+    <w:basedOn w:val="Standard"/>
+    <w:link w:val="KommentartextZchn"/>
     <w:uiPriority w:val="99"/>
     <w:semiHidden/>
     <w:unhideWhenUsed/>
@@ -13742,10 +14587,10 @@
       <w:szCs w:val="20"/>
     </w:rPr>
   </w:style>
-  <w:style w:type="character" w:customStyle="1" w:styleId="CommentTextChar">
-    <w:name w:val="Comment Text Char"/>
-    <w:basedOn w:val="DefaultParagraphFont"/>
-    <w:link w:val="CommentText"/>
+  <w:style w:type="character" w:customStyle="1" w:styleId="KommentartextZchn">
+    <w:name w:val="Kommentartext Zchn"/>
+    <w:basedOn w:val="Absatz-Standardschriftart"/>
+    <w:link w:val="Kommentartext"/>
     <w:uiPriority w:val="99"/>
     <w:semiHidden/>
     <w:rsid w:val="00C71CD8"/>
@@ -13754,11 +14599,11 @@
       <w:szCs w:val="20"/>
     </w:rPr>
   </w:style>
-  <w:style w:type="paragraph" w:styleId="CommentSubject">
+  <w:style w:type="paragraph" w:styleId="Kommentarthema">
     <w:name w:val="annotation subject"/>
-    <w:basedOn w:val="CommentText"/>
-    <w:next w:val="CommentText"/>
-    <w:link w:val="CommentSubjectChar"/>
+    <w:basedOn w:val="Kommentartext"/>
+    <w:next w:val="Kommentartext"/>
+    <w:link w:val="KommentarthemaZchn"/>
     <w:uiPriority w:val="99"/>
     <w:semiHidden/>
     <w:unhideWhenUsed/>
@@ -13768,10 +14613,10 @@
       <w:bCs/>
     </w:rPr>
   </w:style>
-  <w:style w:type="character" w:customStyle="1" w:styleId="CommentSubjectChar">
-    <w:name w:val="Comment Subject Char"/>
-    <w:basedOn w:val="CommentTextChar"/>
-    <w:link w:val="CommentSubject"/>
+  <w:style w:type="character" w:customStyle="1" w:styleId="KommentarthemaZchn">
+    <w:name w:val="Kommentarthema Zchn"/>
+    <w:basedOn w:val="KommentartextZchn"/>
+    <w:link w:val="Kommentarthema"/>
     <w:uiPriority w:val="99"/>
     <w:semiHidden/>
     <w:rsid w:val="00C71CD8"/>
@@ -13782,10 +14627,10 @@
       <w:szCs w:val="20"/>
     </w:rPr>
   </w:style>
-  <w:style w:type="character" w:customStyle="1" w:styleId="Heading2Char">
-    <w:name w:val="Heading 2 Char"/>
-    <w:basedOn w:val="DefaultParagraphFont"/>
-    <w:link w:val="Heading2"/>
+  <w:style w:type="character" w:customStyle="1" w:styleId="berschrift2Zchn">
+    <w:name w:val="Überschrift 2 Zchn"/>
+    <w:basedOn w:val="Absatz-Standardschriftart"/>
+    <w:link w:val="berschrift2"/>
     <w:uiPriority w:val="9"/>
     <w:rsid w:val="007A7A1C"/>
     <w:rPr>
@@ -14278,7 +15123,7 @@
 </file>
 
 <file path=customXml/itemProps1.xml><?xml version="1.0" encoding="utf-8"?>
-<ds:datastoreItem xmlns:ds="http://schemas.openxmlformats.org/officeDocument/2006/customXml" ds:itemID="{952A32EB-D593-4304-88BF-8F01D695B251}">
+<ds:datastoreItem xmlns:ds="http://schemas.openxmlformats.org/officeDocument/2006/customXml" ds:itemID="{1E2A845C-0090-4FE5-81DB-02D375B7B81F}">
   <ds:schemaRefs>
     <ds:schemaRef ds:uri="http://schemas.openxmlformats.org/officeDocument/2006/bibliography"/>
   </ds:schemaRefs>

</xml_diff>